<commit_message>
Complete the documentation of the 1st major module of the Pluralsight course, "Overview of Entity Framework 6".
</commit_message>
<xml_diff>
--- a/EntityFramework6_GettingStarted/EntityFramework6_GettingStarted.docx
+++ b/EntityFramework6_GettingStarted/EntityFramework6_GettingStarted.docx
@@ -82,7 +82,7 @@
           </w:tcPr>
           <w:p>
             <w:pPr>
-              <w:spacing w:after="0" w:line="240" w:lineRule="auto"/>
+              <w:spacing w:after="0"/>
               <w:rPr>
                 <w:rStyle w:val="Hyperlink"/>
               </w:rPr>
@@ -109,17 +109,137 @@
           </w:tcPr>
           <w:p>
             <w:pPr>
-              <w:spacing w:after="0" w:line="240" w:lineRule="auto"/>
+              <w:spacing w:after="0"/>
               <w:rPr>
                 <w:rStyle w:val="Hyperlink"/>
               </w:rPr>
             </w:pPr>
-            <w:r>
+            <w:hyperlink w:anchor="_What’s_in_This" w:history="1">
+              <w:r>
+                <w:rPr>
+                  <w:rStyle w:val="Hyperlink"/>
+                </w:rPr>
+                <w:t>What’s in This Course?</w:t>
+              </w:r>
+            </w:hyperlink>
+          </w:p>
+        </w:tc>
+      </w:tr>
+      <w:tr>
+        <w:trPr>
+          <w:trHeight w:val="360"/>
+        </w:trPr>
+        <w:tc>
+          <w:tcPr>
+            <w:tcW w:w="4788" w:type="dxa"/>
+            <w:tcMar>
+              <w:top w:w="0" w:type="dxa"/>
+              <w:left w:w="108" w:type="dxa"/>
+              <w:bottom w:w="0" w:type="dxa"/>
+              <w:right w:w="108" w:type="dxa"/>
+            </w:tcMar>
+          </w:tcPr>
+          <w:p>
+            <w:pPr>
+              <w:spacing w:after="0"/>
               <w:rPr>
                 <w:rStyle w:val="Hyperlink"/>
               </w:rPr>
-              <w:t>b</w:t>
-            </w:r>
+            </w:pPr>
+            <w:hyperlink w:anchor="_What’s_in_This_1" w:history="1">
+              <w:r>
+                <w:rPr>
+                  <w:rStyle w:val="Hyperlink"/>
+                </w:rPr>
+                <w:t>What’s in This Module?</w:t>
+              </w:r>
+            </w:hyperlink>
+          </w:p>
+        </w:tc>
+        <w:tc>
+          <w:tcPr>
+            <w:tcW w:w="4789" w:type="dxa"/>
+            <w:tcMar>
+              <w:top w:w="0" w:type="dxa"/>
+              <w:left w:w="108" w:type="dxa"/>
+              <w:bottom w:w="0" w:type="dxa"/>
+              <w:right w:w="108" w:type="dxa"/>
+            </w:tcMar>
+          </w:tcPr>
+          <w:p>
+            <w:pPr>
+              <w:spacing w:after="0"/>
+              <w:rPr>
+                <w:rStyle w:val="Hyperlink"/>
+              </w:rPr>
+            </w:pPr>
+            <w:hyperlink w:anchor="_Entity_Framework_Goals" w:history="1">
+              <w:r>
+                <w:rPr>
+                  <w:rStyle w:val="Hyperlink"/>
+                </w:rPr>
+                <w:t>Entity Framework Goals</w:t>
+              </w:r>
+            </w:hyperlink>
+          </w:p>
+        </w:tc>
+      </w:tr>
+      <w:tr>
+        <w:trPr>
+          <w:trHeight w:val="360"/>
+        </w:trPr>
+        <w:tc>
+          <w:tcPr>
+            <w:tcW w:w="4788" w:type="dxa"/>
+            <w:tcMar>
+              <w:top w:w="0" w:type="dxa"/>
+              <w:left w:w="108" w:type="dxa"/>
+              <w:bottom w:w="0" w:type="dxa"/>
+              <w:right w:w="108" w:type="dxa"/>
+            </w:tcMar>
+          </w:tcPr>
+          <w:p>
+            <w:pPr>
+              <w:spacing w:after="0"/>
+              <w:rPr>
+                <w:rStyle w:val="Hyperlink"/>
+              </w:rPr>
+            </w:pPr>
+            <w:hyperlink w:anchor="_Where_to_Use" w:history="1">
+              <w:r>
+                <w:rPr>
+                  <w:rStyle w:val="Hyperlink"/>
+                </w:rPr>
+                <w:t>Where to Use Entity Framework 6</w:t>
+              </w:r>
+            </w:hyperlink>
+          </w:p>
+        </w:tc>
+        <w:tc>
+          <w:tcPr>
+            <w:tcW w:w="4789" w:type="dxa"/>
+            <w:tcMar>
+              <w:top w:w="0" w:type="dxa"/>
+              <w:left w:w="108" w:type="dxa"/>
+              <w:bottom w:w="0" w:type="dxa"/>
+              <w:right w:w="108" w:type="dxa"/>
+            </w:tcMar>
+          </w:tcPr>
+          <w:p>
+            <w:pPr>
+              <w:spacing w:after="0"/>
+              <w:rPr>
+                <w:rStyle w:val="Hyperlink"/>
+              </w:rPr>
+            </w:pPr>
+            <w:hyperlink w:anchor="_High_Level_Look" w:history="1">
+              <w:r>
+                <w:rPr>
+                  <w:rStyle w:val="Hyperlink"/>
+                </w:rPr>
+                <w:t>High Level Look at How EF Works</w:t>
+              </w:r>
+            </w:hyperlink>
           </w:p>
         </w:tc>
       </w:tr>
@@ -144,12 +264,26 @@
                 <w:rStyle w:val="Hyperlink"/>
               </w:rPr>
             </w:pPr>
-            <w:r>
-              <w:rPr>
-                <w:rStyle w:val="Hyperlink"/>
-              </w:rPr>
-              <w:t>c</w:t>
-            </w:r>
+            <w:hyperlink w:anchor="_Visual_or_Code" w:history="1">
+              <w:r>
+                <w:rPr>
+                  <w:rStyle w:val="Hyperlink"/>
+                </w:rPr>
+                <w:t>Visual or Code Based Models from Scrat</w:t>
+              </w:r>
+              <w:r>
+                <w:rPr>
+                  <w:rStyle w:val="Hyperlink"/>
+                </w:rPr>
+                <w:t>c</w:t>
+              </w:r>
+              <w:r>
+                <w:rPr>
+                  <w:rStyle w:val="Hyperlink"/>
+                </w:rPr>
+                <w:t>h or Existing Database</w:t>
+              </w:r>
+            </w:hyperlink>
           </w:p>
         </w:tc>
         <w:tc>
@@ -169,12 +303,26 @@
                 <w:rStyle w:val="Hyperlink"/>
               </w:rPr>
             </w:pPr>
-            <w:r>
-              <w:rPr>
-                <w:rStyle w:val="Hyperlink"/>
-              </w:rPr>
-              <w:t>d</w:t>
-            </w:r>
+            <w:hyperlink w:anchor="_Where_EF_Fits" w:history="1">
+              <w:r>
+                <w:rPr>
+                  <w:rStyle w:val="Hyperlink"/>
+                </w:rPr>
+                <w:t xml:space="preserve">Where EF Fits </w:t>
+              </w:r>
+              <w:r>
+                <w:rPr>
+                  <w:rStyle w:val="Hyperlink"/>
+                </w:rPr>
+                <w:t>i</w:t>
+              </w:r>
+              <w:r>
+                <w:rPr>
+                  <w:rStyle w:val="Hyperlink"/>
+                </w:rPr>
+                <w:t>n Your Software Architecture</w:t>
+              </w:r>
+            </w:hyperlink>
           </w:p>
         </w:tc>
       </w:tr>
@@ -199,12 +347,26 @@
                 <w:rStyle w:val="Hyperlink"/>
               </w:rPr>
             </w:pPr>
-            <w:r>
-              <w:rPr>
-                <w:rStyle w:val="Hyperlink"/>
-              </w:rPr>
-              <w:t>e</w:t>
-            </w:r>
+            <w:hyperlink w:anchor="_From_Inception_to" w:history="1">
+              <w:r>
+                <w:rPr>
+                  <w:rStyle w:val="Hyperlink"/>
+                </w:rPr>
+                <w:t xml:space="preserve">From Inception to EF6: </w:t>
+              </w:r>
+              <w:r>
+                <w:rPr>
+                  <w:rStyle w:val="Hyperlink"/>
+                </w:rPr>
+                <w:t xml:space="preserve"> </w:t>
+              </w:r>
+              <w:r>
+                <w:rPr>
+                  <w:rStyle w:val="Hyperlink"/>
+                </w:rPr>
+                <w:t>A Short History</w:t>
+              </w:r>
+            </w:hyperlink>
           </w:p>
         </w:tc>
         <w:tc>
@@ -224,12 +386,26 @@
                 <w:rStyle w:val="Hyperlink"/>
               </w:rPr>
             </w:pPr>
-            <w:r>
-              <w:rPr>
-                <w:rStyle w:val="Hyperlink"/>
-              </w:rPr>
-              <w:t>f</w:t>
-            </w:r>
+            <w:hyperlink w:anchor="_EF7_is_Coming," w:history="1">
+              <w:r>
+                <w:rPr>
+                  <w:rStyle w:val="Hyperlink"/>
+                </w:rPr>
+                <w:t>EF7 is C</w:t>
+              </w:r>
+              <w:r>
+                <w:rPr>
+                  <w:rStyle w:val="Hyperlink"/>
+                </w:rPr>
+                <w:t>o</w:t>
+              </w:r>
+              <w:r>
+                <w:rPr>
+                  <w:rStyle w:val="Hyperlink"/>
+                </w:rPr>
+                <w:t>ming, But EF6 is Staying, Too</w:t>
+              </w:r>
+            </w:hyperlink>
           </w:p>
         </w:tc>
       </w:tr>
@@ -254,124 +430,26 @@
                 <w:rStyle w:val="Hyperlink"/>
               </w:rPr>
             </w:pPr>
-            <w:r>
-              <w:rPr>
-                <w:rStyle w:val="Hyperlink"/>
-              </w:rPr>
-              <w:t>g</w:t>
-            </w:r>
-          </w:p>
-        </w:tc>
-        <w:tc>
-          <w:tcPr>
-            <w:tcW w:w="4789" w:type="dxa"/>
-            <w:tcMar>
-              <w:top w:w="0" w:type="dxa"/>
-              <w:left w:w="108" w:type="dxa"/>
-              <w:bottom w:w="0" w:type="dxa"/>
-              <w:right w:w="108" w:type="dxa"/>
-            </w:tcMar>
-          </w:tcPr>
-          <w:p>
-            <w:pPr>
-              <w:spacing w:after="0" w:line="240" w:lineRule="auto"/>
-              <w:rPr>
-                <w:rStyle w:val="Hyperlink"/>
-              </w:rPr>
-            </w:pPr>
-            <w:r>
-              <w:rPr>
-                <w:rStyle w:val="Hyperlink"/>
-              </w:rPr>
-              <w:t>h</w:t>
-            </w:r>
-          </w:p>
-        </w:tc>
-      </w:tr>
-      <w:tr>
-        <w:trPr>
-          <w:trHeight w:val="360"/>
-        </w:trPr>
-        <w:tc>
-          <w:tcPr>
-            <w:tcW w:w="4788" w:type="dxa"/>
-            <w:tcMar>
-              <w:top w:w="0" w:type="dxa"/>
-              <w:left w:w="108" w:type="dxa"/>
-              <w:bottom w:w="0" w:type="dxa"/>
-              <w:right w:w="108" w:type="dxa"/>
-            </w:tcMar>
-          </w:tcPr>
-          <w:p>
-            <w:pPr>
-              <w:spacing w:after="0" w:line="240" w:lineRule="auto"/>
-              <w:rPr>
-                <w:rStyle w:val="Hyperlink"/>
-              </w:rPr>
-            </w:pPr>
-            <w:proofErr w:type="spellStart"/>
-            <w:r>
-              <w:rPr>
-                <w:rStyle w:val="Hyperlink"/>
-              </w:rPr>
-              <w:t>i</w:t>
-            </w:r>
-            <w:proofErr w:type="spellEnd"/>
-          </w:p>
-        </w:tc>
-        <w:tc>
-          <w:tcPr>
-            <w:tcW w:w="4789" w:type="dxa"/>
-            <w:tcMar>
-              <w:top w:w="0" w:type="dxa"/>
-              <w:left w:w="108" w:type="dxa"/>
-              <w:bottom w:w="0" w:type="dxa"/>
-              <w:right w:w="108" w:type="dxa"/>
-            </w:tcMar>
-          </w:tcPr>
-          <w:p>
-            <w:pPr>
-              <w:spacing w:after="0" w:line="240" w:lineRule="auto"/>
-              <w:rPr>
-                <w:rStyle w:val="Hyperlink"/>
-              </w:rPr>
-            </w:pPr>
-            <w:r>
-              <w:rPr>
-                <w:rStyle w:val="Hyperlink"/>
-              </w:rPr>
-              <w:t>j</w:t>
-            </w:r>
-          </w:p>
-        </w:tc>
-      </w:tr>
-      <w:tr>
-        <w:trPr>
-          <w:trHeight w:val="360"/>
-        </w:trPr>
-        <w:tc>
-          <w:tcPr>
-            <w:tcW w:w="4788" w:type="dxa"/>
-            <w:tcMar>
-              <w:top w:w="0" w:type="dxa"/>
-              <w:left w:w="108" w:type="dxa"/>
-              <w:bottom w:w="0" w:type="dxa"/>
-              <w:right w:w="108" w:type="dxa"/>
-            </w:tcMar>
-          </w:tcPr>
-          <w:p>
-            <w:pPr>
-              <w:spacing w:after="0" w:line="240" w:lineRule="auto"/>
-              <w:rPr>
-                <w:rStyle w:val="Hyperlink"/>
-              </w:rPr>
-            </w:pPr>
-            <w:r>
-              <w:rPr>
-                <w:rStyle w:val="Hyperlink"/>
-              </w:rPr>
-              <w:t>k</w:t>
-            </w:r>
+            <w:hyperlink w:anchor="_Resources" w:history="1">
+              <w:r>
+                <w:rPr>
+                  <w:rStyle w:val="Hyperlink"/>
+                </w:rPr>
+                <w:t>Res</w:t>
+              </w:r>
+              <w:r>
+                <w:rPr>
+                  <w:rStyle w:val="Hyperlink"/>
+                </w:rPr>
+                <w:t>o</w:t>
+              </w:r>
+              <w:r>
+                <w:rPr>
+                  <w:rStyle w:val="Hyperlink"/>
+                </w:rPr>
+                <w:t>urces</w:t>
+              </w:r>
+            </w:hyperlink>
           </w:p>
         </w:tc>
         <w:tc>
@@ -593,7 +671,7 @@
     </w:tbl>
     <w:p>
       <w:pPr>
-        <w:pStyle w:val="Heading3"/>
+        <w:pStyle w:val="Heading2"/>
         <w:rPr>
           <w:rStyle w:val="Hyperlink"/>
         </w:rPr>
@@ -606,31 +684,16 @@
     </w:p>
     <w:p>
       <w:r>
-        <w:t xml:space="preserve">The </w:t>
-      </w:r>
-      <w:proofErr w:type="spellStart"/>
-      <w:r>
-        <w:t>Pluralsight</w:t>
-      </w:r>
-      <w:proofErr w:type="spellEnd"/>
-      <w:r>
-        <w:t xml:space="preserve"> instructor recommends EF Core 3.1, instead of EF 6, and she does have a </w:t>
-      </w:r>
-      <w:proofErr w:type="spellStart"/>
-      <w:r>
-        <w:t>Pluralsight</w:t>
-      </w:r>
-      <w:proofErr w:type="spellEnd"/>
-      <w:r>
-        <w:t xml:space="preserve"> course “EF Core:  Getting Started” (published Jan 20, 2020 on </w:t>
-      </w:r>
-      <w:proofErr w:type="spellStart"/>
-      <w:r>
-        <w:t>Pluralsight</w:t>
-      </w:r>
-      <w:proofErr w:type="spellEnd"/>
-      <w:r>
-        <w:t>).  I decided to persist with EF 6, because EF Core 3.1 appears to be a companion to ASP.NET Core, and my education (at this point in time) is directed to .NET Framework, not .NET Core.</w:t>
+        <w:t>The Pluralsight instructor recommends EF Core 3.1, in</w:t>
+      </w:r>
+      <w:r>
+        <w:t xml:space="preserve">stead of EF 6, and she does </w:t>
+      </w:r>
+      <w:r>
+        <w:t>present</w:t>
+      </w:r>
+      <w:r>
+        <w:t xml:space="preserve"> a Pluralsight course “EF Core:  Getting Started” (published Jan 20, 2020 on Pluralsight).  I decided to persist with EF 6, because EF Core 3.1 appears to be a companion to ASP.NET Core, and my education (at this point in time) is directed to .NET Framework, not .NET Core.</w:t>
       </w:r>
     </w:p>
     <w:p>
@@ -638,15 +701,7 @@
         <w:ind w:left="720"/>
       </w:pPr>
       <w:r>
-        <w:t xml:space="preserve">In contrast to the instructor of this course, the </w:t>
-      </w:r>
-      <w:proofErr w:type="spellStart"/>
-      <w:r>
-        <w:t>Pluralsight</w:t>
-      </w:r>
-      <w:proofErr w:type="spellEnd"/>
-      <w:r>
-        <w:t xml:space="preserve"> instructor for the course “ASP.NET MVC 5 Fundamentals” makes the point that ASP.NET Version 4.x (in the .NET Framework camp) is not obsolescent.  </w:t>
+        <w:t xml:space="preserve">In contrast to the instructor of this course, the Pluralsight instructor for the course “ASP.NET MVC 5 Fundamentals” makes the point that ASP.NET Version 4.x (in the .NET Framework camp) is not obsolescent.  </w:t>
       </w:r>
       <w:r>
         <w:rPr>
@@ -669,51 +724,1470 @@
           <w:rFonts w:ascii="Calibri" w:eastAsia="Calibri" w:hAnsi="Calibri" w:cs="Calibri"/>
           <w:color w:val="000000" w:themeColor="text1"/>
         </w:rPr>
-        <w:t xml:space="preserve">.  By contrast, he says, ASP.NET Core is well suited to developers who need to develop on </w:t>
-      </w:r>
-      <w:proofErr w:type="spellStart"/>
-      <w:r>
-        <w:rPr>
-          <w:rFonts w:ascii="Calibri" w:eastAsia="Calibri" w:hAnsi="Calibri" w:cs="Calibri"/>
-          <w:color w:val="000000" w:themeColor="text1"/>
-        </w:rPr>
-        <w:t>macOS</w:t>
-      </w:r>
-      <w:proofErr w:type="spellEnd"/>
-      <w:r>
-        <w:rPr>
-          <w:rFonts w:ascii="Calibri" w:eastAsia="Calibri" w:hAnsi="Calibri" w:cs="Calibri"/>
-          <w:color w:val="000000" w:themeColor="text1"/>
-        </w:rPr>
-        <w:t xml:space="preserve"> or Linux, whereas ASP.NET version 4.x provides the full .NET framework which includes Windows Communication Foundation (WCF), </w:t>
-      </w:r>
-      <w:proofErr w:type="spellStart"/>
-      <w:r>
-        <w:rPr>
-          <w:rFonts w:ascii="Calibri" w:eastAsia="Calibri" w:hAnsi="Calibri" w:cs="Calibri"/>
-          <w:color w:val="000000" w:themeColor="text1"/>
-        </w:rPr>
-        <w:t>WebAPI</w:t>
-      </w:r>
-      <w:proofErr w:type="spellEnd"/>
-      <w:r>
-        <w:rPr>
-          <w:rFonts w:ascii="Calibri" w:eastAsia="Calibri" w:hAnsi="Calibri" w:cs="Calibri"/>
-          <w:color w:val="000000" w:themeColor="text1"/>
-        </w:rPr>
-        <w:t>, Web Pages, and others.</w:t>
-      </w:r>
-      <w:bookmarkStart w:id="1" w:name="_GoBack"/>
-      <w:bookmarkEnd w:id="1"/>
+        <w:t>.  By contrast, he says, ASP.NET Core is well suited to developers who need to develop on macOS or Linux, whereas ASP.NET version 4.x provides the full .NET framework which includes Windows Communication Foundation (WCF), WebAPI, Web Pages, and others.</w:t>
+      </w:r>
     </w:p>
     <w:p>
       <w:pPr>
-        <w:rPr>
-          <w:rFonts w:ascii="Calibri" w:eastAsia="Calibri" w:hAnsi="Calibri" w:cs="Calibri"/>
-          <w:color w:val="000000" w:themeColor="text1"/>
+        <w:pStyle w:val="Heading2"/>
+        <w:rPr>
+          <w:rStyle w:val="Hyperlink"/>
+          <w:color w:val="4F81BD" w:themeColor="accent1"/>
+          <w:u w:val="none"/>
         </w:rPr>
       </w:pPr>
+      <w:bookmarkStart w:id="1" w:name="_What’s_in_This"/>
+      <w:bookmarkEnd w:id="1"/>
+      <w:r>
+        <w:rPr>
+          <w:rStyle w:val="Hyperlink"/>
+          <w:color w:val="4F81BD" w:themeColor="accent1"/>
+          <w:u w:val="none"/>
+        </w:rPr>
+        <w:t>What’s in This Course?</w:t>
+      </w:r>
     </w:p>
+    <w:p>
+      <w:pPr>
+        <w:rPr>
+          <w:rStyle w:val="Hyperlink"/>
+        </w:rPr>
+      </w:pPr>
+      <w:r>
+        <w:rPr>
+          <w:rStyle w:val="Hyperlink"/>
+          <w:color w:val="auto"/>
+          <w:u w:val="none"/>
+        </w:rPr>
+        <w:t xml:space="preserve">One starts with a model, which is expressed in code.  Then combine this model with Entity Framework’s Db </w:t>
+      </w:r>
+      <w:proofErr w:type="gramStart"/>
+      <w:r>
+        <w:rPr>
+          <w:rStyle w:val="Hyperlink"/>
+          <w:color w:val="auto"/>
+          <w:u w:val="none"/>
+        </w:rPr>
+        <w:t>Context,</w:t>
+      </w:r>
+      <w:proofErr w:type="gramEnd"/>
+      <w:r>
+        <w:rPr>
+          <w:rStyle w:val="Hyperlink"/>
+          <w:color w:val="auto"/>
+          <w:u w:val="none"/>
+        </w:rPr>
+        <w:t xml:space="preserve"> and this combination becomes a tool to interact with a database.  Finally we’ll explore how to fit this combination into various types of applications – client-side and server-side.</w:t>
+      </w:r>
+    </w:p>
+    <w:p>
+      <w:pPr>
+        <w:rPr>
+          <w:rStyle w:val="Hyperlink"/>
+          <w:color w:val="auto"/>
+          <w:u w:val="none"/>
+        </w:rPr>
+      </w:pPr>
+      <w:r>
+        <w:rPr>
+          <w:rStyle w:val="Hyperlink"/>
+          <w:color w:val="auto"/>
+          <w:u w:val="none"/>
+        </w:rPr>
+        <w:t>In this chapter of this course, we start by addressing the questions “What is Entity Framework?” and “Why use Entity Framework?</w:t>
+      </w:r>
+      <w:proofErr w:type="gramStart"/>
+      <w:r>
+        <w:rPr>
+          <w:rStyle w:val="Hyperlink"/>
+          <w:color w:val="auto"/>
+          <w:u w:val="none"/>
+        </w:rPr>
+        <w:t>”.</w:t>
+      </w:r>
+      <w:proofErr w:type="gramEnd"/>
+      <w:r>
+        <w:rPr>
+          <w:rStyle w:val="Hyperlink"/>
+          <w:color w:val="auto"/>
+          <w:u w:val="none"/>
+        </w:rPr>
+        <w:t xml:space="preserve">  This chapter will include a brief history of Entity Framework.  This chapter will include a comparison of Entity Framework 6 and Entity Framework Core.</w:t>
+      </w:r>
+    </w:p>
+    <w:p>
+      <w:pPr>
+        <w:pStyle w:val="Heading2"/>
+        <w:rPr>
+          <w:rStyle w:val="Hyperlink"/>
+          <w:color w:val="4F81BD" w:themeColor="accent1"/>
+          <w:u w:val="none"/>
+        </w:rPr>
+      </w:pPr>
+      <w:bookmarkStart w:id="2" w:name="_What’s_in_This_1"/>
+      <w:bookmarkEnd w:id="2"/>
+      <w:r>
+        <w:rPr>
+          <w:rStyle w:val="Hyperlink"/>
+          <w:color w:val="4F81BD" w:themeColor="accent1"/>
+          <w:u w:val="none"/>
+        </w:rPr>
+        <w:lastRenderedPageBreak/>
+        <w:t>What’s in This Module?</w:t>
+      </w:r>
+    </w:p>
+    <w:p>
+      <w:pPr>
+        <w:spacing w:after="0"/>
+        <w:rPr>
+          <w:rStyle w:val="Hyperlink"/>
+          <w:color w:val="auto"/>
+          <w:u w:val="none"/>
+        </w:rPr>
+      </w:pPr>
+      <w:r>
+        <w:rPr>
+          <w:rStyle w:val="Hyperlink"/>
+          <w:color w:val="auto"/>
+          <w:u w:val="none"/>
+        </w:rPr>
+        <w:t xml:space="preserve">Entity Framework is an Object Relational Mapper (ORM).  ORMs simplify the effort to express the interface between objects in the software with relational data in a database.  ORMs create connections, create commands, execute commands on the database, </w:t>
+      </w:r>
+      <w:proofErr w:type="gramStart"/>
+      <w:r>
+        <w:rPr>
+          <w:rStyle w:val="Hyperlink"/>
+          <w:color w:val="auto"/>
+          <w:u w:val="none"/>
+        </w:rPr>
+        <w:t>create</w:t>
+      </w:r>
+      <w:proofErr w:type="gramEnd"/>
+      <w:r>
+        <w:rPr>
+          <w:rStyle w:val="Hyperlink"/>
+          <w:color w:val="auto"/>
+          <w:u w:val="none"/>
+        </w:rPr>
+        <w:t>/execute queries, process results.  More specifically “process results” includes</w:t>
+      </w:r>
+    </w:p>
+    <w:p>
+      <w:pPr>
+        <w:pStyle w:val="ListParagraph"/>
+        <w:numPr>
+          <w:ilvl w:val="0"/>
+          <w:numId w:val="43"/>
+        </w:numPr>
+        <w:rPr>
+          <w:rStyle w:val="Hyperlink"/>
+          <w:color w:val="auto"/>
+          <w:u w:val="none"/>
+        </w:rPr>
+      </w:pPr>
+      <w:r>
+        <w:rPr>
+          <w:rStyle w:val="Hyperlink"/>
+          <w:color w:val="auto"/>
+          <w:u w:val="none"/>
+        </w:rPr>
+        <w:t>read data from queries</w:t>
+      </w:r>
+    </w:p>
+    <w:p>
+      <w:pPr>
+        <w:pStyle w:val="ListParagraph"/>
+        <w:numPr>
+          <w:ilvl w:val="0"/>
+          <w:numId w:val="43"/>
+        </w:numPr>
+        <w:rPr>
+          <w:rStyle w:val="Hyperlink"/>
+          <w:color w:val="auto"/>
+          <w:u w:val="none"/>
+        </w:rPr>
+      </w:pPr>
+      <w:r>
+        <w:rPr>
+          <w:rStyle w:val="Hyperlink"/>
+          <w:color w:val="auto"/>
+          <w:u w:val="none"/>
+        </w:rPr>
+        <w:t>spin-up instances of “domain” classes</w:t>
+      </w:r>
+    </w:p>
+    <w:p>
+      <w:pPr>
+        <w:pStyle w:val="ListParagraph"/>
+        <w:numPr>
+          <w:ilvl w:val="0"/>
+          <w:numId w:val="43"/>
+        </w:numPr>
+        <w:rPr>
+          <w:rStyle w:val="Hyperlink"/>
+          <w:color w:val="auto"/>
+          <w:u w:val="none"/>
+        </w:rPr>
+      </w:pPr>
+      <w:r>
+        <w:rPr>
+          <w:rStyle w:val="Hyperlink"/>
+          <w:color w:val="auto"/>
+          <w:u w:val="none"/>
+        </w:rPr>
+        <w:t>push the data into these instances</w:t>
+      </w:r>
+    </w:p>
+    <w:p>
+      <w:pPr>
+        <w:rPr>
+          <w:rStyle w:val="Hyperlink"/>
+          <w:color w:val="auto"/>
+          <w:u w:val="none"/>
+        </w:rPr>
+      </w:pPr>
+      <w:r>
+        <w:rPr>
+          <w:rStyle w:val="Hyperlink"/>
+          <w:color w:val="auto"/>
+          <w:u w:val="none"/>
+        </w:rPr>
+        <w:t>(“</w:t>
+      </w:r>
+      <w:proofErr w:type="gramStart"/>
+      <w:r>
+        <w:rPr>
+          <w:rStyle w:val="Hyperlink"/>
+          <w:color w:val="auto"/>
+          <w:u w:val="none"/>
+        </w:rPr>
+        <w:t>domain</w:t>
+      </w:r>
+      <w:proofErr w:type="gramEnd"/>
+      <w:r>
+        <w:rPr>
+          <w:rStyle w:val="Hyperlink"/>
+          <w:color w:val="auto"/>
+          <w:u w:val="none"/>
+        </w:rPr>
+        <w:t>” classes are C# classes that model data in a database.)</w:t>
+      </w:r>
+    </w:p>
+    <w:p>
+      <w:pPr>
+        <w:rPr>
+          <w:rStyle w:val="Hyperlink"/>
+          <w:color w:val="auto"/>
+          <w:u w:val="none"/>
+        </w:rPr>
+      </w:pPr>
+      <w:r>
+        <w:rPr>
+          <w:rStyle w:val="Hyperlink"/>
+          <w:color w:val="auto"/>
+          <w:u w:val="none"/>
+        </w:rPr>
+        <w:t>Entity Framework</w:t>
+      </w:r>
+      <w:r>
+        <w:rPr>
+          <w:rStyle w:val="Hyperlink"/>
+          <w:color w:val="auto"/>
+          <w:u w:val="none"/>
+        </w:rPr>
+        <w:t xml:space="preserve"> 6</w:t>
+      </w:r>
+      <w:r>
+        <w:rPr>
+          <w:rStyle w:val="Hyperlink"/>
+          <w:color w:val="auto"/>
+          <w:u w:val="none"/>
+        </w:rPr>
+        <w:t xml:space="preserve"> is the ORM created by Microsoft that is part of the .NET development set.</w:t>
+      </w:r>
+    </w:p>
+    <w:p>
+      <w:pPr>
+        <w:pStyle w:val="Heading2"/>
+        <w:rPr>
+          <w:rStyle w:val="Hyperlink"/>
+          <w:color w:val="4F81BD" w:themeColor="accent1"/>
+          <w:u w:val="none"/>
+        </w:rPr>
+      </w:pPr>
+      <w:bookmarkStart w:id="3" w:name="_Entity_Framework_Goals"/>
+      <w:bookmarkEnd w:id="3"/>
+      <w:r>
+        <w:rPr>
+          <w:rStyle w:val="Hyperlink"/>
+          <w:color w:val="4F81BD" w:themeColor="accent1"/>
+          <w:u w:val="none"/>
+        </w:rPr>
+        <w:t>Entity Framework Goals</w:t>
+      </w:r>
+    </w:p>
+    <w:p>
+      <w:r>
+        <w:t>Entity Framework can enhance programmer productivity, because it eliminates a very large number of redundant data-interaction tasks.  It also promotes consistency within a programmer team, because it reduces the need for individuals to design their own means of data access.</w:t>
+      </w:r>
+    </w:p>
+    <w:p>
+      <w:r>
+        <w:t>There are a very large number of Entity Framework users, and Microsoft is promoting its use.  Therefore, we can expect Entity Framework to be around for a long time.</w:t>
+      </w:r>
+    </w:p>
+    <w:p>
+      <w:r>
+        <w:t>Rather than writing in one of several flavors of SQL, Entity Framework embodies a single language modeled after the LINQ syntax.</w:t>
+      </w:r>
+    </w:p>
+    <w:p>
+      <w:pPr>
+        <w:pStyle w:val="Heading2"/>
+        <w:rPr>
+          <w:rStyle w:val="Hyperlink"/>
+          <w:color w:val="4F81BD" w:themeColor="accent1"/>
+          <w:u w:val="none"/>
+        </w:rPr>
+      </w:pPr>
+      <w:bookmarkStart w:id="4" w:name="_Where_to_Use"/>
+      <w:bookmarkEnd w:id="4"/>
+      <w:r>
+        <w:rPr>
+          <w:rStyle w:val="Hyperlink"/>
+          <w:color w:val="4F81BD" w:themeColor="accent1"/>
+          <w:u w:val="none"/>
+        </w:rPr>
+        <w:t>Where to Use Entity Framework 6</w:t>
+      </w:r>
+    </w:p>
+    <w:p>
+      <w:pPr>
+        <w:spacing w:after="0"/>
+      </w:pPr>
+      <w:r>
+        <w:t>Entity Framework is connected with the .NET Framework, starting with .NET 4.  That means you can use Entity Framework 6 with</w:t>
+      </w:r>
+    </w:p>
+    <w:p>
+      <w:pPr>
+        <w:spacing w:after="0"/>
+        <w:ind w:left="720"/>
+      </w:pPr>
+      <w:r>
+        <w:t xml:space="preserve"> Client-side applications -- WPF, Windows Forms, Console Applications</w:t>
+      </w:r>
+    </w:p>
+    <w:p>
+      <w:pPr>
+        <w:spacing w:after="0"/>
+      </w:pPr>
+      <w:proofErr w:type="gramStart"/>
+      <w:r>
+        <w:t>and</w:t>
+      </w:r>
+      <w:proofErr w:type="gramEnd"/>
+    </w:p>
+    <w:p>
+      <w:pPr>
+        <w:ind w:left="720"/>
+      </w:pPr>
+      <w:r>
+        <w:t>Server-side applications --  ASP.NET MVC, ASP.NET Web API, ASP.NET Web Forms, WCF Services, WCF Data Services, Windows Services.</w:t>
+      </w:r>
+    </w:p>
+    <w:p>
+      <w:pPr>
+        <w:pStyle w:val="Heading2"/>
+        <w:rPr>
+          <w:rStyle w:val="Hyperlink"/>
+          <w:color w:val="4F81BD" w:themeColor="accent1"/>
+          <w:u w:val="none"/>
+        </w:rPr>
+      </w:pPr>
+      <w:bookmarkStart w:id="5" w:name="_High_Level_Look"/>
+      <w:bookmarkEnd w:id="5"/>
+      <w:r>
+        <w:rPr>
+          <w:rStyle w:val="Hyperlink"/>
+          <w:color w:val="4F81BD" w:themeColor="accent1"/>
+          <w:u w:val="none"/>
+        </w:rPr>
+        <w:t>High Level Look at How EF Works</w:t>
+      </w:r>
+    </w:p>
+    <w:p>
+      <w:pPr>
+        <w:rPr>
+          <w:rStyle w:val="Hyperlink"/>
+          <w:color w:val="auto"/>
+          <w:u w:val="none"/>
+        </w:rPr>
+      </w:pPr>
+      <w:r>
+        <w:t>The 1</w:t>
+      </w:r>
+      <w:r>
+        <w:rPr>
+          <w:vertAlign w:val="superscript"/>
+        </w:rPr>
+        <w:t>st</w:t>
+      </w:r>
+      <w:r>
+        <w:t xml:space="preserve"> step is to code the Domain classes. (“Domain” classes are C# classes that model data in a database.)  The next step is to apply the Domain classes to the Entity Framework API, and then to instruct Entity Framework API how to map these classes to the database schema.  This sets one up with the ability to write queries - in LINQ and Entity - into SQL that is understood by the database.  Finally Entity Framework translates results (for example – of a SELECT query) into instances (or a LIST of instances) based on the Domain classes.  Entity Framework has the capability to work with database VIEW’s and Stored Procedures, when the need arises.  When the application (client or server) deletes or modifies these instances, Entity Framework keeps track of such changes, and it provides a facility (SaveChanges) to update the database accordingly.</w:t>
+      </w:r>
+    </w:p>
+    <w:p>
+      <w:pPr>
+        <w:pStyle w:val="Heading2"/>
+        <w:rPr>
+          <w:rStyle w:val="Hyperlink"/>
+          <w:color w:val="4F81BD" w:themeColor="accent1"/>
+          <w:u w:val="none"/>
+        </w:rPr>
+      </w:pPr>
+      <w:bookmarkStart w:id="6" w:name="_Visual_or_Code"/>
+      <w:bookmarkEnd w:id="6"/>
+      <w:r>
+        <w:rPr>
+          <w:rStyle w:val="Hyperlink"/>
+          <w:color w:val="4F81BD" w:themeColor="accent1"/>
+          <w:u w:val="none"/>
+        </w:rPr>
+        <w:lastRenderedPageBreak/>
+        <w:t>Visual or Code Based Models from Scratch or Existing Database</w:t>
+      </w:r>
+    </w:p>
+    <w:p>
+      <w:pPr>
+        <w:rPr>
+          <w:rStyle w:val="Hyperlink"/>
+          <w:color w:val="auto"/>
+        </w:rPr>
+      </w:pPr>
+      <w:r>
+        <w:rPr>
+          <w:rStyle w:val="Hyperlink"/>
+          <w:color w:val="auto"/>
+          <w:u w:val="none"/>
+        </w:rPr>
+        <w:t>Entity Framework provides two approaches to define the database model (or schema).  (1) You can describe the model with C# classes and additional code.  (2) You can develop the visual model supported by the designer in Visual Studio (or with some 3</w:t>
+      </w:r>
+      <w:r>
+        <w:rPr>
+          <w:rStyle w:val="Hyperlink"/>
+          <w:color w:val="auto"/>
+          <w:u w:val="none"/>
+          <w:vertAlign w:val="superscript"/>
+        </w:rPr>
+        <w:t>rd</w:t>
+      </w:r>
+      <w:r>
+        <w:rPr>
+          <w:rStyle w:val="Hyperlink"/>
+          <w:color w:val="auto"/>
+          <w:u w:val="none"/>
+        </w:rPr>
+        <w:t>-party tool).  If one uses the designer, it creates an XML file referred to as an EDMX (Entity Data Model XML).   Then the Visual Studio designer creates classes based on that EDMX.  The alternative pathway – via C# classes - is more straightforward.</w:t>
+      </w:r>
+    </w:p>
+    <w:p>
+      <w:pPr>
+        <w:rPr>
+          <w:rStyle w:val="Hyperlink"/>
+          <w:color w:val="auto"/>
+          <w:u w:val="none"/>
+        </w:rPr>
+      </w:pPr>
+      <w:r>
+        <w:rPr>
+          <w:rStyle w:val="Hyperlink"/>
+          <w:color w:val="auto"/>
+          <w:u w:val="none"/>
+        </w:rPr>
+        <w:t>At run time . . .</w:t>
+      </w:r>
+    </w:p>
+    <w:p>
+      <w:pPr>
+        <w:ind w:left="720"/>
+        <w:rPr>
+          <w:rStyle w:val="Hyperlink"/>
+          <w:color w:val="auto"/>
+          <w:u w:val="none"/>
+        </w:rPr>
+      </w:pPr>
+      <w:proofErr w:type="gramStart"/>
+      <w:r>
+        <w:rPr>
+          <w:rStyle w:val="Hyperlink"/>
+          <w:color w:val="auto"/>
+          <w:u w:val="none"/>
+        </w:rPr>
+        <w:t>via</w:t>
+      </w:r>
+      <w:proofErr w:type="gramEnd"/>
+      <w:r>
+        <w:rPr>
+          <w:rStyle w:val="Hyperlink"/>
+          <w:color w:val="auto"/>
+          <w:u w:val="none"/>
+        </w:rPr>
+        <w:t xml:space="preserve"> </w:t>
+      </w:r>
+      <w:r>
+        <w:rPr>
+          <w:rStyle w:val="Hyperlink"/>
+          <w:color w:val="auto"/>
+          <w:u w:val="none"/>
+        </w:rPr>
+        <w:t>approach</w:t>
+      </w:r>
+      <w:r>
+        <w:rPr>
+          <w:rStyle w:val="Hyperlink"/>
+          <w:color w:val="auto"/>
+          <w:u w:val="none"/>
+        </w:rPr>
+        <w:t xml:space="preserve"> (2):  if Entity Framework finds an EDMX, it translates the EDMX into an in-memory model, which specifies the interface between the visual model and the database.</w:t>
+      </w:r>
+    </w:p>
+    <w:p>
+      <w:pPr>
+        <w:ind w:left="720"/>
+        <w:rPr>
+          <w:rStyle w:val="Hyperlink"/>
+          <w:color w:val="auto"/>
+          <w:u w:val="none"/>
+        </w:rPr>
+      </w:pPr>
+      <w:proofErr w:type="gramStart"/>
+      <w:r>
+        <w:rPr>
+          <w:rStyle w:val="Hyperlink"/>
+          <w:color w:val="auto"/>
+          <w:u w:val="none"/>
+        </w:rPr>
+        <w:t>via</w:t>
+      </w:r>
+      <w:proofErr w:type="gramEnd"/>
+      <w:r>
+        <w:rPr>
+          <w:rStyle w:val="Hyperlink"/>
+          <w:color w:val="auto"/>
+          <w:u w:val="none"/>
+        </w:rPr>
+        <w:t xml:space="preserve"> </w:t>
+      </w:r>
+      <w:r>
+        <w:rPr>
+          <w:rStyle w:val="Hyperlink"/>
+          <w:color w:val="auto"/>
+          <w:u w:val="none"/>
+        </w:rPr>
+        <w:t>approach</w:t>
+      </w:r>
+      <w:r>
+        <w:rPr>
+          <w:rStyle w:val="Hyperlink"/>
+          <w:color w:val="auto"/>
+          <w:u w:val="none"/>
+        </w:rPr>
+        <w:t xml:space="preserve"> (1):  if Entity Framework does not find an EDMX at runtime, but discovers a code-based model, then - using its Code-first API - it translates that model into the same </w:t>
+      </w:r>
+      <w:r>
+        <w:rPr>
+          <w:rStyle w:val="Hyperlink"/>
+          <w:color w:val="auto"/>
+          <w:u w:val="none"/>
+        </w:rPr>
+        <w:t xml:space="preserve">type of </w:t>
+      </w:r>
+      <w:r>
+        <w:rPr>
+          <w:rStyle w:val="Hyperlink"/>
+          <w:color w:val="auto"/>
+          <w:u w:val="none"/>
+        </w:rPr>
+        <w:t>in-memor</w:t>
+      </w:r>
+      <w:r>
+        <w:rPr>
+          <w:rStyle w:val="Hyperlink"/>
+          <w:color w:val="auto"/>
+          <w:u w:val="none"/>
+        </w:rPr>
+        <w:t>y model that was mentioned in the preceding paragraph.</w:t>
+      </w:r>
+    </w:p>
+    <w:p>
+      <w:pPr>
+        <w:rPr>
+          <w:rStyle w:val="Hyperlink"/>
+          <w:color w:val="auto"/>
+          <w:u w:val="none"/>
+        </w:rPr>
+      </w:pPr>
+      <w:r>
+        <w:rPr>
+          <w:rStyle w:val="Hyperlink"/>
+          <w:color w:val="auto"/>
+          <w:u w:val="none"/>
+        </w:rPr>
+        <w:t>After the in-memory model has been built Entity Framework behaves the same regardless of how the in-memory model was created.</w:t>
+      </w:r>
+    </w:p>
+    <w:p>
+      <w:pPr>
+        <w:rPr>
+          <w:rStyle w:val="Hyperlink"/>
+          <w:color w:val="auto"/>
+          <w:u w:val="none"/>
+        </w:rPr>
+      </w:pPr>
+      <w:r>
+        <w:rPr>
+          <w:rStyle w:val="Hyperlink"/>
+          <w:color w:val="auto"/>
+          <w:u w:val="none"/>
+        </w:rPr>
+        <w:t>How does the programmer create the model?</w:t>
+      </w:r>
+    </w:p>
+    <w:p>
+      <w:pPr>
+        <w:rPr>
+          <w:rStyle w:val="Hyperlink"/>
+          <w:color w:val="auto"/>
+          <w:u w:val="none"/>
+        </w:rPr>
+      </w:pPr>
+      <w:r>
+        <w:rPr>
+          <w:rStyle w:val="Hyperlink"/>
+          <w:color w:val="auto"/>
+          <w:u w:val="none"/>
+        </w:rPr>
+        <w:t xml:space="preserve">If the database already exists, Entity Framework provides a facility to reverse-engineer the database into </w:t>
+      </w:r>
+      <w:r>
+        <w:rPr>
+          <w:rStyle w:val="Hyperlink"/>
+          <w:color w:val="auto"/>
+          <w:u w:val="none"/>
+        </w:rPr>
+        <w:t xml:space="preserve">either (1) </w:t>
+      </w:r>
+      <w:r>
+        <w:rPr>
+          <w:rStyle w:val="Hyperlink"/>
+          <w:color w:val="auto"/>
+          <w:u w:val="none"/>
+        </w:rPr>
+        <w:t>a Visual Model (EDMX) or</w:t>
+      </w:r>
+      <w:r>
+        <w:rPr>
+          <w:rStyle w:val="Hyperlink"/>
+          <w:color w:val="auto"/>
+          <w:u w:val="none"/>
+        </w:rPr>
+        <w:t xml:space="preserve"> (2</w:t>
+      </w:r>
+      <w:proofErr w:type="gramStart"/>
+      <w:r>
+        <w:rPr>
+          <w:rStyle w:val="Hyperlink"/>
+          <w:color w:val="auto"/>
+          <w:u w:val="none"/>
+        </w:rPr>
+        <w:t xml:space="preserve">) </w:t>
+      </w:r>
+      <w:r>
+        <w:rPr>
+          <w:rStyle w:val="Hyperlink"/>
+          <w:color w:val="auto"/>
+          <w:u w:val="none"/>
+        </w:rPr>
+        <w:t xml:space="preserve"> C</w:t>
+      </w:r>
+      <w:proofErr w:type="gramEnd"/>
+      <w:r>
+        <w:rPr>
+          <w:rStyle w:val="Hyperlink"/>
+          <w:color w:val="auto"/>
+          <w:u w:val="none"/>
+        </w:rPr>
+        <w:t xml:space="preserve"># classes.  But if you want to make changes to the database, you have only one option – to update the EDMX; the option to update the C# code is not available.  (The Pluralsight instructor did not elaborate on what she meant by </w:t>
+      </w:r>
+      <w:r>
+        <w:rPr>
+          <w:rStyle w:val="Hyperlink"/>
+          <w:color w:val="auto"/>
+          <w:u w:val="none"/>
+        </w:rPr>
+        <w:t>the</w:t>
+      </w:r>
+      <w:r>
+        <w:rPr>
+          <w:rStyle w:val="Hyperlink"/>
+          <w:color w:val="auto"/>
+          <w:u w:val="none"/>
+        </w:rPr>
+        <w:t xml:space="preserve"> limitation</w:t>
+      </w:r>
+      <w:r>
+        <w:rPr>
+          <w:rStyle w:val="Hyperlink"/>
+          <w:color w:val="auto"/>
+          <w:u w:val="none"/>
+        </w:rPr>
+        <w:t xml:space="preserve"> of option (2)</w:t>
+      </w:r>
+      <w:r>
+        <w:rPr>
+          <w:rStyle w:val="Hyperlink"/>
+          <w:color w:val="auto"/>
+          <w:u w:val="none"/>
+        </w:rPr>
+        <w:t xml:space="preserve">.  Stephen Cole’s guess is that that you could use </w:t>
+      </w:r>
+      <w:r>
+        <w:rPr>
+          <w:rStyle w:val="Hyperlink"/>
+          <w:color w:val="auto"/>
+          <w:u w:val="none"/>
+        </w:rPr>
+        <w:t>option (2)</w:t>
+      </w:r>
+      <w:r>
+        <w:rPr>
+          <w:rStyle w:val="Hyperlink"/>
+          <w:color w:val="auto"/>
+          <w:u w:val="none"/>
+        </w:rPr>
+        <w:t xml:space="preserve"> to build an empty database – no data.  But if you wanted to change the database and keep the existing data, </w:t>
+      </w:r>
+      <w:r>
+        <w:rPr>
+          <w:rStyle w:val="Hyperlink"/>
+          <w:color w:val="auto"/>
+          <w:u w:val="none"/>
+        </w:rPr>
+        <w:t>you would have to uses option (1)</w:t>
+      </w:r>
+      <w:r>
+        <w:rPr>
+          <w:rStyle w:val="Hyperlink"/>
+          <w:color w:val="auto"/>
+          <w:u w:val="none"/>
+        </w:rPr>
+        <w:t>.)</w:t>
+      </w:r>
+    </w:p>
+    <w:p>
+      <w:pPr>
+        <w:rPr>
+          <w:rStyle w:val="Hyperlink"/>
+          <w:color w:val="auto"/>
+          <w:u w:val="none"/>
+        </w:rPr>
+      </w:pPr>
+      <w:r>
+        <w:rPr>
+          <w:rStyle w:val="Hyperlink"/>
+          <w:color w:val="auto"/>
+          <w:u w:val="none"/>
+        </w:rPr>
+        <w:t xml:space="preserve">If you start by using the Visual Studio designer, you can translate this into a database.  But (if I understand the Pluralsight instructor correctly), you </w:t>
+      </w:r>
+      <w:r>
+        <w:rPr>
+          <w:rStyle w:val="Hyperlink"/>
+          <w:color w:val="auto"/>
+          <w:u w:val="none"/>
+        </w:rPr>
+        <w:t>cannot</w:t>
+      </w:r>
+      <w:r>
+        <w:rPr>
+          <w:rStyle w:val="Hyperlink"/>
+          <w:color w:val="auto"/>
+          <w:u w:val="none"/>
+        </w:rPr>
+        <w:t xml:space="preserve"> use this approach to make database changes via Visual Studio designer.</w:t>
+      </w:r>
+    </w:p>
+    <w:p>
+      <w:pPr>
+        <w:rPr>
+          <w:rStyle w:val="Hyperlink"/>
+          <w:color w:val="auto"/>
+          <w:u w:val="none"/>
+        </w:rPr>
+      </w:pPr>
+      <w:r>
+        <w:rPr>
+          <w:rStyle w:val="Hyperlink"/>
+          <w:color w:val="auto"/>
+          <w:u w:val="none"/>
+        </w:rPr>
+        <w:t>The most popular approach is to start with C# code.  This approach permits database migration.  It would employ tools to build Transaction SQL, which can be used by the Database Administrator to update the database while preserving the existing data.</w:t>
+      </w:r>
+    </w:p>
+    <w:p>
+      <w:pPr>
+        <w:pStyle w:val="Heading2"/>
+        <w:rPr>
+          <w:rStyle w:val="Hyperlink"/>
+          <w:color w:val="4F81BD" w:themeColor="accent1"/>
+          <w:u w:val="none"/>
+        </w:rPr>
+      </w:pPr>
+      <w:bookmarkStart w:id="7" w:name="_Where_EF_Fits"/>
+      <w:bookmarkEnd w:id="7"/>
+      <w:r>
+        <w:rPr>
+          <w:rStyle w:val="Hyperlink"/>
+          <w:color w:val="4F81BD" w:themeColor="accent1"/>
+          <w:u w:val="none"/>
+        </w:rPr>
+        <w:t>Where EF Fits in Your Software Architecture</w:t>
+      </w:r>
+    </w:p>
+    <w:p>
+      <w:pPr>
+        <w:spacing w:after="0"/>
+        <w:rPr>
+          <w:rStyle w:val="Hyperlink"/>
+          <w:color w:val="auto"/>
+          <w:u w:val="none"/>
+        </w:rPr>
+      </w:pPr>
+      <w:r>
+        <w:rPr>
+          <w:rStyle w:val="Hyperlink"/>
+          <w:color w:val="auto"/>
+          <w:u w:val="none"/>
+        </w:rPr>
+        <w:t xml:space="preserve">This clip describes the modules that comprise a typical application.  The non-entity-framework modules </w:t>
+      </w:r>
+      <w:r>
+        <w:rPr>
+          <w:rStyle w:val="Hyperlink"/>
+          <w:color w:val="auto"/>
+          <w:u w:val="none"/>
+        </w:rPr>
+        <w:t>are</w:t>
+      </w:r>
+      <w:r>
+        <w:rPr>
+          <w:rStyle w:val="Hyperlink"/>
+          <w:color w:val="auto"/>
+          <w:u w:val="none"/>
+        </w:rPr>
+        <w:t xml:space="preserve"> user interface</w:t>
+      </w:r>
+      <w:r>
+        <w:rPr>
+          <w:rStyle w:val="Hyperlink"/>
+          <w:color w:val="auto"/>
+          <w:u w:val="none"/>
+        </w:rPr>
+        <w:t>s</w:t>
+      </w:r>
+      <w:r>
+        <w:rPr>
+          <w:rStyle w:val="Hyperlink"/>
+          <w:color w:val="auto"/>
+          <w:u w:val="none"/>
+        </w:rPr>
+        <w:t>, application logic, business logic, etc.  The entity-framework modules are</w:t>
+      </w:r>
+    </w:p>
+    <w:p>
+      <w:pPr>
+        <w:pStyle w:val="ListParagraph"/>
+        <w:numPr>
+          <w:ilvl w:val="0"/>
+          <w:numId w:val="44"/>
+        </w:numPr>
+        <w:rPr>
+          <w:rStyle w:val="Hyperlink"/>
+          <w:color w:val="auto"/>
+          <w:u w:val="none"/>
+        </w:rPr>
+      </w:pPr>
+      <w:r>
+        <w:rPr>
+          <w:rStyle w:val="Hyperlink"/>
+          <w:color w:val="auto"/>
+          <w:u w:val="none"/>
+        </w:rPr>
+        <w:t>Domain Objects (described above)</w:t>
+      </w:r>
+    </w:p>
+    <w:p>
+      <w:pPr>
+        <w:pStyle w:val="ListParagraph"/>
+        <w:numPr>
+          <w:ilvl w:val="0"/>
+          <w:numId w:val="44"/>
+        </w:numPr>
+        <w:rPr>
+          <w:rStyle w:val="Hyperlink"/>
+          <w:color w:val="auto"/>
+          <w:u w:val="none"/>
+        </w:rPr>
+      </w:pPr>
+      <w:r>
+        <w:rPr>
+          <w:rStyle w:val="Hyperlink"/>
+          <w:color w:val="auto"/>
+          <w:u w:val="none"/>
+        </w:rPr>
+        <w:t>DbContext (one or more), each of which wraps multiple Domain Objects (see below)</w:t>
+      </w:r>
+    </w:p>
+    <w:p>
+      <w:pPr>
+        <w:pStyle w:val="ListParagraph"/>
+        <w:numPr>
+          <w:ilvl w:val="0"/>
+          <w:numId w:val="44"/>
+        </w:numPr>
+        <w:rPr>
+          <w:rStyle w:val="Hyperlink"/>
+          <w:color w:val="auto"/>
+          <w:u w:val="none"/>
+        </w:rPr>
+      </w:pPr>
+      <w:r>
+        <w:rPr>
+          <w:rStyle w:val="Hyperlink"/>
+          <w:color w:val="auto"/>
+          <w:u w:val="none"/>
+        </w:rPr>
+        <w:t>Data Logic - Entity Framework code that takes the place of T-SQL queries</w:t>
+      </w:r>
+    </w:p>
+    <w:p>
+      <w:pPr>
+        <w:rPr>
+          <w:rStyle w:val="Hyperlink"/>
+          <w:color w:val="auto"/>
+          <w:u w:val="none"/>
+        </w:rPr>
+      </w:pPr>
+      <w:r>
+        <w:rPr>
+          <w:rStyle w:val="Hyperlink"/>
+          <w:color w:val="auto"/>
+          <w:u w:val="none"/>
+        </w:rPr>
+        <w:lastRenderedPageBreak/>
+        <w:t>DbContext is the base class defined by Entity Framework.  In application code, the programmer creates one or more classes derived from DbContext.  Each of these classes contain</w:t>
+      </w:r>
+      <w:r>
+        <w:rPr>
+          <w:rStyle w:val="Hyperlink"/>
+          <w:color w:val="auto"/>
+          <w:u w:val="none"/>
+        </w:rPr>
+        <w:t>s</w:t>
+      </w:r>
+      <w:r>
+        <w:rPr>
+          <w:rStyle w:val="Hyperlink"/>
+          <w:color w:val="auto"/>
+          <w:u w:val="none"/>
+        </w:rPr>
+        <w:t xml:space="preserve"> </w:t>
+      </w:r>
+      <w:proofErr w:type="gramStart"/>
+      <w:r>
+        <w:rPr>
+          <w:rStyle w:val="Hyperlink"/>
+          <w:color w:val="auto"/>
+          <w:u w:val="none"/>
+        </w:rPr>
+        <w:t>code that describe</w:t>
+      </w:r>
+      <w:proofErr w:type="gramEnd"/>
+      <w:r>
+        <w:rPr>
+          <w:rStyle w:val="Hyperlink"/>
+          <w:color w:val="auto"/>
+          <w:u w:val="none"/>
+        </w:rPr>
+        <w:t xml:space="preserve"> the database tables.</w:t>
+      </w:r>
+    </w:p>
+    <w:p>
+      <w:pPr>
+        <w:pStyle w:val="Heading2"/>
+        <w:rPr>
+          <w:rStyle w:val="Hyperlink"/>
+          <w:color w:val="4F81BD" w:themeColor="accent1"/>
+          <w:u w:val="none"/>
+        </w:rPr>
+      </w:pPr>
+      <w:bookmarkStart w:id="8" w:name="_From_Inception_to"/>
+      <w:bookmarkEnd w:id="8"/>
+      <w:r>
+        <w:rPr>
+          <w:rStyle w:val="Hyperlink"/>
+          <w:color w:val="4F81BD" w:themeColor="accent1"/>
+          <w:u w:val="none"/>
+        </w:rPr>
+        <w:t>From Inception to EF6:  A Short History</w:t>
+      </w:r>
+    </w:p>
+    <w:p>
+      <w:pPr>
+        <w:rPr>
+          <w:rStyle w:val="Hyperlink"/>
+          <w:color w:val="auto"/>
+          <w:u w:val="none"/>
+        </w:rPr>
+      </w:pPr>
+      <w:r>
+        <w:rPr>
+          <w:rStyle w:val="Hyperlink"/>
+          <w:color w:val="auto"/>
+          <w:u w:val="none"/>
+        </w:rPr>
+        <w:t xml:space="preserve">The history narrative from EF1 in 2008 through EF6 in 2016 is </w:t>
+      </w:r>
+      <w:r>
+        <w:rPr>
+          <w:rStyle w:val="Hyperlink"/>
+          <w:color w:val="auto"/>
+          <w:u w:val="none"/>
+        </w:rPr>
+        <w:t>self-explanatory</w:t>
+      </w:r>
+      <w:r>
+        <w:rPr>
+          <w:rStyle w:val="Hyperlink"/>
+          <w:color w:val="auto"/>
+          <w:u w:val="none"/>
+        </w:rPr>
+        <w:t>.  Very few changes have been made by Pluralsight to this course since 2016.</w:t>
+      </w:r>
+    </w:p>
+    <w:p>
+      <w:pPr>
+        <w:pStyle w:val="Heading2"/>
+        <w:rPr>
+          <w:rStyle w:val="Hyperlink"/>
+          <w:color w:val="4F81BD" w:themeColor="accent1"/>
+          <w:u w:val="none"/>
+        </w:rPr>
+      </w:pPr>
+      <w:bookmarkStart w:id="9" w:name="_EF7_is_Coming,"/>
+      <w:bookmarkEnd w:id="9"/>
+      <w:r>
+        <w:rPr>
+          <w:rStyle w:val="Hyperlink"/>
+          <w:color w:val="4F81BD" w:themeColor="accent1"/>
+          <w:u w:val="none"/>
+        </w:rPr>
+        <w:t xml:space="preserve">EF7 is Coming, </w:t>
+      </w:r>
+      <w:proofErr w:type="gramStart"/>
+      <w:r>
+        <w:rPr>
+          <w:rStyle w:val="Hyperlink"/>
+          <w:color w:val="4F81BD" w:themeColor="accent1"/>
+          <w:u w:val="none"/>
+        </w:rPr>
+        <w:t>But</w:t>
+      </w:r>
+      <w:proofErr w:type="gramEnd"/>
+      <w:r>
+        <w:rPr>
+          <w:rStyle w:val="Hyperlink"/>
+          <w:color w:val="4F81BD" w:themeColor="accent1"/>
+          <w:u w:val="none"/>
+        </w:rPr>
+        <w:t xml:space="preserve"> EF6 is Staying, Too</w:t>
+      </w:r>
+    </w:p>
+    <w:p>
+      <w:pPr>
+        <w:rPr>
+          <w:rStyle w:val="Hyperlink"/>
+          <w:color w:val="auto"/>
+          <w:u w:val="none"/>
+        </w:rPr>
+      </w:pPr>
+      <w:r>
+        <w:rPr>
+          <w:rStyle w:val="Hyperlink"/>
+          <w:color w:val="auto"/>
+          <w:u w:val="none"/>
+        </w:rPr>
+        <w:t xml:space="preserve">The subtitle for this Clip is “Should I Be Using EF6 or EF Core?” The development of EF Core started in 2016, and its original name was Entity Framework 7.  The instructor relayed Microsoft’s advice that for new development, one should be using EF Core instead of EF6.  (But as I said earlier, I am concerned that working with EF Core would entail working with .NET Core.)  If the situation arises that requires migrating an application from EF6 to EF Core, it might be useful to read an article by Mikael Eliasson </w:t>
+      </w:r>
+      <w:bookmarkStart w:id="10" w:name="_GoBack"/>
+      <w:bookmarkEnd w:id="10"/>
+      <w:r>
+        <w:rPr>
+          <w:rStyle w:val="Hyperlink"/>
+          <w:color w:val="auto"/>
+          <w:u w:val="none"/>
+        </w:rPr>
+        <w:t xml:space="preserve">(June 1, 2019), “Migrating from EF6 to EF Core” (see </w:t>
+      </w:r>
+      <w:hyperlink w:anchor="_Resources" w:history="1">
+        <w:r>
+          <w:rPr>
+            <w:rStyle w:val="Hyperlink"/>
+          </w:rPr>
+          <w:t>Resources</w:t>
+        </w:r>
+      </w:hyperlink>
+      <w:r>
+        <w:rPr>
+          <w:rStyle w:val="Hyperlink"/>
+          <w:color w:val="auto"/>
+          <w:u w:val="none"/>
+        </w:rPr>
+        <w:t xml:space="preserve"> below)</w:t>
+      </w:r>
+    </w:p>
+    <w:p>
+      <w:pPr>
+        <w:pStyle w:val="Heading2"/>
+        <w:rPr>
+          <w:rStyle w:val="Hyperlink"/>
+          <w:color w:val="4F81BD" w:themeColor="accent1"/>
+          <w:u w:val="none"/>
+        </w:rPr>
+      </w:pPr>
+      <w:bookmarkStart w:id="11" w:name="_Resources"/>
+      <w:bookmarkEnd w:id="11"/>
+      <w:r>
+        <w:rPr>
+          <w:rStyle w:val="Hyperlink"/>
+          <w:color w:val="4F81BD" w:themeColor="accent1"/>
+          <w:u w:val="none"/>
+        </w:rPr>
+        <w:t>Resources</w:t>
+      </w:r>
+    </w:p>
+    <w:tbl>
+      <w:tblPr>
+        <w:tblW w:w="0" w:type="auto"/>
+        <w:tblInd w:w="-108" w:type="dxa"/>
+        <w:tblBorders>
+          <w:top w:val="single" w:sz="4" w:space="0" w:color="auto"/>
+          <w:left w:val="single" w:sz="4" w:space="0" w:color="auto"/>
+          <w:bottom w:val="single" w:sz="4" w:space="0" w:color="auto"/>
+          <w:right w:val="single" w:sz="4" w:space="0" w:color="auto"/>
+          <w:insideH w:val="single" w:sz="4" w:space="0" w:color="auto"/>
+          <w:insideV w:val="single" w:sz="4" w:space="0" w:color="auto"/>
+        </w:tblBorders>
+        <w:tblLook w:val="0000" w:firstRow="0" w:lastRow="0" w:firstColumn="0" w:lastColumn="0" w:noHBand="0" w:noVBand="0"/>
+      </w:tblPr>
+      <w:tblGrid>
+        <w:gridCol w:w="4788"/>
+        <w:gridCol w:w="4789"/>
+      </w:tblGrid>
+      <w:tr>
+        <w:trPr>
+          <w:trHeight w:val="360"/>
+        </w:trPr>
+        <w:tc>
+          <w:tcPr>
+            <w:tcW w:w="4788" w:type="dxa"/>
+            <w:tcMar>
+              <w:top w:w="0" w:type="dxa"/>
+              <w:left w:w="108" w:type="dxa"/>
+              <w:bottom w:w="0" w:type="dxa"/>
+              <w:right w:w="108" w:type="dxa"/>
+            </w:tcMar>
+          </w:tcPr>
+          <w:p>
+            <w:pPr>
+              <w:spacing w:after="0" w:line="240" w:lineRule="auto"/>
+              <w:rPr>
+                <w:rStyle w:val="Hyperlink"/>
+                <w:color w:val="auto"/>
+                <w:u w:val="none"/>
+              </w:rPr>
+            </w:pPr>
+            <w:r>
+              <w:rPr>
+                <w:rStyle w:val="Hyperlink"/>
+                <w:color w:val="auto"/>
+                <w:u w:val="none"/>
+              </w:rPr>
+              <w:t>EF6 and EF Core Official Docs</w:t>
+            </w:r>
+          </w:p>
+        </w:tc>
+        <w:tc>
+          <w:tcPr>
+            <w:tcW w:w="4789" w:type="dxa"/>
+            <w:tcMar>
+              <w:top w:w="0" w:type="dxa"/>
+              <w:left w:w="108" w:type="dxa"/>
+              <w:bottom w:w="0" w:type="dxa"/>
+              <w:right w:w="108" w:type="dxa"/>
+            </w:tcMar>
+          </w:tcPr>
+          <w:p>
+            <w:pPr>
+              <w:spacing w:after="0" w:line="240" w:lineRule="auto"/>
+              <w:rPr>
+                <w:rStyle w:val="Hyperlink"/>
+                <w:u w:val="none"/>
+              </w:rPr>
+            </w:pPr>
+            <w:r>
+              <w:rPr>
+                <w:rStyle w:val="Hyperlink"/>
+                <w:color w:val="auto"/>
+                <w:u w:val="none"/>
+              </w:rPr>
+              <w:t>docs.Microsoft.com/ef</w:t>
+            </w:r>
+          </w:p>
+        </w:tc>
+      </w:tr>
+      <w:tr>
+        <w:trPr>
+          <w:trHeight w:val="360"/>
+        </w:trPr>
+        <w:tc>
+          <w:tcPr>
+            <w:tcW w:w="4788" w:type="dxa"/>
+            <w:tcMar>
+              <w:top w:w="0" w:type="dxa"/>
+              <w:left w:w="108" w:type="dxa"/>
+              <w:bottom w:w="0" w:type="dxa"/>
+              <w:right w:w="108" w:type="dxa"/>
+            </w:tcMar>
+          </w:tcPr>
+          <w:p>
+            <w:pPr>
+              <w:spacing w:after="0" w:line="240" w:lineRule="auto"/>
+            </w:pPr>
+            <w:r>
+              <w:t>EF6 Development Site</w:t>
+            </w:r>
+          </w:p>
+        </w:tc>
+        <w:tc>
+          <w:tcPr>
+            <w:tcW w:w="4789" w:type="dxa"/>
+            <w:tcMar>
+              <w:top w:w="0" w:type="dxa"/>
+              <w:left w:w="108" w:type="dxa"/>
+              <w:bottom w:w="0" w:type="dxa"/>
+              <w:right w:w="108" w:type="dxa"/>
+            </w:tcMar>
+          </w:tcPr>
+          <w:p>
+            <w:pPr>
+              <w:spacing w:after="0" w:line="240" w:lineRule="auto"/>
+            </w:pPr>
+            <w:r>
+              <w:t>github.com/dotnet/ef6</w:t>
+            </w:r>
+          </w:p>
+        </w:tc>
+      </w:tr>
+      <w:tr>
+        <w:trPr>
+          <w:trHeight w:val="360"/>
+        </w:trPr>
+        <w:tc>
+          <w:tcPr>
+            <w:tcW w:w="4788" w:type="dxa"/>
+            <w:tcMar>
+              <w:top w:w="0" w:type="dxa"/>
+              <w:left w:w="108" w:type="dxa"/>
+              <w:bottom w:w="0" w:type="dxa"/>
+              <w:right w:w="108" w:type="dxa"/>
+            </w:tcMar>
+          </w:tcPr>
+          <w:p>
+            <w:pPr>
+              <w:spacing w:after="0" w:line="240" w:lineRule="auto"/>
+            </w:pPr>
+            <w:r>
+              <w:rPr>
+                <w:rStyle w:val="Hyperlink"/>
+                <w:color w:val="auto"/>
+                <w:u w:val="none"/>
+              </w:rPr>
+              <w:t>EF6 Ninja Edition: What’s New in EF6 (Pluralsight)</w:t>
+            </w:r>
+          </w:p>
+        </w:tc>
+        <w:tc>
+          <w:tcPr>
+            <w:tcW w:w="4789" w:type="dxa"/>
+            <w:tcMar>
+              <w:top w:w="0" w:type="dxa"/>
+              <w:left w:w="108" w:type="dxa"/>
+              <w:bottom w:w="0" w:type="dxa"/>
+              <w:right w:w="108" w:type="dxa"/>
+            </w:tcMar>
+          </w:tcPr>
+          <w:p>
+            <w:pPr>
+              <w:spacing w:after="0" w:line="240" w:lineRule="auto"/>
+            </w:pPr>
+            <w:r>
+              <w:t>bit.ly/PS-EF6</w:t>
+            </w:r>
+          </w:p>
+        </w:tc>
+      </w:tr>
+      <w:tr>
+        <w:trPr>
+          <w:trHeight w:val="360"/>
+        </w:trPr>
+        <w:tc>
+          <w:tcPr>
+            <w:tcW w:w="4788" w:type="dxa"/>
+            <w:tcMar>
+              <w:top w:w="0" w:type="dxa"/>
+              <w:left w:w="108" w:type="dxa"/>
+              <w:bottom w:w="0" w:type="dxa"/>
+              <w:right w:w="108" w:type="dxa"/>
+            </w:tcMar>
+          </w:tcPr>
+          <w:p>
+            <w:pPr>
+              <w:spacing w:after="0" w:line="240" w:lineRule="auto"/>
+            </w:pPr>
+            <w:r>
+              <w:t>My Blog</w:t>
+            </w:r>
+          </w:p>
+        </w:tc>
+        <w:tc>
+          <w:tcPr>
+            <w:tcW w:w="4789" w:type="dxa"/>
+            <w:tcMar>
+              <w:top w:w="0" w:type="dxa"/>
+              <w:left w:w="108" w:type="dxa"/>
+              <w:bottom w:w="0" w:type="dxa"/>
+              <w:right w:w="108" w:type="dxa"/>
+            </w:tcMar>
+          </w:tcPr>
+          <w:p>
+            <w:pPr>
+              <w:spacing w:after="0" w:line="240" w:lineRule="auto"/>
+            </w:pPr>
+            <w:r>
+              <w:t>thedatafarm.com/blog</w:t>
+            </w:r>
+          </w:p>
+        </w:tc>
+      </w:tr>
+      <w:tr>
+        <w:trPr>
+          <w:trHeight w:val="360"/>
+        </w:trPr>
+        <w:tc>
+          <w:tcPr>
+            <w:tcW w:w="4788" w:type="dxa"/>
+            <w:tcMar>
+              <w:top w:w="0" w:type="dxa"/>
+              <w:left w:w="108" w:type="dxa"/>
+              <w:bottom w:w="0" w:type="dxa"/>
+              <w:right w:w="108" w:type="dxa"/>
+            </w:tcMar>
+          </w:tcPr>
+          <w:p>
+            <w:pPr>
+              <w:spacing w:after="0" w:line="240" w:lineRule="auto"/>
+            </w:pPr>
+            <w:r>
+              <w:t>Announcing Entity Framework Core 3.1 and Entity Framework 6.4</w:t>
+            </w:r>
+          </w:p>
+        </w:tc>
+        <w:tc>
+          <w:tcPr>
+            <w:tcW w:w="4789" w:type="dxa"/>
+            <w:tcMar>
+              <w:top w:w="0" w:type="dxa"/>
+              <w:left w:w="108" w:type="dxa"/>
+              <w:bottom w:w="0" w:type="dxa"/>
+              <w:right w:w="108" w:type="dxa"/>
+            </w:tcMar>
+          </w:tcPr>
+          <w:p>
+            <w:pPr>
+              <w:spacing w:after="0" w:line="240" w:lineRule="auto"/>
+            </w:pPr>
+            <w:r>
+              <w:t>bit.ly/336yGGI</w:t>
+            </w:r>
+          </w:p>
+        </w:tc>
+      </w:tr>
+      <w:tr>
+        <w:trPr>
+          <w:trHeight w:val="360"/>
+        </w:trPr>
+        <w:tc>
+          <w:tcPr>
+            <w:tcW w:w="4788" w:type="dxa"/>
+            <w:tcMar>
+              <w:top w:w="0" w:type="dxa"/>
+              <w:left w:w="108" w:type="dxa"/>
+              <w:bottom w:w="0" w:type="dxa"/>
+              <w:right w:w="108" w:type="dxa"/>
+            </w:tcMar>
+          </w:tcPr>
+          <w:p>
+            <w:pPr>
+              <w:spacing w:line="240" w:lineRule="auto"/>
+              <w:rPr>
+                <w:rStyle w:val="Hyperlink"/>
+                <w:color w:val="auto"/>
+                <w:u w:val="none"/>
+              </w:rPr>
+            </w:pPr>
+            <w:r>
+              <w:rPr>
+                <w:rStyle w:val="Hyperlink"/>
+                <w:color w:val="auto"/>
+                <w:u w:val="none"/>
+              </w:rPr>
+              <w:t>Mikael Eliasson EF6 to EF Core post</w:t>
+            </w:r>
+          </w:p>
+        </w:tc>
+        <w:tc>
+          <w:tcPr>
+            <w:tcW w:w="4789" w:type="dxa"/>
+            <w:tcMar>
+              <w:top w:w="0" w:type="dxa"/>
+              <w:left w:w="108" w:type="dxa"/>
+              <w:bottom w:w="0" w:type="dxa"/>
+              <w:right w:w="108" w:type="dxa"/>
+            </w:tcMar>
+          </w:tcPr>
+          <w:p>
+            <w:pPr>
+              <w:spacing w:line="240" w:lineRule="auto"/>
+            </w:pPr>
+            <w:r>
+              <w:t>mikee.se/posts/migrating_from_ef6_to_ef_core</w:t>
+            </w:r>
+          </w:p>
+        </w:tc>
+      </w:tr>
+    </w:tbl>
     <w:p/>
     <w:sectPr>
       <w:footerReference w:type="default" r:id="rId9"/>
@@ -770,7 +2244,7 @@
       <w:rPr>
         <w:noProof/>
       </w:rPr>
-      <w:t>1</w:t>
+      <w:t>4</w:t>
     </w:r>
     <w:r>
       <w:fldChar w:fldCharType="end"/>
@@ -807,92 +2281,6 @@
 <file path=word/numbering.xml><?xml version="1.0" encoding="utf-8"?>
 <w:numbering xmlns:wpc="http://schemas.microsoft.com/office/word/2010/wordprocessingCanvas" xmlns:mc="http://schemas.openxmlformats.org/markup-compatibility/2006" xmlns:o="urn:schemas-microsoft-com:office:office" xmlns:r="http://schemas.openxmlformats.org/officeDocument/2006/relationships" xmlns:m="http://schemas.openxmlformats.org/officeDocument/2006/math" xmlns:v="urn:schemas-microsoft-com:vml" xmlns:wp14="http://schemas.microsoft.com/office/word/2010/wordprocessingDrawing" xmlns:wp="http://schemas.openxmlformats.org/drawingml/2006/wordprocessingDrawing" xmlns:w10="urn:schemas-microsoft-com:office:word" xmlns:w="http://schemas.openxmlformats.org/wordprocessingml/2006/main" xmlns:w14="http://schemas.microsoft.com/office/word/2010/wordml" xmlns:wpg="http://schemas.microsoft.com/office/word/2010/wordprocessingGroup" xmlns:wpi="http://schemas.microsoft.com/office/word/2010/wordprocessingInk" xmlns:wne="http://schemas.microsoft.com/office/word/2006/wordml" xmlns:wps="http://schemas.microsoft.com/office/word/2010/wordprocessingShape" mc:Ignorable="w14 wp14">
   <w:abstractNum w:abstractNumId="0">
-    <w:nsid w:val="00403FBD"/>
-    <w:multiLevelType w:val="hybridMultilevel"/>
-    <w:tmpl w:val="12E88ED2"/>
-    <w:lvl w:ilvl="0" w:tplc="0409000F">
-      <w:start w:val="1"/>
-      <w:numFmt w:val="decimal"/>
-      <w:lvlText w:val="%1."/>
-      <w:lvlJc w:val="left"/>
-      <w:pPr>
-        <w:ind w:left="720" w:hanging="360"/>
-      </w:pPr>
-    </w:lvl>
-    <w:lvl w:ilvl="1" w:tplc="04090019" w:tentative="1">
-      <w:start w:val="1"/>
-      <w:numFmt w:val="lowerLetter"/>
-      <w:lvlText w:val="%2."/>
-      <w:lvlJc w:val="left"/>
-      <w:pPr>
-        <w:ind w:left="1440" w:hanging="360"/>
-      </w:pPr>
-    </w:lvl>
-    <w:lvl w:ilvl="2" w:tplc="0409001B" w:tentative="1">
-      <w:start w:val="1"/>
-      <w:numFmt w:val="lowerRoman"/>
-      <w:lvlText w:val="%3."/>
-      <w:lvlJc w:val="right"/>
-      <w:pPr>
-        <w:ind w:left="2160" w:hanging="180"/>
-      </w:pPr>
-    </w:lvl>
-    <w:lvl w:ilvl="3" w:tplc="0409000F" w:tentative="1">
-      <w:start w:val="1"/>
-      <w:numFmt w:val="decimal"/>
-      <w:lvlText w:val="%4."/>
-      <w:lvlJc w:val="left"/>
-      <w:pPr>
-        <w:ind w:left="2880" w:hanging="360"/>
-      </w:pPr>
-    </w:lvl>
-    <w:lvl w:ilvl="4" w:tplc="04090019" w:tentative="1">
-      <w:start w:val="1"/>
-      <w:numFmt w:val="lowerLetter"/>
-      <w:lvlText w:val="%5."/>
-      <w:lvlJc w:val="left"/>
-      <w:pPr>
-        <w:ind w:left="3600" w:hanging="360"/>
-      </w:pPr>
-    </w:lvl>
-    <w:lvl w:ilvl="5" w:tplc="0409001B" w:tentative="1">
-      <w:start w:val="1"/>
-      <w:numFmt w:val="lowerRoman"/>
-      <w:lvlText w:val="%6."/>
-      <w:lvlJc w:val="right"/>
-      <w:pPr>
-        <w:ind w:left="4320" w:hanging="180"/>
-      </w:pPr>
-    </w:lvl>
-    <w:lvl w:ilvl="6" w:tplc="0409000F" w:tentative="1">
-      <w:start w:val="1"/>
-      <w:numFmt w:val="decimal"/>
-      <w:lvlText w:val="%7."/>
-      <w:lvlJc w:val="left"/>
-      <w:pPr>
-        <w:ind w:left="5040" w:hanging="360"/>
-      </w:pPr>
-    </w:lvl>
-    <w:lvl w:ilvl="7" w:tplc="04090019" w:tentative="1">
-      <w:start w:val="1"/>
-      <w:numFmt w:val="lowerLetter"/>
-      <w:lvlText w:val="%8."/>
-      <w:lvlJc w:val="left"/>
-      <w:pPr>
-        <w:ind w:left="5760" w:hanging="360"/>
-      </w:pPr>
-    </w:lvl>
-    <w:lvl w:ilvl="8" w:tplc="0409001B" w:tentative="1">
-      <w:start w:val="1"/>
-      <w:numFmt w:val="lowerRoman"/>
-      <w:lvlText w:val="%9."/>
-      <w:lvlJc w:val="right"/>
-      <w:pPr>
-        <w:ind w:left="6480" w:hanging="180"/>
-      </w:pPr>
-    </w:lvl>
-  </w:abstractNum>
-  <w:abstractNum w:abstractNumId="1">
     <w:nsid w:val="00735BA8"/>
     <w:multiLevelType w:val="multilevel"/>
     <w:tmpl w:val="EACE5D66"/>
@@ -970,7 +2358,7 @@
       </w:rPr>
     </w:lvl>
   </w:abstractNum>
-  <w:abstractNum w:abstractNumId="2">
+  <w:abstractNum w:abstractNumId="1">
     <w:nsid w:val="00A61A66"/>
     <w:multiLevelType w:val="multilevel"/>
     <w:tmpl w:val="FF945D60"/>
@@ -1048,7 +2436,7 @@
       </w:rPr>
     </w:lvl>
   </w:abstractNum>
-  <w:abstractNum w:abstractNumId="3">
+  <w:abstractNum w:abstractNumId="2">
     <w:nsid w:val="03672EC5"/>
     <w:multiLevelType w:val="multilevel"/>
     <w:tmpl w:val="E5CEA214"/>
@@ -1108,7 +2496,7 @@
       <w:lvlJc w:val="right"/>
     </w:lvl>
   </w:abstractNum>
-  <w:abstractNum w:abstractNumId="4">
+  <w:abstractNum w:abstractNumId="3">
     <w:nsid w:val="041B3AC0"/>
     <w:multiLevelType w:val="multilevel"/>
     <w:tmpl w:val="4F945FFA"/>
@@ -1186,120 +2574,7 @@
       </w:rPr>
     </w:lvl>
   </w:abstractNum>
-  <w:abstractNum w:abstractNumId="5">
-    <w:nsid w:val="05250F6E"/>
-    <w:multiLevelType w:val="hybridMultilevel"/>
-    <w:tmpl w:val="6FFC9760"/>
-    <w:lvl w:ilvl="0" w:tplc="04090001">
-      <w:start w:val="1"/>
-      <w:numFmt w:val="bullet"/>
-      <w:lvlText w:val=""/>
-      <w:lvlJc w:val="left"/>
-      <w:pPr>
-        <w:ind w:left="360" w:hanging="360"/>
-      </w:pPr>
-      <w:rPr>
-        <w:rFonts w:ascii="Symbol" w:hAnsi="Symbol" w:hint="default"/>
-      </w:rPr>
-    </w:lvl>
-    <w:lvl w:ilvl="1" w:tplc="04090003">
-      <w:start w:val="1"/>
-      <w:numFmt w:val="bullet"/>
-      <w:lvlText w:val="o"/>
-      <w:lvlJc w:val="left"/>
-      <w:pPr>
-        <w:ind w:left="1080" w:hanging="360"/>
-      </w:pPr>
-      <w:rPr>
-        <w:rFonts w:ascii="Courier New" w:hAnsi="Courier New" w:cs="Courier New" w:hint="default"/>
-      </w:rPr>
-    </w:lvl>
-    <w:lvl w:ilvl="2" w:tplc="04090005" w:tentative="1">
-      <w:start w:val="1"/>
-      <w:numFmt w:val="bullet"/>
-      <w:lvlText w:val=""/>
-      <w:lvlJc w:val="left"/>
-      <w:pPr>
-        <w:ind w:left="1800" w:hanging="360"/>
-      </w:pPr>
-      <w:rPr>
-        <w:rFonts w:ascii="Wingdings" w:hAnsi="Wingdings" w:hint="default"/>
-      </w:rPr>
-    </w:lvl>
-    <w:lvl w:ilvl="3" w:tplc="04090001" w:tentative="1">
-      <w:start w:val="1"/>
-      <w:numFmt w:val="bullet"/>
-      <w:lvlText w:val=""/>
-      <w:lvlJc w:val="left"/>
-      <w:pPr>
-        <w:ind w:left="2520" w:hanging="360"/>
-      </w:pPr>
-      <w:rPr>
-        <w:rFonts w:ascii="Symbol" w:hAnsi="Symbol" w:hint="default"/>
-      </w:rPr>
-    </w:lvl>
-    <w:lvl w:ilvl="4" w:tplc="04090003" w:tentative="1">
-      <w:start w:val="1"/>
-      <w:numFmt w:val="bullet"/>
-      <w:lvlText w:val="o"/>
-      <w:lvlJc w:val="left"/>
-      <w:pPr>
-        <w:ind w:left="3240" w:hanging="360"/>
-      </w:pPr>
-      <w:rPr>
-        <w:rFonts w:ascii="Courier New" w:hAnsi="Courier New" w:cs="Courier New" w:hint="default"/>
-      </w:rPr>
-    </w:lvl>
-    <w:lvl w:ilvl="5" w:tplc="04090005" w:tentative="1">
-      <w:start w:val="1"/>
-      <w:numFmt w:val="bullet"/>
-      <w:lvlText w:val=""/>
-      <w:lvlJc w:val="left"/>
-      <w:pPr>
-        <w:ind w:left="3960" w:hanging="360"/>
-      </w:pPr>
-      <w:rPr>
-        <w:rFonts w:ascii="Wingdings" w:hAnsi="Wingdings" w:hint="default"/>
-      </w:rPr>
-    </w:lvl>
-    <w:lvl w:ilvl="6" w:tplc="04090001" w:tentative="1">
-      <w:start w:val="1"/>
-      <w:numFmt w:val="bullet"/>
-      <w:lvlText w:val=""/>
-      <w:lvlJc w:val="left"/>
-      <w:pPr>
-        <w:ind w:left="4680" w:hanging="360"/>
-      </w:pPr>
-      <w:rPr>
-        <w:rFonts w:ascii="Symbol" w:hAnsi="Symbol" w:hint="default"/>
-      </w:rPr>
-    </w:lvl>
-    <w:lvl w:ilvl="7" w:tplc="04090003" w:tentative="1">
-      <w:start w:val="1"/>
-      <w:numFmt w:val="bullet"/>
-      <w:lvlText w:val="o"/>
-      <w:lvlJc w:val="left"/>
-      <w:pPr>
-        <w:ind w:left="5400" w:hanging="360"/>
-      </w:pPr>
-      <w:rPr>
-        <w:rFonts w:ascii="Courier New" w:hAnsi="Courier New" w:cs="Courier New" w:hint="default"/>
-      </w:rPr>
-    </w:lvl>
-    <w:lvl w:ilvl="8" w:tplc="04090005" w:tentative="1">
-      <w:start w:val="1"/>
-      <w:numFmt w:val="bullet"/>
-      <w:lvlText w:val=""/>
-      <w:lvlJc w:val="left"/>
-      <w:pPr>
-        <w:ind w:left="6120" w:hanging="360"/>
-      </w:pPr>
-      <w:rPr>
-        <w:rFonts w:ascii="Wingdings" w:hAnsi="Wingdings" w:hint="default"/>
-      </w:rPr>
-    </w:lvl>
-  </w:abstractNum>
-  <w:abstractNum w:abstractNumId="6">
+  <w:abstractNum w:abstractNumId="4">
     <w:nsid w:val="071D0D87"/>
     <w:multiLevelType w:val="multilevel"/>
     <w:tmpl w:val="2F240846"/>
@@ -1377,7 +2652,7 @@
       </w:rPr>
     </w:lvl>
   </w:abstractNum>
-  <w:abstractNum w:abstractNumId="7">
+  <w:abstractNum w:abstractNumId="5">
     <w:nsid w:val="07F32EC6"/>
     <w:multiLevelType w:val="multilevel"/>
     <w:tmpl w:val="275448EA"/>
@@ -1455,7 +2730,7 @@
       </w:rPr>
     </w:lvl>
   </w:abstractNum>
-  <w:abstractNum w:abstractNumId="8">
+  <w:abstractNum w:abstractNumId="6">
     <w:nsid w:val="087364D1"/>
     <w:multiLevelType w:val="multilevel"/>
     <w:tmpl w:val="E0B88334"/>
@@ -1533,7 +2808,7 @@
       </w:rPr>
     </w:lvl>
   </w:abstractNum>
-  <w:abstractNum w:abstractNumId="9">
+  <w:abstractNum w:abstractNumId="7">
     <w:nsid w:val="09151C35"/>
     <w:multiLevelType w:val="multilevel"/>
     <w:tmpl w:val="821011C4"/>
@@ -1611,7 +2886,7 @@
       </w:rPr>
     </w:lvl>
   </w:abstractNum>
-  <w:abstractNum w:abstractNumId="10">
+  <w:abstractNum w:abstractNumId="8">
     <w:nsid w:val="0A593205"/>
     <w:multiLevelType w:val="multilevel"/>
     <w:tmpl w:val="52B2DBF6"/>
@@ -1689,7 +2964,7 @@
       </w:rPr>
     </w:lvl>
   </w:abstractNum>
-  <w:abstractNum w:abstractNumId="11">
+  <w:abstractNum w:abstractNumId="9">
     <w:nsid w:val="0EEF14D3"/>
     <w:multiLevelType w:val="multilevel"/>
     <w:tmpl w:val="2CE4AA52"/>
@@ -1767,7 +3042,7 @@
       </w:rPr>
     </w:lvl>
   </w:abstractNum>
-  <w:abstractNum w:abstractNumId="12">
+  <w:abstractNum w:abstractNumId="10">
     <w:nsid w:val="11AD3D1F"/>
     <w:multiLevelType w:val="multilevel"/>
     <w:tmpl w:val="2FCADECA"/>
@@ -1845,7 +3120,7 @@
       </w:rPr>
     </w:lvl>
   </w:abstractNum>
-  <w:abstractNum w:abstractNumId="13">
+  <w:abstractNum w:abstractNumId="11">
     <w:nsid w:val="206459A1"/>
     <w:multiLevelType w:val="multilevel"/>
     <w:tmpl w:val="8AFED7DC"/>
@@ -1923,7 +3198,7 @@
       </w:rPr>
     </w:lvl>
   </w:abstractNum>
-  <w:abstractNum w:abstractNumId="14">
+  <w:abstractNum w:abstractNumId="12">
     <w:nsid w:val="22A42191"/>
     <w:multiLevelType w:val="multilevel"/>
     <w:tmpl w:val="F54C25C4"/>
@@ -2001,7 +3276,7 @@
       </w:rPr>
     </w:lvl>
   </w:abstractNum>
-  <w:abstractNum w:abstractNumId="15">
+  <w:abstractNum w:abstractNumId="13">
     <w:nsid w:val="23301339"/>
     <w:multiLevelType w:val="multilevel"/>
     <w:tmpl w:val="3EDE2DE4"/>
@@ -2079,7 +3354,7 @@
       </w:rPr>
     </w:lvl>
   </w:abstractNum>
-  <w:abstractNum w:abstractNumId="16">
+  <w:abstractNum w:abstractNumId="14">
     <w:nsid w:val="23C613EA"/>
     <w:multiLevelType w:val="multilevel"/>
     <w:tmpl w:val="6B9CAC4E"/>
@@ -2157,7 +3432,7 @@
       </w:rPr>
     </w:lvl>
   </w:abstractNum>
-  <w:abstractNum w:abstractNumId="17">
+  <w:abstractNum w:abstractNumId="15">
     <w:nsid w:val="2BDF362E"/>
     <w:multiLevelType w:val="multilevel"/>
     <w:tmpl w:val="8FD6B030"/>
@@ -2235,7 +3510,7 @@
       </w:rPr>
     </w:lvl>
   </w:abstractNum>
-  <w:abstractNum w:abstractNumId="18">
+  <w:abstractNum w:abstractNumId="16">
     <w:nsid w:val="2FE7607A"/>
     <w:multiLevelType w:val="multilevel"/>
     <w:tmpl w:val="D2BE79D4"/>
@@ -2313,7 +3588,7 @@
       </w:rPr>
     </w:lvl>
   </w:abstractNum>
-  <w:abstractNum w:abstractNumId="19">
+  <w:abstractNum w:abstractNumId="17">
     <w:nsid w:val="313747A8"/>
     <w:multiLevelType w:val="multilevel"/>
     <w:tmpl w:val="95B83F26"/>
@@ -2391,7 +3666,120 @@
       </w:rPr>
     </w:lvl>
   </w:abstractNum>
-  <w:abstractNum w:abstractNumId="20">
+  <w:abstractNum w:abstractNumId="18">
+    <w:nsid w:val="33213482"/>
+    <w:multiLevelType w:val="hybridMultilevel"/>
+    <w:tmpl w:val="3DE85C20"/>
+    <w:lvl w:ilvl="0" w:tplc="AE44FD3A">
+      <w:start w:val="1"/>
+      <w:numFmt w:val="bullet"/>
+      <w:lvlText w:val=""/>
+      <w:lvlJc w:val="left"/>
+      <w:pPr>
+        <w:ind w:left="360" w:hanging="360"/>
+      </w:pPr>
+      <w:rPr>
+        <w:rFonts w:ascii="Symbol" w:hAnsi="Symbol" w:hint="default"/>
+      </w:rPr>
+    </w:lvl>
+    <w:lvl w:ilvl="1" w:tplc="4C907FC2">
+      <w:start w:val="1"/>
+      <w:numFmt w:val="bullet"/>
+      <w:lvlText w:val="o"/>
+      <w:lvlJc w:val="left"/>
+      <w:pPr>
+        <w:ind w:left="1080" w:hanging="360"/>
+      </w:pPr>
+      <w:rPr>
+        <w:rFonts w:ascii="Courier New" w:hAnsi="Courier New" w:hint="default"/>
+      </w:rPr>
+    </w:lvl>
+    <w:lvl w:ilvl="2" w:tplc="C1846BAA">
+      <w:start w:val="1"/>
+      <w:numFmt w:val="bullet"/>
+      <w:lvlText w:val=""/>
+      <w:lvlJc w:val="left"/>
+      <w:pPr>
+        <w:ind w:left="1800" w:hanging="360"/>
+      </w:pPr>
+      <w:rPr>
+        <w:rFonts w:ascii="Wingdings" w:hAnsi="Wingdings" w:hint="default"/>
+      </w:rPr>
+    </w:lvl>
+    <w:lvl w:ilvl="3" w:tplc="D9BA52EC">
+      <w:start w:val="1"/>
+      <w:numFmt w:val="bullet"/>
+      <w:lvlText w:val=""/>
+      <w:lvlJc w:val="left"/>
+      <w:pPr>
+        <w:ind w:left="2520" w:hanging="360"/>
+      </w:pPr>
+      <w:rPr>
+        <w:rFonts w:ascii="Symbol" w:hAnsi="Symbol" w:hint="default"/>
+      </w:rPr>
+    </w:lvl>
+    <w:lvl w:ilvl="4" w:tplc="A524F204">
+      <w:start w:val="1"/>
+      <w:numFmt w:val="bullet"/>
+      <w:lvlText w:val="o"/>
+      <w:lvlJc w:val="left"/>
+      <w:pPr>
+        <w:ind w:left="3240" w:hanging="360"/>
+      </w:pPr>
+      <w:rPr>
+        <w:rFonts w:ascii="Courier New" w:hAnsi="Courier New" w:hint="default"/>
+      </w:rPr>
+    </w:lvl>
+    <w:lvl w:ilvl="5" w:tplc="391C4520">
+      <w:start w:val="1"/>
+      <w:numFmt w:val="bullet"/>
+      <w:lvlText w:val=""/>
+      <w:lvlJc w:val="left"/>
+      <w:pPr>
+        <w:ind w:left="3960" w:hanging="360"/>
+      </w:pPr>
+      <w:rPr>
+        <w:rFonts w:ascii="Wingdings" w:hAnsi="Wingdings" w:hint="default"/>
+      </w:rPr>
+    </w:lvl>
+    <w:lvl w:ilvl="6" w:tplc="43E89A98">
+      <w:start w:val="1"/>
+      <w:numFmt w:val="bullet"/>
+      <w:lvlText w:val=""/>
+      <w:lvlJc w:val="left"/>
+      <w:pPr>
+        <w:ind w:left="4680" w:hanging="360"/>
+      </w:pPr>
+      <w:rPr>
+        <w:rFonts w:ascii="Symbol" w:hAnsi="Symbol" w:hint="default"/>
+      </w:rPr>
+    </w:lvl>
+    <w:lvl w:ilvl="7" w:tplc="4B684396">
+      <w:start w:val="1"/>
+      <w:numFmt w:val="bullet"/>
+      <w:lvlText w:val="o"/>
+      <w:lvlJc w:val="left"/>
+      <w:pPr>
+        <w:ind w:left="5400" w:hanging="360"/>
+      </w:pPr>
+      <w:rPr>
+        <w:rFonts w:ascii="Courier New" w:hAnsi="Courier New" w:hint="default"/>
+      </w:rPr>
+    </w:lvl>
+    <w:lvl w:ilvl="8" w:tplc="603C4188">
+      <w:start w:val="1"/>
+      <w:numFmt w:val="bullet"/>
+      <w:lvlText w:val=""/>
+      <w:lvlJc w:val="left"/>
+      <w:pPr>
+        <w:ind w:left="6120" w:hanging="360"/>
+      </w:pPr>
+      <w:rPr>
+        <w:rFonts w:ascii="Wingdings" w:hAnsi="Wingdings" w:hint="default"/>
+      </w:rPr>
+    </w:lvl>
+  </w:abstractNum>
+  <w:abstractNum w:abstractNumId="19">
     <w:nsid w:val="353328D5"/>
     <w:multiLevelType w:val="multilevel"/>
     <w:tmpl w:val="4558BF96"/>
@@ -2469,7 +3857,7 @@
       </w:rPr>
     </w:lvl>
   </w:abstractNum>
-  <w:abstractNum w:abstractNumId="21">
+  <w:abstractNum w:abstractNumId="20">
     <w:nsid w:val="3819489B"/>
     <w:multiLevelType w:val="multilevel"/>
     <w:tmpl w:val="6442A4BE"/>
@@ -2547,7 +3935,7 @@
       </w:rPr>
     </w:lvl>
   </w:abstractNum>
-  <w:abstractNum w:abstractNumId="22">
+  <w:abstractNum w:abstractNumId="21">
     <w:nsid w:val="39192B7B"/>
     <w:multiLevelType w:val="multilevel"/>
     <w:tmpl w:val="B7526FC6"/>
@@ -2622,6 +4010,119 @@
       <w:lvlJc w:val="left"/>
       <w:rPr>
         <w:rFonts w:ascii="Wingdings" w:hAnsi="Wingdings"/>
+      </w:rPr>
+    </w:lvl>
+  </w:abstractNum>
+  <w:abstractNum w:abstractNumId="22">
+    <w:nsid w:val="40425E0B"/>
+    <w:multiLevelType w:val="hybridMultilevel"/>
+    <w:tmpl w:val="4D8E90FA"/>
+    <w:lvl w:ilvl="0" w:tplc="4C28FF20">
+      <w:start w:val="1"/>
+      <w:numFmt w:val="bullet"/>
+      <w:lvlText w:val=""/>
+      <w:lvlJc w:val="left"/>
+      <w:pPr>
+        <w:ind w:left="360" w:hanging="360"/>
+      </w:pPr>
+      <w:rPr>
+        <w:rFonts w:ascii="Symbol" w:hAnsi="Symbol" w:hint="default"/>
+      </w:rPr>
+    </w:lvl>
+    <w:lvl w:ilvl="1" w:tplc="364A0CC2">
+      <w:start w:val="1"/>
+      <w:numFmt w:val="bullet"/>
+      <w:lvlText w:val="o"/>
+      <w:lvlJc w:val="left"/>
+      <w:pPr>
+        <w:ind w:left="1080" w:hanging="360"/>
+      </w:pPr>
+      <w:rPr>
+        <w:rFonts w:ascii="Courier New" w:hAnsi="Courier New" w:hint="default"/>
+      </w:rPr>
+    </w:lvl>
+    <w:lvl w:ilvl="2" w:tplc="B686A0E2">
+      <w:start w:val="1"/>
+      <w:numFmt w:val="bullet"/>
+      <w:lvlText w:val=""/>
+      <w:lvlJc w:val="left"/>
+      <w:pPr>
+        <w:ind w:left="1800" w:hanging="360"/>
+      </w:pPr>
+      <w:rPr>
+        <w:rFonts w:ascii="Wingdings" w:hAnsi="Wingdings" w:hint="default"/>
+      </w:rPr>
+    </w:lvl>
+    <w:lvl w:ilvl="3" w:tplc="9CE2F0F6">
+      <w:start w:val="1"/>
+      <w:numFmt w:val="bullet"/>
+      <w:lvlText w:val=""/>
+      <w:lvlJc w:val="left"/>
+      <w:pPr>
+        <w:ind w:left="2520" w:hanging="360"/>
+      </w:pPr>
+      <w:rPr>
+        <w:rFonts w:ascii="Symbol" w:hAnsi="Symbol" w:hint="default"/>
+      </w:rPr>
+    </w:lvl>
+    <w:lvl w:ilvl="4" w:tplc="A5A404EA">
+      <w:start w:val="1"/>
+      <w:numFmt w:val="bullet"/>
+      <w:lvlText w:val="o"/>
+      <w:lvlJc w:val="left"/>
+      <w:pPr>
+        <w:ind w:left="3240" w:hanging="360"/>
+      </w:pPr>
+      <w:rPr>
+        <w:rFonts w:ascii="Courier New" w:hAnsi="Courier New" w:hint="default"/>
+      </w:rPr>
+    </w:lvl>
+    <w:lvl w:ilvl="5" w:tplc="CB527F60">
+      <w:start w:val="1"/>
+      <w:numFmt w:val="bullet"/>
+      <w:lvlText w:val=""/>
+      <w:lvlJc w:val="left"/>
+      <w:pPr>
+        <w:ind w:left="3960" w:hanging="360"/>
+      </w:pPr>
+      <w:rPr>
+        <w:rFonts w:ascii="Wingdings" w:hAnsi="Wingdings" w:hint="default"/>
+      </w:rPr>
+    </w:lvl>
+    <w:lvl w:ilvl="6" w:tplc="234ED7F6">
+      <w:start w:val="1"/>
+      <w:numFmt w:val="bullet"/>
+      <w:lvlText w:val=""/>
+      <w:lvlJc w:val="left"/>
+      <w:pPr>
+        <w:ind w:left="4680" w:hanging="360"/>
+      </w:pPr>
+      <w:rPr>
+        <w:rFonts w:ascii="Symbol" w:hAnsi="Symbol" w:hint="default"/>
+      </w:rPr>
+    </w:lvl>
+    <w:lvl w:ilvl="7" w:tplc="90D6C56A">
+      <w:start w:val="1"/>
+      <w:numFmt w:val="bullet"/>
+      <w:lvlText w:val="o"/>
+      <w:lvlJc w:val="left"/>
+      <w:pPr>
+        <w:ind w:left="5400" w:hanging="360"/>
+      </w:pPr>
+      <w:rPr>
+        <w:rFonts w:ascii="Courier New" w:hAnsi="Courier New" w:hint="default"/>
+      </w:rPr>
+    </w:lvl>
+    <w:lvl w:ilvl="8" w:tplc="0FB62F4C">
+      <w:start w:val="1"/>
+      <w:numFmt w:val="bullet"/>
+      <w:lvlText w:val=""/>
+      <w:lvlJc w:val="left"/>
+      <w:pPr>
+        <w:ind w:left="6120" w:hanging="360"/>
+      </w:pPr>
+      <w:rPr>
+        <w:rFonts w:ascii="Wingdings" w:hAnsi="Wingdings" w:hint="default"/>
       </w:rPr>
     </w:lvl>
   </w:abstractNum>
@@ -3796,232 +5297,6 @@
     </w:lvl>
   </w:abstractNum>
   <w:abstractNum w:abstractNumId="38">
-    <w:nsid w:val="636E36F3"/>
-    <w:multiLevelType w:val="hybridMultilevel"/>
-    <w:tmpl w:val="FF4EF6B2"/>
-    <w:lvl w:ilvl="0" w:tplc="04090001">
-      <w:start w:val="1"/>
-      <w:numFmt w:val="bullet"/>
-      <w:lvlText w:val=""/>
-      <w:lvlJc w:val="left"/>
-      <w:pPr>
-        <w:ind w:left="360" w:hanging="360"/>
-      </w:pPr>
-      <w:rPr>
-        <w:rFonts w:ascii="Symbol" w:hAnsi="Symbol" w:hint="default"/>
-      </w:rPr>
-    </w:lvl>
-    <w:lvl w:ilvl="1" w:tplc="04090003" w:tentative="1">
-      <w:start w:val="1"/>
-      <w:numFmt w:val="bullet"/>
-      <w:lvlText w:val="o"/>
-      <w:lvlJc w:val="left"/>
-      <w:pPr>
-        <w:ind w:left="1080" w:hanging="360"/>
-      </w:pPr>
-      <w:rPr>
-        <w:rFonts w:ascii="Courier New" w:hAnsi="Courier New" w:cs="Courier New" w:hint="default"/>
-      </w:rPr>
-    </w:lvl>
-    <w:lvl w:ilvl="2" w:tplc="04090005" w:tentative="1">
-      <w:start w:val="1"/>
-      <w:numFmt w:val="bullet"/>
-      <w:lvlText w:val=""/>
-      <w:lvlJc w:val="left"/>
-      <w:pPr>
-        <w:ind w:left="1800" w:hanging="360"/>
-      </w:pPr>
-      <w:rPr>
-        <w:rFonts w:ascii="Wingdings" w:hAnsi="Wingdings" w:hint="default"/>
-      </w:rPr>
-    </w:lvl>
-    <w:lvl w:ilvl="3" w:tplc="04090001" w:tentative="1">
-      <w:start w:val="1"/>
-      <w:numFmt w:val="bullet"/>
-      <w:lvlText w:val=""/>
-      <w:lvlJc w:val="left"/>
-      <w:pPr>
-        <w:ind w:left="2520" w:hanging="360"/>
-      </w:pPr>
-      <w:rPr>
-        <w:rFonts w:ascii="Symbol" w:hAnsi="Symbol" w:hint="default"/>
-      </w:rPr>
-    </w:lvl>
-    <w:lvl w:ilvl="4" w:tplc="04090003" w:tentative="1">
-      <w:start w:val="1"/>
-      <w:numFmt w:val="bullet"/>
-      <w:lvlText w:val="o"/>
-      <w:lvlJc w:val="left"/>
-      <w:pPr>
-        <w:ind w:left="3240" w:hanging="360"/>
-      </w:pPr>
-      <w:rPr>
-        <w:rFonts w:ascii="Courier New" w:hAnsi="Courier New" w:cs="Courier New" w:hint="default"/>
-      </w:rPr>
-    </w:lvl>
-    <w:lvl w:ilvl="5" w:tplc="04090005" w:tentative="1">
-      <w:start w:val="1"/>
-      <w:numFmt w:val="bullet"/>
-      <w:lvlText w:val=""/>
-      <w:lvlJc w:val="left"/>
-      <w:pPr>
-        <w:ind w:left="3960" w:hanging="360"/>
-      </w:pPr>
-      <w:rPr>
-        <w:rFonts w:ascii="Wingdings" w:hAnsi="Wingdings" w:hint="default"/>
-      </w:rPr>
-    </w:lvl>
-    <w:lvl w:ilvl="6" w:tplc="04090001" w:tentative="1">
-      <w:start w:val="1"/>
-      <w:numFmt w:val="bullet"/>
-      <w:lvlText w:val=""/>
-      <w:lvlJc w:val="left"/>
-      <w:pPr>
-        <w:ind w:left="4680" w:hanging="360"/>
-      </w:pPr>
-      <w:rPr>
-        <w:rFonts w:ascii="Symbol" w:hAnsi="Symbol" w:hint="default"/>
-      </w:rPr>
-    </w:lvl>
-    <w:lvl w:ilvl="7" w:tplc="04090003" w:tentative="1">
-      <w:start w:val="1"/>
-      <w:numFmt w:val="bullet"/>
-      <w:lvlText w:val="o"/>
-      <w:lvlJc w:val="left"/>
-      <w:pPr>
-        <w:ind w:left="5400" w:hanging="360"/>
-      </w:pPr>
-      <w:rPr>
-        <w:rFonts w:ascii="Courier New" w:hAnsi="Courier New" w:cs="Courier New" w:hint="default"/>
-      </w:rPr>
-    </w:lvl>
-    <w:lvl w:ilvl="8" w:tplc="04090005" w:tentative="1">
-      <w:start w:val="1"/>
-      <w:numFmt w:val="bullet"/>
-      <w:lvlText w:val=""/>
-      <w:lvlJc w:val="left"/>
-      <w:pPr>
-        <w:ind w:left="6120" w:hanging="360"/>
-      </w:pPr>
-      <w:rPr>
-        <w:rFonts w:ascii="Wingdings" w:hAnsi="Wingdings" w:hint="default"/>
-      </w:rPr>
-    </w:lvl>
-  </w:abstractNum>
-  <w:abstractNum w:abstractNumId="39">
-    <w:nsid w:val="69CB7065"/>
-    <w:multiLevelType w:val="hybridMultilevel"/>
-    <w:tmpl w:val="241A7E38"/>
-    <w:lvl w:ilvl="0" w:tplc="8DD472F4">
-      <w:start w:val="1"/>
-      <w:numFmt w:val="bullet"/>
-      <w:lvlText w:val=""/>
-      <w:lvlJc w:val="left"/>
-      <w:pPr>
-        <w:ind w:left="720" w:hanging="360"/>
-      </w:pPr>
-      <w:rPr>
-        <w:rFonts w:ascii="Symbol" w:hAnsi="Symbol" w:hint="default"/>
-      </w:rPr>
-    </w:lvl>
-    <w:lvl w:ilvl="1" w:tplc="587059B6">
-      <w:start w:val="1"/>
-      <w:numFmt w:val="bullet"/>
-      <w:lvlText w:val="o"/>
-      <w:lvlJc w:val="left"/>
-      <w:pPr>
-        <w:ind w:left="1440" w:hanging="360"/>
-      </w:pPr>
-      <w:rPr>
-        <w:rFonts w:ascii="Courier New" w:hAnsi="Courier New" w:hint="default"/>
-      </w:rPr>
-    </w:lvl>
-    <w:lvl w:ilvl="2" w:tplc="1C6CD3F2">
-      <w:start w:val="1"/>
-      <w:numFmt w:val="bullet"/>
-      <w:lvlText w:val=""/>
-      <w:lvlJc w:val="left"/>
-      <w:pPr>
-        <w:ind w:left="2160" w:hanging="360"/>
-      </w:pPr>
-      <w:rPr>
-        <w:rFonts w:ascii="Wingdings" w:hAnsi="Wingdings" w:hint="default"/>
-      </w:rPr>
-    </w:lvl>
-    <w:lvl w:ilvl="3" w:tplc="ABC06058">
-      <w:start w:val="1"/>
-      <w:numFmt w:val="bullet"/>
-      <w:lvlText w:val=""/>
-      <w:lvlJc w:val="left"/>
-      <w:pPr>
-        <w:ind w:left="2880" w:hanging="360"/>
-      </w:pPr>
-      <w:rPr>
-        <w:rFonts w:ascii="Symbol" w:hAnsi="Symbol" w:hint="default"/>
-      </w:rPr>
-    </w:lvl>
-    <w:lvl w:ilvl="4" w:tplc="7BC0DEC6">
-      <w:start w:val="1"/>
-      <w:numFmt w:val="bullet"/>
-      <w:lvlText w:val="o"/>
-      <w:lvlJc w:val="left"/>
-      <w:pPr>
-        <w:ind w:left="3600" w:hanging="360"/>
-      </w:pPr>
-      <w:rPr>
-        <w:rFonts w:ascii="Courier New" w:hAnsi="Courier New" w:hint="default"/>
-      </w:rPr>
-    </w:lvl>
-    <w:lvl w:ilvl="5" w:tplc="0EBEE152">
-      <w:start w:val="1"/>
-      <w:numFmt w:val="bullet"/>
-      <w:lvlText w:val=""/>
-      <w:lvlJc w:val="left"/>
-      <w:pPr>
-        <w:ind w:left="4320" w:hanging="360"/>
-      </w:pPr>
-      <w:rPr>
-        <w:rFonts w:ascii="Wingdings" w:hAnsi="Wingdings" w:hint="default"/>
-      </w:rPr>
-    </w:lvl>
-    <w:lvl w:ilvl="6" w:tplc="8ADA6292">
-      <w:start w:val="1"/>
-      <w:numFmt w:val="bullet"/>
-      <w:lvlText w:val=""/>
-      <w:lvlJc w:val="left"/>
-      <w:pPr>
-        <w:ind w:left="5040" w:hanging="360"/>
-      </w:pPr>
-      <w:rPr>
-        <w:rFonts w:ascii="Symbol" w:hAnsi="Symbol" w:hint="default"/>
-      </w:rPr>
-    </w:lvl>
-    <w:lvl w:ilvl="7" w:tplc="F54046A0">
-      <w:start w:val="1"/>
-      <w:numFmt w:val="bullet"/>
-      <w:lvlText w:val="o"/>
-      <w:lvlJc w:val="left"/>
-      <w:pPr>
-        <w:ind w:left="5760" w:hanging="360"/>
-      </w:pPr>
-      <w:rPr>
-        <w:rFonts w:ascii="Courier New" w:hAnsi="Courier New" w:hint="default"/>
-      </w:rPr>
-    </w:lvl>
-    <w:lvl w:ilvl="8" w:tplc="B5A04898">
-      <w:start w:val="1"/>
-      <w:numFmt w:val="bullet"/>
-      <w:lvlText w:val=""/>
-      <w:lvlJc w:val="left"/>
-      <w:pPr>
-        <w:ind w:left="6480" w:hanging="360"/>
-      </w:pPr>
-      <w:rPr>
-        <w:rFonts w:ascii="Wingdings" w:hAnsi="Wingdings" w:hint="default"/>
-      </w:rPr>
-    </w:lvl>
-  </w:abstractNum>
-  <w:abstractNum w:abstractNumId="40">
     <w:nsid w:val="6DE954E8"/>
     <w:multiLevelType w:val="multilevel"/>
     <w:tmpl w:val="2CE24F84"/>
@@ -4099,7 +5374,7 @@
       </w:rPr>
     </w:lvl>
   </w:abstractNum>
-  <w:abstractNum w:abstractNumId="41">
+  <w:abstractNum w:abstractNumId="39">
     <w:nsid w:val="6F2B0686"/>
     <w:multiLevelType w:val="multilevel"/>
     <w:tmpl w:val="0744FDF4"/>
@@ -4177,7 +5452,7 @@
       </w:rPr>
     </w:lvl>
   </w:abstractNum>
-  <w:abstractNum w:abstractNumId="42">
+  <w:abstractNum w:abstractNumId="40">
     <w:nsid w:val="71FE6C33"/>
     <w:multiLevelType w:val="multilevel"/>
     <w:tmpl w:val="3FCC025A"/>
@@ -4255,120 +5530,7 @@
       </w:rPr>
     </w:lvl>
   </w:abstractNum>
-  <w:abstractNum w:abstractNumId="43">
-    <w:nsid w:val="72394E3C"/>
-    <w:multiLevelType w:val="hybridMultilevel"/>
-    <w:tmpl w:val="494C5826"/>
-    <w:lvl w:ilvl="0" w:tplc="04090001">
-      <w:start w:val="1"/>
-      <w:numFmt w:val="bullet"/>
-      <w:lvlText w:val=""/>
-      <w:lvlJc w:val="left"/>
-      <w:pPr>
-        <w:ind w:left="360" w:hanging="360"/>
-      </w:pPr>
-      <w:rPr>
-        <w:rFonts w:ascii="Symbol" w:hAnsi="Symbol" w:hint="default"/>
-      </w:rPr>
-    </w:lvl>
-    <w:lvl w:ilvl="1" w:tplc="04090003">
-      <w:start w:val="1"/>
-      <w:numFmt w:val="bullet"/>
-      <w:lvlText w:val="o"/>
-      <w:lvlJc w:val="left"/>
-      <w:pPr>
-        <w:ind w:left="1080" w:hanging="360"/>
-      </w:pPr>
-      <w:rPr>
-        <w:rFonts w:ascii="Courier New" w:hAnsi="Courier New" w:cs="Courier New" w:hint="default"/>
-      </w:rPr>
-    </w:lvl>
-    <w:lvl w:ilvl="2" w:tplc="04090005" w:tentative="1">
-      <w:start w:val="1"/>
-      <w:numFmt w:val="bullet"/>
-      <w:lvlText w:val=""/>
-      <w:lvlJc w:val="left"/>
-      <w:pPr>
-        <w:ind w:left="1800" w:hanging="360"/>
-      </w:pPr>
-      <w:rPr>
-        <w:rFonts w:ascii="Wingdings" w:hAnsi="Wingdings" w:hint="default"/>
-      </w:rPr>
-    </w:lvl>
-    <w:lvl w:ilvl="3" w:tplc="04090001" w:tentative="1">
-      <w:start w:val="1"/>
-      <w:numFmt w:val="bullet"/>
-      <w:lvlText w:val=""/>
-      <w:lvlJc w:val="left"/>
-      <w:pPr>
-        <w:ind w:left="2520" w:hanging="360"/>
-      </w:pPr>
-      <w:rPr>
-        <w:rFonts w:ascii="Symbol" w:hAnsi="Symbol" w:hint="default"/>
-      </w:rPr>
-    </w:lvl>
-    <w:lvl w:ilvl="4" w:tplc="04090003" w:tentative="1">
-      <w:start w:val="1"/>
-      <w:numFmt w:val="bullet"/>
-      <w:lvlText w:val="o"/>
-      <w:lvlJc w:val="left"/>
-      <w:pPr>
-        <w:ind w:left="3240" w:hanging="360"/>
-      </w:pPr>
-      <w:rPr>
-        <w:rFonts w:ascii="Courier New" w:hAnsi="Courier New" w:cs="Courier New" w:hint="default"/>
-      </w:rPr>
-    </w:lvl>
-    <w:lvl w:ilvl="5" w:tplc="04090005" w:tentative="1">
-      <w:start w:val="1"/>
-      <w:numFmt w:val="bullet"/>
-      <w:lvlText w:val=""/>
-      <w:lvlJc w:val="left"/>
-      <w:pPr>
-        <w:ind w:left="3960" w:hanging="360"/>
-      </w:pPr>
-      <w:rPr>
-        <w:rFonts w:ascii="Wingdings" w:hAnsi="Wingdings" w:hint="default"/>
-      </w:rPr>
-    </w:lvl>
-    <w:lvl w:ilvl="6" w:tplc="04090001" w:tentative="1">
-      <w:start w:val="1"/>
-      <w:numFmt w:val="bullet"/>
-      <w:lvlText w:val=""/>
-      <w:lvlJc w:val="left"/>
-      <w:pPr>
-        <w:ind w:left="4680" w:hanging="360"/>
-      </w:pPr>
-      <w:rPr>
-        <w:rFonts w:ascii="Symbol" w:hAnsi="Symbol" w:hint="default"/>
-      </w:rPr>
-    </w:lvl>
-    <w:lvl w:ilvl="7" w:tplc="04090003" w:tentative="1">
-      <w:start w:val="1"/>
-      <w:numFmt w:val="bullet"/>
-      <w:lvlText w:val="o"/>
-      <w:lvlJc w:val="left"/>
-      <w:pPr>
-        <w:ind w:left="5400" w:hanging="360"/>
-      </w:pPr>
-      <w:rPr>
-        <w:rFonts w:ascii="Courier New" w:hAnsi="Courier New" w:cs="Courier New" w:hint="default"/>
-      </w:rPr>
-    </w:lvl>
-    <w:lvl w:ilvl="8" w:tplc="04090005" w:tentative="1">
-      <w:start w:val="1"/>
-      <w:numFmt w:val="bullet"/>
-      <w:lvlText w:val=""/>
-      <w:lvlJc w:val="left"/>
-      <w:pPr>
-        <w:ind w:left="6120" w:hanging="360"/>
-      </w:pPr>
-      <w:rPr>
-        <w:rFonts w:ascii="Wingdings" w:hAnsi="Wingdings" w:hint="default"/>
-      </w:rPr>
-    </w:lvl>
-  </w:abstractNum>
-  <w:abstractNum w:abstractNumId="44">
+  <w:abstractNum w:abstractNumId="41">
     <w:nsid w:val="74292581"/>
     <w:multiLevelType w:val="multilevel"/>
     <w:tmpl w:val="12CEC828"/>
@@ -4446,233 +5608,7 @@
       </w:rPr>
     </w:lvl>
   </w:abstractNum>
-  <w:abstractNum w:abstractNumId="45">
-    <w:nsid w:val="74CB5181"/>
-    <w:multiLevelType w:val="hybridMultilevel"/>
-    <w:tmpl w:val="11F0A680"/>
-    <w:lvl w:ilvl="0" w:tplc="04090001">
-      <w:start w:val="1"/>
-      <w:numFmt w:val="bullet"/>
-      <w:lvlText w:val=""/>
-      <w:lvlJc w:val="left"/>
-      <w:pPr>
-        <w:ind w:left="360" w:hanging="360"/>
-      </w:pPr>
-      <w:rPr>
-        <w:rFonts w:ascii="Symbol" w:hAnsi="Symbol" w:hint="default"/>
-      </w:rPr>
-    </w:lvl>
-    <w:lvl w:ilvl="1" w:tplc="04090003" w:tentative="1">
-      <w:start w:val="1"/>
-      <w:numFmt w:val="bullet"/>
-      <w:lvlText w:val="o"/>
-      <w:lvlJc w:val="left"/>
-      <w:pPr>
-        <w:ind w:left="1080" w:hanging="360"/>
-      </w:pPr>
-      <w:rPr>
-        <w:rFonts w:ascii="Courier New" w:hAnsi="Courier New" w:cs="Courier New" w:hint="default"/>
-      </w:rPr>
-    </w:lvl>
-    <w:lvl w:ilvl="2" w:tplc="04090005" w:tentative="1">
-      <w:start w:val="1"/>
-      <w:numFmt w:val="bullet"/>
-      <w:lvlText w:val=""/>
-      <w:lvlJc w:val="left"/>
-      <w:pPr>
-        <w:ind w:left="1800" w:hanging="360"/>
-      </w:pPr>
-      <w:rPr>
-        <w:rFonts w:ascii="Wingdings" w:hAnsi="Wingdings" w:hint="default"/>
-      </w:rPr>
-    </w:lvl>
-    <w:lvl w:ilvl="3" w:tplc="04090001" w:tentative="1">
-      <w:start w:val="1"/>
-      <w:numFmt w:val="bullet"/>
-      <w:lvlText w:val=""/>
-      <w:lvlJc w:val="left"/>
-      <w:pPr>
-        <w:ind w:left="2520" w:hanging="360"/>
-      </w:pPr>
-      <w:rPr>
-        <w:rFonts w:ascii="Symbol" w:hAnsi="Symbol" w:hint="default"/>
-      </w:rPr>
-    </w:lvl>
-    <w:lvl w:ilvl="4" w:tplc="04090003" w:tentative="1">
-      <w:start w:val="1"/>
-      <w:numFmt w:val="bullet"/>
-      <w:lvlText w:val="o"/>
-      <w:lvlJc w:val="left"/>
-      <w:pPr>
-        <w:ind w:left="3240" w:hanging="360"/>
-      </w:pPr>
-      <w:rPr>
-        <w:rFonts w:ascii="Courier New" w:hAnsi="Courier New" w:cs="Courier New" w:hint="default"/>
-      </w:rPr>
-    </w:lvl>
-    <w:lvl w:ilvl="5" w:tplc="04090005" w:tentative="1">
-      <w:start w:val="1"/>
-      <w:numFmt w:val="bullet"/>
-      <w:lvlText w:val=""/>
-      <w:lvlJc w:val="left"/>
-      <w:pPr>
-        <w:ind w:left="3960" w:hanging="360"/>
-      </w:pPr>
-      <w:rPr>
-        <w:rFonts w:ascii="Wingdings" w:hAnsi="Wingdings" w:hint="default"/>
-      </w:rPr>
-    </w:lvl>
-    <w:lvl w:ilvl="6" w:tplc="04090001" w:tentative="1">
-      <w:start w:val="1"/>
-      <w:numFmt w:val="bullet"/>
-      <w:lvlText w:val=""/>
-      <w:lvlJc w:val="left"/>
-      <w:pPr>
-        <w:ind w:left="4680" w:hanging="360"/>
-      </w:pPr>
-      <w:rPr>
-        <w:rFonts w:ascii="Symbol" w:hAnsi="Symbol" w:hint="default"/>
-      </w:rPr>
-    </w:lvl>
-    <w:lvl w:ilvl="7" w:tplc="04090003" w:tentative="1">
-      <w:start w:val="1"/>
-      <w:numFmt w:val="bullet"/>
-      <w:lvlText w:val="o"/>
-      <w:lvlJc w:val="left"/>
-      <w:pPr>
-        <w:ind w:left="5400" w:hanging="360"/>
-      </w:pPr>
-      <w:rPr>
-        <w:rFonts w:ascii="Courier New" w:hAnsi="Courier New" w:cs="Courier New" w:hint="default"/>
-      </w:rPr>
-    </w:lvl>
-    <w:lvl w:ilvl="8" w:tplc="04090005" w:tentative="1">
-      <w:start w:val="1"/>
-      <w:numFmt w:val="bullet"/>
-      <w:lvlText w:val=""/>
-      <w:lvlJc w:val="left"/>
-      <w:pPr>
-        <w:ind w:left="6120" w:hanging="360"/>
-      </w:pPr>
-      <w:rPr>
-        <w:rFonts w:ascii="Wingdings" w:hAnsi="Wingdings" w:hint="default"/>
-      </w:rPr>
-    </w:lvl>
-  </w:abstractNum>
-  <w:abstractNum w:abstractNumId="46">
-    <w:nsid w:val="769F0F28"/>
-    <w:multiLevelType w:val="hybridMultilevel"/>
-    <w:tmpl w:val="2A764728"/>
-    <w:lvl w:ilvl="0" w:tplc="04090001">
-      <w:start w:val="1"/>
-      <w:numFmt w:val="bullet"/>
-      <w:lvlText w:val=""/>
-      <w:lvlJc w:val="left"/>
-      <w:pPr>
-        <w:ind w:left="360" w:hanging="360"/>
-      </w:pPr>
-      <w:rPr>
-        <w:rFonts w:ascii="Symbol" w:hAnsi="Symbol" w:hint="default"/>
-      </w:rPr>
-    </w:lvl>
-    <w:lvl w:ilvl="1" w:tplc="04090003" w:tentative="1">
-      <w:start w:val="1"/>
-      <w:numFmt w:val="bullet"/>
-      <w:lvlText w:val="o"/>
-      <w:lvlJc w:val="left"/>
-      <w:pPr>
-        <w:ind w:left="1080" w:hanging="360"/>
-      </w:pPr>
-      <w:rPr>
-        <w:rFonts w:ascii="Courier New" w:hAnsi="Courier New" w:cs="Courier New" w:hint="default"/>
-      </w:rPr>
-    </w:lvl>
-    <w:lvl w:ilvl="2" w:tplc="04090005" w:tentative="1">
-      <w:start w:val="1"/>
-      <w:numFmt w:val="bullet"/>
-      <w:lvlText w:val=""/>
-      <w:lvlJc w:val="left"/>
-      <w:pPr>
-        <w:ind w:left="1800" w:hanging="360"/>
-      </w:pPr>
-      <w:rPr>
-        <w:rFonts w:ascii="Wingdings" w:hAnsi="Wingdings" w:hint="default"/>
-      </w:rPr>
-    </w:lvl>
-    <w:lvl w:ilvl="3" w:tplc="04090001" w:tentative="1">
-      <w:start w:val="1"/>
-      <w:numFmt w:val="bullet"/>
-      <w:lvlText w:val=""/>
-      <w:lvlJc w:val="left"/>
-      <w:pPr>
-        <w:ind w:left="2520" w:hanging="360"/>
-      </w:pPr>
-      <w:rPr>
-        <w:rFonts w:ascii="Symbol" w:hAnsi="Symbol" w:hint="default"/>
-      </w:rPr>
-    </w:lvl>
-    <w:lvl w:ilvl="4" w:tplc="04090003" w:tentative="1">
-      <w:start w:val="1"/>
-      <w:numFmt w:val="bullet"/>
-      <w:lvlText w:val="o"/>
-      <w:lvlJc w:val="left"/>
-      <w:pPr>
-        <w:ind w:left="3240" w:hanging="360"/>
-      </w:pPr>
-      <w:rPr>
-        <w:rFonts w:ascii="Courier New" w:hAnsi="Courier New" w:cs="Courier New" w:hint="default"/>
-      </w:rPr>
-    </w:lvl>
-    <w:lvl w:ilvl="5" w:tplc="04090005" w:tentative="1">
-      <w:start w:val="1"/>
-      <w:numFmt w:val="bullet"/>
-      <w:lvlText w:val=""/>
-      <w:lvlJc w:val="left"/>
-      <w:pPr>
-        <w:ind w:left="3960" w:hanging="360"/>
-      </w:pPr>
-      <w:rPr>
-        <w:rFonts w:ascii="Wingdings" w:hAnsi="Wingdings" w:hint="default"/>
-      </w:rPr>
-    </w:lvl>
-    <w:lvl w:ilvl="6" w:tplc="04090001" w:tentative="1">
-      <w:start w:val="1"/>
-      <w:numFmt w:val="bullet"/>
-      <w:lvlText w:val=""/>
-      <w:lvlJc w:val="left"/>
-      <w:pPr>
-        <w:ind w:left="4680" w:hanging="360"/>
-      </w:pPr>
-      <w:rPr>
-        <w:rFonts w:ascii="Symbol" w:hAnsi="Symbol" w:hint="default"/>
-      </w:rPr>
-    </w:lvl>
-    <w:lvl w:ilvl="7" w:tplc="04090003" w:tentative="1">
-      <w:start w:val="1"/>
-      <w:numFmt w:val="bullet"/>
-      <w:lvlText w:val="o"/>
-      <w:lvlJc w:val="left"/>
-      <w:pPr>
-        <w:ind w:left="5400" w:hanging="360"/>
-      </w:pPr>
-      <w:rPr>
-        <w:rFonts w:ascii="Courier New" w:hAnsi="Courier New" w:cs="Courier New" w:hint="default"/>
-      </w:rPr>
-    </w:lvl>
-    <w:lvl w:ilvl="8" w:tplc="04090005" w:tentative="1">
-      <w:start w:val="1"/>
-      <w:numFmt w:val="bullet"/>
-      <w:lvlText w:val=""/>
-      <w:lvlJc w:val="left"/>
-      <w:pPr>
-        <w:ind w:left="6120" w:hanging="360"/>
-      </w:pPr>
-      <w:rPr>
-        <w:rFonts w:ascii="Wingdings" w:hAnsi="Wingdings" w:hint="default"/>
-      </w:rPr>
-    </w:lvl>
-  </w:abstractNum>
-  <w:abstractNum w:abstractNumId="47">
+  <w:abstractNum w:abstractNumId="42">
     <w:nsid w:val="79755DEF"/>
     <w:multiLevelType w:val="multilevel"/>
     <w:tmpl w:val="C91CEEF2"/>
@@ -4750,7 +5686,7 @@
       </w:rPr>
     </w:lvl>
   </w:abstractNum>
-  <w:abstractNum w:abstractNumId="48">
+  <w:abstractNum w:abstractNumId="43">
     <w:nsid w:val="7E1827A9"/>
     <w:multiLevelType w:val="multilevel"/>
     <w:tmpl w:val="5030A484"/>
@@ -4832,155 +5768,135 @@
     <w:abstractNumId w:val="39"/>
   </w:num>
   <w:num w:numId="2">
+    <w:abstractNumId w:val="10"/>
+  </w:num>
+  <w:num w:numId="3">
+    <w:abstractNumId w:val="31"/>
+  </w:num>
+  <w:num w:numId="4">
+    <w:abstractNumId w:val="36"/>
+  </w:num>
+  <w:num w:numId="5">
+    <w:abstractNumId w:val="9"/>
+  </w:num>
+  <w:num w:numId="6">
+    <w:abstractNumId w:val="28"/>
+  </w:num>
+  <w:num w:numId="7">
+    <w:abstractNumId w:val="32"/>
+  </w:num>
+  <w:num w:numId="8">
+    <w:abstractNumId w:val="15"/>
+  </w:num>
+  <w:num w:numId="9">
+    <w:abstractNumId w:val="37"/>
+  </w:num>
+  <w:num w:numId="10">
+    <w:abstractNumId w:val="14"/>
+  </w:num>
+  <w:num w:numId="11">
+    <w:abstractNumId w:val="33"/>
+  </w:num>
+  <w:num w:numId="12">
+    <w:abstractNumId w:val="13"/>
+  </w:num>
+  <w:num w:numId="13">
+    <w:abstractNumId w:val="43"/>
+  </w:num>
+  <w:num w:numId="14">
+    <w:abstractNumId w:val="4"/>
+  </w:num>
+  <w:num w:numId="15">
+    <w:abstractNumId w:val="34"/>
+  </w:num>
+  <w:num w:numId="16">
+    <w:abstractNumId w:val="3"/>
+  </w:num>
+  <w:num w:numId="17">
+    <w:abstractNumId w:val="24"/>
+  </w:num>
+  <w:num w:numId="18">
+    <w:abstractNumId w:val="11"/>
+  </w:num>
+  <w:num w:numId="19">
+    <w:abstractNumId w:val="30"/>
+  </w:num>
+  <w:num w:numId="20">
+    <w:abstractNumId w:val="42"/>
+  </w:num>
+  <w:num w:numId="21">
+    <w:abstractNumId w:val="21"/>
+  </w:num>
+  <w:num w:numId="22">
+    <w:abstractNumId w:val="16"/>
+  </w:num>
+  <w:num w:numId="23">
+    <w:abstractNumId w:val="12"/>
+  </w:num>
+  <w:num w:numId="24">
+    <w:abstractNumId w:val="8"/>
+  </w:num>
+  <w:num w:numId="25">
+    <w:abstractNumId w:val="0"/>
+  </w:num>
+  <w:num w:numId="26">
+    <w:abstractNumId w:val="20"/>
+  </w:num>
+  <w:num w:numId="27">
+    <w:abstractNumId w:val="29"/>
+  </w:num>
+  <w:num w:numId="28">
     <w:abstractNumId w:val="41"/>
   </w:num>
-  <w:num w:numId="3">
-    <w:abstractNumId w:val="12"/>
-  </w:num>
-  <w:num w:numId="4">
-    <w:abstractNumId w:val="31"/>
-  </w:num>
-  <w:num w:numId="5">
-    <w:abstractNumId w:val="36"/>
-  </w:num>
-  <w:num w:numId="6">
-    <w:abstractNumId w:val="11"/>
-  </w:num>
-  <w:num w:numId="7">
-    <w:abstractNumId w:val="28"/>
-  </w:num>
-  <w:num w:numId="8">
-    <w:abstractNumId w:val="32"/>
-  </w:num>
-  <w:num w:numId="9">
+  <w:num w:numId="29">
     <w:abstractNumId w:val="17"/>
   </w:num>
-  <w:num w:numId="10">
-    <w:abstractNumId w:val="37"/>
+  <w:num w:numId="30">
+    <w:abstractNumId w:val="1"/>
   </w:num>
-  <w:num w:numId="11">
-    <w:abstractNumId w:val="16"/>
+  <w:num w:numId="31">
+    <w:abstractNumId w:val="27"/>
   </w:num>
-  <w:num w:numId="12">
-    <w:abstractNumId w:val="33"/>
+  <w:num w:numId="32">
+    <w:abstractNumId w:val="40"/>
   </w:num>
-  <w:num w:numId="13">
-    <w:abstractNumId w:val="15"/>
+  <w:num w:numId="33">
+    <w:abstractNumId w:val="35"/>
   </w:num>
-  <w:num w:numId="14">
-    <w:abstractNumId w:val="48"/>
+  <w:num w:numId="34">
+    <w:abstractNumId w:val="25"/>
   </w:num>
-  <w:num w:numId="15">
+  <w:num w:numId="35">
     <w:abstractNumId w:val="6"/>
   </w:num>
-  <w:num w:numId="16">
-    <w:abstractNumId w:val="34"/>
+  <w:num w:numId="36">
+    <w:abstractNumId w:val="38"/>
   </w:num>
-  <w:num w:numId="17">
-    <w:abstractNumId w:val="4"/>
+  <w:num w:numId="37">
+    <w:abstractNumId w:val="7"/>
   </w:num>
-  <w:num w:numId="18">
-    <w:abstractNumId w:val="24"/>
+  <w:num w:numId="38">
+    <w:abstractNumId w:val="2"/>
   </w:num>
-  <w:num w:numId="19">
-    <w:abstractNumId w:val="13"/>
+  <w:num w:numId="39">
+    <w:abstractNumId w:val="23"/>
   </w:num>
-  <w:num w:numId="20">
-    <w:abstractNumId w:val="30"/>
+  <w:num w:numId="40">
+    <w:abstractNumId w:val="19"/>
   </w:num>
-  <w:num w:numId="21">
-    <w:abstractNumId w:val="47"/>
+  <w:num w:numId="41">
+    <w:abstractNumId w:val="26"/>
   </w:num>
-  <w:num w:numId="22">
+  <w:num w:numId="42">
+    <w:abstractNumId w:val="5"/>
+  </w:num>
+  <w:num w:numId="43">
+    <w:abstractNumId w:val="18"/>
+  </w:num>
+  <w:num w:numId="44">
     <w:abstractNumId w:val="22"/>
   </w:num>
-  <w:num w:numId="23">
-    <w:abstractNumId w:val="18"/>
-  </w:num>
-  <w:num w:numId="24">
-    <w:abstractNumId w:val="14"/>
-  </w:num>
-  <w:num w:numId="25">
-    <w:abstractNumId w:val="10"/>
-  </w:num>
-  <w:num w:numId="26">
-    <w:abstractNumId w:val="1"/>
-  </w:num>
-  <w:num w:numId="27">
-    <w:abstractNumId w:val="21"/>
-  </w:num>
-  <w:num w:numId="28">
-    <w:abstractNumId w:val="29"/>
-  </w:num>
-  <w:num w:numId="29">
-    <w:abstractNumId w:val="44"/>
-  </w:num>
-  <w:num w:numId="30">
-    <w:abstractNumId w:val="19"/>
-  </w:num>
-  <w:num w:numId="31">
-    <w:abstractNumId w:val="2"/>
-  </w:num>
-  <w:num w:numId="32">
-    <w:abstractNumId w:val="27"/>
-  </w:num>
-  <w:num w:numId="33">
-    <w:abstractNumId w:val="42"/>
-  </w:num>
-  <w:num w:numId="34">
-    <w:abstractNumId w:val="35"/>
-  </w:num>
-  <w:num w:numId="35">
-    <w:abstractNumId w:val="25"/>
-  </w:num>
-  <w:num w:numId="36">
-    <w:abstractNumId w:val="8"/>
-  </w:num>
-  <w:num w:numId="37">
-    <w:abstractNumId w:val="40"/>
-  </w:num>
-  <w:num w:numId="38">
-    <w:abstractNumId w:val="9"/>
-  </w:num>
-  <w:num w:numId="39">
-    <w:abstractNumId w:val="3"/>
-  </w:num>
-  <w:num w:numId="40">
-    <w:abstractNumId w:val="23"/>
-  </w:num>
-  <w:num w:numId="41">
-    <w:abstractNumId w:val="20"/>
-  </w:num>
-  <w:num w:numId="42">
-    <w:abstractNumId w:val="26"/>
-  </w:num>
-  <w:num w:numId="43">
-    <w:abstractNumId w:val="7"/>
-  </w:num>
-  <w:num w:numId="44">
-    <w:abstractNumId w:val="3"/>
-    <w:lvlOverride w:ilvl="0">
-      <w:startOverride w:val="1"/>
-    </w:lvlOverride>
-  </w:num>
-  <w:num w:numId="45">
-    <w:abstractNumId w:val="43"/>
-  </w:num>
-  <w:num w:numId="46">
-    <w:abstractNumId w:val="46"/>
-  </w:num>
-  <w:num w:numId="47">
-    <w:abstractNumId w:val="45"/>
-  </w:num>
-  <w:num w:numId="48">
-    <w:abstractNumId w:val="5"/>
-  </w:num>
-  <w:num w:numId="49">
-    <w:abstractNumId w:val="0"/>
-  </w:num>
-  <w:num w:numId="50">
-    <w:abstractNumId w:val="38"/>
-  </w:num>
+  <w:numIdMacAtCleanup w:val="43"/>
 </w:numbering>
 </file>
 
@@ -5712,7 +6628,7 @@
     <w:rsid w:val="00677340"/>
     <w:pPr>
       <w:numPr>
-        <w:numId w:val="2"/>
+        <w:numId w:val="1"/>
       </w:numPr>
     </w:pPr>
   </w:style>
@@ -5722,7 +6638,7 @@
     <w:rsid w:val="00677340"/>
     <w:pPr>
       <w:numPr>
-        <w:numId w:val="3"/>
+        <w:numId w:val="2"/>
       </w:numPr>
     </w:pPr>
   </w:style>
@@ -5732,7 +6648,7 @@
     <w:rsid w:val="00677340"/>
     <w:pPr>
       <w:numPr>
-        <w:numId w:val="4"/>
+        <w:numId w:val="3"/>
       </w:numPr>
     </w:pPr>
   </w:style>
@@ -5742,7 +6658,7 @@
     <w:rsid w:val="00677340"/>
     <w:pPr>
       <w:numPr>
-        <w:numId w:val="5"/>
+        <w:numId w:val="4"/>
       </w:numPr>
     </w:pPr>
   </w:style>
@@ -5752,7 +6668,7 @@
     <w:rsid w:val="00677340"/>
     <w:pPr>
       <w:numPr>
-        <w:numId w:val="6"/>
+        <w:numId w:val="5"/>
       </w:numPr>
     </w:pPr>
   </w:style>
@@ -5762,7 +6678,7 @@
     <w:rsid w:val="00677340"/>
     <w:pPr>
       <w:numPr>
-        <w:numId w:val="7"/>
+        <w:numId w:val="6"/>
       </w:numPr>
     </w:pPr>
   </w:style>
@@ -5772,7 +6688,7 @@
     <w:rsid w:val="00677340"/>
     <w:pPr>
       <w:numPr>
-        <w:numId w:val="8"/>
+        <w:numId w:val="7"/>
       </w:numPr>
     </w:pPr>
   </w:style>
@@ -5782,7 +6698,7 @@
     <w:rsid w:val="00677340"/>
     <w:pPr>
       <w:numPr>
-        <w:numId w:val="9"/>
+        <w:numId w:val="8"/>
       </w:numPr>
     </w:pPr>
   </w:style>
@@ -5792,7 +6708,7 @@
     <w:rsid w:val="00677340"/>
     <w:pPr>
       <w:numPr>
-        <w:numId w:val="10"/>
+        <w:numId w:val="9"/>
       </w:numPr>
     </w:pPr>
   </w:style>
@@ -5802,7 +6718,7 @@
     <w:rsid w:val="00677340"/>
     <w:pPr>
       <w:numPr>
-        <w:numId w:val="11"/>
+        <w:numId w:val="10"/>
       </w:numPr>
     </w:pPr>
   </w:style>
@@ -5812,7 +6728,7 @@
     <w:rsid w:val="00677340"/>
     <w:pPr>
       <w:numPr>
-        <w:numId w:val="12"/>
+        <w:numId w:val="11"/>
       </w:numPr>
     </w:pPr>
   </w:style>
@@ -5822,7 +6738,7 @@
     <w:rsid w:val="00677340"/>
     <w:pPr>
       <w:numPr>
-        <w:numId w:val="13"/>
+        <w:numId w:val="12"/>
       </w:numPr>
     </w:pPr>
   </w:style>
@@ -5832,7 +6748,7 @@
     <w:rsid w:val="00677340"/>
     <w:pPr>
       <w:numPr>
-        <w:numId w:val="14"/>
+        <w:numId w:val="13"/>
       </w:numPr>
     </w:pPr>
   </w:style>
@@ -5842,7 +6758,7 @@
     <w:rsid w:val="00677340"/>
     <w:pPr>
       <w:numPr>
-        <w:numId w:val="15"/>
+        <w:numId w:val="14"/>
       </w:numPr>
     </w:pPr>
   </w:style>
@@ -5852,7 +6768,7 @@
     <w:rsid w:val="00677340"/>
     <w:pPr>
       <w:numPr>
-        <w:numId w:val="16"/>
+        <w:numId w:val="15"/>
       </w:numPr>
     </w:pPr>
   </w:style>
@@ -5862,7 +6778,7 @@
     <w:rsid w:val="00677340"/>
     <w:pPr>
       <w:numPr>
-        <w:numId w:val="17"/>
+        <w:numId w:val="16"/>
       </w:numPr>
     </w:pPr>
   </w:style>
@@ -5872,7 +6788,7 @@
     <w:rsid w:val="00677340"/>
     <w:pPr>
       <w:numPr>
-        <w:numId w:val="18"/>
+        <w:numId w:val="17"/>
       </w:numPr>
     </w:pPr>
   </w:style>
@@ -5882,7 +6798,7 @@
     <w:rsid w:val="00677340"/>
     <w:pPr>
       <w:numPr>
-        <w:numId w:val="19"/>
+        <w:numId w:val="18"/>
       </w:numPr>
     </w:pPr>
   </w:style>
@@ -5892,7 +6808,7 @@
     <w:rsid w:val="00677340"/>
     <w:pPr>
       <w:numPr>
-        <w:numId w:val="20"/>
+        <w:numId w:val="19"/>
       </w:numPr>
     </w:pPr>
   </w:style>
@@ -5902,7 +6818,7 @@
     <w:rsid w:val="00677340"/>
     <w:pPr>
       <w:numPr>
-        <w:numId w:val="21"/>
+        <w:numId w:val="20"/>
       </w:numPr>
     </w:pPr>
   </w:style>
@@ -5912,7 +6828,7 @@
     <w:rsid w:val="00677340"/>
     <w:pPr>
       <w:numPr>
-        <w:numId w:val="22"/>
+        <w:numId w:val="21"/>
       </w:numPr>
     </w:pPr>
   </w:style>
@@ -5922,7 +6838,7 @@
     <w:rsid w:val="00677340"/>
     <w:pPr>
       <w:numPr>
-        <w:numId w:val="23"/>
+        <w:numId w:val="22"/>
       </w:numPr>
     </w:pPr>
   </w:style>
@@ -5932,7 +6848,7 @@
     <w:rsid w:val="00677340"/>
     <w:pPr>
       <w:numPr>
-        <w:numId w:val="24"/>
+        <w:numId w:val="23"/>
       </w:numPr>
     </w:pPr>
   </w:style>
@@ -5942,7 +6858,7 @@
     <w:rsid w:val="00677340"/>
     <w:pPr>
       <w:numPr>
-        <w:numId w:val="25"/>
+        <w:numId w:val="24"/>
       </w:numPr>
     </w:pPr>
   </w:style>
@@ -5952,7 +6868,7 @@
     <w:rsid w:val="00677340"/>
     <w:pPr>
       <w:numPr>
-        <w:numId w:val="26"/>
+        <w:numId w:val="25"/>
       </w:numPr>
     </w:pPr>
   </w:style>
@@ -5962,7 +6878,7 @@
     <w:rsid w:val="00677340"/>
     <w:pPr>
       <w:numPr>
-        <w:numId w:val="27"/>
+        <w:numId w:val="26"/>
       </w:numPr>
     </w:pPr>
   </w:style>
@@ -5972,7 +6888,7 @@
     <w:rsid w:val="00677340"/>
     <w:pPr>
       <w:numPr>
-        <w:numId w:val="28"/>
+        <w:numId w:val="27"/>
       </w:numPr>
     </w:pPr>
   </w:style>
@@ -5982,7 +6898,7 @@
     <w:rsid w:val="00677340"/>
     <w:pPr>
       <w:numPr>
-        <w:numId w:val="29"/>
+        <w:numId w:val="28"/>
       </w:numPr>
     </w:pPr>
   </w:style>
@@ -5992,7 +6908,7 @@
     <w:rsid w:val="00677340"/>
     <w:pPr>
       <w:numPr>
-        <w:numId w:val="30"/>
+        <w:numId w:val="29"/>
       </w:numPr>
     </w:pPr>
   </w:style>
@@ -6002,7 +6918,7 @@
     <w:rsid w:val="00677340"/>
     <w:pPr>
       <w:numPr>
-        <w:numId w:val="31"/>
+        <w:numId w:val="30"/>
       </w:numPr>
     </w:pPr>
   </w:style>
@@ -6012,7 +6928,7 @@
     <w:rsid w:val="00677340"/>
     <w:pPr>
       <w:numPr>
-        <w:numId w:val="32"/>
+        <w:numId w:val="31"/>
       </w:numPr>
     </w:pPr>
   </w:style>
@@ -6022,7 +6938,7 @@
     <w:rsid w:val="00677340"/>
     <w:pPr>
       <w:numPr>
-        <w:numId w:val="33"/>
+        <w:numId w:val="32"/>
       </w:numPr>
     </w:pPr>
   </w:style>
@@ -6032,7 +6948,7 @@
     <w:rsid w:val="00677340"/>
     <w:pPr>
       <w:numPr>
-        <w:numId w:val="34"/>
+        <w:numId w:val="33"/>
       </w:numPr>
     </w:pPr>
   </w:style>
@@ -6042,7 +6958,7 @@
     <w:rsid w:val="00677340"/>
     <w:pPr>
       <w:numPr>
-        <w:numId w:val="35"/>
+        <w:numId w:val="34"/>
       </w:numPr>
     </w:pPr>
   </w:style>
@@ -6052,7 +6968,7 @@
     <w:rsid w:val="00677340"/>
     <w:pPr>
       <w:numPr>
-        <w:numId w:val="36"/>
+        <w:numId w:val="35"/>
       </w:numPr>
     </w:pPr>
   </w:style>
@@ -6062,7 +6978,7 @@
     <w:rsid w:val="00677340"/>
     <w:pPr>
       <w:numPr>
-        <w:numId w:val="37"/>
+        <w:numId w:val="36"/>
       </w:numPr>
     </w:pPr>
   </w:style>
@@ -6072,7 +6988,7 @@
     <w:rsid w:val="00677340"/>
     <w:pPr>
       <w:numPr>
-        <w:numId w:val="38"/>
+        <w:numId w:val="37"/>
       </w:numPr>
     </w:pPr>
   </w:style>
@@ -6082,7 +6998,7 @@
     <w:rsid w:val="00677340"/>
     <w:pPr>
       <w:numPr>
-        <w:numId w:val="39"/>
+        <w:numId w:val="38"/>
       </w:numPr>
     </w:pPr>
   </w:style>
@@ -6092,7 +7008,7 @@
     <w:rsid w:val="00677340"/>
     <w:pPr>
       <w:numPr>
-        <w:numId w:val="40"/>
+        <w:numId w:val="39"/>
       </w:numPr>
     </w:pPr>
   </w:style>
@@ -6102,7 +7018,7 @@
     <w:rsid w:val="00677340"/>
     <w:pPr>
       <w:numPr>
-        <w:numId w:val="41"/>
+        <w:numId w:val="40"/>
       </w:numPr>
     </w:pPr>
   </w:style>
@@ -6112,7 +7028,7 @@
     <w:rsid w:val="00677340"/>
     <w:pPr>
       <w:numPr>
-        <w:numId w:val="42"/>
+        <w:numId w:val="41"/>
       </w:numPr>
     </w:pPr>
   </w:style>
@@ -6122,7 +7038,7 @@
     <w:rsid w:val="00677340"/>
     <w:pPr>
       <w:numPr>
-        <w:numId w:val="43"/>
+        <w:numId w:val="42"/>
       </w:numPr>
     </w:pPr>
   </w:style>
@@ -7156,7 +8072,7 @@
     <w:rsid w:val="00677340"/>
     <w:pPr>
       <w:numPr>
-        <w:numId w:val="2"/>
+        <w:numId w:val="1"/>
       </w:numPr>
     </w:pPr>
   </w:style>
@@ -7166,7 +8082,7 @@
     <w:rsid w:val="00677340"/>
     <w:pPr>
       <w:numPr>
-        <w:numId w:val="3"/>
+        <w:numId w:val="2"/>
       </w:numPr>
     </w:pPr>
   </w:style>
@@ -7176,7 +8092,7 @@
     <w:rsid w:val="00677340"/>
     <w:pPr>
       <w:numPr>
-        <w:numId w:val="4"/>
+        <w:numId w:val="3"/>
       </w:numPr>
     </w:pPr>
   </w:style>
@@ -7186,7 +8102,7 @@
     <w:rsid w:val="00677340"/>
     <w:pPr>
       <w:numPr>
-        <w:numId w:val="5"/>
+        <w:numId w:val="4"/>
       </w:numPr>
     </w:pPr>
   </w:style>
@@ -7196,7 +8112,7 @@
     <w:rsid w:val="00677340"/>
     <w:pPr>
       <w:numPr>
-        <w:numId w:val="6"/>
+        <w:numId w:val="5"/>
       </w:numPr>
     </w:pPr>
   </w:style>
@@ -7206,7 +8122,7 @@
     <w:rsid w:val="00677340"/>
     <w:pPr>
       <w:numPr>
-        <w:numId w:val="7"/>
+        <w:numId w:val="6"/>
       </w:numPr>
     </w:pPr>
   </w:style>
@@ -7216,7 +8132,7 @@
     <w:rsid w:val="00677340"/>
     <w:pPr>
       <w:numPr>
-        <w:numId w:val="8"/>
+        <w:numId w:val="7"/>
       </w:numPr>
     </w:pPr>
   </w:style>
@@ -7226,7 +8142,7 @@
     <w:rsid w:val="00677340"/>
     <w:pPr>
       <w:numPr>
-        <w:numId w:val="9"/>
+        <w:numId w:val="8"/>
       </w:numPr>
     </w:pPr>
   </w:style>
@@ -7236,7 +8152,7 @@
     <w:rsid w:val="00677340"/>
     <w:pPr>
       <w:numPr>
-        <w:numId w:val="10"/>
+        <w:numId w:val="9"/>
       </w:numPr>
     </w:pPr>
   </w:style>
@@ -7246,7 +8162,7 @@
     <w:rsid w:val="00677340"/>
     <w:pPr>
       <w:numPr>
-        <w:numId w:val="11"/>
+        <w:numId w:val="10"/>
       </w:numPr>
     </w:pPr>
   </w:style>
@@ -7256,7 +8172,7 @@
     <w:rsid w:val="00677340"/>
     <w:pPr>
       <w:numPr>
-        <w:numId w:val="12"/>
+        <w:numId w:val="11"/>
       </w:numPr>
     </w:pPr>
   </w:style>
@@ -7266,7 +8182,7 @@
     <w:rsid w:val="00677340"/>
     <w:pPr>
       <w:numPr>
-        <w:numId w:val="13"/>
+        <w:numId w:val="12"/>
       </w:numPr>
     </w:pPr>
   </w:style>
@@ -7276,7 +8192,7 @@
     <w:rsid w:val="00677340"/>
     <w:pPr>
       <w:numPr>
-        <w:numId w:val="14"/>
+        <w:numId w:val="13"/>
       </w:numPr>
     </w:pPr>
   </w:style>
@@ -7286,7 +8202,7 @@
     <w:rsid w:val="00677340"/>
     <w:pPr>
       <w:numPr>
-        <w:numId w:val="15"/>
+        <w:numId w:val="14"/>
       </w:numPr>
     </w:pPr>
   </w:style>
@@ -7296,7 +8212,7 @@
     <w:rsid w:val="00677340"/>
     <w:pPr>
       <w:numPr>
-        <w:numId w:val="16"/>
+        <w:numId w:val="15"/>
       </w:numPr>
     </w:pPr>
   </w:style>
@@ -7306,7 +8222,7 @@
     <w:rsid w:val="00677340"/>
     <w:pPr>
       <w:numPr>
-        <w:numId w:val="17"/>
+        <w:numId w:val="16"/>
       </w:numPr>
     </w:pPr>
   </w:style>
@@ -7316,7 +8232,7 @@
     <w:rsid w:val="00677340"/>
     <w:pPr>
       <w:numPr>
-        <w:numId w:val="18"/>
+        <w:numId w:val="17"/>
       </w:numPr>
     </w:pPr>
   </w:style>
@@ -7326,7 +8242,7 @@
     <w:rsid w:val="00677340"/>
     <w:pPr>
       <w:numPr>
-        <w:numId w:val="19"/>
+        <w:numId w:val="18"/>
       </w:numPr>
     </w:pPr>
   </w:style>
@@ -7336,7 +8252,7 @@
     <w:rsid w:val="00677340"/>
     <w:pPr>
       <w:numPr>
-        <w:numId w:val="20"/>
+        <w:numId w:val="19"/>
       </w:numPr>
     </w:pPr>
   </w:style>
@@ -7346,7 +8262,7 @@
     <w:rsid w:val="00677340"/>
     <w:pPr>
       <w:numPr>
-        <w:numId w:val="21"/>
+        <w:numId w:val="20"/>
       </w:numPr>
     </w:pPr>
   </w:style>
@@ -7356,7 +8272,7 @@
     <w:rsid w:val="00677340"/>
     <w:pPr>
       <w:numPr>
-        <w:numId w:val="22"/>
+        <w:numId w:val="21"/>
       </w:numPr>
     </w:pPr>
   </w:style>
@@ -7366,7 +8282,7 @@
     <w:rsid w:val="00677340"/>
     <w:pPr>
       <w:numPr>
-        <w:numId w:val="23"/>
+        <w:numId w:val="22"/>
       </w:numPr>
     </w:pPr>
   </w:style>
@@ -7376,7 +8292,7 @@
     <w:rsid w:val="00677340"/>
     <w:pPr>
       <w:numPr>
-        <w:numId w:val="24"/>
+        <w:numId w:val="23"/>
       </w:numPr>
     </w:pPr>
   </w:style>
@@ -7386,7 +8302,7 @@
     <w:rsid w:val="00677340"/>
     <w:pPr>
       <w:numPr>
-        <w:numId w:val="25"/>
+        <w:numId w:val="24"/>
       </w:numPr>
     </w:pPr>
   </w:style>
@@ -7396,7 +8312,7 @@
     <w:rsid w:val="00677340"/>
     <w:pPr>
       <w:numPr>
-        <w:numId w:val="26"/>
+        <w:numId w:val="25"/>
       </w:numPr>
     </w:pPr>
   </w:style>
@@ -7406,7 +8322,7 @@
     <w:rsid w:val="00677340"/>
     <w:pPr>
       <w:numPr>
-        <w:numId w:val="27"/>
+        <w:numId w:val="26"/>
       </w:numPr>
     </w:pPr>
   </w:style>
@@ -7416,7 +8332,7 @@
     <w:rsid w:val="00677340"/>
     <w:pPr>
       <w:numPr>
-        <w:numId w:val="28"/>
+        <w:numId w:val="27"/>
       </w:numPr>
     </w:pPr>
   </w:style>
@@ -7426,7 +8342,7 @@
     <w:rsid w:val="00677340"/>
     <w:pPr>
       <w:numPr>
-        <w:numId w:val="29"/>
+        <w:numId w:val="28"/>
       </w:numPr>
     </w:pPr>
   </w:style>
@@ -7436,7 +8352,7 @@
     <w:rsid w:val="00677340"/>
     <w:pPr>
       <w:numPr>
-        <w:numId w:val="30"/>
+        <w:numId w:val="29"/>
       </w:numPr>
     </w:pPr>
   </w:style>
@@ -7446,7 +8362,7 @@
     <w:rsid w:val="00677340"/>
     <w:pPr>
       <w:numPr>
-        <w:numId w:val="31"/>
+        <w:numId w:val="30"/>
       </w:numPr>
     </w:pPr>
   </w:style>
@@ -7456,7 +8372,7 @@
     <w:rsid w:val="00677340"/>
     <w:pPr>
       <w:numPr>
-        <w:numId w:val="32"/>
+        <w:numId w:val="31"/>
       </w:numPr>
     </w:pPr>
   </w:style>
@@ -7466,7 +8382,7 @@
     <w:rsid w:val="00677340"/>
     <w:pPr>
       <w:numPr>
-        <w:numId w:val="33"/>
+        <w:numId w:val="32"/>
       </w:numPr>
     </w:pPr>
   </w:style>
@@ -7476,7 +8392,7 @@
     <w:rsid w:val="00677340"/>
     <w:pPr>
       <w:numPr>
-        <w:numId w:val="34"/>
+        <w:numId w:val="33"/>
       </w:numPr>
     </w:pPr>
   </w:style>
@@ -7486,7 +8402,7 @@
     <w:rsid w:val="00677340"/>
     <w:pPr>
       <w:numPr>
-        <w:numId w:val="35"/>
+        <w:numId w:val="34"/>
       </w:numPr>
     </w:pPr>
   </w:style>
@@ -7496,7 +8412,7 @@
     <w:rsid w:val="00677340"/>
     <w:pPr>
       <w:numPr>
-        <w:numId w:val="36"/>
+        <w:numId w:val="35"/>
       </w:numPr>
     </w:pPr>
   </w:style>
@@ -7506,7 +8422,7 @@
     <w:rsid w:val="00677340"/>
     <w:pPr>
       <w:numPr>
-        <w:numId w:val="37"/>
+        <w:numId w:val="36"/>
       </w:numPr>
     </w:pPr>
   </w:style>
@@ -7516,7 +8432,7 @@
     <w:rsid w:val="00677340"/>
     <w:pPr>
       <w:numPr>
-        <w:numId w:val="38"/>
+        <w:numId w:val="37"/>
       </w:numPr>
     </w:pPr>
   </w:style>
@@ -7526,7 +8442,7 @@
     <w:rsid w:val="00677340"/>
     <w:pPr>
       <w:numPr>
-        <w:numId w:val="39"/>
+        <w:numId w:val="38"/>
       </w:numPr>
     </w:pPr>
   </w:style>
@@ -7536,7 +8452,7 @@
     <w:rsid w:val="00677340"/>
     <w:pPr>
       <w:numPr>
-        <w:numId w:val="40"/>
+        <w:numId w:val="39"/>
       </w:numPr>
     </w:pPr>
   </w:style>
@@ -7546,7 +8462,7 @@
     <w:rsid w:val="00677340"/>
     <w:pPr>
       <w:numPr>
-        <w:numId w:val="41"/>
+        <w:numId w:val="40"/>
       </w:numPr>
     </w:pPr>
   </w:style>
@@ -7556,7 +8472,7 @@
     <w:rsid w:val="00677340"/>
     <w:pPr>
       <w:numPr>
-        <w:numId w:val="42"/>
+        <w:numId w:val="41"/>
       </w:numPr>
     </w:pPr>
   </w:style>
@@ -7566,7 +8482,7 @@
     <w:rsid w:val="00677340"/>
     <w:pPr>
       <w:numPr>
-        <w:numId w:val="43"/>
+        <w:numId w:val="42"/>
       </w:numPr>
     </w:pPr>
   </w:style>

</xml_diff>

<commit_message>
Add notes for the clip "Preparing the Sample Solution".
</commit_message>
<xml_diff>
--- a/EntityFramework6_GettingStarted/EntityFramework6_GettingStarted.docx
+++ b/EntityFramework6_GettingStarted/EntityFramework6_GettingStarted.docx
@@ -269,19 +269,7 @@
                 <w:rPr>
                   <w:rStyle w:val="Hyperlink"/>
                 </w:rPr>
-                <w:t>Visual or Code Based Models from Scrat</w:t>
-              </w:r>
-              <w:r>
-                <w:rPr>
-                  <w:rStyle w:val="Hyperlink"/>
-                </w:rPr>
-                <w:t>c</w:t>
-              </w:r>
-              <w:r>
-                <w:rPr>
-                  <w:rStyle w:val="Hyperlink"/>
-                </w:rPr>
-                <w:t>h or Existing Database</w:t>
+                <w:t>Visual or Code Based Models from Scratch or Existing Database</w:t>
               </w:r>
             </w:hyperlink>
           </w:p>
@@ -308,19 +296,7 @@
                 <w:rPr>
                   <w:rStyle w:val="Hyperlink"/>
                 </w:rPr>
-                <w:t xml:space="preserve">Where EF Fits </w:t>
-              </w:r>
-              <w:r>
-                <w:rPr>
-                  <w:rStyle w:val="Hyperlink"/>
-                </w:rPr>
-                <w:t>i</w:t>
-              </w:r>
-              <w:r>
-                <w:rPr>
-                  <w:rStyle w:val="Hyperlink"/>
-                </w:rPr>
-                <w:t>n Your Software Architecture</w:t>
+                <w:t>Where EF Fits in Your Software Architecture</w:t>
               </w:r>
             </w:hyperlink>
           </w:p>
@@ -352,19 +328,7 @@
                 <w:rPr>
                   <w:rStyle w:val="Hyperlink"/>
                 </w:rPr>
-                <w:t xml:space="preserve">From Inception to EF6: </w:t>
-              </w:r>
-              <w:r>
-                <w:rPr>
-                  <w:rStyle w:val="Hyperlink"/>
-                </w:rPr>
-                <w:t xml:space="preserve"> </w:t>
-              </w:r>
-              <w:r>
-                <w:rPr>
-                  <w:rStyle w:val="Hyperlink"/>
-                </w:rPr>
-                <w:t>A Short History</w:t>
+                <w:t>From Inception to EF6:  A Short History</w:t>
               </w:r>
             </w:hyperlink>
           </w:p>
@@ -391,19 +355,7 @@
                 <w:rPr>
                   <w:rStyle w:val="Hyperlink"/>
                 </w:rPr>
-                <w:t>EF7 is C</w:t>
-              </w:r>
-              <w:r>
-                <w:rPr>
-                  <w:rStyle w:val="Hyperlink"/>
-                </w:rPr>
-                <w:t>o</w:t>
-              </w:r>
-              <w:r>
-                <w:rPr>
-                  <w:rStyle w:val="Hyperlink"/>
-                </w:rPr>
-                <w:t>ming, But EF6 is Staying, Too</w:t>
+                <w:t>EF7 is Coming, But EF6 is Staying, Too</w:t>
               </w:r>
             </w:hyperlink>
           </w:p>
@@ -435,19 +387,7 @@
                 <w:rPr>
                   <w:rStyle w:val="Hyperlink"/>
                 </w:rPr>
-                <w:t>Res</w:t>
-              </w:r>
-              <w:r>
-                <w:rPr>
-                  <w:rStyle w:val="Hyperlink"/>
-                </w:rPr>
-                <w:t>o</w:t>
-              </w:r>
-              <w:r>
-                <w:rPr>
-                  <w:rStyle w:val="Hyperlink"/>
-                </w:rPr>
-                <w:t>urces</w:t>
+                <w:t>Resources</w:t>
               </w:r>
             </w:hyperlink>
           </w:p>
@@ -467,14 +407,29 @@
               <w:spacing w:after="0" w:line="240" w:lineRule="auto"/>
               <w:rPr>
                 <w:rStyle w:val="Hyperlink"/>
+                <w:u w:val="none"/>
               </w:rPr>
             </w:pPr>
-            <w:r>
-              <w:rPr>
-                <w:rStyle w:val="Hyperlink"/>
-              </w:rPr>
-              <w:t>l</w:t>
-            </w:r>
+            <w:hyperlink w:anchor="_Preparing_the_Sample" w:history="1">
+              <w:r>
+                <w:rPr>
+                  <w:rStyle w:val="Hyperlink"/>
+                </w:rPr>
+                <w:t>Preparing th</w:t>
+              </w:r>
+              <w:r>
+                <w:rPr>
+                  <w:rStyle w:val="Hyperlink"/>
+                </w:rPr>
+                <w:t>e</w:t>
+              </w:r>
+              <w:r>
+                <w:rPr>
+                  <w:rStyle w:val="Hyperlink"/>
+                </w:rPr>
+                <w:t xml:space="preserve"> Sample Solution</w:t>
+              </w:r>
+            </w:hyperlink>
           </w:p>
         </w:tc>
       </w:tr>
@@ -497,14 +452,29 @@
               <w:spacing w:after="0" w:line="240" w:lineRule="auto"/>
               <w:rPr>
                 <w:rStyle w:val="Hyperlink"/>
+                <w:u w:val="none"/>
               </w:rPr>
             </w:pPr>
-            <w:r>
-              <w:rPr>
-                <w:rStyle w:val="Hyperlink"/>
-              </w:rPr>
-              <w:t>m</w:t>
-            </w:r>
+            <w:hyperlink w:anchor="_Creating_an_Entity" w:history="1">
+              <w:r>
+                <w:rPr>
+                  <w:rStyle w:val="Hyperlink"/>
+                </w:rPr>
+                <w:t>Creating an Entity Framew</w:t>
+              </w:r>
+              <w:r>
+                <w:rPr>
+                  <w:rStyle w:val="Hyperlink"/>
+                </w:rPr>
+                <w:t>o</w:t>
+              </w:r>
+              <w:r>
+                <w:rPr>
+                  <w:rStyle w:val="Hyperlink"/>
+                </w:rPr>
+                <w:t>rk Model</w:t>
+              </w:r>
+            </w:hyperlink>
           </w:p>
         </w:tc>
         <w:tc>
@@ -687,10 +657,7 @@
         <w:t>The Pluralsight instructor recommends EF Core 3.1, in</w:t>
       </w:r>
       <w:r>
-        <w:t xml:space="preserve">stead of EF 6, and she does </w:t>
-      </w:r>
-      <w:r>
-        <w:t>present</w:t>
+        <w:t>stead of EF 6, and she does present</w:t>
       </w:r>
       <w:r>
         <w:t xml:space="preserve"> a Pluralsight course “EF Core:  Getting Started” (published Jan 20, 2020 on Pluralsight).  I decided to persist with EF 6, because EF Core 3.1 appears to be a companion to ASP.NET Core, and my education (at this point in time) is directed to .NET Framework, not .NET Core.</w:t>
@@ -1828,17 +1795,7 @@
           <w:color w:val="auto"/>
           <w:u w:val="none"/>
         </w:rPr>
-        <w:t xml:space="preserve">The subtitle for this Clip is “Should I Be Using EF6 or EF Core?” The development of EF Core started in 2016, and its original name was Entity Framework 7.  The instructor relayed Microsoft’s advice that for new development, one should be using EF Core instead of EF6.  (But as I said earlier, I am concerned that working with EF Core would entail working with .NET Core.)  If the situation arises that requires migrating an application from EF6 to EF Core, it might be useful to read an article by Mikael Eliasson </w:t>
-      </w:r>
-      <w:bookmarkStart w:id="10" w:name="_GoBack"/>
-      <w:bookmarkEnd w:id="10"/>
-      <w:r>
-        <w:rPr>
-          <w:rStyle w:val="Hyperlink"/>
-          <w:color w:val="auto"/>
-          <w:u w:val="none"/>
-        </w:rPr>
-        <w:t xml:space="preserve">(June 1, 2019), “Migrating from EF6 to EF Core” (see </w:t>
+        <w:t xml:space="preserve">The subtitle for this Clip is “Should I Be Using EF6 or EF Core?” The development of EF Core started in 2016, and its original name was Entity Framework 7.  The instructor relayed Microsoft’s advice that for new development, one should be using EF Core instead of EF6.  (But as I said earlier, I am concerned that working with EF Core would entail working with .NET Core.)  If the situation arises that requires migrating an application from EF6 to EF Core, it might be useful to read an article by Mikael Eliasson (June 1, 2019), “Migrating from EF6 to EF Core” (see </w:t>
       </w:r>
       <w:hyperlink w:anchor="_Resources" w:history="1">
         <w:r>
@@ -1866,8 +1823,8 @@
           <w:u w:val="none"/>
         </w:rPr>
       </w:pPr>
-      <w:bookmarkStart w:id="11" w:name="_Resources"/>
-      <w:bookmarkEnd w:id="11"/>
+      <w:bookmarkStart w:id="10" w:name="_Resources"/>
+      <w:bookmarkEnd w:id="10"/>
       <w:r>
         <w:rPr>
           <w:rStyle w:val="Hyperlink"/>
@@ -2188,7 +2145,1629 @@
         </w:tc>
       </w:tr>
     </w:tbl>
-    <w:p/>
+    <w:p>
+      <w:pPr>
+        <w:pStyle w:val="Heading2"/>
+        <w:rPr>
+          <w:b w:val="0"/>
+        </w:rPr>
+      </w:pPr>
+      <w:bookmarkStart w:id="11" w:name="_Preparing_the_Sample"/>
+      <w:bookmarkEnd w:id="11"/>
+      <w:r>
+        <w:rPr>
+          <w:rStyle w:val="Hyperlink"/>
+          <w:b w:val="0"/>
+          <w:u w:val="none"/>
+        </w:rPr>
+        <w:t>Preparing the Sample Solution</w:t>
+      </w:r>
+    </w:p>
+    <w:p>
+      <w:pPr>
+        <w:spacing w:after="0"/>
+      </w:pPr>
+      <w:bookmarkStart w:id="12" w:name="_Creating_an_Entity"/>
+      <w:bookmarkEnd w:id="12"/>
+      <w:r>
+        <w:t>Start by creating an ordinary class library.</w:t>
+      </w:r>
+    </w:p>
+    <w:p>
+      <w:pPr>
+        <w:pStyle w:val="ListParagraph"/>
+        <w:numPr>
+          <w:ilvl w:val="0"/>
+          <w:numId w:val="48"/>
+        </w:numPr>
+      </w:pPr>
+      <w:r>
+        <w:t xml:space="preserve">Prepare a folder </w:t>
+      </w:r>
+      <w:r>
+        <w:t xml:space="preserve">to hold this project (and possibly other projects introduced in this </w:t>
+      </w:r>
+      <w:proofErr w:type="spellStart"/>
+      <w:r>
+        <w:t>Pluralsight</w:t>
+      </w:r>
+      <w:proofErr w:type="spellEnd"/>
+      <w:r>
+        <w:t xml:space="preserve"> course</w:t>
+      </w:r>
+      <w:r>
+        <w:t xml:space="preserve">.  I created a subfolder </w:t>
+      </w:r>
+      <w:proofErr w:type="spellStart"/>
+      <w:r>
+        <w:t>VsAndOtherPlatformProjects</w:t>
+      </w:r>
+      <w:proofErr w:type="spellEnd"/>
+      <w:r>
+        <w:t>\ENTITY_FRAMEWORK_6.</w:t>
+      </w:r>
+    </w:p>
+    <w:p>
+      <w:pPr>
+        <w:pStyle w:val="ListParagraph"/>
+        <w:numPr>
+          <w:ilvl w:val="0"/>
+          <w:numId w:val="48"/>
+        </w:numPr>
+      </w:pPr>
+      <w:r>
+        <w:t xml:space="preserve">Start Visual Studio.  Choose the template “Class Library (.NET Framework)”; select </w:t>
+      </w:r>
+      <w:r>
+        <w:rPr>
+          <w:b/>
+          <w:bCs/>
+        </w:rPr>
+        <w:t>C#</w:t>
+      </w:r>
+      <w:r>
+        <w:t xml:space="preserve"> if it has not been selected automatically; then click the </w:t>
+      </w:r>
+      <w:r>
+        <w:rPr>
+          <w:b/>
+          <w:bCs/>
+        </w:rPr>
+        <w:t>Next</w:t>
+      </w:r>
+      <w:r>
+        <w:t xml:space="preserve"> command button.  Visual Studio delivers a pop-up dialog </w:t>
+      </w:r>
+      <w:r>
+        <w:rPr>
+          <w:b/>
+          <w:bCs/>
+        </w:rPr>
+        <w:t>Configure your new project</w:t>
+      </w:r>
+      <w:r>
+        <w:t>.</w:t>
+      </w:r>
+    </w:p>
+    <w:p>
+      <w:pPr>
+        <w:pStyle w:val="ListParagraph"/>
+        <w:numPr>
+          <w:ilvl w:val="0"/>
+          <w:numId w:val="48"/>
+        </w:numPr>
+      </w:pPr>
+      <w:r>
+        <w:t>Type the name “</w:t>
+      </w:r>
+      <w:proofErr w:type="spellStart"/>
+      <w:r>
+        <w:t>NinjaDomain.Classes</w:t>
+      </w:r>
+      <w:proofErr w:type="spellEnd"/>
+      <w:r>
+        <w:t xml:space="preserve">” into the </w:t>
+      </w:r>
+      <w:r>
+        <w:rPr>
+          <w:b/>
+          <w:bCs/>
+        </w:rPr>
+        <w:t>Project name</w:t>
+      </w:r>
+      <w:r>
+        <w:t xml:space="preserve"> text box.</w:t>
+      </w:r>
+    </w:p>
+    <w:p>
+      <w:pPr>
+        <w:pStyle w:val="ListParagraph"/>
+        <w:numPr>
+          <w:ilvl w:val="0"/>
+          <w:numId w:val="48"/>
+        </w:numPr>
+      </w:pPr>
+      <w:r>
+        <w:t xml:space="preserve">Use the </w:t>
+      </w:r>
+      <w:r>
+        <w:rPr>
+          <w:b/>
+          <w:bCs/>
+        </w:rPr>
+        <w:t>…</w:t>
+      </w:r>
+      <w:r>
+        <w:t xml:space="preserve"> to the right of the </w:t>
+      </w:r>
+      <w:r>
+        <w:rPr>
+          <w:b/>
+          <w:bCs/>
+        </w:rPr>
+        <w:t>Location</w:t>
+      </w:r>
+      <w:r>
+        <w:t xml:space="preserve"> combo box, and select the folder that you prepared (above).</w:t>
+      </w:r>
+    </w:p>
+    <w:p>
+      <w:pPr>
+        <w:pStyle w:val="ListParagraph"/>
+        <w:numPr>
+          <w:ilvl w:val="0"/>
+          <w:numId w:val="48"/>
+        </w:numPr>
+      </w:pPr>
+      <w:r>
+        <w:t xml:space="preserve">Type the name “Ninja.Module2Demo” into the </w:t>
+      </w:r>
+      <w:r>
+        <w:rPr>
+          <w:b/>
+          <w:bCs/>
+        </w:rPr>
+        <w:t>Solution name</w:t>
+      </w:r>
+      <w:r>
+        <w:t xml:space="preserve"> text box.</w:t>
+      </w:r>
+    </w:p>
+    <w:p>
+      <w:pPr>
+        <w:pStyle w:val="ListParagraph"/>
+        <w:numPr>
+          <w:ilvl w:val="0"/>
+          <w:numId w:val="48"/>
+        </w:numPr>
+      </w:pPr>
+      <w:r>
+        <w:t xml:space="preserve">Leave the “Place solution and project in the same directory” check box </w:t>
+      </w:r>
+      <w:r>
+        <w:rPr>
+          <w:b/>
+          <w:bCs/>
+        </w:rPr>
+        <w:t>unchecked</w:t>
+      </w:r>
+      <w:r>
+        <w:t>.</w:t>
+      </w:r>
+    </w:p>
+    <w:p>
+      <w:pPr>
+        <w:pStyle w:val="ListParagraph"/>
+        <w:numPr>
+          <w:ilvl w:val="0"/>
+          <w:numId w:val="48"/>
+        </w:numPr>
+      </w:pPr>
+      <w:r>
+        <w:t xml:space="preserve">Click the </w:t>
+      </w:r>
+      <w:r>
+        <w:rPr>
+          <w:b/>
+          <w:bCs/>
+        </w:rPr>
+        <w:t>Create</w:t>
+      </w:r>
+      <w:r>
+        <w:t xml:space="preserve"> command button.  Visual Studio creates the solution and project.</w:t>
+      </w:r>
+    </w:p>
+    <w:p>
+      <w:pPr>
+        <w:spacing w:after="0"/>
+      </w:pPr>
+      <w:r>
+        <w:t xml:space="preserve">You can use a file browser to verify that ENTITY_FRAMEWORK_6 contains a subfolder Ninja.Model2Demo, which – in turn – contains the subfolder </w:t>
+      </w:r>
+      <w:proofErr w:type="spellStart"/>
+      <w:r>
+        <w:t>NinjaDomain.Classes</w:t>
+      </w:r>
+      <w:proofErr w:type="spellEnd"/>
+      <w:r>
+        <w:t xml:space="preserve"> and the file Ninja.Model2Demo.sln.  Also, </w:t>
+      </w:r>
+      <w:proofErr w:type="spellStart"/>
+      <w:r>
+        <w:t>NinjaDomain.Classes</w:t>
+      </w:r>
+      <w:proofErr w:type="spellEnd"/>
+      <w:r>
+        <w:t xml:space="preserve"> should contain</w:t>
+      </w:r>
+    </w:p>
+    <w:p>
+      <w:pPr>
+        <w:spacing w:after="0"/>
+      </w:pPr>
+      <w:r>
+        <w:lastRenderedPageBreak/>
+        <w:t xml:space="preserve">(1) 3 subfolders – bin, </w:t>
+      </w:r>
+      <w:proofErr w:type="spellStart"/>
+      <w:r>
+        <w:t>obj</w:t>
+      </w:r>
+      <w:proofErr w:type="spellEnd"/>
+      <w:r>
+        <w:t>, and Properties</w:t>
+      </w:r>
+    </w:p>
+    <w:p>
+      <w:r>
+        <w:t xml:space="preserve">(2) 2 files – Class1.cs and </w:t>
+      </w:r>
+      <w:proofErr w:type="spellStart"/>
+      <w:r>
+        <w:t>NinjaDomain.Classes.csproj</w:t>
+      </w:r>
+      <w:proofErr w:type="spellEnd"/>
+    </w:p>
+    <w:p>
+      <w:pPr>
+        <w:spacing w:after="0"/>
+      </w:pPr>
+      <w:r>
+        <w:t>Examine the code for Class1.cs - created by default.  It contains the code for a single class named “Class1”.  What we want, instead, is 3 classes</w:t>
+      </w:r>
+    </w:p>
+    <w:p>
+      <w:pPr>
+        <w:pStyle w:val="ListParagraph"/>
+        <w:numPr>
+          <w:ilvl w:val="0"/>
+          <w:numId w:val="47"/>
+        </w:numPr>
+        <w:spacing w:after="0"/>
+      </w:pPr>
+      <w:r>
+        <w:t>Ninja</w:t>
+      </w:r>
+    </w:p>
+    <w:p>
+      <w:pPr>
+        <w:pStyle w:val="ListParagraph"/>
+        <w:numPr>
+          <w:ilvl w:val="0"/>
+          <w:numId w:val="47"/>
+        </w:numPr>
+        <w:spacing w:after="0"/>
+      </w:pPr>
+      <w:r>
+        <w:t>Clan</w:t>
+      </w:r>
+    </w:p>
+    <w:p>
+      <w:pPr>
+        <w:pStyle w:val="ListParagraph"/>
+        <w:numPr>
+          <w:ilvl w:val="0"/>
+          <w:numId w:val="47"/>
+        </w:numPr>
+        <w:spacing w:after="0"/>
+      </w:pPr>
+      <w:proofErr w:type="spellStart"/>
+      <w:r>
+        <w:t>EquipmentType</w:t>
+      </w:r>
+      <w:proofErr w:type="spellEnd"/>
+    </w:p>
+    <w:p>
+      <w:proofErr w:type="gramStart"/>
+      <w:r>
+        <w:t>and</w:t>
+      </w:r>
+      <w:proofErr w:type="gramEnd"/>
+      <w:r>
+        <w:t xml:space="preserve"> (for this demo) we are satisfied to code all 3 of these in a single .</w:t>
+      </w:r>
+      <w:proofErr w:type="spellStart"/>
+      <w:r>
+        <w:t>cs</w:t>
+      </w:r>
+      <w:proofErr w:type="spellEnd"/>
+      <w:r>
+        <w:t xml:space="preserve"> file.  In the </w:t>
+      </w:r>
+      <w:r>
+        <w:rPr>
+          <w:b/>
+          <w:bCs/>
+        </w:rPr>
+        <w:t>Solution Explorer</w:t>
+      </w:r>
+      <w:r>
+        <w:t xml:space="preserve"> rename Class1.cs to </w:t>
+      </w:r>
+      <w:proofErr w:type="spellStart"/>
+      <w:r>
+        <w:t>Classes.cs</w:t>
+      </w:r>
+      <w:proofErr w:type="spellEnd"/>
+      <w:r>
+        <w:t>.</w:t>
+      </w:r>
+    </w:p>
+    <w:p>
+      <w:pPr>
+        <w:spacing w:after="0"/>
+      </w:pPr>
+      <w:r>
+        <w:t>Remove the automatically generated code</w:t>
+      </w:r>
+    </w:p>
+    <w:p>
+      <w:pPr>
+        <w:spacing w:after="0"/>
+        <w:ind w:left="720"/>
+      </w:pPr>
+      <w:proofErr w:type="gramStart"/>
+      <w:r>
+        <w:t>public</w:t>
+      </w:r>
+      <w:proofErr w:type="gramEnd"/>
+      <w:r>
+        <w:t xml:space="preserve"> class Class1</w:t>
+      </w:r>
+    </w:p>
+    <w:p>
+      <w:pPr>
+        <w:spacing w:after="0"/>
+        <w:ind w:left="720"/>
+      </w:pPr>
+      <w:r>
+        <w:t>{</w:t>
+      </w:r>
+    </w:p>
+    <w:p>
+      <w:pPr>
+        <w:spacing w:after="0"/>
+        <w:ind w:left="720"/>
+      </w:pPr>
+      <w:r>
+        <w:t>}</w:t>
+      </w:r>
+    </w:p>
+    <w:p>
+      <w:pPr>
+        <w:spacing w:after="0"/>
+      </w:pPr>
+      <w:proofErr w:type="gramStart"/>
+      <w:r>
+        <w:t>or</w:t>
+      </w:r>
+      <w:proofErr w:type="gramEnd"/>
+    </w:p>
+    <w:p>
+      <w:pPr>
+        <w:spacing w:after="0"/>
+        <w:ind w:left="720"/>
+      </w:pPr>
+      <w:proofErr w:type="gramStart"/>
+      <w:r>
+        <w:t>public</w:t>
+      </w:r>
+      <w:proofErr w:type="gramEnd"/>
+      <w:r>
+        <w:t xml:space="preserve"> class Classes</w:t>
+      </w:r>
+    </w:p>
+    <w:p>
+      <w:pPr>
+        <w:spacing w:after="0"/>
+        <w:ind w:left="720"/>
+      </w:pPr>
+      <w:r>
+        <w:t>{</w:t>
+      </w:r>
+    </w:p>
+    <w:p>
+      <w:pPr>
+        <w:spacing w:after="0"/>
+        <w:ind w:left="720"/>
+      </w:pPr>
+      <w:r>
+        <w:t>}</w:t>
+      </w:r>
+    </w:p>
+    <w:p>
+      <w:pPr>
+        <w:spacing w:after="0"/>
+      </w:pPr>
+      <w:proofErr w:type="gramStart"/>
+      <w:r>
+        <w:t>and</w:t>
+      </w:r>
+      <w:proofErr w:type="gramEnd"/>
+      <w:r>
+        <w:t xml:space="preserve"> replace it with the code for the three classes.</w:t>
+      </w:r>
+    </w:p>
+    <w:p>
+      <w:pPr>
+        <w:spacing w:after="0"/>
+        <w:ind w:left="720"/>
+      </w:pPr>
+      <w:proofErr w:type="gramStart"/>
+      <w:r>
+        <w:t>public</w:t>
+      </w:r>
+      <w:proofErr w:type="gramEnd"/>
+      <w:r>
+        <w:t xml:space="preserve"> class Ninja</w:t>
+      </w:r>
+    </w:p>
+    <w:p>
+      <w:pPr>
+        <w:spacing w:after="0"/>
+        <w:ind w:left="720"/>
+      </w:pPr>
+      <w:r>
+        <w:t>{</w:t>
+      </w:r>
+    </w:p>
+    <w:p>
+      <w:pPr>
+        <w:spacing w:after="0"/>
+        <w:ind w:left="720"/>
+      </w:pPr>
+      <w:r>
+        <w:t xml:space="preserve">    </w:t>
+      </w:r>
+      <w:proofErr w:type="gramStart"/>
+      <w:r>
+        <w:t>public</w:t>
+      </w:r>
+      <w:proofErr w:type="gramEnd"/>
+      <w:r>
+        <w:t xml:space="preserve"> </w:t>
+      </w:r>
+      <w:proofErr w:type="spellStart"/>
+      <w:r>
+        <w:t>int</w:t>
+      </w:r>
+      <w:proofErr w:type="spellEnd"/>
+      <w:r>
+        <w:t xml:space="preserve"> Id { get; set; }</w:t>
+      </w:r>
+    </w:p>
+    <w:p>
+      <w:pPr>
+        <w:spacing w:after="0"/>
+        <w:ind w:left="720"/>
+      </w:pPr>
+      <w:r>
+        <w:t xml:space="preserve">    </w:t>
+      </w:r>
+      <w:proofErr w:type="gramStart"/>
+      <w:r>
+        <w:t>public</w:t>
+      </w:r>
+      <w:proofErr w:type="gramEnd"/>
+      <w:r>
+        <w:t xml:space="preserve"> string Name { get; set; }</w:t>
+      </w:r>
+    </w:p>
+    <w:p>
+      <w:pPr>
+        <w:spacing w:after="0"/>
+        <w:ind w:left="720"/>
+      </w:pPr>
+      <w:r>
+        <w:t xml:space="preserve">    </w:t>
+      </w:r>
+      <w:proofErr w:type="gramStart"/>
+      <w:r>
+        <w:t>public</w:t>
+      </w:r>
+      <w:proofErr w:type="gramEnd"/>
+      <w:r>
+        <w:t xml:space="preserve"> bool </w:t>
+      </w:r>
+      <w:proofErr w:type="spellStart"/>
+      <w:r>
+        <w:t>ServedInOniwaban</w:t>
+      </w:r>
+      <w:proofErr w:type="spellEnd"/>
+      <w:r>
+        <w:t xml:space="preserve"> { get; set; }</w:t>
+      </w:r>
+    </w:p>
+    <w:p>
+      <w:pPr>
+        <w:spacing w:after="0"/>
+        <w:ind w:left="720"/>
+      </w:pPr>
+      <w:r>
+        <w:t xml:space="preserve">    </w:t>
+      </w:r>
+      <w:proofErr w:type="gramStart"/>
+      <w:r>
+        <w:t>public</w:t>
+      </w:r>
+      <w:proofErr w:type="gramEnd"/>
+      <w:r>
+        <w:t xml:space="preserve"> Clan </w:t>
+      </w:r>
+      <w:proofErr w:type="spellStart"/>
+      <w:r>
+        <w:t>Clan</w:t>
+      </w:r>
+      <w:proofErr w:type="spellEnd"/>
+      <w:r>
+        <w:t xml:space="preserve"> { get; set; }</w:t>
+      </w:r>
+    </w:p>
+    <w:p>
+      <w:pPr>
+        <w:spacing w:after="0"/>
+        <w:ind w:left="720"/>
+      </w:pPr>
+      <w:r>
+        <w:t xml:space="preserve">    </w:t>
+      </w:r>
+      <w:proofErr w:type="gramStart"/>
+      <w:r>
+        <w:t>public</w:t>
+      </w:r>
+      <w:proofErr w:type="gramEnd"/>
+      <w:r>
+        <w:t xml:space="preserve"> </w:t>
+      </w:r>
+      <w:proofErr w:type="spellStart"/>
+      <w:r>
+        <w:t>int</w:t>
+      </w:r>
+      <w:proofErr w:type="spellEnd"/>
+      <w:r>
+        <w:t xml:space="preserve"> </w:t>
+      </w:r>
+      <w:proofErr w:type="spellStart"/>
+      <w:r>
+        <w:t>ClanId</w:t>
+      </w:r>
+      <w:proofErr w:type="spellEnd"/>
+      <w:r>
+        <w:t xml:space="preserve"> { get; set; }</w:t>
+      </w:r>
+    </w:p>
+    <w:p>
+      <w:pPr>
+        <w:spacing w:after="0"/>
+        <w:ind w:left="720"/>
+      </w:pPr>
+      <w:r>
+        <w:t xml:space="preserve">    </w:t>
+      </w:r>
+      <w:proofErr w:type="gramStart"/>
+      <w:r>
+        <w:t>public</w:t>
+      </w:r>
+      <w:proofErr w:type="gramEnd"/>
+      <w:r>
+        <w:t xml:space="preserve"> List&lt;</w:t>
+      </w:r>
+      <w:proofErr w:type="spellStart"/>
+      <w:r>
+        <w:t>NinjaEquipment</w:t>
+      </w:r>
+      <w:proofErr w:type="spellEnd"/>
+      <w:r>
+        <w:t xml:space="preserve">&gt; </w:t>
+      </w:r>
+      <w:proofErr w:type="spellStart"/>
+      <w:r>
+        <w:t>EquipmentOwned</w:t>
+      </w:r>
+      <w:proofErr w:type="spellEnd"/>
+      <w:r>
+        <w:t xml:space="preserve"> { get; set; }</w:t>
+      </w:r>
+    </w:p>
+    <w:p>
+      <w:pPr>
+        <w:spacing w:after="0"/>
+        <w:ind w:left="720"/>
+      </w:pPr>
+      <w:r>
+        <w:t>}</w:t>
+      </w:r>
+    </w:p>
+    <w:p>
+      <w:pPr>
+        <w:spacing w:after="0"/>
+        <w:ind w:left="720"/>
+      </w:pPr>
+      <w:proofErr w:type="gramStart"/>
+      <w:r>
+        <w:t>public</w:t>
+      </w:r>
+      <w:proofErr w:type="gramEnd"/>
+      <w:r>
+        <w:t xml:space="preserve"> class Clan</w:t>
+      </w:r>
+    </w:p>
+    <w:p>
+      <w:pPr>
+        <w:spacing w:after="0"/>
+        <w:ind w:left="720"/>
+      </w:pPr>
+      <w:r>
+        <w:t>{</w:t>
+      </w:r>
+    </w:p>
+    <w:p>
+      <w:pPr>
+        <w:spacing w:after="0"/>
+        <w:ind w:left="720"/>
+      </w:pPr>
+      <w:r>
+        <w:t xml:space="preserve">    </w:t>
+      </w:r>
+      <w:proofErr w:type="gramStart"/>
+      <w:r>
+        <w:t>public</w:t>
+      </w:r>
+      <w:proofErr w:type="gramEnd"/>
+      <w:r>
+        <w:t xml:space="preserve"> </w:t>
+      </w:r>
+      <w:proofErr w:type="spellStart"/>
+      <w:r>
+        <w:t>int</w:t>
+      </w:r>
+      <w:proofErr w:type="spellEnd"/>
+      <w:r>
+        <w:t xml:space="preserve"> Id { get; set; }</w:t>
+      </w:r>
+    </w:p>
+    <w:p>
+      <w:pPr>
+        <w:spacing w:after="0"/>
+        <w:ind w:left="720"/>
+      </w:pPr>
+      <w:r>
+        <w:t xml:space="preserve">    </w:t>
+      </w:r>
+      <w:proofErr w:type="gramStart"/>
+      <w:r>
+        <w:t>public</w:t>
+      </w:r>
+      <w:proofErr w:type="gramEnd"/>
+      <w:r>
+        <w:t xml:space="preserve"> string </w:t>
+      </w:r>
+      <w:proofErr w:type="spellStart"/>
+      <w:r>
+        <w:t>ClanName</w:t>
+      </w:r>
+      <w:proofErr w:type="spellEnd"/>
+      <w:r>
+        <w:t xml:space="preserve"> { get; set; }</w:t>
+      </w:r>
+    </w:p>
+    <w:p>
+      <w:pPr>
+        <w:spacing w:after="0"/>
+        <w:ind w:left="720"/>
+      </w:pPr>
+      <w:r>
+        <w:t xml:space="preserve">    </w:t>
+      </w:r>
+      <w:proofErr w:type="gramStart"/>
+      <w:r>
+        <w:t>public</w:t>
+      </w:r>
+      <w:proofErr w:type="gramEnd"/>
+      <w:r>
+        <w:t xml:space="preserve"> List&lt;Ninja&gt; Ninjas { get; set; }</w:t>
+      </w:r>
+    </w:p>
+    <w:p>
+      <w:pPr>
+        <w:spacing w:after="0"/>
+        <w:ind w:left="720"/>
+      </w:pPr>
+      <w:r>
+        <w:t>}</w:t>
+      </w:r>
+    </w:p>
+    <w:p>
+      <w:pPr>
+        <w:spacing w:after="0"/>
+        <w:ind w:left="720"/>
+      </w:pPr>
+      <w:proofErr w:type="gramStart"/>
+      <w:r>
+        <w:t>public</w:t>
+      </w:r>
+      <w:proofErr w:type="gramEnd"/>
+      <w:r>
+        <w:t xml:space="preserve"> class </w:t>
+      </w:r>
+      <w:proofErr w:type="spellStart"/>
+      <w:r>
+        <w:t>NinjaEquipment</w:t>
+      </w:r>
+      <w:proofErr w:type="spellEnd"/>
+    </w:p>
+    <w:p>
+      <w:pPr>
+        <w:spacing w:after="0"/>
+        <w:ind w:left="720"/>
+      </w:pPr>
+      <w:r>
+        <w:t>{</w:t>
+      </w:r>
+    </w:p>
+    <w:p>
+      <w:pPr>
+        <w:spacing w:after="0"/>
+        <w:ind w:left="720"/>
+      </w:pPr>
+      <w:r>
+        <w:t xml:space="preserve">    </w:t>
+      </w:r>
+      <w:proofErr w:type="gramStart"/>
+      <w:r>
+        <w:t>public</w:t>
+      </w:r>
+      <w:proofErr w:type="gramEnd"/>
+      <w:r>
+        <w:t xml:space="preserve"> </w:t>
+      </w:r>
+      <w:proofErr w:type="spellStart"/>
+      <w:r>
+        <w:t>int</w:t>
+      </w:r>
+      <w:proofErr w:type="spellEnd"/>
+      <w:r>
+        <w:t xml:space="preserve"> Id { get; set; }</w:t>
+      </w:r>
+    </w:p>
+    <w:p>
+      <w:pPr>
+        <w:spacing w:after="0"/>
+        <w:ind w:left="720"/>
+      </w:pPr>
+      <w:r>
+        <w:t xml:space="preserve">    </w:t>
+      </w:r>
+      <w:proofErr w:type="gramStart"/>
+      <w:r>
+        <w:t>public</w:t>
+      </w:r>
+      <w:proofErr w:type="gramEnd"/>
+      <w:r>
+        <w:t xml:space="preserve"> string Name { get; set; }</w:t>
+      </w:r>
+    </w:p>
+    <w:p>
+      <w:pPr>
+        <w:spacing w:after="0"/>
+        <w:ind w:left="720"/>
+      </w:pPr>
+      <w:r>
+        <w:t xml:space="preserve">    </w:t>
+      </w:r>
+      <w:proofErr w:type="gramStart"/>
+      <w:r>
+        <w:t>public</w:t>
+      </w:r>
+      <w:proofErr w:type="gramEnd"/>
+      <w:r>
+        <w:t xml:space="preserve"> </w:t>
+      </w:r>
+      <w:proofErr w:type="spellStart"/>
+      <w:r>
+        <w:t>EquipmentType</w:t>
+      </w:r>
+      <w:proofErr w:type="spellEnd"/>
+      <w:r>
+        <w:t xml:space="preserve"> Type { get; set; }</w:t>
+      </w:r>
+    </w:p>
+    <w:p>
+      <w:pPr>
+        <w:spacing w:after="0"/>
+        <w:ind w:left="720"/>
+      </w:pPr>
+      <w:r>
+        <w:t xml:space="preserve">    </w:t>
+      </w:r>
+      <w:proofErr w:type="gramStart"/>
+      <w:r>
+        <w:t>public</w:t>
+      </w:r>
+      <w:proofErr w:type="gramEnd"/>
+      <w:r>
+        <w:t xml:space="preserve"> Ninja </w:t>
+      </w:r>
+      <w:proofErr w:type="spellStart"/>
+      <w:r>
+        <w:t>Ninja</w:t>
+      </w:r>
+      <w:proofErr w:type="spellEnd"/>
+      <w:r>
+        <w:t xml:space="preserve"> { get; set; }</w:t>
+      </w:r>
+    </w:p>
+    <w:p>
+      <w:pPr>
+        <w:spacing w:after="0"/>
+        <w:ind w:left="720"/>
+      </w:pPr>
+      <w:r>
+        <w:t>}</w:t>
+      </w:r>
+    </w:p>
+    <w:p>
+      <w:pPr>
+        <w:rPr>
+          <w:b/>
+          <w:bCs/>
+        </w:rPr>
+      </w:pPr>
+      <w:r>
+        <w:lastRenderedPageBreak/>
+        <w:t xml:space="preserve">Also, remove the unused </w:t>
+      </w:r>
+      <w:r>
+        <w:rPr>
+          <w:b/>
+          <w:bCs/>
+        </w:rPr>
+        <w:t>using</w:t>
+      </w:r>
+      <w:r>
+        <w:t xml:space="preserve"> statements.</w:t>
+      </w:r>
+    </w:p>
+    <w:p>
+      <w:pPr>
+        <w:spacing w:after="0"/>
+      </w:pPr>
+      <w:r>
+        <w:t xml:space="preserve">Following the practice of the </w:t>
+      </w:r>
+      <w:proofErr w:type="spellStart"/>
+      <w:r>
+        <w:t>Pluralsight</w:t>
+      </w:r>
+      <w:proofErr w:type="spellEnd"/>
+      <w:r>
+        <w:t xml:space="preserve"> instructor, we will keep all </w:t>
+      </w:r>
+      <w:proofErr w:type="spellStart"/>
+      <w:r>
+        <w:t>Enum’s</w:t>
+      </w:r>
+      <w:proofErr w:type="spellEnd"/>
+      <w:r>
+        <w:t xml:space="preserve"> in a single folder.</w:t>
+      </w:r>
+    </w:p>
+    <w:p>
+      <w:pPr>
+        <w:pStyle w:val="ListParagraph"/>
+        <w:numPr>
+          <w:ilvl w:val="0"/>
+          <w:numId w:val="46"/>
+        </w:numPr>
+        <w:spacing w:after="0"/>
+      </w:pPr>
+      <w:r>
+        <w:t xml:space="preserve">Under </w:t>
+      </w:r>
+      <w:proofErr w:type="spellStart"/>
+      <w:r>
+        <w:t>NinjaDomain.Classes</w:t>
+      </w:r>
+      <w:proofErr w:type="spellEnd"/>
+      <w:r>
+        <w:t xml:space="preserve"> add a new folder</w:t>
+      </w:r>
+      <w:r>
+        <w:t xml:space="preserve"> via</w:t>
+      </w:r>
+      <w:r>
+        <w:t xml:space="preserve"> --</w:t>
+      </w:r>
+      <w:r>
+        <w:t xml:space="preserve"> right-click | </w:t>
+      </w:r>
+      <w:r>
+        <w:rPr>
+          <w:b/>
+          <w:bCs/>
+        </w:rPr>
+        <w:t xml:space="preserve">Add </w:t>
+      </w:r>
+      <w:r>
+        <w:t>|</w:t>
+      </w:r>
+      <w:r>
+        <w:rPr>
+          <w:b/>
+          <w:bCs/>
+        </w:rPr>
+        <w:t xml:space="preserve"> New Folder</w:t>
+      </w:r>
+      <w:r>
+        <w:t>.  Name it “</w:t>
+      </w:r>
+      <w:proofErr w:type="spellStart"/>
+      <w:r>
+        <w:t>Enums</w:t>
+      </w:r>
+      <w:proofErr w:type="spellEnd"/>
+      <w:r>
+        <w:t>”.</w:t>
+      </w:r>
+    </w:p>
+    <w:p>
+      <w:pPr>
+        <w:pStyle w:val="ListParagraph"/>
+        <w:numPr>
+          <w:ilvl w:val="0"/>
+          <w:numId w:val="46"/>
+        </w:numPr>
+        <w:spacing w:after="0"/>
+      </w:pPr>
+      <w:r>
+        <w:t xml:space="preserve">Under </w:t>
+      </w:r>
+      <w:proofErr w:type="spellStart"/>
+      <w:r>
+        <w:t>Enums</w:t>
+      </w:r>
+      <w:proofErr w:type="spellEnd"/>
+      <w:r>
+        <w:t>, add a new class</w:t>
+      </w:r>
+      <w:r>
+        <w:t xml:space="preserve"> via</w:t>
+      </w:r>
+      <w:r>
+        <w:t xml:space="preserve"> --</w:t>
+      </w:r>
+      <w:r>
+        <w:t xml:space="preserve"> right-click | </w:t>
+      </w:r>
+      <w:r>
+        <w:rPr>
+          <w:b/>
+          <w:bCs/>
+        </w:rPr>
+        <w:t>Add</w:t>
+      </w:r>
+      <w:r>
+        <w:t xml:space="preserve"> | </w:t>
+      </w:r>
+      <w:r>
+        <w:rPr>
+          <w:b/>
+          <w:bCs/>
+        </w:rPr>
+        <w:t xml:space="preserve">New Item... </w:t>
+      </w:r>
+      <w:r>
+        <w:t xml:space="preserve">|Visual C# </w:t>
+      </w:r>
+      <w:r>
+        <w:rPr>
+          <w:b/>
+          <w:bCs/>
+        </w:rPr>
+        <w:t>Class</w:t>
+      </w:r>
+      <w:r>
+        <w:t xml:space="preserve"> | Name it “</w:t>
+      </w:r>
+      <w:proofErr w:type="spellStart"/>
+      <w:r>
+        <w:t>EquipmentType.cs</w:t>
+      </w:r>
+      <w:proofErr w:type="spellEnd"/>
+      <w:r>
+        <w:t xml:space="preserve">” | </w:t>
+      </w:r>
+      <w:r>
+        <w:rPr>
+          <w:b/>
+          <w:bCs/>
+        </w:rPr>
+        <w:t>Add</w:t>
+      </w:r>
+      <w:r>
+        <w:t xml:space="preserve"> command button.  Visual Studio creates the </w:t>
+      </w:r>
+      <w:proofErr w:type="spellStart"/>
+      <w:r>
+        <w:t>EquipmentType</w:t>
+      </w:r>
+      <w:proofErr w:type="spellEnd"/>
+      <w:r>
+        <w:t xml:space="preserve"> class in </w:t>
+      </w:r>
+      <w:proofErr w:type="spellStart"/>
+      <w:r>
+        <w:t>EquipmentType.cs</w:t>
+      </w:r>
+      <w:proofErr w:type="spellEnd"/>
+      <w:r>
+        <w:t xml:space="preserve"> with n</w:t>
+      </w:r>
+      <w:r>
+        <w:rPr>
+          <w:b/>
+          <w:bCs/>
+        </w:rPr>
+        <w:t xml:space="preserve">amespace </w:t>
+      </w:r>
+      <w:proofErr w:type="spellStart"/>
+      <w:r>
+        <w:t>NinjaDomain.Classes.Enums</w:t>
+      </w:r>
+      <w:proofErr w:type="spellEnd"/>
+      <w:r>
+        <w:t>.</w:t>
+      </w:r>
+    </w:p>
+    <w:p>
+      <w:pPr>
+        <w:pStyle w:val="ListParagraph"/>
+        <w:numPr>
+          <w:ilvl w:val="0"/>
+          <w:numId w:val="46"/>
+        </w:numPr>
+        <w:spacing w:after="0"/>
+      </w:pPr>
+      <w:r>
+        <w:t>We don’t really want the automatically generated code</w:t>
+      </w:r>
+    </w:p>
+    <w:p>
+      <w:pPr>
+        <w:spacing w:after="0"/>
+        <w:ind w:left="720"/>
+      </w:pPr>
+      <w:proofErr w:type="gramStart"/>
+      <w:r>
+        <w:t>public</w:t>
+      </w:r>
+      <w:proofErr w:type="gramEnd"/>
+      <w:r>
+        <w:t xml:space="preserve"> class </w:t>
+      </w:r>
+      <w:proofErr w:type="spellStart"/>
+      <w:r>
+        <w:t>EquipmentType</w:t>
+      </w:r>
+      <w:proofErr w:type="spellEnd"/>
+    </w:p>
+    <w:p>
+      <w:pPr>
+        <w:spacing w:after="0"/>
+        <w:ind w:left="720"/>
+      </w:pPr>
+      <w:r>
+        <w:t>{</w:t>
+      </w:r>
+    </w:p>
+    <w:p>
+      <w:pPr>
+        <w:spacing w:after="0"/>
+        <w:ind w:left="720"/>
+      </w:pPr>
+      <w:r>
+        <w:t>}</w:t>
+      </w:r>
+    </w:p>
+    <w:p>
+      <w:pPr>
+        <w:spacing w:after="0"/>
+      </w:pPr>
+      <w:r>
+        <w:t xml:space="preserve">       Replace it with the code for our </w:t>
+      </w:r>
+      <w:proofErr w:type="spellStart"/>
+      <w:r>
+        <w:rPr>
+          <w:b/>
+          <w:bCs/>
+        </w:rPr>
+        <w:t>enum</w:t>
+      </w:r>
+      <w:proofErr w:type="spellEnd"/>
+    </w:p>
+    <w:p>
+      <w:pPr>
+        <w:spacing w:after="0"/>
+        <w:ind w:left="720"/>
+      </w:pPr>
+      <w:proofErr w:type="gramStart"/>
+      <w:r>
+        <w:t>public</w:t>
+      </w:r>
+      <w:proofErr w:type="gramEnd"/>
+      <w:r>
+        <w:t xml:space="preserve"> </w:t>
+      </w:r>
+      <w:proofErr w:type="spellStart"/>
+      <w:r>
+        <w:t>enum</w:t>
+      </w:r>
+      <w:proofErr w:type="spellEnd"/>
+      <w:r>
+        <w:t xml:space="preserve"> </w:t>
+      </w:r>
+      <w:proofErr w:type="spellStart"/>
+      <w:r>
+        <w:t>EquipmentType</w:t>
+      </w:r>
+      <w:proofErr w:type="spellEnd"/>
+    </w:p>
+    <w:p>
+      <w:pPr>
+        <w:spacing w:after="0"/>
+        <w:ind w:left="720"/>
+      </w:pPr>
+      <w:r>
+        <w:t>{</w:t>
+      </w:r>
+    </w:p>
+    <w:p>
+      <w:pPr>
+        <w:spacing w:after="0"/>
+        <w:ind w:left="1152"/>
+      </w:pPr>
+      <w:r>
+        <w:t>Tool = 1,</w:t>
+      </w:r>
+    </w:p>
+    <w:p>
+      <w:pPr>
+        <w:spacing w:after="0"/>
+        <w:ind w:left="1152"/>
+      </w:pPr>
+      <w:r>
+        <w:t>Weapon = 2,</w:t>
+      </w:r>
+    </w:p>
+    <w:p>
+      <w:pPr>
+        <w:spacing w:after="0"/>
+        <w:ind w:left="1152"/>
+      </w:pPr>
+      <w:r>
+        <w:t>Outwear = 3</w:t>
+      </w:r>
+    </w:p>
+    <w:p>
+      <w:pPr>
+        <w:spacing w:after="0"/>
+        <w:ind w:left="720"/>
+      </w:pPr>
+      <w:r>
+        <w:t>}</w:t>
+      </w:r>
+    </w:p>
+    <w:p>
+      <w:pPr>
+        <w:pStyle w:val="ListParagraph"/>
+        <w:numPr>
+          <w:ilvl w:val="0"/>
+          <w:numId w:val="45"/>
+        </w:numPr>
+        <w:spacing w:after="0"/>
+      </w:pPr>
+      <w:r>
+        <w:t xml:space="preserve">Again, remove the unused </w:t>
+      </w:r>
+      <w:r>
+        <w:rPr>
+          <w:b/>
+          <w:bCs/>
+        </w:rPr>
+        <w:t>using</w:t>
+      </w:r>
+      <w:r>
+        <w:t xml:space="preserve"> statements.</w:t>
+      </w:r>
+    </w:p>
+    <w:p>
+      <w:pPr>
+        <w:pStyle w:val="ListParagraph"/>
+        <w:numPr>
+          <w:ilvl w:val="0"/>
+          <w:numId w:val="45"/>
+        </w:numPr>
+        <w:spacing w:after="0"/>
+      </w:pPr>
+      <w:r>
+        <w:t>Repeat the steps above to add a 2</w:t>
+      </w:r>
+      <w:r>
+        <w:rPr>
+          <w:vertAlign w:val="superscript"/>
+        </w:rPr>
+        <w:t>nd</w:t>
+      </w:r>
+      <w:r>
+        <w:t xml:space="preserve"> </w:t>
+      </w:r>
+      <w:proofErr w:type="spellStart"/>
+      <w:r>
+        <w:rPr>
+          <w:b/>
+          <w:bCs/>
+        </w:rPr>
+        <w:t>enum</w:t>
+      </w:r>
+      <w:proofErr w:type="spellEnd"/>
+      <w:r>
+        <w:t xml:space="preserve"> - </w:t>
+      </w:r>
+      <w:proofErr w:type="spellStart"/>
+      <w:r>
+        <w:t>NinjaType.cs</w:t>
+      </w:r>
+      <w:proofErr w:type="spellEnd"/>
+      <w:r>
+        <w:t xml:space="preserve">. Use the following as the body of this </w:t>
+      </w:r>
+      <w:proofErr w:type="spellStart"/>
+      <w:r>
+        <w:rPr>
+          <w:b/>
+          <w:bCs/>
+        </w:rPr>
+        <w:t>enum</w:t>
+      </w:r>
+      <w:proofErr w:type="spellEnd"/>
+      <w:r>
+        <w:t>.</w:t>
+      </w:r>
+    </w:p>
+    <w:p>
+      <w:pPr>
+        <w:spacing w:after="0"/>
+        <w:ind w:left="720"/>
+      </w:pPr>
+      <w:proofErr w:type="gramStart"/>
+      <w:r>
+        <w:t>public</w:t>
+      </w:r>
+      <w:proofErr w:type="gramEnd"/>
+      <w:r>
+        <w:t xml:space="preserve"> </w:t>
+      </w:r>
+      <w:proofErr w:type="spellStart"/>
+      <w:r>
+        <w:t>enum</w:t>
+      </w:r>
+      <w:proofErr w:type="spellEnd"/>
+      <w:r>
+        <w:t xml:space="preserve"> </w:t>
+      </w:r>
+      <w:proofErr w:type="spellStart"/>
+      <w:r>
+        <w:t>NinjaType</w:t>
+      </w:r>
+      <w:proofErr w:type="spellEnd"/>
+    </w:p>
+    <w:p>
+      <w:pPr>
+        <w:spacing w:after="0"/>
+        <w:ind w:left="720"/>
+      </w:pPr>
+      <w:r>
+        <w:t>{</w:t>
+      </w:r>
+    </w:p>
+    <w:p>
+      <w:pPr>
+        <w:spacing w:after="0"/>
+        <w:ind w:left="1152"/>
+      </w:pPr>
+      <w:r>
+        <w:t>Shinobi=1,</w:t>
+      </w:r>
+    </w:p>
+    <w:p>
+      <w:pPr>
+        <w:spacing w:after="0"/>
+        <w:ind w:left="1152"/>
+      </w:pPr>
+      <w:proofErr w:type="spellStart"/>
+      <w:r>
+        <w:t>Kunoichi</w:t>
+      </w:r>
+      <w:proofErr w:type="spellEnd"/>
+      <w:r>
+        <w:t>=2</w:t>
+      </w:r>
+    </w:p>
+    <w:p>
+      <w:pPr>
+        <w:spacing w:after="0"/>
+        <w:ind w:left="720"/>
+      </w:pPr>
+      <w:r>
+        <w:t>}</w:t>
+      </w:r>
+    </w:p>
+    <w:p>
+      <w:pPr>
+        <w:spacing w:after="0"/>
+      </w:pPr>
+    </w:p>
+    <w:p>
+      <w:pPr>
+        <w:spacing w:after="0"/>
+      </w:pPr>
+      <w:r>
+        <w:t xml:space="preserve">Take another look at </w:t>
+      </w:r>
+      <w:proofErr w:type="spellStart"/>
+      <w:r>
+        <w:t>Classes.cs</w:t>
+      </w:r>
+      <w:proofErr w:type="spellEnd"/>
+      <w:r>
+        <w:t xml:space="preserve">.  Notice the red squiggly line under </w:t>
+      </w:r>
+      <w:proofErr w:type="spellStart"/>
+      <w:r>
+        <w:t>EquipmentType</w:t>
+      </w:r>
+      <w:proofErr w:type="spellEnd"/>
+      <w:r>
+        <w:t xml:space="preserve">.  The reason for this is that </w:t>
+      </w:r>
+      <w:r>
+        <w:t xml:space="preserve">the </w:t>
+      </w:r>
+      <w:r>
+        <w:rPr>
+          <w:b/>
+          <w:bCs/>
+        </w:rPr>
+        <w:t>namespace</w:t>
+      </w:r>
+      <w:r>
+        <w:t xml:space="preserve"> statement</w:t>
+      </w:r>
+      <w:r>
+        <w:t xml:space="preserve"> </w:t>
+      </w:r>
+      <w:proofErr w:type="gramStart"/>
+      <w:r>
+        <w:t>in</w:t>
+      </w:r>
+      <w:r>
+        <w:t xml:space="preserve">  our</w:t>
+      </w:r>
+      <w:proofErr w:type="gramEnd"/>
+      <w:r>
+        <w:t xml:space="preserve"> </w:t>
+      </w:r>
+      <w:proofErr w:type="spellStart"/>
+      <w:r>
+        <w:rPr>
+          <w:b/>
+          <w:bCs/>
+        </w:rPr>
+        <w:t>enum</w:t>
+      </w:r>
+      <w:proofErr w:type="spellEnd"/>
+      <w:r>
+        <w:t xml:space="preserve"> modules is </w:t>
+      </w:r>
+      <w:proofErr w:type="spellStart"/>
+      <w:r>
+        <w:t>NinjaDomain.Classes.Enums</w:t>
+      </w:r>
+      <w:proofErr w:type="spellEnd"/>
+      <w:r>
+        <w:t>.  To resolve this remove “.</w:t>
+      </w:r>
+      <w:proofErr w:type="spellStart"/>
+      <w:r>
+        <w:t>Enums</w:t>
+      </w:r>
+      <w:proofErr w:type="spellEnd"/>
+      <w:r>
+        <w:t xml:space="preserve">” from the </w:t>
+      </w:r>
+      <w:r>
+        <w:rPr>
+          <w:b/>
+          <w:bCs/>
+        </w:rPr>
+        <w:t xml:space="preserve">namespace </w:t>
+      </w:r>
+      <w:r>
+        <w:t xml:space="preserve">statements, so that they have the same </w:t>
+      </w:r>
+      <w:r>
+        <w:rPr>
+          <w:b/>
+          <w:bCs/>
+        </w:rPr>
+        <w:t>namespace</w:t>
+      </w:r>
+      <w:r>
+        <w:t xml:space="preserve"> declaration as that of </w:t>
+      </w:r>
+      <w:proofErr w:type="spellStart"/>
+      <w:r>
+        <w:t>Classes.cs</w:t>
+      </w:r>
+      <w:proofErr w:type="spellEnd"/>
+      <w:r>
+        <w:t xml:space="preserve">.  (Before now it </w:t>
+      </w:r>
+      <w:r>
+        <w:t xml:space="preserve">did not </w:t>
+      </w:r>
+      <w:proofErr w:type="spellStart"/>
+      <w:r>
+        <w:t>occurr</w:t>
+      </w:r>
+      <w:proofErr w:type="spellEnd"/>
+      <w:r>
+        <w:t xml:space="preserve"> to me that one might have multiple .</w:t>
+      </w:r>
+      <w:proofErr w:type="spellStart"/>
+      <w:r>
+        <w:t>cs</w:t>
+      </w:r>
+      <w:proofErr w:type="spellEnd"/>
+      <w:r>
+        <w:t xml:space="preserve"> files with the same </w:t>
+      </w:r>
+      <w:r>
+        <w:rPr>
+          <w:b/>
+          <w:bCs/>
+        </w:rPr>
+        <w:t>namespace</w:t>
+      </w:r>
+      <w:r>
+        <w:t xml:space="preserve"> declaration</w:t>
+      </w:r>
+      <w:r>
+        <w:t xml:space="preserve"> in different folders</w:t>
+      </w:r>
+      <w:r>
+        <w:t xml:space="preserve">.  And when this is the case, evidently one doesn’t need </w:t>
+      </w:r>
+      <w:r>
+        <w:rPr>
+          <w:b/>
+          <w:bCs/>
+        </w:rPr>
+        <w:t>using</w:t>
+      </w:r>
+      <w:r>
+        <w:t xml:space="preserve"> statements to refer to a </w:t>
+      </w:r>
+      <w:r>
+        <w:rPr>
+          <w:b/>
+          <w:bCs/>
+        </w:rPr>
+        <w:t>class</w:t>
+      </w:r>
+      <w:r>
+        <w:t xml:space="preserve"> or </w:t>
+      </w:r>
+      <w:proofErr w:type="spellStart"/>
+      <w:r>
+        <w:rPr>
+          <w:b/>
+          <w:bCs/>
+        </w:rPr>
+        <w:t>enum</w:t>
+      </w:r>
+      <w:proofErr w:type="spellEnd"/>
+      <w:r>
+        <w:t xml:space="preserve"> in an</w:t>
+      </w:r>
+      <w:r>
+        <w:t>other .</w:t>
+      </w:r>
+      <w:proofErr w:type="spellStart"/>
+      <w:r>
+        <w:t>cs</w:t>
+      </w:r>
+      <w:proofErr w:type="spellEnd"/>
+      <w:r>
+        <w:t xml:space="preserve"> file.)</w:t>
+      </w:r>
+    </w:p>
+    <w:p>
+      <w:pPr>
+        <w:spacing w:after="0"/>
+      </w:pPr>
+    </w:p>
+    <w:p>
+      <w:pPr>
+        <w:spacing w:after="0"/>
+      </w:pPr>
+      <w:r>
+        <w:t xml:space="preserve">(The </w:t>
+      </w:r>
+      <w:proofErr w:type="spellStart"/>
+      <w:r>
+        <w:t>Pluralsight</w:t>
+      </w:r>
+      <w:proofErr w:type="spellEnd"/>
+      <w:r>
+        <w:t xml:space="preserve"> instructor confessed that “</w:t>
+      </w:r>
+      <w:proofErr w:type="spellStart"/>
+      <w:r>
+        <w:t>enum</w:t>
+      </w:r>
+      <w:proofErr w:type="spellEnd"/>
+      <w:r>
+        <w:t xml:space="preserve"> </w:t>
+      </w:r>
+      <w:proofErr w:type="spellStart"/>
+      <w:r>
+        <w:t>NinjaType</w:t>
+      </w:r>
+      <w:proofErr w:type="spellEnd"/>
+      <w:r>
+        <w:t>” is not being used.  She needed it originally, and it subsequently became obsolete.  She is leaving it there – not causing any harm.)</w:t>
+      </w:r>
+    </w:p>
+    <w:p>
+      <w:pPr>
+        <w:pStyle w:val="Heading2"/>
+        <w:rPr>
+          <w:b w:val="0"/>
+        </w:rPr>
+      </w:pPr>
+      <w:r>
+        <w:rPr>
+          <w:rStyle w:val="Hyperlink"/>
+          <w:b w:val="0"/>
+          <w:u w:val="none"/>
+        </w:rPr>
+        <w:t>Creating an Entity Framework Model</w:t>
+      </w:r>
+      <w:bookmarkStart w:id="13" w:name="_GoBack"/>
+      <w:bookmarkEnd w:id="13"/>
+    </w:p>
     <w:sectPr>
       <w:footerReference w:type="default" r:id="rId9"/>
       <w:pgSz w:w="12240" w:h="15840"/>
@@ -2244,7 +3823,7 @@
       <w:rPr>
         <w:noProof/>
       </w:rPr>
-      <w:t>4</w:t>
+      <w:t>6</w:t>
     </w:r>
     <w:r>
       <w:fldChar w:fldCharType="end"/>
@@ -2437,6 +4016,119 @@
     </w:lvl>
   </w:abstractNum>
   <w:abstractNum w:abstractNumId="2">
+    <w:nsid w:val="01932479"/>
+    <w:multiLevelType w:val="hybridMultilevel"/>
+    <w:tmpl w:val="BAA6E5DA"/>
+    <w:lvl w:ilvl="0" w:tplc="9F3C6DF2">
+      <w:start w:val="1"/>
+      <w:numFmt w:val="bullet"/>
+      <w:lvlText w:val=""/>
+      <w:lvlJc w:val="left"/>
+      <w:pPr>
+        <w:ind w:left="360" w:hanging="360"/>
+      </w:pPr>
+      <w:rPr>
+        <w:rFonts w:ascii="Symbol" w:hAnsi="Symbol" w:hint="default"/>
+      </w:rPr>
+    </w:lvl>
+    <w:lvl w:ilvl="1" w:tplc="548E220E">
+      <w:start w:val="1"/>
+      <w:numFmt w:val="bullet"/>
+      <w:lvlText w:val="o"/>
+      <w:lvlJc w:val="left"/>
+      <w:pPr>
+        <w:ind w:left="1080" w:hanging="360"/>
+      </w:pPr>
+      <w:rPr>
+        <w:rFonts w:ascii="Courier New" w:hAnsi="Courier New" w:hint="default"/>
+      </w:rPr>
+    </w:lvl>
+    <w:lvl w:ilvl="2" w:tplc="B38A515E">
+      <w:start w:val="1"/>
+      <w:numFmt w:val="bullet"/>
+      <w:lvlText w:val=""/>
+      <w:lvlJc w:val="left"/>
+      <w:pPr>
+        <w:ind w:left="1800" w:hanging="360"/>
+      </w:pPr>
+      <w:rPr>
+        <w:rFonts w:ascii="Wingdings" w:hAnsi="Wingdings" w:hint="default"/>
+      </w:rPr>
+    </w:lvl>
+    <w:lvl w:ilvl="3" w:tplc="F2822C2A">
+      <w:start w:val="1"/>
+      <w:numFmt w:val="bullet"/>
+      <w:lvlText w:val=""/>
+      <w:lvlJc w:val="left"/>
+      <w:pPr>
+        <w:ind w:left="2520" w:hanging="360"/>
+      </w:pPr>
+      <w:rPr>
+        <w:rFonts w:ascii="Symbol" w:hAnsi="Symbol" w:hint="default"/>
+      </w:rPr>
+    </w:lvl>
+    <w:lvl w:ilvl="4" w:tplc="AFFCFF7E">
+      <w:start w:val="1"/>
+      <w:numFmt w:val="bullet"/>
+      <w:lvlText w:val="o"/>
+      <w:lvlJc w:val="left"/>
+      <w:pPr>
+        <w:ind w:left="3240" w:hanging="360"/>
+      </w:pPr>
+      <w:rPr>
+        <w:rFonts w:ascii="Courier New" w:hAnsi="Courier New" w:hint="default"/>
+      </w:rPr>
+    </w:lvl>
+    <w:lvl w:ilvl="5" w:tplc="20E2DF4E">
+      <w:start w:val="1"/>
+      <w:numFmt w:val="bullet"/>
+      <w:lvlText w:val=""/>
+      <w:lvlJc w:val="left"/>
+      <w:pPr>
+        <w:ind w:left="3960" w:hanging="360"/>
+      </w:pPr>
+      <w:rPr>
+        <w:rFonts w:ascii="Wingdings" w:hAnsi="Wingdings" w:hint="default"/>
+      </w:rPr>
+    </w:lvl>
+    <w:lvl w:ilvl="6" w:tplc="7542F366">
+      <w:start w:val="1"/>
+      <w:numFmt w:val="bullet"/>
+      <w:lvlText w:val=""/>
+      <w:lvlJc w:val="left"/>
+      <w:pPr>
+        <w:ind w:left="4680" w:hanging="360"/>
+      </w:pPr>
+      <w:rPr>
+        <w:rFonts w:ascii="Symbol" w:hAnsi="Symbol" w:hint="default"/>
+      </w:rPr>
+    </w:lvl>
+    <w:lvl w:ilvl="7" w:tplc="1B92249C">
+      <w:start w:val="1"/>
+      <w:numFmt w:val="bullet"/>
+      <w:lvlText w:val="o"/>
+      <w:lvlJc w:val="left"/>
+      <w:pPr>
+        <w:ind w:left="5400" w:hanging="360"/>
+      </w:pPr>
+      <w:rPr>
+        <w:rFonts w:ascii="Courier New" w:hAnsi="Courier New" w:hint="default"/>
+      </w:rPr>
+    </w:lvl>
+    <w:lvl w:ilvl="8" w:tplc="F9806266">
+      <w:start w:val="1"/>
+      <w:numFmt w:val="bullet"/>
+      <w:lvlText w:val=""/>
+      <w:lvlJc w:val="left"/>
+      <w:pPr>
+        <w:ind w:left="6120" w:hanging="360"/>
+      </w:pPr>
+      <w:rPr>
+        <w:rFonts w:ascii="Wingdings" w:hAnsi="Wingdings" w:hint="default"/>
+      </w:rPr>
+    </w:lvl>
+  </w:abstractNum>
+  <w:abstractNum w:abstractNumId="3">
     <w:nsid w:val="03672EC5"/>
     <w:multiLevelType w:val="multilevel"/>
     <w:tmpl w:val="E5CEA214"/>
@@ -2496,7 +4188,7 @@
       <w:lvlJc w:val="right"/>
     </w:lvl>
   </w:abstractNum>
-  <w:abstractNum w:abstractNumId="3">
+  <w:abstractNum w:abstractNumId="4">
     <w:nsid w:val="041B3AC0"/>
     <w:multiLevelType w:val="multilevel"/>
     <w:tmpl w:val="4F945FFA"/>
@@ -2574,7 +4266,7 @@
       </w:rPr>
     </w:lvl>
   </w:abstractNum>
-  <w:abstractNum w:abstractNumId="4">
+  <w:abstractNum w:abstractNumId="5">
     <w:nsid w:val="071D0D87"/>
     <w:multiLevelType w:val="multilevel"/>
     <w:tmpl w:val="2F240846"/>
@@ -2652,7 +4344,7 @@
       </w:rPr>
     </w:lvl>
   </w:abstractNum>
-  <w:abstractNum w:abstractNumId="5">
+  <w:abstractNum w:abstractNumId="6">
     <w:nsid w:val="07F32EC6"/>
     <w:multiLevelType w:val="multilevel"/>
     <w:tmpl w:val="275448EA"/>
@@ -2730,7 +4422,7 @@
       </w:rPr>
     </w:lvl>
   </w:abstractNum>
-  <w:abstractNum w:abstractNumId="6">
+  <w:abstractNum w:abstractNumId="7">
     <w:nsid w:val="087364D1"/>
     <w:multiLevelType w:val="multilevel"/>
     <w:tmpl w:val="E0B88334"/>
@@ -2808,7 +4500,7 @@
       </w:rPr>
     </w:lvl>
   </w:abstractNum>
-  <w:abstractNum w:abstractNumId="7">
+  <w:abstractNum w:abstractNumId="8">
     <w:nsid w:val="09151C35"/>
     <w:multiLevelType w:val="multilevel"/>
     <w:tmpl w:val="821011C4"/>
@@ -2886,7 +4578,7 @@
       </w:rPr>
     </w:lvl>
   </w:abstractNum>
-  <w:abstractNum w:abstractNumId="8">
+  <w:abstractNum w:abstractNumId="9">
     <w:nsid w:val="0A593205"/>
     <w:multiLevelType w:val="multilevel"/>
     <w:tmpl w:val="52B2DBF6"/>
@@ -2964,7 +4656,7 @@
       </w:rPr>
     </w:lvl>
   </w:abstractNum>
-  <w:abstractNum w:abstractNumId="9">
+  <w:abstractNum w:abstractNumId="10">
     <w:nsid w:val="0EEF14D3"/>
     <w:multiLevelType w:val="multilevel"/>
     <w:tmpl w:val="2CE4AA52"/>
@@ -3042,7 +4734,7 @@
       </w:rPr>
     </w:lvl>
   </w:abstractNum>
-  <w:abstractNum w:abstractNumId="10">
+  <w:abstractNum w:abstractNumId="11">
     <w:nsid w:val="11AD3D1F"/>
     <w:multiLevelType w:val="multilevel"/>
     <w:tmpl w:val="2FCADECA"/>
@@ -3120,7 +4812,7 @@
       </w:rPr>
     </w:lvl>
   </w:abstractNum>
-  <w:abstractNum w:abstractNumId="11">
+  <w:abstractNum w:abstractNumId="12">
     <w:nsid w:val="206459A1"/>
     <w:multiLevelType w:val="multilevel"/>
     <w:tmpl w:val="8AFED7DC"/>
@@ -3198,7 +4890,7 @@
       </w:rPr>
     </w:lvl>
   </w:abstractNum>
-  <w:abstractNum w:abstractNumId="12">
+  <w:abstractNum w:abstractNumId="13">
     <w:nsid w:val="22A42191"/>
     <w:multiLevelType w:val="multilevel"/>
     <w:tmpl w:val="F54C25C4"/>
@@ -3276,7 +4968,7 @@
       </w:rPr>
     </w:lvl>
   </w:abstractNum>
-  <w:abstractNum w:abstractNumId="13">
+  <w:abstractNum w:abstractNumId="14">
     <w:nsid w:val="23301339"/>
     <w:multiLevelType w:val="multilevel"/>
     <w:tmpl w:val="3EDE2DE4"/>
@@ -3354,7 +5046,7 @@
       </w:rPr>
     </w:lvl>
   </w:abstractNum>
-  <w:abstractNum w:abstractNumId="14">
+  <w:abstractNum w:abstractNumId="15">
     <w:nsid w:val="23C613EA"/>
     <w:multiLevelType w:val="multilevel"/>
     <w:tmpl w:val="6B9CAC4E"/>
@@ -3432,7 +5124,7 @@
       </w:rPr>
     </w:lvl>
   </w:abstractNum>
-  <w:abstractNum w:abstractNumId="15">
+  <w:abstractNum w:abstractNumId="16">
     <w:nsid w:val="2BDF362E"/>
     <w:multiLevelType w:val="multilevel"/>
     <w:tmpl w:val="8FD6B030"/>
@@ -3510,7 +5202,7 @@
       </w:rPr>
     </w:lvl>
   </w:abstractNum>
-  <w:abstractNum w:abstractNumId="16">
+  <w:abstractNum w:abstractNumId="17">
     <w:nsid w:val="2FE7607A"/>
     <w:multiLevelType w:val="multilevel"/>
     <w:tmpl w:val="D2BE79D4"/>
@@ -3588,7 +5280,7 @@
       </w:rPr>
     </w:lvl>
   </w:abstractNum>
-  <w:abstractNum w:abstractNumId="17">
+  <w:abstractNum w:abstractNumId="18">
     <w:nsid w:val="313747A8"/>
     <w:multiLevelType w:val="multilevel"/>
     <w:tmpl w:val="95B83F26"/>
@@ -3666,7 +5358,7 @@
       </w:rPr>
     </w:lvl>
   </w:abstractNum>
-  <w:abstractNum w:abstractNumId="18">
+  <w:abstractNum w:abstractNumId="19">
     <w:nsid w:val="33213482"/>
     <w:multiLevelType w:val="hybridMultilevel"/>
     <w:tmpl w:val="3DE85C20"/>
@@ -3779,7 +5471,7 @@
       </w:rPr>
     </w:lvl>
   </w:abstractNum>
-  <w:abstractNum w:abstractNumId="19">
+  <w:abstractNum w:abstractNumId="20">
     <w:nsid w:val="353328D5"/>
     <w:multiLevelType w:val="multilevel"/>
     <w:tmpl w:val="4558BF96"/>
@@ -3857,7 +5549,7 @@
       </w:rPr>
     </w:lvl>
   </w:abstractNum>
-  <w:abstractNum w:abstractNumId="20">
+  <w:abstractNum w:abstractNumId="21">
     <w:nsid w:val="3819489B"/>
     <w:multiLevelType w:val="multilevel"/>
     <w:tmpl w:val="6442A4BE"/>
@@ -3935,7 +5627,7 @@
       </w:rPr>
     </w:lvl>
   </w:abstractNum>
-  <w:abstractNum w:abstractNumId="21">
+  <w:abstractNum w:abstractNumId="22">
     <w:nsid w:val="39192B7B"/>
     <w:multiLevelType w:val="multilevel"/>
     <w:tmpl w:val="B7526FC6"/>
@@ -4013,7 +5705,233 @@
       </w:rPr>
     </w:lvl>
   </w:abstractNum>
-  <w:abstractNum w:abstractNumId="22">
+  <w:abstractNum w:abstractNumId="23">
+    <w:nsid w:val="3D797F1F"/>
+    <w:multiLevelType w:val="hybridMultilevel"/>
+    <w:tmpl w:val="4028B44E"/>
+    <w:lvl w:ilvl="0" w:tplc="9EA47168">
+      <w:start w:val="1"/>
+      <w:numFmt w:val="bullet"/>
+      <w:lvlText w:val=""/>
+      <w:lvlJc w:val="left"/>
+      <w:pPr>
+        <w:ind w:left="360" w:hanging="360"/>
+      </w:pPr>
+      <w:rPr>
+        <w:rFonts w:ascii="Symbol" w:hAnsi="Symbol" w:hint="default"/>
+      </w:rPr>
+    </w:lvl>
+    <w:lvl w:ilvl="1" w:tplc="24320B02">
+      <w:start w:val="1"/>
+      <w:numFmt w:val="bullet"/>
+      <w:lvlText w:val="o"/>
+      <w:lvlJc w:val="left"/>
+      <w:pPr>
+        <w:ind w:left="1080" w:hanging="360"/>
+      </w:pPr>
+      <w:rPr>
+        <w:rFonts w:ascii="Courier New" w:hAnsi="Courier New" w:hint="default"/>
+      </w:rPr>
+    </w:lvl>
+    <w:lvl w:ilvl="2" w:tplc="C638F390">
+      <w:start w:val="1"/>
+      <w:numFmt w:val="bullet"/>
+      <w:lvlText w:val=""/>
+      <w:lvlJc w:val="left"/>
+      <w:pPr>
+        <w:ind w:left="1800" w:hanging="360"/>
+      </w:pPr>
+      <w:rPr>
+        <w:rFonts w:ascii="Wingdings" w:hAnsi="Wingdings" w:hint="default"/>
+      </w:rPr>
+    </w:lvl>
+    <w:lvl w:ilvl="3" w:tplc="5B74F9BE">
+      <w:start w:val="1"/>
+      <w:numFmt w:val="bullet"/>
+      <w:lvlText w:val=""/>
+      <w:lvlJc w:val="left"/>
+      <w:pPr>
+        <w:ind w:left="2520" w:hanging="360"/>
+      </w:pPr>
+      <w:rPr>
+        <w:rFonts w:ascii="Symbol" w:hAnsi="Symbol" w:hint="default"/>
+      </w:rPr>
+    </w:lvl>
+    <w:lvl w:ilvl="4" w:tplc="8D8EEEBA">
+      <w:start w:val="1"/>
+      <w:numFmt w:val="bullet"/>
+      <w:lvlText w:val="o"/>
+      <w:lvlJc w:val="left"/>
+      <w:pPr>
+        <w:ind w:left="3240" w:hanging="360"/>
+      </w:pPr>
+      <w:rPr>
+        <w:rFonts w:ascii="Courier New" w:hAnsi="Courier New" w:hint="default"/>
+      </w:rPr>
+    </w:lvl>
+    <w:lvl w:ilvl="5" w:tplc="0BDC6006">
+      <w:start w:val="1"/>
+      <w:numFmt w:val="bullet"/>
+      <w:lvlText w:val=""/>
+      <w:lvlJc w:val="left"/>
+      <w:pPr>
+        <w:ind w:left="3960" w:hanging="360"/>
+      </w:pPr>
+      <w:rPr>
+        <w:rFonts w:ascii="Wingdings" w:hAnsi="Wingdings" w:hint="default"/>
+      </w:rPr>
+    </w:lvl>
+    <w:lvl w:ilvl="6" w:tplc="1F928226">
+      <w:start w:val="1"/>
+      <w:numFmt w:val="bullet"/>
+      <w:lvlText w:val=""/>
+      <w:lvlJc w:val="left"/>
+      <w:pPr>
+        <w:ind w:left="4680" w:hanging="360"/>
+      </w:pPr>
+      <w:rPr>
+        <w:rFonts w:ascii="Symbol" w:hAnsi="Symbol" w:hint="default"/>
+      </w:rPr>
+    </w:lvl>
+    <w:lvl w:ilvl="7" w:tplc="6FEC231E">
+      <w:start w:val="1"/>
+      <w:numFmt w:val="bullet"/>
+      <w:lvlText w:val="o"/>
+      <w:lvlJc w:val="left"/>
+      <w:pPr>
+        <w:ind w:left="5400" w:hanging="360"/>
+      </w:pPr>
+      <w:rPr>
+        <w:rFonts w:ascii="Courier New" w:hAnsi="Courier New" w:hint="default"/>
+      </w:rPr>
+    </w:lvl>
+    <w:lvl w:ilvl="8" w:tplc="ACA23C62">
+      <w:start w:val="1"/>
+      <w:numFmt w:val="bullet"/>
+      <w:lvlText w:val=""/>
+      <w:lvlJc w:val="left"/>
+      <w:pPr>
+        <w:ind w:left="6120" w:hanging="360"/>
+      </w:pPr>
+      <w:rPr>
+        <w:rFonts w:ascii="Wingdings" w:hAnsi="Wingdings" w:hint="default"/>
+      </w:rPr>
+    </w:lvl>
+  </w:abstractNum>
+  <w:abstractNum w:abstractNumId="24">
+    <w:nsid w:val="3EA91831"/>
+    <w:multiLevelType w:val="hybridMultilevel"/>
+    <w:tmpl w:val="6A50D6FE"/>
+    <w:lvl w:ilvl="0" w:tplc="84F643BA">
+      <w:start w:val="1"/>
+      <w:numFmt w:val="bullet"/>
+      <w:lvlText w:val=""/>
+      <w:lvlJc w:val="left"/>
+      <w:pPr>
+        <w:ind w:left="720" w:hanging="360"/>
+      </w:pPr>
+      <w:rPr>
+        <w:rFonts w:ascii="Symbol" w:hAnsi="Symbol" w:hint="default"/>
+      </w:rPr>
+    </w:lvl>
+    <w:lvl w:ilvl="1" w:tplc="ADEEF662">
+      <w:start w:val="1"/>
+      <w:numFmt w:val="bullet"/>
+      <w:lvlText w:val="o"/>
+      <w:lvlJc w:val="left"/>
+      <w:pPr>
+        <w:ind w:left="1440" w:hanging="360"/>
+      </w:pPr>
+      <w:rPr>
+        <w:rFonts w:ascii="Courier New" w:hAnsi="Courier New" w:hint="default"/>
+      </w:rPr>
+    </w:lvl>
+    <w:lvl w:ilvl="2" w:tplc="D3FAC682">
+      <w:start w:val="1"/>
+      <w:numFmt w:val="bullet"/>
+      <w:lvlText w:val=""/>
+      <w:lvlJc w:val="left"/>
+      <w:pPr>
+        <w:ind w:left="2160" w:hanging="360"/>
+      </w:pPr>
+      <w:rPr>
+        <w:rFonts w:ascii="Wingdings" w:hAnsi="Wingdings" w:hint="default"/>
+      </w:rPr>
+    </w:lvl>
+    <w:lvl w:ilvl="3" w:tplc="222441A6">
+      <w:start w:val="1"/>
+      <w:numFmt w:val="bullet"/>
+      <w:lvlText w:val=""/>
+      <w:lvlJc w:val="left"/>
+      <w:pPr>
+        <w:ind w:left="2880" w:hanging="360"/>
+      </w:pPr>
+      <w:rPr>
+        <w:rFonts w:ascii="Symbol" w:hAnsi="Symbol" w:hint="default"/>
+      </w:rPr>
+    </w:lvl>
+    <w:lvl w:ilvl="4" w:tplc="FC70E522">
+      <w:start w:val="1"/>
+      <w:numFmt w:val="bullet"/>
+      <w:lvlText w:val="o"/>
+      <w:lvlJc w:val="left"/>
+      <w:pPr>
+        <w:ind w:left="3600" w:hanging="360"/>
+      </w:pPr>
+      <w:rPr>
+        <w:rFonts w:ascii="Courier New" w:hAnsi="Courier New" w:hint="default"/>
+      </w:rPr>
+    </w:lvl>
+    <w:lvl w:ilvl="5" w:tplc="0D783812">
+      <w:start w:val="1"/>
+      <w:numFmt w:val="bullet"/>
+      <w:lvlText w:val=""/>
+      <w:lvlJc w:val="left"/>
+      <w:pPr>
+        <w:ind w:left="4320" w:hanging="360"/>
+      </w:pPr>
+      <w:rPr>
+        <w:rFonts w:ascii="Wingdings" w:hAnsi="Wingdings" w:hint="default"/>
+      </w:rPr>
+    </w:lvl>
+    <w:lvl w:ilvl="6" w:tplc="52422DA4">
+      <w:start w:val="1"/>
+      <w:numFmt w:val="bullet"/>
+      <w:lvlText w:val=""/>
+      <w:lvlJc w:val="left"/>
+      <w:pPr>
+        <w:ind w:left="5040" w:hanging="360"/>
+      </w:pPr>
+      <w:rPr>
+        <w:rFonts w:ascii="Symbol" w:hAnsi="Symbol" w:hint="default"/>
+      </w:rPr>
+    </w:lvl>
+    <w:lvl w:ilvl="7" w:tplc="463E1BF6">
+      <w:start w:val="1"/>
+      <w:numFmt w:val="bullet"/>
+      <w:lvlText w:val="o"/>
+      <w:lvlJc w:val="left"/>
+      <w:pPr>
+        <w:ind w:left="5760" w:hanging="360"/>
+      </w:pPr>
+      <w:rPr>
+        <w:rFonts w:ascii="Courier New" w:hAnsi="Courier New" w:hint="default"/>
+      </w:rPr>
+    </w:lvl>
+    <w:lvl w:ilvl="8" w:tplc="F4AADA50">
+      <w:start w:val="1"/>
+      <w:numFmt w:val="bullet"/>
+      <w:lvlText w:val=""/>
+      <w:lvlJc w:val="left"/>
+      <w:pPr>
+        <w:ind w:left="6480" w:hanging="360"/>
+      </w:pPr>
+      <w:rPr>
+        <w:rFonts w:ascii="Wingdings" w:hAnsi="Wingdings" w:hint="default"/>
+      </w:rPr>
+    </w:lvl>
+  </w:abstractNum>
+  <w:abstractNum w:abstractNumId="25">
     <w:nsid w:val="40425E0B"/>
     <w:multiLevelType w:val="hybridMultilevel"/>
     <w:tmpl w:val="4D8E90FA"/>
@@ -4126,7 +6044,7 @@
       </w:rPr>
     </w:lvl>
   </w:abstractNum>
-  <w:abstractNum w:abstractNumId="23">
+  <w:abstractNum w:abstractNumId="26">
     <w:nsid w:val="455C1EB3"/>
     <w:multiLevelType w:val="multilevel"/>
     <w:tmpl w:val="CFE2C8D0"/>
@@ -4204,7 +6122,120 @@
       </w:rPr>
     </w:lvl>
   </w:abstractNum>
-  <w:abstractNum w:abstractNumId="24">
+  <w:abstractNum w:abstractNumId="27">
+    <w:nsid w:val="46723C8D"/>
+    <w:multiLevelType w:val="hybridMultilevel"/>
+    <w:tmpl w:val="6550116E"/>
+    <w:lvl w:ilvl="0" w:tplc="127EB80C">
+      <w:start w:val="1"/>
+      <w:numFmt w:val="bullet"/>
+      <w:lvlText w:val=""/>
+      <w:lvlJc w:val="left"/>
+      <w:pPr>
+        <w:ind w:left="360" w:hanging="360"/>
+      </w:pPr>
+      <w:rPr>
+        <w:rFonts w:ascii="Symbol" w:hAnsi="Symbol" w:hint="default"/>
+      </w:rPr>
+    </w:lvl>
+    <w:lvl w:ilvl="1" w:tplc="14E88536">
+      <w:start w:val="1"/>
+      <w:numFmt w:val="bullet"/>
+      <w:lvlText w:val="o"/>
+      <w:lvlJc w:val="left"/>
+      <w:pPr>
+        <w:ind w:left="1080" w:hanging="360"/>
+      </w:pPr>
+      <w:rPr>
+        <w:rFonts w:ascii="Courier New" w:hAnsi="Courier New" w:hint="default"/>
+      </w:rPr>
+    </w:lvl>
+    <w:lvl w:ilvl="2" w:tplc="0FC2042E">
+      <w:start w:val="1"/>
+      <w:numFmt w:val="bullet"/>
+      <w:lvlText w:val=""/>
+      <w:lvlJc w:val="left"/>
+      <w:pPr>
+        <w:ind w:left="1800" w:hanging="360"/>
+      </w:pPr>
+      <w:rPr>
+        <w:rFonts w:ascii="Wingdings" w:hAnsi="Wingdings" w:hint="default"/>
+      </w:rPr>
+    </w:lvl>
+    <w:lvl w:ilvl="3" w:tplc="D6086728">
+      <w:start w:val="1"/>
+      <w:numFmt w:val="bullet"/>
+      <w:lvlText w:val=""/>
+      <w:lvlJc w:val="left"/>
+      <w:pPr>
+        <w:ind w:left="2520" w:hanging="360"/>
+      </w:pPr>
+      <w:rPr>
+        <w:rFonts w:ascii="Symbol" w:hAnsi="Symbol" w:hint="default"/>
+      </w:rPr>
+    </w:lvl>
+    <w:lvl w:ilvl="4" w:tplc="F5A8F394">
+      <w:start w:val="1"/>
+      <w:numFmt w:val="bullet"/>
+      <w:lvlText w:val="o"/>
+      <w:lvlJc w:val="left"/>
+      <w:pPr>
+        <w:ind w:left="3240" w:hanging="360"/>
+      </w:pPr>
+      <w:rPr>
+        <w:rFonts w:ascii="Courier New" w:hAnsi="Courier New" w:hint="default"/>
+      </w:rPr>
+    </w:lvl>
+    <w:lvl w:ilvl="5" w:tplc="4094C04A">
+      <w:start w:val="1"/>
+      <w:numFmt w:val="bullet"/>
+      <w:lvlText w:val=""/>
+      <w:lvlJc w:val="left"/>
+      <w:pPr>
+        <w:ind w:left="3960" w:hanging="360"/>
+      </w:pPr>
+      <w:rPr>
+        <w:rFonts w:ascii="Wingdings" w:hAnsi="Wingdings" w:hint="default"/>
+      </w:rPr>
+    </w:lvl>
+    <w:lvl w:ilvl="6" w:tplc="915AA9C2">
+      <w:start w:val="1"/>
+      <w:numFmt w:val="bullet"/>
+      <w:lvlText w:val=""/>
+      <w:lvlJc w:val="left"/>
+      <w:pPr>
+        <w:ind w:left="4680" w:hanging="360"/>
+      </w:pPr>
+      <w:rPr>
+        <w:rFonts w:ascii="Symbol" w:hAnsi="Symbol" w:hint="default"/>
+      </w:rPr>
+    </w:lvl>
+    <w:lvl w:ilvl="7" w:tplc="235E13C8">
+      <w:start w:val="1"/>
+      <w:numFmt w:val="bullet"/>
+      <w:lvlText w:val="o"/>
+      <w:lvlJc w:val="left"/>
+      <w:pPr>
+        <w:ind w:left="5400" w:hanging="360"/>
+      </w:pPr>
+      <w:rPr>
+        <w:rFonts w:ascii="Courier New" w:hAnsi="Courier New" w:hint="default"/>
+      </w:rPr>
+    </w:lvl>
+    <w:lvl w:ilvl="8" w:tplc="2B9695D6">
+      <w:start w:val="1"/>
+      <w:numFmt w:val="bullet"/>
+      <w:lvlText w:val=""/>
+      <w:lvlJc w:val="left"/>
+      <w:pPr>
+        <w:ind w:left="6120" w:hanging="360"/>
+      </w:pPr>
+      <w:rPr>
+        <w:rFonts w:ascii="Wingdings" w:hAnsi="Wingdings" w:hint="default"/>
+      </w:rPr>
+    </w:lvl>
+  </w:abstractNum>
+  <w:abstractNum w:abstractNumId="28">
     <w:nsid w:val="46A1559C"/>
     <w:multiLevelType w:val="multilevel"/>
     <w:tmpl w:val="1C544234"/>
@@ -4282,7 +6313,7 @@
       </w:rPr>
     </w:lvl>
   </w:abstractNum>
-  <w:abstractNum w:abstractNumId="25">
+  <w:abstractNum w:abstractNumId="29">
     <w:nsid w:val="46FC75EF"/>
     <w:multiLevelType w:val="multilevel"/>
     <w:tmpl w:val="65FCD8BA"/>
@@ -4360,7 +6391,7 @@
       </w:rPr>
     </w:lvl>
   </w:abstractNum>
-  <w:abstractNum w:abstractNumId="26">
+  <w:abstractNum w:abstractNumId="30">
     <w:nsid w:val="48147BBE"/>
     <w:multiLevelType w:val="multilevel"/>
     <w:tmpl w:val="E6CA8C68"/>
@@ -4438,7 +6469,7 @@
       </w:rPr>
     </w:lvl>
   </w:abstractNum>
-  <w:abstractNum w:abstractNumId="27">
+  <w:abstractNum w:abstractNumId="31">
     <w:nsid w:val="489A1224"/>
     <w:multiLevelType w:val="multilevel"/>
     <w:tmpl w:val="3F3A283C"/>
@@ -4516,7 +6547,7 @@
       </w:rPr>
     </w:lvl>
   </w:abstractNum>
-  <w:abstractNum w:abstractNumId="28">
+  <w:abstractNum w:abstractNumId="32">
     <w:nsid w:val="4B542C5C"/>
     <w:multiLevelType w:val="multilevel"/>
     <w:tmpl w:val="FF24C69A"/>
@@ -4594,7 +6625,7 @@
       </w:rPr>
     </w:lvl>
   </w:abstractNum>
-  <w:abstractNum w:abstractNumId="29">
+  <w:abstractNum w:abstractNumId="33">
     <w:nsid w:val="4E263D6C"/>
     <w:multiLevelType w:val="multilevel"/>
     <w:tmpl w:val="2C283E50"/>
@@ -4672,7 +6703,7 @@
       </w:rPr>
     </w:lvl>
   </w:abstractNum>
-  <w:abstractNum w:abstractNumId="30">
+  <w:abstractNum w:abstractNumId="34">
     <w:nsid w:val="510F73D1"/>
     <w:multiLevelType w:val="multilevel"/>
     <w:tmpl w:val="DA8E2BCE"/>
@@ -4750,7 +6781,7 @@
       </w:rPr>
     </w:lvl>
   </w:abstractNum>
-  <w:abstractNum w:abstractNumId="31">
+  <w:abstractNum w:abstractNumId="35">
     <w:nsid w:val="51752B3A"/>
     <w:multiLevelType w:val="multilevel"/>
     <w:tmpl w:val="20F6F398"/>
@@ -4828,7 +6859,7 @@
       </w:rPr>
     </w:lvl>
   </w:abstractNum>
-  <w:abstractNum w:abstractNumId="32">
+  <w:abstractNum w:abstractNumId="36">
     <w:nsid w:val="518A5C8F"/>
     <w:multiLevelType w:val="multilevel"/>
     <w:tmpl w:val="239208D0"/>
@@ -4906,7 +6937,7 @@
       </w:rPr>
     </w:lvl>
   </w:abstractNum>
-  <w:abstractNum w:abstractNumId="33">
+  <w:abstractNum w:abstractNumId="37">
     <w:nsid w:val="540930DC"/>
     <w:multiLevelType w:val="multilevel"/>
     <w:tmpl w:val="6796672A"/>
@@ -4984,7 +7015,7 @@
       </w:rPr>
     </w:lvl>
   </w:abstractNum>
-  <w:abstractNum w:abstractNumId="34">
+  <w:abstractNum w:abstractNumId="38">
     <w:nsid w:val="54877713"/>
     <w:multiLevelType w:val="multilevel"/>
     <w:tmpl w:val="C65092B0"/>
@@ -5062,7 +7093,7 @@
       </w:rPr>
     </w:lvl>
   </w:abstractNum>
-  <w:abstractNum w:abstractNumId="35">
+  <w:abstractNum w:abstractNumId="39">
     <w:nsid w:val="56F005D4"/>
     <w:multiLevelType w:val="multilevel"/>
     <w:tmpl w:val="780E32BA"/>
@@ -5140,7 +7171,7 @@
       </w:rPr>
     </w:lvl>
   </w:abstractNum>
-  <w:abstractNum w:abstractNumId="36">
+  <w:abstractNum w:abstractNumId="40">
     <w:nsid w:val="56F11DAC"/>
     <w:multiLevelType w:val="multilevel"/>
     <w:tmpl w:val="01AA42E8"/>
@@ -5218,7 +7249,7 @@
       </w:rPr>
     </w:lvl>
   </w:abstractNum>
-  <w:abstractNum w:abstractNumId="37">
+  <w:abstractNum w:abstractNumId="41">
     <w:nsid w:val="5CEE5135"/>
     <w:multiLevelType w:val="multilevel"/>
     <w:tmpl w:val="686C6F6E"/>
@@ -5296,7 +7327,7 @@
       </w:rPr>
     </w:lvl>
   </w:abstractNum>
-  <w:abstractNum w:abstractNumId="38">
+  <w:abstractNum w:abstractNumId="42">
     <w:nsid w:val="6DE954E8"/>
     <w:multiLevelType w:val="multilevel"/>
     <w:tmpl w:val="2CE24F84"/>
@@ -5374,7 +7405,7 @@
       </w:rPr>
     </w:lvl>
   </w:abstractNum>
-  <w:abstractNum w:abstractNumId="39">
+  <w:abstractNum w:abstractNumId="43">
     <w:nsid w:val="6F2B0686"/>
     <w:multiLevelType w:val="multilevel"/>
     <w:tmpl w:val="0744FDF4"/>
@@ -5452,7 +7483,7 @@
       </w:rPr>
     </w:lvl>
   </w:abstractNum>
-  <w:abstractNum w:abstractNumId="40">
+  <w:abstractNum w:abstractNumId="44">
     <w:nsid w:val="71FE6C33"/>
     <w:multiLevelType w:val="multilevel"/>
     <w:tmpl w:val="3FCC025A"/>
@@ -5530,7 +7561,7 @@
       </w:rPr>
     </w:lvl>
   </w:abstractNum>
-  <w:abstractNum w:abstractNumId="41">
+  <w:abstractNum w:abstractNumId="45">
     <w:nsid w:val="74292581"/>
     <w:multiLevelType w:val="multilevel"/>
     <w:tmpl w:val="12CEC828"/>
@@ -5608,7 +7639,7 @@
       </w:rPr>
     </w:lvl>
   </w:abstractNum>
-  <w:abstractNum w:abstractNumId="42">
+  <w:abstractNum w:abstractNumId="46">
     <w:nsid w:val="79755DEF"/>
     <w:multiLevelType w:val="multilevel"/>
     <w:tmpl w:val="C91CEEF2"/>
@@ -5686,7 +7717,7 @@
       </w:rPr>
     </w:lvl>
   </w:abstractNum>
-  <w:abstractNum w:abstractNumId="43">
+  <w:abstractNum w:abstractNumId="47">
     <w:nsid w:val="7E1827A9"/>
     <w:multiLevelType w:val="multilevel"/>
     <w:tmpl w:val="5030A484"/>
@@ -5765,136 +7796,148 @@
     </w:lvl>
   </w:abstractNum>
   <w:num w:numId="1">
-    <w:abstractNumId w:val="39"/>
+    <w:abstractNumId w:val="43"/>
   </w:num>
   <w:num w:numId="2">
+    <w:abstractNumId w:val="11"/>
+  </w:num>
+  <w:num w:numId="3">
+    <w:abstractNumId w:val="35"/>
+  </w:num>
+  <w:num w:numId="4">
+    <w:abstractNumId w:val="40"/>
+  </w:num>
+  <w:num w:numId="5">
     <w:abstractNumId w:val="10"/>
   </w:num>
-  <w:num w:numId="3">
-    <w:abstractNumId w:val="31"/>
+  <w:num w:numId="6">
+    <w:abstractNumId w:val="32"/>
   </w:num>
-  <w:num w:numId="4">
+  <w:num w:numId="7">
     <w:abstractNumId w:val="36"/>
   </w:num>
-  <w:num w:numId="5">
-    <w:abstractNumId w:val="9"/>
+  <w:num w:numId="8">
+    <w:abstractNumId w:val="16"/>
   </w:num>
-  <w:num w:numId="6">
+  <w:num w:numId="9">
+    <w:abstractNumId w:val="41"/>
+  </w:num>
+  <w:num w:numId="10">
+    <w:abstractNumId w:val="15"/>
+  </w:num>
+  <w:num w:numId="11">
+    <w:abstractNumId w:val="37"/>
+  </w:num>
+  <w:num w:numId="12">
+    <w:abstractNumId w:val="14"/>
+  </w:num>
+  <w:num w:numId="13">
+    <w:abstractNumId w:val="47"/>
+  </w:num>
+  <w:num w:numId="14">
+    <w:abstractNumId w:val="5"/>
+  </w:num>
+  <w:num w:numId="15">
+    <w:abstractNumId w:val="38"/>
+  </w:num>
+  <w:num w:numId="16">
+    <w:abstractNumId w:val="4"/>
+  </w:num>
+  <w:num w:numId="17">
     <w:abstractNumId w:val="28"/>
   </w:num>
-  <w:num w:numId="7">
-    <w:abstractNumId w:val="32"/>
+  <w:num w:numId="18">
+    <w:abstractNumId w:val="12"/>
   </w:num>
-  <w:num w:numId="8">
-    <w:abstractNumId w:val="15"/>
+  <w:num w:numId="19">
+    <w:abstractNumId w:val="34"/>
   </w:num>
-  <w:num w:numId="9">
-    <w:abstractNumId w:val="37"/>
+  <w:num w:numId="20">
+    <w:abstractNumId w:val="46"/>
   </w:num>
-  <w:num w:numId="10">
-    <w:abstractNumId w:val="14"/>
+  <w:num w:numId="21">
+    <w:abstractNumId w:val="22"/>
   </w:num>
-  <w:num w:numId="11">
-    <w:abstractNumId w:val="33"/>
+  <w:num w:numId="22">
+    <w:abstractNumId w:val="17"/>
   </w:num>
-  <w:num w:numId="12">
+  <w:num w:numId="23">
     <w:abstractNumId w:val="13"/>
   </w:num>
-  <w:num w:numId="13">
-    <w:abstractNumId w:val="43"/>
-  </w:num>
-  <w:num w:numId="14">
-    <w:abstractNumId w:val="4"/>
-  </w:num>
-  <w:num w:numId="15">
-    <w:abstractNumId w:val="34"/>
-  </w:num>
-  <w:num w:numId="16">
-    <w:abstractNumId w:val="3"/>
-  </w:num>
-  <w:num w:numId="17">
-    <w:abstractNumId w:val="24"/>
-  </w:num>
-  <w:num w:numId="18">
-    <w:abstractNumId w:val="11"/>
-  </w:num>
-  <w:num w:numId="19">
-    <w:abstractNumId w:val="30"/>
-  </w:num>
-  <w:num w:numId="20">
-    <w:abstractNumId w:val="42"/>
-  </w:num>
-  <w:num w:numId="21">
-    <w:abstractNumId w:val="21"/>
-  </w:num>
-  <w:num w:numId="22">
-    <w:abstractNumId w:val="16"/>
-  </w:num>
-  <w:num w:numId="23">
-    <w:abstractNumId w:val="12"/>
-  </w:num>
   <w:num w:numId="24">
-    <w:abstractNumId w:val="8"/>
+    <w:abstractNumId w:val="9"/>
   </w:num>
   <w:num w:numId="25">
     <w:abstractNumId w:val="0"/>
   </w:num>
   <w:num w:numId="26">
-    <w:abstractNumId w:val="20"/>
+    <w:abstractNumId w:val="21"/>
   </w:num>
   <w:num w:numId="27">
-    <w:abstractNumId w:val="29"/>
+    <w:abstractNumId w:val="33"/>
   </w:num>
   <w:num w:numId="28">
-    <w:abstractNumId w:val="41"/>
+    <w:abstractNumId w:val="45"/>
   </w:num>
   <w:num w:numId="29">
-    <w:abstractNumId w:val="17"/>
+    <w:abstractNumId w:val="18"/>
   </w:num>
   <w:num w:numId="30">
     <w:abstractNumId w:val="1"/>
   </w:num>
   <w:num w:numId="31">
-    <w:abstractNumId w:val="27"/>
+    <w:abstractNumId w:val="31"/>
   </w:num>
   <w:num w:numId="32">
-    <w:abstractNumId w:val="40"/>
+    <w:abstractNumId w:val="44"/>
   </w:num>
   <w:num w:numId="33">
-    <w:abstractNumId w:val="35"/>
+    <w:abstractNumId w:val="39"/>
   </w:num>
   <w:num w:numId="34">
+    <w:abstractNumId w:val="29"/>
+  </w:num>
+  <w:num w:numId="35">
+    <w:abstractNumId w:val="7"/>
+  </w:num>
+  <w:num w:numId="36">
+    <w:abstractNumId w:val="42"/>
+  </w:num>
+  <w:num w:numId="37">
+    <w:abstractNumId w:val="8"/>
+  </w:num>
+  <w:num w:numId="38">
+    <w:abstractNumId w:val="3"/>
+  </w:num>
+  <w:num w:numId="39">
+    <w:abstractNumId w:val="26"/>
+  </w:num>
+  <w:num w:numId="40">
+    <w:abstractNumId w:val="20"/>
+  </w:num>
+  <w:num w:numId="41">
+    <w:abstractNumId w:val="30"/>
+  </w:num>
+  <w:num w:numId="42">
+    <w:abstractNumId w:val="6"/>
+  </w:num>
+  <w:num w:numId="43">
+    <w:abstractNumId w:val="19"/>
+  </w:num>
+  <w:num w:numId="44">
     <w:abstractNumId w:val="25"/>
   </w:num>
-  <w:num w:numId="35">
-    <w:abstractNumId w:val="6"/>
+  <w:num w:numId="45">
+    <w:abstractNumId w:val="23"/>
   </w:num>
-  <w:num w:numId="36">
-    <w:abstractNumId w:val="38"/>
-  </w:num>
-  <w:num w:numId="37">
-    <w:abstractNumId w:val="7"/>
-  </w:num>
-  <w:num w:numId="38">
+  <w:num w:numId="46">
     <w:abstractNumId w:val="2"/>
   </w:num>
-  <w:num w:numId="39">
-    <w:abstractNumId w:val="23"/>
+  <w:num w:numId="47">
+    <w:abstractNumId w:val="24"/>
   </w:num>
-  <w:num w:numId="40">
-    <w:abstractNumId w:val="19"/>
-  </w:num>
-  <w:num w:numId="41">
-    <w:abstractNumId w:val="26"/>
-  </w:num>
-  <w:num w:numId="42">
-    <w:abstractNumId w:val="5"/>
-  </w:num>
-  <w:num w:numId="43">
-    <w:abstractNumId w:val="18"/>
-  </w:num>
-  <w:num w:numId="44">
-    <w:abstractNumId w:val="22"/>
+  <w:num w:numId="48">
+    <w:abstractNumId w:val="27"/>
   </w:num>
   <w:numIdMacAtCleanup w:val="43"/>
 </w:numbering>

</xml_diff>

<commit_message>
Add the sections "Creating an Entity Framework Model", "Validating Your EF Model", and "Fixing How EF Inteerprets Your Model".
</commit_message>
<xml_diff>
--- a/EntityFramework6_GettingStarted/EntityFramework6_GettingStarted.docx
+++ b/EntityFramework6_GettingStarted/EntityFramework6_GettingStarted.docx
@@ -415,7 +415,7 @@
                 <w:rPr>
                   <w:rStyle w:val="Hyperlink"/>
                 </w:rPr>
-                <w:t>Preparing th</w:t>
+                <w:t>Preparing the Sampl</w:t>
               </w:r>
               <w:r>
                 <w:rPr>
@@ -427,7 +427,7 @@
                 <w:rPr>
                   <w:rStyle w:val="Hyperlink"/>
                 </w:rPr>
-                <w:t xml:space="preserve"> Sample Solution</w:t>
+                <w:t xml:space="preserve"> Solution</w:t>
               </w:r>
             </w:hyperlink>
           </w:p>
@@ -455,24 +455,42 @@
                 <w:u w:val="none"/>
               </w:rPr>
             </w:pPr>
-            <w:hyperlink w:anchor="_Creating_an_Entity" w:history="1">
+            <w:hyperlink w:anchor="_Creating_an_Entity_1" w:history="1">
               <w:r>
                 <w:rPr>
                   <w:rStyle w:val="Hyperlink"/>
                 </w:rPr>
-                <w:t>Creating an Entity Framew</w:t>
+                <w:t>Creating an Entity Fra</w:t>
               </w:r>
               <w:r>
                 <w:rPr>
                   <w:rStyle w:val="Hyperlink"/>
                 </w:rPr>
-                <w:t>o</w:t>
+                <w:t>m</w:t>
               </w:r>
               <w:r>
                 <w:rPr>
                   <w:rStyle w:val="Hyperlink"/>
                 </w:rPr>
-                <w:t>rk Model</w:t>
+                <w:t>e</w:t>
+              </w:r>
+              <w:r>
+                <w:rPr>
+                  <w:rStyle w:val="Hyperlink"/>
+                </w:rPr>
+                <w:t>wo</w:t>
+              </w:r>
+              <w:r>
+                <w:rPr>
+                  <w:rStyle w:val="Hyperlink"/>
+                </w:rPr>
+                <w:t>r</w:t>
+              </w:r>
+              <w:r>
+                <w:rPr>
+                  <w:rStyle w:val="Hyperlink"/>
+                </w:rPr>
+                <w:t>k Model</w:t>
               </w:r>
             </w:hyperlink>
           </w:p>
@@ -492,14 +510,29 @@
               <w:spacing w:after="0" w:line="240" w:lineRule="auto"/>
               <w:rPr>
                 <w:rStyle w:val="Hyperlink"/>
+                <w:u w:val="none"/>
               </w:rPr>
             </w:pPr>
-            <w:r>
-              <w:rPr>
-                <w:rStyle w:val="Hyperlink"/>
-              </w:rPr>
-              <w:t>n</w:t>
-            </w:r>
+            <w:hyperlink w:anchor="_Validating_Your_EF" w:history="1">
+              <w:r>
+                <w:rPr>
+                  <w:rStyle w:val="Hyperlink"/>
+                </w:rPr>
+                <w:t xml:space="preserve">Valildating Your EF </w:t>
+              </w:r>
+              <w:r>
+                <w:rPr>
+                  <w:rStyle w:val="Hyperlink"/>
+                </w:rPr>
+                <w:t>M</w:t>
+              </w:r>
+              <w:r>
+                <w:rPr>
+                  <w:rStyle w:val="Hyperlink"/>
+                </w:rPr>
+                <w:t>odel</w:t>
+              </w:r>
+            </w:hyperlink>
           </w:p>
         </w:tc>
       </w:tr>
@@ -521,9 +554,26 @@
             <w:pPr>
               <w:spacing w:after="0" w:line="240" w:lineRule="auto"/>
             </w:pPr>
-            <w:r>
-              <w:t>o</w:t>
-            </w:r>
+            <w:hyperlink w:anchor="_Fixing_How_EF" w:history="1">
+              <w:r>
+                <w:rPr>
+                  <w:rStyle w:val="Hyperlink"/>
+                </w:rPr>
+                <w:t>Fixing How EF In</w:t>
+              </w:r>
+              <w:r>
+                <w:rPr>
+                  <w:rStyle w:val="Hyperlink"/>
+                </w:rPr>
+                <w:t>t</w:t>
+              </w:r>
+              <w:r>
+                <w:rPr>
+                  <w:rStyle w:val="Hyperlink"/>
+                </w:rPr>
+                <w:t>erprets Your Model</w:t>
+              </w:r>
+            </w:hyperlink>
           </w:p>
         </w:tc>
         <w:tc>
@@ -726,29 +776,50 @@
           <w:color w:val="auto"/>
           <w:u w:val="none"/>
         </w:rPr>
-        <w:t xml:space="preserve">One starts with a model, which is expressed in code.  Then combine this model with Entity Framework’s Db </w:t>
-      </w:r>
-      <w:proofErr w:type="gramStart"/>
-      <w:r>
+        <w:t>One starts with a model, which is expressed in code.  Then combine this model with Entity Framework’s Db Context, and this combination becomes a tool to interact with a database.  Finally we’ll explore how to fit this combination into various types of applications – client-side and server-side.</w:t>
+      </w:r>
+    </w:p>
+    <w:p>
+      <w:pPr>
         <w:rPr>
           <w:rStyle w:val="Hyperlink"/>
           <w:color w:val="auto"/>
           <w:u w:val="none"/>
         </w:rPr>
-        <w:t>Context,</w:t>
-      </w:r>
-      <w:proofErr w:type="gramEnd"/>
+      </w:pPr>
       <w:r>
         <w:rPr>
           <w:rStyle w:val="Hyperlink"/>
           <w:color w:val="auto"/>
           <w:u w:val="none"/>
         </w:rPr>
-        <w:t xml:space="preserve"> and this combination becomes a tool to interact with a database.  Finally we’ll explore how to fit this combination into various types of applications – client-side and server-side.</w:t>
-      </w:r>
-    </w:p>
-    <w:p>
-      <w:pPr>
+        <w:t>In this chapter of this course, we start by addressing the questions “What is Entity Framework?” and “Why use Entity Framework?”.  This chapter will include a brief history of Entity Framework.  This chapter will include a comparison of Entity Framework 6 and Entity Framework Core.</w:t>
+      </w:r>
+    </w:p>
+    <w:p>
+      <w:pPr>
+        <w:pStyle w:val="Heading2"/>
+        <w:rPr>
+          <w:rStyle w:val="Hyperlink"/>
+          <w:color w:val="4F81BD" w:themeColor="accent1"/>
+          <w:u w:val="none"/>
+        </w:rPr>
+      </w:pPr>
+      <w:bookmarkStart w:id="2" w:name="_What’s_in_This_1"/>
+      <w:bookmarkEnd w:id="2"/>
+      <w:r>
+        <w:rPr>
+          <w:rStyle w:val="Hyperlink"/>
+          <w:color w:val="4F81BD" w:themeColor="accent1"/>
+          <w:u w:val="none"/>
+        </w:rPr>
+        <w:lastRenderedPageBreak/>
+        <w:t>What’s in This Module?</w:t>
+      </w:r>
+    </w:p>
+    <w:p>
+      <w:pPr>
+        <w:spacing w:after="0"/>
         <w:rPr>
           <w:rStyle w:val="Hyperlink"/>
           <w:color w:val="auto"/>
@@ -761,82 +832,7 @@
           <w:color w:val="auto"/>
           <w:u w:val="none"/>
         </w:rPr>
-        <w:t>In this chapter of this course, we start by addressing the questions “What is Entity Framework?” and “Why use Entity Framework?</w:t>
-      </w:r>
-      <w:proofErr w:type="gramStart"/>
-      <w:r>
-        <w:rPr>
-          <w:rStyle w:val="Hyperlink"/>
-          <w:color w:val="auto"/>
-          <w:u w:val="none"/>
-        </w:rPr>
-        <w:t>”.</w:t>
-      </w:r>
-      <w:proofErr w:type="gramEnd"/>
-      <w:r>
-        <w:rPr>
-          <w:rStyle w:val="Hyperlink"/>
-          <w:color w:val="auto"/>
-          <w:u w:val="none"/>
-        </w:rPr>
-        <w:t xml:space="preserve">  This chapter will include a brief history of Entity Framework.  This chapter will include a comparison of Entity Framework 6 and Entity Framework Core.</w:t>
-      </w:r>
-    </w:p>
-    <w:p>
-      <w:pPr>
-        <w:pStyle w:val="Heading2"/>
-        <w:rPr>
-          <w:rStyle w:val="Hyperlink"/>
-          <w:color w:val="4F81BD" w:themeColor="accent1"/>
-          <w:u w:val="none"/>
-        </w:rPr>
-      </w:pPr>
-      <w:bookmarkStart w:id="2" w:name="_What’s_in_This_1"/>
-      <w:bookmarkEnd w:id="2"/>
-      <w:r>
-        <w:rPr>
-          <w:rStyle w:val="Hyperlink"/>
-          <w:color w:val="4F81BD" w:themeColor="accent1"/>
-          <w:u w:val="none"/>
-        </w:rPr>
-        <w:lastRenderedPageBreak/>
-        <w:t>What’s in This Module?</w:t>
-      </w:r>
-    </w:p>
-    <w:p>
-      <w:pPr>
-        <w:spacing w:after="0"/>
-        <w:rPr>
-          <w:rStyle w:val="Hyperlink"/>
-          <w:color w:val="auto"/>
-          <w:u w:val="none"/>
-        </w:rPr>
-      </w:pPr>
-      <w:r>
-        <w:rPr>
-          <w:rStyle w:val="Hyperlink"/>
-          <w:color w:val="auto"/>
-          <w:u w:val="none"/>
-        </w:rPr>
-        <w:t xml:space="preserve">Entity Framework is an Object Relational Mapper (ORM).  ORMs simplify the effort to express the interface between objects in the software with relational data in a database.  ORMs create connections, create commands, execute commands on the database, </w:t>
-      </w:r>
-      <w:proofErr w:type="gramStart"/>
-      <w:r>
-        <w:rPr>
-          <w:rStyle w:val="Hyperlink"/>
-          <w:color w:val="auto"/>
-          <w:u w:val="none"/>
-        </w:rPr>
-        <w:t>create</w:t>
-      </w:r>
-      <w:proofErr w:type="gramEnd"/>
-      <w:r>
-        <w:rPr>
-          <w:rStyle w:val="Hyperlink"/>
-          <w:color w:val="auto"/>
-          <w:u w:val="none"/>
-        </w:rPr>
-        <w:t>/execute queries, process results.  More specifically “process results” includes</w:t>
+        <w:t>Entity Framework is an Object Relational Mapper (ORM).  ORMs simplify the effort to express the interface between objects in the software with relational data in a database.  ORMs create connections, create commands, execute commands on the database, create/execute queries, process results.  More specifically “process results” includes</w:t>
       </w:r>
     </w:p>
     <w:p>
@@ -919,57 +915,39 @@
           <w:color w:val="auto"/>
           <w:u w:val="none"/>
         </w:rPr>
-        <w:t>(“</w:t>
-      </w:r>
-      <w:proofErr w:type="gramStart"/>
-      <w:r>
+        <w:t>(“domain” classes are C# classes that model data in a database.)</w:t>
+      </w:r>
+    </w:p>
+    <w:p>
+      <w:pPr>
         <w:rPr>
           <w:rStyle w:val="Hyperlink"/>
           <w:color w:val="auto"/>
           <w:u w:val="none"/>
         </w:rPr>
-        <w:t>domain</w:t>
-      </w:r>
-      <w:proofErr w:type="gramEnd"/>
+      </w:pPr>
       <w:r>
         <w:rPr>
           <w:rStyle w:val="Hyperlink"/>
           <w:color w:val="auto"/>
           <w:u w:val="none"/>
         </w:rPr>
-        <w:t>” classes are C# classes that model data in a database.)</w:t>
-      </w:r>
-    </w:p>
-    <w:p>
-      <w:pPr>
+        <w:t>Entity Framework</w:t>
+      </w:r>
+      <w:r>
         <w:rPr>
           <w:rStyle w:val="Hyperlink"/>
           <w:color w:val="auto"/>
           <w:u w:val="none"/>
         </w:rPr>
-      </w:pPr>
+        <w:t xml:space="preserve"> 6</w:t>
+      </w:r>
       <w:r>
         <w:rPr>
           <w:rStyle w:val="Hyperlink"/>
           <w:color w:val="auto"/>
           <w:u w:val="none"/>
         </w:rPr>
-        <w:t>Entity Framework</w:t>
-      </w:r>
-      <w:r>
-        <w:rPr>
-          <w:rStyle w:val="Hyperlink"/>
-          <w:color w:val="auto"/>
-          <w:u w:val="none"/>
-        </w:rPr>
-        <w:t xml:space="preserve"> 6</w:t>
-      </w:r>
-      <w:r>
-        <w:rPr>
-          <w:rStyle w:val="Hyperlink"/>
-          <w:color w:val="auto"/>
-          <w:u w:val="none"/>
-        </w:rPr>
         <w:t xml:space="preserve"> is the ORM created by Microsoft that is part of the .NET development set.</w:t>
       </w:r>
     </w:p>
@@ -1049,11 +1027,9 @@
       <w:pPr>
         <w:spacing w:after="0"/>
       </w:pPr>
-      <w:proofErr w:type="gramStart"/>
       <w:r>
         <w:t>and</w:t>
       </w:r>
-      <w:proofErr w:type="gramEnd"/>
     </w:p>
     <w:p>
       <w:pPr>
@@ -1184,23 +1160,21 @@
           <w:u w:val="none"/>
         </w:rPr>
       </w:pPr>
-      <w:proofErr w:type="gramStart"/>
       <w:r>
         <w:rPr>
           <w:rStyle w:val="Hyperlink"/>
           <w:color w:val="auto"/>
           <w:u w:val="none"/>
         </w:rPr>
-        <w:t>via</w:t>
-      </w:r>
-      <w:proofErr w:type="gramEnd"/>
+        <w:t xml:space="preserve">via </w:t>
+      </w:r>
       <w:r>
         <w:rPr>
           <w:rStyle w:val="Hyperlink"/>
           <w:color w:val="auto"/>
           <w:u w:val="none"/>
         </w:rPr>
-        <w:t xml:space="preserve"> </w:t>
+        <w:t>approach</w:t>
       </w:r>
       <w:r>
         <w:rPr>
@@ -1208,43 +1182,41 @@
           <w:color w:val="auto"/>
           <w:u w:val="none"/>
         </w:rPr>
-        <w:t>approach</w:t>
-      </w:r>
-      <w:r>
+        <w:t xml:space="preserve"> (2):  if Entity Framework finds an EDMX, it translates the EDMX into an in-memory model, which specifies the interface between the visual model and the database.</w:t>
+      </w:r>
+    </w:p>
+    <w:p>
+      <w:pPr>
+        <w:ind w:left="720"/>
         <w:rPr>
           <w:rStyle w:val="Hyperlink"/>
           <w:color w:val="auto"/>
           <w:u w:val="none"/>
         </w:rPr>
-        <w:t xml:space="preserve"> (2):  if Entity Framework finds an EDMX, it translates the EDMX into an in-memory model, which specifies the interface between the visual model and the database.</w:t>
-      </w:r>
-    </w:p>
-    <w:p>
-      <w:pPr>
-        <w:ind w:left="720"/>
+      </w:pPr>
+      <w:r>
         <w:rPr>
           <w:rStyle w:val="Hyperlink"/>
           <w:color w:val="auto"/>
           <w:u w:val="none"/>
         </w:rPr>
-      </w:pPr>
-      <w:proofErr w:type="gramStart"/>
+        <w:t xml:space="preserve">via </w:t>
+      </w:r>
       <w:r>
         <w:rPr>
           <w:rStyle w:val="Hyperlink"/>
           <w:color w:val="auto"/>
           <w:u w:val="none"/>
         </w:rPr>
-        <w:t>via</w:t>
-      </w:r>
-      <w:proofErr w:type="gramEnd"/>
+        <w:t>approach</w:t>
+      </w:r>
       <w:r>
         <w:rPr>
           <w:rStyle w:val="Hyperlink"/>
           <w:color w:val="auto"/>
           <w:u w:val="none"/>
         </w:rPr>
-        <w:t xml:space="preserve"> </w:t>
+        <w:t xml:space="preserve"> (1):  if Entity Framework does not find an EDMX at runtime, but discovers a code-based model, then - using its Code-first API - it translates that model into the same </w:t>
       </w:r>
       <w:r>
         <w:rPr>
@@ -1252,7 +1224,7 @@
           <w:color w:val="auto"/>
           <w:u w:val="none"/>
         </w:rPr>
-        <w:t>approach</w:t>
+        <w:t xml:space="preserve">type of </w:t>
       </w:r>
       <w:r>
         <w:rPr>
@@ -1260,7 +1232,7 @@
           <w:color w:val="auto"/>
           <w:u w:val="none"/>
         </w:rPr>
-        <w:t xml:space="preserve"> (1):  if Entity Framework does not find an EDMX at runtime, but discovers a code-based model, then - using its Code-first API - it translates that model into the same </w:t>
+        <w:t>in-memor</w:t>
       </w:r>
       <w:r>
         <w:rPr>
@@ -1268,23 +1240,24 @@
           <w:color w:val="auto"/>
           <w:u w:val="none"/>
         </w:rPr>
-        <w:t xml:space="preserve">type of </w:t>
-      </w:r>
-      <w:r>
+        <w:t>y model that was mentioned in the preceding paragraph.</w:t>
+      </w:r>
+    </w:p>
+    <w:p>
+      <w:pPr>
         <w:rPr>
           <w:rStyle w:val="Hyperlink"/>
           <w:color w:val="auto"/>
           <w:u w:val="none"/>
         </w:rPr>
-        <w:t>in-memor</w:t>
-      </w:r>
+      </w:pPr>
       <w:r>
         <w:rPr>
           <w:rStyle w:val="Hyperlink"/>
           <w:color w:val="auto"/>
           <w:u w:val="none"/>
         </w:rPr>
-        <w:t>y model that was mentioned in the preceding paragraph.</w:t>
+        <w:t>After the in-memory model has been built Entity Framework behaves the same regardless of how the in-memory model was created.</w:t>
       </w:r>
     </w:p>
     <w:p>
@@ -1301,7 +1274,7 @@
           <w:color w:val="auto"/>
           <w:u w:val="none"/>
         </w:rPr>
-        <w:t>After the in-memory model has been built Entity Framework behaves the same regardless of how the in-memory model was created.</w:t>
+        <w:t>How does the programmer create the model?</w:t>
       </w:r>
     </w:p>
     <w:p>
@@ -1318,24 +1291,23 @@
           <w:color w:val="auto"/>
           <w:u w:val="none"/>
         </w:rPr>
-        <w:t>How does the programmer create the model?</w:t>
-      </w:r>
-    </w:p>
-    <w:p>
-      <w:pPr>
+        <w:t xml:space="preserve">If the database already exists, Entity Framework provides a facility to reverse-engineer the database into </w:t>
+      </w:r>
+      <w:r>
         <w:rPr>
           <w:rStyle w:val="Hyperlink"/>
           <w:color w:val="auto"/>
           <w:u w:val="none"/>
         </w:rPr>
-      </w:pPr>
+        <w:t xml:space="preserve">either (1) </w:t>
+      </w:r>
       <w:r>
         <w:rPr>
           <w:rStyle w:val="Hyperlink"/>
           <w:color w:val="auto"/>
           <w:u w:val="none"/>
         </w:rPr>
-        <w:t xml:space="preserve">If the database already exists, Entity Framework provides a facility to reverse-engineer the database into </w:t>
+        <w:t>a Visual Model (EDMX) or</w:t>
       </w:r>
       <w:r>
         <w:rPr>
@@ -1343,7 +1315,7 @@
           <w:color w:val="auto"/>
           <w:u w:val="none"/>
         </w:rPr>
-        <w:t xml:space="preserve">either (1) </w:t>
+        <w:t xml:space="preserve"> (2) </w:t>
       </w:r>
       <w:r>
         <w:rPr>
@@ -1351,41 +1323,7 @@
           <w:color w:val="auto"/>
           <w:u w:val="none"/>
         </w:rPr>
-        <w:t>a Visual Model (EDMX) or</w:t>
-      </w:r>
-      <w:r>
-        <w:rPr>
-          <w:rStyle w:val="Hyperlink"/>
-          <w:color w:val="auto"/>
-          <w:u w:val="none"/>
-        </w:rPr>
-        <w:t xml:space="preserve"> (2</w:t>
-      </w:r>
-      <w:proofErr w:type="gramStart"/>
-      <w:r>
-        <w:rPr>
-          <w:rStyle w:val="Hyperlink"/>
-          <w:color w:val="auto"/>
-          <w:u w:val="none"/>
-        </w:rPr>
-        <w:t xml:space="preserve">) </w:t>
-      </w:r>
-      <w:r>
-        <w:rPr>
-          <w:rStyle w:val="Hyperlink"/>
-          <w:color w:val="auto"/>
-          <w:u w:val="none"/>
-        </w:rPr>
-        <w:t xml:space="preserve"> C</w:t>
-      </w:r>
-      <w:proofErr w:type="gramEnd"/>
-      <w:r>
-        <w:rPr>
-          <w:rStyle w:val="Hyperlink"/>
-          <w:color w:val="auto"/>
-          <w:u w:val="none"/>
-        </w:rPr>
-        <w:t xml:space="preserve"># classes.  But if you want to make changes to the database, you have only one option – to update the EDMX; the option to update the C# code is not available.  (The Pluralsight instructor did not elaborate on what she meant by </w:t>
+        <w:t xml:space="preserve"> C# classes.  But if you want to make changes to the database, you have only one option – to update the EDMX; the option to update the C# code is not available.  (The Pluralsight instructor did not elaborate on what she meant by </w:t>
       </w:r>
       <w:r>
         <w:rPr>
@@ -1669,25 +1607,60 @@
           <w:color w:val="auto"/>
           <w:u w:val="none"/>
         </w:rPr>
-        <w:t xml:space="preserve"> </w:t>
-      </w:r>
-      <w:proofErr w:type="gramStart"/>
-      <w:r>
+        <w:t xml:space="preserve"> code that describe the database tables.</w:t>
+      </w:r>
+    </w:p>
+    <w:p>
+      <w:pPr>
+        <w:pStyle w:val="Heading2"/>
+        <w:rPr>
+          <w:rStyle w:val="Hyperlink"/>
+          <w:color w:val="4F81BD" w:themeColor="accent1"/>
+          <w:u w:val="none"/>
+        </w:rPr>
+      </w:pPr>
+      <w:bookmarkStart w:id="8" w:name="_From_Inception_to"/>
+      <w:bookmarkEnd w:id="8"/>
+      <w:r>
+        <w:rPr>
+          <w:rStyle w:val="Hyperlink"/>
+          <w:color w:val="4F81BD" w:themeColor="accent1"/>
+          <w:u w:val="none"/>
+        </w:rPr>
+        <w:t>From Inception to EF6:  A Short History</w:t>
+      </w:r>
+    </w:p>
+    <w:p>
+      <w:pPr>
         <w:rPr>
           <w:rStyle w:val="Hyperlink"/>
           <w:color w:val="auto"/>
           <w:u w:val="none"/>
         </w:rPr>
-        <w:t>code that describe</w:t>
-      </w:r>
-      <w:proofErr w:type="gramEnd"/>
+      </w:pPr>
       <w:r>
         <w:rPr>
           <w:rStyle w:val="Hyperlink"/>
           <w:color w:val="auto"/>
           <w:u w:val="none"/>
         </w:rPr>
-        <w:t xml:space="preserve"> the database tables.</w:t>
+        <w:t xml:space="preserve">The history narrative from EF1 in 2008 through EF6 in 2016 is </w:t>
+      </w:r>
+      <w:r>
+        <w:rPr>
+          <w:rStyle w:val="Hyperlink"/>
+          <w:color w:val="auto"/>
+          <w:u w:val="none"/>
+        </w:rPr>
+        <w:t>self-explanatory</w:t>
+      </w:r>
+      <w:r>
+        <w:rPr>
+          <w:rStyle w:val="Hyperlink"/>
+          <w:color w:val="auto"/>
+          <w:u w:val="none"/>
+        </w:rPr>
+        <w:t>.  Very few changes have been made by Pluralsight to this course since 2016.</w:t>
       </w:r>
     </w:p>
     <w:p>
@@ -1699,86 +1672,15 @@
           <w:u w:val="none"/>
         </w:rPr>
       </w:pPr>
-      <w:bookmarkStart w:id="8" w:name="_From_Inception_to"/>
-      <w:bookmarkEnd w:id="8"/>
+      <w:bookmarkStart w:id="9" w:name="_EF7_is_Coming,"/>
+      <w:bookmarkEnd w:id="9"/>
       <w:r>
         <w:rPr>
           <w:rStyle w:val="Hyperlink"/>
           <w:color w:val="4F81BD" w:themeColor="accent1"/>
           <w:u w:val="none"/>
         </w:rPr>
-        <w:t>From Inception to EF6:  A Short History</w:t>
-      </w:r>
-    </w:p>
-    <w:p>
-      <w:pPr>
-        <w:rPr>
-          <w:rStyle w:val="Hyperlink"/>
-          <w:color w:val="auto"/>
-          <w:u w:val="none"/>
-        </w:rPr>
-      </w:pPr>
-      <w:r>
-        <w:rPr>
-          <w:rStyle w:val="Hyperlink"/>
-          <w:color w:val="auto"/>
-          <w:u w:val="none"/>
-        </w:rPr>
-        <w:t xml:space="preserve">The history narrative from EF1 in 2008 through EF6 in 2016 is </w:t>
-      </w:r>
-      <w:r>
-        <w:rPr>
-          <w:rStyle w:val="Hyperlink"/>
-          <w:color w:val="auto"/>
-          <w:u w:val="none"/>
-        </w:rPr>
-        <w:t>self-explanatory</w:t>
-      </w:r>
-      <w:r>
-        <w:rPr>
-          <w:rStyle w:val="Hyperlink"/>
-          <w:color w:val="auto"/>
-          <w:u w:val="none"/>
-        </w:rPr>
-        <w:t>.  Very few changes have been made by Pluralsight to this course since 2016.</w:t>
-      </w:r>
-    </w:p>
-    <w:p>
-      <w:pPr>
-        <w:pStyle w:val="Heading2"/>
-        <w:rPr>
-          <w:rStyle w:val="Hyperlink"/>
-          <w:color w:val="4F81BD" w:themeColor="accent1"/>
-          <w:u w:val="none"/>
-        </w:rPr>
-      </w:pPr>
-      <w:bookmarkStart w:id="9" w:name="_EF7_is_Coming,"/>
-      <w:bookmarkEnd w:id="9"/>
-      <w:r>
-        <w:rPr>
-          <w:rStyle w:val="Hyperlink"/>
-          <w:color w:val="4F81BD" w:themeColor="accent1"/>
-          <w:u w:val="none"/>
-        </w:rPr>
-        <w:t xml:space="preserve">EF7 is Coming, </w:t>
-      </w:r>
-      <w:proofErr w:type="gramStart"/>
-      <w:r>
-        <w:rPr>
-          <w:rStyle w:val="Hyperlink"/>
-          <w:color w:val="4F81BD" w:themeColor="accent1"/>
-          <w:u w:val="none"/>
-        </w:rPr>
-        <w:t>But</w:t>
-      </w:r>
-      <w:proofErr w:type="gramEnd"/>
-      <w:r>
-        <w:rPr>
-          <w:rStyle w:val="Hyperlink"/>
-          <w:color w:val="4F81BD" w:themeColor="accent1"/>
-          <w:u w:val="none"/>
-        </w:rPr>
-        <w:t xml:space="preserve"> EF6 is Staying, Too</w:t>
+        <w:t>EF7 is Coming, But EF6 is Staying, Too</w:t>
       </w:r>
     </w:p>
     <w:p>
@@ -2182,29 +2084,10 @@
         </w:numPr>
       </w:pPr>
       <w:r>
-        <w:t xml:space="preserve">Prepare a folder </w:t>
-      </w:r>
-      <w:r>
-        <w:t xml:space="preserve">to hold this project (and possibly other projects introduced in this </w:t>
-      </w:r>
-      <w:proofErr w:type="spellStart"/>
-      <w:r>
-        <w:t>Pluralsight</w:t>
-      </w:r>
-      <w:proofErr w:type="spellEnd"/>
-      <w:r>
-        <w:t xml:space="preserve"> course</w:t>
-      </w:r>
-      <w:r>
-        <w:t xml:space="preserve">.  I created a subfolder </w:t>
-      </w:r>
-      <w:proofErr w:type="spellStart"/>
-      <w:r>
-        <w:t>VsAndOtherPlatformProjects</w:t>
-      </w:r>
-      <w:proofErr w:type="spellEnd"/>
-      <w:r>
-        <w:t>\ENTITY_FRAMEWORK_6.</w:t>
+        <w:t>Prepare a folder in which to work</w:t>
+      </w:r>
+      <w:r>
+        <w:t>.  I created a subfolder VsAndOtherPlatformProjects\ENTITY_FRAMEWORK_6.</w:t>
       </w:r>
     </w:p>
     <w:p>
@@ -2258,15 +2141,7 @@
         </w:numPr>
       </w:pPr>
       <w:r>
-        <w:t>Type the name “</w:t>
-      </w:r>
-      <w:proofErr w:type="spellStart"/>
-      <w:r>
-        <w:t>NinjaDomain.Classes</w:t>
-      </w:r>
-      <w:proofErr w:type="spellEnd"/>
-      <w:r>
-        <w:t xml:space="preserve">” into the </w:t>
+        <w:t xml:space="preserve">Type the name “NinjaDomain.Classes” into the </w:t>
       </w:r>
       <w:r>
         <w:rPr>
@@ -2382,23 +2257,31 @@
         <w:spacing w:after="0"/>
       </w:pPr>
       <w:r>
-        <w:t xml:space="preserve">You can use a file browser to verify that ENTITY_FRAMEWORK_6 contains a subfolder Ninja.Model2Demo, which – in turn – contains the subfolder </w:t>
-      </w:r>
-      <w:proofErr w:type="spellStart"/>
-      <w:r>
-        <w:t>NinjaDomain.Classes</w:t>
-      </w:r>
-      <w:proofErr w:type="spellEnd"/>
-      <w:r>
-        <w:t xml:space="preserve"> and the file Ninja.Model2Demo.sln.  Also, </w:t>
-      </w:r>
-      <w:proofErr w:type="spellStart"/>
-      <w:r>
-        <w:t>NinjaDomain.Classes</w:t>
-      </w:r>
-      <w:proofErr w:type="spellEnd"/>
-      <w:r>
-        <w:t xml:space="preserve"> should contain</w:t>
+        <w:t>You can use a file browser to verify that ENTITY_FRAMEWORK_6 contains a subfolder Ninja.</w:t>
+      </w:r>
+      <w:r>
+        <w:t>M</w:t>
+      </w:r>
+      <w:r>
+        <w:t>o</w:t>
+      </w:r>
+      <w:r>
+        <w:t>dule2Demo</w:t>
+      </w:r>
+      <w:r>
+        <w:t>, which – in turn – contains the subfolder NinjaDomain.Classes and the file Ninja.</w:t>
+      </w:r>
+      <w:r>
+        <w:t>M</w:t>
+      </w:r>
+      <w:r>
+        <w:t>o</w:t>
+      </w:r>
+      <w:r>
+        <w:t>dule2Demo</w:t>
+      </w:r>
+      <w:r>
+        <w:t>.sln.  Also, NinjaDomain.Classes should contain</w:t>
       </w:r>
     </w:p>
     <w:p>
@@ -2407,26 +2290,13 @@
       </w:pPr>
       <w:r>
         <w:lastRenderedPageBreak/>
-        <w:t xml:space="preserve">(1) 3 subfolders – bin, </w:t>
-      </w:r>
-      <w:proofErr w:type="spellStart"/>
-      <w:r>
-        <w:t>obj</w:t>
-      </w:r>
-      <w:proofErr w:type="spellEnd"/>
-      <w:r>
-        <w:t>, and Properties</w:t>
-      </w:r>
-    </w:p>
-    <w:p>
-      <w:r>
-        <w:t xml:space="preserve">(2) 2 files – Class1.cs and </w:t>
-      </w:r>
-      <w:proofErr w:type="spellStart"/>
-      <w:r>
-        <w:t>NinjaDomain.Classes.csproj</w:t>
-      </w:r>
-      <w:proofErr w:type="spellEnd"/>
+        <w:t>(1) 3 subfolders – bin, obj, and Properties</w:t>
+      </w:r>
+    </w:p>
+    <w:p>
+      <w:r>
+        <w:t>(2) 2 files – Class1.cs and NinjaDomain.Classes.csproj</w:t>
+      </w:r>
     </w:p>
     <w:p>
       <w:pPr>
@@ -2471,28 +2341,13 @@
         </w:numPr>
         <w:spacing w:after="0"/>
       </w:pPr>
-      <w:proofErr w:type="spellStart"/>
       <w:r>
         <w:t>EquipmentType</w:t>
       </w:r>
-      <w:proofErr w:type="spellEnd"/>
-    </w:p>
-    <w:p>
-      <w:proofErr w:type="gramStart"/>
-      <w:r>
-        <w:t>and</w:t>
-      </w:r>
-      <w:proofErr w:type="gramEnd"/>
-      <w:r>
-        <w:t xml:space="preserve"> (for this demo) we are satisfied to code all 3 of these in a single .</w:t>
-      </w:r>
-      <w:proofErr w:type="spellStart"/>
-      <w:r>
-        <w:t>cs</w:t>
-      </w:r>
-      <w:proofErr w:type="spellEnd"/>
-      <w:r>
-        <w:t xml:space="preserve"> file.  In the </w:t>
+    </w:p>
+    <w:p>
+      <w:r>
+        <w:t xml:space="preserve">and (for this demo) we are satisfied to code all 3 of these in a single .cs file.  In the </w:t>
       </w:r>
       <w:r>
         <w:rPr>
@@ -2502,15 +2357,7 @@
         <w:t>Solution Explorer</w:t>
       </w:r>
       <w:r>
-        <w:t xml:space="preserve"> rename Class1.cs to </w:t>
-      </w:r>
-      <w:proofErr w:type="spellStart"/>
-      <w:r>
-        <w:t>Classes.cs</w:t>
-      </w:r>
-      <w:proofErr w:type="spellEnd"/>
-      <w:r>
-        <w:t>.</w:t>
+        <w:t xml:space="preserve"> rename Class1.cs to Classes.cs.</w:t>
       </w:r>
     </w:p>
     <w:p>
@@ -2526,13 +2373,8 @@
         <w:spacing w:after="0"/>
         <w:ind w:left="720"/>
       </w:pPr>
-      <w:proofErr w:type="gramStart"/>
-      <w:r>
-        <w:t>public</w:t>
-      </w:r>
-      <w:proofErr w:type="gramEnd"/>
-      <w:r>
-        <w:t xml:space="preserve"> class Class1</w:t>
+      <w:r>
+        <w:t>public class Class1</w:t>
       </w:r>
     </w:p>
     <w:p>
@@ -2557,24 +2399,17 @@
       <w:pPr>
         <w:spacing w:after="0"/>
       </w:pPr>
-      <w:proofErr w:type="gramStart"/>
       <w:r>
         <w:t>or</w:t>
       </w:r>
-      <w:proofErr w:type="gramEnd"/>
     </w:p>
     <w:p>
       <w:pPr>
         <w:spacing w:after="0"/>
         <w:ind w:left="720"/>
       </w:pPr>
-      <w:proofErr w:type="gramStart"/>
-      <w:r>
-        <w:t>public</w:t>
-      </w:r>
-      <w:proofErr w:type="gramEnd"/>
-      <w:r>
-        <w:t xml:space="preserve"> class Classes</w:t>
+      <w:r>
+        <w:t>public class Classes</w:t>
       </w:r>
     </w:p>
     <w:p>
@@ -2599,13 +2434,8 @@
       <w:pPr>
         <w:spacing w:after="0"/>
       </w:pPr>
-      <w:proofErr w:type="gramStart"/>
-      <w:r>
-        <w:t>and</w:t>
-      </w:r>
-      <w:proofErr w:type="gramEnd"/>
-      <w:r>
-        <w:t xml:space="preserve"> replace it with the code for the three classes.</w:t>
+      <w:r>
+        <w:t>and replace it with the code for the three classes.</w:t>
       </w:r>
     </w:p>
     <w:p>
@@ -2613,13 +2443,8 @@
         <w:spacing w:after="0"/>
         <w:ind w:left="720"/>
       </w:pPr>
-      <w:proofErr w:type="gramStart"/>
-      <w:r>
-        <w:t>public</w:t>
-      </w:r>
-      <w:proofErr w:type="gramEnd"/>
-      <w:r>
-        <w:t xml:space="preserve"> class Ninja</w:t>
+      <w:r>
+        <w:t>public class Ninja</w:t>
       </w:r>
     </w:p>
     <w:p>
@@ -2637,23 +2462,7 @@
         <w:ind w:left="720"/>
       </w:pPr>
       <w:r>
-        <w:t xml:space="preserve">    </w:t>
-      </w:r>
-      <w:proofErr w:type="gramStart"/>
-      <w:r>
-        <w:t>public</w:t>
-      </w:r>
-      <w:proofErr w:type="gramEnd"/>
-      <w:r>
-        <w:t xml:space="preserve"> </w:t>
-      </w:r>
-      <w:proofErr w:type="spellStart"/>
-      <w:r>
-        <w:t>int</w:t>
-      </w:r>
-      <w:proofErr w:type="spellEnd"/>
-      <w:r>
-        <w:t xml:space="preserve"> Id { get; set; }</w:t>
+        <w:t xml:space="preserve">    public int Id { get; set; }</w:t>
       </w:r>
     </w:p>
     <w:p>
@@ -2662,15 +2471,7 @@
         <w:ind w:left="720"/>
       </w:pPr>
       <w:r>
-        <w:t xml:space="preserve">    </w:t>
-      </w:r>
-      <w:proofErr w:type="gramStart"/>
-      <w:r>
-        <w:t>public</w:t>
-      </w:r>
-      <w:proofErr w:type="gramEnd"/>
-      <w:r>
-        <w:t xml:space="preserve"> string Name { get; set; }</w:t>
+        <w:t xml:space="preserve">    public string Name { get; set; }</w:t>
       </w:r>
     </w:p>
     <w:p>
@@ -2679,23 +2480,7 @@
         <w:ind w:left="720"/>
       </w:pPr>
       <w:r>
-        <w:t xml:space="preserve">    </w:t>
-      </w:r>
-      <w:proofErr w:type="gramStart"/>
-      <w:r>
-        <w:t>public</w:t>
-      </w:r>
-      <w:proofErr w:type="gramEnd"/>
-      <w:r>
-        <w:t xml:space="preserve"> bool </w:t>
-      </w:r>
-      <w:proofErr w:type="spellStart"/>
-      <w:r>
-        <w:t>ServedInOniwaban</w:t>
-      </w:r>
-      <w:proofErr w:type="spellEnd"/>
-      <w:r>
-        <w:t xml:space="preserve"> { get; set; }</w:t>
+        <w:t xml:space="preserve">    public bool ServedInOniwaban { get; set; }</w:t>
       </w:r>
     </w:p>
     <w:p>
@@ -2704,23 +2489,7 @@
         <w:ind w:left="720"/>
       </w:pPr>
       <w:r>
-        <w:t xml:space="preserve">    </w:t>
-      </w:r>
-      <w:proofErr w:type="gramStart"/>
-      <w:r>
-        <w:t>public</w:t>
-      </w:r>
-      <w:proofErr w:type="gramEnd"/>
-      <w:r>
-        <w:t xml:space="preserve"> Clan </w:t>
-      </w:r>
-      <w:proofErr w:type="spellStart"/>
-      <w:r>
-        <w:t>Clan</w:t>
-      </w:r>
-      <w:proofErr w:type="spellEnd"/>
-      <w:r>
-        <w:t xml:space="preserve"> { get; set; }</w:t>
+        <w:t xml:space="preserve">    public Clan Clan { get; set; }</w:t>
       </w:r>
     </w:p>
     <w:p>
@@ -2729,31 +2498,7 @@
         <w:ind w:left="720"/>
       </w:pPr>
       <w:r>
-        <w:t xml:space="preserve">    </w:t>
-      </w:r>
-      <w:proofErr w:type="gramStart"/>
-      <w:r>
-        <w:t>public</w:t>
-      </w:r>
-      <w:proofErr w:type="gramEnd"/>
-      <w:r>
-        <w:t xml:space="preserve"> </w:t>
-      </w:r>
-      <w:proofErr w:type="spellStart"/>
-      <w:r>
-        <w:t>int</w:t>
-      </w:r>
-      <w:proofErr w:type="spellEnd"/>
-      <w:r>
-        <w:t xml:space="preserve"> </w:t>
-      </w:r>
-      <w:proofErr w:type="spellStart"/>
-      <w:r>
-        <w:t>ClanId</w:t>
-      </w:r>
-      <w:proofErr w:type="spellEnd"/>
-      <w:r>
-        <w:t xml:space="preserve"> { get; set; }</w:t>
+        <w:t xml:space="preserve">    public int ClanId { get; set; }</w:t>
       </w:r>
     </w:p>
     <w:p>
@@ -2762,31 +2507,7 @@
         <w:ind w:left="720"/>
       </w:pPr>
       <w:r>
-        <w:t xml:space="preserve">    </w:t>
-      </w:r>
-      <w:proofErr w:type="gramStart"/>
-      <w:r>
-        <w:t>public</w:t>
-      </w:r>
-      <w:proofErr w:type="gramEnd"/>
-      <w:r>
-        <w:t xml:space="preserve"> List&lt;</w:t>
-      </w:r>
-      <w:proofErr w:type="spellStart"/>
-      <w:r>
-        <w:t>NinjaEquipment</w:t>
-      </w:r>
-      <w:proofErr w:type="spellEnd"/>
-      <w:r>
-        <w:t xml:space="preserve">&gt; </w:t>
-      </w:r>
-      <w:proofErr w:type="spellStart"/>
-      <w:r>
-        <w:t>EquipmentOwned</w:t>
-      </w:r>
-      <w:proofErr w:type="spellEnd"/>
-      <w:r>
-        <w:t xml:space="preserve"> { get; set; }</w:t>
+        <w:t xml:space="preserve">    public List&lt;NinjaEquipment&gt; EquipmentOwned { get; set; }</w:t>
       </w:r>
     </w:p>
     <w:p>
@@ -2803,13 +2524,8 @@
         <w:spacing w:after="0"/>
         <w:ind w:left="720"/>
       </w:pPr>
-      <w:proofErr w:type="gramStart"/>
-      <w:r>
-        <w:t>public</w:t>
-      </w:r>
-      <w:proofErr w:type="gramEnd"/>
-      <w:r>
-        <w:t xml:space="preserve"> class Clan</w:t>
+      <w:r>
+        <w:t>public class Clan</w:t>
       </w:r>
     </w:p>
     <w:p>
@@ -2827,23 +2543,7 @@
         <w:ind w:left="720"/>
       </w:pPr>
       <w:r>
-        <w:t xml:space="preserve">    </w:t>
-      </w:r>
-      <w:proofErr w:type="gramStart"/>
-      <w:r>
-        <w:t>public</w:t>
-      </w:r>
-      <w:proofErr w:type="gramEnd"/>
-      <w:r>
-        <w:t xml:space="preserve"> </w:t>
-      </w:r>
-      <w:proofErr w:type="spellStart"/>
-      <w:r>
-        <w:t>int</w:t>
-      </w:r>
-      <w:proofErr w:type="spellEnd"/>
-      <w:r>
-        <w:t xml:space="preserve"> Id { get; set; }</w:t>
+        <w:t xml:space="preserve">    public int Id { get; set; }</w:t>
       </w:r>
     </w:p>
     <w:p>
@@ -2852,23 +2552,7 @@
         <w:ind w:left="720"/>
       </w:pPr>
       <w:r>
-        <w:t xml:space="preserve">    </w:t>
-      </w:r>
-      <w:proofErr w:type="gramStart"/>
-      <w:r>
-        <w:t>public</w:t>
-      </w:r>
-      <w:proofErr w:type="gramEnd"/>
-      <w:r>
-        <w:t xml:space="preserve"> string </w:t>
-      </w:r>
-      <w:proofErr w:type="spellStart"/>
-      <w:r>
-        <w:t>ClanName</w:t>
-      </w:r>
-      <w:proofErr w:type="spellEnd"/>
-      <w:r>
-        <w:t xml:space="preserve"> { get; set; }</w:t>
+        <w:t xml:space="preserve">    public string ClanName { get; set; }</w:t>
       </w:r>
     </w:p>
     <w:p>
@@ -2877,15 +2561,7 @@
         <w:ind w:left="720"/>
       </w:pPr>
       <w:r>
-        <w:t xml:space="preserve">    </w:t>
-      </w:r>
-      <w:proofErr w:type="gramStart"/>
-      <w:r>
-        <w:t>public</w:t>
-      </w:r>
-      <w:proofErr w:type="gramEnd"/>
-      <w:r>
-        <w:t xml:space="preserve"> List&lt;Ninja&gt; Ninjas { get; set; }</w:t>
+        <w:t xml:space="preserve">    public List&lt;Ninja&gt; Ninjas { get; set; }</w:t>
       </w:r>
     </w:p>
     <w:p>
@@ -2902,19 +2578,9 @@
         <w:spacing w:after="0"/>
         <w:ind w:left="720"/>
       </w:pPr>
-      <w:proofErr w:type="gramStart"/>
-      <w:r>
-        <w:t>public</w:t>
-      </w:r>
-      <w:proofErr w:type="gramEnd"/>
-      <w:r>
-        <w:t xml:space="preserve"> class </w:t>
-      </w:r>
-      <w:proofErr w:type="spellStart"/>
-      <w:r>
-        <w:t>NinjaEquipment</w:t>
-      </w:r>
-      <w:proofErr w:type="spellEnd"/>
+      <w:r>
+        <w:t>public class NinjaEquipment</w:t>
+      </w:r>
     </w:p>
     <w:p>
       <w:pPr>
@@ -2931,23 +2597,7 @@
         <w:ind w:left="720"/>
       </w:pPr>
       <w:r>
-        <w:t xml:space="preserve">    </w:t>
-      </w:r>
-      <w:proofErr w:type="gramStart"/>
-      <w:r>
-        <w:t>public</w:t>
-      </w:r>
-      <w:proofErr w:type="gramEnd"/>
-      <w:r>
-        <w:t xml:space="preserve"> </w:t>
-      </w:r>
-      <w:proofErr w:type="spellStart"/>
-      <w:r>
-        <w:t>int</w:t>
-      </w:r>
-      <w:proofErr w:type="spellEnd"/>
-      <w:r>
-        <w:t xml:space="preserve"> Id { get; set; }</w:t>
+        <w:t xml:space="preserve">    public int Id { get; set; }</w:t>
       </w:r>
     </w:p>
     <w:p>
@@ -2956,15 +2606,7 @@
         <w:ind w:left="720"/>
       </w:pPr>
       <w:r>
-        <w:t xml:space="preserve">    </w:t>
-      </w:r>
-      <w:proofErr w:type="gramStart"/>
-      <w:r>
-        <w:t>public</w:t>
-      </w:r>
-      <w:proofErr w:type="gramEnd"/>
-      <w:r>
-        <w:t xml:space="preserve"> string Name { get; set; }</w:t>
+        <w:t xml:space="preserve">    public string Name { get; set; }</w:t>
       </w:r>
     </w:p>
     <w:p>
@@ -2973,23 +2615,7 @@
         <w:ind w:left="720"/>
       </w:pPr>
       <w:r>
-        <w:t xml:space="preserve">    </w:t>
-      </w:r>
-      <w:proofErr w:type="gramStart"/>
-      <w:r>
-        <w:t>public</w:t>
-      </w:r>
-      <w:proofErr w:type="gramEnd"/>
-      <w:r>
-        <w:t xml:space="preserve"> </w:t>
-      </w:r>
-      <w:proofErr w:type="spellStart"/>
-      <w:r>
-        <w:t>EquipmentType</w:t>
-      </w:r>
-      <w:proofErr w:type="spellEnd"/>
-      <w:r>
-        <w:t xml:space="preserve"> Type { get; set; }</w:t>
+        <w:t xml:space="preserve">    public EquipmentType Type { get; set; }</w:t>
       </w:r>
     </w:p>
     <w:p>
@@ -2998,23 +2624,7 @@
         <w:ind w:left="720"/>
       </w:pPr>
       <w:r>
-        <w:t xml:space="preserve">    </w:t>
-      </w:r>
-      <w:proofErr w:type="gramStart"/>
-      <w:r>
-        <w:t>public</w:t>
-      </w:r>
-      <w:proofErr w:type="gramEnd"/>
-      <w:r>
-        <w:t xml:space="preserve"> Ninja </w:t>
-      </w:r>
-      <w:proofErr w:type="spellStart"/>
-      <w:r>
-        <w:t>Ninja</w:t>
-      </w:r>
-      <w:proofErr w:type="spellEnd"/>
-      <w:r>
-        <w:t xml:space="preserve"> { get; set; }</w:t>
+        <w:t xml:space="preserve">    public Ninja Ninja { get; set; }</w:t>
       </w:r>
     </w:p>
     <w:p>
@@ -3053,23 +2663,7 @@
         <w:spacing w:after="0"/>
       </w:pPr>
       <w:r>
-        <w:t xml:space="preserve">Following the practice of the </w:t>
-      </w:r>
-      <w:proofErr w:type="spellStart"/>
-      <w:r>
-        <w:t>Pluralsight</w:t>
-      </w:r>
-      <w:proofErr w:type="spellEnd"/>
-      <w:r>
-        <w:t xml:space="preserve"> instructor, we will keep all </w:t>
-      </w:r>
-      <w:proofErr w:type="spellStart"/>
-      <w:r>
-        <w:t>Enum’s</w:t>
-      </w:r>
-      <w:proofErr w:type="spellEnd"/>
-      <w:r>
-        <w:t xml:space="preserve"> in a single folder.</w:t>
+        <w:t>Following the practice of the Pluralsight instructor, we will keep all Enum’s in a single folder.</w:t>
       </w:r>
     </w:p>
     <w:p>
@@ -3082,13 +2676,8 @@
         <w:spacing w:after="0"/>
       </w:pPr>
       <w:r>
-        <w:t xml:space="preserve">Under </w:t>
-      </w:r>
-      <w:proofErr w:type="spellStart"/>
-      <w:r>
-        <w:t>NinjaDomain.Classes</w:t>
-      </w:r>
-      <w:proofErr w:type="spellEnd"/>
+        <w:t>Under NinjaDomain.Classes</w:t>
+      </w:r>
       <w:r>
         <w:t xml:space="preserve"> add a new folder</w:t>
       </w:r>
@@ -3119,15 +2708,7 @@
         <w:t xml:space="preserve"> New Folder</w:t>
       </w:r>
       <w:r>
-        <w:t>.  Name it “</w:t>
-      </w:r>
-      <w:proofErr w:type="spellStart"/>
-      <w:r>
-        <w:t>Enums</w:t>
-      </w:r>
-      <w:proofErr w:type="spellEnd"/>
-      <w:r>
-        <w:t>”.</w:t>
+        <w:t>.  Name it “Enums”.</w:t>
       </w:r>
     </w:p>
     <w:p>
@@ -3140,15 +2721,7 @@
         <w:spacing w:after="0"/>
       </w:pPr>
       <w:r>
-        <w:t xml:space="preserve">Under </w:t>
-      </w:r>
-      <w:proofErr w:type="spellStart"/>
-      <w:r>
-        <w:t>Enums</w:t>
-      </w:r>
-      <w:proofErr w:type="spellEnd"/>
-      <w:r>
-        <w:t>, add a new class</w:t>
+        <w:t>Under Enums, add a new class</w:t>
       </w:r>
       <w:r>
         <w:t xml:space="preserve"> via</w:t>
@@ -3187,15 +2760,7 @@
         <w:t>Class</w:t>
       </w:r>
       <w:r>
-        <w:t xml:space="preserve"> | Name it “</w:t>
-      </w:r>
-      <w:proofErr w:type="spellStart"/>
-      <w:r>
-        <w:t>EquipmentType.cs</w:t>
-      </w:r>
-      <w:proofErr w:type="spellEnd"/>
-      <w:r>
-        <w:t xml:space="preserve">” | </w:t>
+        <w:t xml:space="preserve"> | Name it “EquipmentType.cs” | </w:t>
       </w:r>
       <w:r>
         <w:rPr>
@@ -3205,23 +2770,7 @@
         <w:t>Add</w:t>
       </w:r>
       <w:r>
-        <w:t xml:space="preserve"> command button.  Visual Studio creates the </w:t>
-      </w:r>
-      <w:proofErr w:type="spellStart"/>
-      <w:r>
-        <w:t>EquipmentType</w:t>
-      </w:r>
-      <w:proofErr w:type="spellEnd"/>
-      <w:r>
-        <w:t xml:space="preserve"> class in </w:t>
-      </w:r>
-      <w:proofErr w:type="spellStart"/>
-      <w:r>
-        <w:t>EquipmentType.cs</w:t>
-      </w:r>
-      <w:proofErr w:type="spellEnd"/>
-      <w:r>
-        <w:t xml:space="preserve"> with n</w:t>
+        <w:t xml:space="preserve"> command button.  Visual Studio creates the EquipmentType class in EquipmentType.cs with n</w:t>
       </w:r>
       <w:r>
         <w:rPr>
@@ -3230,13 +2779,8 @@
         </w:rPr>
         <w:t xml:space="preserve">amespace </w:t>
       </w:r>
-      <w:proofErr w:type="spellStart"/>
-      <w:r>
-        <w:t>NinjaDomain.Classes.Enums</w:t>
-      </w:r>
-      <w:proofErr w:type="spellEnd"/>
-      <w:r>
-        <w:t>.</w:t>
+      <w:r>
+        <w:t>NinjaDomain.Classes.Enums.</w:t>
       </w:r>
     </w:p>
     <w:p>
@@ -3257,19 +2801,9 @@
         <w:spacing w:after="0"/>
         <w:ind w:left="720"/>
       </w:pPr>
-      <w:proofErr w:type="gramStart"/>
-      <w:r>
-        <w:t>public</w:t>
-      </w:r>
-      <w:proofErr w:type="gramEnd"/>
-      <w:r>
-        <w:t xml:space="preserve"> class </w:t>
-      </w:r>
-      <w:proofErr w:type="spellStart"/>
-      <w:r>
-        <w:t>EquipmentType</w:t>
-      </w:r>
-      <w:proofErr w:type="spellEnd"/>
+      <w:r>
+        <w:t>public class EquipmentType</w:t>
+      </w:r>
     </w:p>
     <w:p>
       <w:pPr>
@@ -3296,7 +2830,6 @@
       <w:r>
         <w:t xml:space="preserve">       Replace it with the code for our </w:t>
       </w:r>
-      <w:proofErr w:type="spellStart"/>
       <w:r>
         <w:rPr>
           <w:b/>
@@ -3304,34 +2837,15 @@
         </w:rPr>
         <w:t>enum</w:t>
       </w:r>
-      <w:proofErr w:type="spellEnd"/>
     </w:p>
     <w:p>
       <w:pPr>
         <w:spacing w:after="0"/>
         <w:ind w:left="720"/>
       </w:pPr>
-      <w:proofErr w:type="gramStart"/>
-      <w:r>
-        <w:t>public</w:t>
-      </w:r>
-      <w:proofErr w:type="gramEnd"/>
-      <w:r>
-        <w:t xml:space="preserve"> </w:t>
-      </w:r>
-      <w:proofErr w:type="spellStart"/>
-      <w:r>
-        <w:t>enum</w:t>
-      </w:r>
-      <w:proofErr w:type="spellEnd"/>
-      <w:r>
-        <w:t xml:space="preserve"> </w:t>
-      </w:r>
-      <w:proofErr w:type="spellStart"/>
-      <w:r>
-        <w:t>EquipmentType</w:t>
-      </w:r>
-      <w:proofErr w:type="spellEnd"/>
+      <w:r>
+        <w:t>public enum EquipmentType</w:t>
+      </w:r>
     </w:p>
     <w:p>
       <w:pPr>
@@ -3422,7 +2936,6 @@
       <w:r>
         <w:t xml:space="preserve"> </w:t>
       </w:r>
-      <w:proofErr w:type="spellStart"/>
       <w:r>
         <w:rPr>
           <w:b/>
@@ -3430,19 +2943,9 @@
         </w:rPr>
         <w:t>enum</w:t>
       </w:r>
-      <w:proofErr w:type="spellEnd"/>
-      <w:r>
-        <w:t xml:space="preserve"> - </w:t>
-      </w:r>
-      <w:proofErr w:type="spellStart"/>
-      <w:r>
-        <w:t>NinjaType.cs</w:t>
-      </w:r>
-      <w:proofErr w:type="spellEnd"/>
-      <w:r>
-        <w:t xml:space="preserve">. Use the following as the body of this </w:t>
-      </w:r>
-      <w:proofErr w:type="spellStart"/>
+      <w:r>
+        <w:t xml:space="preserve"> - NinjaType.cs. Use the following as the body of this </w:t>
+      </w:r>
       <w:r>
         <w:rPr>
           <w:b/>
@@ -3450,7 +2953,6 @@
         </w:rPr>
         <w:t>enum</w:t>
       </w:r>
-      <w:proofErr w:type="spellEnd"/>
       <w:r>
         <w:t>.</w:t>
       </w:r>
@@ -3460,27 +2962,9 @@
         <w:spacing w:after="0"/>
         <w:ind w:left="720"/>
       </w:pPr>
-      <w:proofErr w:type="gramStart"/>
-      <w:r>
-        <w:t>public</w:t>
-      </w:r>
-      <w:proofErr w:type="gramEnd"/>
-      <w:r>
-        <w:t xml:space="preserve"> </w:t>
-      </w:r>
-      <w:proofErr w:type="spellStart"/>
-      <w:r>
-        <w:t>enum</w:t>
-      </w:r>
-      <w:proofErr w:type="spellEnd"/>
-      <w:r>
-        <w:t xml:space="preserve"> </w:t>
-      </w:r>
-      <w:proofErr w:type="spellStart"/>
-      <w:r>
-        <w:t>NinjaType</w:t>
-      </w:r>
-      <w:proofErr w:type="spellEnd"/>
+      <w:r>
+        <w:t>public enum NinjaType</w:t>
+      </w:r>
     </w:p>
     <w:p>
       <w:pPr>
@@ -3505,13 +2989,8 @@
         <w:spacing w:after="0"/>
         <w:ind w:left="1152"/>
       </w:pPr>
-      <w:proofErr w:type="spellStart"/>
-      <w:r>
-        <w:t>Kunoichi</w:t>
-      </w:r>
-      <w:proofErr w:type="spellEnd"/>
-      <w:r>
-        <w:t>=2</w:t>
+      <w:r>
+        <w:t>Kunoichi=2</w:t>
       </w:r>
     </w:p>
     <w:p>
@@ -3533,23 +3012,7 @@
         <w:spacing w:after="0"/>
       </w:pPr>
       <w:r>
-        <w:t xml:space="preserve">Take another look at </w:t>
-      </w:r>
-      <w:proofErr w:type="spellStart"/>
-      <w:r>
-        <w:t>Classes.cs</w:t>
-      </w:r>
-      <w:proofErr w:type="spellEnd"/>
-      <w:r>
-        <w:t xml:space="preserve">.  Notice the red squiggly line under </w:t>
-      </w:r>
-      <w:proofErr w:type="spellStart"/>
-      <w:r>
-        <w:t>EquipmentType</w:t>
-      </w:r>
-      <w:proofErr w:type="spellEnd"/>
-      <w:r>
-        <w:t xml:space="preserve">.  The reason for this is that </w:t>
+        <w:t xml:space="preserve">Take another look at Classes.cs.  Notice the red squiggly line under EquipmentType.  The reason for this is that </w:t>
       </w:r>
       <w:r>
         <w:t xml:space="preserve">the </w:t>
@@ -3565,20 +3028,17 @@
         <w:t xml:space="preserve"> statement</w:t>
       </w:r>
       <w:r>
+        <w:t>s</w:t>
+      </w:r>
+      <w:r>
+        <w:t xml:space="preserve"> in</w:t>
+      </w:r>
+      <w:r>
         <w:t xml:space="preserve"> </w:t>
       </w:r>
-      <w:proofErr w:type="gramStart"/>
-      <w:r>
-        <w:t>in</w:t>
-      </w:r>
-      <w:r>
-        <w:t xml:space="preserve">  our</w:t>
-      </w:r>
-      <w:proofErr w:type="gramEnd"/>
-      <w:r>
-        <w:t xml:space="preserve"> </w:t>
-      </w:r>
-      <w:proofErr w:type="spellStart"/>
+      <w:r>
+        <w:t xml:space="preserve">our </w:t>
+      </w:r>
       <w:r>
         <w:rPr>
           <w:b/>
@@ -3586,25 +3046,11 @@
         </w:rPr>
         <w:t>enum</w:t>
       </w:r>
-      <w:proofErr w:type="spellEnd"/>
-      <w:r>
-        <w:t xml:space="preserve"> modules is </w:t>
-      </w:r>
-      <w:proofErr w:type="spellStart"/>
-      <w:r>
-        <w:t>NinjaDomain.Classes.Enums</w:t>
-      </w:r>
-      <w:proofErr w:type="spellEnd"/>
-      <w:r>
-        <w:t>.  To resolve this remove “.</w:t>
-      </w:r>
-      <w:proofErr w:type="spellStart"/>
-      <w:r>
-        <w:t>Enums</w:t>
-      </w:r>
-      <w:proofErr w:type="spellEnd"/>
-      <w:r>
-        <w:t xml:space="preserve">” from the </w:t>
+      <w:r>
+        <w:t xml:space="preserve"> modules are</w:t>
+      </w:r>
+      <w:r>
+        <w:t xml:space="preserve"> NinjaDomain.Classes.Enums.  To resolve this remove “.Enums” from the </w:t>
       </w:r>
       <w:r>
         <w:rPr>
@@ -3624,34 +3070,13 @@
         <w:t>namespace</w:t>
       </w:r>
       <w:r>
-        <w:t xml:space="preserve"> declaration as that of </w:t>
-      </w:r>
-      <w:proofErr w:type="spellStart"/>
-      <w:r>
-        <w:t>Classes.cs</w:t>
-      </w:r>
-      <w:proofErr w:type="spellEnd"/>
-      <w:r>
-        <w:t xml:space="preserve">.  (Before now it </w:t>
-      </w:r>
-      <w:r>
-        <w:t xml:space="preserve">did not </w:t>
-      </w:r>
-      <w:proofErr w:type="spellStart"/>
-      <w:r>
-        <w:t>occurr</w:t>
-      </w:r>
-      <w:proofErr w:type="spellEnd"/>
-      <w:r>
-        <w:t xml:space="preserve"> to me that one might have multiple .</w:t>
-      </w:r>
-      <w:proofErr w:type="spellStart"/>
-      <w:r>
-        <w:t>cs</w:t>
-      </w:r>
-      <w:proofErr w:type="spellEnd"/>
-      <w:r>
-        <w:t xml:space="preserve"> files with the same </w:t>
+        <w:t xml:space="preserve"> declaration as that of Classes.cs.  (Before now it </w:t>
+      </w:r>
+      <w:r>
+        <w:t>never occurred</w:t>
+      </w:r>
+      <w:r>
+        <w:t xml:space="preserve"> to me that one might have multiple .cs files with the same </w:t>
       </w:r>
       <w:r>
         <w:rPr>
@@ -3661,13 +3086,7 @@
         <w:t>namespace</w:t>
       </w:r>
       <w:r>
-        <w:t xml:space="preserve"> declaration</w:t>
-      </w:r>
-      <w:r>
-        <w:t xml:space="preserve"> in different folders</w:t>
-      </w:r>
-      <w:r>
-        <w:t xml:space="preserve">.  And when this is the case, evidently one doesn’t need </w:t>
+        <w:t xml:space="preserve"> declaration.  And when this is the case, evidently one doesn’t need </w:t>
       </w:r>
       <w:r>
         <w:rPr>
@@ -3689,7 +3108,6 @@
       <w:r>
         <w:t xml:space="preserve"> or </w:t>
       </w:r>
-      <w:proofErr w:type="spellStart"/>
       <w:r>
         <w:rPr>
           <w:b/>
@@ -3697,20 +3115,14 @@
         </w:rPr>
         <w:t>enum</w:t>
       </w:r>
-      <w:proofErr w:type="spellEnd"/>
-      <w:r>
-        <w:t xml:space="preserve"> in an</w:t>
-      </w:r>
-      <w:r>
-        <w:t>other .</w:t>
-      </w:r>
-      <w:proofErr w:type="spellStart"/>
-      <w:r>
-        <w:t>cs</w:t>
-      </w:r>
-      <w:proofErr w:type="spellEnd"/>
-      <w:r>
-        <w:t xml:space="preserve"> file.)</w:t>
+      <w:r>
+        <w:t xml:space="preserve"> in </w:t>
+      </w:r>
+      <w:r>
+        <w:t>the other</w:t>
+      </w:r>
+      <w:r>
+        <w:t xml:space="preserve"> .cs file.)</w:t>
       </w:r>
     </w:p>
     <w:p>
@@ -3723,50 +3135,1076 @@
         <w:spacing w:after="0"/>
       </w:pPr>
       <w:r>
-        <w:t xml:space="preserve">(The </w:t>
-      </w:r>
-      <w:proofErr w:type="spellStart"/>
-      <w:r>
-        <w:t>Pluralsight</w:t>
-      </w:r>
-      <w:proofErr w:type="spellEnd"/>
-      <w:r>
-        <w:t xml:space="preserve"> instructor confessed that “</w:t>
-      </w:r>
-      <w:proofErr w:type="spellStart"/>
-      <w:r>
-        <w:t>enum</w:t>
-      </w:r>
-      <w:proofErr w:type="spellEnd"/>
-      <w:r>
-        <w:t xml:space="preserve"> </w:t>
-      </w:r>
-      <w:proofErr w:type="spellStart"/>
-      <w:r>
-        <w:t>NinjaType</w:t>
-      </w:r>
-      <w:proofErr w:type="spellEnd"/>
-      <w:r>
-        <w:t>” is not being used.  She needed it originally, and it subsequently became obsolete.  She is leaving it there – not causing any harm.)</w:t>
+        <w:t>(The Pluralsight instructor confessed that “enum NinjaType” is not being used.  She needed it originally, and it subsequently became obsolete.  She is leaving it there – not causing any harm.)</w:t>
       </w:r>
     </w:p>
     <w:p>
       <w:pPr>
         <w:pStyle w:val="Heading2"/>
-        <w:rPr>
-          <w:b w:val="0"/>
-        </w:rPr>
-      </w:pPr>
-      <w:r>
         <w:rPr>
           <w:rStyle w:val="Hyperlink"/>
           <w:b w:val="0"/>
           <w:u w:val="none"/>
         </w:rPr>
+      </w:pPr>
+      <w:bookmarkStart w:id="13" w:name="_Creating_an_Entity_1"/>
+      <w:bookmarkEnd w:id="13"/>
+      <w:r>
+        <w:rPr>
+          <w:rStyle w:val="Hyperlink"/>
+          <w:b w:val="0"/>
+          <w:u w:val="none"/>
+        </w:rPr>
         <w:t>Creating an Entity Framework Model</w:t>
       </w:r>
-      <w:bookmarkStart w:id="13" w:name="_GoBack"/>
-      <w:bookmarkEnd w:id="13"/>
+    </w:p>
+    <w:p>
+      <w:r>
+        <w:t xml:space="preserve">In the preceding clip we created domain classes.  They describe tables that we plan to create via Entity Framework.  It should be noted that each Ninja is associated with exactly one clan (many/1 relationship).  (We don’t yet know why the Ninja class contains both a Clan and a ClanId property.  This </w:t>
+      </w:r>
+      <w:r>
+        <w:lastRenderedPageBreak/>
+        <w:t xml:space="preserve">question is addressed in </w:t>
+      </w:r>
+      <w:hyperlink w:anchor="_Fixing_How_EF" w:history="1">
+        <w:r>
+          <w:rPr>
+            <w:rStyle w:val="Hyperlink"/>
+          </w:rPr>
+          <w:t>Fixing How EF Interprets Your Model</w:t>
+        </w:r>
+      </w:hyperlink>
+      <w:r>
+        <w:rPr>
+          <w:u w:val="single"/>
+        </w:rPr>
+        <w:t>.</w:t>
+      </w:r>
+      <w:r>
+        <w:t>)  Secondly each Ninja is associated with a list of NinjaEquipment instances - Ninja.EquipmentOwned.  The NinjaEquipment.Ninja property prevents equipment instances from being shared among multiple Ninjas.</w:t>
+      </w:r>
+    </w:p>
+    <w:p>
+      <w:pPr>
+        <w:spacing w:after="0"/>
+      </w:pPr>
+      <w:r>
+        <w:t>Up until now Entity Framework has not been used.  But we will start doing so in a new project.</w:t>
+      </w:r>
+    </w:p>
+    <w:p>
+      <w:pPr>
+        <w:pStyle w:val="ListParagraph"/>
+        <w:numPr>
+          <w:ilvl w:val="0"/>
+          <w:numId w:val="52"/>
+        </w:numPr>
+        <w:spacing w:after="0"/>
+      </w:pPr>
+      <w:r>
+        <w:t xml:space="preserve">In the Solution Explorer under Solution ‘Ninja.Module2Demo’ -- right-click | </w:t>
+      </w:r>
+      <w:r>
+        <w:rPr>
+          <w:b/>
+          <w:bCs/>
+        </w:rPr>
+        <w:t xml:space="preserve">Add </w:t>
+      </w:r>
+      <w:r>
+        <w:t xml:space="preserve">| </w:t>
+      </w:r>
+      <w:r>
+        <w:rPr>
+          <w:b/>
+          <w:bCs/>
+        </w:rPr>
+        <w:t>New Project...</w:t>
+      </w:r>
+      <w:r>
+        <w:t xml:space="preserve"> | C# Class Library (.NET Framework) | </w:t>
+      </w:r>
+      <w:r>
+        <w:rPr>
+          <w:b/>
+          <w:bCs/>
+        </w:rPr>
+        <w:t>Next</w:t>
+      </w:r>
+      <w:r>
+        <w:t xml:space="preserve"> command button | “NinjaDomain.DataModel” for </w:t>
+      </w:r>
+      <w:r>
+        <w:rPr>
+          <w:b/>
+          <w:bCs/>
+        </w:rPr>
+        <w:t>Project name</w:t>
+      </w:r>
+      <w:r>
+        <w:t xml:space="preserve"> | </w:t>
+      </w:r>
+      <w:r>
+        <w:rPr>
+          <w:b/>
+          <w:bCs/>
+        </w:rPr>
+        <w:t>Create</w:t>
+      </w:r>
+      <w:r>
+        <w:t xml:space="preserve"> command button.  Visual Studio builds the new source file Class1.cs.</w:t>
+      </w:r>
+    </w:p>
+    <w:p>
+      <w:pPr>
+        <w:pStyle w:val="ListParagraph"/>
+        <w:numPr>
+          <w:ilvl w:val="0"/>
+          <w:numId w:val="52"/>
+        </w:numPr>
+        <w:spacing w:after="0"/>
+      </w:pPr>
+      <w:r>
+        <w:t>Now we bring</w:t>
+      </w:r>
+      <w:r>
+        <w:t xml:space="preserve"> in the Entity Framework API.</w:t>
+      </w:r>
+      <w:r>
+        <w:t xml:space="preserve"> </w:t>
+      </w:r>
+      <w:r>
+        <w:t xml:space="preserve"> Right-click NinjaDomain.DataModel in the Solution Explorer.  Then click </w:t>
+      </w:r>
+      <w:r>
+        <w:rPr>
+          <w:b/>
+          <w:bCs/>
+        </w:rPr>
+        <w:t xml:space="preserve">Manage NuGet Packages... </w:t>
+      </w:r>
+      <w:r>
+        <w:t xml:space="preserve">.  Visual Studio pops up a dialog titled </w:t>
+      </w:r>
+      <w:r>
+        <w:rPr>
+          <w:b/>
+        </w:rPr>
+        <w:t>NuGet Package Manager: NinjaDomain.DataModel</w:t>
+      </w:r>
+      <w:r>
+        <w:t>.</w:t>
+      </w:r>
+    </w:p>
+    <w:p>
+      <w:pPr>
+        <w:pStyle w:val="ListParagraph"/>
+        <w:numPr>
+          <w:ilvl w:val="0"/>
+          <w:numId w:val="52"/>
+        </w:numPr>
+        <w:spacing w:after="0"/>
+      </w:pPr>
+      <w:r>
+        <w:t xml:space="preserve">Click </w:t>
+      </w:r>
+      <w:r>
+        <w:rPr>
+          <w:b/>
+          <w:bCs/>
+        </w:rPr>
+        <w:t>Browse</w:t>
+      </w:r>
+      <w:r>
+        <w:t xml:space="preserve"> in the upper-left corner of the dialog.  Type “Entity Framework” in the </w:t>
+      </w:r>
+      <w:r>
+        <w:rPr>
+          <w:b/>
+          <w:bCs/>
+        </w:rPr>
+        <w:t>Search</w:t>
+      </w:r>
+      <w:r>
+        <w:t xml:space="preserve"> box (below </w:t>
+      </w:r>
+      <w:r>
+        <w:rPr>
+          <w:b/>
+          <w:bCs/>
+        </w:rPr>
+        <w:t>Browse</w:t>
+      </w:r>
+      <w:r>
+        <w:t>).  Visual Studio displays a list of packages pertaining to Entity Framework.</w:t>
+      </w:r>
+    </w:p>
+    <w:p>
+      <w:pPr>
+        <w:pStyle w:val="ListParagraph"/>
+        <w:numPr>
+          <w:ilvl w:val="0"/>
+          <w:numId w:val="52"/>
+        </w:numPr>
+        <w:spacing w:after="0"/>
+      </w:pPr>
+      <w:r>
+        <w:t>Click the package titled “Entity Framework” with “Entity Framework 6” in the description.  Visual Studio displays a description of the package in the right-hand panel of the dialog.  It shows that version 6.4.4 is the latest stable version (as of 1/25/21).</w:t>
+      </w:r>
+    </w:p>
+    <w:p>
+      <w:pPr>
+        <w:pStyle w:val="ListParagraph"/>
+        <w:numPr>
+          <w:ilvl w:val="0"/>
+          <w:numId w:val="52"/>
+        </w:numPr>
+        <w:spacing w:after="0"/>
+      </w:pPr>
+      <w:r>
+        <w:t xml:space="preserve">Click the </w:t>
+      </w:r>
+      <w:r>
+        <w:rPr>
+          <w:b/>
+          <w:bCs/>
+        </w:rPr>
+        <w:t>Install</w:t>
+      </w:r>
+      <w:r>
+        <w:t xml:space="preserve"> command button.  Visual Studio displays a </w:t>
+      </w:r>
+      <w:r>
+        <w:rPr>
+          <w:b/>
+          <w:bCs/>
+        </w:rPr>
+        <w:t>Preview Changes</w:t>
+      </w:r>
+      <w:r>
+        <w:t xml:space="preserve"> pop-up.  Click the </w:t>
+      </w:r>
+      <w:r>
+        <w:rPr>
+          <w:b/>
+          <w:bCs/>
+        </w:rPr>
+        <w:t>OK</w:t>
+      </w:r>
+      <w:r>
+        <w:t xml:space="preserve"> command button.  Visual Studio displays a </w:t>
+      </w:r>
+      <w:r>
+        <w:rPr>
+          <w:b/>
+          <w:bCs/>
+        </w:rPr>
+        <w:t>License Acceptance</w:t>
+      </w:r>
+      <w:r>
+        <w:t xml:space="preserve"> pop-up.  Click the </w:t>
+      </w:r>
+      <w:r>
+        <w:rPr>
+          <w:b/>
+          <w:bCs/>
+        </w:rPr>
+        <w:t>I Accept</w:t>
+      </w:r>
+      <w:r>
+        <w:t xml:space="preserve"> command button.</w:t>
+      </w:r>
+    </w:p>
+    <w:p>
+      <w:pPr>
+        <w:pStyle w:val="ListParagraph"/>
+        <w:numPr>
+          <w:ilvl w:val="0"/>
+          <w:numId w:val="52"/>
+        </w:numPr>
+        <w:spacing w:after="0"/>
+      </w:pPr>
+      <w:r>
+        <w:t>Visual Studio performs the installation, and you should see notes in Visual Studio’s output window.</w:t>
+      </w:r>
+    </w:p>
+    <w:p>
+      <w:pPr>
+        <w:pStyle w:val="ListParagraph"/>
+        <w:numPr>
+          <w:ilvl w:val="0"/>
+          <w:numId w:val="52"/>
+        </w:numPr>
+        <w:spacing w:after="0"/>
+      </w:pPr>
+      <w:r>
+        <w:t>You can confirm that Entity Framework is installed by expanding the node NinjaDomain.DataModel | References.  You should see “EntityFramework” and “EntityFramework.SqlServer”.</w:t>
+      </w:r>
+    </w:p>
+    <w:p>
+      <w:pPr>
+        <w:spacing w:after="0"/>
+      </w:pPr>
+    </w:p>
+    <w:p>
+      <w:pPr>
+        <w:spacing w:after="0"/>
+      </w:pPr>
+      <w:r>
+        <w:t xml:space="preserve">As another consequence of installing Entity Framework, the package manager created App.config.  In addition to other configuration settings, App.config contains an &lt;EntityFramework&gt; section, and it makes a reference to </w:t>
+      </w:r>
+      <w:r>
+        <w:rPr>
+          <w:b/>
+          <w:bCs/>
+        </w:rPr>
+        <w:t>LocalDB</w:t>
+      </w:r>
+      <w:r>
+        <w:t>.</w:t>
+      </w:r>
+    </w:p>
+    <w:p>
+      <w:pPr>
+        <w:spacing w:after="0"/>
+        <w:ind w:left="720"/>
+        <w:rPr>
+          <w:b/>
+          <w:bCs/>
+          <w:i/>
+          <w:iCs/>
+        </w:rPr>
+      </w:pPr>
+      <w:r>
+        <w:rPr>
+          <w:b/>
+          <w:bCs/>
+          <w:i/>
+          <w:iCs/>
+        </w:rPr>
+        <w:t>The code shown in this Pluralsight course contains &lt;defaultConnectionFactory&gt; as a subsection of &lt;EntityFramework&gt;.  &lt;defaultConnectionFactory&gt; is not present in App.config on my computer, and there is no mention of LocalDB.  My guess is that the reason for this is that the Entity Framework NuGet package that I installed is at a later version (6.4.4) than the package installed by the Pluralsight instructor (6.1.3).  Since I have successfully used version 6.4.4 in other Pluralsight courses, and since Entity Framework worked successfully with LocalDB when I shadowed these courses, I doubt that the discrepancy will cause any problems.</w:t>
+      </w:r>
+    </w:p>
+    <w:p>
+      <w:pPr>
+        <w:spacing w:after="0"/>
+        <w:rPr>
+          <w:b/>
+          <w:bCs/>
+          <w:i/>
+          <w:iCs/>
+        </w:rPr>
+      </w:pPr>
+    </w:p>
+    <w:p>
+      <w:pPr>
+        <w:spacing w:after="0"/>
+      </w:pPr>
+      <w:r>
+        <w:t>Refer to NinjaDomain.DataModel/Class1.cs which we created earlier.</w:t>
+      </w:r>
+    </w:p>
+    <w:p>
+      <w:pPr>
+        <w:pStyle w:val="ListParagraph"/>
+        <w:numPr>
+          <w:ilvl w:val="0"/>
+          <w:numId w:val="51"/>
+        </w:numPr>
+        <w:spacing w:after="0"/>
+      </w:pPr>
+      <w:r>
+        <w:t>Change the class name “Class1” to “NinjaContext:DbContext”.   Use Visual Studio’s automated facility to add the using statement</w:t>
+      </w:r>
+    </w:p>
+    <w:p>
+      <w:pPr>
+        <w:spacing w:after="0"/>
+        <w:ind w:left="720"/>
+      </w:pPr>
+      <w:r>
+        <w:t>using System.Data.Entity;</w:t>
+      </w:r>
+    </w:p>
+    <w:p>
+      <w:pPr>
+        <w:pStyle w:val="ListParagraph"/>
+        <w:numPr>
+          <w:ilvl w:val="0"/>
+          <w:numId w:val="50"/>
+        </w:numPr>
+      </w:pPr>
+      <w:r>
+        <w:t xml:space="preserve">Also, remove the unused </w:t>
+      </w:r>
+      <w:r>
+        <w:rPr>
+          <w:b/>
+          <w:bCs/>
+        </w:rPr>
+        <w:t>using</w:t>
+      </w:r>
+      <w:r>
+        <w:t xml:space="preserve"> statements.</w:t>
+      </w:r>
+    </w:p>
+    <w:p>
+      <w:pPr>
+        <w:pStyle w:val="ListParagraph"/>
+        <w:numPr>
+          <w:ilvl w:val="0"/>
+          <w:numId w:val="50"/>
+        </w:numPr>
+        <w:spacing w:after="0"/>
+      </w:pPr>
+      <w:r>
+        <w:t>To specify the interface between domain classes and Entity Framework, we use the Generic DbSet&lt;</w:t>
+      </w:r>
+      <w:r>
+        <w:rPr>
+          <w:i/>
+          <w:iCs/>
+        </w:rPr>
+        <w:t>DomainClass</w:t>
+      </w:r>
+      <w:r>
+        <w:t>&gt;. As the name “Set” suggests, DbSet&lt;</w:t>
+      </w:r>
+      <w:r>
+        <w:rPr>
+          <w:i/>
+          <w:iCs/>
+        </w:rPr>
+        <w:t>DomainClass</w:t>
+      </w:r>
+      <w:r>
+        <w:t xml:space="preserve">&gt; specifies a set of instances </w:t>
+      </w:r>
+      <w:r>
+        <w:lastRenderedPageBreak/>
+        <w:t xml:space="preserve">of type </w:t>
+      </w:r>
+      <w:r>
+        <w:rPr>
+          <w:i/>
+          <w:iCs/>
+        </w:rPr>
+        <w:t>DomainClass</w:t>
+      </w:r>
+      <w:r>
+        <w:t>.  We will need one DbSet&lt;&gt; for each of the 3 domain classes that we defined.  The body of class NinjaContext should, therefore, contain</w:t>
+      </w:r>
+    </w:p>
+    <w:p>
+      <w:pPr>
+        <w:spacing w:after="0"/>
+        <w:ind w:left="360"/>
+      </w:pPr>
+      <w:r>
+        <w:t xml:space="preserve">        public DbSet&lt;Ninja&gt; Ninjas {get;  set;}</w:t>
+      </w:r>
+    </w:p>
+    <w:p>
+      <w:pPr>
+        <w:spacing w:after="0"/>
+        <w:ind w:left="360"/>
+      </w:pPr>
+      <w:r>
+        <w:t xml:space="preserve">        public DbSet&lt;Clan&gt; Clans { get;  set; }</w:t>
+      </w:r>
+    </w:p>
+    <w:p>
+      <w:pPr>
+        <w:spacing w:after="0"/>
+        <w:ind w:left="360"/>
+      </w:pPr>
+      <w:r>
+        <w:t xml:space="preserve">        public DbSet&lt;NinjaEquipment&gt; Equipment { get;  set; }</w:t>
+      </w:r>
+    </w:p>
+    <w:p>
+      <w:pPr>
+        <w:spacing w:after="0"/>
+        <w:ind w:left="360"/>
+      </w:pPr>
+      <w:r>
+        <w:t xml:space="preserve">(Hover the mouse over the red-squiggly underscores, and follow Visual Studio suggestions to provide the appropriate </w:t>
+      </w:r>
+      <w:r>
+        <w:rPr>
+          <w:b/>
+          <w:bCs/>
+        </w:rPr>
+        <w:t>using</w:t>
+      </w:r>
+      <w:r>
+        <w:t xml:space="preserve"> statement.)</w:t>
+      </w:r>
+    </w:p>
+    <w:p>
+      <w:pPr>
+        <w:pStyle w:val="Heading2"/>
+        <w:rPr>
+          <w:rStyle w:val="Hyperlink"/>
+          <w:color w:val="4F81BD" w:themeColor="accent1"/>
+          <w:u w:val="none"/>
+        </w:rPr>
+      </w:pPr>
+      <w:bookmarkStart w:id="14" w:name="_Validating_Your_EF"/>
+      <w:bookmarkEnd w:id="14"/>
+      <w:r>
+        <w:rPr>
+          <w:rStyle w:val="Hyperlink"/>
+          <w:color w:val="4F81BD" w:themeColor="accent1"/>
+          <w:u w:val="none"/>
+        </w:rPr>
+        <w:t>Validating Your EF Model</w:t>
+      </w:r>
+    </w:p>
+    <w:p>
+      <w:pPr>
+        <w:ind w:left="720"/>
+        <w:rPr>
+          <w:b/>
+          <w:bCs/>
+          <w:i/>
+          <w:iCs/>
+        </w:rPr>
+      </w:pPr>
+      <w:r>
+        <w:rPr>
+          <w:b/>
+          <w:bCs/>
+          <w:i/>
+          <w:iCs/>
+        </w:rPr>
+        <w:t xml:space="preserve">If you watch the Visual Studio Solution Explorer during this Pluralsight clip, you might notice that </w:t>
+      </w:r>
+      <w:r>
+        <w:t xml:space="preserve">NinjaDomain.DataModel.Class1.cs </w:t>
+      </w:r>
+      <w:r>
+        <w:rPr>
+          <w:b/>
+          <w:bCs/>
+          <w:i/>
+          <w:iCs/>
+        </w:rPr>
+        <w:t xml:space="preserve">changes to </w:t>
+      </w:r>
+      <w:r>
+        <w:t xml:space="preserve">NinjaDomain.DataModel.NinjaContext.cs </w:t>
+      </w:r>
+      <w:r>
+        <w:rPr>
+          <w:b/>
+          <w:bCs/>
+          <w:i/>
+          <w:iCs/>
+        </w:rPr>
+        <w:t xml:space="preserve">(which is appropriate in light of the name of the class that it contains).  The Pluralsight instructor probably assumed that we would know to rename it.  To shadow this course carefully, right-click </w:t>
+      </w:r>
+      <w:r>
+        <w:t xml:space="preserve">Class1.cs </w:t>
+      </w:r>
+      <w:r>
+        <w:rPr>
+          <w:b/>
+          <w:bCs/>
+          <w:i/>
+          <w:iCs/>
+        </w:rPr>
+        <w:t xml:space="preserve">and use </w:t>
+      </w:r>
+      <w:r>
+        <w:t xml:space="preserve">Rename </w:t>
+      </w:r>
+      <w:r>
+        <w:rPr>
+          <w:b/>
+          <w:bCs/>
+          <w:i/>
+          <w:iCs/>
+        </w:rPr>
+        <w:t>in the pull-down menu to rename the file.</w:t>
+      </w:r>
+    </w:p>
+    <w:p>
+      <w:pPr>
+        <w:spacing w:after="0"/>
+      </w:pPr>
+      <w:r>
+        <w:t>The Pluralsight instructor recommends a tool that one can use to test whether the Domain Classes will produce the Entity Data Model that we hoped they would specify.  I’m not sure what the instructor means by the “Entity Data Model”, but to me the model appears very much like a database schema.</w:t>
+      </w:r>
+    </w:p>
+    <w:p>
+      <w:pPr>
+        <w:pStyle w:val="ListParagraph"/>
+        <w:numPr>
+          <w:ilvl w:val="0"/>
+          <w:numId w:val="49"/>
+        </w:numPr>
+      </w:pPr>
+      <w:r>
+        <w:t xml:space="preserve">Open the pull-down menu </w:t>
+      </w:r>
+      <w:r>
+        <w:rPr>
+          <w:b/>
+          <w:bCs/>
+        </w:rPr>
+        <w:t>Extensions</w:t>
+      </w:r>
+      <w:r>
+        <w:t xml:space="preserve"> in the top row of Visual Studio.  Click </w:t>
+      </w:r>
+      <w:r>
+        <w:rPr>
+          <w:b/>
+          <w:bCs/>
+        </w:rPr>
+        <w:t>Manage Extensions</w:t>
+      </w:r>
+      <w:r>
+        <w:t xml:space="preserve">. Visual Studio displays a pop-up dialog titled </w:t>
+      </w:r>
+      <w:r>
+        <w:rPr>
+          <w:b/>
+          <w:bCs/>
+        </w:rPr>
+        <w:t>Manage Extensions.</w:t>
+      </w:r>
+    </w:p>
+    <w:p>
+      <w:pPr>
+        <w:pStyle w:val="ListParagraph"/>
+        <w:numPr>
+          <w:ilvl w:val="0"/>
+          <w:numId w:val="49"/>
+        </w:numPr>
+      </w:pPr>
+      <w:r>
+        <w:t xml:space="preserve">Click </w:t>
+      </w:r>
+      <w:r>
+        <w:rPr>
+          <w:b/>
+          <w:bCs/>
+        </w:rPr>
+        <w:t>Installed</w:t>
+      </w:r>
+      <w:r>
+        <w:t xml:space="preserve"> in the leftmost panel of the </w:t>
+      </w:r>
+      <w:r>
+        <w:rPr>
+          <w:b/>
+          <w:bCs/>
+        </w:rPr>
+        <w:t>Manage Extensions</w:t>
+      </w:r>
+      <w:r>
+        <w:t xml:space="preserve"> dialog, and look for </w:t>
+      </w:r>
+      <w:r>
+        <w:rPr>
+          <w:b/>
+          <w:bCs/>
+        </w:rPr>
+        <w:t>Entity Framework 6 Power Tools Community Edition</w:t>
+      </w:r>
+      <w:r>
+        <w:t>.  If you find it, you can skip the next 3 steps.</w:t>
+      </w:r>
+    </w:p>
+    <w:p>
+      <w:pPr>
+        <w:pStyle w:val="ListParagraph"/>
+        <w:numPr>
+          <w:ilvl w:val="0"/>
+          <w:numId w:val="49"/>
+        </w:numPr>
+      </w:pPr>
+      <w:r>
+        <w:t xml:space="preserve">Click </w:t>
+      </w:r>
+      <w:r>
+        <w:rPr>
+          <w:b/>
+          <w:bCs/>
+        </w:rPr>
+        <w:t>Online | Visual Studio Marketplace</w:t>
+      </w:r>
+      <w:r>
+        <w:t xml:space="preserve"> in the leftmost panel of the dialog.</w:t>
+      </w:r>
+    </w:p>
+    <w:p>
+      <w:pPr>
+        <w:pStyle w:val="ListParagraph"/>
+        <w:numPr>
+          <w:ilvl w:val="0"/>
+          <w:numId w:val="49"/>
+        </w:numPr>
+      </w:pPr>
+      <w:r>
+        <w:t xml:space="preserve">Type “Entity” in the Search box in the upper right corner of the dialog.  You should be able to find an entry in the center pane of the dialog titled </w:t>
+      </w:r>
+      <w:r>
+        <w:rPr>
+          <w:b/>
+          <w:bCs/>
+        </w:rPr>
+        <w:t>Entity Framework 6 Power Tools Community Edition</w:t>
+      </w:r>
+      <w:r>
+        <w:t>.</w:t>
+      </w:r>
+    </w:p>
+    <w:p>
+      <w:pPr>
+        <w:pStyle w:val="ListParagraph"/>
+        <w:numPr>
+          <w:ilvl w:val="0"/>
+          <w:numId w:val="49"/>
+        </w:numPr>
+      </w:pPr>
+      <w:r>
+        <w:t xml:space="preserve">Click </w:t>
+      </w:r>
+      <w:r>
+        <w:rPr>
+          <w:b/>
+          <w:bCs/>
+        </w:rPr>
+        <w:t>Entity Framework 6 Power Tools Community Edition</w:t>
+      </w:r>
+      <w:r>
+        <w:t xml:space="preserve">, and click the </w:t>
+      </w:r>
+      <w:r>
+        <w:rPr>
+          <w:b/>
+          <w:bCs/>
+        </w:rPr>
+        <w:t>Download</w:t>
+      </w:r>
+      <w:r>
+        <w:t xml:space="preserve"> button that becomes visible.</w:t>
+      </w:r>
+    </w:p>
+    <w:p>
+      <w:r>
+        <w:t xml:space="preserve">To use this tool to display the Entity Data Model, you must first set NinjaDomain.DataModel as the start-up project.  (Right-click NinjaDomain.DataModel in the </w:t>
+      </w:r>
+      <w:r>
+        <w:rPr>
+          <w:b/>
+          <w:bCs/>
+        </w:rPr>
+        <w:t>Solution Explorer</w:t>
+      </w:r>
+      <w:r>
+        <w:t xml:space="preserve">, and click </w:t>
+      </w:r>
+      <w:r>
+        <w:rPr>
+          <w:b/>
+          <w:bCs/>
+        </w:rPr>
+        <w:t>Set as Startup Project</w:t>
+      </w:r>
+      <w:r>
+        <w:t xml:space="preserve"> in the pop-up menu.)</w:t>
+      </w:r>
+    </w:p>
+    <w:p>
+      <w:pPr>
+        <w:jc w:val="both"/>
+        <w:rPr>
+          <w:b/>
+          <w:bCs/>
+        </w:rPr>
+      </w:pPr>
+      <w:r>
+        <w:t xml:space="preserve">Right click the module that contains the </w:t>
+      </w:r>
+      <w:r>
+        <w:rPr>
+          <w:b/>
+          <w:bCs/>
+        </w:rPr>
+        <w:t>DbContext</w:t>
+      </w:r>
+      <w:r>
+        <w:t xml:space="preserve"> class, NinjaContext.cs.  Then – in the pop-up menu – click </w:t>
+      </w:r>
+      <w:r>
+        <w:rPr>
+          <w:b/>
+          <w:bCs/>
+        </w:rPr>
+        <w:t>Entity Framework 6 | View Entity Data Model (Read-only)</w:t>
+      </w:r>
+      <w:r>
+        <w:t xml:space="preserve">.  There will be a delay (perhaps 30 seconds), and then Visual Studio will display the </w:t>
+      </w:r>
+      <w:r>
+        <w:rPr>
+          <w:b/>
+          <w:bCs/>
+        </w:rPr>
+        <w:t>Entity Data Model</w:t>
+      </w:r>
+      <w:r>
+        <w:t>.</w:t>
+      </w:r>
+    </w:p>
+    <w:p>
+      <w:pPr>
+        <w:jc w:val="both"/>
+      </w:pPr>
+      <w:r>
+        <w:t xml:space="preserve">The </w:t>
+      </w:r>
+      <w:r>
+        <w:rPr>
+          <w:b/>
+          <w:bCs/>
+        </w:rPr>
+        <w:t>Entity Data Model</w:t>
+      </w:r>
+      <w:r>
+        <w:t xml:space="preserve"> which is displayed shows a “0..1 -&gt; *” from the Ninja class to the Ninja Equipment class, i.e. 0 or 1 Ninja related to many pieces of Ninja Equipment.  This allows the possibility of Ninja Equipment </w:t>
+      </w:r>
+      <w:r>
+        <w:t>instanc</w:t>
+      </w:r>
+      <w:r>
+        <w:t>es that do not belong to any Ninja. This is not what we intended.  Instead, we want it to show “1 -&gt;*”.</w:t>
+      </w:r>
+    </w:p>
+    <w:p>
+      <w:pPr>
+        <w:pStyle w:val="Heading2"/>
+      </w:pPr>
+      <w:bookmarkStart w:id="15" w:name="_Fixing_How_EF"/>
+      <w:bookmarkEnd w:id="15"/>
+      <w:r>
+        <w:lastRenderedPageBreak/>
+        <w:t>Fixing How EF Interprets Your Model</w:t>
+      </w:r>
+    </w:p>
+    <w:p>
+      <w:r>
+        <w:t xml:space="preserve">Examine – in the domain classes (Classes.cs) - the properties that link Clan with Ninja and Ninja with Ninja Equipment.  If you look closely you will note that they are not done in the same way; the Ninja class has both a Clan property and a ClanId property.  (ClanId translates into a </w:t>
+      </w:r>
+      <w:r>
+        <w:rPr>
+          <w:b/>
+          <w:bCs/>
+        </w:rPr>
+        <w:t xml:space="preserve">Foreign Key </w:t>
+      </w:r>
+      <w:r>
+        <w:t xml:space="preserve">in the Entity Data Model, and my guess is that Entity Framework does this based on the name “ClanId”.)  On the other hand the NinjaEquipment class has only the Ninja property; there is no NinjaId property.  There is the possibility that the Ninja property could take the value </w:t>
+      </w:r>
+      <w:r>
+        <w:rPr>
+          <w:b/>
+          <w:bCs/>
+        </w:rPr>
+        <w:t>null</w:t>
+      </w:r>
+      <w:r>
+        <w:t xml:space="preserve">; then any instance of NinjaEquipment with Ninja == </w:t>
+      </w:r>
+      <w:r>
+        <w:rPr>
+          <w:b/>
+          <w:bCs/>
+        </w:rPr>
+        <w:t>null</w:t>
+      </w:r>
+      <w:r>
+        <w:t xml:space="preserve"> would have 0 related Ninjas.  But if we introduce the </w:t>
+      </w:r>
+      <w:r>
+        <w:rPr>
+          <w:b/>
+          <w:bCs/>
+        </w:rPr>
+        <w:t xml:space="preserve">Foreign Key </w:t>
+      </w:r>
+      <w:r>
+        <w:t xml:space="preserve">NinjaId, the possibility of 0 Ninjas disappears, because the </w:t>
+      </w:r>
+      <w:r>
+        <w:rPr>
+          <w:b/>
+          <w:bCs/>
+        </w:rPr>
+        <w:t>integer</w:t>
+      </w:r>
+      <w:r>
+        <w:t xml:space="preserve"> NinjaId is non-nullable.</w:t>
+      </w:r>
+    </w:p>
+    <w:p>
+      <w:pPr>
+        <w:rPr>
+          <w:b/>
+          <w:bCs/>
+        </w:rPr>
+      </w:pPr>
+      <w:r>
+        <w:t>The Pluralsight instructor said that the redundancy between Ninja.Clan and Ninja.ClanId was introduced to make coding easier.  But</w:t>
+      </w:r>
+      <w:r>
+        <w:t>, on the other hand,</w:t>
+      </w:r>
+      <w:bookmarkStart w:id="16" w:name="_GoBack"/>
+      <w:bookmarkEnd w:id="16"/>
+      <w:r>
+        <w:t xml:space="preserve"> the instructor did not need NinjaEquipment.NinjaId, because the code that dealt with this relationship required only the list Ninja.EquipmentOwned.  Nevertheless, the instructor strongly encourages including the </w:t>
+      </w:r>
+      <w:r>
+        <w:rPr>
+          <w:b/>
+          <w:bCs/>
+        </w:rPr>
+        <w:t xml:space="preserve">Foreign Key </w:t>
+      </w:r>
+      <w:r>
+        <w:t xml:space="preserve">NinjaEquipment.NinjaId.  Admittedly its absence will not cause any problem in a client-side application (e.g. a Console application or a Windows Communication Foundation application).  But in Web applications – where things are disconnected – the problem will become obvious.  For now the instructor suggests leaving the class without this </w:t>
+      </w:r>
+      <w:r>
+        <w:rPr>
+          <w:b/>
+          <w:bCs/>
+        </w:rPr>
+        <w:t>Foreign Key</w:t>
+      </w:r>
+      <w:r>
+        <w:t xml:space="preserve">, because later in the course we will see the consequences of not having this </w:t>
+      </w:r>
+      <w:r>
+        <w:rPr>
+          <w:b/>
+          <w:bCs/>
+        </w:rPr>
+        <w:t>Foreign Key</w:t>
+      </w:r>
+      <w:r>
+        <w:t>.</w:t>
+      </w:r>
+    </w:p>
+    <w:p>
+      <w:pPr>
+        <w:spacing w:after="0"/>
+      </w:pPr>
+      <w:r>
+        <w:t xml:space="preserve">I tried an experiment by adding the </w:t>
+      </w:r>
+      <w:r>
+        <w:rPr>
+          <w:b/>
+          <w:bCs/>
+        </w:rPr>
+        <w:t>Foreign Key</w:t>
+      </w:r>
+    </w:p>
+    <w:p>
+      <w:pPr>
+        <w:spacing w:after="0"/>
+        <w:ind w:left="720"/>
+      </w:pPr>
+      <w:r>
+        <w:t xml:space="preserve">    public int NinjaId { get; set; }</w:t>
+      </w:r>
+    </w:p>
+    <w:p>
+      <w:r>
+        <w:t xml:space="preserve">to the properties of class NinjaEquipment; then I repeated right-clicking NinjaContext.cs (in the Solution Explorer), followed by clicking </w:t>
+      </w:r>
+      <w:r>
+        <w:rPr>
+          <w:b/>
+          <w:bCs/>
+        </w:rPr>
+        <w:t>Entity Framework 6 | View Entity Data Model (Read-only)</w:t>
+      </w:r>
+      <w:r>
+        <w:t xml:space="preserve"> in the pop-up menu.  The experiment induced the linkage in </w:t>
+      </w:r>
+      <w:r>
+        <w:rPr>
+          <w:b/>
+          <w:bCs/>
+        </w:rPr>
+        <w:t>Entity Data Model</w:t>
+      </w:r>
+      <w:r>
+        <w:t xml:space="preserve"> to change from “0..1 -&gt; *” to “1 -&gt; *”, which confirmed what the Pluralsight instructor said.  The experiment is reversable; I simply deleted the NinjaId property from NinjaEquipment.</w:t>
+      </w:r>
+    </w:p>
+    <w:p>
+      <w:pPr>
+        <w:spacing w:after="0"/>
+      </w:pPr>
+      <w:r>
+        <w:t xml:space="preserve">There is an easy way to ensure that every instance of NinjaEquipment belongs to a Ninja without the need to introduce the </w:t>
+      </w:r>
+      <w:r>
+        <w:rPr>
+          <w:b/>
+          <w:bCs/>
+        </w:rPr>
+        <w:t>Foreign Key</w:t>
+      </w:r>
+      <w:r>
+        <w:t xml:space="preserve">; introduce the data annotation “[Required]” as a line of code immediately before the property </w:t>
+      </w:r>
+    </w:p>
+    <w:p>
+      <w:pPr>
+        <w:spacing w:after="0"/>
+        <w:ind w:left="720"/>
+      </w:pPr>
+      <w:r>
+        <w:t xml:space="preserve">    public Ninja Ninja { get; set; }</w:t>
+      </w:r>
+    </w:p>
+    <w:p>
+      <w:r>
+        <w:t xml:space="preserve">(We also need “using System.ComponentModel.DataAnnotations;”.)  Entity Framework interprets this to mean “non-nullable”.  Note that the linkage in </w:t>
+      </w:r>
+      <w:r>
+        <w:rPr>
+          <w:b/>
+          <w:bCs/>
+        </w:rPr>
+        <w:t>Entity Data Model</w:t>
+      </w:r>
+      <w:r>
+        <w:t xml:space="preserve"> changed from “0..1 -&gt; *” to “1 -&gt; *”.</w:t>
+      </w:r>
+    </w:p>
+    <w:p>
+      <w:r>
+        <w:t xml:space="preserve">There is another way, which is useful when the concern is with the relationship to the database, and when you prefer not to change the business rules in the domain classes.  One can configure mappings with Entity Framework’s “Fluent API”, and this code is introduced in the class derived from </w:t>
+      </w:r>
+      <w:r>
+        <w:rPr>
+          <w:b/>
+          <w:bCs/>
+        </w:rPr>
+        <w:t>DbContext</w:t>
+      </w:r>
+      <w:r>
+        <w:t>.  But using the data annotation is simpler, especially for getting started with Entity Framework.</w:t>
+      </w:r>
     </w:p>
     <w:sectPr>
       <w:footerReference w:type="default" r:id="rId9"/>
@@ -3823,7 +4261,7 @@
       <w:rPr>
         <w:noProof/>
       </w:rPr>
-      <w:t>6</w:t>
+      <w:t>8</w:t>
     </w:r>
     <w:r>
       <w:fldChar w:fldCharType="end"/>
@@ -5125,6 +5563,119 @@
     </w:lvl>
   </w:abstractNum>
   <w:abstractNum w:abstractNumId="16">
+    <w:nsid w:val="279375AF"/>
+    <w:multiLevelType w:val="hybridMultilevel"/>
+    <w:tmpl w:val="F5461804"/>
+    <w:lvl w:ilvl="0" w:tplc="D99A6764">
+      <w:start w:val="1"/>
+      <w:numFmt w:val="bullet"/>
+      <w:lvlText w:val=""/>
+      <w:lvlJc w:val="left"/>
+      <w:pPr>
+        <w:ind w:left="360" w:hanging="360"/>
+      </w:pPr>
+      <w:rPr>
+        <w:rFonts w:ascii="Symbol" w:hAnsi="Symbol" w:hint="default"/>
+      </w:rPr>
+    </w:lvl>
+    <w:lvl w:ilvl="1" w:tplc="F07A06EC">
+      <w:start w:val="1"/>
+      <w:numFmt w:val="bullet"/>
+      <w:lvlText w:val="o"/>
+      <w:lvlJc w:val="left"/>
+      <w:pPr>
+        <w:ind w:left="1080" w:hanging="360"/>
+      </w:pPr>
+      <w:rPr>
+        <w:rFonts w:ascii="Courier New" w:hAnsi="Courier New" w:hint="default"/>
+      </w:rPr>
+    </w:lvl>
+    <w:lvl w:ilvl="2" w:tplc="D8364512">
+      <w:start w:val="1"/>
+      <w:numFmt w:val="bullet"/>
+      <w:lvlText w:val=""/>
+      <w:lvlJc w:val="left"/>
+      <w:pPr>
+        <w:ind w:left="1800" w:hanging="360"/>
+      </w:pPr>
+      <w:rPr>
+        <w:rFonts w:ascii="Wingdings" w:hAnsi="Wingdings" w:hint="default"/>
+      </w:rPr>
+    </w:lvl>
+    <w:lvl w:ilvl="3" w:tplc="4628CE2A">
+      <w:start w:val="1"/>
+      <w:numFmt w:val="bullet"/>
+      <w:lvlText w:val=""/>
+      <w:lvlJc w:val="left"/>
+      <w:pPr>
+        <w:ind w:left="2520" w:hanging="360"/>
+      </w:pPr>
+      <w:rPr>
+        <w:rFonts w:ascii="Symbol" w:hAnsi="Symbol" w:hint="default"/>
+      </w:rPr>
+    </w:lvl>
+    <w:lvl w:ilvl="4" w:tplc="B622AE6C">
+      <w:start w:val="1"/>
+      <w:numFmt w:val="bullet"/>
+      <w:lvlText w:val="o"/>
+      <w:lvlJc w:val="left"/>
+      <w:pPr>
+        <w:ind w:left="3240" w:hanging="360"/>
+      </w:pPr>
+      <w:rPr>
+        <w:rFonts w:ascii="Courier New" w:hAnsi="Courier New" w:hint="default"/>
+      </w:rPr>
+    </w:lvl>
+    <w:lvl w:ilvl="5" w:tplc="DAFA3EF2">
+      <w:start w:val="1"/>
+      <w:numFmt w:val="bullet"/>
+      <w:lvlText w:val=""/>
+      <w:lvlJc w:val="left"/>
+      <w:pPr>
+        <w:ind w:left="3960" w:hanging="360"/>
+      </w:pPr>
+      <w:rPr>
+        <w:rFonts w:ascii="Wingdings" w:hAnsi="Wingdings" w:hint="default"/>
+      </w:rPr>
+    </w:lvl>
+    <w:lvl w:ilvl="6" w:tplc="4C56F3B8">
+      <w:start w:val="1"/>
+      <w:numFmt w:val="bullet"/>
+      <w:lvlText w:val=""/>
+      <w:lvlJc w:val="left"/>
+      <w:pPr>
+        <w:ind w:left="4680" w:hanging="360"/>
+      </w:pPr>
+      <w:rPr>
+        <w:rFonts w:ascii="Symbol" w:hAnsi="Symbol" w:hint="default"/>
+      </w:rPr>
+    </w:lvl>
+    <w:lvl w:ilvl="7" w:tplc="59B2964A">
+      <w:start w:val="1"/>
+      <w:numFmt w:val="bullet"/>
+      <w:lvlText w:val="o"/>
+      <w:lvlJc w:val="left"/>
+      <w:pPr>
+        <w:ind w:left="5400" w:hanging="360"/>
+      </w:pPr>
+      <w:rPr>
+        <w:rFonts w:ascii="Courier New" w:hAnsi="Courier New" w:hint="default"/>
+      </w:rPr>
+    </w:lvl>
+    <w:lvl w:ilvl="8" w:tplc="0B80912E">
+      <w:start w:val="1"/>
+      <w:numFmt w:val="bullet"/>
+      <w:lvlText w:val=""/>
+      <w:lvlJc w:val="left"/>
+      <w:pPr>
+        <w:ind w:left="6120" w:hanging="360"/>
+      </w:pPr>
+      <w:rPr>
+        <w:rFonts w:ascii="Wingdings" w:hAnsi="Wingdings" w:hint="default"/>
+      </w:rPr>
+    </w:lvl>
+  </w:abstractNum>
+  <w:abstractNum w:abstractNumId="17">
     <w:nsid w:val="2BDF362E"/>
     <w:multiLevelType w:val="multilevel"/>
     <w:tmpl w:val="8FD6B030"/>
@@ -5202,7 +5753,7 @@
       </w:rPr>
     </w:lvl>
   </w:abstractNum>
-  <w:abstractNum w:abstractNumId="17">
+  <w:abstractNum w:abstractNumId="18">
     <w:nsid w:val="2FE7607A"/>
     <w:multiLevelType w:val="multilevel"/>
     <w:tmpl w:val="D2BE79D4"/>
@@ -5280,7 +5831,7 @@
       </w:rPr>
     </w:lvl>
   </w:abstractNum>
-  <w:abstractNum w:abstractNumId="18">
+  <w:abstractNum w:abstractNumId="19">
     <w:nsid w:val="313747A8"/>
     <w:multiLevelType w:val="multilevel"/>
     <w:tmpl w:val="95B83F26"/>
@@ -5358,7 +5909,7 @@
       </w:rPr>
     </w:lvl>
   </w:abstractNum>
-  <w:abstractNum w:abstractNumId="19">
+  <w:abstractNum w:abstractNumId="20">
     <w:nsid w:val="33213482"/>
     <w:multiLevelType w:val="hybridMultilevel"/>
     <w:tmpl w:val="3DE85C20"/>
@@ -5471,7 +6022,7 @@
       </w:rPr>
     </w:lvl>
   </w:abstractNum>
-  <w:abstractNum w:abstractNumId="20">
+  <w:abstractNum w:abstractNumId="21">
     <w:nsid w:val="353328D5"/>
     <w:multiLevelType w:val="multilevel"/>
     <w:tmpl w:val="4558BF96"/>
@@ -5549,7 +6100,7 @@
       </w:rPr>
     </w:lvl>
   </w:abstractNum>
-  <w:abstractNum w:abstractNumId="21">
+  <w:abstractNum w:abstractNumId="22">
     <w:nsid w:val="3819489B"/>
     <w:multiLevelType w:val="multilevel"/>
     <w:tmpl w:val="6442A4BE"/>
@@ -5627,7 +6178,7 @@
       </w:rPr>
     </w:lvl>
   </w:abstractNum>
-  <w:abstractNum w:abstractNumId="22">
+  <w:abstractNum w:abstractNumId="23">
     <w:nsid w:val="39192B7B"/>
     <w:multiLevelType w:val="multilevel"/>
     <w:tmpl w:val="B7526FC6"/>
@@ -5705,7 +6256,7 @@
       </w:rPr>
     </w:lvl>
   </w:abstractNum>
-  <w:abstractNum w:abstractNumId="23">
+  <w:abstractNum w:abstractNumId="24">
     <w:nsid w:val="3D797F1F"/>
     <w:multiLevelType w:val="hybridMultilevel"/>
     <w:tmpl w:val="4028B44E"/>
@@ -5818,7 +6369,7 @@
       </w:rPr>
     </w:lvl>
   </w:abstractNum>
-  <w:abstractNum w:abstractNumId="24">
+  <w:abstractNum w:abstractNumId="25">
     <w:nsid w:val="3EA91831"/>
     <w:multiLevelType w:val="hybridMultilevel"/>
     <w:tmpl w:val="6A50D6FE"/>
@@ -5931,7 +6482,7 @@
       </w:rPr>
     </w:lvl>
   </w:abstractNum>
-  <w:abstractNum w:abstractNumId="25">
+  <w:abstractNum w:abstractNumId="26">
     <w:nsid w:val="40425E0B"/>
     <w:multiLevelType w:val="hybridMultilevel"/>
     <w:tmpl w:val="4D8E90FA"/>
@@ -6044,7 +6595,7 @@
       </w:rPr>
     </w:lvl>
   </w:abstractNum>
-  <w:abstractNum w:abstractNumId="26">
+  <w:abstractNum w:abstractNumId="27">
     <w:nsid w:val="455C1EB3"/>
     <w:multiLevelType w:val="multilevel"/>
     <w:tmpl w:val="CFE2C8D0"/>
@@ -6122,7 +6673,7 @@
       </w:rPr>
     </w:lvl>
   </w:abstractNum>
-  <w:abstractNum w:abstractNumId="27">
+  <w:abstractNum w:abstractNumId="28">
     <w:nsid w:val="46723C8D"/>
     <w:multiLevelType w:val="hybridMultilevel"/>
     <w:tmpl w:val="6550116E"/>
@@ -6235,7 +6786,7 @@
       </w:rPr>
     </w:lvl>
   </w:abstractNum>
-  <w:abstractNum w:abstractNumId="28">
+  <w:abstractNum w:abstractNumId="29">
     <w:nsid w:val="46A1559C"/>
     <w:multiLevelType w:val="multilevel"/>
     <w:tmpl w:val="1C544234"/>
@@ -6313,7 +6864,7 @@
       </w:rPr>
     </w:lvl>
   </w:abstractNum>
-  <w:abstractNum w:abstractNumId="29">
+  <w:abstractNum w:abstractNumId="30">
     <w:nsid w:val="46FC75EF"/>
     <w:multiLevelType w:val="multilevel"/>
     <w:tmpl w:val="65FCD8BA"/>
@@ -6391,7 +6942,7 @@
       </w:rPr>
     </w:lvl>
   </w:abstractNum>
-  <w:abstractNum w:abstractNumId="30">
+  <w:abstractNum w:abstractNumId="31">
     <w:nsid w:val="48147BBE"/>
     <w:multiLevelType w:val="multilevel"/>
     <w:tmpl w:val="E6CA8C68"/>
@@ -6469,7 +7020,7 @@
       </w:rPr>
     </w:lvl>
   </w:abstractNum>
-  <w:abstractNum w:abstractNumId="31">
+  <w:abstractNum w:abstractNumId="32">
     <w:nsid w:val="489A1224"/>
     <w:multiLevelType w:val="multilevel"/>
     <w:tmpl w:val="3F3A283C"/>
@@ -6547,7 +7098,120 @@
       </w:rPr>
     </w:lvl>
   </w:abstractNum>
-  <w:abstractNum w:abstractNumId="32">
+  <w:abstractNum w:abstractNumId="33">
+    <w:nsid w:val="490E5D88"/>
+    <w:multiLevelType w:val="hybridMultilevel"/>
+    <w:tmpl w:val="D84C69D4"/>
+    <w:lvl w:ilvl="0" w:tplc="781A140E">
+      <w:start w:val="1"/>
+      <w:numFmt w:val="bullet"/>
+      <w:lvlText w:val=""/>
+      <w:lvlJc w:val="left"/>
+      <w:pPr>
+        <w:ind w:left="360" w:hanging="360"/>
+      </w:pPr>
+      <w:rPr>
+        <w:rFonts w:ascii="Symbol" w:hAnsi="Symbol" w:hint="default"/>
+      </w:rPr>
+    </w:lvl>
+    <w:lvl w:ilvl="1" w:tplc="A8DCAB68">
+      <w:start w:val="1"/>
+      <w:numFmt w:val="bullet"/>
+      <w:lvlText w:val="o"/>
+      <w:lvlJc w:val="left"/>
+      <w:pPr>
+        <w:ind w:left="1080" w:hanging="360"/>
+      </w:pPr>
+      <w:rPr>
+        <w:rFonts w:ascii="Courier New" w:hAnsi="Courier New" w:hint="default"/>
+      </w:rPr>
+    </w:lvl>
+    <w:lvl w:ilvl="2" w:tplc="291EC0FC">
+      <w:start w:val="1"/>
+      <w:numFmt w:val="bullet"/>
+      <w:lvlText w:val=""/>
+      <w:lvlJc w:val="left"/>
+      <w:pPr>
+        <w:ind w:left="1800" w:hanging="360"/>
+      </w:pPr>
+      <w:rPr>
+        <w:rFonts w:ascii="Wingdings" w:hAnsi="Wingdings" w:hint="default"/>
+      </w:rPr>
+    </w:lvl>
+    <w:lvl w:ilvl="3" w:tplc="031468B4">
+      <w:start w:val="1"/>
+      <w:numFmt w:val="bullet"/>
+      <w:lvlText w:val=""/>
+      <w:lvlJc w:val="left"/>
+      <w:pPr>
+        <w:ind w:left="2520" w:hanging="360"/>
+      </w:pPr>
+      <w:rPr>
+        <w:rFonts w:ascii="Symbol" w:hAnsi="Symbol" w:hint="default"/>
+      </w:rPr>
+    </w:lvl>
+    <w:lvl w:ilvl="4" w:tplc="252C5432">
+      <w:start w:val="1"/>
+      <w:numFmt w:val="bullet"/>
+      <w:lvlText w:val="o"/>
+      <w:lvlJc w:val="left"/>
+      <w:pPr>
+        <w:ind w:left="3240" w:hanging="360"/>
+      </w:pPr>
+      <w:rPr>
+        <w:rFonts w:ascii="Courier New" w:hAnsi="Courier New" w:hint="default"/>
+      </w:rPr>
+    </w:lvl>
+    <w:lvl w:ilvl="5" w:tplc="9B185296">
+      <w:start w:val="1"/>
+      <w:numFmt w:val="bullet"/>
+      <w:lvlText w:val=""/>
+      <w:lvlJc w:val="left"/>
+      <w:pPr>
+        <w:ind w:left="3960" w:hanging="360"/>
+      </w:pPr>
+      <w:rPr>
+        <w:rFonts w:ascii="Wingdings" w:hAnsi="Wingdings" w:hint="default"/>
+      </w:rPr>
+    </w:lvl>
+    <w:lvl w:ilvl="6" w:tplc="99189CB8">
+      <w:start w:val="1"/>
+      <w:numFmt w:val="bullet"/>
+      <w:lvlText w:val=""/>
+      <w:lvlJc w:val="left"/>
+      <w:pPr>
+        <w:ind w:left="4680" w:hanging="360"/>
+      </w:pPr>
+      <w:rPr>
+        <w:rFonts w:ascii="Symbol" w:hAnsi="Symbol" w:hint="default"/>
+      </w:rPr>
+    </w:lvl>
+    <w:lvl w:ilvl="7" w:tplc="A882F516">
+      <w:start w:val="1"/>
+      <w:numFmt w:val="bullet"/>
+      <w:lvlText w:val="o"/>
+      <w:lvlJc w:val="left"/>
+      <w:pPr>
+        <w:ind w:left="5400" w:hanging="360"/>
+      </w:pPr>
+      <w:rPr>
+        <w:rFonts w:ascii="Courier New" w:hAnsi="Courier New" w:hint="default"/>
+      </w:rPr>
+    </w:lvl>
+    <w:lvl w:ilvl="8" w:tplc="D584B502">
+      <w:start w:val="1"/>
+      <w:numFmt w:val="bullet"/>
+      <w:lvlText w:val=""/>
+      <w:lvlJc w:val="left"/>
+      <w:pPr>
+        <w:ind w:left="6120" w:hanging="360"/>
+      </w:pPr>
+      <w:rPr>
+        <w:rFonts w:ascii="Wingdings" w:hAnsi="Wingdings" w:hint="default"/>
+      </w:rPr>
+    </w:lvl>
+  </w:abstractNum>
+  <w:abstractNum w:abstractNumId="34">
     <w:nsid w:val="4B542C5C"/>
     <w:multiLevelType w:val="multilevel"/>
     <w:tmpl w:val="FF24C69A"/>
@@ -6625,7 +7289,7 @@
       </w:rPr>
     </w:lvl>
   </w:abstractNum>
-  <w:abstractNum w:abstractNumId="33">
+  <w:abstractNum w:abstractNumId="35">
     <w:nsid w:val="4E263D6C"/>
     <w:multiLevelType w:val="multilevel"/>
     <w:tmpl w:val="2C283E50"/>
@@ -6703,7 +7367,7 @@
       </w:rPr>
     </w:lvl>
   </w:abstractNum>
-  <w:abstractNum w:abstractNumId="34">
+  <w:abstractNum w:abstractNumId="36">
     <w:nsid w:val="510F73D1"/>
     <w:multiLevelType w:val="multilevel"/>
     <w:tmpl w:val="DA8E2BCE"/>
@@ -6781,7 +7445,7 @@
       </w:rPr>
     </w:lvl>
   </w:abstractNum>
-  <w:abstractNum w:abstractNumId="35">
+  <w:abstractNum w:abstractNumId="37">
     <w:nsid w:val="51752B3A"/>
     <w:multiLevelType w:val="multilevel"/>
     <w:tmpl w:val="20F6F398"/>
@@ -6859,7 +7523,7 @@
       </w:rPr>
     </w:lvl>
   </w:abstractNum>
-  <w:abstractNum w:abstractNumId="36">
+  <w:abstractNum w:abstractNumId="38">
     <w:nsid w:val="518A5C8F"/>
     <w:multiLevelType w:val="multilevel"/>
     <w:tmpl w:val="239208D0"/>
@@ -6937,7 +7601,7 @@
       </w:rPr>
     </w:lvl>
   </w:abstractNum>
-  <w:abstractNum w:abstractNumId="37">
+  <w:abstractNum w:abstractNumId="39">
     <w:nsid w:val="540930DC"/>
     <w:multiLevelType w:val="multilevel"/>
     <w:tmpl w:val="6796672A"/>
@@ -7015,7 +7679,7 @@
       </w:rPr>
     </w:lvl>
   </w:abstractNum>
-  <w:abstractNum w:abstractNumId="38">
+  <w:abstractNum w:abstractNumId="40">
     <w:nsid w:val="54877713"/>
     <w:multiLevelType w:val="multilevel"/>
     <w:tmpl w:val="C65092B0"/>
@@ -7093,7 +7757,7 @@
       </w:rPr>
     </w:lvl>
   </w:abstractNum>
-  <w:abstractNum w:abstractNumId="39">
+  <w:abstractNum w:abstractNumId="41">
     <w:nsid w:val="56F005D4"/>
     <w:multiLevelType w:val="multilevel"/>
     <w:tmpl w:val="780E32BA"/>
@@ -7171,7 +7835,7 @@
       </w:rPr>
     </w:lvl>
   </w:abstractNum>
-  <w:abstractNum w:abstractNumId="40">
+  <w:abstractNum w:abstractNumId="42">
     <w:nsid w:val="56F11DAC"/>
     <w:multiLevelType w:val="multilevel"/>
     <w:tmpl w:val="01AA42E8"/>
@@ -7249,7 +7913,120 @@
       </w:rPr>
     </w:lvl>
   </w:abstractNum>
-  <w:abstractNum w:abstractNumId="41">
+  <w:abstractNum w:abstractNumId="43">
+    <w:nsid w:val="5C270C32"/>
+    <w:multiLevelType w:val="hybridMultilevel"/>
+    <w:tmpl w:val="0B5AEC42"/>
+    <w:lvl w:ilvl="0" w:tplc="4F2A824C">
+      <w:start w:val="1"/>
+      <w:numFmt w:val="bullet"/>
+      <w:lvlText w:val=""/>
+      <w:lvlJc w:val="left"/>
+      <w:pPr>
+        <w:ind w:left="360" w:hanging="360"/>
+      </w:pPr>
+      <w:rPr>
+        <w:rFonts w:ascii="Symbol" w:hAnsi="Symbol" w:hint="default"/>
+      </w:rPr>
+    </w:lvl>
+    <w:lvl w:ilvl="1" w:tplc="22F8F79C">
+      <w:start w:val="1"/>
+      <w:numFmt w:val="bullet"/>
+      <w:lvlText w:val="o"/>
+      <w:lvlJc w:val="left"/>
+      <w:pPr>
+        <w:ind w:left="1080" w:hanging="360"/>
+      </w:pPr>
+      <w:rPr>
+        <w:rFonts w:ascii="Courier New" w:hAnsi="Courier New" w:hint="default"/>
+      </w:rPr>
+    </w:lvl>
+    <w:lvl w:ilvl="2" w:tplc="A8C0459A">
+      <w:start w:val="1"/>
+      <w:numFmt w:val="bullet"/>
+      <w:lvlText w:val=""/>
+      <w:lvlJc w:val="left"/>
+      <w:pPr>
+        <w:ind w:left="1800" w:hanging="360"/>
+      </w:pPr>
+      <w:rPr>
+        <w:rFonts w:ascii="Wingdings" w:hAnsi="Wingdings" w:hint="default"/>
+      </w:rPr>
+    </w:lvl>
+    <w:lvl w:ilvl="3" w:tplc="81A0482C">
+      <w:start w:val="1"/>
+      <w:numFmt w:val="bullet"/>
+      <w:lvlText w:val=""/>
+      <w:lvlJc w:val="left"/>
+      <w:pPr>
+        <w:ind w:left="2520" w:hanging="360"/>
+      </w:pPr>
+      <w:rPr>
+        <w:rFonts w:ascii="Symbol" w:hAnsi="Symbol" w:hint="default"/>
+      </w:rPr>
+    </w:lvl>
+    <w:lvl w:ilvl="4" w:tplc="3EBAEF98">
+      <w:start w:val="1"/>
+      <w:numFmt w:val="bullet"/>
+      <w:lvlText w:val="o"/>
+      <w:lvlJc w:val="left"/>
+      <w:pPr>
+        <w:ind w:left="3240" w:hanging="360"/>
+      </w:pPr>
+      <w:rPr>
+        <w:rFonts w:ascii="Courier New" w:hAnsi="Courier New" w:hint="default"/>
+      </w:rPr>
+    </w:lvl>
+    <w:lvl w:ilvl="5" w:tplc="5A106A7E">
+      <w:start w:val="1"/>
+      <w:numFmt w:val="bullet"/>
+      <w:lvlText w:val=""/>
+      <w:lvlJc w:val="left"/>
+      <w:pPr>
+        <w:ind w:left="3960" w:hanging="360"/>
+      </w:pPr>
+      <w:rPr>
+        <w:rFonts w:ascii="Wingdings" w:hAnsi="Wingdings" w:hint="default"/>
+      </w:rPr>
+    </w:lvl>
+    <w:lvl w:ilvl="6" w:tplc="EC1EC33A">
+      <w:start w:val="1"/>
+      <w:numFmt w:val="bullet"/>
+      <w:lvlText w:val=""/>
+      <w:lvlJc w:val="left"/>
+      <w:pPr>
+        <w:ind w:left="4680" w:hanging="360"/>
+      </w:pPr>
+      <w:rPr>
+        <w:rFonts w:ascii="Symbol" w:hAnsi="Symbol" w:hint="default"/>
+      </w:rPr>
+    </w:lvl>
+    <w:lvl w:ilvl="7" w:tplc="FE409F0A">
+      <w:start w:val="1"/>
+      <w:numFmt w:val="bullet"/>
+      <w:lvlText w:val="o"/>
+      <w:lvlJc w:val="left"/>
+      <w:pPr>
+        <w:ind w:left="5400" w:hanging="360"/>
+      </w:pPr>
+      <w:rPr>
+        <w:rFonts w:ascii="Courier New" w:hAnsi="Courier New" w:hint="default"/>
+      </w:rPr>
+    </w:lvl>
+    <w:lvl w:ilvl="8" w:tplc="CDA4CB58">
+      <w:start w:val="1"/>
+      <w:numFmt w:val="bullet"/>
+      <w:lvlText w:val=""/>
+      <w:lvlJc w:val="left"/>
+      <w:pPr>
+        <w:ind w:left="6120" w:hanging="360"/>
+      </w:pPr>
+      <w:rPr>
+        <w:rFonts w:ascii="Wingdings" w:hAnsi="Wingdings" w:hint="default"/>
+      </w:rPr>
+    </w:lvl>
+  </w:abstractNum>
+  <w:abstractNum w:abstractNumId="44">
     <w:nsid w:val="5CEE5135"/>
     <w:multiLevelType w:val="multilevel"/>
     <w:tmpl w:val="686C6F6E"/>
@@ -7327,7 +8104,120 @@
       </w:rPr>
     </w:lvl>
   </w:abstractNum>
-  <w:abstractNum w:abstractNumId="42">
+  <w:abstractNum w:abstractNumId="45">
+    <w:nsid w:val="5D8759CA"/>
+    <w:multiLevelType w:val="hybridMultilevel"/>
+    <w:tmpl w:val="C5946936"/>
+    <w:lvl w:ilvl="0" w:tplc="B3149408">
+      <w:start w:val="1"/>
+      <w:numFmt w:val="bullet"/>
+      <w:lvlText w:val=""/>
+      <w:lvlJc w:val="left"/>
+      <w:pPr>
+        <w:ind w:left="360" w:hanging="360"/>
+      </w:pPr>
+      <w:rPr>
+        <w:rFonts w:ascii="Symbol" w:hAnsi="Symbol" w:hint="default"/>
+      </w:rPr>
+    </w:lvl>
+    <w:lvl w:ilvl="1" w:tplc="7AFA35CE">
+      <w:start w:val="1"/>
+      <w:numFmt w:val="bullet"/>
+      <w:lvlText w:val="o"/>
+      <w:lvlJc w:val="left"/>
+      <w:pPr>
+        <w:ind w:left="1080" w:hanging="360"/>
+      </w:pPr>
+      <w:rPr>
+        <w:rFonts w:ascii="Courier New" w:hAnsi="Courier New" w:hint="default"/>
+      </w:rPr>
+    </w:lvl>
+    <w:lvl w:ilvl="2" w:tplc="94D65EC2">
+      <w:start w:val="1"/>
+      <w:numFmt w:val="bullet"/>
+      <w:lvlText w:val=""/>
+      <w:lvlJc w:val="left"/>
+      <w:pPr>
+        <w:ind w:left="1800" w:hanging="360"/>
+      </w:pPr>
+      <w:rPr>
+        <w:rFonts w:ascii="Wingdings" w:hAnsi="Wingdings" w:hint="default"/>
+      </w:rPr>
+    </w:lvl>
+    <w:lvl w:ilvl="3" w:tplc="8C10AE7A">
+      <w:start w:val="1"/>
+      <w:numFmt w:val="bullet"/>
+      <w:lvlText w:val=""/>
+      <w:lvlJc w:val="left"/>
+      <w:pPr>
+        <w:ind w:left="2520" w:hanging="360"/>
+      </w:pPr>
+      <w:rPr>
+        <w:rFonts w:ascii="Symbol" w:hAnsi="Symbol" w:hint="default"/>
+      </w:rPr>
+    </w:lvl>
+    <w:lvl w:ilvl="4" w:tplc="F5F09112">
+      <w:start w:val="1"/>
+      <w:numFmt w:val="bullet"/>
+      <w:lvlText w:val="o"/>
+      <w:lvlJc w:val="left"/>
+      <w:pPr>
+        <w:ind w:left="3240" w:hanging="360"/>
+      </w:pPr>
+      <w:rPr>
+        <w:rFonts w:ascii="Courier New" w:hAnsi="Courier New" w:hint="default"/>
+      </w:rPr>
+    </w:lvl>
+    <w:lvl w:ilvl="5" w:tplc="FAD2D4F2">
+      <w:start w:val="1"/>
+      <w:numFmt w:val="bullet"/>
+      <w:lvlText w:val=""/>
+      <w:lvlJc w:val="left"/>
+      <w:pPr>
+        <w:ind w:left="3960" w:hanging="360"/>
+      </w:pPr>
+      <w:rPr>
+        <w:rFonts w:ascii="Wingdings" w:hAnsi="Wingdings" w:hint="default"/>
+      </w:rPr>
+    </w:lvl>
+    <w:lvl w:ilvl="6" w:tplc="D20A7E56">
+      <w:start w:val="1"/>
+      <w:numFmt w:val="bullet"/>
+      <w:lvlText w:val=""/>
+      <w:lvlJc w:val="left"/>
+      <w:pPr>
+        <w:ind w:left="4680" w:hanging="360"/>
+      </w:pPr>
+      <w:rPr>
+        <w:rFonts w:ascii="Symbol" w:hAnsi="Symbol" w:hint="default"/>
+      </w:rPr>
+    </w:lvl>
+    <w:lvl w:ilvl="7" w:tplc="3A44C0CA">
+      <w:start w:val="1"/>
+      <w:numFmt w:val="bullet"/>
+      <w:lvlText w:val="o"/>
+      <w:lvlJc w:val="left"/>
+      <w:pPr>
+        <w:ind w:left="5400" w:hanging="360"/>
+      </w:pPr>
+      <w:rPr>
+        <w:rFonts w:ascii="Courier New" w:hAnsi="Courier New" w:hint="default"/>
+      </w:rPr>
+    </w:lvl>
+    <w:lvl w:ilvl="8" w:tplc="90A22CF6">
+      <w:start w:val="1"/>
+      <w:numFmt w:val="bullet"/>
+      <w:lvlText w:val=""/>
+      <w:lvlJc w:val="left"/>
+      <w:pPr>
+        <w:ind w:left="6120" w:hanging="360"/>
+      </w:pPr>
+      <w:rPr>
+        <w:rFonts w:ascii="Wingdings" w:hAnsi="Wingdings" w:hint="default"/>
+      </w:rPr>
+    </w:lvl>
+  </w:abstractNum>
+  <w:abstractNum w:abstractNumId="46">
     <w:nsid w:val="6DE954E8"/>
     <w:multiLevelType w:val="multilevel"/>
     <w:tmpl w:val="2CE24F84"/>
@@ -7405,7 +8295,7 @@
       </w:rPr>
     </w:lvl>
   </w:abstractNum>
-  <w:abstractNum w:abstractNumId="43">
+  <w:abstractNum w:abstractNumId="47">
     <w:nsid w:val="6F2B0686"/>
     <w:multiLevelType w:val="multilevel"/>
     <w:tmpl w:val="0744FDF4"/>
@@ -7483,7 +8373,7 @@
       </w:rPr>
     </w:lvl>
   </w:abstractNum>
-  <w:abstractNum w:abstractNumId="44">
+  <w:abstractNum w:abstractNumId="48">
     <w:nsid w:val="71FE6C33"/>
     <w:multiLevelType w:val="multilevel"/>
     <w:tmpl w:val="3FCC025A"/>
@@ -7561,7 +8451,7 @@
       </w:rPr>
     </w:lvl>
   </w:abstractNum>
-  <w:abstractNum w:abstractNumId="45">
+  <w:abstractNum w:abstractNumId="49">
     <w:nsid w:val="74292581"/>
     <w:multiLevelType w:val="multilevel"/>
     <w:tmpl w:val="12CEC828"/>
@@ -7639,7 +8529,7 @@
       </w:rPr>
     </w:lvl>
   </w:abstractNum>
-  <w:abstractNum w:abstractNumId="46">
+  <w:abstractNum w:abstractNumId="50">
     <w:nsid w:val="79755DEF"/>
     <w:multiLevelType w:val="multilevel"/>
     <w:tmpl w:val="C91CEEF2"/>
@@ -7717,7 +8607,7 @@
       </w:rPr>
     </w:lvl>
   </w:abstractNum>
-  <w:abstractNum w:abstractNumId="47">
+  <w:abstractNum w:abstractNumId="51">
     <w:nsid w:val="7E1827A9"/>
     <w:multiLevelType w:val="multilevel"/>
     <w:tmpl w:val="5030A484"/>
@@ -7796,70 +8686,70 @@
     </w:lvl>
   </w:abstractNum>
   <w:num w:numId="1">
-    <w:abstractNumId w:val="43"/>
+    <w:abstractNumId w:val="47"/>
   </w:num>
   <w:num w:numId="2">
     <w:abstractNumId w:val="11"/>
   </w:num>
   <w:num w:numId="3">
-    <w:abstractNumId w:val="35"/>
+    <w:abstractNumId w:val="37"/>
   </w:num>
   <w:num w:numId="4">
-    <w:abstractNumId w:val="40"/>
+    <w:abstractNumId w:val="42"/>
   </w:num>
   <w:num w:numId="5">
     <w:abstractNumId w:val="10"/>
   </w:num>
   <w:num w:numId="6">
-    <w:abstractNumId w:val="32"/>
+    <w:abstractNumId w:val="34"/>
   </w:num>
   <w:num w:numId="7">
-    <w:abstractNumId w:val="36"/>
+    <w:abstractNumId w:val="38"/>
   </w:num>
   <w:num w:numId="8">
-    <w:abstractNumId w:val="16"/>
+    <w:abstractNumId w:val="17"/>
   </w:num>
   <w:num w:numId="9">
-    <w:abstractNumId w:val="41"/>
+    <w:abstractNumId w:val="44"/>
   </w:num>
   <w:num w:numId="10">
     <w:abstractNumId w:val="15"/>
   </w:num>
   <w:num w:numId="11">
-    <w:abstractNumId w:val="37"/>
+    <w:abstractNumId w:val="39"/>
   </w:num>
   <w:num w:numId="12">
     <w:abstractNumId w:val="14"/>
   </w:num>
   <w:num w:numId="13">
-    <w:abstractNumId w:val="47"/>
+    <w:abstractNumId w:val="51"/>
   </w:num>
   <w:num w:numId="14">
     <w:abstractNumId w:val="5"/>
   </w:num>
   <w:num w:numId="15">
-    <w:abstractNumId w:val="38"/>
+    <w:abstractNumId w:val="40"/>
   </w:num>
   <w:num w:numId="16">
     <w:abstractNumId w:val="4"/>
   </w:num>
   <w:num w:numId="17">
-    <w:abstractNumId w:val="28"/>
+    <w:abstractNumId w:val="29"/>
   </w:num>
   <w:num w:numId="18">
     <w:abstractNumId w:val="12"/>
   </w:num>
   <w:num w:numId="19">
-    <w:abstractNumId w:val="34"/>
+    <w:abstractNumId w:val="36"/>
   </w:num>
   <w:num w:numId="20">
-    <w:abstractNumId w:val="46"/>
+    <w:abstractNumId w:val="50"/>
   </w:num>
   <w:num w:numId="21">
-    <w:abstractNumId w:val="22"/>
+    <w:abstractNumId w:val="23"/>
   </w:num>
   <w:num w:numId="22">
-    <w:abstractNumId w:val="17"/>
+    <w:abstractNumId w:val="18"/>
   </w:num>
   <w:num w:numId="23">
     <w:abstractNumId w:val="13"/>
@@ -7871,37 +8761,37 @@
     <w:abstractNumId w:val="0"/>
   </w:num>
   <w:num w:numId="26">
-    <w:abstractNumId w:val="21"/>
+    <w:abstractNumId w:val="22"/>
   </w:num>
   <w:num w:numId="27">
-    <w:abstractNumId w:val="33"/>
+    <w:abstractNumId w:val="35"/>
   </w:num>
   <w:num w:numId="28">
-    <w:abstractNumId w:val="45"/>
+    <w:abstractNumId w:val="49"/>
   </w:num>
   <w:num w:numId="29">
-    <w:abstractNumId w:val="18"/>
+    <w:abstractNumId w:val="19"/>
   </w:num>
   <w:num w:numId="30">
     <w:abstractNumId w:val="1"/>
   </w:num>
   <w:num w:numId="31">
-    <w:abstractNumId w:val="31"/>
+    <w:abstractNumId w:val="32"/>
   </w:num>
   <w:num w:numId="32">
-    <w:abstractNumId w:val="44"/>
+    <w:abstractNumId w:val="48"/>
   </w:num>
   <w:num w:numId="33">
-    <w:abstractNumId w:val="39"/>
+    <w:abstractNumId w:val="41"/>
   </w:num>
   <w:num w:numId="34">
-    <w:abstractNumId w:val="29"/>
+    <w:abstractNumId w:val="30"/>
   </w:num>
   <w:num w:numId="35">
     <w:abstractNumId w:val="7"/>
   </w:num>
   <w:num w:numId="36">
-    <w:abstractNumId w:val="42"/>
+    <w:abstractNumId w:val="46"/>
   </w:num>
   <w:num w:numId="37">
     <w:abstractNumId w:val="8"/>
@@ -7910,34 +8800,46 @@
     <w:abstractNumId w:val="3"/>
   </w:num>
   <w:num w:numId="39">
-    <w:abstractNumId w:val="26"/>
+    <w:abstractNumId w:val="27"/>
   </w:num>
   <w:num w:numId="40">
-    <w:abstractNumId w:val="20"/>
+    <w:abstractNumId w:val="21"/>
   </w:num>
   <w:num w:numId="41">
-    <w:abstractNumId w:val="30"/>
+    <w:abstractNumId w:val="31"/>
   </w:num>
   <w:num w:numId="42">
     <w:abstractNumId w:val="6"/>
   </w:num>
   <w:num w:numId="43">
-    <w:abstractNumId w:val="19"/>
+    <w:abstractNumId w:val="20"/>
   </w:num>
   <w:num w:numId="44">
-    <w:abstractNumId w:val="25"/>
+    <w:abstractNumId w:val="26"/>
   </w:num>
   <w:num w:numId="45">
-    <w:abstractNumId w:val="23"/>
+    <w:abstractNumId w:val="24"/>
   </w:num>
   <w:num w:numId="46">
     <w:abstractNumId w:val="2"/>
   </w:num>
   <w:num w:numId="47">
-    <w:abstractNumId w:val="24"/>
+    <w:abstractNumId w:val="25"/>
   </w:num>
   <w:num w:numId="48">
-    <w:abstractNumId w:val="27"/>
+    <w:abstractNumId w:val="28"/>
+  </w:num>
+  <w:num w:numId="49">
+    <w:abstractNumId w:val="43"/>
+  </w:num>
+  <w:num w:numId="50">
+    <w:abstractNumId w:val="33"/>
+  </w:num>
+  <w:num w:numId="51">
+    <w:abstractNumId w:val="45"/>
+  </w:num>
+  <w:num w:numId="52">
+    <w:abstractNumId w:val="16"/>
   </w:num>
   <w:numIdMacAtCleanup w:val="43"/>
 </w:numbering>

</xml_diff>

<commit_message>
Add the section "Migrating a Database When Your Model Changes".
</commit_message>
<xml_diff>
--- a/EntityFramework6_GettingStarted/EntityFramework6_GettingStarted.docx
+++ b/EntityFramework6_GettingStarted/EntityFramework6_GettingStarted.docx
@@ -513,19 +513,7 @@
                 <w:rPr>
                   <w:rStyle w:val="Hyperlink"/>
                 </w:rPr>
-                <w:t>Fixing How EF In</w:t>
-              </w:r>
-              <w:r>
-                <w:rPr>
-                  <w:rStyle w:val="Hyperlink"/>
-                </w:rPr>
-                <w:t>t</w:t>
-              </w:r>
-              <w:r>
-                <w:rPr>
-                  <w:rStyle w:val="Hyperlink"/>
-                </w:rPr>
-                <w:t>erprets Your Model</w:t>
+                <w:t>Fixing How EF Interprets Your Model</w:t>
               </w:r>
             </w:hyperlink>
           </w:p>
@@ -549,19 +537,19 @@
                 <w:rPr>
                   <w:rStyle w:val="Hyperlink"/>
                 </w:rPr>
-                <w:t>Using Code First</w:t>
+                <w:t>Using C</w:t>
               </w:r>
               <w:r>
                 <w:rPr>
                   <w:rStyle w:val="Hyperlink"/>
                 </w:rPr>
-                <w:t xml:space="preserve"> </w:t>
+                <w:t>o</w:t>
               </w:r>
               <w:r>
                 <w:rPr>
                   <w:rStyle w:val="Hyperlink"/>
                 </w:rPr>
-                <w:t>Migrations to Create a Database</w:t>
+                <w:t>de First Migrations to Create a Database</w:t>
               </w:r>
             </w:hyperlink>
           </w:p>
@@ -586,14 +574,29 @@
               <w:spacing w:after="0" w:line="240" w:lineRule="auto"/>
               <w:rPr>
                 <w:rStyle w:val="Hyperlink"/>
+                <w:u w:val="none"/>
               </w:rPr>
             </w:pPr>
-            <w:r>
-              <w:rPr>
-                <w:rStyle w:val="Hyperlink"/>
-              </w:rPr>
-              <w:t>q</w:t>
-            </w:r>
+            <w:hyperlink w:anchor="_Migrating_a_Database" w:history="1">
+              <w:r>
+                <w:rPr>
+                  <w:rStyle w:val="Hyperlink"/>
+                </w:rPr>
+                <w:t>Migrating a Database When Y</w:t>
+              </w:r>
+              <w:r>
+                <w:rPr>
+                  <w:rStyle w:val="Hyperlink"/>
+                </w:rPr>
+                <w:t>o</w:t>
+              </w:r>
+              <w:r>
+                <w:rPr>
+                  <w:rStyle w:val="Hyperlink"/>
+                </w:rPr>
+                <w:t>ur Model Changes</w:t>
+              </w:r>
+            </w:hyperlink>
           </w:p>
         </w:tc>
         <w:tc>
@@ -5896,9 +5899,7 @@
         <w:pStyle w:val="Heading2"/>
       </w:pPr>
       <w:bookmarkStart w:id="16" w:name="_Using_Code_First"/>
-      <w:bookmarkStart w:id="17" w:name="_GoBack"/>
       <w:bookmarkEnd w:id="16"/>
-      <w:bookmarkEnd w:id="17"/>
       <w:r>
         <w:t>Using Code First Migrations to Create a Database</w:t>
       </w:r>
@@ -6366,7 +6367,7 @@
       </w:r>
       <w:proofErr w:type="gramStart"/>
       <w:r>
-        <w:t>add-migrations</w:t>
+        <w:t>add-migration</w:t>
       </w:r>
       <w:proofErr w:type="gramEnd"/>
       <w:r>
@@ -6706,7 +6707,13 @@
     </w:p>
     <w:p>
       <w:r>
-        <w:t xml:space="preserve">The structure of the database that was just created can be seen the </w:t>
+        <w:t xml:space="preserve">The structure of the database that was just created can be seen </w:t>
+      </w:r>
+      <w:r>
+        <w:t xml:space="preserve">via </w:t>
+      </w:r>
+      <w:r>
+        <w:t xml:space="preserve">the </w:t>
       </w:r>
       <w:r>
         <w:rPr>
@@ -6739,7 +6746,578 @@
         <w:t>.  You can review the tables with their columns, keys, and indexes.</w:t>
       </w:r>
     </w:p>
-    <w:p/>
+    <w:p>
+      <w:pPr>
+        <w:pStyle w:val="Heading2"/>
+        <w:rPr>
+          <w:rStyle w:val="Hyperlink"/>
+          <w:color w:val="4F81BD" w:themeColor="accent1"/>
+          <w:u w:val="none"/>
+        </w:rPr>
+      </w:pPr>
+      <w:bookmarkStart w:id="17" w:name="_Migrating_a_Database"/>
+      <w:bookmarkEnd w:id="17"/>
+      <w:r>
+        <w:rPr>
+          <w:rStyle w:val="Hyperlink"/>
+          <w:color w:val="4F81BD" w:themeColor="accent1"/>
+          <w:u w:val="none"/>
+        </w:rPr>
+        <w:t>Migrating a Database When Your Model Changes</w:t>
+      </w:r>
+    </w:p>
+    <w:p>
+      <w:pPr>
+        <w:spacing w:after="0"/>
+      </w:pPr>
+      <w:r>
+        <w:t>Our next step is to make a change to the Model, and demonstrate how to bring the database up-to-date to make it comparable to the Model.</w:t>
+      </w:r>
+    </w:p>
+    <w:p>
+      <w:pPr>
+        <w:pStyle w:val="ListParagraph"/>
+        <w:numPr>
+          <w:ilvl w:val="0"/>
+          <w:numId w:val="57"/>
+        </w:numPr>
+      </w:pPr>
+      <w:r>
+        <w:lastRenderedPageBreak/>
+        <w:t xml:space="preserve">Navigate to </w:t>
+      </w:r>
+      <w:proofErr w:type="spellStart"/>
+      <w:r>
+        <w:t>Classes.cs</w:t>
+      </w:r>
+      <w:proofErr w:type="spellEnd"/>
+      <w:r>
+        <w:t xml:space="preserve"> (containing our Domain Classes).</w:t>
+      </w:r>
+    </w:p>
+    <w:p>
+      <w:pPr>
+        <w:pStyle w:val="ListParagraph"/>
+        <w:numPr>
+          <w:ilvl w:val="0"/>
+          <w:numId w:val="57"/>
+        </w:numPr>
+      </w:pPr>
+      <w:r>
+        <w:t>Add - to the Ninja class – the date-of-birth</w:t>
+      </w:r>
+    </w:p>
+    <w:p>
+      <w:pPr>
+        <w:ind w:left="720"/>
+      </w:pPr>
+      <w:proofErr w:type="gramStart"/>
+      <w:r>
+        <w:t>public</w:t>
+      </w:r>
+      <w:proofErr w:type="gramEnd"/>
+      <w:r>
+        <w:t xml:space="preserve"> </w:t>
+      </w:r>
+      <w:proofErr w:type="spellStart"/>
+      <w:r>
+        <w:t>System.DateTime</w:t>
+      </w:r>
+      <w:proofErr w:type="spellEnd"/>
+      <w:r>
+        <w:t xml:space="preserve"> </w:t>
+      </w:r>
+      <w:proofErr w:type="spellStart"/>
+      <w:r>
+        <w:t>DateOfBirth</w:t>
+      </w:r>
+      <w:proofErr w:type="spellEnd"/>
+      <w:r>
+        <w:t xml:space="preserve"> { get; set; }</w:t>
+      </w:r>
+    </w:p>
+    <w:p>
+      <w:pPr>
+        <w:pStyle w:val="ListParagraph"/>
+        <w:numPr>
+          <w:ilvl w:val="0"/>
+          <w:numId w:val="56"/>
+        </w:numPr>
+        <w:rPr>
+          <w:color w:val="0000FF"/>
+        </w:rPr>
+      </w:pPr>
+      <w:r>
+        <w:t xml:space="preserve">To satisfy my curiosity, I tried to refresh the </w:t>
+      </w:r>
+      <w:r>
+        <w:rPr>
+          <w:b/>
+          <w:bCs/>
+        </w:rPr>
+        <w:t xml:space="preserve">Entity Data Model </w:t>
+      </w:r>
+      <w:r>
+        <w:t>described in</w:t>
+      </w:r>
+      <w:r>
+        <w:rPr>
+          <w:b/>
+          <w:bCs/>
+        </w:rPr>
+        <w:t xml:space="preserve"> </w:t>
+      </w:r>
+      <w:hyperlink w:anchor="_Validating_Your_EF">
+        <w:proofErr w:type="spellStart"/>
+        <w:r>
+          <w:rPr>
+            <w:rStyle w:val="Hyperlink"/>
+          </w:rPr>
+          <w:t>Valildating</w:t>
+        </w:r>
+        <w:proofErr w:type="spellEnd"/>
+        <w:r>
+          <w:rPr>
+            <w:rStyle w:val="Hyperlink"/>
+          </w:rPr>
+          <w:t xml:space="preserve"> Your EF Model</w:t>
+        </w:r>
+      </w:hyperlink>
+      <w:r>
+        <w:t>.  I repeated the steps described in</w:t>
+      </w:r>
+      <w:r>
+        <w:rPr>
+          <w:b/>
+          <w:bCs/>
+        </w:rPr>
+        <w:t xml:space="preserve"> </w:t>
+      </w:r>
+      <w:hyperlink w:anchor="_Validating_Your_EF">
+        <w:proofErr w:type="spellStart"/>
+        <w:r>
+          <w:rPr>
+            <w:rStyle w:val="Hyperlink"/>
+          </w:rPr>
+          <w:t>Valildating</w:t>
+        </w:r>
+        <w:proofErr w:type="spellEnd"/>
+        <w:r>
+          <w:rPr>
+            <w:rStyle w:val="Hyperlink"/>
+          </w:rPr>
+          <w:t xml:space="preserve"> Your EF Model</w:t>
+        </w:r>
+      </w:hyperlink>
+      <w:r>
+        <w:t>, and the date-of-birth column showed up in “Ninja”, just as I expected.  This exercise is, of course, not necessary.  But when the change is more e</w:t>
+      </w:r>
+      <w:r>
+        <w:t>xtensiv</w:t>
+      </w:r>
+      <w:r>
+        <w:t>e, it is probably appropriate.</w:t>
+      </w:r>
+    </w:p>
+    <w:p>
+      <w:pPr>
+        <w:pStyle w:val="ListParagraph"/>
+        <w:numPr>
+          <w:ilvl w:val="0"/>
+          <w:numId w:val="56"/>
+        </w:numPr>
+      </w:pPr>
+      <w:r>
+        <w:t xml:space="preserve">Navigate to the </w:t>
+      </w:r>
+      <w:r>
+        <w:rPr>
+          <w:b/>
+          <w:bCs/>
+        </w:rPr>
+        <w:t>Package Manager Console</w:t>
+      </w:r>
+      <w:r>
+        <w:t xml:space="preserve"> - using the instructions in </w:t>
+      </w:r>
+      <w:hyperlink w:anchor="_Using_Code_First">
+        <w:r>
+          <w:rPr>
+            <w:rStyle w:val="Hyperlink"/>
+          </w:rPr>
+          <w:t>Using Code First Migrations to Create a Database</w:t>
+        </w:r>
+      </w:hyperlink>
+      <w:r>
+        <w:t>.</w:t>
+      </w:r>
+    </w:p>
+    <w:p>
+      <w:pPr>
+        <w:pStyle w:val="ListParagraph"/>
+        <w:numPr>
+          <w:ilvl w:val="0"/>
+          <w:numId w:val="54"/>
+        </w:numPr>
+      </w:pPr>
+      <w:r>
+        <w:t xml:space="preserve">In the top row of </w:t>
+      </w:r>
+      <w:r>
+        <w:rPr>
+          <w:b/>
+          <w:bCs/>
+        </w:rPr>
+        <w:t>Package Manager Console</w:t>
+      </w:r>
+      <w:r>
+        <w:t xml:space="preserve"> Select nuget.org in </w:t>
+      </w:r>
+      <w:r>
+        <w:rPr>
+          <w:b/>
+          <w:bCs/>
+        </w:rPr>
+        <w:t>Package source:</w:t>
+      </w:r>
+      <w:r>
+        <w:t xml:space="preserve"> and </w:t>
+      </w:r>
+      <w:proofErr w:type="spellStart"/>
+      <w:r>
+        <w:t>NinjaDomain.DataModel</w:t>
+      </w:r>
+      <w:proofErr w:type="spellEnd"/>
+      <w:r>
+        <w:t xml:space="preserve"> in </w:t>
+      </w:r>
+      <w:r>
+        <w:rPr>
+          <w:b/>
+          <w:bCs/>
+        </w:rPr>
+        <w:t>Default project</w:t>
+      </w:r>
+      <w:proofErr w:type="gramStart"/>
+      <w:r>
+        <w:rPr>
+          <w:b/>
+          <w:bCs/>
+        </w:rPr>
+        <w:t>:</w:t>
+      </w:r>
+      <w:r>
+        <w:t>.</w:t>
+      </w:r>
+      <w:proofErr w:type="gramEnd"/>
+    </w:p>
+    <w:p>
+      <w:r>
+        <w:t xml:space="preserve">At the </w:t>
+      </w:r>
+      <w:r>
+        <w:rPr>
+          <w:b/>
+          <w:bCs/>
+        </w:rPr>
+        <w:t>PM&gt;</w:t>
+      </w:r>
+      <w:r>
+        <w:t xml:space="preserve"> command prompt type</w:t>
+      </w:r>
+      <w:r>
+        <w:tab/>
+      </w:r>
+      <w:r>
+        <w:tab/>
+      </w:r>
+    </w:p>
+    <w:p>
+      <w:pPr>
+        <w:ind w:firstLine="720"/>
+      </w:pPr>
+      <w:r>
+        <w:t>“</w:t>
+      </w:r>
+      <w:proofErr w:type="gramStart"/>
+      <w:r>
+        <w:t>add-migration</w:t>
+      </w:r>
+      <w:proofErr w:type="gramEnd"/>
+      <w:r>
+        <w:t xml:space="preserve"> </w:t>
+      </w:r>
+      <w:proofErr w:type="spellStart"/>
+      <w:r>
+        <w:t>AddBirthdayToNinja</w:t>
+      </w:r>
+      <w:proofErr w:type="spellEnd"/>
+      <w:r>
+        <w:t xml:space="preserve">” followed by the </w:t>
+      </w:r>
+      <w:r>
+        <w:rPr>
+          <w:b/>
+          <w:bCs/>
+        </w:rPr>
+        <w:t xml:space="preserve">Enter </w:t>
+      </w:r>
+      <w:r>
+        <w:t>key.</w:t>
+      </w:r>
+    </w:p>
+    <w:p>
+      <w:pPr>
+        <w:rPr>
+          <w:i/>
+          <w:iCs/>
+        </w:rPr>
+      </w:pPr>
+      <w:r>
+        <w:t>Migrations finds an existing database, and it builds a 2</w:t>
+      </w:r>
+      <w:r>
+        <w:rPr>
+          <w:vertAlign w:val="superscript"/>
+        </w:rPr>
+        <w:t>nd</w:t>
+      </w:r>
+      <w:r>
+        <w:t xml:space="preserve"> </w:t>
+      </w:r>
+      <w:proofErr w:type="spellStart"/>
+      <w:r>
+        <w:t>DbMigration</w:t>
+      </w:r>
+      <w:proofErr w:type="spellEnd"/>
+      <w:r>
+        <w:t xml:space="preserve"> class based on the difference between the existing schema (in table </w:t>
+      </w:r>
+      <w:proofErr w:type="spellStart"/>
+      <w:r>
+        <w:t>dbo</w:t>
+      </w:r>
+      <w:proofErr w:type="spellEnd"/>
+      <w:r>
+        <w:t>.__</w:t>
+      </w:r>
+      <w:proofErr w:type="spellStart"/>
+      <w:r>
+        <w:t>MigrationHistory</w:t>
+      </w:r>
+      <w:proofErr w:type="spellEnd"/>
+      <w:r>
+        <w:t>) and the model inferred from the Domain Classes.  The result is a new file named &lt;some 15-digit integer&gt;_</w:t>
+      </w:r>
+      <w:proofErr w:type="spellStart"/>
+      <w:r>
+        <w:t>AddBirthdayToNinja.cs</w:t>
+      </w:r>
+      <w:proofErr w:type="spellEnd"/>
+      <w:r>
+        <w:t xml:space="preserve">.  The code in the </w:t>
+      </w:r>
+      <w:proofErr w:type="gramStart"/>
+      <w:r>
+        <w:t>Up(</w:t>
+      </w:r>
+      <w:proofErr w:type="gramEnd"/>
+      <w:r>
+        <w:t xml:space="preserve">) method of class </w:t>
+      </w:r>
+      <w:proofErr w:type="spellStart"/>
+      <w:r>
+        <w:t>AddBirthdayToNinja</w:t>
+      </w:r>
+      <w:proofErr w:type="spellEnd"/>
+      <w:r>
+        <w:t xml:space="preserve"> specifies adding a new column of type </w:t>
+      </w:r>
+      <w:proofErr w:type="spellStart"/>
+      <w:r>
+        <w:t>DateTime</w:t>
+      </w:r>
+      <w:proofErr w:type="spellEnd"/>
+      <w:r>
+        <w:t xml:space="preserve"> to </w:t>
+      </w:r>
+      <w:proofErr w:type="spellStart"/>
+      <w:r>
+        <w:t>dbo.Ninjas</w:t>
+      </w:r>
+      <w:proofErr w:type="spellEnd"/>
+      <w:r>
+        <w:t xml:space="preserve"> - named “</w:t>
+      </w:r>
+      <w:proofErr w:type="spellStart"/>
+      <w:r>
+        <w:t>DateOfBirth</w:t>
+      </w:r>
+      <w:proofErr w:type="spellEnd"/>
+      <w:r>
+        <w:t>”.</w:t>
+      </w:r>
+    </w:p>
+    <w:p>
+      <w:r>
+        <w:t xml:space="preserve">The </w:t>
+      </w:r>
+      <w:proofErr w:type="spellStart"/>
+      <w:r>
+        <w:t>DbMigration</w:t>
+      </w:r>
+      <w:proofErr w:type="spellEnd"/>
+      <w:r>
+        <w:t xml:space="preserve"> classes have both an </w:t>
+      </w:r>
+      <w:proofErr w:type="gramStart"/>
+      <w:r>
+        <w:t>Up(</w:t>
+      </w:r>
+      <w:proofErr w:type="gramEnd"/>
+      <w:r>
+        <w:t xml:space="preserve">) method and a Down() method.  The </w:t>
+      </w:r>
+      <w:proofErr w:type="gramStart"/>
+      <w:r>
+        <w:t>Down(</w:t>
+      </w:r>
+      <w:proofErr w:type="gramEnd"/>
+      <w:r>
+        <w:t>) method is available (if needed) to reverse the action in building or updating a database.</w:t>
+      </w:r>
+    </w:p>
+    <w:p>
+      <w:pPr>
+        <w:spacing w:line="240" w:lineRule="auto"/>
+        <w:rPr>
+          <w:rFonts w:eastAsiaTheme="minorEastAsia"/>
+        </w:rPr>
+      </w:pPr>
+      <w:r>
+        <w:t>Let us apply the 2</w:t>
+      </w:r>
+      <w:r>
+        <w:rPr>
+          <w:vertAlign w:val="superscript"/>
+        </w:rPr>
+        <w:t>nd</w:t>
+      </w:r>
+      <w:r>
+        <w:t xml:space="preserve"> migration.  Navigate back to the </w:t>
+      </w:r>
+      <w:r>
+        <w:rPr>
+          <w:b/>
+          <w:bCs/>
+        </w:rPr>
+        <w:t>Package Manager Console.</w:t>
+      </w:r>
+      <w:r>
+        <w:t xml:space="preserve">  At the </w:t>
+      </w:r>
+      <w:r>
+        <w:rPr>
+          <w:b/>
+          <w:bCs/>
+        </w:rPr>
+        <w:t>PM&gt;</w:t>
+      </w:r>
+      <w:r>
+        <w:t xml:space="preserve"> command prompt type</w:t>
+      </w:r>
+    </w:p>
+    <w:p>
+      <w:pPr>
+        <w:ind w:firstLine="720"/>
+      </w:pPr>
+      <w:r>
+        <w:t xml:space="preserve">“update-database -verbose” followed by the </w:t>
+      </w:r>
+      <w:r>
+        <w:rPr>
+          <w:b/>
+          <w:bCs/>
+        </w:rPr>
+        <w:t xml:space="preserve">Enter </w:t>
+      </w:r>
+      <w:r>
+        <w:t>key.</w:t>
+      </w:r>
+    </w:p>
+    <w:p>
+      <w:r>
+        <w:t xml:space="preserve">Look at the text from the “verbose” option – specifically at the point where Migrations is </w:t>
+      </w:r>
+      <w:proofErr w:type="gramStart"/>
+      <w:r>
+        <w:t>rebuilding  [</w:t>
+      </w:r>
+      <w:proofErr w:type="spellStart"/>
+      <w:proofErr w:type="gramEnd"/>
+      <w:r>
+        <w:t>dbo</w:t>
+      </w:r>
+      <w:proofErr w:type="spellEnd"/>
+      <w:r>
+        <w:t>].[__</w:t>
+      </w:r>
+      <w:proofErr w:type="spellStart"/>
+      <w:r>
+        <w:t>MigrationHistory</w:t>
+      </w:r>
+      <w:proofErr w:type="spellEnd"/>
+      <w:r>
+        <w:t>].  Shortly after this point Migrations refers to the 2</w:t>
+      </w:r>
+      <w:r>
+        <w:rPr>
+          <w:vertAlign w:val="superscript"/>
+        </w:rPr>
+        <w:t>nd</w:t>
+      </w:r>
+      <w:r>
+        <w:t xml:space="preserve"> </w:t>
+      </w:r>
+      <w:proofErr w:type="spellStart"/>
+      <w:r>
+        <w:t>DbMigration</w:t>
+      </w:r>
+      <w:proofErr w:type="spellEnd"/>
+      <w:r>
+        <w:t xml:space="preserve"> class named </w:t>
+      </w:r>
+      <w:proofErr w:type="spellStart"/>
+      <w:r>
+        <w:t>AddBirthdayToNinja</w:t>
+      </w:r>
+      <w:proofErr w:type="spellEnd"/>
+      <w:r>
+        <w:t xml:space="preserve">.  You can also refer to the database in </w:t>
+      </w:r>
+      <w:r>
+        <w:rPr>
+          <w:b/>
+          <w:bCs/>
+        </w:rPr>
+        <w:t>SQL Server Object Explorer</w:t>
+      </w:r>
+      <w:r>
+        <w:t xml:space="preserve"> to observe the new column in </w:t>
+      </w:r>
+      <w:proofErr w:type="spellStart"/>
+      <w:r>
+        <w:t>dbo.Ninjas</w:t>
+      </w:r>
+      <w:proofErr w:type="spellEnd"/>
+      <w:r>
+        <w:t>.</w:t>
+      </w:r>
+    </w:p>
+    <w:p>
+      <w:bookmarkStart w:id="18" w:name="_GoBack"/>
+      <w:bookmarkEnd w:id="18"/>
+    </w:p>
     <w:sectPr>
       <w:footerReference w:type="default" r:id="rId9"/>
       <w:pgSz w:w="12240" w:h="15840"/>
@@ -6795,7 +7373,7 @@
       <w:rPr>
         <w:noProof/>
       </w:rPr>
-      <w:t>10</w:t>
+      <w:t>12</w:t>
     </w:r>
     <w:r>
       <w:fldChar w:fldCharType="end"/>
@@ -7101,6 +7679,119 @@
     </w:lvl>
   </w:abstractNum>
   <w:abstractNum w:abstractNumId="3">
+    <w:nsid w:val="0326010D"/>
+    <w:multiLevelType w:val="hybridMultilevel"/>
+    <w:tmpl w:val="02F24764"/>
+    <w:lvl w:ilvl="0" w:tplc="412C930C">
+      <w:start w:val="1"/>
+      <w:numFmt w:val="bullet"/>
+      <w:lvlText w:val=""/>
+      <w:lvlJc w:val="left"/>
+      <w:pPr>
+        <w:ind w:left="360" w:hanging="360"/>
+      </w:pPr>
+      <w:rPr>
+        <w:rFonts w:ascii="Symbol" w:hAnsi="Symbol" w:hint="default"/>
+      </w:rPr>
+    </w:lvl>
+    <w:lvl w:ilvl="1" w:tplc="B74ED616">
+      <w:start w:val="1"/>
+      <w:numFmt w:val="bullet"/>
+      <w:lvlText w:val="o"/>
+      <w:lvlJc w:val="left"/>
+      <w:pPr>
+        <w:ind w:left="1080" w:hanging="360"/>
+      </w:pPr>
+      <w:rPr>
+        <w:rFonts w:ascii="Courier New" w:hAnsi="Courier New" w:hint="default"/>
+      </w:rPr>
+    </w:lvl>
+    <w:lvl w:ilvl="2" w:tplc="AD22836C">
+      <w:start w:val="1"/>
+      <w:numFmt w:val="bullet"/>
+      <w:lvlText w:val=""/>
+      <w:lvlJc w:val="left"/>
+      <w:pPr>
+        <w:ind w:left="1800" w:hanging="360"/>
+      </w:pPr>
+      <w:rPr>
+        <w:rFonts w:ascii="Wingdings" w:hAnsi="Wingdings" w:hint="default"/>
+      </w:rPr>
+    </w:lvl>
+    <w:lvl w:ilvl="3" w:tplc="3BD47EA6">
+      <w:start w:val="1"/>
+      <w:numFmt w:val="bullet"/>
+      <w:lvlText w:val=""/>
+      <w:lvlJc w:val="left"/>
+      <w:pPr>
+        <w:ind w:left="2520" w:hanging="360"/>
+      </w:pPr>
+      <w:rPr>
+        <w:rFonts w:ascii="Symbol" w:hAnsi="Symbol" w:hint="default"/>
+      </w:rPr>
+    </w:lvl>
+    <w:lvl w:ilvl="4" w:tplc="31B69816">
+      <w:start w:val="1"/>
+      <w:numFmt w:val="bullet"/>
+      <w:lvlText w:val="o"/>
+      <w:lvlJc w:val="left"/>
+      <w:pPr>
+        <w:ind w:left="3240" w:hanging="360"/>
+      </w:pPr>
+      <w:rPr>
+        <w:rFonts w:ascii="Courier New" w:hAnsi="Courier New" w:hint="default"/>
+      </w:rPr>
+    </w:lvl>
+    <w:lvl w:ilvl="5" w:tplc="32987274">
+      <w:start w:val="1"/>
+      <w:numFmt w:val="bullet"/>
+      <w:lvlText w:val=""/>
+      <w:lvlJc w:val="left"/>
+      <w:pPr>
+        <w:ind w:left="3960" w:hanging="360"/>
+      </w:pPr>
+      <w:rPr>
+        <w:rFonts w:ascii="Wingdings" w:hAnsi="Wingdings" w:hint="default"/>
+      </w:rPr>
+    </w:lvl>
+    <w:lvl w:ilvl="6" w:tplc="3F4CD082">
+      <w:start w:val="1"/>
+      <w:numFmt w:val="bullet"/>
+      <w:lvlText w:val=""/>
+      <w:lvlJc w:val="left"/>
+      <w:pPr>
+        <w:ind w:left="4680" w:hanging="360"/>
+      </w:pPr>
+      <w:rPr>
+        <w:rFonts w:ascii="Symbol" w:hAnsi="Symbol" w:hint="default"/>
+      </w:rPr>
+    </w:lvl>
+    <w:lvl w:ilvl="7" w:tplc="B0821B00">
+      <w:start w:val="1"/>
+      <w:numFmt w:val="bullet"/>
+      <w:lvlText w:val="o"/>
+      <w:lvlJc w:val="left"/>
+      <w:pPr>
+        <w:ind w:left="5400" w:hanging="360"/>
+      </w:pPr>
+      <w:rPr>
+        <w:rFonts w:ascii="Courier New" w:hAnsi="Courier New" w:hint="default"/>
+      </w:rPr>
+    </w:lvl>
+    <w:lvl w:ilvl="8" w:tplc="20D4C83A">
+      <w:start w:val="1"/>
+      <w:numFmt w:val="bullet"/>
+      <w:lvlText w:val=""/>
+      <w:lvlJc w:val="left"/>
+      <w:pPr>
+        <w:ind w:left="6120" w:hanging="360"/>
+      </w:pPr>
+      <w:rPr>
+        <w:rFonts w:ascii="Wingdings" w:hAnsi="Wingdings" w:hint="default"/>
+      </w:rPr>
+    </w:lvl>
+  </w:abstractNum>
+  <w:abstractNum w:abstractNumId="4">
     <w:nsid w:val="03672EC5"/>
     <w:multiLevelType w:val="multilevel"/>
     <w:tmpl w:val="E5CEA214"/>
@@ -7160,7 +7851,7 @@
       <w:lvlJc w:val="right"/>
     </w:lvl>
   </w:abstractNum>
-  <w:abstractNum w:abstractNumId="4">
+  <w:abstractNum w:abstractNumId="5">
     <w:nsid w:val="041B3AC0"/>
     <w:multiLevelType w:val="multilevel"/>
     <w:tmpl w:val="4F945FFA"/>
@@ -7238,7 +7929,7 @@
       </w:rPr>
     </w:lvl>
   </w:abstractNum>
-  <w:abstractNum w:abstractNumId="5">
+  <w:abstractNum w:abstractNumId="6">
     <w:nsid w:val="071D0D87"/>
     <w:multiLevelType w:val="multilevel"/>
     <w:tmpl w:val="2F240846"/>
@@ -7316,7 +8007,7 @@
       </w:rPr>
     </w:lvl>
   </w:abstractNum>
-  <w:abstractNum w:abstractNumId="6">
+  <w:abstractNum w:abstractNumId="7">
     <w:nsid w:val="07F32EC6"/>
     <w:multiLevelType w:val="multilevel"/>
     <w:tmpl w:val="275448EA"/>
@@ -7394,7 +8085,7 @@
       </w:rPr>
     </w:lvl>
   </w:abstractNum>
-  <w:abstractNum w:abstractNumId="7">
+  <w:abstractNum w:abstractNumId="8">
     <w:nsid w:val="087364D1"/>
     <w:multiLevelType w:val="multilevel"/>
     <w:tmpl w:val="E0B88334"/>
@@ -7472,7 +8163,7 @@
       </w:rPr>
     </w:lvl>
   </w:abstractNum>
-  <w:abstractNum w:abstractNumId="8">
+  <w:abstractNum w:abstractNumId="9">
     <w:nsid w:val="088871F3"/>
     <w:multiLevelType w:val="hybridMultilevel"/>
     <w:tmpl w:val="7C462D28"/>
@@ -7585,7 +8276,7 @@
       </w:rPr>
     </w:lvl>
   </w:abstractNum>
-  <w:abstractNum w:abstractNumId="9">
+  <w:abstractNum w:abstractNumId="10">
     <w:nsid w:val="09151C35"/>
     <w:multiLevelType w:val="multilevel"/>
     <w:tmpl w:val="821011C4"/>
@@ -7663,7 +8354,7 @@
       </w:rPr>
     </w:lvl>
   </w:abstractNum>
-  <w:abstractNum w:abstractNumId="10">
+  <w:abstractNum w:abstractNumId="11">
     <w:nsid w:val="0A593205"/>
     <w:multiLevelType w:val="multilevel"/>
     <w:tmpl w:val="52B2DBF6"/>
@@ -7741,7 +8432,7 @@
       </w:rPr>
     </w:lvl>
   </w:abstractNum>
-  <w:abstractNum w:abstractNumId="11">
+  <w:abstractNum w:abstractNumId="12">
     <w:nsid w:val="0EEF14D3"/>
     <w:multiLevelType w:val="multilevel"/>
     <w:tmpl w:val="2CE4AA52"/>
@@ -7819,7 +8510,7 @@
       </w:rPr>
     </w:lvl>
   </w:abstractNum>
-  <w:abstractNum w:abstractNumId="12">
+  <w:abstractNum w:abstractNumId="13">
     <w:nsid w:val="11AD3D1F"/>
     <w:multiLevelType w:val="multilevel"/>
     <w:tmpl w:val="2FCADECA"/>
@@ -7897,7 +8588,7 @@
       </w:rPr>
     </w:lvl>
   </w:abstractNum>
-  <w:abstractNum w:abstractNumId="13">
+  <w:abstractNum w:abstractNumId="14">
     <w:nsid w:val="206459A1"/>
     <w:multiLevelType w:val="multilevel"/>
     <w:tmpl w:val="8AFED7DC"/>
@@ -7975,7 +8666,7 @@
       </w:rPr>
     </w:lvl>
   </w:abstractNum>
-  <w:abstractNum w:abstractNumId="14">
+  <w:abstractNum w:abstractNumId="15">
     <w:nsid w:val="22A42191"/>
     <w:multiLevelType w:val="multilevel"/>
     <w:tmpl w:val="F54C25C4"/>
@@ -8053,7 +8744,7 @@
       </w:rPr>
     </w:lvl>
   </w:abstractNum>
-  <w:abstractNum w:abstractNumId="15">
+  <w:abstractNum w:abstractNumId="16">
     <w:nsid w:val="23301339"/>
     <w:multiLevelType w:val="multilevel"/>
     <w:tmpl w:val="3EDE2DE4"/>
@@ -8131,7 +8822,7 @@
       </w:rPr>
     </w:lvl>
   </w:abstractNum>
-  <w:abstractNum w:abstractNumId="16">
+  <w:abstractNum w:abstractNumId="17">
     <w:nsid w:val="23C613EA"/>
     <w:multiLevelType w:val="multilevel"/>
     <w:tmpl w:val="6B9CAC4E"/>
@@ -8209,7 +8900,7 @@
       </w:rPr>
     </w:lvl>
   </w:abstractNum>
-  <w:abstractNum w:abstractNumId="17">
+  <w:abstractNum w:abstractNumId="18">
     <w:nsid w:val="279375AF"/>
     <w:multiLevelType w:val="hybridMultilevel"/>
     <w:tmpl w:val="F5461804"/>
@@ -8322,7 +9013,7 @@
       </w:rPr>
     </w:lvl>
   </w:abstractNum>
-  <w:abstractNum w:abstractNumId="18">
+  <w:abstractNum w:abstractNumId="19">
     <w:nsid w:val="2BDF362E"/>
     <w:multiLevelType w:val="multilevel"/>
     <w:tmpl w:val="8FD6B030"/>
@@ -8400,7 +9091,7 @@
       </w:rPr>
     </w:lvl>
   </w:abstractNum>
-  <w:abstractNum w:abstractNumId="19">
+  <w:abstractNum w:abstractNumId="20">
     <w:nsid w:val="2FE7607A"/>
     <w:multiLevelType w:val="multilevel"/>
     <w:tmpl w:val="D2BE79D4"/>
@@ -8478,7 +9169,7 @@
       </w:rPr>
     </w:lvl>
   </w:abstractNum>
-  <w:abstractNum w:abstractNumId="20">
+  <w:abstractNum w:abstractNumId="21">
     <w:nsid w:val="313747A8"/>
     <w:multiLevelType w:val="multilevel"/>
     <w:tmpl w:val="95B83F26"/>
@@ -8556,7 +9247,7 @@
       </w:rPr>
     </w:lvl>
   </w:abstractNum>
-  <w:abstractNum w:abstractNumId="21">
+  <w:abstractNum w:abstractNumId="22">
     <w:nsid w:val="33213482"/>
     <w:multiLevelType w:val="hybridMultilevel"/>
     <w:tmpl w:val="3DE85C20"/>
@@ -8669,7 +9360,7 @@
       </w:rPr>
     </w:lvl>
   </w:abstractNum>
-  <w:abstractNum w:abstractNumId="22">
+  <w:abstractNum w:abstractNumId="23">
     <w:nsid w:val="353328D5"/>
     <w:multiLevelType w:val="multilevel"/>
     <w:tmpl w:val="4558BF96"/>
@@ -8747,7 +9438,7 @@
       </w:rPr>
     </w:lvl>
   </w:abstractNum>
-  <w:abstractNum w:abstractNumId="23">
+  <w:abstractNum w:abstractNumId="24">
     <w:nsid w:val="3819489B"/>
     <w:multiLevelType w:val="multilevel"/>
     <w:tmpl w:val="6442A4BE"/>
@@ -8825,7 +9516,7 @@
       </w:rPr>
     </w:lvl>
   </w:abstractNum>
-  <w:abstractNum w:abstractNumId="24">
+  <w:abstractNum w:abstractNumId="25">
     <w:nsid w:val="39192B7B"/>
     <w:multiLevelType w:val="multilevel"/>
     <w:tmpl w:val="B7526FC6"/>
@@ -8903,7 +9594,7 @@
       </w:rPr>
     </w:lvl>
   </w:abstractNum>
-  <w:abstractNum w:abstractNumId="25">
+  <w:abstractNum w:abstractNumId="26">
     <w:nsid w:val="3D797F1F"/>
     <w:multiLevelType w:val="hybridMultilevel"/>
     <w:tmpl w:val="4028B44E"/>
@@ -9016,7 +9707,7 @@
       </w:rPr>
     </w:lvl>
   </w:abstractNum>
-  <w:abstractNum w:abstractNumId="26">
+  <w:abstractNum w:abstractNumId="27">
     <w:nsid w:val="3EA91831"/>
     <w:multiLevelType w:val="hybridMultilevel"/>
     <w:tmpl w:val="6A50D6FE"/>
@@ -9129,7 +9820,7 @@
       </w:rPr>
     </w:lvl>
   </w:abstractNum>
-  <w:abstractNum w:abstractNumId="27">
+  <w:abstractNum w:abstractNumId="28">
     <w:nsid w:val="40425E0B"/>
     <w:multiLevelType w:val="hybridMultilevel"/>
     <w:tmpl w:val="4D8E90FA"/>
@@ -9242,7 +9933,7 @@
       </w:rPr>
     </w:lvl>
   </w:abstractNum>
-  <w:abstractNum w:abstractNumId="28">
+  <w:abstractNum w:abstractNumId="29">
     <w:nsid w:val="41F21B27"/>
     <w:multiLevelType w:val="hybridMultilevel"/>
     <w:tmpl w:val="CD221E36"/>
@@ -9355,7 +10046,7 @@
       </w:rPr>
     </w:lvl>
   </w:abstractNum>
-  <w:abstractNum w:abstractNumId="29">
+  <w:abstractNum w:abstractNumId="30">
     <w:nsid w:val="455C1EB3"/>
     <w:multiLevelType w:val="multilevel"/>
     <w:tmpl w:val="CFE2C8D0"/>
@@ -9433,7 +10124,7 @@
       </w:rPr>
     </w:lvl>
   </w:abstractNum>
-  <w:abstractNum w:abstractNumId="30">
+  <w:abstractNum w:abstractNumId="31">
     <w:nsid w:val="46723C8D"/>
     <w:multiLevelType w:val="hybridMultilevel"/>
     <w:tmpl w:val="6550116E"/>
@@ -9546,7 +10237,7 @@
       </w:rPr>
     </w:lvl>
   </w:abstractNum>
-  <w:abstractNum w:abstractNumId="31">
+  <w:abstractNum w:abstractNumId="32">
     <w:nsid w:val="46A1559C"/>
     <w:multiLevelType w:val="multilevel"/>
     <w:tmpl w:val="1C544234"/>
@@ -9624,7 +10315,7 @@
       </w:rPr>
     </w:lvl>
   </w:abstractNum>
-  <w:abstractNum w:abstractNumId="32">
+  <w:abstractNum w:abstractNumId="33">
     <w:nsid w:val="46FC75EF"/>
     <w:multiLevelType w:val="multilevel"/>
     <w:tmpl w:val="65FCD8BA"/>
@@ -9702,7 +10393,7 @@
       </w:rPr>
     </w:lvl>
   </w:abstractNum>
-  <w:abstractNum w:abstractNumId="33">
+  <w:abstractNum w:abstractNumId="34">
     <w:nsid w:val="48147BBE"/>
     <w:multiLevelType w:val="multilevel"/>
     <w:tmpl w:val="E6CA8C68"/>
@@ -9780,7 +10471,7 @@
       </w:rPr>
     </w:lvl>
   </w:abstractNum>
-  <w:abstractNum w:abstractNumId="34">
+  <w:abstractNum w:abstractNumId="35">
     <w:nsid w:val="489A1224"/>
     <w:multiLevelType w:val="multilevel"/>
     <w:tmpl w:val="3F3A283C"/>
@@ -9858,7 +10549,7 @@
       </w:rPr>
     </w:lvl>
   </w:abstractNum>
-  <w:abstractNum w:abstractNumId="35">
+  <w:abstractNum w:abstractNumId="36">
     <w:nsid w:val="490E5D88"/>
     <w:multiLevelType w:val="hybridMultilevel"/>
     <w:tmpl w:val="D84C69D4"/>
@@ -9971,7 +10662,7 @@
       </w:rPr>
     </w:lvl>
   </w:abstractNum>
-  <w:abstractNum w:abstractNumId="36">
+  <w:abstractNum w:abstractNumId="37">
     <w:nsid w:val="4B542C5C"/>
     <w:multiLevelType w:val="multilevel"/>
     <w:tmpl w:val="FF24C69A"/>
@@ -10049,7 +10740,7 @@
       </w:rPr>
     </w:lvl>
   </w:abstractNum>
-  <w:abstractNum w:abstractNumId="37">
+  <w:abstractNum w:abstractNumId="38">
     <w:nsid w:val="4E263D6C"/>
     <w:multiLevelType w:val="multilevel"/>
     <w:tmpl w:val="2C283E50"/>
@@ -10127,7 +10818,7 @@
       </w:rPr>
     </w:lvl>
   </w:abstractNum>
-  <w:abstractNum w:abstractNumId="38">
+  <w:abstractNum w:abstractNumId="39">
     <w:nsid w:val="510F73D1"/>
     <w:multiLevelType w:val="multilevel"/>
     <w:tmpl w:val="DA8E2BCE"/>
@@ -10205,7 +10896,7 @@
       </w:rPr>
     </w:lvl>
   </w:abstractNum>
-  <w:abstractNum w:abstractNumId="39">
+  <w:abstractNum w:abstractNumId="40">
     <w:nsid w:val="51752B3A"/>
     <w:multiLevelType w:val="multilevel"/>
     <w:tmpl w:val="20F6F398"/>
@@ -10283,7 +10974,7 @@
       </w:rPr>
     </w:lvl>
   </w:abstractNum>
-  <w:abstractNum w:abstractNumId="40">
+  <w:abstractNum w:abstractNumId="41">
     <w:nsid w:val="518A5C8F"/>
     <w:multiLevelType w:val="multilevel"/>
     <w:tmpl w:val="239208D0"/>
@@ -10361,7 +11052,7 @@
       </w:rPr>
     </w:lvl>
   </w:abstractNum>
-  <w:abstractNum w:abstractNumId="41">
+  <w:abstractNum w:abstractNumId="42">
     <w:nsid w:val="540930DC"/>
     <w:multiLevelType w:val="multilevel"/>
     <w:tmpl w:val="6796672A"/>
@@ -10439,7 +11130,7 @@
       </w:rPr>
     </w:lvl>
   </w:abstractNum>
-  <w:abstractNum w:abstractNumId="42">
+  <w:abstractNum w:abstractNumId="43">
     <w:nsid w:val="54877713"/>
     <w:multiLevelType w:val="multilevel"/>
     <w:tmpl w:val="C65092B0"/>
@@ -10517,7 +11208,7 @@
       </w:rPr>
     </w:lvl>
   </w:abstractNum>
-  <w:abstractNum w:abstractNumId="43">
+  <w:abstractNum w:abstractNumId="44">
     <w:nsid w:val="56F005D4"/>
     <w:multiLevelType w:val="multilevel"/>
     <w:tmpl w:val="780E32BA"/>
@@ -10595,7 +11286,7 @@
       </w:rPr>
     </w:lvl>
   </w:abstractNum>
-  <w:abstractNum w:abstractNumId="44">
+  <w:abstractNum w:abstractNumId="45">
     <w:nsid w:val="56F11DAC"/>
     <w:multiLevelType w:val="multilevel"/>
     <w:tmpl w:val="01AA42E8"/>
@@ -10673,7 +11364,7 @@
       </w:rPr>
     </w:lvl>
   </w:abstractNum>
-  <w:abstractNum w:abstractNumId="45">
+  <w:abstractNum w:abstractNumId="46">
     <w:nsid w:val="58FB6BEB"/>
     <w:multiLevelType w:val="hybridMultilevel"/>
     <w:tmpl w:val="C76AE950"/>
@@ -10786,7 +11477,7 @@
       </w:rPr>
     </w:lvl>
   </w:abstractNum>
-  <w:abstractNum w:abstractNumId="46">
+  <w:abstractNum w:abstractNumId="47">
     <w:nsid w:val="5C270C32"/>
     <w:multiLevelType w:val="hybridMultilevel"/>
     <w:tmpl w:val="0B5AEC42"/>
@@ -10899,7 +11590,7 @@
       </w:rPr>
     </w:lvl>
   </w:abstractNum>
-  <w:abstractNum w:abstractNumId="47">
+  <w:abstractNum w:abstractNumId="48">
     <w:nsid w:val="5CEE5135"/>
     <w:multiLevelType w:val="multilevel"/>
     <w:tmpl w:val="686C6F6E"/>
@@ -10977,7 +11668,7 @@
       </w:rPr>
     </w:lvl>
   </w:abstractNum>
-  <w:abstractNum w:abstractNumId="48">
+  <w:abstractNum w:abstractNumId="49">
     <w:nsid w:val="5D8759CA"/>
     <w:multiLevelType w:val="hybridMultilevel"/>
     <w:tmpl w:val="C5946936"/>
@@ -11090,7 +11781,7 @@
       </w:rPr>
     </w:lvl>
   </w:abstractNum>
-  <w:abstractNum w:abstractNumId="49">
+  <w:abstractNum w:abstractNumId="50">
     <w:nsid w:val="6DE954E8"/>
     <w:multiLevelType w:val="multilevel"/>
     <w:tmpl w:val="2CE24F84"/>
@@ -11168,7 +11859,7 @@
       </w:rPr>
     </w:lvl>
   </w:abstractNum>
-  <w:abstractNum w:abstractNumId="50">
+  <w:abstractNum w:abstractNumId="51">
     <w:nsid w:val="6F2B0686"/>
     <w:multiLevelType w:val="multilevel"/>
     <w:tmpl w:val="0744FDF4"/>
@@ -11246,7 +11937,7 @@
       </w:rPr>
     </w:lvl>
   </w:abstractNum>
-  <w:abstractNum w:abstractNumId="51">
+  <w:abstractNum w:abstractNumId="52">
     <w:nsid w:val="71FE6C33"/>
     <w:multiLevelType w:val="multilevel"/>
     <w:tmpl w:val="3FCC025A"/>
@@ -11324,7 +12015,120 @@
       </w:rPr>
     </w:lvl>
   </w:abstractNum>
-  <w:abstractNum w:abstractNumId="52">
+  <w:abstractNum w:abstractNumId="53">
+    <w:nsid w:val="738A4598"/>
+    <w:multiLevelType w:val="hybridMultilevel"/>
+    <w:tmpl w:val="34146306"/>
+    <w:lvl w:ilvl="0" w:tplc="5C58F18C">
+      <w:start w:val="1"/>
+      <w:numFmt w:val="bullet"/>
+      <w:lvlText w:val=""/>
+      <w:lvlJc w:val="left"/>
+      <w:pPr>
+        <w:ind w:left="360" w:hanging="360"/>
+      </w:pPr>
+      <w:rPr>
+        <w:rFonts w:ascii="Symbol" w:hAnsi="Symbol" w:hint="default"/>
+      </w:rPr>
+    </w:lvl>
+    <w:lvl w:ilvl="1" w:tplc="3C46AE6A">
+      <w:start w:val="1"/>
+      <w:numFmt w:val="bullet"/>
+      <w:lvlText w:val=""/>
+      <w:lvlJc w:val="left"/>
+      <w:pPr>
+        <w:ind w:left="1080" w:hanging="360"/>
+      </w:pPr>
+      <w:rPr>
+        <w:rFonts w:ascii="Symbol" w:hAnsi="Symbol" w:hint="default"/>
+      </w:rPr>
+    </w:lvl>
+    <w:lvl w:ilvl="2" w:tplc="CE6CB174">
+      <w:start w:val="1"/>
+      <w:numFmt w:val="bullet"/>
+      <w:lvlText w:val=""/>
+      <w:lvlJc w:val="left"/>
+      <w:pPr>
+        <w:ind w:left="1800" w:hanging="360"/>
+      </w:pPr>
+      <w:rPr>
+        <w:rFonts w:ascii="Wingdings" w:hAnsi="Wingdings" w:hint="default"/>
+      </w:rPr>
+    </w:lvl>
+    <w:lvl w:ilvl="3" w:tplc="226A7F28">
+      <w:start w:val="1"/>
+      <w:numFmt w:val="bullet"/>
+      <w:lvlText w:val=""/>
+      <w:lvlJc w:val="left"/>
+      <w:pPr>
+        <w:ind w:left="2520" w:hanging="360"/>
+      </w:pPr>
+      <w:rPr>
+        <w:rFonts w:ascii="Symbol" w:hAnsi="Symbol" w:hint="default"/>
+      </w:rPr>
+    </w:lvl>
+    <w:lvl w:ilvl="4" w:tplc="8A6E48CA">
+      <w:start w:val="1"/>
+      <w:numFmt w:val="bullet"/>
+      <w:lvlText w:val="o"/>
+      <w:lvlJc w:val="left"/>
+      <w:pPr>
+        <w:ind w:left="3240" w:hanging="360"/>
+      </w:pPr>
+      <w:rPr>
+        <w:rFonts w:ascii="Courier New" w:hAnsi="Courier New" w:hint="default"/>
+      </w:rPr>
+    </w:lvl>
+    <w:lvl w:ilvl="5" w:tplc="FECEB7F4">
+      <w:start w:val="1"/>
+      <w:numFmt w:val="bullet"/>
+      <w:lvlText w:val=""/>
+      <w:lvlJc w:val="left"/>
+      <w:pPr>
+        <w:ind w:left="3960" w:hanging="360"/>
+      </w:pPr>
+      <w:rPr>
+        <w:rFonts w:ascii="Wingdings" w:hAnsi="Wingdings" w:hint="default"/>
+      </w:rPr>
+    </w:lvl>
+    <w:lvl w:ilvl="6" w:tplc="7A36F75E">
+      <w:start w:val="1"/>
+      <w:numFmt w:val="bullet"/>
+      <w:lvlText w:val=""/>
+      <w:lvlJc w:val="left"/>
+      <w:pPr>
+        <w:ind w:left="4680" w:hanging="360"/>
+      </w:pPr>
+      <w:rPr>
+        <w:rFonts w:ascii="Symbol" w:hAnsi="Symbol" w:hint="default"/>
+      </w:rPr>
+    </w:lvl>
+    <w:lvl w:ilvl="7" w:tplc="5F3C1BF0">
+      <w:start w:val="1"/>
+      <w:numFmt w:val="bullet"/>
+      <w:lvlText w:val="o"/>
+      <w:lvlJc w:val="left"/>
+      <w:pPr>
+        <w:ind w:left="5400" w:hanging="360"/>
+      </w:pPr>
+      <w:rPr>
+        <w:rFonts w:ascii="Courier New" w:hAnsi="Courier New" w:hint="default"/>
+      </w:rPr>
+    </w:lvl>
+    <w:lvl w:ilvl="8" w:tplc="43B4D00C">
+      <w:start w:val="1"/>
+      <w:numFmt w:val="bullet"/>
+      <w:lvlText w:val=""/>
+      <w:lvlJc w:val="left"/>
+      <w:pPr>
+        <w:ind w:left="6120" w:hanging="360"/>
+      </w:pPr>
+      <w:rPr>
+        <w:rFonts w:ascii="Wingdings" w:hAnsi="Wingdings" w:hint="default"/>
+      </w:rPr>
+    </w:lvl>
+  </w:abstractNum>
+  <w:abstractNum w:abstractNumId="54">
     <w:nsid w:val="74292581"/>
     <w:multiLevelType w:val="multilevel"/>
     <w:tmpl w:val="12CEC828"/>
@@ -11402,7 +12206,7 @@
       </w:rPr>
     </w:lvl>
   </w:abstractNum>
-  <w:abstractNum w:abstractNumId="53">
+  <w:abstractNum w:abstractNumId="55">
     <w:nsid w:val="79755DEF"/>
     <w:multiLevelType w:val="multilevel"/>
     <w:tmpl w:val="C91CEEF2"/>
@@ -11480,7 +12284,7 @@
       </w:rPr>
     </w:lvl>
   </w:abstractNum>
-  <w:abstractNum w:abstractNumId="54">
+  <w:abstractNum w:abstractNumId="56">
     <w:nsid w:val="7E1827A9"/>
     <w:multiLevelType w:val="multilevel"/>
     <w:tmpl w:val="5030A484"/>
@@ -11559,169 +12363,175 @@
     </w:lvl>
   </w:abstractNum>
   <w:num w:numId="1">
-    <w:abstractNumId w:val="50"/>
+    <w:abstractNumId w:val="51"/>
   </w:num>
   <w:num w:numId="2">
+    <w:abstractNumId w:val="13"/>
+  </w:num>
+  <w:num w:numId="3">
+    <w:abstractNumId w:val="40"/>
+  </w:num>
+  <w:num w:numId="4">
+    <w:abstractNumId w:val="45"/>
+  </w:num>
+  <w:num w:numId="5">
     <w:abstractNumId w:val="12"/>
   </w:num>
-  <w:num w:numId="3">
+  <w:num w:numId="6">
+    <w:abstractNumId w:val="37"/>
+  </w:num>
+  <w:num w:numId="7">
+    <w:abstractNumId w:val="41"/>
+  </w:num>
+  <w:num w:numId="8">
+    <w:abstractNumId w:val="19"/>
+  </w:num>
+  <w:num w:numId="9">
+    <w:abstractNumId w:val="48"/>
+  </w:num>
+  <w:num w:numId="10">
+    <w:abstractNumId w:val="17"/>
+  </w:num>
+  <w:num w:numId="11">
+    <w:abstractNumId w:val="42"/>
+  </w:num>
+  <w:num w:numId="12">
+    <w:abstractNumId w:val="16"/>
+  </w:num>
+  <w:num w:numId="13">
+    <w:abstractNumId w:val="56"/>
+  </w:num>
+  <w:num w:numId="14">
+    <w:abstractNumId w:val="6"/>
+  </w:num>
+  <w:num w:numId="15">
+    <w:abstractNumId w:val="43"/>
+  </w:num>
+  <w:num w:numId="16">
+    <w:abstractNumId w:val="5"/>
+  </w:num>
+  <w:num w:numId="17">
+    <w:abstractNumId w:val="32"/>
+  </w:num>
+  <w:num w:numId="18">
+    <w:abstractNumId w:val="14"/>
+  </w:num>
+  <w:num w:numId="19">
     <w:abstractNumId w:val="39"/>
   </w:num>
-  <w:num w:numId="4">
-    <w:abstractNumId w:val="44"/>
+  <w:num w:numId="20">
+    <w:abstractNumId w:val="55"/>
   </w:num>
-  <w:num w:numId="5">
-    <w:abstractNumId w:val="11"/>
+  <w:num w:numId="21">
+    <w:abstractNumId w:val="25"/>
   </w:num>
-  <w:num w:numId="6">
-    <w:abstractNumId w:val="36"/>
+  <w:num w:numId="22">
+    <w:abstractNumId w:val="20"/>
   </w:num>
-  <w:num w:numId="7">
-    <w:abstractNumId w:val="40"/>
-  </w:num>
-  <w:num w:numId="8">
-    <w:abstractNumId w:val="18"/>
-  </w:num>
-  <w:num w:numId="9">
-    <w:abstractNumId w:val="47"/>
-  </w:num>
-  <w:num w:numId="10">
-    <w:abstractNumId w:val="16"/>
-  </w:num>
-  <w:num w:numId="11">
-    <w:abstractNumId w:val="41"/>
-  </w:num>
-  <w:num w:numId="12">
+  <w:num w:numId="23">
     <w:abstractNumId w:val="15"/>
   </w:num>
-  <w:num w:numId="13">
-    <w:abstractNumId w:val="54"/>
-  </w:num>
-  <w:num w:numId="14">
-    <w:abstractNumId w:val="5"/>
-  </w:num>
-  <w:num w:numId="15">
-    <w:abstractNumId w:val="42"/>
-  </w:num>
-  <w:num w:numId="16">
-    <w:abstractNumId w:val="4"/>
-  </w:num>
-  <w:num w:numId="17">
-    <w:abstractNumId w:val="31"/>
-  </w:num>
-  <w:num w:numId="18">
-    <w:abstractNumId w:val="13"/>
-  </w:num>
-  <w:num w:numId="19">
-    <w:abstractNumId w:val="38"/>
-  </w:num>
-  <w:num w:numId="20">
-    <w:abstractNumId w:val="53"/>
-  </w:num>
-  <w:num w:numId="21">
-    <w:abstractNumId w:val="24"/>
-  </w:num>
-  <w:num w:numId="22">
-    <w:abstractNumId w:val="19"/>
-  </w:num>
-  <w:num w:numId="23">
-    <w:abstractNumId w:val="14"/>
-  </w:num>
   <w:num w:numId="24">
-    <w:abstractNumId w:val="10"/>
+    <w:abstractNumId w:val="11"/>
   </w:num>
   <w:num w:numId="25">
     <w:abstractNumId w:val="0"/>
   </w:num>
   <w:num w:numId="26">
-    <w:abstractNumId w:val="23"/>
+    <w:abstractNumId w:val="24"/>
   </w:num>
   <w:num w:numId="27">
-    <w:abstractNumId w:val="37"/>
+    <w:abstractNumId w:val="38"/>
   </w:num>
   <w:num w:numId="28">
-    <w:abstractNumId w:val="52"/>
+    <w:abstractNumId w:val="54"/>
   </w:num>
   <w:num w:numId="29">
-    <w:abstractNumId w:val="20"/>
+    <w:abstractNumId w:val="21"/>
   </w:num>
   <w:num w:numId="30">
     <w:abstractNumId w:val="1"/>
   </w:num>
   <w:num w:numId="31">
+    <w:abstractNumId w:val="35"/>
+  </w:num>
+  <w:num w:numId="32">
+    <w:abstractNumId w:val="52"/>
+  </w:num>
+  <w:num w:numId="33">
+    <w:abstractNumId w:val="44"/>
+  </w:num>
+  <w:num w:numId="34">
+    <w:abstractNumId w:val="33"/>
+  </w:num>
+  <w:num w:numId="35">
+    <w:abstractNumId w:val="8"/>
+  </w:num>
+  <w:num w:numId="36">
+    <w:abstractNumId w:val="50"/>
+  </w:num>
+  <w:num w:numId="37">
+    <w:abstractNumId w:val="10"/>
+  </w:num>
+  <w:num w:numId="38">
+    <w:abstractNumId w:val="4"/>
+  </w:num>
+  <w:num w:numId="39">
+    <w:abstractNumId w:val="30"/>
+  </w:num>
+  <w:num w:numId="40">
+    <w:abstractNumId w:val="23"/>
+  </w:num>
+  <w:num w:numId="41">
     <w:abstractNumId w:val="34"/>
   </w:num>
-  <w:num w:numId="32">
-    <w:abstractNumId w:val="51"/>
-  </w:num>
-  <w:num w:numId="33">
-    <w:abstractNumId w:val="43"/>
-  </w:num>
-  <w:num w:numId="34">
-    <w:abstractNumId w:val="32"/>
-  </w:num>
-  <w:num w:numId="35">
+  <w:num w:numId="42">
     <w:abstractNumId w:val="7"/>
   </w:num>
-  <w:num w:numId="36">
-    <w:abstractNumId w:val="49"/>
-  </w:num>
-  <w:num w:numId="37">
-    <w:abstractNumId w:val="9"/>
-  </w:num>
-  <w:num w:numId="38">
-    <w:abstractNumId w:val="3"/>
-  </w:num>
-  <w:num w:numId="39">
-    <w:abstractNumId w:val="29"/>
-  </w:num>
-  <w:num w:numId="40">
+  <w:num w:numId="43">
     <w:abstractNumId w:val="22"/>
   </w:num>
-  <w:num w:numId="41">
-    <w:abstractNumId w:val="33"/>
-  </w:num>
-  <w:num w:numId="42">
-    <w:abstractNumId w:val="6"/>
-  </w:num>
-  <w:num w:numId="43">
-    <w:abstractNumId w:val="21"/>
-  </w:num>
   <w:num w:numId="44">
-    <w:abstractNumId w:val="27"/>
+    <w:abstractNumId w:val="28"/>
   </w:num>
   <w:num w:numId="45">
-    <w:abstractNumId w:val="25"/>
+    <w:abstractNumId w:val="26"/>
   </w:num>
   <w:num w:numId="46">
     <w:abstractNumId w:val="2"/>
   </w:num>
   <w:num w:numId="47">
-    <w:abstractNumId w:val="26"/>
+    <w:abstractNumId w:val="27"/>
   </w:num>
   <w:num w:numId="48">
-    <w:abstractNumId w:val="30"/>
+    <w:abstractNumId w:val="31"/>
   </w:num>
   <w:num w:numId="49">
+    <w:abstractNumId w:val="47"/>
+  </w:num>
+  <w:num w:numId="50">
+    <w:abstractNumId w:val="36"/>
+  </w:num>
+  <w:num w:numId="51">
+    <w:abstractNumId w:val="49"/>
+  </w:num>
+  <w:num w:numId="52">
+    <w:abstractNumId w:val="18"/>
+  </w:num>
+  <w:num w:numId="53">
+    <w:abstractNumId w:val="9"/>
+  </w:num>
+  <w:num w:numId="54">
+    <w:abstractNumId w:val="29"/>
+  </w:num>
+  <w:num w:numId="55">
     <w:abstractNumId w:val="46"/>
   </w:num>
-  <w:num w:numId="50">
-    <w:abstractNumId w:val="35"/>
+  <w:num w:numId="56">
+    <w:abstractNumId w:val="53"/>
   </w:num>
-  <w:num w:numId="51">
-    <w:abstractNumId w:val="48"/>
-  </w:num>
-  <w:num w:numId="52">
-    <w:abstractNumId w:val="17"/>
-  </w:num>
-  <w:num w:numId="53">
-    <w:abstractNumId w:val="8"/>
-  </w:num>
-  <w:num w:numId="54">
-    <w:abstractNumId w:val="28"/>
-  </w:num>
-  <w:num w:numId="55">
-    <w:abstractNumId w:val="45"/>
+  <w:num w:numId="57">
+    <w:abstractNumId w:val="3"/>
   </w:num>
   <w:numIdMacAtCleanup w:val="55"/>
 </w:numbering>

</xml_diff>

<commit_message>
Add the section "Inserting Objects".
</commit_message>
<xml_diff>
--- a/EntityFramework6_GettingStarted/EntityFramework6_GettingStarted.docx
+++ b/EntityFramework6_GettingStarted/EntityFramework6_GettingStarted.docx
@@ -562,19 +562,7 @@
                 <w:rPr>
                   <w:rStyle w:val="Hyperlink"/>
                 </w:rPr>
-                <w:t>Migrating a Database W</w:t>
-              </w:r>
-              <w:r>
-                <w:rPr>
-                  <w:rStyle w:val="Hyperlink"/>
-                </w:rPr>
-                <w:t>h</w:t>
-              </w:r>
-              <w:r>
-                <w:rPr>
-                  <w:rStyle w:val="Hyperlink"/>
-                </w:rPr>
-                <w:t>en Your Model Changes</w:t>
+                <w:t>Migrating a Database When Your Model Changes</w:t>
               </w:r>
             </w:hyperlink>
           </w:p>
@@ -598,19 +586,7 @@
                 <w:rPr>
                   <w:rStyle w:val="Hyperlink"/>
                 </w:rPr>
-                <w:t>Crea</w:t>
-              </w:r>
-              <w:r>
-                <w:rPr>
-                  <w:rStyle w:val="Hyperlink"/>
-                </w:rPr>
-                <w:t>t</w:t>
-              </w:r>
-              <w:r>
-                <w:rPr>
-                  <w:rStyle w:val="Hyperlink"/>
-                </w:rPr>
-                <w:t>ing Visual and Code Models from Existing Databases</w:t>
+                <w:t>Creating Visual and Code Models from Existing Databases</w:t>
               </w:r>
             </w:hyperlink>
           </w:p>
@@ -639,19 +615,19 @@
                 <w:rPr>
                   <w:rStyle w:val="Hyperlink"/>
                 </w:rPr>
-                <w:t>Creating a Code-ba</w:t>
+                <w:t>Creating a Code-based M</w:t>
               </w:r>
               <w:r>
                 <w:rPr>
                   <w:rStyle w:val="Hyperlink"/>
                 </w:rPr>
-                <w:t>s</w:t>
+                <w:t>o</w:t>
               </w:r>
               <w:r>
                 <w:rPr>
                   <w:rStyle w:val="Hyperlink"/>
                 </w:rPr>
-                <w:t>ed Model and Database - Resources</w:t>
+                <w:t>del and Database - Resources</w:t>
               </w:r>
             </w:hyperlink>
           </w:p>
@@ -667,12 +643,26 @@
             </w:tcMar>
           </w:tcPr>
           <w:p>
-            <w:pPr>
-              <w:spacing w:after="0" w:line="240" w:lineRule="auto"/>
-            </w:pPr>
-            <w:r>
-              <w:t>t</w:t>
-            </w:r>
+            <w:hyperlink w:anchor="_Inserting_Objects" w:history="1">
+              <w:r>
+                <w:rPr>
+                  <w:rStyle w:val="Hyperlink"/>
+                </w:rPr>
+                <w:t>Inse</w:t>
+              </w:r>
+              <w:r>
+                <w:rPr>
+                  <w:rStyle w:val="Hyperlink"/>
+                </w:rPr>
+                <w:t>r</w:t>
+              </w:r>
+              <w:r>
+                <w:rPr>
+                  <w:rStyle w:val="Hyperlink"/>
+                </w:rPr>
+                <w:t>ting Objects</w:t>
+              </w:r>
+            </w:hyperlink>
           </w:p>
         </w:tc>
       </w:tr>
@@ -1325,15 +1315,7 @@
           <w:color w:val="auto"/>
           <w:u w:val="none"/>
         </w:rPr>
-        <w:t xml:space="preserve"> (</w:t>
-      </w:r>
-      <w:r>
-        <w:rPr>
-          <w:rStyle w:val="Hyperlink"/>
-          <w:color w:val="auto"/>
-          <w:u w:val="none"/>
-        </w:rPr>
-        <w:t xml:space="preserve">visual - </w:t>
+        <w:t xml:space="preserve"> (visual - </w:t>
       </w:r>
       <w:r>
         <w:rPr>
@@ -3486,7 +3468,13 @@
         <w:spacing w:after="0"/>
       </w:pPr>
       <w:r>
-        <w:t>You can confirm that Entity Framework is installed by expanding the node NinjaDomain.DataModel | References.  You should see “EntityFramework” and “EntityFramework.SqlServer”.</w:t>
+        <w:t>You can confirm that Entity Framework is installed by expanding the node NinjaDomain.DataModel</w:t>
+      </w:r>
+      <w:r>
+        <w:t>/</w:t>
+      </w:r>
+      <w:r>
+        <w:t>References.  You should see “EntityFramework” and “EntityFramework.SqlServer”.</w:t>
       </w:r>
     </w:p>
     <w:p>
@@ -3571,6 +3559,7 @@
         <w:ind w:left="720"/>
       </w:pPr>
       <w:r>
+        <w:lastRenderedPageBreak/>
         <w:t>using System.Data.Entity;</w:t>
       </w:r>
     </w:p>
@@ -3583,7 +3572,6 @@
         </w:numPr>
       </w:pPr>
       <w:r>
-        <w:lastRenderedPageBreak/>
         <w:t xml:space="preserve">Also, remove the unused </w:t>
       </w:r>
       <w:r>
@@ -3797,22 +3785,13 @@
         <w:t>specify</w:t>
       </w:r>
       <w:r>
+        <w:t xml:space="preserve"> in the</w:t>
+      </w:r>
+      <w:r>
         <w:t xml:space="preserve"> </w:t>
       </w:r>
       <w:r>
-        <w:t>in</w:t>
-      </w:r>
-      <w:r>
-        <w:t xml:space="preserve"> the</w:t>
-      </w:r>
-      <w:r>
-        <w:t xml:space="preserve"> </w:t>
-      </w:r>
-      <w:r>
-        <w:t>Domain Classes.  We will see an example of an</w:t>
-      </w:r>
-      <w:r>
-        <w:t xml:space="preserve"> </w:t>
+        <w:t xml:space="preserve">Domain Classes.  We will see an example of an </w:t>
       </w:r>
       <w:r>
         <w:rPr>
@@ -3821,13 +3800,7 @@
         <w:t>Entity Data Model</w:t>
       </w:r>
       <w:r>
-        <w:t xml:space="preserve"> later in this section; it resembles</w:t>
-      </w:r>
-      <w:r>
-        <w:t xml:space="preserve"> a</w:t>
-      </w:r>
-      <w:r>
-        <w:t xml:space="preserve"> visual</w:t>
+        <w:t xml:space="preserve"> later in this section; it resembles a visual</w:t>
       </w:r>
       <w:r>
         <w:t xml:space="preserve"> a database schema.</w:t>
@@ -4072,7 +4045,11 @@
         <w:t>Entity Data Model</w:t>
       </w:r>
       <w:r>
-        <w:t xml:space="preserve"> which is displayed shows a “0..1 -&gt; *” from the Ninja class to the Ninja Equipment class, i.e. 0 or 1 Ninja related to many pieces of Ninja Equipment.  This allows the possibility of Ninja Equipment </w:t>
+        <w:t xml:space="preserve"> which is displayed shows a “0..1 -&gt; *” from the Ninja class to the Ninja Equipment class, i.e. 0 or 1 Ninja related to many pieces of Ninja Equipment.  This allows the possibility </w:t>
+      </w:r>
+      <w:r>
+        <w:lastRenderedPageBreak/>
+        <w:t xml:space="preserve">of Ninja Equipment </w:t>
       </w:r>
       <w:r>
         <w:t>instanc</w:t>
@@ -4088,7 +4065,6 @@
       <w:bookmarkStart w:id="15" w:name="_Fixing_How_EF"/>
       <w:bookmarkEnd w:id="15"/>
       <w:r>
-        <w:lastRenderedPageBreak/>
         <w:t>Fixing How EF Interprets Your Model</w:t>
       </w:r>
     </w:p>
@@ -4310,16 +4286,13 @@
       <w:bookmarkStart w:id="16" w:name="_Using_Code_First"/>
       <w:bookmarkEnd w:id="16"/>
       <w:r>
+        <w:lastRenderedPageBreak/>
         <w:t>Using Code First Migrations to Create a Database</w:t>
       </w:r>
     </w:p>
     <w:p>
       <w:r>
-        <w:t xml:space="preserve">Entity Framework provides a number of ways to create (or migrate) a database from the model.  Some of them are automated and can happen at run-time.  The Pluralsight instructor prefers to avoid </w:t>
-      </w:r>
-      <w:r>
-        <w:lastRenderedPageBreak/>
-        <w:t>automated migration except when performing unit-testing.  The alternative is a design-time feature that maximizes consistency and that provides the most control.</w:t>
+        <w:t>Entity Framework provides a number of ways to create (or migrate) a database from the model.  Some of them are automated and can happen at run-time.  The Pluralsight instructor prefers to avoid automated migration except when performing unit-testing.  The alternative is a design-time feature that maximizes consistency and that provides the most control.</w:t>
       </w:r>
     </w:p>
     <w:p>
@@ -4620,7 +4593,11 @@
         <w:t xml:space="preserve"> </w:t>
       </w:r>
       <w:r>
-        <w:t>in the Migrations folder.  The only configuration in this class is specified in the constructor Configuration().  This specifies that – by default – automatic migrations are suppressed.  (The Pluralsight instructor stated an emphatic warning that automatic migration should be avoided.)  The Seed() method in this class is a placeholder for inserting instructions that will push start-up data into the database – immediately after migration.</w:t>
+        <w:t xml:space="preserve">in the Migrations folder.  The only configuration in this class is specified in the constructor Configuration().  This specifies that – by default – automatic migrations are suppressed.  (The Pluralsight instructor stated an emphatic warning that automatic </w:t>
+      </w:r>
+      <w:r>
+        <w:lastRenderedPageBreak/>
+        <w:t>migration should be avoided.)  The Seed() method in this class is a placeholder for inserting instructions that will push start-up data into the database – immediately after migration.</w:t>
       </w:r>
     </w:p>
     <w:p>
@@ -4630,7 +4607,6 @@
         </w:rPr>
       </w:pPr>
       <w:r>
-        <w:lastRenderedPageBreak/>
         <w:t xml:space="preserve">At the </w:t>
       </w:r>
       <w:r>
@@ -4880,6 +4856,7 @@
           <w:color w:val="4F81BD" w:themeColor="accent1"/>
           <w:u w:val="none"/>
         </w:rPr>
+        <w:lastRenderedPageBreak/>
         <w:t>Migrating a Database When Your Model Changes</w:t>
       </w:r>
     </w:p>
@@ -4900,7 +4877,6 @@
         </w:numPr>
       </w:pPr>
       <w:r>
-        <w:lastRenderedPageBreak/>
         <w:t>Navigate to Classes.cs (containing our Domain Classes).</w:t>
       </w:r>
     </w:p>
@@ -5241,13 +5217,8 @@
         <w:spacing w:line="240" w:lineRule="auto"/>
       </w:pPr>
       <w:r>
-        <w:t xml:space="preserve">To shadow this clip I needed a small sample database.  The database that I obtained </w:t>
-      </w:r>
-      <w:r>
-        <w:t>for this purpose is provided at</w:t>
-      </w:r>
-      <w:r>
-        <w:t xml:space="preserve"> </w:t>
+        <w:lastRenderedPageBreak/>
+        <w:t xml:space="preserve">To shadow this clip I needed a small sample database.  The database that I obtained for this purpose is provided at </w:t>
       </w:r>
       <w:hyperlink r:id="rId9">
         <w:r>
@@ -5258,11 +5229,7 @@
         </w:r>
       </w:hyperlink>
       <w:r>
-        <w:t xml:space="preserve">.  This example delivers the table in the form of 6 sections of text.  Each section contains T-SQL code; 3 of these create 3 tables; the other 3 </w:t>
-      </w:r>
-      <w:r>
-        <w:lastRenderedPageBreak/>
-        <w:t xml:space="preserve">populate data into the tables.  On my computer I have installed SQL Server Developer.  I used the following steps to set up this small-sample database under SQL Server Developer.  </w:t>
+        <w:t xml:space="preserve">.  This example delivers the table in the form of 6 sections of text.  Each section contains T-SQL code; 3 of these create 3 tables; the other 3 populate data into the tables.  On my computer I have installed SQL Server Developer.  I used the following steps to set up this small-sample database under SQL Server Developer.  </w:t>
       </w:r>
     </w:p>
     <w:p>
@@ -5935,6 +5902,7 @@
         <w:spacing w:after="0" w:line="240" w:lineRule="auto"/>
       </w:pPr>
       <w:r>
+        <w:lastRenderedPageBreak/>
         <w:t xml:space="preserve">If you have a connection with more than one database, choose the database from the pull-down list box near the top of the dialog.  Otherwise, the database will already be displayed.  Click the </w:t>
       </w:r>
       <w:r>
@@ -5971,7 +5939,6 @@
         <w:rPr>
           <w:rFonts w:ascii="Calibri" w:hAnsi="Calibri"/>
         </w:rPr>
-        <w:lastRenderedPageBreak/>
         <w:t xml:space="preserve">I recommend the default, Entity Framework 6.x.  Click the </w:t>
       </w:r>
       <w:r>
@@ -6587,12 +6554,7 @@
         <w:spacing w:after="0" w:line="240" w:lineRule="auto"/>
       </w:pPr>
       <w:r>
-        <w:t>If you have a connection with more than one database, choose the database from the pull-down list box near the top of the dialog.  Otherwise, the database w</w:t>
-      </w:r>
-      <w:bookmarkStart w:id="19" w:name="_GoBack"/>
-      <w:bookmarkEnd w:id="19"/>
-      <w:r>
-        <w:t xml:space="preserve">ill already be displayed.  Click the </w:t>
+        <w:t xml:space="preserve">If you have a connection with more than one database, choose the database from the pull-down list box near the top of the dialog.  Otherwise, the database will already be displayed.  Click the </w:t>
       </w:r>
       <w:r>
         <w:rPr>
@@ -6628,6 +6590,7 @@
         <w:rPr>
           <w:rFonts w:ascii="Calibri" w:hAnsi="Calibri"/>
         </w:rPr>
+        <w:lastRenderedPageBreak/>
         <w:t>This last step of the wizard permits some simplification if you don’t want to import everything.  You can select which tables or views you want to import.</w:t>
       </w:r>
     </w:p>
@@ -6644,7 +6607,6 @@
         <w:rPr>
           <w:rFonts w:ascii="Calibri" w:hAnsi="Calibri"/>
         </w:rPr>
-        <w:lastRenderedPageBreak/>
         <w:t xml:space="preserve">Click the </w:t>
       </w:r>
       <w:r>
@@ -6786,169 +6748,1174 @@
           <w:rFonts w:ascii="Cambria" w:hAnsi="Cambria"/>
         </w:rPr>
       </w:pPr>
-      <w:bookmarkStart w:id="20" w:name="_Creating_a_Code-based"/>
+      <w:bookmarkStart w:id="19" w:name="_Creating_a_Code-based"/>
+      <w:bookmarkEnd w:id="19"/>
+      <w:r>
+        <w:rPr>
+          <w:rFonts w:ascii="Cambria" w:hAnsi="Cambria"/>
+        </w:rPr>
+        <w:t>Creating a Code-based Model and Database - Resources</w:t>
+      </w:r>
+    </w:p>
+    <w:p>
+      <w:pPr>
+        <w:spacing w:after="0" w:line="240" w:lineRule="auto"/>
+        <w:rPr>
+          <w:rFonts w:ascii="Calibri" w:eastAsia="Calibri" w:hAnsi="Calibri" w:cs="Calibri"/>
+          <w:b/>
+          <w:bCs/>
+        </w:rPr>
+      </w:pPr>
+      <w:r>
+        <w:rPr>
+          <w:rFonts w:ascii="Calibri" w:eastAsia="Calibri" w:hAnsi="Calibri" w:cs="Calibri"/>
+        </w:rPr>
+        <w:t>The Pluralsight instructor displayed the following list of Resources.</w:t>
+      </w:r>
+    </w:p>
+    <w:p>
+      <w:pPr>
+        <w:spacing w:after="0" w:line="240" w:lineRule="auto"/>
+        <w:rPr>
+          <w:rFonts w:ascii="Calibri" w:eastAsia="Calibri" w:hAnsi="Calibri" w:cs="Calibri"/>
+        </w:rPr>
+      </w:pPr>
+    </w:p>
+    <w:p>
+      <w:pPr>
+        <w:spacing w:after="0" w:line="240" w:lineRule="auto"/>
+        <w:rPr>
+          <w:rFonts w:ascii="Calibri" w:eastAsia="Calibri" w:hAnsi="Calibri" w:cs="Calibri"/>
+        </w:rPr>
+      </w:pPr>
+      <w:r>
+        <w:rPr>
+          <w:rFonts w:ascii="Calibri" w:eastAsia="Calibri" w:hAnsi="Calibri" w:cs="Calibri"/>
+          <w:b/>
+          <w:bCs/>
+        </w:rPr>
+        <w:t>EF6 Development Site:</w:t>
+      </w:r>
+      <w:r>
+        <w:rPr>
+          <w:rFonts w:ascii="Calibri" w:eastAsia="Calibri" w:hAnsi="Calibri" w:cs="Calibri"/>
+        </w:rPr>
+        <w:t xml:space="preserve"> entityframework.codeplex.com</w:t>
+      </w:r>
+    </w:p>
+    <w:p>
+      <w:pPr>
+        <w:spacing w:after="0" w:line="240" w:lineRule="auto"/>
+        <w:rPr>
+          <w:rFonts w:ascii="Calibri" w:eastAsia="Calibri" w:hAnsi="Calibri" w:cs="Calibri"/>
+        </w:rPr>
+      </w:pPr>
+      <w:r>
+        <w:rPr>
+          <w:rFonts w:ascii="Calibri" w:eastAsia="Calibri" w:hAnsi="Calibri" w:cs="Calibri"/>
+          <w:b/>
+          <w:bCs/>
+        </w:rPr>
+        <w:t>EF6 Ninja Edition:</w:t>
+      </w:r>
+      <w:r>
+        <w:rPr>
+          <w:rFonts w:ascii="Calibri" w:eastAsia="Calibri" w:hAnsi="Calibri" w:cs="Calibri"/>
+        </w:rPr>
+        <w:t xml:space="preserve"> What’s New in EF6 (Pluralsight): bit.ly/PS-EF6</w:t>
+      </w:r>
+    </w:p>
+    <w:p>
+      <w:pPr>
+        <w:spacing w:after="0" w:line="240" w:lineRule="auto"/>
+        <w:rPr>
+          <w:rFonts w:ascii="Calibri" w:eastAsia="Calibri" w:hAnsi="Calibri" w:cs="Calibri"/>
+        </w:rPr>
+      </w:pPr>
+      <w:r>
+        <w:rPr>
+          <w:rFonts w:ascii="Calibri" w:eastAsia="Calibri" w:hAnsi="Calibri" w:cs="Calibri"/>
+          <w:b/>
+          <w:bCs/>
+        </w:rPr>
+        <w:t>Looking Ahead to EF7 (Pluralsight):</w:t>
+      </w:r>
+      <w:r>
+        <w:rPr>
+          <w:rFonts w:ascii="Calibri" w:eastAsia="Calibri" w:hAnsi="Calibri" w:cs="Calibri"/>
+        </w:rPr>
+        <w:t xml:space="preserve"> bit.ly/PS-EF7Alpha</w:t>
+      </w:r>
+    </w:p>
+    <w:p>
+      <w:pPr>
+        <w:spacing w:after="0" w:line="240" w:lineRule="auto"/>
+        <w:rPr>
+          <w:rFonts w:ascii="Calibri" w:eastAsia="Calibri" w:hAnsi="Calibri" w:cs="Calibri"/>
+        </w:rPr>
+      </w:pPr>
+      <w:r>
+        <w:rPr>
+          <w:rFonts w:ascii="Calibri" w:eastAsia="Calibri" w:hAnsi="Calibri" w:cs="Calibri"/>
+          <w:b/>
+          <w:bCs/>
+        </w:rPr>
+        <w:t>EF7 Development Site:</w:t>
+      </w:r>
+      <w:r>
+        <w:rPr>
+          <w:rFonts w:ascii="Calibri" w:eastAsia="Calibri" w:hAnsi="Calibri" w:cs="Calibri"/>
+        </w:rPr>
+        <w:t xml:space="preserve"> github.com/aspnet/entityframework</w:t>
+      </w:r>
+    </w:p>
+    <w:p>
+      <w:pPr>
+        <w:spacing w:after="0" w:line="240" w:lineRule="auto"/>
+        <w:rPr>
+          <w:rFonts w:ascii="Calibri" w:eastAsia="Calibri" w:hAnsi="Calibri" w:cs="Calibri"/>
+        </w:rPr>
+      </w:pPr>
+      <w:r>
+        <w:rPr>
+          <w:rFonts w:ascii="Calibri" w:eastAsia="Calibri" w:hAnsi="Calibri" w:cs="Calibri"/>
+          <w:b/>
+          <w:bCs/>
+        </w:rPr>
+        <w:t>My Blog:</w:t>
+      </w:r>
+      <w:r>
+        <w:rPr>
+          <w:rFonts w:ascii="Calibri" w:eastAsia="Calibri" w:hAnsi="Calibri" w:cs="Calibri"/>
+        </w:rPr>
+        <w:t xml:space="preserve"> thedatafarm.com/blog</w:t>
+      </w:r>
+    </w:p>
+    <w:p>
+      <w:pPr>
+        <w:spacing w:after="0" w:line="240" w:lineRule="auto"/>
+        <w:rPr>
+          <w:rFonts w:ascii="Calibri" w:hAnsi="Calibri"/>
+        </w:rPr>
+      </w:pPr>
+      <w:r>
+        <w:rPr>
+          <w:rFonts w:ascii="Calibri" w:eastAsia="Calibri" w:hAnsi="Calibri" w:cs="Calibri"/>
+          <w:b/>
+          <w:bCs/>
+        </w:rPr>
+        <w:t>EF Team Blog:</w:t>
+      </w:r>
+      <w:r>
+        <w:rPr>
+          <w:rFonts w:ascii="Calibri" w:eastAsia="Calibri" w:hAnsi="Calibri" w:cs="Calibri"/>
+        </w:rPr>
+        <w:t xml:space="preserve"> blogs.msdn.com/adonet</w:t>
+      </w:r>
+    </w:p>
+    <w:p>
+      <w:pPr>
+        <w:pStyle w:val="Heading2"/>
+      </w:pPr>
+      <w:bookmarkStart w:id="20" w:name="_Inserting_Objects"/>
       <w:bookmarkEnd w:id="20"/>
       <w:r>
-        <w:rPr>
-          <w:rFonts w:ascii="Cambria" w:hAnsi="Cambria"/>
-        </w:rPr>
-        <w:t>Creating a Code-based Model and Database - Resources</w:t>
-      </w:r>
-    </w:p>
-    <w:p>
-      <w:pPr>
-        <w:spacing w:after="0" w:line="240" w:lineRule="auto"/>
-        <w:rPr>
-          <w:rFonts w:ascii="Calibri" w:eastAsia="Calibri" w:hAnsi="Calibri" w:cs="Calibri"/>
-          <w:b/>
-          <w:bCs/>
-        </w:rPr>
-      </w:pPr>
-      <w:r>
-        <w:rPr>
-          <w:rFonts w:ascii="Calibri" w:eastAsia="Calibri" w:hAnsi="Calibri" w:cs="Calibri"/>
-        </w:rPr>
-        <w:t>The Pluralsight instructor displayed the following list of Resources.</w:t>
-      </w:r>
-    </w:p>
-    <w:p>
-      <w:pPr>
-        <w:spacing w:after="0" w:line="240" w:lineRule="auto"/>
-        <w:rPr>
-          <w:rFonts w:ascii="Calibri" w:eastAsia="Calibri" w:hAnsi="Calibri" w:cs="Calibri"/>
-        </w:rPr>
-      </w:pPr>
-    </w:p>
-    <w:p>
-      <w:pPr>
-        <w:spacing w:after="0" w:line="240" w:lineRule="auto"/>
-        <w:rPr>
-          <w:rFonts w:ascii="Calibri" w:eastAsia="Calibri" w:hAnsi="Calibri" w:cs="Calibri"/>
-        </w:rPr>
-      </w:pPr>
-      <w:r>
-        <w:rPr>
-          <w:rFonts w:ascii="Calibri" w:eastAsia="Calibri" w:hAnsi="Calibri" w:cs="Calibri"/>
-          <w:b/>
-          <w:bCs/>
-        </w:rPr>
-        <w:t>EF6 Development Site:</w:t>
-      </w:r>
-      <w:r>
-        <w:rPr>
-          <w:rFonts w:ascii="Calibri" w:eastAsia="Calibri" w:hAnsi="Calibri" w:cs="Calibri"/>
-        </w:rPr>
-        <w:t xml:space="preserve"> entityframework.codeplex.com</w:t>
-      </w:r>
-    </w:p>
-    <w:p>
-      <w:pPr>
-        <w:spacing w:after="0" w:line="240" w:lineRule="auto"/>
-        <w:rPr>
-          <w:rFonts w:ascii="Calibri" w:eastAsia="Calibri" w:hAnsi="Calibri" w:cs="Calibri"/>
-        </w:rPr>
-      </w:pPr>
-      <w:r>
-        <w:rPr>
-          <w:rFonts w:ascii="Calibri" w:eastAsia="Calibri" w:hAnsi="Calibri" w:cs="Calibri"/>
-          <w:b/>
-          <w:bCs/>
-        </w:rPr>
-        <w:t>EF6 Ninja Edition:</w:t>
-      </w:r>
-      <w:r>
-        <w:rPr>
-          <w:rFonts w:ascii="Calibri" w:eastAsia="Calibri" w:hAnsi="Calibri" w:cs="Calibri"/>
-        </w:rPr>
-        <w:t xml:space="preserve"> What’s New in EF6 (Pluralsight): bit.ly/PS-EF6</w:t>
-      </w:r>
-    </w:p>
-    <w:p>
-      <w:pPr>
-        <w:spacing w:after="0" w:line="240" w:lineRule="auto"/>
-        <w:rPr>
-          <w:rFonts w:ascii="Calibri" w:eastAsia="Calibri" w:hAnsi="Calibri" w:cs="Calibri"/>
-        </w:rPr>
-      </w:pPr>
-      <w:r>
-        <w:rPr>
-          <w:rFonts w:ascii="Calibri" w:eastAsia="Calibri" w:hAnsi="Calibri" w:cs="Calibri"/>
-          <w:b/>
-          <w:bCs/>
-        </w:rPr>
-        <w:t>Looking Ahead to EF7 (Pluralsight):</w:t>
-      </w:r>
-      <w:r>
-        <w:rPr>
-          <w:rFonts w:ascii="Calibri" w:eastAsia="Calibri" w:hAnsi="Calibri" w:cs="Calibri"/>
-        </w:rPr>
-        <w:t xml:space="preserve"> bit.ly/PS-EF7Alpha</w:t>
-      </w:r>
-    </w:p>
-    <w:p>
-      <w:pPr>
-        <w:spacing w:after="0" w:line="240" w:lineRule="auto"/>
-        <w:rPr>
-          <w:rFonts w:ascii="Calibri" w:eastAsia="Calibri" w:hAnsi="Calibri" w:cs="Calibri"/>
-        </w:rPr>
-      </w:pPr>
-      <w:r>
-        <w:rPr>
-          <w:rFonts w:ascii="Calibri" w:eastAsia="Calibri" w:hAnsi="Calibri" w:cs="Calibri"/>
-          <w:b/>
-          <w:bCs/>
-        </w:rPr>
-        <w:t>EF7 Development Site:</w:t>
-      </w:r>
-      <w:r>
-        <w:rPr>
-          <w:rFonts w:ascii="Calibri" w:eastAsia="Calibri" w:hAnsi="Calibri" w:cs="Calibri"/>
-        </w:rPr>
-        <w:t xml:space="preserve"> github.com/aspnet/entityframework</w:t>
-      </w:r>
-    </w:p>
-    <w:p>
-      <w:pPr>
-        <w:spacing w:after="0" w:line="240" w:lineRule="auto"/>
-        <w:rPr>
-          <w:rFonts w:ascii="Calibri" w:eastAsia="Calibri" w:hAnsi="Calibri" w:cs="Calibri"/>
-        </w:rPr>
-      </w:pPr>
-      <w:r>
-        <w:rPr>
-          <w:rFonts w:ascii="Calibri" w:eastAsia="Calibri" w:hAnsi="Calibri" w:cs="Calibri"/>
-          <w:b/>
-          <w:bCs/>
-        </w:rPr>
-        <w:t>My Blog:</w:t>
-      </w:r>
-      <w:r>
-        <w:rPr>
-          <w:rFonts w:ascii="Calibri" w:eastAsia="Calibri" w:hAnsi="Calibri" w:cs="Calibri"/>
-        </w:rPr>
-        <w:t xml:space="preserve"> thedatafarm.com/blog</w:t>
-      </w:r>
-    </w:p>
-    <w:p>
-      <w:pPr>
-        <w:spacing w:after="0" w:line="240" w:lineRule="auto"/>
+        <w:t>Inserting Objects</w:t>
+      </w:r>
+    </w:p>
+    <w:p>
+      <w:pPr>
+        <w:spacing w:after="0"/>
+      </w:pPr>
+      <w:r>
+        <w:t>The steps to add a console application to our solution (the solution that has the Entity Framework classes) are as follows.</w:t>
+      </w:r>
+    </w:p>
+    <w:p>
+      <w:pPr>
+        <w:pStyle w:val="ListParagraph"/>
+        <w:numPr>
+          <w:ilvl w:val="0"/>
+          <w:numId w:val="63"/>
+        </w:numPr>
+      </w:pPr>
+      <w:r>
+        <w:t xml:space="preserve">Right click the solution (NinjaModule2Demo).  Visual Studio displays a pop-up menu.  Click </w:t>
+      </w:r>
+      <w:r>
+        <w:rPr>
+          <w:b/>
+          <w:bCs/>
+        </w:rPr>
+        <w:t>Add | New Project...</w:t>
+      </w:r>
+      <w:r>
+        <w:t xml:space="preserve">.  Visual Studio displays a pop-up dialog titled </w:t>
+      </w:r>
+      <w:r>
+        <w:rPr>
+          <w:b/>
+          <w:bCs/>
+        </w:rPr>
+        <w:t>Add a new project.</w:t>
+      </w:r>
+    </w:p>
+    <w:p>
+      <w:pPr>
+        <w:pStyle w:val="ListParagraph"/>
+        <w:numPr>
+          <w:ilvl w:val="0"/>
+          <w:numId w:val="63"/>
+        </w:numPr>
+      </w:pPr>
+      <w:r>
         <w:rPr>
           <w:rFonts w:ascii="Calibri" w:hAnsi="Calibri"/>
         </w:rPr>
-      </w:pPr>
-      <w:r>
-        <w:rPr>
-          <w:rFonts w:ascii="Calibri" w:eastAsia="Calibri" w:hAnsi="Calibri" w:cs="Calibri"/>
-          <w:b/>
-          <w:bCs/>
-        </w:rPr>
-        <w:t>EF Team Blog:</w:t>
-      </w:r>
-      <w:r>
-        <w:rPr>
-          <w:rFonts w:ascii="Calibri" w:eastAsia="Calibri" w:hAnsi="Calibri" w:cs="Calibri"/>
-        </w:rPr>
-        <w:t xml:space="preserve"> blogs.msdn.com/adonet</w:t>
+        <w:t xml:space="preserve">In the upper-right corner select </w:t>
+      </w:r>
+      <w:r>
+        <w:rPr>
+          <w:rFonts w:ascii="Calibri" w:hAnsi="Calibri"/>
+          <w:b/>
+          <w:bCs/>
+        </w:rPr>
+        <w:t>C#</w:t>
+      </w:r>
+      <w:r>
+        <w:rPr>
+          <w:rFonts w:ascii="Calibri" w:hAnsi="Calibri"/>
+        </w:rPr>
+        <w:t xml:space="preserve"> as the language, </w:t>
+      </w:r>
+      <w:r>
+        <w:rPr>
+          <w:rFonts w:ascii="Calibri" w:hAnsi="Calibri"/>
+          <w:b/>
+          <w:bCs/>
+        </w:rPr>
+        <w:t>Windows</w:t>
+      </w:r>
+      <w:r>
+        <w:rPr>
+          <w:rFonts w:ascii="Calibri" w:hAnsi="Calibri"/>
+        </w:rPr>
+        <w:t xml:space="preserve"> as the platform, and </w:t>
+      </w:r>
+      <w:r>
+        <w:rPr>
+          <w:rFonts w:ascii="Calibri" w:hAnsi="Calibri"/>
+          <w:b/>
+          <w:bCs/>
+        </w:rPr>
+        <w:t>Console</w:t>
+      </w:r>
+      <w:r>
+        <w:rPr>
+          <w:rFonts w:ascii="Calibri" w:hAnsi="Calibri"/>
+        </w:rPr>
+        <w:t xml:space="preserve"> as the project type.  Windows responds by significantly reducing the number of options in the right-hand pane of the dialog.</w:t>
+      </w:r>
+    </w:p>
+    <w:p>
+      <w:pPr>
+        <w:pStyle w:val="ListParagraph"/>
+        <w:numPr>
+          <w:ilvl w:val="0"/>
+          <w:numId w:val="63"/>
+        </w:numPr>
+      </w:pPr>
+      <w:r>
+        <w:rPr>
+          <w:rFonts w:ascii="Calibri" w:hAnsi="Calibri"/>
+        </w:rPr>
+        <w:t xml:space="preserve">Click </w:t>
+      </w:r>
+      <w:r>
+        <w:rPr>
+          <w:rFonts w:ascii="Calibri" w:hAnsi="Calibri"/>
+          <w:b/>
+          <w:bCs/>
+        </w:rPr>
+        <w:t>Console App (.NET Framework)</w:t>
+      </w:r>
+      <w:r>
+        <w:rPr>
+          <w:rFonts w:ascii="Calibri" w:hAnsi="Calibri"/>
+        </w:rPr>
+        <w:t xml:space="preserve">.  Then click the </w:t>
+      </w:r>
+      <w:r>
+        <w:rPr>
+          <w:rFonts w:ascii="Calibri" w:hAnsi="Calibri"/>
+          <w:b/>
+          <w:bCs/>
+        </w:rPr>
+        <w:t>Next</w:t>
+      </w:r>
+      <w:r>
+        <w:rPr>
+          <w:rFonts w:ascii="Calibri" w:hAnsi="Calibri"/>
+        </w:rPr>
+        <w:t xml:space="preserve"> command button.  Windows displays the dialog titled </w:t>
+      </w:r>
+      <w:r>
+        <w:rPr>
+          <w:rFonts w:ascii="Calibri" w:hAnsi="Calibri"/>
+          <w:b/>
+          <w:bCs/>
+        </w:rPr>
+        <w:t>Configure your new project</w:t>
+      </w:r>
+      <w:r>
+        <w:rPr>
+          <w:rFonts w:ascii="Calibri" w:hAnsi="Calibri"/>
+        </w:rPr>
+        <w:t>.</w:t>
+      </w:r>
+    </w:p>
+    <w:p>
+      <w:pPr>
+        <w:pStyle w:val="ListParagraph"/>
+        <w:numPr>
+          <w:ilvl w:val="0"/>
+          <w:numId w:val="63"/>
+        </w:numPr>
+      </w:pPr>
+      <w:r>
+        <w:rPr>
+          <w:rFonts w:ascii="Calibri" w:hAnsi="Calibri"/>
+        </w:rPr>
+        <w:t xml:space="preserve">Change the </w:t>
+      </w:r>
+      <w:r>
+        <w:rPr>
+          <w:rFonts w:ascii="Calibri" w:hAnsi="Calibri"/>
+          <w:b/>
+          <w:bCs/>
+        </w:rPr>
+        <w:t>Project name</w:t>
+      </w:r>
+      <w:r>
+        <w:rPr>
+          <w:rFonts w:ascii="Calibri" w:hAnsi="Calibri"/>
+        </w:rPr>
+        <w:t xml:space="preserve"> to ConsoleApplication.  </w:t>
+      </w:r>
+      <w:r>
+        <w:rPr>
+          <w:rFonts w:ascii="Calibri" w:hAnsi="Calibri"/>
+          <w:b/>
+          <w:bCs/>
+        </w:rPr>
+        <w:t>Location</w:t>
+      </w:r>
+      <w:r>
+        <w:rPr>
+          <w:rFonts w:ascii="Calibri" w:hAnsi="Calibri"/>
+        </w:rPr>
+        <w:t xml:space="preserve"> should refer to the same folder that contains the Entity Framework classes.  Click the </w:t>
+      </w:r>
+      <w:r>
+        <w:rPr>
+          <w:rFonts w:ascii="Calibri" w:hAnsi="Calibri"/>
+          <w:b/>
+          <w:bCs/>
+        </w:rPr>
+        <w:t>Create</w:t>
+      </w:r>
+      <w:r>
+        <w:rPr>
+          <w:rFonts w:ascii="Calibri" w:hAnsi="Calibri"/>
+        </w:rPr>
+        <w:t xml:space="preserve"> command button.</w:t>
+      </w:r>
+    </w:p>
+    <w:p>
+      <w:pPr>
+        <w:rPr>
+          <w:rFonts w:ascii="Calibri" w:hAnsi="Calibri"/>
+        </w:rPr>
+      </w:pPr>
+      <w:r>
+        <w:rPr>
+          <w:rFonts w:ascii="Calibri" w:hAnsi="Calibri"/>
+        </w:rPr>
+        <w:t xml:space="preserve">Induce project ConsoleApplication to have a </w:t>
+      </w:r>
+      <w:r>
+        <w:rPr>
+          <w:rFonts w:ascii="Calibri" w:hAnsi="Calibri"/>
+          <w:b/>
+          <w:bCs/>
+        </w:rPr>
+        <w:t>Reference</w:t>
+      </w:r>
+      <w:r>
+        <w:rPr>
+          <w:rFonts w:ascii="Calibri" w:hAnsi="Calibri"/>
+        </w:rPr>
+        <w:t xml:space="preserve"> to the Entity Framework classes: right-click ConsoleApplication.References; Visual Studio displays a pop-up menu; select </w:t>
+      </w:r>
+      <w:r>
+        <w:rPr>
+          <w:rFonts w:ascii="Calibri" w:hAnsi="Calibri"/>
+          <w:b/>
+          <w:bCs/>
+        </w:rPr>
+        <w:t>Add Reference...</w:t>
+      </w:r>
+      <w:r>
+        <w:rPr>
+          <w:rFonts w:ascii="Calibri" w:hAnsi="Calibri"/>
+        </w:rPr>
+        <w:t xml:space="preserve">; Visual Studio displays a pop-up dialog titled </w:t>
+      </w:r>
+      <w:r>
+        <w:rPr>
+          <w:rFonts w:ascii="Calibri" w:hAnsi="Calibri"/>
+          <w:b/>
+          <w:bCs/>
+        </w:rPr>
+        <w:t xml:space="preserve">Reference Manager – </w:t>
+      </w:r>
+      <w:r>
+        <w:rPr>
+          <w:rFonts w:ascii="Calibri" w:hAnsi="Calibri"/>
+          <w:b/>
+          <w:bCs/>
+          <w:i/>
+          <w:iCs/>
+        </w:rPr>
+        <w:t xml:space="preserve">ProjectName. </w:t>
+      </w:r>
+      <w:r>
+        <w:rPr>
+          <w:rFonts w:ascii="Calibri" w:hAnsi="Calibri"/>
+          <w:i/>
+          <w:iCs/>
+        </w:rPr>
+        <w:t xml:space="preserve"> </w:t>
+      </w:r>
+      <w:r>
+        <w:rPr>
+          <w:rFonts w:ascii="Calibri" w:hAnsi="Calibri"/>
+        </w:rPr>
+        <w:t xml:space="preserve">Check the boxes next to NinjaDomain.Classes and NinjaDomain.DataModel; finally click the </w:t>
+      </w:r>
+      <w:r>
+        <w:rPr>
+          <w:rFonts w:ascii="Calibri" w:hAnsi="Calibri"/>
+          <w:b/>
+          <w:bCs/>
+        </w:rPr>
+        <w:t>OK</w:t>
+      </w:r>
+      <w:r>
+        <w:rPr>
+          <w:rFonts w:ascii="Calibri" w:hAnsi="Calibri"/>
+        </w:rPr>
+        <w:t xml:space="preserve"> command button.</w:t>
+      </w:r>
+    </w:p>
+    <w:p>
+      <w:pPr>
+        <w:spacing w:line="240" w:lineRule="auto"/>
+      </w:pPr>
+      <w:r>
+        <w:rPr>
+          <w:rFonts w:ascii="Calibri" w:hAnsi="Calibri"/>
+        </w:rPr>
+        <w:t xml:space="preserve">We also need ConsoleApplication to have a </w:t>
+      </w:r>
+      <w:r>
+        <w:rPr>
+          <w:rFonts w:ascii="Calibri" w:hAnsi="Calibri"/>
+          <w:b/>
+          <w:bCs/>
+        </w:rPr>
+        <w:t>Reference</w:t>
+      </w:r>
+      <w:r>
+        <w:rPr>
+          <w:rFonts w:ascii="Calibri" w:hAnsi="Calibri"/>
+        </w:rPr>
+        <w:t xml:space="preserve"> to the Entity Framework API.  In </w:t>
+      </w:r>
+      <w:hyperlink w:anchor="_Creating_an_Entity_1">
+        <w:r>
+          <w:rPr>
+            <w:rStyle w:val="Hyperlink"/>
+          </w:rPr>
+          <w:t>Creating an Entity Framework Model</w:t>
+        </w:r>
+      </w:hyperlink>
+      <w:r>
+        <w:rPr>
+          <w:rFonts w:ascii="Calibri" w:hAnsi="Calibri"/>
+        </w:rPr>
+        <w:t xml:space="preserve"> we used the </w:t>
+      </w:r>
+      <w:r>
+        <w:rPr>
+          <w:b/>
+          <w:bCs/>
+        </w:rPr>
+        <w:t>NuGet Package Manager</w:t>
+      </w:r>
+      <w:r>
+        <w:t xml:space="preserve"> dialog.  I am confident that we could repeat those steps.  Instead, the Pluralsight instructor shows an alternative using the </w:t>
+      </w:r>
+      <w:r>
+        <w:rPr>
+          <w:b/>
+          <w:bCs/>
+        </w:rPr>
+        <w:t>Package Manager Console</w:t>
+      </w:r>
+      <w:r>
+        <w:t xml:space="preserve">, which was introduced in </w:t>
+      </w:r>
+      <w:hyperlink w:anchor="_Using_Code_First">
+        <w:r>
+          <w:rPr>
+            <w:rStyle w:val="Hyperlink"/>
+          </w:rPr>
+          <w:t>Using Code First Migrations to Create a Database</w:t>
+        </w:r>
+      </w:hyperlink>
+      <w:r>
+        <w:t xml:space="preserve">.  Start the </w:t>
+      </w:r>
+      <w:r>
+        <w:rPr>
+          <w:b/>
+          <w:bCs/>
+        </w:rPr>
+        <w:t>Package Manager Console</w:t>
+      </w:r>
+      <w:r>
+        <w:t xml:space="preserve">.  In the </w:t>
+      </w:r>
+      <w:r>
+        <w:rPr>
+          <w:b/>
+          <w:bCs/>
+        </w:rPr>
+        <w:t>Package Manager Console</w:t>
+      </w:r>
+      <w:r>
+        <w:t xml:space="preserve"> dialog, set </w:t>
+      </w:r>
+      <w:r>
+        <w:rPr>
+          <w:b/>
+          <w:bCs/>
+        </w:rPr>
+        <w:t>Package source:</w:t>
+      </w:r>
+      <w:r>
+        <w:t xml:space="preserve"> to nuget.org, and set </w:t>
+      </w:r>
+      <w:r>
+        <w:rPr>
+          <w:b/>
+          <w:bCs/>
+        </w:rPr>
+        <w:t>Default project:</w:t>
+      </w:r>
+      <w:r>
+        <w:t xml:space="preserve"> to ConsoleApplication.</w:t>
+      </w:r>
+    </w:p>
+    <w:p>
+      <w:r>
+        <w:lastRenderedPageBreak/>
+        <w:t xml:space="preserve">At the </w:t>
+      </w:r>
+      <w:r>
+        <w:rPr>
+          <w:b/>
+          <w:bCs/>
+        </w:rPr>
+        <w:t>PM&gt;</w:t>
+      </w:r>
+      <w:r>
+        <w:t xml:space="preserve"> command prompt type</w:t>
+      </w:r>
+      <w:r>
+        <w:tab/>
+      </w:r>
+      <w:r>
+        <w:tab/>
+      </w:r>
+    </w:p>
+    <w:p>
+      <w:pPr>
+        <w:ind w:firstLine="720"/>
+      </w:pPr>
+      <w:r>
+        <w:t xml:space="preserve">“install-package EntityFramework” followed by the </w:t>
+      </w:r>
+      <w:r>
+        <w:rPr>
+          <w:b/>
+          <w:bCs/>
+        </w:rPr>
+        <w:t xml:space="preserve">Enter </w:t>
+      </w:r>
+      <w:r>
+        <w:t>key.</w:t>
+      </w:r>
+    </w:p>
+    <w:p>
+      <w:r>
+        <w:t xml:space="preserve">The response from the </w:t>
+      </w:r>
+      <w:r>
+        <w:rPr>
+          <w:b/>
+          <w:bCs/>
+        </w:rPr>
+        <w:t>Package Manager</w:t>
+      </w:r>
+      <w:r>
+        <w:t xml:space="preserve"> is similar to what we saw in </w:t>
+      </w:r>
+      <w:hyperlink w:anchor="_Creating_an_Entity_1">
+        <w:r>
+          <w:rPr>
+            <w:rStyle w:val="Hyperlink"/>
+          </w:rPr>
+          <w:t>Creating an Entity Framework Model</w:t>
+        </w:r>
+      </w:hyperlink>
+      <w:r>
+        <w:t xml:space="preserve">;  </w:t>
+      </w:r>
+      <w:r>
+        <w:rPr>
+          <w:b/>
+          <w:bCs/>
+        </w:rPr>
+        <w:t>Package Manager</w:t>
+      </w:r>
+      <w:r>
+        <w:t xml:space="preserve"> added (1) references “EntityFramework” and “EntityFramework.SqlServer” and (2) ConsoleManager/App.config.  We’ll keep this instance of App.config and delete NinjaDomain.DataModel/Migrations/App.Config.</w:t>
+      </w:r>
+    </w:p>
+    <w:p>
+      <w:pPr>
+        <w:spacing w:after="0"/>
+      </w:pPr>
+      <w:r>
+        <w:t xml:space="preserve">Our database, NinjaDomain.DataMode.NinjaContext, contains no data.  This is how projects normally start, and the data are added by application programs that we build.  In this instance, however, we deviate, and manually add one piece of data to the dbo.Clans table; this will simplify the process of learning how to develop code-first software to work with data -- extract, modify, write, remove etc.  We use Visual Studio’s </w:t>
+      </w:r>
+      <w:r>
+        <w:rPr>
+          <w:b/>
+          <w:bCs/>
+        </w:rPr>
+        <w:t xml:space="preserve">SQL Server Object Explorer </w:t>
+      </w:r>
+      <w:r>
+        <w:t>to add one record to dbo.Clans, which contains “Vermont Ninjas” in the ClanName column.</w:t>
+      </w:r>
+    </w:p>
+    <w:p>
+      <w:pPr>
+        <w:pStyle w:val="ListParagraph"/>
+        <w:numPr>
+          <w:ilvl w:val="0"/>
+          <w:numId w:val="62"/>
+        </w:numPr>
+        <w:spacing w:after="0"/>
+      </w:pPr>
+      <w:r>
+        <w:t xml:space="preserve">In </w:t>
+      </w:r>
+      <w:r>
+        <w:rPr>
+          <w:b/>
+          <w:bCs/>
+        </w:rPr>
+        <w:t>SQL Server Object Explorer</w:t>
+      </w:r>
+      <w:r>
+        <w:t xml:space="preserve"> navigate the tree to find the node labeled ”dbo.Clans”.</w:t>
+      </w:r>
+    </w:p>
+    <w:p>
+      <w:pPr>
+        <w:pStyle w:val="ListParagraph"/>
+        <w:numPr>
+          <w:ilvl w:val="0"/>
+          <w:numId w:val="62"/>
+        </w:numPr>
+        <w:spacing w:after="0"/>
+      </w:pPr>
+      <w:r>
+        <w:t xml:space="preserve">Right-click this node, and click </w:t>
+      </w:r>
+      <w:r>
+        <w:rPr>
+          <w:b/>
+          <w:bCs/>
+        </w:rPr>
+        <w:t>View Data</w:t>
+      </w:r>
+      <w:r>
+        <w:t xml:space="preserve"> in the pop-up menu.  Visual </w:t>
+      </w:r>
+      <w:r>
+        <w:br/>
+        <w:t>Studio displays the table in the center pane.</w:t>
+      </w:r>
+    </w:p>
+    <w:p>
+      <w:pPr>
+        <w:pStyle w:val="ListParagraph"/>
+        <w:numPr>
+          <w:ilvl w:val="0"/>
+          <w:numId w:val="62"/>
+        </w:numPr>
+      </w:pPr>
+      <w:r>
+        <w:t>Select the box under “ClanName” on the 1</w:t>
+      </w:r>
+      <w:r>
+        <w:rPr>
+          <w:vertAlign w:val="superscript"/>
+        </w:rPr>
+        <w:t>st</w:t>
+      </w:r>
+      <w:r>
+        <w:t xml:space="preserve"> row.  Type “Vermont Ninjas” followed by the ENTER key.</w:t>
+      </w:r>
+    </w:p>
+    <w:p>
+      <w:pPr>
+        <w:spacing w:after="0"/>
+      </w:pPr>
+      <w:r>
+        <w:t>We now turn our focus to ConsoleApplication/Program.cs.  Program.cs will contain code that invokes Entity Framework Code First instructions as an interface to our database.  Program.cs will also contain UI code to trigger the Entity Framework code.  Program.cs will, therefore, contain a substantial amount of code. To minimize the amount of typing I decided to copy the Pluralsight results.</w:t>
+      </w:r>
+    </w:p>
+    <w:p>
+      <w:pPr>
+        <w:pStyle w:val="ListParagraph"/>
+        <w:numPr>
+          <w:ilvl w:val="0"/>
+          <w:numId w:val="61"/>
+        </w:numPr>
+        <w:spacing w:after="0"/>
+      </w:pPr>
+      <w:r>
+        <w:t>Log into Pluralsight.  Pluralsight displays an array of courses displayed as thumbnail sketches immediately above the course names.</w:t>
+      </w:r>
+    </w:p>
+    <w:p>
+      <w:pPr>
+        <w:pStyle w:val="ListParagraph"/>
+        <w:numPr>
+          <w:ilvl w:val="0"/>
+          <w:numId w:val="61"/>
+        </w:numPr>
+        <w:spacing w:after="0"/>
+      </w:pPr>
+      <w:r>
+        <w:t xml:space="preserve">Click the name of this course </w:t>
+      </w:r>
+      <w:r>
+        <w:rPr>
+          <w:b/>
+          <w:bCs/>
+        </w:rPr>
+        <w:t>Getting Started with Entity Framework 6</w:t>
+      </w:r>
+      <w:r>
+        <w:t xml:space="preserve">.  The websight responds by displaying a page titled </w:t>
+      </w:r>
+      <w:r>
+        <w:rPr>
+          <w:b/>
+          <w:bCs/>
+        </w:rPr>
+        <w:t>Getting Started with Entity Framework 6</w:t>
+      </w:r>
+      <w:r>
+        <w:t>.</w:t>
+      </w:r>
+    </w:p>
+    <w:p>
+      <w:pPr>
+        <w:pStyle w:val="ListParagraph"/>
+        <w:numPr>
+          <w:ilvl w:val="0"/>
+          <w:numId w:val="61"/>
+        </w:numPr>
+        <w:spacing w:after="0"/>
+      </w:pPr>
+      <w:r>
+        <w:t xml:space="preserve">Refer to a line of tabs near the middle of this page titled </w:t>
+      </w:r>
+      <w:r>
+        <w:rPr>
+          <w:b/>
+          <w:bCs/>
+        </w:rPr>
+        <w:t>Table of Contents</w:t>
+      </w:r>
+      <w:r>
+        <w:t xml:space="preserve">, </w:t>
+      </w:r>
+      <w:r>
+        <w:rPr>
+          <w:b/>
+          <w:bCs/>
+        </w:rPr>
+        <w:t>Description</w:t>
+      </w:r>
+      <w:r>
+        <w:t xml:space="preserve">, </w:t>
+      </w:r>
+      <w:r>
+        <w:rPr>
+          <w:b/>
+          <w:bCs/>
+        </w:rPr>
+        <w:t>Transcript</w:t>
+      </w:r>
+      <w:r>
+        <w:t xml:space="preserve">, </w:t>
+      </w:r>
+      <w:r>
+        <w:rPr>
+          <w:b/>
+          <w:bCs/>
+        </w:rPr>
+        <w:t>Exercise Files</w:t>
+      </w:r>
+      <w:r>
+        <w:t xml:space="preserve">, . . ..  Click </w:t>
+      </w:r>
+      <w:r>
+        <w:rPr>
+          <w:b/>
+          <w:bCs/>
+        </w:rPr>
+        <w:t>Exercise Files</w:t>
+      </w:r>
+      <w:r>
+        <w:t>.  The websight responds by displaying a brief description of the exercise files followed by a command button.</w:t>
+      </w:r>
+    </w:p>
+    <w:p>
+      <w:pPr>
+        <w:pStyle w:val="ListParagraph"/>
+        <w:numPr>
+          <w:ilvl w:val="0"/>
+          <w:numId w:val="61"/>
+        </w:numPr>
+        <w:spacing w:after="0"/>
+      </w:pPr>
+      <w:r>
+        <w:t xml:space="preserve">Click the command button titled </w:t>
+      </w:r>
+      <w:r>
+        <w:rPr>
+          <w:b/>
+          <w:bCs/>
+        </w:rPr>
+        <w:t>Download exercise files</w:t>
+      </w:r>
+      <w:r>
+        <w:t>.  The websight responds by downloading entity-framework-6-getting-started.zip.</w:t>
+      </w:r>
+    </w:p>
+    <w:p>
+      <w:pPr>
+        <w:pStyle w:val="ListParagraph"/>
+        <w:numPr>
+          <w:ilvl w:val="0"/>
+          <w:numId w:val="61"/>
+        </w:numPr>
+        <w:spacing w:after="0"/>
+      </w:pPr>
+      <w:r>
+        <w:t>Drill down into entity-framework-6-getting-started.zip -- entity-framework-6-getting-started.zip \  03 \ demos \ Module 3 Samples \ Module 3 Demo After \ ConsoleApplication \ Program.cs.</w:t>
+      </w:r>
+    </w:p>
+    <w:p>
+      <w:pPr>
+        <w:pStyle w:val="ListParagraph"/>
+        <w:numPr>
+          <w:ilvl w:val="0"/>
+          <w:numId w:val="61"/>
+        </w:numPr>
+        <w:spacing w:after="0"/>
+      </w:pPr>
+      <w:r>
+        <w:t>Copy Program.cs to a local folder in your computer, e.g. desktop.</w:t>
+      </w:r>
+    </w:p>
+    <w:p>
+      <w:pPr>
+        <w:pStyle w:val="ListParagraph"/>
+        <w:numPr>
+          <w:ilvl w:val="0"/>
+          <w:numId w:val="61"/>
+        </w:numPr>
+        <w:spacing w:after="0"/>
+      </w:pPr>
+      <w:r>
+        <w:t xml:space="preserve">Edit the copy of Program.cs  with </w:t>
+      </w:r>
+      <w:r>
+        <w:rPr>
+          <w:b/>
+          <w:bCs/>
+        </w:rPr>
+        <w:t>Notepad</w:t>
+      </w:r>
+      <w:r>
+        <w:t xml:space="preserve">.  Copy the code from </w:t>
+      </w:r>
+      <w:r>
+        <w:rPr>
+          <w:b/>
+          <w:bCs/>
+        </w:rPr>
+        <w:t>Notepad</w:t>
+      </w:r>
+      <w:r>
+        <w:t xml:space="preserve"> to Program.cs in Visual Studio.</w:t>
+      </w:r>
+    </w:p>
+    <w:p>
+      <w:pPr>
+        <w:pStyle w:val="ListParagraph"/>
+        <w:numPr>
+          <w:ilvl w:val="0"/>
+          <w:numId w:val="61"/>
+        </w:numPr>
+        <w:spacing w:after="0"/>
+      </w:pPr>
+      <w:r>
+        <w:t>I commented out all of this copied code with the exception of the code currently being discussed by the Pluralsight instructor.</w:t>
+      </w:r>
+    </w:p>
+    <w:p>
+      <w:pPr>
+        <w:spacing w:after="0"/>
+      </w:pPr>
+    </w:p>
+    <w:p>
+      <w:r>
+        <w:lastRenderedPageBreak/>
+        <w:t>Program.cs contains an executive method - Main() - and several worker methods – InsertNinja(), InsertMultipleNinjas(), SimpleNinjaQueries(), etc.  Main() interacts with the console and decides which worker method to invoke.</w:t>
+      </w:r>
+    </w:p>
+    <w:p>
+      <w:r>
+        <w:t>We start with InsertNinja(), whose purpose is to add one row to the table dbo.Ninjas.  The first part of InsertNinja() builds a single Ninja object.  The last part contains Entity Framework statements that interact with the database via a NinjaContext object.</w:t>
+      </w:r>
+    </w:p>
+    <w:p>
+      <w:pPr>
+        <w:ind w:left="720"/>
+      </w:pPr>
+      <w:r>
+        <w:rPr>
+          <w:i/>
+          <w:iCs/>
+        </w:rPr>
+        <w:t>context.Ninjas.Add(ninja);</w:t>
+      </w:r>
+      <w:r>
+        <w:t xml:space="preserve"> says add the Ninja object to the Ninjas DbSet.  But execution of this addition is deferred until we invoke the SaveChanges() DbContext method.</w:t>
+      </w:r>
+    </w:p>
+    <w:p>
+      <w:pPr>
+        <w:ind w:left="720"/>
+        <w:rPr>
+          <w:i/>
+          <w:iCs/>
+        </w:rPr>
+      </w:pPr>
+      <w:r>
+        <w:rPr>
+          <w:i/>
+          <w:iCs/>
+        </w:rPr>
+        <w:t>context.SaveChanges();</w:t>
+      </w:r>
+      <w:r>
+        <w:t xml:space="preserve"> says execute the action that was prescribed earlier.</w:t>
+      </w:r>
+    </w:p>
+    <w:p>
+      <w:pPr>
+        <w:ind w:left="720"/>
+        <w:rPr>
+          <w:i/>
+          <w:iCs/>
+        </w:rPr>
+      </w:pPr>
+      <w:r>
+        <w:rPr>
+          <w:i/>
+          <w:iCs/>
+        </w:rPr>
+        <w:t>context.Database.Log = Console.WriteLine;</w:t>
+      </w:r>
+      <w:r>
+        <w:t xml:space="preserve"> is issued at the beginning of these Entity Framework statements – to induce EF to write text to the database’s log that describes the actions that will be performed between now and the </w:t>
+      </w:r>
+      <w:r>
+        <w:rPr>
+          <w:i/>
+          <w:iCs/>
+        </w:rPr>
+        <w:t>SaveChanges()</w:t>
+      </w:r>
+      <w:r>
+        <w:t xml:space="preserve"> statement.</w:t>
+      </w:r>
+    </w:p>
+    <w:p>
+      <w:r>
+        <w:t xml:space="preserve">Click the green triangle (labeled “Start”) in Visual Studio’s toolbar to build and run the program.  The response is a console window that shows what the program has done.  Text in this window describes the activity performed on the database.  By default the start of this text contains SQL that describes the state of the database and migration history.  The more relevant part of the log is near the end.  Notice that after Entity Framework added the Ninja row, it issued a SELECT command to return the “identity” ID that was automatically generated.   Examine the database via the </w:t>
+      </w:r>
+      <w:r>
+        <w:rPr>
+          <w:b/>
+          <w:bCs/>
+        </w:rPr>
+        <w:t>Server Object Explorer</w:t>
+      </w:r>
+      <w:r>
+        <w:t>, and observe that the Ninja row was added correctly.</w:t>
+      </w:r>
+    </w:p>
+    <w:p>
+      <w:r>
+        <w:t>Remove the comment from the 1</w:t>
+      </w:r>
+      <w:r>
+        <w:rPr>
+          <w:vertAlign w:val="superscript"/>
+        </w:rPr>
+        <w:t>st</w:t>
+      </w:r>
+      <w:r>
+        <w:t xml:space="preserve"> statement in Main() (</w:t>
+      </w:r>
+      <w:r>
+        <w:rPr>
+          <w:i/>
+          <w:iCs/>
+        </w:rPr>
+        <w:t>Database.SetInitializer(new NullDatabaseInitializer&lt;NinjaContext&gt;()</w:t>
+      </w:r>
+      <w:r>
+        <w:t>).  This statement inhibits the database from going through initialization when working with NinjaContext. It will probably be appropriate to uncomment this statement when the program is deployed for production.</w:t>
+      </w:r>
+    </w:p>
+    <w:p>
+      <w:r>
+        <w:t>Edit InsertNinja() by changing the name and birthday of this 2</w:t>
+      </w:r>
+      <w:r>
+        <w:rPr>
+          <w:vertAlign w:val="superscript"/>
+        </w:rPr>
+        <w:t>nd</w:t>
+      </w:r>
+      <w:r>
+        <w:t xml:space="preserve"> Ninja.  Run the program again.  We notice that the text in console window is reduced.  When you examine the database again, click the circular arrow (refresh) in the toolbar of the window where the dbo.Ninjas is displayed.  You now see the 2</w:t>
+      </w:r>
+      <w:r>
+        <w:rPr>
+          <w:vertAlign w:val="superscript"/>
+        </w:rPr>
+        <w:t>nd</w:t>
+      </w:r>
+      <w:r>
+        <w:t xml:space="preserve"> Ninja row.</w:t>
+      </w:r>
+    </w:p>
+    <w:p>
+      <w:r>
+        <w:t xml:space="preserve">With Entity Framework 6 you are permitted to send only one command to the database at a time.  Using </w:t>
+      </w:r>
+      <w:r>
+        <w:rPr>
+          <w:i/>
+          <w:iCs/>
+        </w:rPr>
+        <w:t xml:space="preserve">context.Ninjas.Add() </w:t>
+      </w:r>
+      <w:r>
+        <w:t xml:space="preserve">you would be adding only one row; however, one can use the </w:t>
+      </w:r>
+      <w:r>
+        <w:rPr>
+          <w:i/>
+          <w:iCs/>
+        </w:rPr>
+        <w:t>context.Ninjas.AddRange()</w:t>
+      </w:r>
+      <w:r>
+        <w:t xml:space="preserve"> method that takes an IEnumerable argument.  Uncomment and examine method InsertMultipleNinjas() in Program.cs.  You can test this</w:t>
+      </w:r>
+      <w:r>
+        <w:t xml:space="preserve"> method by</w:t>
+      </w:r>
+      <w:bookmarkStart w:id="21" w:name="_GoBack"/>
+      <w:bookmarkEnd w:id="21"/>
+      <w:r>
+        <w:t xml:space="preserve"> commenting out</w:t>
+      </w:r>
+      <w:r>
+        <w:rPr>
+          <w:i/>
+          <w:iCs/>
+        </w:rPr>
+        <w:t xml:space="preserve"> InsertNinja()</w:t>
+      </w:r>
+      <w:r>
+        <w:t xml:space="preserve"> in Main(), uncommenting </w:t>
+      </w:r>
+      <w:r>
+        <w:rPr>
+          <w:i/>
+          <w:iCs/>
+        </w:rPr>
+        <w:t xml:space="preserve">InsertMultipleNinjas() </w:t>
+      </w:r>
+      <w:r>
+        <w:t xml:space="preserve">in Main(), and clicking the </w:t>
+      </w:r>
+      <w:r>
+        <w:rPr>
+          <w:b/>
+          <w:bCs/>
+        </w:rPr>
+        <w:t>Start</w:t>
+      </w:r>
+      <w:r>
+        <w:t xml:space="preserve"> icon in Visual Studio’s toolbar.</w:t>
+      </w:r>
+    </w:p>
+    <w:p>
+      <w:r>
+        <w:t xml:space="preserve">As the console read-out shows, Entity Framework (1) opened a connection, (2) started a transaction, (3) added Ninja Leonardo, (4) added Ninja Raphael, (5) committed the transaction, and (6) closed the connection.  If anything within the transaction fails, everything gets rolled back, and Entity Framework </w:t>
+      </w:r>
+      <w:r>
+        <w:lastRenderedPageBreak/>
+        <w:t>will print a specific error message.  There are more advanced techniques available for connections and transactions, but this is the default behavior.  As before, examine the new rows in dbo.Ninjas.</w:t>
       </w:r>
     </w:p>
     <w:p/>
@@ -7007,7 +7974,7 @@
       <w:rPr>
         <w:noProof/>
       </w:rPr>
-      <w:t>14</w:t>
+      <w:t>18</w:t>
     </w:r>
     <w:r>
       <w:fldChar w:fldCharType="end"/>
@@ -7564,6 +8531,119 @@
     </w:lvl>
   </w:abstractNum>
   <w:abstractNum w:abstractNumId="6">
+    <w:nsid w:val="068D6DCE"/>
+    <w:multiLevelType w:val="hybridMultilevel"/>
+    <w:tmpl w:val="907081B2"/>
+    <w:lvl w:ilvl="0" w:tplc="FF54C3CE">
+      <w:start w:val="1"/>
+      <w:numFmt w:val="bullet"/>
+      <w:lvlText w:val=""/>
+      <w:lvlJc w:val="left"/>
+      <w:pPr>
+        <w:ind w:left="360" w:hanging="360"/>
+      </w:pPr>
+      <w:rPr>
+        <w:rFonts w:ascii="Symbol" w:hAnsi="Symbol" w:hint="default"/>
+      </w:rPr>
+    </w:lvl>
+    <w:lvl w:ilvl="1" w:tplc="43DCAFF6">
+      <w:start w:val="1"/>
+      <w:numFmt w:val="bullet"/>
+      <w:lvlText w:val="o"/>
+      <w:lvlJc w:val="left"/>
+      <w:pPr>
+        <w:ind w:left="1080" w:hanging="360"/>
+      </w:pPr>
+      <w:rPr>
+        <w:rFonts w:ascii="Courier New" w:hAnsi="Courier New" w:hint="default"/>
+      </w:rPr>
+    </w:lvl>
+    <w:lvl w:ilvl="2" w:tplc="F6AEFCB4">
+      <w:start w:val="1"/>
+      <w:numFmt w:val="bullet"/>
+      <w:lvlText w:val=""/>
+      <w:lvlJc w:val="left"/>
+      <w:pPr>
+        <w:ind w:left="1800" w:hanging="360"/>
+      </w:pPr>
+      <w:rPr>
+        <w:rFonts w:ascii="Wingdings" w:hAnsi="Wingdings" w:hint="default"/>
+      </w:rPr>
+    </w:lvl>
+    <w:lvl w:ilvl="3" w:tplc="26BE8C3C">
+      <w:start w:val="1"/>
+      <w:numFmt w:val="bullet"/>
+      <w:lvlText w:val=""/>
+      <w:lvlJc w:val="left"/>
+      <w:pPr>
+        <w:ind w:left="2520" w:hanging="360"/>
+      </w:pPr>
+      <w:rPr>
+        <w:rFonts w:ascii="Symbol" w:hAnsi="Symbol" w:hint="default"/>
+      </w:rPr>
+    </w:lvl>
+    <w:lvl w:ilvl="4" w:tplc="4E00BD42">
+      <w:start w:val="1"/>
+      <w:numFmt w:val="bullet"/>
+      <w:lvlText w:val="o"/>
+      <w:lvlJc w:val="left"/>
+      <w:pPr>
+        <w:ind w:left="3240" w:hanging="360"/>
+      </w:pPr>
+      <w:rPr>
+        <w:rFonts w:ascii="Courier New" w:hAnsi="Courier New" w:hint="default"/>
+      </w:rPr>
+    </w:lvl>
+    <w:lvl w:ilvl="5" w:tplc="45205D82">
+      <w:start w:val="1"/>
+      <w:numFmt w:val="bullet"/>
+      <w:lvlText w:val=""/>
+      <w:lvlJc w:val="left"/>
+      <w:pPr>
+        <w:ind w:left="3960" w:hanging="360"/>
+      </w:pPr>
+      <w:rPr>
+        <w:rFonts w:ascii="Wingdings" w:hAnsi="Wingdings" w:hint="default"/>
+      </w:rPr>
+    </w:lvl>
+    <w:lvl w:ilvl="6" w:tplc="BE6A6020">
+      <w:start w:val="1"/>
+      <w:numFmt w:val="bullet"/>
+      <w:lvlText w:val=""/>
+      <w:lvlJc w:val="left"/>
+      <w:pPr>
+        <w:ind w:left="4680" w:hanging="360"/>
+      </w:pPr>
+      <w:rPr>
+        <w:rFonts w:ascii="Symbol" w:hAnsi="Symbol" w:hint="default"/>
+      </w:rPr>
+    </w:lvl>
+    <w:lvl w:ilvl="7" w:tplc="1890C9F2">
+      <w:start w:val="1"/>
+      <w:numFmt w:val="bullet"/>
+      <w:lvlText w:val="o"/>
+      <w:lvlJc w:val="left"/>
+      <w:pPr>
+        <w:ind w:left="5400" w:hanging="360"/>
+      </w:pPr>
+      <w:rPr>
+        <w:rFonts w:ascii="Courier New" w:hAnsi="Courier New" w:hint="default"/>
+      </w:rPr>
+    </w:lvl>
+    <w:lvl w:ilvl="8" w:tplc="FB1A9F92">
+      <w:start w:val="1"/>
+      <w:numFmt w:val="bullet"/>
+      <w:lvlText w:val=""/>
+      <w:lvlJc w:val="left"/>
+      <w:pPr>
+        <w:ind w:left="6120" w:hanging="360"/>
+      </w:pPr>
+      <w:rPr>
+        <w:rFonts w:ascii="Wingdings" w:hAnsi="Wingdings" w:hint="default"/>
+      </w:rPr>
+    </w:lvl>
+  </w:abstractNum>
+  <w:abstractNum w:abstractNumId="7">
     <w:nsid w:val="071D0D87"/>
     <w:multiLevelType w:val="multilevel"/>
     <w:tmpl w:val="2F240846"/>
@@ -7641,7 +8721,7 @@
       </w:rPr>
     </w:lvl>
   </w:abstractNum>
-  <w:abstractNum w:abstractNumId="7">
+  <w:abstractNum w:abstractNumId="8">
     <w:nsid w:val="07F32EC6"/>
     <w:multiLevelType w:val="multilevel"/>
     <w:tmpl w:val="275448EA"/>
@@ -7719,7 +8799,7 @@
       </w:rPr>
     </w:lvl>
   </w:abstractNum>
-  <w:abstractNum w:abstractNumId="8">
+  <w:abstractNum w:abstractNumId="9">
     <w:nsid w:val="087364D1"/>
     <w:multiLevelType w:val="multilevel"/>
     <w:tmpl w:val="E0B88334"/>
@@ -7797,7 +8877,7 @@
       </w:rPr>
     </w:lvl>
   </w:abstractNum>
-  <w:abstractNum w:abstractNumId="9">
+  <w:abstractNum w:abstractNumId="10">
     <w:nsid w:val="088871F3"/>
     <w:multiLevelType w:val="hybridMultilevel"/>
     <w:tmpl w:val="7C462D28"/>
@@ -7910,7 +8990,7 @@
       </w:rPr>
     </w:lvl>
   </w:abstractNum>
-  <w:abstractNum w:abstractNumId="10">
+  <w:abstractNum w:abstractNumId="11">
     <w:nsid w:val="09151C35"/>
     <w:multiLevelType w:val="multilevel"/>
     <w:tmpl w:val="821011C4"/>
@@ -7988,7 +9068,7 @@
       </w:rPr>
     </w:lvl>
   </w:abstractNum>
-  <w:abstractNum w:abstractNumId="11">
+  <w:abstractNum w:abstractNumId="12">
     <w:nsid w:val="0A593205"/>
     <w:multiLevelType w:val="multilevel"/>
     <w:tmpl w:val="52B2DBF6"/>
@@ -8066,7 +9146,120 @@
       </w:rPr>
     </w:lvl>
   </w:abstractNum>
-  <w:abstractNum w:abstractNumId="12">
+  <w:abstractNum w:abstractNumId="13">
+    <w:nsid w:val="0D5A603B"/>
+    <w:multiLevelType w:val="hybridMultilevel"/>
+    <w:tmpl w:val="F4D06CF0"/>
+    <w:lvl w:ilvl="0" w:tplc="BF0475E6">
+      <w:start w:val="1"/>
+      <w:numFmt w:val="bullet"/>
+      <w:lvlText w:val=""/>
+      <w:lvlJc w:val="left"/>
+      <w:pPr>
+        <w:ind w:left="360" w:hanging="360"/>
+      </w:pPr>
+      <w:rPr>
+        <w:rFonts w:ascii="Symbol" w:hAnsi="Symbol" w:hint="default"/>
+      </w:rPr>
+    </w:lvl>
+    <w:lvl w:ilvl="1" w:tplc="684A5716">
+      <w:start w:val="1"/>
+      <w:numFmt w:val="bullet"/>
+      <w:lvlText w:val="o"/>
+      <w:lvlJc w:val="left"/>
+      <w:pPr>
+        <w:ind w:left="1080" w:hanging="360"/>
+      </w:pPr>
+      <w:rPr>
+        <w:rFonts w:ascii="Courier New" w:hAnsi="Courier New" w:hint="default"/>
+      </w:rPr>
+    </w:lvl>
+    <w:lvl w:ilvl="2" w:tplc="79CAD0DA">
+      <w:start w:val="1"/>
+      <w:numFmt w:val="bullet"/>
+      <w:lvlText w:val=""/>
+      <w:lvlJc w:val="left"/>
+      <w:pPr>
+        <w:ind w:left="1800" w:hanging="360"/>
+      </w:pPr>
+      <w:rPr>
+        <w:rFonts w:ascii="Wingdings" w:hAnsi="Wingdings" w:hint="default"/>
+      </w:rPr>
+    </w:lvl>
+    <w:lvl w:ilvl="3" w:tplc="BED2F4F4">
+      <w:start w:val="1"/>
+      <w:numFmt w:val="bullet"/>
+      <w:lvlText w:val=""/>
+      <w:lvlJc w:val="left"/>
+      <w:pPr>
+        <w:ind w:left="2520" w:hanging="360"/>
+      </w:pPr>
+      <w:rPr>
+        <w:rFonts w:ascii="Symbol" w:hAnsi="Symbol" w:hint="default"/>
+      </w:rPr>
+    </w:lvl>
+    <w:lvl w:ilvl="4" w:tplc="D2FCB810">
+      <w:start w:val="1"/>
+      <w:numFmt w:val="bullet"/>
+      <w:lvlText w:val="o"/>
+      <w:lvlJc w:val="left"/>
+      <w:pPr>
+        <w:ind w:left="3240" w:hanging="360"/>
+      </w:pPr>
+      <w:rPr>
+        <w:rFonts w:ascii="Courier New" w:hAnsi="Courier New" w:hint="default"/>
+      </w:rPr>
+    </w:lvl>
+    <w:lvl w:ilvl="5" w:tplc="C39A8202">
+      <w:start w:val="1"/>
+      <w:numFmt w:val="bullet"/>
+      <w:lvlText w:val=""/>
+      <w:lvlJc w:val="left"/>
+      <w:pPr>
+        <w:ind w:left="3960" w:hanging="360"/>
+      </w:pPr>
+      <w:rPr>
+        <w:rFonts w:ascii="Wingdings" w:hAnsi="Wingdings" w:hint="default"/>
+      </w:rPr>
+    </w:lvl>
+    <w:lvl w:ilvl="6" w:tplc="2890A7AC">
+      <w:start w:val="1"/>
+      <w:numFmt w:val="bullet"/>
+      <w:lvlText w:val=""/>
+      <w:lvlJc w:val="left"/>
+      <w:pPr>
+        <w:ind w:left="4680" w:hanging="360"/>
+      </w:pPr>
+      <w:rPr>
+        <w:rFonts w:ascii="Symbol" w:hAnsi="Symbol" w:hint="default"/>
+      </w:rPr>
+    </w:lvl>
+    <w:lvl w:ilvl="7" w:tplc="FB8AA7DA">
+      <w:start w:val="1"/>
+      <w:numFmt w:val="bullet"/>
+      <w:lvlText w:val="o"/>
+      <w:lvlJc w:val="left"/>
+      <w:pPr>
+        <w:ind w:left="5400" w:hanging="360"/>
+      </w:pPr>
+      <w:rPr>
+        <w:rFonts w:ascii="Courier New" w:hAnsi="Courier New" w:hint="default"/>
+      </w:rPr>
+    </w:lvl>
+    <w:lvl w:ilvl="8" w:tplc="F3C69676">
+      <w:start w:val="1"/>
+      <w:numFmt w:val="bullet"/>
+      <w:lvlText w:val=""/>
+      <w:lvlJc w:val="left"/>
+      <w:pPr>
+        <w:ind w:left="6120" w:hanging="360"/>
+      </w:pPr>
+      <w:rPr>
+        <w:rFonts w:ascii="Wingdings" w:hAnsi="Wingdings" w:hint="default"/>
+      </w:rPr>
+    </w:lvl>
+  </w:abstractNum>
+  <w:abstractNum w:abstractNumId="14">
     <w:nsid w:val="0EEF14D3"/>
     <w:multiLevelType w:val="multilevel"/>
     <w:tmpl w:val="2CE4AA52"/>
@@ -8144,7 +9337,120 @@
       </w:rPr>
     </w:lvl>
   </w:abstractNum>
-  <w:abstractNum w:abstractNumId="13">
+  <w:abstractNum w:abstractNumId="15">
+    <w:nsid w:val="109C5329"/>
+    <w:multiLevelType w:val="hybridMultilevel"/>
+    <w:tmpl w:val="24064D72"/>
+    <w:lvl w:ilvl="0" w:tplc="69988CD0">
+      <w:start w:val="1"/>
+      <w:numFmt w:val="bullet"/>
+      <w:lvlText w:val=""/>
+      <w:lvlJc w:val="left"/>
+      <w:pPr>
+        <w:ind w:left="720" w:hanging="360"/>
+      </w:pPr>
+      <w:rPr>
+        <w:rFonts w:ascii="Symbol" w:hAnsi="Symbol" w:hint="default"/>
+      </w:rPr>
+    </w:lvl>
+    <w:lvl w:ilvl="1" w:tplc="8BCA5F3A">
+      <w:start w:val="1"/>
+      <w:numFmt w:val="bullet"/>
+      <w:lvlText w:val="o"/>
+      <w:lvlJc w:val="left"/>
+      <w:pPr>
+        <w:ind w:left="1440" w:hanging="360"/>
+      </w:pPr>
+      <w:rPr>
+        <w:rFonts w:ascii="Courier New" w:hAnsi="Courier New" w:hint="default"/>
+      </w:rPr>
+    </w:lvl>
+    <w:lvl w:ilvl="2" w:tplc="91F03AD8">
+      <w:start w:val="1"/>
+      <w:numFmt w:val="bullet"/>
+      <w:lvlText w:val=""/>
+      <w:lvlJc w:val="left"/>
+      <w:pPr>
+        <w:ind w:left="2160" w:hanging="360"/>
+      </w:pPr>
+      <w:rPr>
+        <w:rFonts w:ascii="Wingdings" w:hAnsi="Wingdings" w:hint="default"/>
+      </w:rPr>
+    </w:lvl>
+    <w:lvl w:ilvl="3" w:tplc="F34078FA">
+      <w:start w:val="1"/>
+      <w:numFmt w:val="bullet"/>
+      <w:lvlText w:val=""/>
+      <w:lvlJc w:val="left"/>
+      <w:pPr>
+        <w:ind w:left="2880" w:hanging="360"/>
+      </w:pPr>
+      <w:rPr>
+        <w:rFonts w:ascii="Symbol" w:hAnsi="Symbol" w:hint="default"/>
+      </w:rPr>
+    </w:lvl>
+    <w:lvl w:ilvl="4" w:tplc="AAF63536">
+      <w:start w:val="1"/>
+      <w:numFmt w:val="bullet"/>
+      <w:lvlText w:val="o"/>
+      <w:lvlJc w:val="left"/>
+      <w:pPr>
+        <w:ind w:left="3600" w:hanging="360"/>
+      </w:pPr>
+      <w:rPr>
+        <w:rFonts w:ascii="Courier New" w:hAnsi="Courier New" w:hint="default"/>
+      </w:rPr>
+    </w:lvl>
+    <w:lvl w:ilvl="5" w:tplc="B3DCAE34">
+      <w:start w:val="1"/>
+      <w:numFmt w:val="bullet"/>
+      <w:lvlText w:val=""/>
+      <w:lvlJc w:val="left"/>
+      <w:pPr>
+        <w:ind w:left="4320" w:hanging="360"/>
+      </w:pPr>
+      <w:rPr>
+        <w:rFonts w:ascii="Wingdings" w:hAnsi="Wingdings" w:hint="default"/>
+      </w:rPr>
+    </w:lvl>
+    <w:lvl w:ilvl="6" w:tplc="AA749206">
+      <w:start w:val="1"/>
+      <w:numFmt w:val="bullet"/>
+      <w:lvlText w:val=""/>
+      <w:lvlJc w:val="left"/>
+      <w:pPr>
+        <w:ind w:left="5040" w:hanging="360"/>
+      </w:pPr>
+      <w:rPr>
+        <w:rFonts w:ascii="Symbol" w:hAnsi="Symbol" w:hint="default"/>
+      </w:rPr>
+    </w:lvl>
+    <w:lvl w:ilvl="7" w:tplc="56162446">
+      <w:start w:val="1"/>
+      <w:numFmt w:val="bullet"/>
+      <w:lvlText w:val="o"/>
+      <w:lvlJc w:val="left"/>
+      <w:pPr>
+        <w:ind w:left="5760" w:hanging="360"/>
+      </w:pPr>
+      <w:rPr>
+        <w:rFonts w:ascii="Courier New" w:hAnsi="Courier New" w:hint="default"/>
+      </w:rPr>
+    </w:lvl>
+    <w:lvl w:ilvl="8" w:tplc="ED6AA0AA">
+      <w:start w:val="1"/>
+      <w:numFmt w:val="bullet"/>
+      <w:lvlText w:val=""/>
+      <w:lvlJc w:val="left"/>
+      <w:pPr>
+        <w:ind w:left="6480" w:hanging="360"/>
+      </w:pPr>
+      <w:rPr>
+        <w:rFonts w:ascii="Wingdings" w:hAnsi="Wingdings" w:hint="default"/>
+      </w:rPr>
+    </w:lvl>
+  </w:abstractNum>
+  <w:abstractNum w:abstractNumId="16">
     <w:nsid w:val="11AD3D1F"/>
     <w:multiLevelType w:val="multilevel"/>
     <w:tmpl w:val="2FCADECA"/>
@@ -8222,7 +9528,7 @@
       </w:rPr>
     </w:lvl>
   </w:abstractNum>
-  <w:abstractNum w:abstractNumId="14">
+  <w:abstractNum w:abstractNumId="17">
     <w:nsid w:val="206459A1"/>
     <w:multiLevelType w:val="multilevel"/>
     <w:tmpl w:val="8AFED7DC"/>
@@ -8300,7 +9606,7 @@
       </w:rPr>
     </w:lvl>
   </w:abstractNum>
-  <w:abstractNum w:abstractNumId="15">
+  <w:abstractNum w:abstractNumId="18">
     <w:nsid w:val="22A42191"/>
     <w:multiLevelType w:val="multilevel"/>
     <w:tmpl w:val="F54C25C4"/>
@@ -8378,7 +9684,7 @@
       </w:rPr>
     </w:lvl>
   </w:abstractNum>
-  <w:abstractNum w:abstractNumId="16">
+  <w:abstractNum w:abstractNumId="19">
     <w:nsid w:val="23301339"/>
     <w:multiLevelType w:val="multilevel"/>
     <w:tmpl w:val="3EDE2DE4"/>
@@ -8456,7 +9762,7 @@
       </w:rPr>
     </w:lvl>
   </w:abstractNum>
-  <w:abstractNum w:abstractNumId="17">
+  <w:abstractNum w:abstractNumId="20">
     <w:nsid w:val="237870C6"/>
     <w:multiLevelType w:val="hybridMultilevel"/>
     <w:tmpl w:val="507296B2"/>
@@ -8542,7 +9848,7 @@
       </w:pPr>
     </w:lvl>
   </w:abstractNum>
-  <w:abstractNum w:abstractNumId="18">
+  <w:abstractNum w:abstractNumId="21">
     <w:nsid w:val="23C613EA"/>
     <w:multiLevelType w:val="multilevel"/>
     <w:tmpl w:val="6B9CAC4E"/>
@@ -8620,7 +9926,7 @@
       </w:rPr>
     </w:lvl>
   </w:abstractNum>
-  <w:abstractNum w:abstractNumId="19">
+  <w:abstractNum w:abstractNumId="22">
     <w:nsid w:val="279375AF"/>
     <w:multiLevelType w:val="hybridMultilevel"/>
     <w:tmpl w:val="F5461804"/>
@@ -8733,7 +10039,7 @@
       </w:rPr>
     </w:lvl>
   </w:abstractNum>
-  <w:abstractNum w:abstractNumId="20">
+  <w:abstractNum w:abstractNumId="23">
     <w:nsid w:val="2BDF362E"/>
     <w:multiLevelType w:val="multilevel"/>
     <w:tmpl w:val="8FD6B030"/>
@@ -8811,7 +10117,7 @@
       </w:rPr>
     </w:lvl>
   </w:abstractNum>
-  <w:abstractNum w:abstractNumId="21">
+  <w:abstractNum w:abstractNumId="24">
     <w:nsid w:val="2FE7607A"/>
     <w:multiLevelType w:val="multilevel"/>
     <w:tmpl w:val="D2BE79D4"/>
@@ -8889,7 +10195,7 @@
       </w:rPr>
     </w:lvl>
   </w:abstractNum>
-  <w:abstractNum w:abstractNumId="22">
+  <w:abstractNum w:abstractNumId="25">
     <w:nsid w:val="313747A8"/>
     <w:multiLevelType w:val="multilevel"/>
     <w:tmpl w:val="95B83F26"/>
@@ -8967,7 +10273,7 @@
       </w:rPr>
     </w:lvl>
   </w:abstractNum>
-  <w:abstractNum w:abstractNumId="23">
+  <w:abstractNum w:abstractNumId="26">
     <w:nsid w:val="33213482"/>
     <w:multiLevelType w:val="hybridMultilevel"/>
     <w:tmpl w:val="3DE85C20"/>
@@ -9080,7 +10386,7 @@
       </w:rPr>
     </w:lvl>
   </w:abstractNum>
-  <w:abstractNum w:abstractNumId="24">
+  <w:abstractNum w:abstractNumId="27">
     <w:nsid w:val="353328D5"/>
     <w:multiLevelType w:val="multilevel"/>
     <w:tmpl w:val="4558BF96"/>
@@ -9158,7 +10464,7 @@
       </w:rPr>
     </w:lvl>
   </w:abstractNum>
-  <w:abstractNum w:abstractNumId="25">
+  <w:abstractNum w:abstractNumId="28">
     <w:nsid w:val="3819489B"/>
     <w:multiLevelType w:val="multilevel"/>
     <w:tmpl w:val="6442A4BE"/>
@@ -9236,7 +10542,7 @@
       </w:rPr>
     </w:lvl>
   </w:abstractNum>
-  <w:abstractNum w:abstractNumId="26">
+  <w:abstractNum w:abstractNumId="29">
     <w:nsid w:val="39192B7B"/>
     <w:multiLevelType w:val="multilevel"/>
     <w:tmpl w:val="B7526FC6"/>
@@ -9314,7 +10620,7 @@
       </w:rPr>
     </w:lvl>
   </w:abstractNum>
-  <w:abstractNum w:abstractNumId="27">
+  <w:abstractNum w:abstractNumId="30">
     <w:nsid w:val="3D797F1F"/>
     <w:multiLevelType w:val="hybridMultilevel"/>
     <w:tmpl w:val="4028B44E"/>
@@ -9427,7 +10733,7 @@
       </w:rPr>
     </w:lvl>
   </w:abstractNum>
-  <w:abstractNum w:abstractNumId="28">
+  <w:abstractNum w:abstractNumId="31">
     <w:nsid w:val="3EA91831"/>
     <w:multiLevelType w:val="hybridMultilevel"/>
     <w:tmpl w:val="6A50D6FE"/>
@@ -9540,7 +10846,7 @@
       </w:rPr>
     </w:lvl>
   </w:abstractNum>
-  <w:abstractNum w:abstractNumId="29">
+  <w:abstractNum w:abstractNumId="32">
     <w:nsid w:val="40425E0B"/>
     <w:multiLevelType w:val="hybridMultilevel"/>
     <w:tmpl w:val="4D8E90FA"/>
@@ -9653,7 +10959,7 @@
       </w:rPr>
     </w:lvl>
   </w:abstractNum>
-  <w:abstractNum w:abstractNumId="30">
+  <w:abstractNum w:abstractNumId="33">
     <w:nsid w:val="41F21B27"/>
     <w:multiLevelType w:val="hybridMultilevel"/>
     <w:tmpl w:val="CD221E36"/>
@@ -9766,7 +11072,7 @@
       </w:rPr>
     </w:lvl>
   </w:abstractNum>
-  <w:abstractNum w:abstractNumId="31">
+  <w:abstractNum w:abstractNumId="34">
     <w:nsid w:val="455C1EB3"/>
     <w:multiLevelType w:val="multilevel"/>
     <w:tmpl w:val="CFE2C8D0"/>
@@ -9844,7 +11150,7 @@
       </w:rPr>
     </w:lvl>
   </w:abstractNum>
-  <w:abstractNum w:abstractNumId="32">
+  <w:abstractNum w:abstractNumId="35">
     <w:nsid w:val="46723C8D"/>
     <w:multiLevelType w:val="hybridMultilevel"/>
     <w:tmpl w:val="6550116E"/>
@@ -9957,7 +11263,7 @@
       </w:rPr>
     </w:lvl>
   </w:abstractNum>
-  <w:abstractNum w:abstractNumId="33">
+  <w:abstractNum w:abstractNumId="36">
     <w:nsid w:val="46A1559C"/>
     <w:multiLevelType w:val="multilevel"/>
     <w:tmpl w:val="1C544234"/>
@@ -10035,7 +11341,7 @@
       </w:rPr>
     </w:lvl>
   </w:abstractNum>
-  <w:abstractNum w:abstractNumId="34">
+  <w:abstractNum w:abstractNumId="37">
     <w:nsid w:val="46FC75EF"/>
     <w:multiLevelType w:val="multilevel"/>
     <w:tmpl w:val="65FCD8BA"/>
@@ -10113,7 +11419,7 @@
       </w:rPr>
     </w:lvl>
   </w:abstractNum>
-  <w:abstractNum w:abstractNumId="35">
+  <w:abstractNum w:abstractNumId="38">
     <w:nsid w:val="48147BBE"/>
     <w:multiLevelType w:val="multilevel"/>
     <w:tmpl w:val="E6CA8C68"/>
@@ -10191,7 +11497,7 @@
       </w:rPr>
     </w:lvl>
   </w:abstractNum>
-  <w:abstractNum w:abstractNumId="36">
+  <w:abstractNum w:abstractNumId="39">
     <w:nsid w:val="489A1224"/>
     <w:multiLevelType w:val="multilevel"/>
     <w:tmpl w:val="3F3A283C"/>
@@ -10269,7 +11575,7 @@
       </w:rPr>
     </w:lvl>
   </w:abstractNum>
-  <w:abstractNum w:abstractNumId="37">
+  <w:abstractNum w:abstractNumId="40">
     <w:nsid w:val="490E5D88"/>
     <w:multiLevelType w:val="hybridMultilevel"/>
     <w:tmpl w:val="D84C69D4"/>
@@ -10382,7 +11688,7 @@
       </w:rPr>
     </w:lvl>
   </w:abstractNum>
-  <w:abstractNum w:abstractNumId="38">
+  <w:abstractNum w:abstractNumId="41">
     <w:nsid w:val="4B542C5C"/>
     <w:multiLevelType w:val="multilevel"/>
     <w:tmpl w:val="FF24C69A"/>
@@ -10460,7 +11766,7 @@
       </w:rPr>
     </w:lvl>
   </w:abstractNum>
-  <w:abstractNum w:abstractNumId="39">
+  <w:abstractNum w:abstractNumId="42">
     <w:nsid w:val="4E263D6C"/>
     <w:multiLevelType w:val="multilevel"/>
     <w:tmpl w:val="2C283E50"/>
@@ -10538,7 +11844,7 @@
       </w:rPr>
     </w:lvl>
   </w:abstractNum>
-  <w:abstractNum w:abstractNumId="40">
+  <w:abstractNum w:abstractNumId="43">
     <w:nsid w:val="510F73D1"/>
     <w:multiLevelType w:val="multilevel"/>
     <w:tmpl w:val="DA8E2BCE"/>
@@ -10616,7 +11922,7 @@
       </w:rPr>
     </w:lvl>
   </w:abstractNum>
-  <w:abstractNum w:abstractNumId="41">
+  <w:abstractNum w:abstractNumId="44">
     <w:nsid w:val="51752B3A"/>
     <w:multiLevelType w:val="multilevel"/>
     <w:tmpl w:val="20F6F398"/>
@@ -10694,7 +12000,7 @@
       </w:rPr>
     </w:lvl>
   </w:abstractNum>
-  <w:abstractNum w:abstractNumId="42">
+  <w:abstractNum w:abstractNumId="45">
     <w:nsid w:val="518A5C8F"/>
     <w:multiLevelType w:val="multilevel"/>
     <w:tmpl w:val="239208D0"/>
@@ -10772,7 +12078,7 @@
       </w:rPr>
     </w:lvl>
   </w:abstractNum>
-  <w:abstractNum w:abstractNumId="43">
+  <w:abstractNum w:abstractNumId="46">
     <w:nsid w:val="540930DC"/>
     <w:multiLevelType w:val="multilevel"/>
     <w:tmpl w:val="6796672A"/>
@@ -10850,7 +12156,7 @@
       </w:rPr>
     </w:lvl>
   </w:abstractNum>
-  <w:abstractNum w:abstractNumId="44">
+  <w:abstractNum w:abstractNumId="47">
     <w:nsid w:val="54877713"/>
     <w:multiLevelType w:val="multilevel"/>
     <w:tmpl w:val="C65092B0"/>
@@ -10928,7 +12234,7 @@
       </w:rPr>
     </w:lvl>
   </w:abstractNum>
-  <w:abstractNum w:abstractNumId="45">
+  <w:abstractNum w:abstractNumId="48">
     <w:nsid w:val="56F005D4"/>
     <w:multiLevelType w:val="multilevel"/>
     <w:tmpl w:val="780E32BA"/>
@@ -11006,7 +12312,7 @@
       </w:rPr>
     </w:lvl>
   </w:abstractNum>
-  <w:abstractNum w:abstractNumId="46">
+  <w:abstractNum w:abstractNumId="49">
     <w:nsid w:val="56F11DAC"/>
     <w:multiLevelType w:val="multilevel"/>
     <w:tmpl w:val="01AA42E8"/>
@@ -11084,7 +12390,7 @@
       </w:rPr>
     </w:lvl>
   </w:abstractNum>
-  <w:abstractNum w:abstractNumId="47">
+  <w:abstractNum w:abstractNumId="50">
     <w:nsid w:val="58FB6BEB"/>
     <w:multiLevelType w:val="hybridMultilevel"/>
     <w:tmpl w:val="C76AE950"/>
@@ -11197,7 +12503,7 @@
       </w:rPr>
     </w:lvl>
   </w:abstractNum>
-  <w:abstractNum w:abstractNumId="48">
+  <w:abstractNum w:abstractNumId="51">
     <w:nsid w:val="5A1F1590"/>
     <w:multiLevelType w:val="hybridMultilevel"/>
     <w:tmpl w:val="B15CB49E"/>
@@ -11283,7 +12589,7 @@
       </w:pPr>
     </w:lvl>
   </w:abstractNum>
-  <w:abstractNum w:abstractNumId="49">
+  <w:abstractNum w:abstractNumId="52">
     <w:nsid w:val="5C270C32"/>
     <w:multiLevelType w:val="hybridMultilevel"/>
     <w:tmpl w:val="0B5AEC42"/>
@@ -11396,7 +12702,7 @@
       </w:rPr>
     </w:lvl>
   </w:abstractNum>
-  <w:abstractNum w:abstractNumId="50">
+  <w:abstractNum w:abstractNumId="53">
     <w:nsid w:val="5CC1169E"/>
     <w:multiLevelType w:val="hybridMultilevel"/>
     <w:tmpl w:val="C5362890"/>
@@ -11509,7 +12815,7 @@
       </w:rPr>
     </w:lvl>
   </w:abstractNum>
-  <w:abstractNum w:abstractNumId="51">
+  <w:abstractNum w:abstractNumId="54">
     <w:nsid w:val="5CEE5135"/>
     <w:multiLevelType w:val="multilevel"/>
     <w:tmpl w:val="686C6F6E"/>
@@ -11587,7 +12893,7 @@
       </w:rPr>
     </w:lvl>
   </w:abstractNum>
-  <w:abstractNum w:abstractNumId="52">
+  <w:abstractNum w:abstractNumId="55">
     <w:nsid w:val="5D8759CA"/>
     <w:multiLevelType w:val="hybridMultilevel"/>
     <w:tmpl w:val="C5946936"/>
@@ -11700,7 +13006,7 @@
       </w:rPr>
     </w:lvl>
   </w:abstractNum>
-  <w:abstractNum w:abstractNumId="53">
+  <w:abstractNum w:abstractNumId="56">
     <w:nsid w:val="6DE954E8"/>
     <w:multiLevelType w:val="multilevel"/>
     <w:tmpl w:val="2CE24F84"/>
@@ -11778,7 +13084,7 @@
       </w:rPr>
     </w:lvl>
   </w:abstractNum>
-  <w:abstractNum w:abstractNumId="54">
+  <w:abstractNum w:abstractNumId="57">
     <w:nsid w:val="6F2B0686"/>
     <w:multiLevelType w:val="multilevel"/>
     <w:tmpl w:val="0744FDF4"/>
@@ -11856,7 +13162,7 @@
       </w:rPr>
     </w:lvl>
   </w:abstractNum>
-  <w:abstractNum w:abstractNumId="55">
+  <w:abstractNum w:abstractNumId="58">
     <w:nsid w:val="71FE6C33"/>
     <w:multiLevelType w:val="multilevel"/>
     <w:tmpl w:val="3FCC025A"/>
@@ -11934,7 +13240,7 @@
       </w:rPr>
     </w:lvl>
   </w:abstractNum>
-  <w:abstractNum w:abstractNumId="56">
+  <w:abstractNum w:abstractNumId="59">
     <w:nsid w:val="738A4598"/>
     <w:multiLevelType w:val="hybridMultilevel"/>
     <w:tmpl w:val="34146306"/>
@@ -12047,7 +13353,7 @@
       </w:rPr>
     </w:lvl>
   </w:abstractNum>
-  <w:abstractNum w:abstractNumId="57">
+  <w:abstractNum w:abstractNumId="60">
     <w:nsid w:val="74292581"/>
     <w:multiLevelType w:val="multilevel"/>
     <w:tmpl w:val="12CEC828"/>
@@ -12125,7 +13431,7 @@
       </w:rPr>
     </w:lvl>
   </w:abstractNum>
-  <w:abstractNum w:abstractNumId="58">
+  <w:abstractNum w:abstractNumId="61">
     <w:nsid w:val="79755DEF"/>
     <w:multiLevelType w:val="multilevel"/>
     <w:tmpl w:val="C91CEEF2"/>
@@ -12203,7 +13509,7 @@
       </w:rPr>
     </w:lvl>
   </w:abstractNum>
-  <w:abstractNum w:abstractNumId="59">
+  <w:abstractNum w:abstractNumId="62">
     <w:nsid w:val="7E1827A9"/>
     <w:multiLevelType w:val="multilevel"/>
     <w:tmpl w:val="5030A484"/>
@@ -12282,184 +13588,193 @@
     </w:lvl>
   </w:abstractNum>
   <w:num w:numId="1">
+    <w:abstractNumId w:val="57"/>
+  </w:num>
+  <w:num w:numId="2">
+    <w:abstractNumId w:val="16"/>
+  </w:num>
+  <w:num w:numId="3">
+    <w:abstractNumId w:val="44"/>
+  </w:num>
+  <w:num w:numId="4">
+    <w:abstractNumId w:val="49"/>
+  </w:num>
+  <w:num w:numId="5">
+    <w:abstractNumId w:val="14"/>
+  </w:num>
+  <w:num w:numId="6">
+    <w:abstractNumId w:val="41"/>
+  </w:num>
+  <w:num w:numId="7">
+    <w:abstractNumId w:val="45"/>
+  </w:num>
+  <w:num w:numId="8">
+    <w:abstractNumId w:val="23"/>
+  </w:num>
+  <w:num w:numId="9">
     <w:abstractNumId w:val="54"/>
   </w:num>
-  <w:num w:numId="2">
-    <w:abstractNumId w:val="13"/>
+  <w:num w:numId="10">
+    <w:abstractNumId w:val="21"/>
   </w:num>
-  <w:num w:numId="3">
-    <w:abstractNumId w:val="41"/>
-  </w:num>
-  <w:num w:numId="4">
+  <w:num w:numId="11">
     <w:abstractNumId w:val="46"/>
   </w:num>
-  <w:num w:numId="5">
-    <w:abstractNumId w:val="12"/>
-  </w:num>
-  <w:num w:numId="6">
-    <w:abstractNumId w:val="38"/>
-  </w:num>
-  <w:num w:numId="7">
-    <w:abstractNumId w:val="42"/>
-  </w:num>
-  <w:num w:numId="8">
-    <w:abstractNumId w:val="20"/>
-  </w:num>
-  <w:num w:numId="9">
-    <w:abstractNumId w:val="51"/>
-  </w:num>
-  <w:num w:numId="10">
-    <w:abstractNumId w:val="18"/>
-  </w:num>
-  <w:num w:numId="11">
-    <w:abstractNumId w:val="43"/>
-  </w:num>
   <w:num w:numId="12">
-    <w:abstractNumId w:val="16"/>
+    <w:abstractNumId w:val="19"/>
   </w:num>
   <w:num w:numId="13">
-    <w:abstractNumId w:val="59"/>
+    <w:abstractNumId w:val="62"/>
   </w:num>
   <w:num w:numId="14">
-    <w:abstractNumId w:val="6"/>
+    <w:abstractNumId w:val="7"/>
   </w:num>
   <w:num w:numId="15">
-    <w:abstractNumId w:val="44"/>
+    <w:abstractNumId w:val="47"/>
   </w:num>
   <w:num w:numId="16">
     <w:abstractNumId w:val="5"/>
   </w:num>
   <w:num w:numId="17">
-    <w:abstractNumId w:val="33"/>
+    <w:abstractNumId w:val="36"/>
   </w:num>
   <w:num w:numId="18">
-    <w:abstractNumId w:val="14"/>
+    <w:abstractNumId w:val="17"/>
   </w:num>
   <w:num w:numId="19">
-    <w:abstractNumId w:val="40"/>
+    <w:abstractNumId w:val="43"/>
   </w:num>
   <w:num w:numId="20">
-    <w:abstractNumId w:val="58"/>
+    <w:abstractNumId w:val="61"/>
   </w:num>
   <w:num w:numId="21">
-    <w:abstractNumId w:val="26"/>
+    <w:abstractNumId w:val="29"/>
   </w:num>
   <w:num w:numId="22">
-    <w:abstractNumId w:val="21"/>
+    <w:abstractNumId w:val="24"/>
   </w:num>
   <w:num w:numId="23">
-    <w:abstractNumId w:val="15"/>
+    <w:abstractNumId w:val="18"/>
   </w:num>
   <w:num w:numId="24">
-    <w:abstractNumId w:val="11"/>
+    <w:abstractNumId w:val="12"/>
   </w:num>
   <w:num w:numId="25">
     <w:abstractNumId w:val="0"/>
   </w:num>
   <w:num w:numId="26">
-    <w:abstractNumId w:val="25"/>
+    <w:abstractNumId w:val="28"/>
   </w:num>
   <w:num w:numId="27">
-    <w:abstractNumId w:val="39"/>
+    <w:abstractNumId w:val="42"/>
   </w:num>
   <w:num w:numId="28">
-    <w:abstractNumId w:val="57"/>
+    <w:abstractNumId w:val="60"/>
   </w:num>
   <w:num w:numId="29">
-    <w:abstractNumId w:val="22"/>
+    <w:abstractNumId w:val="25"/>
   </w:num>
   <w:num w:numId="30">
     <w:abstractNumId w:val="1"/>
   </w:num>
   <w:num w:numId="31">
-    <w:abstractNumId w:val="36"/>
+    <w:abstractNumId w:val="39"/>
   </w:num>
   <w:num w:numId="32">
-    <w:abstractNumId w:val="55"/>
+    <w:abstractNumId w:val="58"/>
   </w:num>
   <w:num w:numId="33">
-    <w:abstractNumId w:val="45"/>
+    <w:abstractNumId w:val="48"/>
   </w:num>
   <w:num w:numId="34">
-    <w:abstractNumId w:val="34"/>
+    <w:abstractNumId w:val="37"/>
   </w:num>
   <w:num w:numId="35">
-    <w:abstractNumId w:val="8"/>
+    <w:abstractNumId w:val="9"/>
   </w:num>
   <w:num w:numId="36">
-    <w:abstractNumId w:val="53"/>
+    <w:abstractNumId w:val="56"/>
   </w:num>
   <w:num w:numId="37">
-    <w:abstractNumId w:val="10"/>
+    <w:abstractNumId w:val="11"/>
   </w:num>
   <w:num w:numId="38">
     <w:abstractNumId w:val="4"/>
   </w:num>
   <w:num w:numId="39">
-    <w:abstractNumId w:val="31"/>
+    <w:abstractNumId w:val="34"/>
   </w:num>
   <w:num w:numId="40">
-    <w:abstractNumId w:val="24"/>
+    <w:abstractNumId w:val="27"/>
   </w:num>
   <w:num w:numId="41">
-    <w:abstractNumId w:val="35"/>
+    <w:abstractNumId w:val="38"/>
   </w:num>
   <w:num w:numId="42">
-    <w:abstractNumId w:val="7"/>
+    <w:abstractNumId w:val="8"/>
   </w:num>
   <w:num w:numId="43">
-    <w:abstractNumId w:val="23"/>
+    <w:abstractNumId w:val="26"/>
   </w:num>
   <w:num w:numId="44">
-    <w:abstractNumId w:val="29"/>
+    <w:abstractNumId w:val="32"/>
   </w:num>
   <w:num w:numId="45">
-    <w:abstractNumId w:val="27"/>
+    <w:abstractNumId w:val="30"/>
   </w:num>
   <w:num w:numId="46">
     <w:abstractNumId w:val="2"/>
   </w:num>
   <w:num w:numId="47">
-    <w:abstractNumId w:val="28"/>
+    <w:abstractNumId w:val="31"/>
   </w:num>
   <w:num w:numId="48">
-    <w:abstractNumId w:val="32"/>
+    <w:abstractNumId w:val="35"/>
   </w:num>
   <w:num w:numId="49">
-    <w:abstractNumId w:val="49"/>
+    <w:abstractNumId w:val="52"/>
   </w:num>
   <w:num w:numId="50">
-    <w:abstractNumId w:val="37"/>
+    <w:abstractNumId w:val="40"/>
   </w:num>
   <w:num w:numId="51">
-    <w:abstractNumId w:val="52"/>
+    <w:abstractNumId w:val="55"/>
   </w:num>
   <w:num w:numId="52">
-    <w:abstractNumId w:val="19"/>
+    <w:abstractNumId w:val="22"/>
   </w:num>
   <w:num w:numId="53">
-    <w:abstractNumId w:val="9"/>
+    <w:abstractNumId w:val="10"/>
   </w:num>
   <w:num w:numId="54">
-    <w:abstractNumId w:val="30"/>
+    <w:abstractNumId w:val="33"/>
   </w:num>
   <w:num w:numId="55">
-    <w:abstractNumId w:val="47"/>
+    <w:abstractNumId w:val="50"/>
   </w:num>
   <w:num w:numId="56">
-    <w:abstractNumId w:val="56"/>
+    <w:abstractNumId w:val="59"/>
   </w:num>
   <w:num w:numId="57">
     <w:abstractNumId w:val="3"/>
   </w:num>
   <w:num w:numId="58">
-    <w:abstractNumId w:val="48"/>
+    <w:abstractNumId w:val="51"/>
   </w:num>
   <w:num w:numId="59">
-    <w:abstractNumId w:val="17"/>
+    <w:abstractNumId w:val="20"/>
   </w:num>
   <w:num w:numId="60">
-    <w:abstractNumId w:val="50"/>
+    <w:abstractNumId w:val="53"/>
+  </w:num>
+  <w:num w:numId="61">
+    <w:abstractNumId w:val="15"/>
+  </w:num>
+  <w:num w:numId="62">
+    <w:abstractNumId w:val="6"/>
+  </w:num>
+  <w:num w:numId="63">
+    <w:abstractNumId w:val="13"/>
   </w:num>
   <w:numIdMacAtCleanup w:val="55"/>
 </w:numbering>

</xml_diff>

<commit_message>
Add the section "Updating Modified Objects".
</commit_message>
<xml_diff>
--- a/EntityFramework6_GettingStarted/EntityFramework6_GettingStarted.docx
+++ b/EntityFramework6_GettingStarted/EntityFramework6_GettingStarted.docx
@@ -688,7 +688,16 @@
               <w:right w:w="108" w:type="dxa"/>
             </w:tcMar>
           </w:tcPr>
-          <w:p/>
+          <w:p>
+            <w:hyperlink w:anchor="_Updating_Modified_Objects" w:history="1">
+              <w:r>
+                <w:rPr>
+                  <w:rStyle w:val="Hyperlink"/>
+                </w:rPr>
+                <w:t>Updating Modified Objects</w:t>
+              </w:r>
+            </w:hyperlink>
+          </w:p>
         </w:tc>
       </w:tr>
     </w:tbl>
@@ -697,12 +706,15 @@
     <w:p>
       <w:pPr>
         <w:spacing w:before="200"/>
+        <w:rPr>
+          <w:rStyle w:val="Hyperlink"/>
+        </w:rPr>
       </w:pPr>
       <w:r>
         <w:fldChar w:fldCharType="begin"/>
       </w:r>
       <w:r>
-        <w:instrText xml:space="preserve"> HYPERLINK  \l "_Appendix_I:_Program.cs" </w:instrText>
+        <w:instrText xml:space="preserve"> HYPERLINK  \l "_Appendix_I:_Program.cs_1" </w:instrText>
       </w:r>
       <w:r>
         <w:fldChar w:fldCharType="separate"/>
@@ -713,17 +725,25 @@
         </w:rPr>
         <w:t>Appendix I: Program.cs – Contains EF Methods for Interacting with Data</w:t>
       </w:r>
-      <w:r>
+    </w:p>
+    <w:p>
+      <w:pPr>
+        <w:pStyle w:val="Heading2"/>
+        <w:rPr>
+          <w:rStyle w:val="Hyperlink"/>
+        </w:rPr>
+      </w:pPr>
+      <w:r>
+        <w:rPr>
+          <w:rFonts w:asciiTheme="minorHAnsi" w:eastAsiaTheme="minorHAnsi" w:hAnsiTheme="minorHAnsi" w:cstheme="minorBidi"/>
+          <w:b w:val="0"/>
+          <w:bCs w:val="0"/>
+          <w:color w:val="auto"/>
+          <w:sz w:val="22"/>
+          <w:szCs w:val="22"/>
+        </w:rPr>
         <w:fldChar w:fldCharType="end"/>
       </w:r>
-    </w:p>
-    <w:p>
-      <w:pPr>
-        <w:pStyle w:val="Heading2"/>
-        <w:rPr>
-          <w:rStyle w:val="Hyperlink"/>
-        </w:rPr>
-      </w:pPr>
       <w:r>
         <w:t>Overview - Introduction</w:t>
       </w:r>
@@ -8709,6 +8729,378 @@
       <w:pPr>
         <w:pStyle w:val="Heading2"/>
       </w:pPr>
+      <w:bookmarkStart w:id="23" w:name="_Updating_Modified_Objects"/>
+      <w:bookmarkEnd w:id="23"/>
+      <w:r>
+        <w:t xml:space="preserve">Updating Modified Objects </w:t>
+      </w:r>
+    </w:p>
+    <w:p>
+      <w:bookmarkStart w:id="24" w:name="_Appendix_I:_Program.cs_1"/>
+      <w:bookmarkEnd w:id="24"/>
+      <w:r>
+        <w:t>The examples in this section modify objects in the database.</w:t>
+      </w:r>
+    </w:p>
+    <w:p>
+      <w:r>
+        <w:t>Change Main() in Program.cs so that QueryAndUpdateNinja() executes.  Run the program, and examine the text in the console output.  The first set of SQL indicates reading a Ninja object from the database (in this case the first Ninja object encountered).  The “context” variable keeps track of objects that are modified.  Therefore, in response to SaveChanges() the information is available to update the appropriate Ninja object with a toggled value for its ServedInOniwaban column.</w:t>
+      </w:r>
+    </w:p>
+    <w:p>
+      <w:pPr>
+        <w:spacing w:after="0"/>
+      </w:pPr>
+      <w:r>
+        <w:rPr>
+          <w:b/>
+          <w:bCs/>
+          <w:i/>
+          <w:iCs/>
+        </w:rPr>
+        <w:t xml:space="preserve">The pattern of code in </w:t>
+      </w:r>
+      <w:r>
+        <w:t>QueryAndUpdateNinja()</w:t>
+      </w:r>
+      <w:r>
+        <w:rPr>
+          <w:b/>
+          <w:bCs/>
+          <w:i/>
+          <w:iCs/>
+        </w:rPr>
+        <w:t xml:space="preserve"> is not limited to a single change in a single object.  Multiple fields in an object can be changed.  Multiple rows in a table can be changed.  Objects in multiple tables can be changed.  I found it instructive to experiment with a small step toward generalization.  I added the statements</w:t>
+      </w:r>
+    </w:p>
+    <w:p>
+      <w:pPr>
+        <w:spacing w:after="0" w:line="240" w:lineRule="auto"/>
+      </w:pPr>
+      <w:r>
+        <w:t xml:space="preserve">                var clan = context.Clans.FirstOrDefault(); </w:t>
+      </w:r>
+    </w:p>
+    <w:p>
+      <w:pPr>
+        <w:spacing w:after="0" w:line="240" w:lineRule="auto"/>
+        <w:ind w:firstLine="720"/>
+      </w:pPr>
+      <w:r>
+        <w:t xml:space="preserve"> clan.ClanName += "X";</w:t>
+      </w:r>
+      <w:r>
+        <w:rPr>
+          <w:rStyle w:val="Heading2Char"/>
+        </w:rPr>
+        <w:t xml:space="preserve"> </w:t>
+      </w:r>
+    </w:p>
+    <w:p>
+      <w:pPr>
+        <w:rPr>
+          <w:b/>
+          <w:bCs/>
+          <w:i/>
+          <w:iCs/>
+        </w:rPr>
+      </w:pPr>
+      <w:r>
+        <w:rPr>
+          <w:b/>
+          <w:bCs/>
+          <w:i/>
+          <w:iCs/>
+        </w:rPr>
+        <w:t>After I ran the modified program, I found that – in addition to toggling ServedInOniwaban - the program had changed the name in dbo.Clans to “</w:t>
+      </w:r>
+      <w:r>
+        <w:t>Vermont ClansX”.</w:t>
+      </w:r>
+    </w:p>
+    <w:p>
+      <w:pPr>
+        <w:spacing w:after="0"/>
+        <w:rPr>
+          <w:b/>
+          <w:bCs/>
+          <w:i/>
+          <w:iCs/>
+        </w:rPr>
+      </w:pPr>
+      <w:r>
+        <w:t xml:space="preserve">Change Main() in Program.cs so that </w:t>
+      </w:r>
+      <w:r>
+        <w:t>QueryAndUpdateNinjaDisconnected</w:t>
+      </w:r>
+      <w:r>
+        <w:t xml:space="preserve">() executes.  </w:t>
+      </w:r>
+      <w:r>
+        <w:t>The second example deals with “disconnected applications” - described as follows.</w:t>
+      </w:r>
+    </w:p>
+    <w:p>
+      <w:pPr>
+        <w:spacing w:after="0"/>
+        <w:ind w:left="720"/>
+        <w:rPr>
+          <w:b/>
+          <w:bCs/>
+          <w:i/>
+          <w:iCs/>
+        </w:rPr>
+      </w:pPr>
+      <w:r>
+        <w:t xml:space="preserve">One or more objects are retrieved from the database.  These are displayed to a human, who interacts with a </w:t>
+      </w:r>
+      <w:r>
+        <w:rPr>
+          <w:b/>
+          <w:bCs/>
+        </w:rPr>
+        <w:t>user interface</w:t>
+      </w:r>
+      <w:r>
+        <w:t>.  The “disconnected application” interprets some of these interactions as instructions to modify one or more of the database objects.  Entity Framework code performs the modifications.</w:t>
+      </w:r>
+    </w:p>
+    <w:p>
+      <w:pPr>
+        <w:spacing w:after="0"/>
+      </w:pPr>
+      <w:r>
+        <w:t>Two separate “using (var context = new NinjaContext())” blocks are required, one to retrieve the database objects and the second to update one or more of these objects.  Refer to QueryAndUpdateNinjaDisconnected(), which contains the two blocks.  The statement between the two blocks</w:t>
+      </w:r>
+    </w:p>
+    <w:p>
+      <w:pPr>
+        <w:spacing w:after="0"/>
+        <w:ind w:left="720"/>
+      </w:pPr>
+      <w:r>
+        <w:lastRenderedPageBreak/>
+        <w:t>ninja.ServedInOniwaban = (!ninja.ServedInOniwaban);</w:t>
+      </w:r>
+    </w:p>
+    <w:p>
+      <w:pPr>
+        <w:spacing w:after="0"/>
+      </w:pPr>
+      <w:r>
+        <w:t xml:space="preserve">represents the </w:t>
+      </w:r>
+      <w:r>
+        <w:rPr>
+          <w:b/>
+          <w:bCs/>
+        </w:rPr>
+        <w:t>user interface</w:t>
+      </w:r>
+      <w:r>
+        <w:t>, where the human indicates what changes are to be made.</w:t>
+      </w:r>
+    </w:p>
+    <w:p>
+      <w:pPr>
+        <w:spacing w:after="0"/>
+      </w:pPr>
+    </w:p>
+    <w:p>
+      <w:pPr>
+        <w:spacing w:after="0"/>
+      </w:pPr>
+      <w:r>
+        <w:t>Take a look at the block of code labeled</w:t>
+      </w:r>
+    </w:p>
+    <w:p>
+      <w:pPr>
+        <w:spacing w:after="0" w:line="240" w:lineRule="auto"/>
+        <w:ind w:left="720"/>
+      </w:pPr>
+      <w:r>
+        <w:t>// Update Changes 1.  This will not work.</w:t>
+      </w:r>
+    </w:p>
+    <w:p>
+      <w:pPr>
+        <w:spacing w:after="0" w:line="240" w:lineRule="auto"/>
+      </w:pPr>
+      <w:r>
+        <w:t>The statement “context.Ninjas.Attach(ninja);“ tells Entity Framework to be aware of the object “ninja” when it subsequently saves changes to the database.  It doesn’t work, because Entity Framework does not know that this object is different from the value in the database.  To instruct Entity Framework that this object needs to be updated, we need one more statement, “context.Entry(ninja).State = EntityState.Modified;”</w:t>
+      </w:r>
+    </w:p>
+    <w:p>
+      <w:pPr>
+        <w:spacing w:after="0" w:line="240" w:lineRule="auto"/>
+      </w:pPr>
+    </w:p>
+    <w:p>
+      <w:pPr>
+        <w:spacing w:after="0" w:line="240" w:lineRule="auto"/>
+      </w:pPr>
+      <w:r>
+        <w:t>The block of code labeled</w:t>
+      </w:r>
+    </w:p>
+    <w:p>
+      <w:pPr>
+        <w:spacing w:after="0" w:line="240" w:lineRule="auto"/>
+        <w:ind w:left="720"/>
+      </w:pPr>
+      <w:r>
+        <w:t>// Update Changes 2.  This will work.</w:t>
+      </w:r>
+    </w:p>
+    <w:p>
+      <w:pPr>
+        <w:spacing w:after="0" w:line="240" w:lineRule="auto"/>
+      </w:pPr>
+      <w:r>
+        <w:t>contains the additional statement.  Try running the program with this 2</w:t>
+      </w:r>
+      <w:r>
+        <w:rPr>
+          <w:vertAlign w:val="superscript"/>
+        </w:rPr>
+        <w:t>nd</w:t>
+      </w:r>
+      <w:r>
+        <w:t xml:space="preserve"> version.  Notice – in the console output – that Entity Framework changes all of the columns when updating "ninja”; Entity Framework does not know which column has changed.</w:t>
+      </w:r>
+    </w:p>
+    <w:p>
+      <w:pPr>
+        <w:spacing w:after="0"/>
+      </w:pPr>
+    </w:p>
+    <w:p>
+      <w:pPr>
+        <w:spacing w:after="0"/>
+        <w:rPr>
+          <w:b/>
+          <w:bCs/>
+          <w:i/>
+          <w:iCs/>
+        </w:rPr>
+      </w:pPr>
+      <w:r>
+        <w:rPr>
+          <w:b/>
+          <w:bCs/>
+          <w:i/>
+          <w:iCs/>
+        </w:rPr>
+        <w:t xml:space="preserve">Similar to the experiment described above for </w:t>
+      </w:r>
+      <w:r>
+        <w:t>QueryAndUpdateNinja(),</w:t>
+      </w:r>
+      <w:r>
+        <w:rPr>
+          <w:b/>
+          <w:bCs/>
+          <w:i/>
+          <w:iCs/>
+        </w:rPr>
+        <w:t xml:space="preserve"> I tried adding a second object to change – the name in dbo.Clans.  It worked as expected.  When multiple objects are changed in memory, similar changes occur in the database as long as the pair of statements are executed for each changed object:</w:t>
+      </w:r>
+    </w:p>
+    <w:p>
+      <w:pPr>
+        <w:spacing w:after="0"/>
+        <w:ind w:left="720"/>
+        <w:rPr>
+          <w:i/>
+          <w:iCs/>
+        </w:rPr>
+      </w:pPr>
+      <w:r>
+        <w:t xml:space="preserve">context . </w:t>
+      </w:r>
+      <w:r>
+        <w:rPr>
+          <w:i/>
+          <w:iCs/>
+        </w:rPr>
+        <w:t xml:space="preserve">DbSet_object . </w:t>
+      </w:r>
+      <w:r>
+        <w:t xml:space="preserve">Attach ( </w:t>
+      </w:r>
+      <w:r>
+        <w:rPr>
+          <w:i/>
+          <w:iCs/>
+        </w:rPr>
+        <w:t xml:space="preserve">object_in_memory </w:t>
+      </w:r>
+      <w:r>
+        <w:t>);</w:t>
+      </w:r>
+    </w:p>
+    <w:p>
+      <w:pPr>
+        <w:spacing w:after="0"/>
+        <w:ind w:left="720"/>
+        <w:rPr>
+          <w:i/>
+          <w:iCs/>
+        </w:rPr>
+      </w:pPr>
+      <w:r>
+        <w:t xml:space="preserve">context . Entry ( </w:t>
+      </w:r>
+      <w:r>
+        <w:rPr>
+          <w:i/>
+          <w:iCs/>
+        </w:rPr>
+        <w:t xml:space="preserve">object_in_memory </w:t>
+      </w:r>
+      <w:r>
+        <w:t>) . State = EntityState . Modified;</w:t>
+      </w:r>
+    </w:p>
+    <w:p>
+      <w:pPr>
+        <w:spacing w:after="0"/>
+      </w:pPr>
+      <w:r>
+        <w:rPr>
+          <w:b/>
+          <w:bCs/>
+          <w:i/>
+          <w:iCs/>
+        </w:rPr>
+        <w:t xml:space="preserve">Also, it is not necessary to retrieve the object from database before updating it; however, make certain that the </w:t>
+      </w:r>
+      <w:r>
+        <w:t>Id</w:t>
+      </w:r>
+      <w:r>
+        <w:rPr>
+          <w:b/>
+          <w:bCs/>
+        </w:rPr>
+        <w:t xml:space="preserve"> </w:t>
+      </w:r>
+      <w:r>
+        <w:rPr>
+          <w:b/>
+          <w:bCs/>
+          <w:i/>
+          <w:iCs/>
+        </w:rPr>
+        <w:t>column contains the correct value.</w:t>
+      </w:r>
+    </w:p>
+    <w:p>
+      <w:pPr>
+        <w:pStyle w:val="Heading2"/>
+      </w:pPr>
       <w:r>
         <w:t>Appendix I: Program.cs – Contains EF Methods for Interacting with Data</w:t>
       </w:r>
@@ -8748,7 +9140,7 @@
     </w:p>
     <w:p>
       <w:r>
-        <w:t>I have made some minor changes to the text below after copying it from the Exercise files.  During the Pluralsight instruction, the code was modified, and I used commenting to show the old code and the modified code.</w:t>
+        <w:t>I have made some changes to the text below after copying it from the Exercise files.  During the Pluralsight instruction, the code was modified, and I used commenting to show the old code and the modified code.</w:t>
       </w:r>
     </w:p>
     <w:p>
@@ -8833,6 +9225,7 @@
         <w:spacing w:after="0" w:line="240" w:lineRule="auto"/>
       </w:pPr>
       <w:r>
+        <w:lastRenderedPageBreak/>
         <w:t>{</w:t>
       </w:r>
     </w:p>
@@ -8927,98 +9320,454 @@
         <w:spacing w:after="0" w:line="240" w:lineRule="auto"/>
       </w:pPr>
       <w:r>
+        <w:t xml:space="preserve">            //RetrieveD</w:t>
+      </w:r>
+      <w:bookmarkStart w:id="25" w:name="_GoBack"/>
+      <w:bookmarkEnd w:id="25"/>
+      <w:r>
+        <w:t>ataWithFind();</w:t>
+      </w:r>
+    </w:p>
+    <w:p>
+      <w:pPr>
+        <w:spacing w:after="0" w:line="240" w:lineRule="auto"/>
+      </w:pPr>
+      <w:r>
+        <w:t xml:space="preserve">            //RetrieveDataWithStoredProc();</w:t>
+      </w:r>
+    </w:p>
+    <w:p>
+      <w:pPr>
+        <w:spacing w:after="0" w:line="240" w:lineRule="auto"/>
+      </w:pPr>
+      <w:r>
+        <w:t xml:space="preserve">            //DeleteNinjaWithKeyValue();</w:t>
+      </w:r>
+    </w:p>
+    <w:p>
+      <w:pPr>
+        <w:spacing w:after="0" w:line="240" w:lineRule="auto"/>
+      </w:pPr>
+      <w:r>
+        <w:t xml:space="preserve">            //DeleteNinjaViaStoredProcedure();</w:t>
+      </w:r>
+    </w:p>
+    <w:p>
+      <w:pPr>
+        <w:spacing w:after="0" w:line="240" w:lineRule="auto"/>
+      </w:pPr>
+      <w:r>
+        <w:t xml:space="preserve">            //QueryAndUpdateNinjaDisconnected();</w:t>
+      </w:r>
+    </w:p>
+    <w:p>
+      <w:pPr>
+        <w:spacing w:after="0" w:line="240" w:lineRule="auto"/>
+      </w:pPr>
+    </w:p>
+    <w:p>
+      <w:pPr>
+        <w:spacing w:after="0" w:line="240" w:lineRule="auto"/>
+      </w:pPr>
+      <w:r>
+        <w:t xml:space="preserve">            //InsertNinjaWithEquipment();</w:t>
+      </w:r>
+    </w:p>
+    <w:p>
+      <w:pPr>
+        <w:spacing w:after="0" w:line="240" w:lineRule="auto"/>
+      </w:pPr>
+      <w:r>
+        <w:t xml:space="preserve">            //SimpleNinjaGraphQuery();</w:t>
+      </w:r>
+    </w:p>
+    <w:p>
+      <w:pPr>
+        <w:spacing w:after="0" w:line="240" w:lineRule="auto"/>
+      </w:pPr>
+      <w:r>
+        <w:t xml:space="preserve">            //ProjectionQuery();</w:t>
+      </w:r>
+    </w:p>
+    <w:p>
+      <w:pPr>
+        <w:spacing w:after="0" w:line="240" w:lineRule="auto"/>
+      </w:pPr>
+      <w:r>
+        <w:t xml:space="preserve">            //QueryAndUpdateNinjaDisconnected();</w:t>
+      </w:r>
+    </w:p>
+    <w:p>
+      <w:pPr>
+        <w:spacing w:after="0" w:line="240" w:lineRule="auto"/>
+      </w:pPr>
+    </w:p>
+    <w:p>
+      <w:pPr>
+        <w:spacing w:after="0" w:line="240" w:lineRule="auto"/>
+      </w:pPr>
+      <w:r>
+        <w:t xml:space="preserve">            //ReseedDatabase();</w:t>
+      </w:r>
+    </w:p>
+    <w:p>
+      <w:pPr>
+        <w:spacing w:after="0" w:line="240" w:lineRule="auto"/>
+      </w:pPr>
+      <w:r>
+        <w:t xml:space="preserve">            Console.ReadKey();</w:t>
+      </w:r>
+    </w:p>
+    <w:p>
+      <w:pPr>
+        <w:spacing w:after="0" w:line="240" w:lineRule="auto"/>
+      </w:pPr>
+      <w:r>
+        <w:t xml:space="preserve">        }</w:t>
+      </w:r>
+    </w:p>
+    <w:p>
+      <w:pPr>
+        <w:spacing w:after="0" w:line="240" w:lineRule="auto"/>
+      </w:pPr>
+    </w:p>
+    <w:p>
+      <w:pPr>
+        <w:spacing w:after="0" w:line="240" w:lineRule="auto"/>
+      </w:pPr>
+    </w:p>
+    <w:p>
+      <w:pPr>
+        <w:spacing w:after="0" w:line="240" w:lineRule="auto"/>
+      </w:pPr>
+    </w:p>
+    <w:p>
+      <w:pPr>
+        <w:spacing w:after="0" w:line="240" w:lineRule="auto"/>
+      </w:pPr>
+      <w:r>
+        <w:t xml:space="preserve">        private static void InsertNinja()</w:t>
+      </w:r>
+    </w:p>
+    <w:p>
+      <w:pPr>
+        <w:spacing w:after="0" w:line="240" w:lineRule="auto"/>
+      </w:pPr>
+      <w:r>
+        <w:t xml:space="preserve">        {</w:t>
+      </w:r>
+    </w:p>
+    <w:p>
+      <w:pPr>
+        <w:spacing w:after="0" w:line="240" w:lineRule="auto"/>
+      </w:pPr>
+      <w:r>
+        <w:t xml:space="preserve">            var ninja = new Ninja</w:t>
+      </w:r>
+    </w:p>
+    <w:p>
+      <w:pPr>
+        <w:spacing w:after="0" w:line="240" w:lineRule="auto"/>
+      </w:pPr>
+      <w:r>
+        <w:t xml:space="preserve">            {</w:t>
+      </w:r>
+    </w:p>
+    <w:p>
+      <w:pPr>
+        <w:spacing w:after="0" w:line="240" w:lineRule="auto"/>
+      </w:pPr>
+      <w:r>
+        <w:t xml:space="preserve">                </w:t>
+      </w:r>
+      <w:r>
+        <w:t>// Name = "JulieSan",</w:t>
+      </w:r>
+    </w:p>
+    <w:p>
+      <w:pPr>
+        <w:spacing w:after="0" w:line="240" w:lineRule="auto"/>
+      </w:pPr>
+      <w:r>
+        <w:t xml:space="preserve">                Name = "SampsonSan",</w:t>
+      </w:r>
+    </w:p>
+    <w:p>
+      <w:pPr>
+        <w:spacing w:after="0" w:line="240" w:lineRule="auto"/>
+      </w:pPr>
+      <w:r>
+        <w:t xml:space="preserve">                ServedInOniwaban = false,</w:t>
+      </w:r>
+    </w:p>
+    <w:p>
+      <w:pPr>
+        <w:spacing w:after="0" w:line="240" w:lineRule="auto"/>
+      </w:pPr>
+      <w:r>
+        <w:t xml:space="preserve">                // DateOfBirth = new DateTime(1980, 1, 1),</w:t>
+      </w:r>
+    </w:p>
+    <w:p>
+      <w:pPr>
+        <w:spacing w:after="0" w:line="240" w:lineRule="auto"/>
+      </w:pPr>
+      <w:r>
+        <w:t xml:space="preserve">                DateOfBirth = new DateTime(2008, 1, 28),</w:t>
+      </w:r>
+    </w:p>
+    <w:p>
+      <w:pPr>
+        <w:spacing w:after="0" w:line="240" w:lineRule="auto"/>
+      </w:pPr>
+      <w:r>
+        <w:t xml:space="preserve">                ClanId = 1</w:t>
+      </w:r>
+    </w:p>
+    <w:p>
+      <w:pPr>
+        <w:spacing w:after="0" w:line="240" w:lineRule="auto"/>
+      </w:pPr>
+      <w:r>
+        <w:t xml:space="preserve">            };</w:t>
+      </w:r>
+    </w:p>
+    <w:p>
+      <w:pPr>
+        <w:spacing w:after="0" w:line="240" w:lineRule="auto"/>
+      </w:pPr>
+      <w:r>
+        <w:t xml:space="preserve">            using (var context = new NinjaContext())</w:t>
+      </w:r>
+    </w:p>
+    <w:p>
+      <w:pPr>
+        <w:spacing w:after="0" w:line="240" w:lineRule="auto"/>
+      </w:pPr>
+      <w:r>
+        <w:t xml:space="preserve">            {</w:t>
+      </w:r>
+    </w:p>
+    <w:p>
+      <w:pPr>
+        <w:spacing w:after="0" w:line="240" w:lineRule="auto"/>
+      </w:pPr>
+      <w:r>
+        <w:t xml:space="preserve">                context.Database.Log = Console.WriteLine;</w:t>
+      </w:r>
+    </w:p>
+    <w:p>
+      <w:pPr>
+        <w:spacing w:after="0" w:line="240" w:lineRule="auto"/>
+      </w:pPr>
+      <w:r>
+        <w:t xml:space="preserve">                context.Ninjas.Add(ninja);</w:t>
+      </w:r>
+    </w:p>
+    <w:p>
+      <w:pPr>
+        <w:spacing w:after="0" w:line="240" w:lineRule="auto"/>
+      </w:pPr>
+      <w:r>
+        <w:t xml:space="preserve">                context.SaveChanges();</w:t>
+      </w:r>
+    </w:p>
+    <w:p>
+      <w:pPr>
+        <w:spacing w:after="0" w:line="240" w:lineRule="auto"/>
+      </w:pPr>
+      <w:r>
+        <w:t xml:space="preserve">            }</w:t>
+      </w:r>
+    </w:p>
+    <w:p>
+      <w:pPr>
+        <w:spacing w:after="0" w:line="240" w:lineRule="auto"/>
+      </w:pPr>
+      <w:r>
+        <w:t xml:space="preserve">        }</w:t>
+      </w:r>
+    </w:p>
+    <w:p>
+      <w:pPr>
+        <w:spacing w:after="0" w:line="240" w:lineRule="auto"/>
+      </w:pPr>
+    </w:p>
+    <w:p>
+      <w:pPr>
+        <w:spacing w:after="0" w:line="240" w:lineRule="auto"/>
+      </w:pPr>
+      <w:r>
+        <w:t xml:space="preserve">        private static void InsertMultipleNinjas()</w:t>
+      </w:r>
+    </w:p>
+    <w:p>
+      <w:pPr>
+        <w:spacing w:after="0" w:line="240" w:lineRule="auto"/>
+      </w:pPr>
+      <w:r>
         <w:lastRenderedPageBreak/>
-        <w:t xml:space="preserve">            //RetrieveDataWithFind();</w:t>
-      </w:r>
-    </w:p>
-    <w:p>
-      <w:pPr>
-        <w:spacing w:after="0" w:line="240" w:lineRule="auto"/>
-      </w:pPr>
-      <w:r>
-        <w:t xml:space="preserve">            //RetrieveDataWithStoredProc();</w:t>
-      </w:r>
-    </w:p>
-    <w:p>
-      <w:pPr>
-        <w:spacing w:after="0" w:line="240" w:lineRule="auto"/>
-      </w:pPr>
-      <w:r>
-        <w:t xml:space="preserve">            //DeleteNinjaWithKeyValue();</w:t>
-      </w:r>
-    </w:p>
-    <w:p>
-      <w:pPr>
-        <w:spacing w:after="0" w:line="240" w:lineRule="auto"/>
-      </w:pPr>
-      <w:r>
-        <w:t xml:space="preserve">            //DeleteNinjaViaStoredProcedure();</w:t>
-      </w:r>
-    </w:p>
-    <w:p>
-      <w:pPr>
-        <w:spacing w:after="0" w:line="240" w:lineRule="auto"/>
-      </w:pPr>
-      <w:r>
-        <w:t xml:space="preserve">            //QueryAndUpdateNinjaDisconnected();</w:t>
-      </w:r>
-    </w:p>
-    <w:p>
-      <w:pPr>
-        <w:spacing w:after="0" w:line="240" w:lineRule="auto"/>
-      </w:pPr>
-    </w:p>
-    <w:p>
-      <w:pPr>
-        <w:spacing w:after="0" w:line="240" w:lineRule="auto"/>
-      </w:pPr>
-      <w:r>
-        <w:t xml:space="preserve">            //InsertNinjaWithEquipment();</w:t>
-      </w:r>
-    </w:p>
-    <w:p>
-      <w:pPr>
-        <w:spacing w:after="0" w:line="240" w:lineRule="auto"/>
-      </w:pPr>
-      <w:r>
-        <w:t xml:space="preserve">            //SimpleNinjaGraphQuery();</w:t>
-      </w:r>
-    </w:p>
-    <w:p>
-      <w:pPr>
-        <w:spacing w:after="0" w:line="240" w:lineRule="auto"/>
-      </w:pPr>
-      <w:r>
-        <w:t xml:space="preserve">            //ProjectionQuery();</w:t>
-      </w:r>
-    </w:p>
-    <w:p>
-      <w:pPr>
-        <w:spacing w:after="0" w:line="240" w:lineRule="auto"/>
-      </w:pPr>
-      <w:r>
-        <w:t xml:space="preserve">            //QueryAndUpdateNinjaDisconnected();</w:t>
-      </w:r>
-    </w:p>
-    <w:p>
-      <w:pPr>
-        <w:spacing w:after="0" w:line="240" w:lineRule="auto"/>
-      </w:pPr>
-    </w:p>
-    <w:p>
-      <w:pPr>
-        <w:spacing w:after="0" w:line="240" w:lineRule="auto"/>
-      </w:pPr>
-      <w:r>
-        <w:t xml:space="preserve">            //ReseedDatabase();</w:t>
-      </w:r>
-    </w:p>
-    <w:p>
-      <w:pPr>
-        <w:spacing w:after="0" w:line="240" w:lineRule="auto"/>
-      </w:pPr>
-      <w:r>
-        <w:t xml:space="preserve">            Console.ReadKey();</w:t>
+        <w:t xml:space="preserve">        {</w:t>
+      </w:r>
+    </w:p>
+    <w:p>
+      <w:pPr>
+        <w:spacing w:after="0" w:line="240" w:lineRule="auto"/>
+      </w:pPr>
+      <w:r>
+        <w:t xml:space="preserve">            var ninja1 = new Ninja</w:t>
+      </w:r>
+    </w:p>
+    <w:p>
+      <w:pPr>
+        <w:spacing w:after="0" w:line="240" w:lineRule="auto"/>
+      </w:pPr>
+      <w:r>
+        <w:t xml:space="preserve">            {</w:t>
+      </w:r>
+    </w:p>
+    <w:p>
+      <w:pPr>
+        <w:spacing w:after="0" w:line="240" w:lineRule="auto"/>
+      </w:pPr>
+      <w:r>
+        <w:t xml:space="preserve">                Name = "Leonardo",</w:t>
+      </w:r>
+    </w:p>
+    <w:p>
+      <w:pPr>
+        <w:spacing w:after="0" w:line="240" w:lineRule="auto"/>
+      </w:pPr>
+      <w:r>
+        <w:t xml:space="preserve">                ServedInOniwaban = false,</w:t>
+      </w:r>
+    </w:p>
+    <w:p>
+      <w:pPr>
+        <w:spacing w:after="0" w:line="240" w:lineRule="auto"/>
+      </w:pPr>
+      <w:r>
+        <w:t xml:space="preserve">                DateOfBirth = new DateTime(1984, 1, 1),</w:t>
+      </w:r>
+    </w:p>
+    <w:p>
+      <w:pPr>
+        <w:spacing w:after="0" w:line="240" w:lineRule="auto"/>
+      </w:pPr>
+      <w:r>
+        <w:t xml:space="preserve">                ClanId = 1</w:t>
+      </w:r>
+    </w:p>
+    <w:p>
+      <w:pPr>
+        <w:spacing w:after="0" w:line="240" w:lineRule="auto"/>
+      </w:pPr>
+      <w:r>
+        <w:t xml:space="preserve">            };</w:t>
+      </w:r>
+    </w:p>
+    <w:p>
+      <w:pPr>
+        <w:spacing w:after="0" w:line="240" w:lineRule="auto"/>
+      </w:pPr>
+      <w:r>
+        <w:t xml:space="preserve">            var ninja2 = new Ninja</w:t>
+      </w:r>
+    </w:p>
+    <w:p>
+      <w:pPr>
+        <w:spacing w:after="0" w:line="240" w:lineRule="auto"/>
+      </w:pPr>
+      <w:r>
+        <w:t xml:space="preserve">            {</w:t>
+      </w:r>
+    </w:p>
+    <w:p>
+      <w:pPr>
+        <w:spacing w:after="0" w:line="240" w:lineRule="auto"/>
+      </w:pPr>
+      <w:r>
+        <w:t xml:space="preserve">                Name = "Raphael",</w:t>
+      </w:r>
+    </w:p>
+    <w:p>
+      <w:pPr>
+        <w:spacing w:after="0" w:line="240" w:lineRule="auto"/>
+      </w:pPr>
+      <w:r>
+        <w:t xml:space="preserve">                ServedInOniwaban = false,</w:t>
+      </w:r>
+    </w:p>
+    <w:p>
+      <w:pPr>
+        <w:spacing w:after="0" w:line="240" w:lineRule="auto"/>
+      </w:pPr>
+      <w:r>
+        <w:t xml:space="preserve">                DateOfBirth = new DateTime(1985, 1, 1),</w:t>
+      </w:r>
+    </w:p>
+    <w:p>
+      <w:pPr>
+        <w:spacing w:after="0" w:line="240" w:lineRule="auto"/>
+      </w:pPr>
+      <w:r>
+        <w:t xml:space="preserve">                ClanId = 1</w:t>
+      </w:r>
+    </w:p>
+    <w:p>
+      <w:pPr>
+        <w:spacing w:after="0" w:line="240" w:lineRule="auto"/>
+      </w:pPr>
+      <w:r>
+        <w:t xml:space="preserve">            };</w:t>
+      </w:r>
+    </w:p>
+    <w:p>
+      <w:pPr>
+        <w:spacing w:after="0" w:line="240" w:lineRule="auto"/>
+      </w:pPr>
+      <w:r>
+        <w:t xml:space="preserve">            using (var context = new NinjaContext())</w:t>
+      </w:r>
+    </w:p>
+    <w:p>
+      <w:pPr>
+        <w:spacing w:after="0" w:line="240" w:lineRule="auto"/>
+      </w:pPr>
+      <w:r>
+        <w:t xml:space="preserve">            {</w:t>
+      </w:r>
+    </w:p>
+    <w:p>
+      <w:pPr>
+        <w:spacing w:after="0" w:line="240" w:lineRule="auto"/>
+      </w:pPr>
+      <w:r>
+        <w:t xml:space="preserve">                context.Database.Log = Console.WriteLine;</w:t>
+      </w:r>
+    </w:p>
+    <w:p>
+      <w:pPr>
+        <w:spacing w:after="0" w:line="240" w:lineRule="auto"/>
+      </w:pPr>
+      <w:r>
+        <w:t xml:space="preserve">                context.Ninjas.AddRange(new List&lt;Ninja&gt; { ninja1, ninja2 });</w:t>
+      </w:r>
+    </w:p>
+    <w:p>
+      <w:pPr>
+        <w:spacing w:after="0" w:line="240" w:lineRule="auto"/>
+      </w:pPr>
+      <w:r>
+        <w:t xml:space="preserve">                context.SaveChanges();</w:t>
+      </w:r>
+    </w:p>
+    <w:p>
+      <w:pPr>
+        <w:spacing w:after="0" w:line="240" w:lineRule="auto"/>
+      </w:pPr>
+      <w:r>
+        <w:t xml:space="preserve">            }</w:t>
       </w:r>
     </w:p>
     <w:p>
@@ -9038,18 +9787,8 @@
       <w:pPr>
         <w:spacing w:after="0" w:line="240" w:lineRule="auto"/>
       </w:pPr>
-    </w:p>
-    <w:p>
-      <w:pPr>
-        <w:spacing w:after="0" w:line="240" w:lineRule="auto"/>
-      </w:pPr>
-    </w:p>
-    <w:p>
-      <w:pPr>
-        <w:spacing w:after="0" w:line="240" w:lineRule="auto"/>
-      </w:pPr>
-      <w:r>
-        <w:t xml:space="preserve">        private static void InsertNinja()</w:t>
+      <w:r>
+        <w:t xml:space="preserve">        private static void SimpleNinjaQueries()</w:t>
       </w:r>
     </w:p>
     <w:p>
@@ -9065,7 +9804,7 @@
         <w:spacing w:after="0" w:line="240" w:lineRule="auto"/>
       </w:pPr>
       <w:r>
-        <w:t xml:space="preserve">            var ninja = new Ninja</w:t>
+        <w:t xml:space="preserve">            using (var context = new NinjaContext())</w:t>
       </w:r>
     </w:p>
     <w:p>
@@ -9075,350 +9814,6 @@
       <w:r>
         <w:t xml:space="preserve">            {</w:t>
       </w:r>
-    </w:p>
-    <w:p>
-      <w:pPr>
-        <w:spacing w:after="0" w:line="240" w:lineRule="auto"/>
-      </w:pPr>
-      <w:r>
-        <w:t xml:space="preserve">                </w:t>
-      </w:r>
-      <w:r>
-        <w:t>// Name = "JulieSan",</w:t>
-      </w:r>
-    </w:p>
-    <w:p>
-      <w:pPr>
-        <w:spacing w:after="0" w:line="240" w:lineRule="auto"/>
-      </w:pPr>
-      <w:r>
-        <w:t xml:space="preserve">                Name = "SampsonSan",</w:t>
-      </w:r>
-    </w:p>
-    <w:p>
-      <w:pPr>
-        <w:spacing w:after="0" w:line="240" w:lineRule="auto"/>
-      </w:pPr>
-      <w:r>
-        <w:t xml:space="preserve">                ServedInOniwaban = false,</w:t>
-      </w:r>
-    </w:p>
-    <w:p>
-      <w:pPr>
-        <w:spacing w:after="0" w:line="240" w:lineRule="auto"/>
-      </w:pPr>
-      <w:r>
-        <w:t xml:space="preserve">                // DateOfBirth = new DateTime(1980, 1, 1),</w:t>
-      </w:r>
-    </w:p>
-    <w:p>
-      <w:pPr>
-        <w:spacing w:after="0" w:line="240" w:lineRule="auto"/>
-      </w:pPr>
-      <w:r>
-        <w:t xml:space="preserve">                DateOfBirth = new DateTime(2008, 1, 28),</w:t>
-      </w:r>
-    </w:p>
-    <w:p>
-      <w:pPr>
-        <w:spacing w:after="0" w:line="240" w:lineRule="auto"/>
-      </w:pPr>
-      <w:r>
-        <w:t xml:space="preserve">                ClanId = 1</w:t>
-      </w:r>
-    </w:p>
-    <w:p>
-      <w:pPr>
-        <w:spacing w:after="0" w:line="240" w:lineRule="auto"/>
-      </w:pPr>
-      <w:r>
-        <w:t xml:space="preserve">            };</w:t>
-      </w:r>
-    </w:p>
-    <w:p>
-      <w:pPr>
-        <w:spacing w:after="0" w:line="240" w:lineRule="auto"/>
-      </w:pPr>
-      <w:r>
-        <w:t xml:space="preserve">            using (var context = new NinjaContext())</w:t>
-      </w:r>
-    </w:p>
-    <w:p>
-      <w:pPr>
-        <w:spacing w:after="0" w:line="240" w:lineRule="auto"/>
-      </w:pPr>
-      <w:r>
-        <w:t xml:space="preserve">            {</w:t>
-      </w:r>
-    </w:p>
-    <w:p>
-      <w:pPr>
-        <w:spacing w:after="0" w:line="240" w:lineRule="auto"/>
-      </w:pPr>
-      <w:r>
-        <w:t xml:space="preserve">                context.Database.Log = Console.WriteLine;</w:t>
-      </w:r>
-    </w:p>
-    <w:p>
-      <w:pPr>
-        <w:spacing w:after="0" w:line="240" w:lineRule="auto"/>
-      </w:pPr>
-      <w:r>
-        <w:t xml:space="preserve">                context.Ninjas.Add(ninja);</w:t>
-      </w:r>
-    </w:p>
-    <w:p>
-      <w:pPr>
-        <w:spacing w:after="0" w:line="240" w:lineRule="auto"/>
-      </w:pPr>
-      <w:r>
-        <w:t xml:space="preserve">                context.SaveChanges();</w:t>
-      </w:r>
-    </w:p>
-    <w:p>
-      <w:pPr>
-        <w:spacing w:after="0" w:line="240" w:lineRule="auto"/>
-      </w:pPr>
-      <w:r>
-        <w:t xml:space="preserve">            }</w:t>
-      </w:r>
-    </w:p>
-    <w:p>
-      <w:pPr>
-        <w:spacing w:after="0" w:line="240" w:lineRule="auto"/>
-      </w:pPr>
-      <w:r>
-        <w:t xml:space="preserve">        }</w:t>
-      </w:r>
-    </w:p>
-    <w:p>
-      <w:pPr>
-        <w:spacing w:after="0" w:line="240" w:lineRule="auto"/>
-      </w:pPr>
-    </w:p>
-    <w:p>
-      <w:pPr>
-        <w:spacing w:after="0" w:line="240" w:lineRule="auto"/>
-      </w:pPr>
-      <w:r>
-        <w:t xml:space="preserve">        private static void InsertMultipleNinjas()</w:t>
-      </w:r>
-    </w:p>
-    <w:p>
-      <w:pPr>
-        <w:spacing w:after="0" w:line="240" w:lineRule="auto"/>
-      </w:pPr>
-      <w:r>
-        <w:t xml:space="preserve">        {</w:t>
-      </w:r>
-    </w:p>
-    <w:p>
-      <w:pPr>
-        <w:spacing w:after="0" w:line="240" w:lineRule="auto"/>
-      </w:pPr>
-      <w:r>
-        <w:t xml:space="preserve">            var ninja1 = new Ninja</w:t>
-      </w:r>
-    </w:p>
-    <w:p>
-      <w:pPr>
-        <w:spacing w:after="0" w:line="240" w:lineRule="auto"/>
-      </w:pPr>
-      <w:r>
-        <w:t xml:space="preserve">            {</w:t>
-      </w:r>
-    </w:p>
-    <w:p>
-      <w:pPr>
-        <w:spacing w:after="0" w:line="240" w:lineRule="auto"/>
-      </w:pPr>
-      <w:r>
-        <w:t xml:space="preserve">                Name = "Leonardo",</w:t>
-      </w:r>
-    </w:p>
-    <w:p>
-      <w:pPr>
-        <w:spacing w:after="0" w:line="240" w:lineRule="auto"/>
-      </w:pPr>
-      <w:r>
-        <w:t xml:space="preserve">                ServedInOniwaban = false,</w:t>
-      </w:r>
-    </w:p>
-    <w:p>
-      <w:pPr>
-        <w:spacing w:after="0" w:line="240" w:lineRule="auto"/>
-      </w:pPr>
-      <w:r>
-        <w:t xml:space="preserve">                DateOfBirth = new DateTime(1984, 1, 1),</w:t>
-      </w:r>
-    </w:p>
-    <w:p>
-      <w:pPr>
-        <w:spacing w:after="0" w:line="240" w:lineRule="auto"/>
-      </w:pPr>
-      <w:r>
-        <w:t xml:space="preserve">                ClanId = 1</w:t>
-      </w:r>
-    </w:p>
-    <w:p>
-      <w:pPr>
-        <w:spacing w:after="0" w:line="240" w:lineRule="auto"/>
-      </w:pPr>
-      <w:r>
-        <w:t xml:space="preserve">            };</w:t>
-      </w:r>
-    </w:p>
-    <w:p>
-      <w:pPr>
-        <w:spacing w:after="0" w:line="240" w:lineRule="auto"/>
-      </w:pPr>
-      <w:r>
-        <w:t xml:space="preserve">            var ninja2 = new Ninja</w:t>
-      </w:r>
-    </w:p>
-    <w:p>
-      <w:pPr>
-        <w:spacing w:after="0" w:line="240" w:lineRule="auto"/>
-      </w:pPr>
-      <w:r>
-        <w:t xml:space="preserve">            {</w:t>
-      </w:r>
-    </w:p>
-    <w:p>
-      <w:pPr>
-        <w:spacing w:after="0" w:line="240" w:lineRule="auto"/>
-      </w:pPr>
-      <w:r>
-        <w:t xml:space="preserve">                Name = "Raphael",</w:t>
-      </w:r>
-    </w:p>
-    <w:p>
-      <w:pPr>
-        <w:spacing w:after="0" w:line="240" w:lineRule="auto"/>
-      </w:pPr>
-      <w:r>
-        <w:lastRenderedPageBreak/>
-        <w:t xml:space="preserve">                ServedInOniwaban = false,</w:t>
-      </w:r>
-    </w:p>
-    <w:p>
-      <w:pPr>
-        <w:spacing w:after="0" w:line="240" w:lineRule="auto"/>
-      </w:pPr>
-      <w:r>
-        <w:t xml:space="preserve">                DateOfBirth = new DateTime(1985, 1, 1),</w:t>
-      </w:r>
-    </w:p>
-    <w:p>
-      <w:pPr>
-        <w:spacing w:after="0" w:line="240" w:lineRule="auto"/>
-      </w:pPr>
-      <w:r>
-        <w:t xml:space="preserve">                ClanId = 1</w:t>
-      </w:r>
-    </w:p>
-    <w:p>
-      <w:pPr>
-        <w:spacing w:after="0" w:line="240" w:lineRule="auto"/>
-      </w:pPr>
-      <w:r>
-        <w:t xml:space="preserve">            };</w:t>
-      </w:r>
-    </w:p>
-    <w:p>
-      <w:pPr>
-        <w:spacing w:after="0" w:line="240" w:lineRule="auto"/>
-      </w:pPr>
-      <w:r>
-        <w:t xml:space="preserve">            using (var context = new NinjaContext())</w:t>
-      </w:r>
-    </w:p>
-    <w:p>
-      <w:pPr>
-        <w:spacing w:after="0" w:line="240" w:lineRule="auto"/>
-      </w:pPr>
-      <w:r>
-        <w:t xml:space="preserve">            {</w:t>
-      </w:r>
-    </w:p>
-    <w:p>
-      <w:pPr>
-        <w:spacing w:after="0" w:line="240" w:lineRule="auto"/>
-      </w:pPr>
-      <w:r>
-        <w:t xml:space="preserve">                context.Database.Log = Console.WriteLine;</w:t>
-      </w:r>
-    </w:p>
-    <w:p>
-      <w:pPr>
-        <w:spacing w:after="0" w:line="240" w:lineRule="auto"/>
-      </w:pPr>
-      <w:r>
-        <w:t xml:space="preserve">                context.Ninjas.AddRange(new List&lt;Ninja&gt; { ninja1, ninja2 });</w:t>
-      </w:r>
-    </w:p>
-    <w:p>
-      <w:pPr>
-        <w:spacing w:after="0" w:line="240" w:lineRule="auto"/>
-      </w:pPr>
-      <w:r>
-        <w:t xml:space="preserve">                context.SaveChanges();</w:t>
-      </w:r>
-    </w:p>
-    <w:p>
-      <w:pPr>
-        <w:spacing w:after="0" w:line="240" w:lineRule="auto"/>
-      </w:pPr>
-      <w:r>
-        <w:t xml:space="preserve">            }</w:t>
-      </w:r>
-    </w:p>
-    <w:p>
-      <w:pPr>
-        <w:spacing w:after="0" w:line="240" w:lineRule="auto"/>
-      </w:pPr>
-      <w:r>
-        <w:t xml:space="preserve">        }</w:t>
-      </w:r>
-    </w:p>
-    <w:p>
-      <w:pPr>
-        <w:spacing w:after="0" w:line="240" w:lineRule="auto"/>
-      </w:pPr>
-    </w:p>
-    <w:p>
-      <w:pPr>
-        <w:spacing w:after="0" w:line="240" w:lineRule="auto"/>
-      </w:pPr>
-      <w:r>
-        <w:t xml:space="preserve">        private static void SimpleNinjaQueries()</w:t>
-      </w:r>
-    </w:p>
-    <w:p>
-      <w:pPr>
-        <w:spacing w:after="0" w:line="240" w:lineRule="auto"/>
-      </w:pPr>
-      <w:r>
-        <w:t xml:space="preserve">        {</w:t>
-      </w:r>
-    </w:p>
-    <w:p>
-      <w:pPr>
-        <w:spacing w:after="0" w:line="240" w:lineRule="auto"/>
-      </w:pPr>
-      <w:r>
-        <w:t xml:space="preserve">            using (var context = new NinjaContext())</w:t>
-      </w:r>
-    </w:p>
-    <w:p>
-      <w:pPr>
-        <w:spacing w:after="0" w:line="240" w:lineRule="auto"/>
-      </w:pPr>
-      <w:r>
-        <w:t xml:space="preserve">            {</w:t>
-      </w:r>
-      <w:bookmarkStart w:id="23" w:name="_GoBack"/>
-      <w:bookmarkEnd w:id="23"/>
     </w:p>
     <w:p>
       <w:pPr>
@@ -9673,7 +10068,383 @@
         <w:spacing w:after="0" w:line="240" w:lineRule="auto"/>
       </w:pPr>
       <w:r>
+        <w:t xml:space="preserve">        {</w:t>
+      </w:r>
+    </w:p>
+    <w:p>
+      <w:pPr>
+        <w:spacing w:after="0" w:line="240" w:lineRule="auto"/>
+      </w:pPr>
+      <w:r>
+        <w:t xml:space="preserve">            using (var context = new NinjaContext())</w:t>
+      </w:r>
+    </w:p>
+    <w:p>
+      <w:pPr>
+        <w:spacing w:after="0" w:line="240" w:lineRule="auto"/>
+      </w:pPr>
+      <w:r>
+        <w:t xml:space="preserve">            {</w:t>
+      </w:r>
+    </w:p>
+    <w:p>
+      <w:pPr>
+        <w:spacing w:after="0" w:line="240" w:lineRule="auto"/>
+      </w:pPr>
+      <w:r>
+        <w:t xml:space="preserve">                context.Database.Log = Console.WriteLine;</w:t>
+      </w:r>
+    </w:p>
+    <w:p>
+      <w:pPr>
+        <w:spacing w:after="0" w:line="240" w:lineRule="auto"/>
+      </w:pPr>
+      <w:r>
+        <w:t xml:space="preserve">                var ninja = context.Ninjas.FirstOrDefault();</w:t>
+      </w:r>
+    </w:p>
+    <w:p>
+      <w:pPr>
+        <w:spacing w:after="0" w:line="240" w:lineRule="auto"/>
+      </w:pPr>
+      <w:r>
+        <w:t xml:space="preserve">                </w:t>
+      </w:r>
+      <w:r>
+        <w:t xml:space="preserve">// var clan = context.Clans.FirstOrDefault(); </w:t>
+      </w:r>
+    </w:p>
+    <w:p>
+      <w:pPr>
+        <w:spacing w:after="0" w:line="240" w:lineRule="auto"/>
+      </w:pPr>
+      <w:r>
+        <w:t xml:space="preserve">                ninja.ServedInOniwaban = (!ninja.ServedInOniwaban);</w:t>
+      </w:r>
+    </w:p>
+    <w:p>
+      <w:pPr>
+        <w:spacing w:after="0" w:line="240" w:lineRule="auto"/>
+        <w:ind w:firstLine="720"/>
+      </w:pPr>
+      <w:r>
+        <w:t xml:space="preserve"> </w:t>
+      </w:r>
+      <w:r>
+        <w:t>// clan.ClanName += "X";</w:t>
+      </w:r>
+    </w:p>
+    <w:p>
+      <w:pPr>
+        <w:spacing w:after="0" w:line="240" w:lineRule="auto"/>
+      </w:pPr>
+      <w:r>
+        <w:t xml:space="preserve">               </w:t>
+      </w:r>
+      <w:r>
+        <w:t>context.SaveChanges();</w:t>
+      </w:r>
+    </w:p>
+    <w:p>
+      <w:pPr>
+        <w:spacing w:after="0" w:line="240" w:lineRule="auto"/>
+      </w:pPr>
+      <w:r>
+        <w:t xml:space="preserve">            }</w:t>
+      </w:r>
+    </w:p>
+    <w:p>
+      <w:pPr>
+        <w:spacing w:after="0" w:line="240" w:lineRule="auto"/>
+      </w:pPr>
+      <w:r>
+        <w:t xml:space="preserve">        }</w:t>
+      </w:r>
+    </w:p>
+    <w:p>
+      <w:pPr>
+        <w:spacing w:after="0" w:line="240" w:lineRule="auto"/>
+      </w:pPr>
+    </w:p>
+    <w:p>
+      <w:pPr>
+        <w:spacing w:after="0" w:line="240" w:lineRule="auto"/>
+      </w:pPr>
+      <w:r>
+        <w:t xml:space="preserve">        private static void QueryAndUpdateNinjaDisconnected()</w:t>
+      </w:r>
+    </w:p>
+    <w:p>
+      <w:pPr>
+        <w:spacing w:after="0" w:line="240" w:lineRule="auto"/>
+      </w:pPr>
+      <w:r>
+        <w:t xml:space="preserve">        {</w:t>
+      </w:r>
+    </w:p>
+    <w:p>
+      <w:pPr>
+        <w:spacing w:after="0" w:line="240" w:lineRule="auto"/>
+      </w:pPr>
+      <w:r>
+        <w:t xml:space="preserve">            Ninja ninja;</w:t>
+      </w:r>
+    </w:p>
+    <w:p>
+      <w:pPr>
+        <w:spacing w:after="0" w:line="240" w:lineRule="auto"/>
+      </w:pPr>
+      <w:r>
+        <w:t xml:space="preserve">            using (var context = new NinjaContext())</w:t>
+      </w:r>
+    </w:p>
+    <w:p>
+      <w:pPr>
+        <w:spacing w:after="0" w:line="240" w:lineRule="auto"/>
+      </w:pPr>
+      <w:r>
+        <w:t xml:space="preserve">            {</w:t>
+      </w:r>
+    </w:p>
+    <w:p>
+      <w:pPr>
+        <w:spacing w:after="0" w:line="240" w:lineRule="auto"/>
+      </w:pPr>
+      <w:r>
+        <w:t xml:space="preserve">                context.Database.Log = Console.WriteLine;</w:t>
+      </w:r>
+    </w:p>
+    <w:p>
+      <w:pPr>
+        <w:spacing w:after="0" w:line="240" w:lineRule="auto"/>
+      </w:pPr>
+      <w:r>
+        <w:t xml:space="preserve">                ninja = context.Ninjas.FirstOrDefault();</w:t>
+      </w:r>
+    </w:p>
+    <w:p>
+      <w:pPr>
+        <w:spacing w:after="0" w:line="240" w:lineRule="auto"/>
+      </w:pPr>
+      <w:r>
+        <w:t xml:space="preserve">            }</w:t>
+      </w:r>
+    </w:p>
+    <w:p>
+      <w:pPr>
+        <w:spacing w:after="0" w:line="240" w:lineRule="auto"/>
+      </w:pPr>
+    </w:p>
+    <w:p>
+      <w:pPr>
+        <w:spacing w:after="0" w:line="240" w:lineRule="auto"/>
+      </w:pPr>
+      <w:r>
+        <w:t xml:space="preserve">            ninja.ServedInOniwaban = (!ninja.ServedInOniwaban);</w:t>
+      </w:r>
+    </w:p>
+    <w:p>
+      <w:pPr>
+        <w:spacing w:after="0" w:line="240" w:lineRule="auto"/>
+      </w:pPr>
+    </w:p>
+    <w:p>
+      <w:pPr>
+        <w:spacing w:after="0" w:line="240" w:lineRule="auto"/>
+      </w:pPr>
+      <w:r>
+        <w:t xml:space="preserve">            using (var context = new NinjaContext())</w:t>
+      </w:r>
+    </w:p>
+    <w:p>
+      <w:pPr>
+        <w:spacing w:after="0" w:line="240" w:lineRule="auto"/>
+      </w:pPr>
+      <w:r>
+        <w:t xml:space="preserve">            {</w:t>
+      </w:r>
+    </w:p>
+    <w:p>
+      <w:pPr>
+        <w:spacing w:after="0" w:line="240" w:lineRule="auto"/>
+      </w:pPr>
+      <w:r>
+        <w:t xml:space="preserve">                context.Database.Log = Console.WriteLine;</w:t>
+      </w:r>
+    </w:p>
+    <w:p>
+      <w:pPr>
+        <w:spacing w:after="0" w:line="240" w:lineRule="auto"/>
+      </w:pPr>
+      <w:r>
+        <w:t xml:space="preserve">                context.Ninjas.Attach(ninja);</w:t>
+      </w:r>
+    </w:p>
+    <w:p>
+      <w:pPr>
+        <w:spacing w:after="0" w:line="240" w:lineRule="auto"/>
+      </w:pPr>
+      <w:r>
+        <w:t xml:space="preserve">                context.Entry(ninja).State = EntityState.Modified;</w:t>
+      </w:r>
+    </w:p>
+    <w:p>
+      <w:pPr>
+        <w:spacing w:after="0" w:line="240" w:lineRule="auto"/>
+      </w:pPr>
+      <w:r>
+        <w:t xml:space="preserve">                context.SaveChanges();</w:t>
+      </w:r>
+    </w:p>
+    <w:p>
+      <w:pPr>
+        <w:spacing w:after="0" w:line="240" w:lineRule="auto"/>
+      </w:pPr>
+      <w:r>
+        <w:t xml:space="preserve">            }</w:t>
+      </w:r>
+    </w:p>
+    <w:p>
+      <w:pPr>
+        <w:spacing w:after="0" w:line="240" w:lineRule="auto"/>
+      </w:pPr>
+      <w:r>
+        <w:t xml:space="preserve">        }</w:t>
+      </w:r>
+    </w:p>
+    <w:p>
+      <w:pPr>
+        <w:spacing w:after="0" w:line="240" w:lineRule="auto"/>
+      </w:pPr>
+    </w:p>
+    <w:p>
+      <w:pPr>
+        <w:spacing w:after="0" w:line="240" w:lineRule="auto"/>
+      </w:pPr>
+      <w:r>
+        <w:t xml:space="preserve">        private static void RetrieveDataWithFind()</w:t>
+      </w:r>
+    </w:p>
+    <w:p>
+      <w:pPr>
+        <w:spacing w:after="0" w:line="240" w:lineRule="auto"/>
+      </w:pPr>
+      <w:r>
+        <w:t xml:space="preserve">        {</w:t>
+      </w:r>
+    </w:p>
+    <w:p>
+      <w:pPr>
+        <w:spacing w:after="0" w:line="240" w:lineRule="auto"/>
+      </w:pPr>
+      <w:r>
+        <w:t xml:space="preserve">            var keyval = 4;</w:t>
+      </w:r>
+    </w:p>
+    <w:p>
+      <w:pPr>
+        <w:spacing w:after="0" w:line="240" w:lineRule="auto"/>
+      </w:pPr>
+      <w:r>
+        <w:t xml:space="preserve">            using (var context = new NinjaContext())</w:t>
+      </w:r>
+    </w:p>
+    <w:p>
+      <w:pPr>
+        <w:spacing w:after="0" w:line="240" w:lineRule="auto"/>
+      </w:pPr>
+      <w:r>
+        <w:t xml:space="preserve">            {</w:t>
+      </w:r>
+    </w:p>
+    <w:p>
+      <w:pPr>
+        <w:spacing w:after="0" w:line="240" w:lineRule="auto"/>
+      </w:pPr>
+      <w:r>
         <w:lastRenderedPageBreak/>
+        <w:t xml:space="preserve">                context.Database.Log = Console.WriteLine;</w:t>
+      </w:r>
+    </w:p>
+    <w:p>
+      <w:pPr>
+        <w:spacing w:after="0" w:line="240" w:lineRule="auto"/>
+      </w:pPr>
+      <w:r>
+        <w:t xml:space="preserve">                var ninja = context.Ninjas.Find(keyval);</w:t>
+      </w:r>
+    </w:p>
+    <w:p>
+      <w:pPr>
+        <w:spacing w:after="0" w:line="240" w:lineRule="auto"/>
+      </w:pPr>
+      <w:r>
+        <w:t xml:space="preserve">                Console.WriteLine("After Find#1:" + ninja.Name);</w:t>
+      </w:r>
+    </w:p>
+    <w:p>
+      <w:pPr>
+        <w:spacing w:after="0" w:line="240" w:lineRule="auto"/>
+      </w:pPr>
+    </w:p>
+    <w:p>
+      <w:pPr>
+        <w:spacing w:after="0" w:line="240" w:lineRule="auto"/>
+      </w:pPr>
+      <w:r>
+        <w:t xml:space="preserve">                var someNinja = context.Ninjas.Find(keyval);</w:t>
+      </w:r>
+    </w:p>
+    <w:p>
+      <w:pPr>
+        <w:spacing w:after="0" w:line="240" w:lineRule="auto"/>
+      </w:pPr>
+      <w:r>
+        <w:t xml:space="preserve">                Console.WriteLine("After Find#2:" + someNinja.Name);</w:t>
+      </w:r>
+    </w:p>
+    <w:p>
+      <w:pPr>
+        <w:spacing w:after="0" w:line="240" w:lineRule="auto"/>
+      </w:pPr>
+      <w:r>
+        <w:t xml:space="preserve">                ninja = null;</w:t>
+      </w:r>
+    </w:p>
+    <w:p>
+      <w:pPr>
+        <w:spacing w:after="0" w:line="240" w:lineRule="auto"/>
+      </w:pPr>
+      <w:r>
+        <w:t xml:space="preserve">            }</w:t>
+      </w:r>
+    </w:p>
+    <w:p>
+      <w:pPr>
+        <w:spacing w:after="0" w:line="240" w:lineRule="auto"/>
+      </w:pPr>
+      <w:r>
+        <w:t xml:space="preserve">        }</w:t>
+      </w:r>
+    </w:p>
+    <w:p>
+      <w:pPr>
+        <w:spacing w:after="0" w:line="240" w:lineRule="auto"/>
+      </w:pPr>
+    </w:p>
+    <w:p>
+      <w:pPr>
+        <w:spacing w:after="0" w:line="240" w:lineRule="auto"/>
+      </w:pPr>
+      <w:r>
+        <w:t xml:space="preserve">        private static void RetrieveDataWithStoredProc()</w:t>
+      </w:r>
+    </w:p>
+    <w:p>
+      <w:pPr>
+        <w:spacing w:after="0" w:line="240" w:lineRule="auto"/>
+      </w:pPr>
+      <w:r>
         <w:t xml:space="preserve">        {</w:t>
       </w:r>
     </w:p>
@@ -9706,15 +10477,188 @@
         <w:spacing w:after="0" w:line="240" w:lineRule="auto"/>
       </w:pPr>
       <w:r>
-        <w:t xml:space="preserve">                var ninja = context.Ninjas.FirstOrDefault();</w:t>
-      </w:r>
-    </w:p>
-    <w:p>
-      <w:pPr>
-        <w:spacing w:after="0" w:line="240" w:lineRule="auto"/>
-      </w:pPr>
-      <w:r>
-        <w:t xml:space="preserve">                ninja.ServedInOniwaban = (!ninja.ServedInOniwaban);</w:t>
+        <w:t xml:space="preserve">                var ninjas = context.Ninjas.SqlQuery("exec GetOldNinjas").ToList();</w:t>
+      </w:r>
+    </w:p>
+    <w:p>
+      <w:pPr>
+        <w:spacing w:after="0" w:line="240" w:lineRule="auto"/>
+      </w:pPr>
+      <w:r>
+        <w:t xml:space="preserve">                //foreach (var ninja in ninjas)</w:t>
+      </w:r>
+    </w:p>
+    <w:p>
+      <w:pPr>
+        <w:spacing w:after="0" w:line="240" w:lineRule="auto"/>
+      </w:pPr>
+      <w:r>
+        <w:t xml:space="preserve">                //{</w:t>
+      </w:r>
+    </w:p>
+    <w:p>
+      <w:pPr>
+        <w:spacing w:after="0" w:line="240" w:lineRule="auto"/>
+      </w:pPr>
+      <w:r>
+        <w:t xml:space="preserve">                //    Console.WriteLine(ninja.Name);</w:t>
+      </w:r>
+    </w:p>
+    <w:p>
+      <w:pPr>
+        <w:spacing w:after="0" w:line="240" w:lineRule="auto"/>
+      </w:pPr>
+      <w:r>
+        <w:t xml:space="preserve">                //}</w:t>
+      </w:r>
+    </w:p>
+    <w:p>
+      <w:pPr>
+        <w:spacing w:after="0" w:line="240" w:lineRule="auto"/>
+      </w:pPr>
+      <w:r>
+        <w:t xml:space="preserve">            }</w:t>
+      </w:r>
+    </w:p>
+    <w:p>
+      <w:pPr>
+        <w:spacing w:after="0" w:line="240" w:lineRule="auto"/>
+      </w:pPr>
+      <w:r>
+        <w:t xml:space="preserve">        }</w:t>
+      </w:r>
+    </w:p>
+    <w:p>
+      <w:pPr>
+        <w:spacing w:after="0" w:line="240" w:lineRule="auto"/>
+      </w:pPr>
+    </w:p>
+    <w:p>
+      <w:pPr>
+        <w:spacing w:after="0" w:line="240" w:lineRule="auto"/>
+      </w:pPr>
+      <w:r>
+        <w:t xml:space="preserve">        private static void DeleteNinja()</w:t>
+      </w:r>
+    </w:p>
+    <w:p>
+      <w:pPr>
+        <w:spacing w:after="0" w:line="240" w:lineRule="auto"/>
+      </w:pPr>
+      <w:r>
+        <w:t xml:space="preserve">        {</w:t>
+      </w:r>
+    </w:p>
+    <w:p>
+      <w:pPr>
+        <w:spacing w:after="0" w:line="240" w:lineRule="auto"/>
+      </w:pPr>
+      <w:r>
+        <w:t xml:space="preserve">            Ninja ninja;</w:t>
+      </w:r>
+    </w:p>
+    <w:p>
+      <w:pPr>
+        <w:spacing w:after="0" w:line="240" w:lineRule="auto"/>
+      </w:pPr>
+      <w:r>
+        <w:t xml:space="preserve">            using (var context = new NinjaContext())</w:t>
+      </w:r>
+    </w:p>
+    <w:p>
+      <w:pPr>
+        <w:spacing w:after="0" w:line="240" w:lineRule="auto"/>
+      </w:pPr>
+      <w:r>
+        <w:t xml:space="preserve">            {</w:t>
+      </w:r>
+    </w:p>
+    <w:p>
+      <w:pPr>
+        <w:spacing w:after="0" w:line="240" w:lineRule="auto"/>
+      </w:pPr>
+      <w:r>
+        <w:t xml:space="preserve">                context.Database.Log = Console.WriteLine;</w:t>
+      </w:r>
+    </w:p>
+    <w:p>
+      <w:pPr>
+        <w:spacing w:after="0" w:line="240" w:lineRule="auto"/>
+      </w:pPr>
+      <w:r>
+        <w:t xml:space="preserve">                ninja = context.Ninjas.FirstOrDefault();</w:t>
+      </w:r>
+    </w:p>
+    <w:p>
+      <w:pPr>
+        <w:spacing w:after="0" w:line="240" w:lineRule="auto"/>
+      </w:pPr>
+      <w:r>
+        <w:t xml:space="preserve">                //context.Ninjas.Remove(ninja);</w:t>
+      </w:r>
+    </w:p>
+    <w:p>
+      <w:pPr>
+        <w:spacing w:after="0" w:line="240" w:lineRule="auto"/>
+      </w:pPr>
+      <w:r>
+        <w:t xml:space="preserve">                //context.SaveChanges();</w:t>
+      </w:r>
+    </w:p>
+    <w:p>
+      <w:pPr>
+        <w:spacing w:after="0" w:line="240" w:lineRule="auto"/>
+      </w:pPr>
+      <w:r>
+        <w:t xml:space="preserve">            }</w:t>
+      </w:r>
+    </w:p>
+    <w:p>
+      <w:pPr>
+        <w:spacing w:after="0" w:line="240" w:lineRule="auto"/>
+      </w:pPr>
+      <w:r>
+        <w:t xml:space="preserve">            using (var context = new NinjaContext())</w:t>
+      </w:r>
+    </w:p>
+    <w:p>
+      <w:pPr>
+        <w:spacing w:after="0" w:line="240" w:lineRule="auto"/>
+      </w:pPr>
+      <w:r>
+        <w:t xml:space="preserve">            {</w:t>
+      </w:r>
+    </w:p>
+    <w:p>
+      <w:pPr>
+        <w:spacing w:after="0" w:line="240" w:lineRule="auto"/>
+      </w:pPr>
+      <w:r>
+        <w:t xml:space="preserve">                context.Database.Log = Console.WriteLine;</w:t>
+      </w:r>
+    </w:p>
+    <w:p>
+      <w:pPr>
+        <w:spacing w:after="0" w:line="240" w:lineRule="auto"/>
+      </w:pPr>
+      <w:r>
+        <w:t xml:space="preserve">                //context.Ninjas.Attach(ninja);</w:t>
+      </w:r>
+    </w:p>
+    <w:p>
+      <w:pPr>
+        <w:spacing w:after="0" w:line="240" w:lineRule="auto"/>
+      </w:pPr>
+      <w:r>
+        <w:t xml:space="preserve">                //context.Ninjas.Remove(ninja);</w:t>
+      </w:r>
+    </w:p>
+    <w:p>
+      <w:pPr>
+        <w:spacing w:after="0" w:line="240" w:lineRule="auto"/>
+      </w:pPr>
+      <w:r>
+        <w:t xml:space="preserve">                context.Entry(ninja).State = EntityState.Deleted;</w:t>
       </w:r>
     </w:p>
     <w:p>
@@ -9751,7 +10695,7 @@
         <w:spacing w:after="0" w:line="240" w:lineRule="auto"/>
       </w:pPr>
       <w:r>
-        <w:t xml:space="preserve">        private static void QueryAndUpdateNinjaDisconnected()</w:t>
+        <w:t xml:space="preserve">        private static void DeleteNinjaWithKeyValue()</w:t>
       </w:r>
     </w:p>
     <w:p>
@@ -9767,7 +10711,7 @@
         <w:spacing w:after="0" w:line="240" w:lineRule="auto"/>
       </w:pPr>
       <w:r>
-        <w:t xml:space="preserve">            Ninja ninja;</w:t>
+        <w:t xml:space="preserve">            var keyval = 1;</w:t>
       </w:r>
     </w:p>
     <w:p>
@@ -9791,6 +10735,7 @@
         <w:spacing w:after="0" w:line="240" w:lineRule="auto"/>
       </w:pPr>
       <w:r>
+        <w:lastRenderedPageBreak/>
         <w:t xml:space="preserve">                context.Database.Log = Console.WriteLine;</w:t>
       </w:r>
     </w:p>
@@ -9799,7 +10744,23 @@
         <w:spacing w:after="0" w:line="240" w:lineRule="auto"/>
       </w:pPr>
       <w:r>
-        <w:t xml:space="preserve">                ninja = context.Ninjas.FirstOrDefault();</w:t>
+        <w:t xml:space="preserve">                var ninja = context.Ninjas.Find(keyval);</w:t>
+      </w:r>
+    </w:p>
+    <w:p>
+      <w:pPr>
+        <w:spacing w:after="0" w:line="240" w:lineRule="auto"/>
+      </w:pPr>
+      <w:r>
+        <w:t xml:space="preserve">                context.Ninjas.Remove(ninja);</w:t>
+      </w:r>
+    </w:p>
+    <w:p>
+      <w:pPr>
+        <w:spacing w:after="0" w:line="240" w:lineRule="auto"/>
+      </w:pPr>
+      <w:r>
+        <w:t xml:space="preserve">                context.SaveChanges();</w:t>
       </w:r>
     </w:p>
     <w:p>
@@ -9814,19 +10775,38 @@
       <w:pPr>
         <w:spacing w:after="0" w:line="240" w:lineRule="auto"/>
       </w:pPr>
-    </w:p>
-    <w:p>
-      <w:pPr>
-        <w:spacing w:after="0" w:line="240" w:lineRule="auto"/>
-      </w:pPr>
-      <w:r>
-        <w:t xml:space="preserve">            ninja.ServedInOniwaban = (!ninja.ServedInOniwaban);</w:t>
-      </w:r>
-    </w:p>
-    <w:p>
-      <w:pPr>
-        <w:spacing w:after="0" w:line="240" w:lineRule="auto"/>
-      </w:pPr>
+      <w:r>
+        <w:t xml:space="preserve">        }</w:t>
+      </w:r>
+    </w:p>
+    <w:p>
+      <w:pPr>
+        <w:spacing w:after="0" w:line="240" w:lineRule="auto"/>
+      </w:pPr>
+    </w:p>
+    <w:p>
+      <w:pPr>
+        <w:spacing w:after="0" w:line="240" w:lineRule="auto"/>
+      </w:pPr>
+      <w:r>
+        <w:t xml:space="preserve">        private static void DeleteNinjaViaStoredProcedure()</w:t>
+      </w:r>
+    </w:p>
+    <w:p>
+      <w:pPr>
+        <w:spacing w:after="0" w:line="240" w:lineRule="auto"/>
+      </w:pPr>
+      <w:r>
+        <w:t xml:space="preserve">        {</w:t>
+      </w:r>
+    </w:p>
+    <w:p>
+      <w:pPr>
+        <w:spacing w:after="0" w:line="240" w:lineRule="auto"/>
+      </w:pPr>
+      <w:r>
+        <w:t xml:space="preserve">            var keyval = 3;</w:t>
+      </w:r>
     </w:p>
     <w:p>
       <w:pPr>
@@ -9857,15 +10837,246 @@
         <w:spacing w:after="0" w:line="240" w:lineRule="auto"/>
       </w:pPr>
       <w:r>
-        <w:t xml:space="preserve">                context.Ninjas.Attach(ninja);</w:t>
-      </w:r>
-    </w:p>
-    <w:p>
-      <w:pPr>
-        <w:spacing w:after="0" w:line="240" w:lineRule="auto"/>
-      </w:pPr>
-      <w:r>
-        <w:t xml:space="preserve">                context.Entry(ninja).State = EntityState.Modified;</w:t>
+        <w:t xml:space="preserve">                context.Database.ExecuteSqlCommand(</w:t>
+      </w:r>
+    </w:p>
+    <w:p>
+      <w:pPr>
+        <w:spacing w:after="0" w:line="240" w:lineRule="auto"/>
+      </w:pPr>
+      <w:r>
+        <w:t xml:space="preserve">                    "exec DeleteNinjaViaId {0}", keyval);</w:t>
+      </w:r>
+    </w:p>
+    <w:p>
+      <w:pPr>
+        <w:spacing w:after="0" w:line="240" w:lineRule="auto"/>
+      </w:pPr>
+      <w:r>
+        <w:t xml:space="preserve">            }</w:t>
+      </w:r>
+    </w:p>
+    <w:p>
+      <w:pPr>
+        <w:spacing w:after="0" w:line="240" w:lineRule="auto"/>
+      </w:pPr>
+      <w:r>
+        <w:t xml:space="preserve">        }</w:t>
+      </w:r>
+    </w:p>
+    <w:p>
+      <w:pPr>
+        <w:spacing w:after="0" w:line="240" w:lineRule="auto"/>
+      </w:pPr>
+    </w:p>
+    <w:p>
+      <w:pPr>
+        <w:spacing w:after="0" w:line="240" w:lineRule="auto"/>
+      </w:pPr>
+      <w:r>
+        <w:t xml:space="preserve">        private static void InsertNinjaWithEquipment()</w:t>
+      </w:r>
+    </w:p>
+    <w:p>
+      <w:pPr>
+        <w:spacing w:after="0" w:line="240" w:lineRule="auto"/>
+      </w:pPr>
+      <w:r>
+        <w:t xml:space="preserve">        {</w:t>
+      </w:r>
+    </w:p>
+    <w:p>
+      <w:pPr>
+        <w:spacing w:after="0" w:line="240" w:lineRule="auto"/>
+      </w:pPr>
+      <w:r>
+        <w:t xml:space="preserve">            using (var context = new NinjaContext())</w:t>
+      </w:r>
+    </w:p>
+    <w:p>
+      <w:pPr>
+        <w:spacing w:after="0" w:line="240" w:lineRule="auto"/>
+      </w:pPr>
+      <w:r>
+        <w:t xml:space="preserve">            {</w:t>
+      </w:r>
+    </w:p>
+    <w:p>
+      <w:pPr>
+        <w:spacing w:after="0" w:line="240" w:lineRule="auto"/>
+      </w:pPr>
+      <w:r>
+        <w:t xml:space="preserve">                context.Database.Log = Console.WriteLine;</w:t>
+      </w:r>
+    </w:p>
+    <w:p>
+      <w:pPr>
+        <w:spacing w:after="0" w:line="240" w:lineRule="auto"/>
+      </w:pPr>
+    </w:p>
+    <w:p>
+      <w:pPr>
+        <w:spacing w:after="0" w:line="240" w:lineRule="auto"/>
+      </w:pPr>
+      <w:r>
+        <w:t xml:space="preserve">                var ninja = new Ninja</w:t>
+      </w:r>
+    </w:p>
+    <w:p>
+      <w:pPr>
+        <w:spacing w:after="0" w:line="240" w:lineRule="auto"/>
+      </w:pPr>
+      <w:r>
+        <w:t xml:space="preserve">                {</w:t>
+      </w:r>
+    </w:p>
+    <w:p>
+      <w:pPr>
+        <w:spacing w:after="0" w:line="240" w:lineRule="auto"/>
+      </w:pPr>
+      <w:r>
+        <w:t xml:space="preserve">                    Name = "Kacy Catanzaro",</w:t>
+      </w:r>
+    </w:p>
+    <w:p>
+      <w:pPr>
+        <w:spacing w:after="0" w:line="240" w:lineRule="auto"/>
+      </w:pPr>
+      <w:r>
+        <w:t xml:space="preserve">                    ServedInOniwaban = false,</w:t>
+      </w:r>
+    </w:p>
+    <w:p>
+      <w:pPr>
+        <w:spacing w:after="0" w:line="240" w:lineRule="auto"/>
+      </w:pPr>
+      <w:r>
+        <w:t xml:space="preserve">                    DateOfBirth = new DateTime(1990, 1, 14),</w:t>
+      </w:r>
+    </w:p>
+    <w:p>
+      <w:pPr>
+        <w:spacing w:after="0" w:line="240" w:lineRule="auto"/>
+      </w:pPr>
+      <w:r>
+        <w:t xml:space="preserve">                    ClanId = 1</w:t>
+      </w:r>
+    </w:p>
+    <w:p>
+      <w:pPr>
+        <w:spacing w:after="0" w:line="240" w:lineRule="auto"/>
+      </w:pPr>
+      <w:r>
+        <w:t xml:space="preserve">                };</w:t>
+      </w:r>
+    </w:p>
+    <w:p>
+      <w:pPr>
+        <w:spacing w:after="0" w:line="240" w:lineRule="auto"/>
+      </w:pPr>
+      <w:r>
+        <w:t xml:space="preserve">                var muscles = new NinjaEquipment</w:t>
+      </w:r>
+    </w:p>
+    <w:p>
+      <w:pPr>
+        <w:spacing w:after="0" w:line="240" w:lineRule="auto"/>
+      </w:pPr>
+      <w:r>
+        <w:t xml:space="preserve">                {</w:t>
+      </w:r>
+    </w:p>
+    <w:p>
+      <w:pPr>
+        <w:spacing w:after="0" w:line="240" w:lineRule="auto"/>
+      </w:pPr>
+      <w:r>
+        <w:t xml:space="preserve">                    Name = "Muscles",</w:t>
+      </w:r>
+    </w:p>
+    <w:p>
+      <w:pPr>
+        <w:spacing w:after="0" w:line="240" w:lineRule="auto"/>
+      </w:pPr>
+      <w:r>
+        <w:t xml:space="preserve">                    Type = EquipmentType.Tool,</w:t>
+      </w:r>
+    </w:p>
+    <w:p>
+      <w:pPr>
+        <w:spacing w:after="0" w:line="240" w:lineRule="auto"/>
+      </w:pPr>
+      <w:r>
+        <w:t xml:space="preserve">                };</w:t>
+      </w:r>
+    </w:p>
+    <w:p>
+      <w:pPr>
+        <w:spacing w:after="0" w:line="240" w:lineRule="auto"/>
+      </w:pPr>
+      <w:r>
+        <w:t xml:space="preserve">                var spunk = new NinjaEquipment</w:t>
+      </w:r>
+    </w:p>
+    <w:p>
+      <w:pPr>
+        <w:spacing w:after="0" w:line="240" w:lineRule="auto"/>
+      </w:pPr>
+      <w:r>
+        <w:t xml:space="preserve">                {</w:t>
+      </w:r>
+    </w:p>
+    <w:p>
+      <w:pPr>
+        <w:spacing w:after="0" w:line="240" w:lineRule="auto"/>
+      </w:pPr>
+      <w:r>
+        <w:t xml:space="preserve">                    Name = "Spunk",</w:t>
+      </w:r>
+    </w:p>
+    <w:p>
+      <w:pPr>
+        <w:spacing w:after="0" w:line="240" w:lineRule="auto"/>
+      </w:pPr>
+      <w:r>
+        <w:t xml:space="preserve">                    Type = EquipmentType.Weapon</w:t>
+      </w:r>
+    </w:p>
+    <w:p>
+      <w:pPr>
+        <w:spacing w:after="0" w:line="240" w:lineRule="auto"/>
+      </w:pPr>
+      <w:r>
+        <w:t xml:space="preserve">                };</w:t>
+      </w:r>
+    </w:p>
+    <w:p>
+      <w:pPr>
+        <w:spacing w:after="0" w:line="240" w:lineRule="auto"/>
+      </w:pPr>
+    </w:p>
+    <w:p>
+      <w:pPr>
+        <w:spacing w:after="0" w:line="240" w:lineRule="auto"/>
+      </w:pPr>
+      <w:r>
+        <w:t xml:space="preserve">                ninja.EquipmentOwned.Add(muscles);</w:t>
+      </w:r>
+    </w:p>
+    <w:p>
+      <w:pPr>
+        <w:spacing w:after="0" w:line="240" w:lineRule="auto"/>
+      </w:pPr>
+      <w:r>
+        <w:t xml:space="preserve">                ninja.EquipmentOwned.Add(spunk);</w:t>
+      </w:r>
+    </w:p>
+    <w:p>
+      <w:pPr>
+        <w:spacing w:after="0" w:line="240" w:lineRule="auto"/>
+      </w:pPr>
+      <w:r>
+        <w:t xml:space="preserve">                context.Ninjas.Add(ninja);</w:t>
       </w:r>
     </w:p>
     <w:p>
@@ -9902,7 +11113,7 @@
         <w:spacing w:after="0" w:line="240" w:lineRule="auto"/>
       </w:pPr>
       <w:r>
-        <w:t xml:space="preserve">        private static void RetrieveDataWithFind()</w:t>
+        <w:t xml:space="preserve">        private static void SimpleNinjaGraphQuery()</w:t>
       </w:r>
     </w:p>
     <w:p>
@@ -9918,14 +11129,6 @@
         <w:spacing w:after="0" w:line="240" w:lineRule="auto"/>
       </w:pPr>
       <w:r>
-        <w:t xml:space="preserve">            var keyval = 4;</w:t>
-      </w:r>
-    </w:p>
-    <w:p>
-      <w:pPr>
-        <w:spacing w:after="0" w:line="240" w:lineRule="auto"/>
-      </w:pPr>
-      <w:r>
         <w:t xml:space="preserve">            using (var context = new NinjaContext())</w:t>
       </w:r>
     </w:p>
@@ -9949,45 +11152,58 @@
       <w:pPr>
         <w:spacing w:after="0" w:line="240" w:lineRule="auto"/>
       </w:pPr>
-      <w:r>
-        <w:t xml:space="preserve">                var ninja = context.Ninjas.Find(keyval);</w:t>
-      </w:r>
-    </w:p>
-    <w:p>
-      <w:pPr>
-        <w:spacing w:after="0" w:line="240" w:lineRule="auto"/>
-      </w:pPr>
-      <w:r>
-        <w:t xml:space="preserve">                Console.WriteLine("After Find#1:" + ninja.Name);</w:t>
-      </w:r>
-    </w:p>
-    <w:p>
-      <w:pPr>
-        <w:spacing w:after="0" w:line="240" w:lineRule="auto"/>
-      </w:pPr>
-    </w:p>
-    <w:p>
-      <w:pPr>
-        <w:spacing w:after="0" w:line="240" w:lineRule="auto"/>
-      </w:pPr>
-      <w:r>
-        <w:t xml:space="preserve">                var someNinja = context.Ninjas.Find(keyval);</w:t>
-      </w:r>
-    </w:p>
-    <w:p>
-      <w:pPr>
-        <w:spacing w:after="0" w:line="240" w:lineRule="auto"/>
-      </w:pPr>
-      <w:r>
-        <w:t xml:space="preserve">                Console.WriteLine("After Find#2:" + someNinja.Name);</w:t>
-      </w:r>
-    </w:p>
-    <w:p>
-      <w:pPr>
-        <w:spacing w:after="0" w:line="240" w:lineRule="auto"/>
-      </w:pPr>
-      <w:r>
-        <w:t xml:space="preserve">                ninja = null;</w:t>
+    </w:p>
+    <w:p>
+      <w:pPr>
+        <w:spacing w:after="0" w:line="240" w:lineRule="auto"/>
+      </w:pPr>
+      <w:r>
+        <w:t xml:space="preserve">                //var ninjas = context.Ninjas.Include(n =&gt; n.EquipmentOwned)</w:t>
+      </w:r>
+    </w:p>
+    <w:p>
+      <w:pPr>
+        <w:spacing w:after="0" w:line="240" w:lineRule="auto"/>
+      </w:pPr>
+      <w:r>
+        <w:t xml:space="preserve">                //    .FirstOrDefault(n =&gt; n.Name.StartsWith("Kacy"));</w:t>
+      </w:r>
+    </w:p>
+    <w:p>
+      <w:pPr>
+        <w:spacing w:after="0" w:line="240" w:lineRule="auto"/>
+      </w:pPr>
+    </w:p>
+    <w:p>
+      <w:pPr>
+        <w:spacing w:after="0" w:line="240" w:lineRule="auto"/>
+      </w:pPr>
+      <w:r>
+        <w:t xml:space="preserve">                var ninja = context.Ninjas</w:t>
+      </w:r>
+    </w:p>
+    <w:p>
+      <w:pPr>
+        <w:spacing w:after="0" w:line="240" w:lineRule="auto"/>
+      </w:pPr>
+      <w:r>
+        <w:t xml:space="preserve">                           .FirstOrDefault(n =&gt; n.Name.StartsWith("Kacy"));</w:t>
+      </w:r>
+    </w:p>
+    <w:p>
+      <w:pPr>
+        <w:spacing w:after="0" w:line="240" w:lineRule="auto"/>
+      </w:pPr>
+      <w:r>
+        <w:t xml:space="preserve">                Console.WriteLine("Ninja Retrieved:" + ninja.Name);</w:t>
+      </w:r>
+    </w:p>
+    <w:p>
+      <w:pPr>
+        <w:spacing w:after="0" w:line="240" w:lineRule="auto"/>
+      </w:pPr>
+      <w:r>
+        <w:t xml:space="preserve">                context.Entry(ninja).Collection(n =&gt; n.EquipmentOwned).Load();</w:t>
       </w:r>
     </w:p>
     <w:p>
@@ -10016,7 +11232,7 @@
         <w:spacing w:after="0" w:line="240" w:lineRule="auto"/>
       </w:pPr>
       <w:r>
-        <w:t xml:space="preserve">        private static void RetrieveDataWithStoredProc()</w:t>
+        <w:t xml:space="preserve">        private static void ProjectionQuery()</w:t>
       </w:r>
     </w:p>
     <w:p>
@@ -10040,466 +11256,229 @@
         <w:spacing w:after="0" w:line="240" w:lineRule="auto"/>
       </w:pPr>
       <w:r>
+        <w:t xml:space="preserve">            {</w:t>
+      </w:r>
+    </w:p>
+    <w:p>
+      <w:pPr>
+        <w:spacing w:after="0" w:line="240" w:lineRule="auto"/>
+      </w:pPr>
+      <w:r>
+        <w:t xml:space="preserve">                context.Database.Log = Console.WriteLine;</w:t>
+      </w:r>
+    </w:p>
+    <w:p>
+      <w:pPr>
+        <w:spacing w:after="0" w:line="240" w:lineRule="auto"/>
+      </w:pPr>
+      <w:r>
+        <w:t xml:space="preserve">                var ninjas = context.Ninjas</w:t>
+      </w:r>
+    </w:p>
+    <w:p>
+      <w:pPr>
+        <w:spacing w:after="0" w:line="240" w:lineRule="auto"/>
+      </w:pPr>
+      <w:r>
+        <w:t xml:space="preserve">                    .Select(n =&gt; new { n.Name, n.DateOfBirth, n.EquipmentOwned })</w:t>
+      </w:r>
+    </w:p>
+    <w:p>
+      <w:pPr>
+        <w:spacing w:after="0" w:line="240" w:lineRule="auto"/>
+      </w:pPr>
+      <w:r>
+        <w:t xml:space="preserve">                    .ToList();</w:t>
+      </w:r>
+    </w:p>
+    <w:p>
+      <w:pPr>
+        <w:spacing w:after="0" w:line="240" w:lineRule="auto"/>
+      </w:pPr>
+      <w:r>
+        <w:t xml:space="preserve">            }</w:t>
+      </w:r>
+    </w:p>
+    <w:p>
+      <w:pPr>
+        <w:spacing w:after="0" w:line="240" w:lineRule="auto"/>
+      </w:pPr>
+      <w:r>
+        <w:t xml:space="preserve">        }</w:t>
+      </w:r>
+    </w:p>
+    <w:p>
+      <w:pPr>
+        <w:spacing w:after="0" w:line="240" w:lineRule="auto"/>
+      </w:pPr>
+    </w:p>
+    <w:p>
+      <w:pPr>
+        <w:spacing w:after="0" w:line="240" w:lineRule="auto"/>
+      </w:pPr>
+      <w:r>
+        <w:t xml:space="preserve">        private static void ReseedDatabase()</w:t>
+      </w:r>
+    </w:p>
+    <w:p>
+      <w:pPr>
+        <w:spacing w:after="0" w:line="240" w:lineRule="auto"/>
+      </w:pPr>
+      <w:r>
+        <w:t xml:space="preserve">        {</w:t>
+      </w:r>
+    </w:p>
+    <w:p>
+      <w:pPr>
+        <w:spacing w:after="0" w:line="240" w:lineRule="auto"/>
+      </w:pPr>
+      <w:r>
+        <w:t xml:space="preserve">            Database.SetInitializer(new DropCreateDatabaseAlways&lt;NinjaContext&gt;());</w:t>
+      </w:r>
+    </w:p>
+    <w:p>
+      <w:pPr>
+        <w:spacing w:after="0" w:line="240" w:lineRule="auto"/>
+      </w:pPr>
+      <w:r>
+        <w:t xml:space="preserve">            using (var context = new NinjaContext())</w:t>
+      </w:r>
+    </w:p>
+    <w:p>
+      <w:pPr>
+        <w:spacing w:after="0" w:line="240" w:lineRule="auto"/>
+      </w:pPr>
+      <w:r>
+        <w:t xml:space="preserve">            {</w:t>
+      </w:r>
+    </w:p>
+    <w:p>
+      <w:pPr>
+        <w:spacing w:after="0" w:line="240" w:lineRule="auto"/>
+      </w:pPr>
+      <w:r>
+        <w:t xml:space="preserve">                context.Clans.Add(new Clan { ClanName = "Vermont Clan" });</w:t>
+      </w:r>
+    </w:p>
+    <w:p>
+      <w:pPr>
+        <w:spacing w:after="0" w:line="240" w:lineRule="auto"/>
+      </w:pPr>
+      <w:r>
+        <w:t xml:space="preserve">                var j = new Ninja</w:t>
+      </w:r>
+    </w:p>
+    <w:p>
+      <w:pPr>
+        <w:spacing w:after="0" w:line="240" w:lineRule="auto"/>
+      </w:pPr>
+      <w:r>
+        <w:t xml:space="preserve">                {</w:t>
+      </w:r>
+    </w:p>
+    <w:p>
+      <w:pPr>
+        <w:spacing w:after="0" w:line="240" w:lineRule="auto"/>
+      </w:pPr>
+      <w:r>
+        <w:t xml:space="preserve">                    Name = "JulieSan",</w:t>
+      </w:r>
+    </w:p>
+    <w:p>
+      <w:pPr>
+        <w:spacing w:after="0" w:line="240" w:lineRule="auto"/>
+      </w:pPr>
+      <w:r>
+        <w:t xml:space="preserve">                    ServedInOniwaban = false,</w:t>
+      </w:r>
+    </w:p>
+    <w:p>
+      <w:pPr>
+        <w:spacing w:after="0" w:line="240" w:lineRule="auto"/>
+      </w:pPr>
+      <w:r>
+        <w:t xml:space="preserve">                    DateOfBirth = new DateTime(1980, 1, 1),</w:t>
+      </w:r>
+    </w:p>
+    <w:p>
+      <w:pPr>
+        <w:spacing w:after="0" w:line="240" w:lineRule="auto"/>
+      </w:pPr>
+      <w:r>
+        <w:t xml:space="preserve">                    ClanId = 1</w:t>
+      </w:r>
+    </w:p>
+    <w:p>
+      <w:pPr>
+        <w:spacing w:after="0" w:line="240" w:lineRule="auto"/>
+      </w:pPr>
+      <w:r>
+        <w:t xml:space="preserve">                };</w:t>
+      </w:r>
+    </w:p>
+    <w:p>
+      <w:pPr>
+        <w:spacing w:after="0" w:line="240" w:lineRule="auto"/>
+      </w:pPr>
+      <w:r>
+        <w:t xml:space="preserve">                var s = new Ninja</w:t>
+      </w:r>
+    </w:p>
+    <w:p>
+      <w:pPr>
+        <w:spacing w:after="0" w:line="240" w:lineRule="auto"/>
+      </w:pPr>
+      <w:r>
+        <w:t xml:space="preserve">                {</w:t>
+      </w:r>
+    </w:p>
+    <w:p>
+      <w:pPr>
+        <w:spacing w:after="0" w:line="240" w:lineRule="auto"/>
+      </w:pPr>
+      <w:r>
+        <w:t xml:space="preserve">                    Name = "SampsonSan",</w:t>
+      </w:r>
+    </w:p>
+    <w:p>
+      <w:pPr>
+        <w:spacing w:after="0" w:line="240" w:lineRule="auto"/>
+      </w:pPr>
+      <w:r>
+        <w:t xml:space="preserve">                    ServedInOniwaban = false,</w:t>
+      </w:r>
+    </w:p>
+    <w:p>
+      <w:pPr>
+        <w:spacing w:after="0" w:line="240" w:lineRule="auto"/>
+      </w:pPr>
+      <w:r>
+        <w:t xml:space="preserve">                    DateOfBirth = new DateTime(2008, 1, 28),</w:t>
+      </w:r>
+    </w:p>
+    <w:p>
+      <w:pPr>
+        <w:spacing w:after="0" w:line="240" w:lineRule="auto"/>
+      </w:pPr>
+      <w:r>
+        <w:t xml:space="preserve">                    ClanId = 1</w:t>
+      </w:r>
+    </w:p>
+    <w:p>
+      <w:pPr>
+        <w:spacing w:after="0" w:line="240" w:lineRule="auto"/>
+      </w:pPr>
+      <w:r>
+        <w:t xml:space="preserve">                };</w:t>
+      </w:r>
+    </w:p>
+    <w:p>
+      <w:pPr>
+        <w:spacing w:after="0" w:line="240" w:lineRule="auto"/>
+      </w:pPr>
+      <w:r>
         <w:lastRenderedPageBreak/>
-        <w:t xml:space="preserve">            {</w:t>
-      </w:r>
-    </w:p>
-    <w:p>
-      <w:pPr>
-        <w:spacing w:after="0" w:line="240" w:lineRule="auto"/>
-      </w:pPr>
-      <w:r>
-        <w:t xml:space="preserve">                context.Database.Log = Console.WriteLine;</w:t>
-      </w:r>
-    </w:p>
-    <w:p>
-      <w:pPr>
-        <w:spacing w:after="0" w:line="240" w:lineRule="auto"/>
-      </w:pPr>
-      <w:r>
-        <w:t xml:space="preserve">                var ninjas = context.Ninjas.SqlQuery("exec GetOldNinjas").ToList();</w:t>
-      </w:r>
-    </w:p>
-    <w:p>
-      <w:pPr>
-        <w:spacing w:after="0" w:line="240" w:lineRule="auto"/>
-      </w:pPr>
-      <w:r>
-        <w:t xml:space="preserve">                //foreach (var ninja in ninjas)</w:t>
-      </w:r>
-    </w:p>
-    <w:p>
-      <w:pPr>
-        <w:spacing w:after="0" w:line="240" w:lineRule="auto"/>
-      </w:pPr>
-      <w:r>
-        <w:t xml:space="preserve">                //{</w:t>
-      </w:r>
-    </w:p>
-    <w:p>
-      <w:pPr>
-        <w:spacing w:after="0" w:line="240" w:lineRule="auto"/>
-      </w:pPr>
-      <w:r>
-        <w:t xml:space="preserve">                //    Console.WriteLine(ninja.Name);</w:t>
-      </w:r>
-    </w:p>
-    <w:p>
-      <w:pPr>
-        <w:spacing w:after="0" w:line="240" w:lineRule="auto"/>
-      </w:pPr>
-      <w:r>
-        <w:t xml:space="preserve">                //}</w:t>
-      </w:r>
-    </w:p>
-    <w:p>
-      <w:pPr>
-        <w:spacing w:after="0" w:line="240" w:lineRule="auto"/>
-      </w:pPr>
-      <w:r>
-        <w:t xml:space="preserve">            }</w:t>
-      </w:r>
-    </w:p>
-    <w:p>
-      <w:pPr>
-        <w:spacing w:after="0" w:line="240" w:lineRule="auto"/>
-      </w:pPr>
-      <w:r>
-        <w:t xml:space="preserve">        }</w:t>
-      </w:r>
-    </w:p>
-    <w:p>
-      <w:pPr>
-        <w:spacing w:after="0" w:line="240" w:lineRule="auto"/>
-      </w:pPr>
-    </w:p>
-    <w:p>
-      <w:pPr>
-        <w:spacing w:after="0" w:line="240" w:lineRule="auto"/>
-      </w:pPr>
-      <w:r>
-        <w:t xml:space="preserve">        private static void DeleteNinja()</w:t>
-      </w:r>
-    </w:p>
-    <w:p>
-      <w:pPr>
-        <w:spacing w:after="0" w:line="240" w:lineRule="auto"/>
-      </w:pPr>
-      <w:r>
-        <w:t xml:space="preserve">        {</w:t>
-      </w:r>
-    </w:p>
-    <w:p>
-      <w:pPr>
-        <w:spacing w:after="0" w:line="240" w:lineRule="auto"/>
-      </w:pPr>
-      <w:r>
-        <w:t xml:space="preserve">            Ninja ninja;</w:t>
-      </w:r>
-    </w:p>
-    <w:p>
-      <w:pPr>
-        <w:spacing w:after="0" w:line="240" w:lineRule="auto"/>
-      </w:pPr>
-      <w:r>
-        <w:t xml:space="preserve">            using (var context = new NinjaContext())</w:t>
-      </w:r>
-    </w:p>
-    <w:p>
-      <w:pPr>
-        <w:spacing w:after="0" w:line="240" w:lineRule="auto"/>
-      </w:pPr>
-      <w:r>
-        <w:t xml:space="preserve">            {</w:t>
-      </w:r>
-    </w:p>
-    <w:p>
-      <w:pPr>
-        <w:spacing w:after="0" w:line="240" w:lineRule="auto"/>
-      </w:pPr>
-      <w:r>
-        <w:t xml:space="preserve">                context.Database.Log = Console.WriteLine;</w:t>
-      </w:r>
-    </w:p>
-    <w:p>
-      <w:pPr>
-        <w:spacing w:after="0" w:line="240" w:lineRule="auto"/>
-      </w:pPr>
-      <w:r>
-        <w:t xml:space="preserve">                ninja = context.Ninjas.FirstOrDefault();</w:t>
-      </w:r>
-    </w:p>
-    <w:p>
-      <w:pPr>
-        <w:spacing w:after="0" w:line="240" w:lineRule="auto"/>
-      </w:pPr>
-      <w:r>
-        <w:t xml:space="preserve">                //context.Ninjas.Remove(ninja);</w:t>
-      </w:r>
-    </w:p>
-    <w:p>
-      <w:pPr>
-        <w:spacing w:after="0" w:line="240" w:lineRule="auto"/>
-      </w:pPr>
-      <w:r>
-        <w:t xml:space="preserve">                //context.SaveChanges();</w:t>
-      </w:r>
-    </w:p>
-    <w:p>
-      <w:pPr>
-        <w:spacing w:after="0" w:line="240" w:lineRule="auto"/>
-      </w:pPr>
-      <w:r>
-        <w:t xml:space="preserve">            }</w:t>
-      </w:r>
-    </w:p>
-    <w:p>
-      <w:pPr>
-        <w:spacing w:after="0" w:line="240" w:lineRule="auto"/>
-      </w:pPr>
-      <w:r>
-        <w:t xml:space="preserve">            using (var context = new NinjaContext())</w:t>
-      </w:r>
-    </w:p>
-    <w:p>
-      <w:pPr>
-        <w:spacing w:after="0" w:line="240" w:lineRule="auto"/>
-      </w:pPr>
-      <w:r>
-        <w:t xml:space="preserve">            {</w:t>
-      </w:r>
-    </w:p>
-    <w:p>
-      <w:pPr>
-        <w:spacing w:after="0" w:line="240" w:lineRule="auto"/>
-      </w:pPr>
-      <w:r>
-        <w:t xml:space="preserve">                context.Database.Log = Console.WriteLine;</w:t>
-      </w:r>
-    </w:p>
-    <w:p>
-      <w:pPr>
-        <w:spacing w:after="0" w:line="240" w:lineRule="auto"/>
-      </w:pPr>
-      <w:r>
-        <w:t xml:space="preserve">                //context.Ninjas.Attach(ninja);</w:t>
-      </w:r>
-    </w:p>
-    <w:p>
-      <w:pPr>
-        <w:spacing w:after="0" w:line="240" w:lineRule="auto"/>
-      </w:pPr>
-      <w:r>
-        <w:t xml:space="preserve">                //context.Ninjas.Remove(ninja);</w:t>
-      </w:r>
-    </w:p>
-    <w:p>
-      <w:pPr>
-        <w:spacing w:after="0" w:line="240" w:lineRule="auto"/>
-      </w:pPr>
-      <w:r>
-        <w:t xml:space="preserve">                context.Entry(ninja).State = EntityState.Deleted;</w:t>
-      </w:r>
-    </w:p>
-    <w:p>
-      <w:pPr>
-        <w:spacing w:after="0" w:line="240" w:lineRule="auto"/>
-      </w:pPr>
-      <w:r>
-        <w:t xml:space="preserve">                context.SaveChanges();</w:t>
-      </w:r>
-    </w:p>
-    <w:p>
-      <w:pPr>
-        <w:spacing w:after="0" w:line="240" w:lineRule="auto"/>
-      </w:pPr>
-      <w:r>
-        <w:t xml:space="preserve">            }</w:t>
-      </w:r>
-    </w:p>
-    <w:p>
-      <w:pPr>
-        <w:spacing w:after="0" w:line="240" w:lineRule="auto"/>
-      </w:pPr>
-      <w:r>
-        <w:t xml:space="preserve">        }</w:t>
-      </w:r>
-    </w:p>
-    <w:p>
-      <w:pPr>
-        <w:spacing w:after="0" w:line="240" w:lineRule="auto"/>
-      </w:pPr>
-    </w:p>
-    <w:p>
-      <w:pPr>
-        <w:spacing w:after="0" w:line="240" w:lineRule="auto"/>
-      </w:pPr>
-      <w:r>
-        <w:t xml:space="preserve">        private static void DeleteNinjaWithKeyValue()</w:t>
-      </w:r>
-    </w:p>
-    <w:p>
-      <w:pPr>
-        <w:spacing w:after="0" w:line="240" w:lineRule="auto"/>
-      </w:pPr>
-      <w:r>
-        <w:t xml:space="preserve">        {</w:t>
-      </w:r>
-    </w:p>
-    <w:p>
-      <w:pPr>
-        <w:spacing w:after="0" w:line="240" w:lineRule="auto"/>
-      </w:pPr>
-      <w:r>
-        <w:t xml:space="preserve">            var keyval = 1;</w:t>
-      </w:r>
-    </w:p>
-    <w:p>
-      <w:pPr>
-        <w:spacing w:after="0" w:line="240" w:lineRule="auto"/>
-      </w:pPr>
-      <w:r>
-        <w:t xml:space="preserve">            using (var context = new NinjaContext())</w:t>
-      </w:r>
-    </w:p>
-    <w:p>
-      <w:pPr>
-        <w:spacing w:after="0" w:line="240" w:lineRule="auto"/>
-      </w:pPr>
-      <w:r>
-        <w:t xml:space="preserve">            {</w:t>
-      </w:r>
-    </w:p>
-    <w:p>
-      <w:pPr>
-        <w:spacing w:after="0" w:line="240" w:lineRule="auto"/>
-      </w:pPr>
-      <w:r>
-        <w:t xml:space="preserve">                context.Database.Log = Console.WriteLine;</w:t>
-      </w:r>
-    </w:p>
-    <w:p>
-      <w:pPr>
-        <w:spacing w:after="0" w:line="240" w:lineRule="auto"/>
-      </w:pPr>
-      <w:r>
-        <w:t xml:space="preserve">                var ninja = context.Ninjas.Find(keyval);</w:t>
-      </w:r>
-    </w:p>
-    <w:p>
-      <w:pPr>
-        <w:spacing w:after="0" w:line="240" w:lineRule="auto"/>
-      </w:pPr>
-      <w:r>
-        <w:t xml:space="preserve">                context.Ninjas.Remove(ninja);</w:t>
-      </w:r>
-    </w:p>
-    <w:p>
-      <w:pPr>
-        <w:spacing w:after="0" w:line="240" w:lineRule="auto"/>
-      </w:pPr>
-      <w:r>
-        <w:t xml:space="preserve">                context.SaveChanges();</w:t>
-      </w:r>
-    </w:p>
-    <w:p>
-      <w:pPr>
-        <w:spacing w:after="0" w:line="240" w:lineRule="auto"/>
-      </w:pPr>
-      <w:r>
-        <w:t xml:space="preserve">            }</w:t>
-      </w:r>
-    </w:p>
-    <w:p>
-      <w:pPr>
-        <w:spacing w:after="0" w:line="240" w:lineRule="auto"/>
-      </w:pPr>
-      <w:r>
-        <w:t xml:space="preserve">        }</w:t>
-      </w:r>
-    </w:p>
-    <w:p>
-      <w:pPr>
-        <w:spacing w:after="0" w:line="240" w:lineRule="auto"/>
-      </w:pPr>
-    </w:p>
-    <w:p>
-      <w:pPr>
-        <w:spacing w:after="0" w:line="240" w:lineRule="auto"/>
-      </w:pPr>
-      <w:r>
-        <w:t xml:space="preserve">        private static void DeleteNinjaViaStoredProcedure()</w:t>
-      </w:r>
-    </w:p>
-    <w:p>
-      <w:pPr>
-        <w:spacing w:after="0" w:line="240" w:lineRule="auto"/>
-      </w:pPr>
-      <w:r>
-        <w:t xml:space="preserve">        {</w:t>
-      </w:r>
-    </w:p>
-    <w:p>
-      <w:pPr>
-        <w:spacing w:after="0" w:line="240" w:lineRule="auto"/>
-      </w:pPr>
-      <w:r>
-        <w:t xml:space="preserve">            var keyval = 3;</w:t>
-      </w:r>
-    </w:p>
-    <w:p>
-      <w:pPr>
-        <w:spacing w:after="0" w:line="240" w:lineRule="auto"/>
-      </w:pPr>
-      <w:r>
-        <w:t xml:space="preserve">            using (var context = new NinjaContext())</w:t>
-      </w:r>
-    </w:p>
-    <w:p>
-      <w:pPr>
-        <w:spacing w:after="0" w:line="240" w:lineRule="auto"/>
-      </w:pPr>
-      <w:r>
-        <w:t xml:space="preserve">            {</w:t>
-      </w:r>
-    </w:p>
-    <w:p>
-      <w:pPr>
-        <w:spacing w:after="0" w:line="240" w:lineRule="auto"/>
-      </w:pPr>
-      <w:r>
-        <w:t xml:space="preserve">                context.Database.Log = Console.WriteLine;</w:t>
-      </w:r>
-    </w:p>
-    <w:p>
-      <w:pPr>
-        <w:spacing w:after="0" w:line="240" w:lineRule="auto"/>
-      </w:pPr>
-      <w:r>
-        <w:lastRenderedPageBreak/>
-        <w:t xml:space="preserve">                context.Database.ExecuteSqlCommand(</w:t>
-      </w:r>
-    </w:p>
-    <w:p>
-      <w:pPr>
-        <w:spacing w:after="0" w:line="240" w:lineRule="auto"/>
-      </w:pPr>
-      <w:r>
-        <w:t xml:space="preserve">                    "exec DeleteNinjaViaId {0}", keyval);</w:t>
-      </w:r>
-    </w:p>
-    <w:p>
-      <w:pPr>
-        <w:spacing w:after="0" w:line="240" w:lineRule="auto"/>
-      </w:pPr>
-      <w:r>
-        <w:t xml:space="preserve">            }</w:t>
-      </w:r>
-    </w:p>
-    <w:p>
-      <w:pPr>
-        <w:spacing w:after="0" w:line="240" w:lineRule="auto"/>
-      </w:pPr>
-      <w:r>
-        <w:t xml:space="preserve">        }</w:t>
-      </w:r>
-    </w:p>
-    <w:p>
-      <w:pPr>
-        <w:spacing w:after="0" w:line="240" w:lineRule="auto"/>
-      </w:pPr>
-    </w:p>
-    <w:p>
-      <w:pPr>
-        <w:spacing w:after="0" w:line="240" w:lineRule="auto"/>
-      </w:pPr>
-      <w:r>
-        <w:t xml:space="preserve">        private static void InsertNinjaWithEquipment()</w:t>
-      </w:r>
-    </w:p>
-    <w:p>
-      <w:pPr>
-        <w:spacing w:after="0" w:line="240" w:lineRule="auto"/>
-      </w:pPr>
-      <w:r>
-        <w:t xml:space="preserve">        {</w:t>
-      </w:r>
-    </w:p>
-    <w:p>
-      <w:pPr>
-        <w:spacing w:after="0" w:line="240" w:lineRule="auto"/>
-      </w:pPr>
-      <w:r>
-        <w:t xml:space="preserve">            using (var context = new NinjaContext())</w:t>
-      </w:r>
-    </w:p>
-    <w:p>
-      <w:pPr>
-        <w:spacing w:after="0" w:line="240" w:lineRule="auto"/>
-      </w:pPr>
-      <w:r>
-        <w:t xml:space="preserve">            {</w:t>
-      </w:r>
-    </w:p>
-    <w:p>
-      <w:pPr>
-        <w:spacing w:after="0" w:line="240" w:lineRule="auto"/>
-      </w:pPr>
-      <w:r>
-        <w:t xml:space="preserve">                context.Database.Log = Console.WriteLine;</w:t>
-      </w:r>
-    </w:p>
-    <w:p>
-      <w:pPr>
-        <w:spacing w:after="0" w:line="240" w:lineRule="auto"/>
-      </w:pPr>
-    </w:p>
-    <w:p>
-      <w:pPr>
-        <w:spacing w:after="0" w:line="240" w:lineRule="auto"/>
-      </w:pPr>
-      <w:r>
-        <w:t xml:space="preserve">                var ninja = new Ninja</w:t>
+        <w:t xml:space="preserve">                var l = new Ninja</w:t>
       </w:r>
     </w:p>
     <w:p>
@@ -10515,7 +11494,7 @@
         <w:spacing w:after="0" w:line="240" w:lineRule="auto"/>
       </w:pPr>
       <w:r>
-        <w:t xml:space="preserve">                    Name = "Kacy Catanzaro",</w:t>
+        <w:t xml:space="preserve">                    Name = "Leonardo",</w:t>
       </w:r>
     </w:p>
     <w:p>
@@ -10531,7 +11510,7 @@
         <w:spacing w:after="0" w:line="240" w:lineRule="auto"/>
       </w:pPr>
       <w:r>
-        <w:t xml:space="preserve">                    DateOfBirth = new DateTime(1990, 1, 14),</w:t>
+        <w:t xml:space="preserve">                    DateOfBirth = new DateTime(1984, 1, 1),</w:t>
       </w:r>
     </w:p>
     <w:p>
@@ -10555,7 +11534,7 @@
         <w:spacing w:after="0" w:line="240" w:lineRule="auto"/>
       </w:pPr>
       <w:r>
-        <w:t xml:space="preserve">                var muscles = new NinjaEquipment</w:t>
+        <w:t xml:space="preserve">                var r = new Ninja</w:t>
       </w:r>
     </w:p>
     <w:p>
@@ -10571,398 +11550,7 @@
         <w:spacing w:after="0" w:line="240" w:lineRule="auto"/>
       </w:pPr>
       <w:r>
-        <w:t xml:space="preserve">                    Name = "Muscles",</w:t>
-      </w:r>
-    </w:p>
-    <w:p>
-      <w:pPr>
-        <w:spacing w:after="0" w:line="240" w:lineRule="auto"/>
-      </w:pPr>
-      <w:r>
-        <w:t xml:space="preserve">                    Type = EquipmentType.Tool,</w:t>
-      </w:r>
-    </w:p>
-    <w:p>
-      <w:pPr>
-        <w:spacing w:after="0" w:line="240" w:lineRule="auto"/>
-      </w:pPr>
-      <w:r>
-        <w:t xml:space="preserve">                };</w:t>
-      </w:r>
-    </w:p>
-    <w:p>
-      <w:pPr>
-        <w:spacing w:after="0" w:line="240" w:lineRule="auto"/>
-      </w:pPr>
-      <w:r>
-        <w:t xml:space="preserve">                var spunk = new NinjaEquipment</w:t>
-      </w:r>
-    </w:p>
-    <w:p>
-      <w:pPr>
-        <w:spacing w:after="0" w:line="240" w:lineRule="auto"/>
-      </w:pPr>
-      <w:r>
-        <w:t xml:space="preserve">                {</w:t>
-      </w:r>
-    </w:p>
-    <w:p>
-      <w:pPr>
-        <w:spacing w:after="0" w:line="240" w:lineRule="auto"/>
-      </w:pPr>
-      <w:r>
-        <w:t xml:space="preserve">                    Name = "Spunk",</w:t>
-      </w:r>
-    </w:p>
-    <w:p>
-      <w:pPr>
-        <w:spacing w:after="0" w:line="240" w:lineRule="auto"/>
-      </w:pPr>
-      <w:r>
-        <w:t xml:space="preserve">                    Type = EquipmentType.Weapon</w:t>
-      </w:r>
-    </w:p>
-    <w:p>
-      <w:pPr>
-        <w:spacing w:after="0" w:line="240" w:lineRule="auto"/>
-      </w:pPr>
-      <w:r>
-        <w:t xml:space="preserve">                };</w:t>
-      </w:r>
-    </w:p>
-    <w:p>
-      <w:pPr>
-        <w:spacing w:after="0" w:line="240" w:lineRule="auto"/>
-      </w:pPr>
-    </w:p>
-    <w:p>
-      <w:pPr>
-        <w:spacing w:after="0" w:line="240" w:lineRule="auto"/>
-      </w:pPr>
-      <w:r>
-        <w:t xml:space="preserve">                ninja.EquipmentOwned.Add(muscles);</w:t>
-      </w:r>
-    </w:p>
-    <w:p>
-      <w:pPr>
-        <w:spacing w:after="0" w:line="240" w:lineRule="auto"/>
-      </w:pPr>
-      <w:r>
-        <w:t xml:space="preserve">                ninja.EquipmentOwned.Add(spunk);</w:t>
-      </w:r>
-    </w:p>
-    <w:p>
-      <w:pPr>
-        <w:spacing w:after="0" w:line="240" w:lineRule="auto"/>
-      </w:pPr>
-      <w:r>
-        <w:t xml:space="preserve">                context.Ninjas.Add(ninja);</w:t>
-      </w:r>
-    </w:p>
-    <w:p>
-      <w:pPr>
-        <w:spacing w:after="0" w:line="240" w:lineRule="auto"/>
-      </w:pPr>
-      <w:r>
-        <w:t xml:space="preserve">                context.SaveChanges();</w:t>
-      </w:r>
-    </w:p>
-    <w:p>
-      <w:pPr>
-        <w:spacing w:after="0" w:line="240" w:lineRule="auto"/>
-      </w:pPr>
-      <w:r>
-        <w:t xml:space="preserve">            }</w:t>
-      </w:r>
-    </w:p>
-    <w:p>
-      <w:pPr>
-        <w:spacing w:after="0" w:line="240" w:lineRule="auto"/>
-      </w:pPr>
-      <w:r>
-        <w:t xml:space="preserve">        }</w:t>
-      </w:r>
-    </w:p>
-    <w:p>
-      <w:pPr>
-        <w:spacing w:after="0" w:line="240" w:lineRule="auto"/>
-      </w:pPr>
-    </w:p>
-    <w:p>
-      <w:pPr>
-        <w:spacing w:after="0" w:line="240" w:lineRule="auto"/>
-      </w:pPr>
-      <w:r>
-        <w:t xml:space="preserve">        private static void SimpleNinjaGraphQuery()</w:t>
-      </w:r>
-    </w:p>
-    <w:p>
-      <w:pPr>
-        <w:spacing w:after="0" w:line="240" w:lineRule="auto"/>
-      </w:pPr>
-      <w:r>
-        <w:t xml:space="preserve">        {</w:t>
-      </w:r>
-    </w:p>
-    <w:p>
-      <w:pPr>
-        <w:spacing w:after="0" w:line="240" w:lineRule="auto"/>
-      </w:pPr>
-      <w:r>
-        <w:t xml:space="preserve">            using (var context = new NinjaContext())</w:t>
-      </w:r>
-    </w:p>
-    <w:p>
-      <w:pPr>
-        <w:spacing w:after="0" w:line="240" w:lineRule="auto"/>
-      </w:pPr>
-      <w:r>
-        <w:t xml:space="preserve">            {</w:t>
-      </w:r>
-    </w:p>
-    <w:p>
-      <w:pPr>
-        <w:spacing w:after="0" w:line="240" w:lineRule="auto"/>
-      </w:pPr>
-      <w:r>
-        <w:t xml:space="preserve">                context.Database.Log = Console.WriteLine;</w:t>
-      </w:r>
-    </w:p>
-    <w:p>
-      <w:pPr>
-        <w:spacing w:after="0" w:line="240" w:lineRule="auto"/>
-      </w:pPr>
-    </w:p>
-    <w:p>
-      <w:pPr>
-        <w:spacing w:after="0" w:line="240" w:lineRule="auto"/>
-      </w:pPr>
-      <w:r>
-        <w:t xml:space="preserve">                //var ninjas = context.Ninjas.Include(n =&gt; n.EquipmentOwned)</w:t>
-      </w:r>
-    </w:p>
-    <w:p>
-      <w:pPr>
-        <w:spacing w:after="0" w:line="240" w:lineRule="auto"/>
-      </w:pPr>
-      <w:r>
-        <w:t xml:space="preserve">                //    .FirstOrDefault(n =&gt; n.Name.StartsWith("Kacy"));</w:t>
-      </w:r>
-    </w:p>
-    <w:p>
-      <w:pPr>
-        <w:spacing w:after="0" w:line="240" w:lineRule="auto"/>
-      </w:pPr>
-    </w:p>
-    <w:p>
-      <w:pPr>
-        <w:spacing w:after="0" w:line="240" w:lineRule="auto"/>
-      </w:pPr>
-      <w:r>
-        <w:t xml:space="preserve">                var ninja = context.Ninjas</w:t>
-      </w:r>
-    </w:p>
-    <w:p>
-      <w:pPr>
-        <w:spacing w:after="0" w:line="240" w:lineRule="auto"/>
-      </w:pPr>
-      <w:r>
-        <w:t xml:space="preserve">                           .FirstOrDefault(n =&gt; n.Name.StartsWith("Kacy"));</w:t>
-      </w:r>
-    </w:p>
-    <w:p>
-      <w:pPr>
-        <w:spacing w:after="0" w:line="240" w:lineRule="auto"/>
-      </w:pPr>
-      <w:r>
-        <w:t xml:space="preserve">                Console.WriteLine("Ninja Retrieved:" + ninja.Name);</w:t>
-      </w:r>
-    </w:p>
-    <w:p>
-      <w:pPr>
-        <w:spacing w:after="0" w:line="240" w:lineRule="auto"/>
-      </w:pPr>
-      <w:r>
-        <w:lastRenderedPageBreak/>
-        <w:t xml:space="preserve">                context.Entry(ninja).Collection(n =&gt; n.EquipmentOwned).Load();</w:t>
-      </w:r>
-    </w:p>
-    <w:p>
-      <w:pPr>
-        <w:spacing w:after="0" w:line="240" w:lineRule="auto"/>
-      </w:pPr>
-      <w:r>
-        <w:t xml:space="preserve">            }</w:t>
-      </w:r>
-    </w:p>
-    <w:p>
-      <w:pPr>
-        <w:spacing w:after="0" w:line="240" w:lineRule="auto"/>
-      </w:pPr>
-      <w:r>
-        <w:t xml:space="preserve">        }</w:t>
-      </w:r>
-    </w:p>
-    <w:p>
-      <w:pPr>
-        <w:spacing w:after="0" w:line="240" w:lineRule="auto"/>
-      </w:pPr>
-    </w:p>
-    <w:p>
-      <w:pPr>
-        <w:spacing w:after="0" w:line="240" w:lineRule="auto"/>
-      </w:pPr>
-      <w:r>
-        <w:t xml:space="preserve">        private static void ProjectionQuery()</w:t>
-      </w:r>
-    </w:p>
-    <w:p>
-      <w:pPr>
-        <w:spacing w:after="0" w:line="240" w:lineRule="auto"/>
-      </w:pPr>
-      <w:r>
-        <w:t xml:space="preserve">        {</w:t>
-      </w:r>
-    </w:p>
-    <w:p>
-      <w:pPr>
-        <w:spacing w:after="0" w:line="240" w:lineRule="auto"/>
-      </w:pPr>
-      <w:r>
-        <w:t xml:space="preserve">            using (var context = new NinjaContext())</w:t>
-      </w:r>
-    </w:p>
-    <w:p>
-      <w:pPr>
-        <w:spacing w:after="0" w:line="240" w:lineRule="auto"/>
-      </w:pPr>
-      <w:r>
-        <w:t xml:space="preserve">            {</w:t>
-      </w:r>
-    </w:p>
-    <w:p>
-      <w:pPr>
-        <w:spacing w:after="0" w:line="240" w:lineRule="auto"/>
-      </w:pPr>
-      <w:r>
-        <w:t xml:space="preserve">                context.Database.Log = Console.WriteLine;</w:t>
-      </w:r>
-    </w:p>
-    <w:p>
-      <w:pPr>
-        <w:spacing w:after="0" w:line="240" w:lineRule="auto"/>
-      </w:pPr>
-      <w:r>
-        <w:t xml:space="preserve">                var ninjas = context.Ninjas</w:t>
-      </w:r>
-    </w:p>
-    <w:p>
-      <w:pPr>
-        <w:spacing w:after="0" w:line="240" w:lineRule="auto"/>
-      </w:pPr>
-      <w:r>
-        <w:t xml:space="preserve">                    .Select(n =&gt; new { n.Name, n.DateOfBirth, n.EquipmentOwned })</w:t>
-      </w:r>
-    </w:p>
-    <w:p>
-      <w:pPr>
-        <w:spacing w:after="0" w:line="240" w:lineRule="auto"/>
-      </w:pPr>
-      <w:r>
-        <w:t xml:space="preserve">                    .ToList();</w:t>
-      </w:r>
-    </w:p>
-    <w:p>
-      <w:pPr>
-        <w:spacing w:after="0" w:line="240" w:lineRule="auto"/>
-      </w:pPr>
-      <w:r>
-        <w:t xml:space="preserve">            }</w:t>
-      </w:r>
-    </w:p>
-    <w:p>
-      <w:pPr>
-        <w:spacing w:after="0" w:line="240" w:lineRule="auto"/>
-      </w:pPr>
-      <w:r>
-        <w:t xml:space="preserve">        }</w:t>
-      </w:r>
-    </w:p>
-    <w:p>
-      <w:pPr>
-        <w:spacing w:after="0" w:line="240" w:lineRule="auto"/>
-      </w:pPr>
-    </w:p>
-    <w:p>
-      <w:pPr>
-        <w:spacing w:after="0" w:line="240" w:lineRule="auto"/>
-      </w:pPr>
-      <w:r>
-        <w:t xml:space="preserve">        private static void ReseedDatabase()</w:t>
-      </w:r>
-    </w:p>
-    <w:p>
-      <w:pPr>
-        <w:spacing w:after="0" w:line="240" w:lineRule="auto"/>
-      </w:pPr>
-      <w:r>
-        <w:t xml:space="preserve">        {</w:t>
-      </w:r>
-    </w:p>
-    <w:p>
-      <w:pPr>
-        <w:spacing w:after="0" w:line="240" w:lineRule="auto"/>
-      </w:pPr>
-      <w:r>
-        <w:t xml:space="preserve">            Database.SetInitializer(new DropCreateDatabaseAlways&lt;NinjaContext&gt;());</w:t>
-      </w:r>
-    </w:p>
-    <w:p>
-      <w:pPr>
-        <w:spacing w:after="0" w:line="240" w:lineRule="auto"/>
-      </w:pPr>
-      <w:r>
-        <w:t xml:space="preserve">            using (var context = new NinjaContext())</w:t>
-      </w:r>
-    </w:p>
-    <w:p>
-      <w:pPr>
-        <w:spacing w:after="0" w:line="240" w:lineRule="auto"/>
-      </w:pPr>
-      <w:r>
-        <w:t xml:space="preserve">            {</w:t>
-      </w:r>
-    </w:p>
-    <w:p>
-      <w:pPr>
-        <w:spacing w:after="0" w:line="240" w:lineRule="auto"/>
-      </w:pPr>
-      <w:r>
-        <w:t xml:space="preserve">                context.Clans.Add(new Clan { ClanName = "Vermont Clan" });</w:t>
-      </w:r>
-    </w:p>
-    <w:p>
-      <w:pPr>
-        <w:spacing w:after="0" w:line="240" w:lineRule="auto"/>
-      </w:pPr>
-      <w:r>
-        <w:t xml:space="preserve">                var j = new Ninja</w:t>
-      </w:r>
-    </w:p>
-    <w:p>
-      <w:pPr>
-        <w:spacing w:after="0" w:line="240" w:lineRule="auto"/>
-      </w:pPr>
-      <w:r>
-        <w:t xml:space="preserve">                {</w:t>
-      </w:r>
-    </w:p>
-    <w:p>
-      <w:pPr>
-        <w:spacing w:after="0" w:line="240" w:lineRule="auto"/>
-      </w:pPr>
-      <w:r>
-        <w:t xml:space="preserve">                    Name = "JulieSan",</w:t>
+        <w:t xml:space="preserve">                    Name = "Raphael",</w:t>
       </w:r>
     </w:p>
     <w:p>
@@ -10978,7 +11566,7 @@
         <w:spacing w:after="0" w:line="240" w:lineRule="auto"/>
       </w:pPr>
       <w:r>
-        <w:t xml:space="preserve">                    DateOfBirth = new DateTime(1980, 1, 1),</w:t>
+        <w:t xml:space="preserve">                    DateOfBirth = new DateTime(1985, 1, 1),</w:t>
       </w:r>
     </w:p>
     <w:p>
@@ -10994,175 +11582,6 @@
         <w:spacing w:after="0" w:line="240" w:lineRule="auto"/>
       </w:pPr>
       <w:r>
-        <w:t xml:space="preserve">                };</w:t>
-      </w:r>
-    </w:p>
-    <w:p>
-      <w:pPr>
-        <w:spacing w:after="0" w:line="240" w:lineRule="auto"/>
-      </w:pPr>
-      <w:r>
-        <w:t xml:space="preserve">                var s = new Ninja</w:t>
-      </w:r>
-    </w:p>
-    <w:p>
-      <w:pPr>
-        <w:spacing w:after="0" w:line="240" w:lineRule="auto"/>
-      </w:pPr>
-      <w:r>
-        <w:t xml:space="preserve">                {</w:t>
-      </w:r>
-    </w:p>
-    <w:p>
-      <w:pPr>
-        <w:spacing w:after="0" w:line="240" w:lineRule="auto"/>
-      </w:pPr>
-      <w:r>
-        <w:t xml:space="preserve">                    Name = "SampsonSan",</w:t>
-      </w:r>
-    </w:p>
-    <w:p>
-      <w:pPr>
-        <w:spacing w:after="0" w:line="240" w:lineRule="auto"/>
-      </w:pPr>
-      <w:r>
-        <w:t xml:space="preserve">                    ServedInOniwaban = false,</w:t>
-      </w:r>
-    </w:p>
-    <w:p>
-      <w:pPr>
-        <w:spacing w:after="0" w:line="240" w:lineRule="auto"/>
-      </w:pPr>
-      <w:r>
-        <w:t xml:space="preserve">                    DateOfBirth = new DateTime(2008, 1, 28),</w:t>
-      </w:r>
-    </w:p>
-    <w:p>
-      <w:pPr>
-        <w:spacing w:after="0" w:line="240" w:lineRule="auto"/>
-      </w:pPr>
-      <w:r>
-        <w:t xml:space="preserve">                    ClanId = 1</w:t>
-      </w:r>
-    </w:p>
-    <w:p>
-      <w:pPr>
-        <w:spacing w:after="0" w:line="240" w:lineRule="auto"/>
-      </w:pPr>
-      <w:r>
-        <w:t xml:space="preserve">                };</w:t>
-      </w:r>
-    </w:p>
-    <w:p>
-      <w:pPr>
-        <w:spacing w:after="0" w:line="240" w:lineRule="auto"/>
-      </w:pPr>
-      <w:r>
-        <w:t xml:space="preserve">                var l = new Ninja</w:t>
-      </w:r>
-    </w:p>
-    <w:p>
-      <w:pPr>
-        <w:spacing w:after="0" w:line="240" w:lineRule="auto"/>
-      </w:pPr>
-      <w:r>
-        <w:t xml:space="preserve">                {</w:t>
-      </w:r>
-    </w:p>
-    <w:p>
-      <w:pPr>
-        <w:spacing w:after="0" w:line="240" w:lineRule="auto"/>
-      </w:pPr>
-      <w:r>
-        <w:t xml:space="preserve">                    Name = "Leonardo",</w:t>
-      </w:r>
-    </w:p>
-    <w:p>
-      <w:pPr>
-        <w:spacing w:after="0" w:line="240" w:lineRule="auto"/>
-      </w:pPr>
-      <w:r>
-        <w:t xml:space="preserve">                    ServedInOniwaban = false,</w:t>
-      </w:r>
-    </w:p>
-    <w:p>
-      <w:pPr>
-        <w:spacing w:after="0" w:line="240" w:lineRule="auto"/>
-      </w:pPr>
-      <w:r>
-        <w:t xml:space="preserve">                    DateOfBirth = new DateTime(1984, 1, 1),</w:t>
-      </w:r>
-    </w:p>
-    <w:p>
-      <w:pPr>
-        <w:spacing w:after="0" w:line="240" w:lineRule="auto"/>
-      </w:pPr>
-      <w:r>
-        <w:t xml:space="preserve">                    ClanId = 1</w:t>
-      </w:r>
-    </w:p>
-    <w:p>
-      <w:pPr>
-        <w:spacing w:after="0" w:line="240" w:lineRule="auto"/>
-      </w:pPr>
-      <w:r>
-        <w:t xml:space="preserve">                };</w:t>
-      </w:r>
-    </w:p>
-    <w:p>
-      <w:pPr>
-        <w:spacing w:after="0" w:line="240" w:lineRule="auto"/>
-      </w:pPr>
-      <w:r>
-        <w:t xml:space="preserve">                var r = new Ninja</w:t>
-      </w:r>
-    </w:p>
-    <w:p>
-      <w:pPr>
-        <w:spacing w:after="0" w:line="240" w:lineRule="auto"/>
-      </w:pPr>
-      <w:r>
-        <w:t xml:space="preserve">                {</w:t>
-      </w:r>
-    </w:p>
-    <w:p>
-      <w:pPr>
-        <w:spacing w:after="0" w:line="240" w:lineRule="auto"/>
-      </w:pPr>
-      <w:r>
-        <w:t xml:space="preserve">                    Name = "Raphael",</w:t>
-      </w:r>
-    </w:p>
-    <w:p>
-      <w:pPr>
-        <w:spacing w:after="0" w:line="240" w:lineRule="auto"/>
-      </w:pPr>
-      <w:r>
-        <w:t xml:space="preserve">                    ServedInOniwaban = false,</w:t>
-      </w:r>
-    </w:p>
-    <w:p>
-      <w:pPr>
-        <w:spacing w:after="0" w:line="240" w:lineRule="auto"/>
-      </w:pPr>
-      <w:r>
-        <w:t xml:space="preserve">                    DateOfBirth = new DateTime(1985, 1, 1),</w:t>
-      </w:r>
-    </w:p>
-    <w:p>
-      <w:pPr>
-        <w:spacing w:after="0" w:line="240" w:lineRule="auto"/>
-      </w:pPr>
-      <w:r>
-        <w:t xml:space="preserve">                    ClanId = 1</w:t>
-      </w:r>
-    </w:p>
-    <w:p>
-      <w:pPr>
-        <w:spacing w:after="0" w:line="240" w:lineRule="auto"/>
-      </w:pPr>
-      <w:r>
-        <w:lastRenderedPageBreak/>
         <w:t xml:space="preserve">                };</w:t>
       </w:r>
     </w:p>

</xml_diff>

<commit_message>
Added sections "Projection Queries" and "Resources"
</commit_message>
<xml_diff>
--- a/EntityFramework6_GettingStarted/EntityFramework6_GettingStarted.docx
+++ b/EntityFramework6_GettingStarted/EntityFramework6_GettingStarted.docx
@@ -794,7 +794,19 @@
                 <w:rPr>
                   <w:rStyle w:val="Hyperlink"/>
                 </w:rPr>
-                <w:t>Loading Related Data</w:t>
+                <w:t>Loadin</w:t>
+              </w:r>
+              <w:r>
+                <w:rPr>
+                  <w:rStyle w:val="Hyperlink"/>
+                </w:rPr>
+                <w:t>g</w:t>
+              </w:r>
+              <w:r>
+                <w:rPr>
+                  <w:rStyle w:val="Hyperlink"/>
+                </w:rPr>
+                <w:t xml:space="preserve"> Related Data</w:t>
               </w:r>
             </w:hyperlink>
           </w:p>
@@ -820,19 +832,102 @@
                 <w:rPr>
                   <w:rStyle w:val="Hyperlink"/>
                 </w:rPr>
-                <w:t xml:space="preserve">Projection </w:t>
+                <w:t>Projecti</w:t>
               </w:r>
               <w:r>
                 <w:rPr>
                   <w:rStyle w:val="Hyperlink"/>
                 </w:rPr>
-                <w:t>Q</w:t>
+                <w:t>o</w:t>
               </w:r>
               <w:r>
                 <w:rPr>
                   <w:rStyle w:val="Hyperlink"/>
                 </w:rPr>
-                <w:t>ueries</w:t>
+                <w:t>n Qu</w:t>
+              </w:r>
+              <w:r>
+                <w:rPr>
+                  <w:rStyle w:val="Hyperlink"/>
+                </w:rPr>
+                <w:t>e</w:t>
+              </w:r>
+              <w:r>
+                <w:rPr>
+                  <w:rStyle w:val="Hyperlink"/>
+                </w:rPr>
+                <w:t>ries</w:t>
+              </w:r>
+            </w:hyperlink>
+          </w:p>
+        </w:tc>
+        <w:tc>
+          <w:tcPr>
+            <w:tcW w:w="4789" w:type="dxa"/>
+            <w:tcMar>
+              <w:top w:w="0" w:type="dxa"/>
+              <w:left w:w="108" w:type="dxa"/>
+              <w:bottom w:w="0" w:type="dxa"/>
+              <w:right w:w="108" w:type="dxa"/>
+            </w:tcMar>
+          </w:tcPr>
+          <w:p>
+            <w:hyperlink w:anchor="_Resources_1" w:history="1">
+              <w:r>
+                <w:rPr>
+                  <w:rStyle w:val="Hyperlink"/>
+                </w:rPr>
+                <w:t>Reso</w:t>
+              </w:r>
+              <w:r>
+                <w:rPr>
+                  <w:rStyle w:val="Hyperlink"/>
+                </w:rPr>
+                <w:t>u</w:t>
+              </w:r>
+              <w:r>
+                <w:rPr>
+                  <w:rStyle w:val="Hyperlink"/>
+                </w:rPr>
+                <w:t>rces</w:t>
+              </w:r>
+            </w:hyperlink>
+          </w:p>
+        </w:tc>
+      </w:tr>
+      <w:tr>
+        <w:trPr>
+          <w:trHeight w:val="360"/>
+        </w:trPr>
+        <w:tc>
+          <w:tcPr>
+            <w:tcW w:w="4788" w:type="dxa"/>
+            <w:tcMar>
+              <w:top w:w="0" w:type="dxa"/>
+              <w:left w:w="108" w:type="dxa"/>
+              <w:bottom w:w="0" w:type="dxa"/>
+              <w:right w:w="108" w:type="dxa"/>
+            </w:tcMar>
+          </w:tcPr>
+          <w:p>
+            <w:hyperlink w:anchor="_Adding_Some_Real" w:history="1">
+              <w:r>
+                <w:rPr>
+                  <w:rStyle w:val="Hyperlink"/>
+                </w:rPr>
+                <w:t>Adding Some Real World Logic to th</w:t>
+              </w:r>
+              <w:r>
+                <w:rPr>
+                  <w:rStyle w:val="Hyperlink"/>
+                </w:rPr>
+                <w:t>e</w:t>
+              </w:r>
+              <w:r>
+                <w:rPr>
+                  <w:rStyle w:val="Hyperlink"/>
+                </w:rPr>
+                <w:t xml:space="preserve"> Model</w:t>
               </w:r>
             </w:hyperlink>
           </w:p>
@@ -864,7 +959,7 @@
         <w:fldChar w:fldCharType="begin"/>
       </w:r>
       <w:r>
-        <w:instrText xml:space="preserve"> HYPERLINK  \l "_Appendix_I:_Program.cs_4" </w:instrText>
+        <w:instrText xml:space="preserve"> HYPERLINK  \l "_Appendix_I:_Program.cs_5" </w:instrText>
       </w:r>
       <w:r>
         <w:fldChar w:fldCharType="separate"/>
@@ -873,31 +968,43 @@
         <w:rPr>
           <w:rStyle w:val="Hyperlink"/>
         </w:rPr>
-        <w:t>Appendix</w:t>
+        <w:t>Appendix I: Program.cs – Contains EF M</w:t>
       </w:r>
       <w:r>
         <w:rPr>
           <w:rStyle w:val="Hyperlink"/>
         </w:rPr>
-        <w:t xml:space="preserve"> </w:t>
+        <w:t>e</w:t>
       </w:r>
       <w:r>
         <w:rPr>
           <w:rStyle w:val="Hyperlink"/>
         </w:rPr>
-        <w:t>I: Program.cs – Contains EF M</w:t>
+        <w:t>th</w:t>
       </w:r>
       <w:r>
         <w:rPr>
           <w:rStyle w:val="Hyperlink"/>
         </w:rPr>
-        <w:t>e</w:t>
+        <w:t>o</w:t>
       </w:r>
       <w:r>
         <w:rPr>
           <w:rStyle w:val="Hyperlink"/>
         </w:rPr>
-        <w:t>thods for Interacting with Data</w:t>
+        <w:t>ds for Interac</w:t>
+      </w:r>
+      <w:r>
+        <w:rPr>
+          <w:rStyle w:val="Hyperlink"/>
+        </w:rPr>
+        <w:t>t</w:t>
+      </w:r>
+      <w:r>
+        <w:rPr>
+          <w:rStyle w:val="Hyperlink"/>
+        </w:rPr>
+        <w:t>ing with Data</w:t>
       </w:r>
     </w:p>
     <w:bookmarkStart w:id="1" w:name="_Overview_-_Introduction_1"/>
@@ -949,7 +1056,7 @@
         </w:rPr>
         <w:t xml:space="preserve">Refer to </w:t>
       </w:r>
-      <w:hyperlink r:id="rId8">
+      <w:hyperlink r:id="rId9">
         <w:r>
           <w:rPr>
             <w:rStyle w:val="Hyperlink"/>
@@ -963,7 +1070,7 @@
           <w:rFonts w:ascii="Calibri" w:eastAsia="Calibri" w:hAnsi="Calibri" w:cs="Calibri"/>
           <w:color w:val="000000" w:themeColor="text1"/>
         </w:rPr>
-        <w:t xml:space="preserve">.  By contrast, he says, ASP.NET Core is well suited to developers who need to develop on macOS or Linux, </w:t>
+        <w:t xml:space="preserve">.  By contrast, he </w:t>
       </w:r>
       <w:r>
         <w:rPr>
@@ -971,7 +1078,7 @@
           <w:color w:val="000000" w:themeColor="text1"/>
         </w:rPr>
         <w:lastRenderedPageBreak/>
-        <w:t>whereas ASP.NET version 4.x provides the full .NET framework which includes Windows Communication Foundation (WCF), WebAPI, Web Pages, and others.</w:t>
+        <w:t>says, ASP.NET Core is well suited to developers who need to develop on macOS or Linux, whereas ASP.NET version 4.x provides the full .NET framework which includes Windows Communication Foundation (WCF), WebAPI, Web Pages, and others.</w:t>
       </w:r>
     </w:p>
     <w:p>
@@ -5532,7 +5639,7 @@
       <w:r>
         <w:t xml:space="preserve">To shadow this clip I needed a small sample database.  The database that I obtained for this purpose is provided at </w:t>
       </w:r>
-      <w:hyperlink r:id="rId9">
+      <w:hyperlink r:id="rId10">
         <w:r>
           <w:rPr>
             <w:rStyle w:val="Hyperlink"/>
@@ -10902,7 +11009,26 @@
         <w:rPr>
           <w:rFonts w:ascii="Calibri" w:hAnsi="Calibri"/>
         </w:rPr>
-        <w:t>Run the program and examine the data selected by drilling down into Visual Studio’s “Locals” display.</w:t>
+        <w:t xml:space="preserve">Run the program and examine the data selected by drilling down into Visual Studio’s </w:t>
+      </w:r>
+      <w:r>
+        <w:rPr>
+          <w:rFonts w:ascii="Calibri" w:hAnsi="Calibri"/>
+          <w:b/>
+        </w:rPr>
+        <w:t>Locals</w:t>
+      </w:r>
+      <w:r>
+        <w:rPr>
+          <w:rFonts w:ascii="Calibri" w:hAnsi="Calibri"/>
+        </w:rPr>
+        <w:t xml:space="preserve"> window</w:t>
+      </w:r>
+      <w:r>
+        <w:rPr>
+          <w:rFonts w:ascii="Calibri" w:hAnsi="Calibri"/>
+        </w:rPr>
+        <w:t>.</w:t>
       </w:r>
     </w:p>
     <w:p>
@@ -11000,7 +11126,26 @@
         <w:rPr>
           <w:rFonts w:ascii="Calibri" w:hAnsi="Calibri"/>
         </w:rPr>
-        <w:t xml:space="preserve"> SELECT statement, and (2) the data selected by drilling down into Visual Studio’s “Locals” display.</w:t>
+        <w:t xml:space="preserve"> SELECT statement, and (2) the data selected by drilling down into Visual Studio’s </w:t>
+      </w:r>
+      <w:r>
+        <w:rPr>
+          <w:rFonts w:ascii="Calibri" w:hAnsi="Calibri"/>
+          <w:b/>
+        </w:rPr>
+        <w:t>Locals</w:t>
+      </w:r>
+      <w:r>
+        <w:rPr>
+          <w:rFonts w:ascii="Calibri" w:hAnsi="Calibri"/>
+        </w:rPr>
+        <w:t xml:space="preserve"> window</w:t>
+      </w:r>
+      <w:r>
+        <w:rPr>
+          <w:rFonts w:ascii="Calibri" w:hAnsi="Calibri"/>
+        </w:rPr>
+        <w:t>.</w:t>
       </w:r>
     </w:p>
     <w:p>
@@ -11043,8 +11188,14 @@
         <w:rPr>
           <w:rFonts w:ascii="Calibri" w:hAnsi="Calibri"/>
         </w:rPr>
+        <w:t xml:space="preserve">It’s not surprising that this code displays a count of 0 (instead of 2), because the instructions to populate the EquipmentOwned list are commented out.  But Entity Framework has a way to let you specify that a </w:t>
+      </w:r>
+      <w:r>
+        <w:rPr>
+          <w:rFonts w:ascii="Calibri" w:hAnsi="Calibri"/>
+        </w:rPr>
         <w:lastRenderedPageBreak/>
-        <w:t xml:space="preserve">It’s not surprising that this code displays a count of 0 (instead of 2), because the instructions to populate the EquipmentOwned list are commented out.  But Entity Framework has a way to let you specify that a property that points to related data be loaded whenever code referring to that property is executed.  The way to specify this is to mark the property as “virtual”.  In NinjaDomain.Classes/Classes.cs | class Ninja, add the Access Modifier “virtual” to EquipmentOwned. </w:t>
+        <w:t xml:space="preserve">property that points to related data be loaded whenever code referring to that property is executed.  The way to specify this is to mark the property as “virtual”.  In NinjaDomain.Classes/Classes.cs | class Ninja, add the Access Modifier “virtual” to EquipmentOwned. </w:t>
       </w:r>
       <w:r>
         <w:t xml:space="preserve"> Run the program.  Note (1) the 2</w:t>
@@ -11056,7 +11207,23 @@
         <w:t>nd</w:t>
       </w:r>
       <w:r>
-        <w:t xml:space="preserve"> SELECT statement, and (2) that 2 pieces of equipment are provided in the “Locals” display.  </w:t>
+        <w:t xml:space="preserve"> SELECT statement, and (2) that 2 pieces of equipment are provided in the </w:t>
+      </w:r>
+      <w:r>
+        <w:rPr>
+          <w:rFonts w:ascii="Calibri" w:hAnsi="Calibri"/>
+          <w:b/>
+        </w:rPr>
+        <w:t>Locals</w:t>
+      </w:r>
+      <w:r>
+        <w:rPr>
+          <w:rFonts w:ascii="Calibri" w:hAnsi="Calibri"/>
+        </w:rPr>
+        <w:t xml:space="preserve"> window</w:t>
+      </w:r>
+      <w:r>
+        <w:t xml:space="preserve">.  </w:t>
       </w:r>
       <w:r>
         <w:rPr>
@@ -11075,18 +11242,421 @@
       </w:pPr>
       <w:bookmarkStart w:id="32" w:name="_Appendix_I:_Program.cs_4"/>
       <w:bookmarkStart w:id="33" w:name="_Projection_Queries"/>
-      <w:bookmarkStart w:id="34" w:name="_GoBack"/>
       <w:bookmarkEnd w:id="32"/>
       <w:bookmarkEnd w:id="33"/>
+      <w:r>
+        <w:t>Projection Queries</w:t>
+      </w:r>
+    </w:p>
+    <w:p>
+      <w:pPr>
+        <w:spacing w:after="0"/>
+      </w:pPr>
+      <w:r>
+        <w:t>This section shows how Entity Framework can be used to select specified fields (properties) from table rows and – optionally - rows from related tables.  These are called Projection Queries, and they feature the .Select clause as indicated in ProjectionQuery().</w:t>
+      </w:r>
+    </w:p>
+    <w:p>
+      <w:pPr>
+        <w:pStyle w:val="ListParagraph"/>
+        <w:numPr>
+          <w:ilvl w:val="0"/>
+          <w:numId w:val="70"/>
+        </w:numPr>
+        <w:spacing w:after="0"/>
+      </w:pPr>
+      <w:r>
+        <w:rPr>
+          <w:rFonts w:ascii="Calibri" w:hAnsi="Calibri"/>
+        </w:rPr>
+        <w:t>Put a breakpoint on the line containing “}” immediately after the last line of code.</w:t>
+      </w:r>
+    </w:p>
+    <w:p>
+      <w:pPr>
+        <w:pStyle w:val="ListParagraph"/>
+        <w:numPr>
+          <w:ilvl w:val="0"/>
+          <w:numId w:val="70"/>
+        </w:numPr>
+      </w:pPr>
+      <w:r>
+        <w:rPr>
+          <w:rFonts w:ascii="Calibri" w:hAnsi="Calibri"/>
+        </w:rPr>
+        <w:t xml:space="preserve">Run the program and examine the data selected by drilling down into Visual Studio’s </w:t>
+      </w:r>
+      <w:r>
+        <w:rPr>
+          <w:rFonts w:ascii="Calibri" w:hAnsi="Calibri"/>
+          <w:b/>
+          <w:bCs/>
+        </w:rPr>
+        <w:t>Locals</w:t>
+      </w:r>
+      <w:r>
+        <w:rPr>
+          <w:rFonts w:ascii="Calibri" w:hAnsi="Calibri"/>
+        </w:rPr>
+        <w:t xml:space="preserve"> window.</w:t>
+      </w:r>
+    </w:p>
+    <w:p>
+      <w:r>
+        <w:t>The example in ProjectionQuery() selects the fields “Name”, “DateOfBirth”, and “EquipmentOwned” from all Ninjas.  Other possibilities could include the name of the Ninja’s clan – Ninja.Clan.Name, or the number of pieces of equipment – Ninja.EquipmentOwned.Count.</w:t>
+      </w:r>
+    </w:p>
+    <w:p>
+      <w:r>
+        <w:t>I am confident that one could add qualifying clauses such as .Where, .FirstOrDefault, .OrderBy, .Skip, .Take, and others.  For example, uncomment the commented-out statement in ProjectionQuery().</w:t>
+      </w:r>
+    </w:p>
+    <w:p>
+      <w:pPr>
+        <w:spacing w:after="0"/>
+      </w:pPr>
+      <w:r>
+        <w:t xml:space="preserve">The information displayed in Visual Studio’s </w:t>
+      </w:r>
+      <w:r>
+        <w:rPr>
+          <w:b/>
+          <w:bCs/>
+        </w:rPr>
+        <w:t>Locals</w:t>
+      </w:r>
+      <w:r>
+        <w:t xml:space="preserve"> window, adjacent to each of the ninjas, contains “&lt;Anonymous Type&gt;” in the Type column.  For an explanation refer to</w:t>
+      </w:r>
+    </w:p>
+    <w:p>
+      <w:pPr>
+        <w:ind w:left="720"/>
+      </w:pPr>
+      <w:r>
+        <w:t>https://docs.microsoft.com/en-us/dotnet/csharp/programming-guide/classes-and-structs/anonymous-types</w:t>
+      </w:r>
+    </w:p>
+    <w:p>
+      <w:pPr>
+        <w:pStyle w:val="Heading2"/>
+        <w:rPr>
+          <w:rStyle w:val="Hyperlink"/>
+          <w:color w:val="4F81BD" w:themeColor="accent1"/>
+          <w:u w:val="none"/>
+        </w:rPr>
+      </w:pPr>
+      <w:bookmarkStart w:id="34" w:name="_Resources_1"/>
       <w:bookmarkEnd w:id="34"/>
       <w:r>
-        <w:t>Projection Queries</w:t>
-      </w:r>
-    </w:p>
+        <w:rPr>
+          <w:rStyle w:val="Hyperlink"/>
+          <w:color w:val="4F81BD" w:themeColor="accent1"/>
+          <w:u w:val="none"/>
+        </w:rPr>
+        <w:t>Resources</w:t>
+      </w:r>
+    </w:p>
+    <w:tbl>
+      <w:tblPr>
+        <w:tblW w:w="0" w:type="auto"/>
+        <w:tblInd w:w="-108" w:type="dxa"/>
+        <w:tblBorders>
+          <w:top w:val="single" w:sz="4" w:space="0" w:color="auto"/>
+          <w:left w:val="single" w:sz="4" w:space="0" w:color="auto"/>
+          <w:bottom w:val="single" w:sz="4" w:space="0" w:color="auto"/>
+          <w:right w:val="single" w:sz="4" w:space="0" w:color="auto"/>
+          <w:insideH w:val="single" w:sz="4" w:space="0" w:color="auto"/>
+          <w:insideV w:val="single" w:sz="4" w:space="0" w:color="auto"/>
+        </w:tblBorders>
+        <w:tblLook w:val="0000" w:firstRow="0" w:lastRow="0" w:firstColumn="0" w:lastColumn="0" w:noHBand="0" w:noVBand="0"/>
+      </w:tblPr>
+      <w:tblGrid>
+        <w:gridCol w:w="4788"/>
+        <w:gridCol w:w="4789"/>
+      </w:tblGrid>
+      <w:tr>
+        <w:trPr>
+          <w:trHeight w:val="360"/>
+        </w:trPr>
+        <w:tc>
+          <w:tcPr>
+            <w:tcW w:w="4788" w:type="dxa"/>
+            <w:tcMar>
+              <w:top w:w="0" w:type="dxa"/>
+              <w:left w:w="108" w:type="dxa"/>
+              <w:bottom w:w="0" w:type="dxa"/>
+              <w:right w:w="108" w:type="dxa"/>
+            </w:tcMar>
+          </w:tcPr>
+          <w:p>
+            <w:pPr>
+              <w:spacing w:after="0" w:line="240" w:lineRule="auto"/>
+            </w:pPr>
+            <w:r>
+              <w:t>EF6 Development Site</w:t>
+            </w:r>
+          </w:p>
+        </w:tc>
+        <w:tc>
+          <w:tcPr>
+            <w:tcW w:w="4789" w:type="dxa"/>
+            <w:tcMar>
+              <w:top w:w="0" w:type="dxa"/>
+              <w:left w:w="108" w:type="dxa"/>
+              <w:bottom w:w="0" w:type="dxa"/>
+              <w:right w:w="108" w:type="dxa"/>
+            </w:tcMar>
+          </w:tcPr>
+          <w:p>
+            <w:pPr>
+              <w:spacing w:after="0" w:line="240" w:lineRule="auto"/>
+            </w:pPr>
+            <w:r>
+              <w:t>entityframework.codeplex.com</w:t>
+            </w:r>
+          </w:p>
+        </w:tc>
+      </w:tr>
+      <w:tr>
+        <w:trPr>
+          <w:trHeight w:val="360"/>
+        </w:trPr>
+        <w:tc>
+          <w:tcPr>
+            <w:tcW w:w="4788" w:type="dxa"/>
+            <w:tcMar>
+              <w:top w:w="0" w:type="dxa"/>
+              <w:left w:w="108" w:type="dxa"/>
+              <w:bottom w:w="0" w:type="dxa"/>
+              <w:right w:w="108" w:type="dxa"/>
+            </w:tcMar>
+          </w:tcPr>
+          <w:p>
+            <w:pPr>
+              <w:spacing w:after="0" w:line="240" w:lineRule="auto"/>
+            </w:pPr>
+            <w:r>
+              <w:rPr>
+                <w:rStyle w:val="Hyperlink"/>
+                <w:color w:val="auto"/>
+                <w:u w:val="none"/>
+              </w:rPr>
+              <w:t>EF6 Ninja Edition: What’s New in EF6 (Pluralsight)</w:t>
+            </w:r>
+          </w:p>
+        </w:tc>
+        <w:tc>
+          <w:tcPr>
+            <w:tcW w:w="4789" w:type="dxa"/>
+            <w:tcMar>
+              <w:top w:w="0" w:type="dxa"/>
+              <w:left w:w="108" w:type="dxa"/>
+              <w:bottom w:w="0" w:type="dxa"/>
+              <w:right w:w="108" w:type="dxa"/>
+            </w:tcMar>
+          </w:tcPr>
+          <w:p>
+            <w:pPr>
+              <w:spacing w:after="0" w:line="240" w:lineRule="auto"/>
+            </w:pPr>
+            <w:r>
+              <w:t>bit.ly/PS-EF6</w:t>
+            </w:r>
+          </w:p>
+        </w:tc>
+      </w:tr>
+      <w:tr>
+        <w:trPr>
+          <w:trHeight w:val="360"/>
+        </w:trPr>
+        <w:tc>
+          <w:tcPr>
+            <w:tcW w:w="4788" w:type="dxa"/>
+            <w:tcMar>
+              <w:top w:w="0" w:type="dxa"/>
+              <w:left w:w="108" w:type="dxa"/>
+              <w:bottom w:w="0" w:type="dxa"/>
+              <w:right w:w="108" w:type="dxa"/>
+            </w:tcMar>
+          </w:tcPr>
+          <w:p>
+            <w:pPr>
+              <w:spacing w:after="0" w:line="240" w:lineRule="auto"/>
+            </w:pPr>
+            <w:r>
+              <w:t>Querying  Entity Framework  (Pluralsight)</w:t>
+            </w:r>
+          </w:p>
+        </w:tc>
+        <w:tc>
+          <w:tcPr>
+            <w:tcW w:w="4789" w:type="dxa"/>
+            <w:tcMar>
+              <w:top w:w="0" w:type="dxa"/>
+              <w:left w:w="108" w:type="dxa"/>
+              <w:bottom w:w="0" w:type="dxa"/>
+              <w:right w:w="108" w:type="dxa"/>
+            </w:tcMar>
+          </w:tcPr>
+          <w:p>
+            <w:pPr>
+              <w:spacing w:after="0" w:line="240" w:lineRule="auto"/>
+            </w:pPr>
+            <w:r>
+              <w:t>bit.ly/PS-EFQueries</w:t>
+            </w:r>
+          </w:p>
+        </w:tc>
+      </w:tr>
+      <w:tr>
+        <w:trPr>
+          <w:trHeight w:val="360"/>
+        </w:trPr>
+        <w:tc>
+          <w:tcPr>
+            <w:tcW w:w="4788" w:type="dxa"/>
+            <w:tcMar>
+              <w:top w:w="0" w:type="dxa"/>
+              <w:left w:w="108" w:type="dxa"/>
+              <w:bottom w:w="0" w:type="dxa"/>
+              <w:right w:w="108" w:type="dxa"/>
+            </w:tcMar>
+          </w:tcPr>
+          <w:p>
+            <w:pPr>
+              <w:spacing w:after="0" w:line="240" w:lineRule="auto"/>
+            </w:pPr>
+            <w:r>
+              <w:t>Entity Framework in the Enterprise (Pluralsight)</w:t>
+            </w:r>
+          </w:p>
+        </w:tc>
+        <w:tc>
+          <w:tcPr>
+            <w:tcW w:w="4789" w:type="dxa"/>
+            <w:tcMar>
+              <w:top w:w="0" w:type="dxa"/>
+              <w:left w:w="108" w:type="dxa"/>
+              <w:bottom w:w="0" w:type="dxa"/>
+              <w:right w:w="108" w:type="dxa"/>
+            </w:tcMar>
+          </w:tcPr>
+          <w:p>
+            <w:pPr>
+              <w:spacing w:after="0" w:line="240" w:lineRule="auto"/>
+            </w:pPr>
+            <w:r>
+              <w:t>bit.ly/PS-EFEnterprise</w:t>
+            </w:r>
+          </w:p>
+        </w:tc>
+      </w:tr>
+      <w:tr>
+        <w:trPr>
+          <w:trHeight w:val="360"/>
+        </w:trPr>
+        <w:tc>
+          <w:tcPr>
+            <w:tcW w:w="4788" w:type="dxa"/>
+            <w:tcMar>
+              <w:top w:w="0" w:type="dxa"/>
+              <w:left w:w="108" w:type="dxa"/>
+              <w:bottom w:w="0" w:type="dxa"/>
+              <w:right w:w="108" w:type="dxa"/>
+            </w:tcMar>
+          </w:tcPr>
+          <w:p>
+            <w:pPr>
+              <w:spacing w:after="0" w:line="240" w:lineRule="auto"/>
+            </w:pPr>
+            <w:r>
+              <w:t>My Blog</w:t>
+            </w:r>
+          </w:p>
+        </w:tc>
+        <w:tc>
+          <w:tcPr>
+            <w:tcW w:w="4789" w:type="dxa"/>
+            <w:tcMar>
+              <w:top w:w="0" w:type="dxa"/>
+              <w:left w:w="108" w:type="dxa"/>
+              <w:bottom w:w="0" w:type="dxa"/>
+              <w:right w:w="108" w:type="dxa"/>
+            </w:tcMar>
+          </w:tcPr>
+          <w:p>
+            <w:pPr>
+              <w:spacing w:after="0" w:line="240" w:lineRule="auto"/>
+            </w:pPr>
+            <w:r>
+              <w:t>thedatafarm.com/blog</w:t>
+            </w:r>
+          </w:p>
+        </w:tc>
+      </w:tr>
+      <w:tr>
+        <w:trPr>
+          <w:trHeight w:val="360"/>
+        </w:trPr>
+        <w:tc>
+          <w:tcPr>
+            <w:tcW w:w="4788" w:type="dxa"/>
+            <w:tcMar>
+              <w:top w:w="0" w:type="dxa"/>
+              <w:left w:w="108" w:type="dxa"/>
+              <w:bottom w:w="0" w:type="dxa"/>
+              <w:right w:w="108" w:type="dxa"/>
+            </w:tcMar>
+          </w:tcPr>
+          <w:p>
+            <w:pPr>
+              <w:spacing w:after="0" w:line="240" w:lineRule="auto"/>
+            </w:pPr>
+            <w:r>
+              <w:t>EF Team Blog</w:t>
+            </w:r>
+          </w:p>
+        </w:tc>
+        <w:tc>
+          <w:tcPr>
+            <w:tcW w:w="4789" w:type="dxa"/>
+            <w:tcMar>
+              <w:top w:w="0" w:type="dxa"/>
+              <w:left w:w="108" w:type="dxa"/>
+              <w:bottom w:w="0" w:type="dxa"/>
+              <w:right w:w="108" w:type="dxa"/>
+            </w:tcMar>
+          </w:tcPr>
+          <w:p>
+            <w:pPr>
+              <w:spacing w:after="0" w:line="240" w:lineRule="auto"/>
+            </w:pPr>
+            <w:r>
+              <w:t>blogs.msdn.com/adonet</w:t>
+            </w:r>
+          </w:p>
+        </w:tc>
+      </w:tr>
+    </w:tbl>
     <w:p>
       <w:pPr>
         <w:pStyle w:val="Heading2"/>
       </w:pPr>
+      <w:bookmarkStart w:id="35" w:name="_Adding_Some_Real"/>
+      <w:bookmarkEnd w:id="35"/>
+      <w:r>
+        <w:t>Adding Some Real World Logic to the Model</w:t>
+      </w:r>
+    </w:p>
+    <w:p>
+      <w:pPr>
+        <w:pStyle w:val="Heading2"/>
+      </w:pPr>
+      <w:bookmarkStart w:id="36" w:name="_Appendix_I:_Program.cs_5"/>
+      <w:bookmarkStart w:id="37" w:name="_GoBack"/>
+      <w:bookmarkEnd w:id="36"/>
+      <w:bookmarkEnd w:id="37"/>
       <w:r>
         <w:t>Appendix I: Program.cs – Contains EF Methods for Interacting with Data</w:t>
       </w:r>
@@ -11126,6 +11696,7 @@
     </w:p>
     <w:p>
       <w:r>
+        <w:lastRenderedPageBreak/>
         <w:t>I have made some changes to the text below after copying it from the Exercise files.  During the Pluralsight instruction, the code was modified, and I used commenting to show the old code and the modified code.</w:t>
       </w:r>
     </w:p>
@@ -11329,82 +11900,244 @@
         <w:spacing w:after="0" w:line="240" w:lineRule="auto"/>
       </w:pPr>
       <w:r>
+        <w:t xml:space="preserve">            //DeleteNinjaWithKeyValue2();</w:t>
+      </w:r>
+    </w:p>
+    <w:p>
+      <w:pPr>
+        <w:spacing w:after="0" w:line="240" w:lineRule="auto"/>
+      </w:pPr>
+      <w:r>
+        <w:t xml:space="preserve">            //DeleteNinjaViaStoredProcedure();</w:t>
+      </w:r>
+    </w:p>
+    <w:p>
+      <w:pPr>
+        <w:spacing w:after="0" w:line="240" w:lineRule="auto"/>
+      </w:pPr>
+      <w:r>
+        <w:t xml:space="preserve">            //QueryAndUpdateNinjaDisconnected();</w:t>
+      </w:r>
+    </w:p>
+    <w:p>
+      <w:pPr>
+        <w:spacing w:after="0" w:line="240" w:lineRule="auto"/>
+      </w:pPr>
+    </w:p>
+    <w:p>
+      <w:pPr>
+        <w:spacing w:after="0" w:line="240" w:lineRule="auto"/>
+      </w:pPr>
+      <w:r>
+        <w:t xml:space="preserve">            //InsertNinjaWithEquipment();</w:t>
+      </w:r>
+    </w:p>
+    <w:p>
+      <w:pPr>
+        <w:spacing w:after="0" w:line="240" w:lineRule="auto"/>
+      </w:pPr>
+      <w:r>
+        <w:t xml:space="preserve">            //SimpleNinjaGraphQuery();</w:t>
+      </w:r>
+    </w:p>
+    <w:p>
+      <w:pPr>
+        <w:spacing w:after="0" w:line="240" w:lineRule="auto"/>
+      </w:pPr>
+      <w:r>
+        <w:t xml:space="preserve">            //ProjectionQuery();</w:t>
+      </w:r>
+    </w:p>
+    <w:p>
+      <w:pPr>
+        <w:spacing w:after="0" w:line="240" w:lineRule="auto"/>
+      </w:pPr>
+      <w:r>
+        <w:t xml:space="preserve">            //QueryAndUpdateNinjaDisconnected();</w:t>
+      </w:r>
+    </w:p>
+    <w:p>
+      <w:pPr>
+        <w:spacing w:after="0" w:line="240" w:lineRule="auto"/>
+      </w:pPr>
+    </w:p>
+    <w:p>
+      <w:pPr>
+        <w:spacing w:after="0" w:line="240" w:lineRule="auto"/>
+      </w:pPr>
+      <w:r>
+        <w:t xml:space="preserve">            //ReseedDatabase();</w:t>
+      </w:r>
+    </w:p>
+    <w:p>
+      <w:pPr>
+        <w:spacing w:after="0" w:line="240" w:lineRule="auto"/>
+      </w:pPr>
+      <w:r>
+        <w:t xml:space="preserve">            Console.ReadKey();</w:t>
+      </w:r>
+    </w:p>
+    <w:p>
+      <w:pPr>
+        <w:spacing w:after="0" w:line="240" w:lineRule="auto"/>
+      </w:pPr>
+      <w:r>
+        <w:t xml:space="preserve">        }</w:t>
+      </w:r>
+    </w:p>
+    <w:p>
+      <w:pPr>
+        <w:spacing w:after="0" w:line="240" w:lineRule="auto"/>
+      </w:pPr>
+    </w:p>
+    <w:p>
+      <w:pPr>
+        <w:spacing w:after="0" w:line="240" w:lineRule="auto"/>
+      </w:pPr>
+    </w:p>
+    <w:p>
+      <w:pPr>
+        <w:spacing w:after="0" w:line="240" w:lineRule="auto"/>
+      </w:pPr>
+    </w:p>
+    <w:p>
+      <w:pPr>
+        <w:spacing w:after="0" w:line="240" w:lineRule="auto"/>
+      </w:pPr>
+      <w:r>
+        <w:t xml:space="preserve">        private static void InsertNinja()</w:t>
+      </w:r>
+    </w:p>
+    <w:p>
+      <w:pPr>
+        <w:spacing w:after="0" w:line="240" w:lineRule="auto"/>
+      </w:pPr>
+      <w:r>
+        <w:t xml:space="preserve">        {</w:t>
+      </w:r>
+    </w:p>
+    <w:p>
+      <w:pPr>
+        <w:spacing w:after="0" w:line="240" w:lineRule="auto"/>
+      </w:pPr>
+      <w:r>
+        <w:t xml:space="preserve">            var ninja = new Ninja</w:t>
+      </w:r>
+    </w:p>
+    <w:p>
+      <w:pPr>
+        <w:spacing w:after="0" w:line="240" w:lineRule="auto"/>
+      </w:pPr>
+      <w:r>
+        <w:t xml:space="preserve">            {</w:t>
+      </w:r>
+    </w:p>
+    <w:p>
+      <w:pPr>
+        <w:spacing w:after="0" w:line="240" w:lineRule="auto"/>
+      </w:pPr>
+      <w:r>
+        <w:t xml:space="preserve">                </w:t>
+      </w:r>
+      <w:r>
+        <w:t>// Name = "JulieSan",</w:t>
+      </w:r>
+    </w:p>
+    <w:p>
+      <w:pPr>
+        <w:spacing w:after="0" w:line="240" w:lineRule="auto"/>
+      </w:pPr>
+      <w:r>
         <w:lastRenderedPageBreak/>
-        <w:t xml:space="preserve">            //DeleteNinjaWithKeyValue2();</w:t>
-      </w:r>
-    </w:p>
-    <w:p>
-      <w:pPr>
-        <w:spacing w:after="0" w:line="240" w:lineRule="auto"/>
-      </w:pPr>
-      <w:r>
-        <w:t xml:space="preserve">            //DeleteNinjaViaStoredProcedure();</w:t>
-      </w:r>
-    </w:p>
-    <w:p>
-      <w:pPr>
-        <w:spacing w:after="0" w:line="240" w:lineRule="auto"/>
-      </w:pPr>
-      <w:r>
-        <w:t xml:space="preserve">            //QueryAndUpdateNinjaDisconnected();</w:t>
-      </w:r>
-    </w:p>
-    <w:p>
-      <w:pPr>
-        <w:spacing w:after="0" w:line="240" w:lineRule="auto"/>
-      </w:pPr>
-    </w:p>
-    <w:p>
-      <w:pPr>
-        <w:spacing w:after="0" w:line="240" w:lineRule="auto"/>
-      </w:pPr>
-      <w:r>
-        <w:t xml:space="preserve">            //InsertNinjaWithEquipment();</w:t>
-      </w:r>
-    </w:p>
-    <w:p>
-      <w:pPr>
-        <w:spacing w:after="0" w:line="240" w:lineRule="auto"/>
-      </w:pPr>
-      <w:r>
-        <w:t xml:space="preserve">            //SimpleNinjaGraphQuery();</w:t>
-      </w:r>
-    </w:p>
-    <w:p>
-      <w:pPr>
-        <w:spacing w:after="0" w:line="240" w:lineRule="auto"/>
-      </w:pPr>
-      <w:r>
-        <w:t xml:space="preserve">            //ProjectionQuery();</w:t>
-      </w:r>
-    </w:p>
-    <w:p>
-      <w:pPr>
-        <w:spacing w:after="0" w:line="240" w:lineRule="auto"/>
-      </w:pPr>
-      <w:r>
-        <w:t xml:space="preserve">            //QueryAndUpdateNinjaDisconnected();</w:t>
-      </w:r>
-    </w:p>
-    <w:p>
-      <w:pPr>
-        <w:spacing w:after="0" w:line="240" w:lineRule="auto"/>
-      </w:pPr>
-    </w:p>
-    <w:p>
-      <w:pPr>
-        <w:spacing w:after="0" w:line="240" w:lineRule="auto"/>
-      </w:pPr>
-      <w:r>
-        <w:t xml:space="preserve">            //ReseedDatabase();</w:t>
-      </w:r>
-    </w:p>
-    <w:p>
-      <w:pPr>
-        <w:spacing w:after="0" w:line="240" w:lineRule="auto"/>
-      </w:pPr>
-      <w:r>
-        <w:t xml:space="preserve">            Console.ReadKey();</w:t>
+        <w:t xml:space="preserve">                Name = "SampsonSan",</w:t>
+      </w:r>
+    </w:p>
+    <w:p>
+      <w:pPr>
+        <w:spacing w:after="0" w:line="240" w:lineRule="auto"/>
+      </w:pPr>
+      <w:r>
+        <w:t xml:space="preserve">                ServedInOniwaban = false,</w:t>
+      </w:r>
+    </w:p>
+    <w:p>
+      <w:pPr>
+        <w:spacing w:after="0" w:line="240" w:lineRule="auto"/>
+      </w:pPr>
+      <w:r>
+        <w:t xml:space="preserve">                // DateOfBirth = new DateTime(1980, 1, 1),</w:t>
+      </w:r>
+    </w:p>
+    <w:p>
+      <w:pPr>
+        <w:spacing w:after="0" w:line="240" w:lineRule="auto"/>
+      </w:pPr>
+      <w:r>
+        <w:t xml:space="preserve">                DateOfBirth = new DateTime(2008, 1, 28),</w:t>
+      </w:r>
+    </w:p>
+    <w:p>
+      <w:pPr>
+        <w:spacing w:after="0" w:line="240" w:lineRule="auto"/>
+      </w:pPr>
+      <w:r>
+        <w:t xml:space="preserve">                ClanId = 1</w:t>
+      </w:r>
+    </w:p>
+    <w:p>
+      <w:pPr>
+        <w:spacing w:after="0" w:line="240" w:lineRule="auto"/>
+      </w:pPr>
+      <w:r>
+        <w:t xml:space="preserve">            };</w:t>
+      </w:r>
+    </w:p>
+    <w:p>
+      <w:pPr>
+        <w:spacing w:after="0" w:line="240" w:lineRule="auto"/>
+      </w:pPr>
+      <w:r>
+        <w:t xml:space="preserve">            using (var context = new NinjaContext())</w:t>
+      </w:r>
+    </w:p>
+    <w:p>
+      <w:pPr>
+        <w:spacing w:after="0" w:line="240" w:lineRule="auto"/>
+      </w:pPr>
+      <w:r>
+        <w:t xml:space="preserve">            {</w:t>
+      </w:r>
+    </w:p>
+    <w:p>
+      <w:pPr>
+        <w:spacing w:after="0" w:line="240" w:lineRule="auto"/>
+      </w:pPr>
+      <w:r>
+        <w:t xml:space="preserve">                context.Database.Log = Console.WriteLine;</w:t>
+      </w:r>
+    </w:p>
+    <w:p>
+      <w:pPr>
+        <w:spacing w:after="0" w:line="240" w:lineRule="auto"/>
+      </w:pPr>
+      <w:r>
+        <w:t xml:space="preserve">                context.Ninjas.Add(ninja);</w:t>
+      </w:r>
+    </w:p>
+    <w:p>
+      <w:pPr>
+        <w:spacing w:after="0" w:line="240" w:lineRule="auto"/>
+      </w:pPr>
+      <w:r>
+        <w:t xml:space="preserve">                context.SaveChanges();</w:t>
+      </w:r>
+    </w:p>
+    <w:p>
+      <w:pPr>
+        <w:spacing w:after="0" w:line="240" w:lineRule="auto"/>
+      </w:pPr>
+      <w:r>
+        <w:t xml:space="preserve">            }</w:t>
       </w:r>
     </w:p>
     <w:p>
@@ -11424,18 +12157,8 @@
       <w:pPr>
         <w:spacing w:after="0" w:line="240" w:lineRule="auto"/>
       </w:pPr>
-    </w:p>
-    <w:p>
-      <w:pPr>
-        <w:spacing w:after="0" w:line="240" w:lineRule="auto"/>
-      </w:pPr>
-    </w:p>
-    <w:p>
-      <w:pPr>
-        <w:spacing w:after="0" w:line="240" w:lineRule="auto"/>
-      </w:pPr>
-      <w:r>
-        <w:t xml:space="preserve">        private static void InsertNinja()</w:t>
+      <w:r>
+        <w:t xml:space="preserve">        private static void InsertMultipleNinjas()</w:t>
       </w:r>
     </w:p>
     <w:p>
@@ -11451,7 +12174,7 @@
         <w:spacing w:after="0" w:line="240" w:lineRule="auto"/>
       </w:pPr>
       <w:r>
-        <w:t xml:space="preserve">            var ninja = new Ninja</w:t>
+        <w:t xml:space="preserve">            var ninja1 = new Ninja</w:t>
       </w:r>
     </w:p>
     <w:p>
@@ -11467,18 +12190,7 @@
         <w:spacing w:after="0" w:line="240" w:lineRule="auto"/>
       </w:pPr>
       <w:r>
-        <w:t xml:space="preserve">                </w:t>
-      </w:r>
-      <w:r>
-        <w:t>// Name = "JulieSan",</w:t>
-      </w:r>
-    </w:p>
-    <w:p>
-      <w:pPr>
-        <w:spacing w:after="0" w:line="240" w:lineRule="auto"/>
-      </w:pPr>
-      <w:r>
-        <w:t xml:space="preserve">                Name = "SampsonSan",</w:t>
+        <w:t xml:space="preserve">                Name = "Leonardo",</w:t>
       </w:r>
     </w:p>
     <w:p>
@@ -11494,15 +12206,7 @@
         <w:spacing w:after="0" w:line="240" w:lineRule="auto"/>
       </w:pPr>
       <w:r>
-        <w:t xml:space="preserve">                // DateOfBirth = new DateTime(1980, 1, 1),</w:t>
-      </w:r>
-    </w:p>
-    <w:p>
-      <w:pPr>
-        <w:spacing w:after="0" w:line="240" w:lineRule="auto"/>
-      </w:pPr>
-      <w:r>
-        <w:t xml:space="preserve">                DateOfBirth = new DateTime(2008, 1, 28),</w:t>
+        <w:t xml:space="preserve">                DateOfBirth = new DateTime(1984, 1, 1),</w:t>
       </w:r>
     </w:p>
     <w:p>
@@ -11526,7 +12230,7 @@
         <w:spacing w:after="0" w:line="240" w:lineRule="auto"/>
       </w:pPr>
       <w:r>
-        <w:t xml:space="preserve">            using (var context = new NinjaContext())</w:t>
+        <w:t xml:space="preserve">            var ninja2 = new Ninja</w:t>
       </w:r>
     </w:p>
     <w:p>
@@ -11542,84 +12246,7 @@
         <w:spacing w:after="0" w:line="240" w:lineRule="auto"/>
       </w:pPr>
       <w:r>
-        <w:t xml:space="preserve">                context.Database.Log = Console.WriteLine;</w:t>
-      </w:r>
-    </w:p>
-    <w:p>
-      <w:pPr>
-        <w:spacing w:after="0" w:line="240" w:lineRule="auto"/>
-      </w:pPr>
-      <w:r>
-        <w:t xml:space="preserve">                context.Ninjas.Add(ninja);</w:t>
-      </w:r>
-    </w:p>
-    <w:p>
-      <w:pPr>
-        <w:spacing w:after="0" w:line="240" w:lineRule="auto"/>
-      </w:pPr>
-      <w:r>
-        <w:t xml:space="preserve">                context.SaveChanges();</w:t>
-      </w:r>
-    </w:p>
-    <w:p>
-      <w:pPr>
-        <w:spacing w:after="0" w:line="240" w:lineRule="auto"/>
-      </w:pPr>
-      <w:r>
-        <w:t xml:space="preserve">            }</w:t>
-      </w:r>
-    </w:p>
-    <w:p>
-      <w:pPr>
-        <w:spacing w:after="0" w:line="240" w:lineRule="auto"/>
-      </w:pPr>
-      <w:r>
-        <w:t xml:space="preserve">        }</w:t>
-      </w:r>
-    </w:p>
-    <w:p>
-      <w:pPr>
-        <w:spacing w:after="0" w:line="240" w:lineRule="auto"/>
-      </w:pPr>
-    </w:p>
-    <w:p>
-      <w:pPr>
-        <w:spacing w:after="0" w:line="240" w:lineRule="auto"/>
-      </w:pPr>
-      <w:r>
-        <w:t xml:space="preserve">        private static void InsertMultipleNinjas()</w:t>
-      </w:r>
-    </w:p>
-    <w:p>
-      <w:pPr>
-        <w:spacing w:after="0" w:line="240" w:lineRule="auto"/>
-      </w:pPr>
-      <w:r>
-        <w:t xml:space="preserve">        {</w:t>
-      </w:r>
-    </w:p>
-    <w:p>
-      <w:pPr>
-        <w:spacing w:after="0" w:line="240" w:lineRule="auto"/>
-      </w:pPr>
-      <w:r>
-        <w:t xml:space="preserve">            var ninja1 = new Ninja</w:t>
-      </w:r>
-    </w:p>
-    <w:p>
-      <w:pPr>
-        <w:spacing w:after="0" w:line="240" w:lineRule="auto"/>
-      </w:pPr>
-      <w:r>
-        <w:t xml:space="preserve">            {</w:t>
-      </w:r>
-    </w:p>
-    <w:p>
-      <w:pPr>
-        <w:spacing w:after="0" w:line="240" w:lineRule="auto"/>
-      </w:pPr>
-      <w:r>
-        <w:t xml:space="preserve">                Name = "Leonardo",</w:t>
+        <w:t xml:space="preserve">                Name = "Raphael",</w:t>
       </w:r>
     </w:p>
     <w:p>
@@ -11635,62 +12262,6 @@
         <w:spacing w:after="0" w:line="240" w:lineRule="auto"/>
       </w:pPr>
       <w:r>
-        <w:t xml:space="preserve">                DateOfBirth = new DateTime(1984, 1, 1),</w:t>
-      </w:r>
-    </w:p>
-    <w:p>
-      <w:pPr>
-        <w:spacing w:after="0" w:line="240" w:lineRule="auto"/>
-      </w:pPr>
-      <w:r>
-        <w:t xml:space="preserve">                ClanId = 1</w:t>
-      </w:r>
-    </w:p>
-    <w:p>
-      <w:pPr>
-        <w:spacing w:after="0" w:line="240" w:lineRule="auto"/>
-      </w:pPr>
-      <w:r>
-        <w:t xml:space="preserve">            };</w:t>
-      </w:r>
-    </w:p>
-    <w:p>
-      <w:pPr>
-        <w:spacing w:after="0" w:line="240" w:lineRule="auto"/>
-      </w:pPr>
-      <w:r>
-        <w:t xml:space="preserve">            var ninja2 = new Ninja</w:t>
-      </w:r>
-    </w:p>
-    <w:p>
-      <w:pPr>
-        <w:spacing w:after="0" w:line="240" w:lineRule="auto"/>
-      </w:pPr>
-      <w:r>
-        <w:t xml:space="preserve">            {</w:t>
-      </w:r>
-    </w:p>
-    <w:p>
-      <w:pPr>
-        <w:spacing w:after="0" w:line="240" w:lineRule="auto"/>
-      </w:pPr>
-      <w:r>
-        <w:t xml:space="preserve">                Name = "Raphael",</w:t>
-      </w:r>
-    </w:p>
-    <w:p>
-      <w:pPr>
-        <w:spacing w:after="0" w:line="240" w:lineRule="auto"/>
-      </w:pPr>
-      <w:r>
-        <w:t xml:space="preserve">                ServedInOniwaban = false,</w:t>
-      </w:r>
-    </w:p>
-    <w:p>
-      <w:pPr>
-        <w:spacing w:after="0" w:line="240" w:lineRule="auto"/>
-      </w:pPr>
-      <w:r>
         <w:t xml:space="preserve">                DateOfBirth = new DateTime(1985, 1, 1),</w:t>
       </w:r>
     </w:p>
@@ -11699,7 +12270,6 @@
         <w:spacing w:after="0" w:line="240" w:lineRule="auto"/>
       </w:pPr>
       <w:r>
-        <w:lastRenderedPageBreak/>
         <w:t xml:space="preserve">                ClanId = 1</w:t>
       </w:r>
     </w:p>
@@ -12073,6 +12643,919 @@
         <w:spacing w:after="0" w:line="240" w:lineRule="auto"/>
       </w:pPr>
       <w:r>
+        <w:t xml:space="preserve">            {</w:t>
+      </w:r>
+    </w:p>
+    <w:p>
+      <w:pPr>
+        <w:spacing w:after="0" w:line="240" w:lineRule="auto"/>
+      </w:pPr>
+      <w:r>
+        <w:t xml:space="preserve">                context.Database.Log = Console.WriteLine;</w:t>
+      </w:r>
+    </w:p>
+    <w:p>
+      <w:pPr>
+        <w:spacing w:after="0" w:line="240" w:lineRule="auto"/>
+      </w:pPr>
+      <w:r>
+        <w:t xml:space="preserve">                var ninja = context.Ninjas.FirstOrDefault();</w:t>
+      </w:r>
+    </w:p>
+    <w:p>
+      <w:pPr>
+        <w:spacing w:after="0" w:line="240" w:lineRule="auto"/>
+      </w:pPr>
+      <w:r>
+        <w:t xml:space="preserve">                // var clan = context.Clans.FirstOrDefault(); </w:t>
+      </w:r>
+    </w:p>
+    <w:p>
+      <w:pPr>
+        <w:spacing w:after="0" w:line="240" w:lineRule="auto"/>
+      </w:pPr>
+      <w:r>
+        <w:t xml:space="preserve">                ninja.ServedInOniwaban = (!ninja.ServedInOniwaban);</w:t>
+      </w:r>
+    </w:p>
+    <w:p>
+      <w:pPr>
+        <w:spacing w:after="0" w:line="240" w:lineRule="auto"/>
+        <w:ind w:firstLine="720"/>
+      </w:pPr>
+      <w:r>
+        <w:t xml:space="preserve"> // clan.ClanName += "X";</w:t>
+      </w:r>
+    </w:p>
+    <w:p>
+      <w:pPr>
+        <w:spacing w:after="0" w:line="240" w:lineRule="auto"/>
+      </w:pPr>
+      <w:r>
+        <w:t xml:space="preserve">               </w:t>
+      </w:r>
+      <w:r>
+        <w:t>context.SaveChanges();</w:t>
+      </w:r>
+    </w:p>
+    <w:p>
+      <w:pPr>
+        <w:spacing w:after="0" w:line="240" w:lineRule="auto"/>
+      </w:pPr>
+      <w:r>
+        <w:t xml:space="preserve">            }</w:t>
+      </w:r>
+    </w:p>
+    <w:p>
+      <w:pPr>
+        <w:spacing w:after="0" w:line="240" w:lineRule="auto"/>
+      </w:pPr>
+      <w:r>
+        <w:t xml:space="preserve">        }</w:t>
+      </w:r>
+    </w:p>
+    <w:p>
+      <w:pPr>
+        <w:spacing w:after="0" w:line="240" w:lineRule="auto"/>
+      </w:pPr>
+    </w:p>
+    <w:p>
+      <w:pPr>
+        <w:spacing w:after="0" w:line="240" w:lineRule="auto"/>
+      </w:pPr>
+      <w:r>
+        <w:t xml:space="preserve">        private static void QueryAndUpdateNinjaDisconnected()</w:t>
+      </w:r>
+    </w:p>
+    <w:p>
+      <w:pPr>
+        <w:spacing w:after="0" w:line="240" w:lineRule="auto"/>
+      </w:pPr>
+      <w:r>
+        <w:t xml:space="preserve">        {</w:t>
+      </w:r>
+    </w:p>
+    <w:p>
+      <w:pPr>
+        <w:spacing w:after="0" w:line="240" w:lineRule="auto"/>
+      </w:pPr>
+      <w:r>
+        <w:t xml:space="preserve">            Ninja ninja;</w:t>
+      </w:r>
+    </w:p>
+    <w:p>
+      <w:pPr>
+        <w:spacing w:after="0" w:line="240" w:lineRule="auto"/>
+      </w:pPr>
+      <w:r>
+        <w:t xml:space="preserve">            using (var context = new NinjaContext())</w:t>
+      </w:r>
+    </w:p>
+    <w:p>
+      <w:pPr>
+        <w:spacing w:after="0" w:line="240" w:lineRule="auto"/>
+      </w:pPr>
+      <w:r>
+        <w:t xml:space="preserve">            {</w:t>
+      </w:r>
+    </w:p>
+    <w:p>
+      <w:pPr>
+        <w:spacing w:after="0" w:line="240" w:lineRule="auto"/>
+      </w:pPr>
+      <w:r>
+        <w:t xml:space="preserve">                context.Database.Log = Console.WriteLine;</w:t>
+      </w:r>
+    </w:p>
+    <w:p>
+      <w:pPr>
+        <w:spacing w:after="0" w:line="240" w:lineRule="auto"/>
+      </w:pPr>
+      <w:r>
+        <w:t xml:space="preserve">                ninja = context.Ninjas.FirstOrDefault();</w:t>
+      </w:r>
+    </w:p>
+    <w:p>
+      <w:pPr>
+        <w:spacing w:after="0" w:line="240" w:lineRule="auto"/>
+      </w:pPr>
+      <w:r>
+        <w:t xml:space="preserve">            }</w:t>
+      </w:r>
+    </w:p>
+    <w:p>
+      <w:pPr>
+        <w:spacing w:after="0" w:line="240" w:lineRule="auto"/>
+      </w:pPr>
+    </w:p>
+    <w:p>
+      <w:pPr>
+        <w:spacing w:after="0" w:line="240" w:lineRule="auto"/>
+      </w:pPr>
+      <w:r>
+        <w:t xml:space="preserve">            ninja.ServedInOniwaban = (!ninja.ServedInOniwaban);</w:t>
+      </w:r>
+    </w:p>
+    <w:p>
+      <w:pPr>
+        <w:spacing w:after="0" w:line="240" w:lineRule="auto"/>
+      </w:pPr>
+    </w:p>
+    <w:p>
+      <w:pPr>
+        <w:spacing w:after="0" w:line="240" w:lineRule="auto"/>
+      </w:pPr>
+      <w:r>
+        <w:t xml:space="preserve">            using (var context = new NinjaContext())</w:t>
+      </w:r>
+    </w:p>
+    <w:p>
+      <w:pPr>
+        <w:spacing w:after="0" w:line="240" w:lineRule="auto"/>
+      </w:pPr>
+      <w:r>
+        <w:t xml:space="preserve">            {</w:t>
+      </w:r>
+    </w:p>
+    <w:p>
+      <w:pPr>
+        <w:spacing w:after="0" w:line="240" w:lineRule="auto"/>
+      </w:pPr>
+      <w:r>
+        <w:t xml:space="preserve">                context.Database.Log = Console.WriteLine;</w:t>
+      </w:r>
+    </w:p>
+    <w:p>
+      <w:pPr>
+        <w:spacing w:after="0" w:line="240" w:lineRule="auto"/>
+      </w:pPr>
+      <w:r>
+        <w:t xml:space="preserve">                context.Ninjas.Attach(ninja);</w:t>
+      </w:r>
+    </w:p>
+    <w:p>
+      <w:pPr>
+        <w:spacing w:after="0" w:line="240" w:lineRule="auto"/>
+      </w:pPr>
+      <w:r>
+        <w:t xml:space="preserve">                context.Entry(ninja).State = EntityState.Modified;</w:t>
+      </w:r>
+    </w:p>
+    <w:p>
+      <w:pPr>
+        <w:spacing w:after="0" w:line="240" w:lineRule="auto"/>
+      </w:pPr>
+      <w:r>
+        <w:t xml:space="preserve">                context.SaveChanges();</w:t>
+      </w:r>
+    </w:p>
+    <w:p>
+      <w:pPr>
+        <w:spacing w:after="0" w:line="240" w:lineRule="auto"/>
+      </w:pPr>
+      <w:r>
+        <w:t xml:space="preserve">            }</w:t>
+      </w:r>
+    </w:p>
+    <w:p>
+      <w:pPr>
+        <w:spacing w:after="0" w:line="240" w:lineRule="auto"/>
+      </w:pPr>
+      <w:r>
+        <w:t xml:space="preserve">        }</w:t>
+      </w:r>
+    </w:p>
+    <w:p>
+      <w:pPr>
+        <w:spacing w:after="0" w:line="240" w:lineRule="auto"/>
+      </w:pPr>
+    </w:p>
+    <w:p>
+      <w:pPr>
+        <w:spacing w:after="0" w:line="240" w:lineRule="auto"/>
+      </w:pPr>
+      <w:r>
+        <w:t xml:space="preserve">        private static void RetrieveDataWithFind()</w:t>
+      </w:r>
+    </w:p>
+    <w:p>
+      <w:pPr>
+        <w:spacing w:after="0" w:line="240" w:lineRule="auto"/>
+      </w:pPr>
+      <w:r>
+        <w:t xml:space="preserve">        {</w:t>
+      </w:r>
+    </w:p>
+    <w:p>
+      <w:pPr>
+        <w:spacing w:after="0" w:line="240" w:lineRule="auto"/>
+      </w:pPr>
+      <w:r>
+        <w:t xml:space="preserve">            var keyval = 4;</w:t>
+      </w:r>
+    </w:p>
+    <w:p>
+      <w:pPr>
+        <w:spacing w:after="0" w:line="240" w:lineRule="auto"/>
+      </w:pPr>
+      <w:r>
+        <w:t xml:space="preserve">            using (var context = new NinjaContext())</w:t>
+      </w:r>
+    </w:p>
+    <w:p>
+      <w:pPr>
+        <w:spacing w:after="0" w:line="240" w:lineRule="auto"/>
+      </w:pPr>
+      <w:r>
+        <w:t xml:space="preserve">            {</w:t>
+      </w:r>
+    </w:p>
+    <w:p>
+      <w:pPr>
+        <w:spacing w:after="0" w:line="240" w:lineRule="auto"/>
+      </w:pPr>
+      <w:r>
+        <w:t xml:space="preserve">                context.Database.Log = Console.WriteLine;</w:t>
+      </w:r>
+    </w:p>
+    <w:p>
+      <w:pPr>
+        <w:spacing w:after="0" w:line="240" w:lineRule="auto"/>
+      </w:pPr>
+      <w:r>
+        <w:t xml:space="preserve">                //var ninjas = context.Ninjas.Where(n =&gt; n.Name == "Leonardo");</w:t>
+      </w:r>
+    </w:p>
+    <w:p>
+      <w:pPr>
+        <w:spacing w:after="0" w:line="240" w:lineRule="auto"/>
+      </w:pPr>
+      <w:r>
+        <w:t xml:space="preserve">                //var ninja = ninjas.SingleOrDefault();          </w:t>
+      </w:r>
+    </w:p>
+    <w:p>
+      <w:pPr>
+        <w:spacing w:after="0" w:line="240" w:lineRule="auto"/>
+        <w:ind w:firstLine="720"/>
+      </w:pPr>
+      <w:r>
+        <w:t xml:space="preserve"> var ninja = context.Ninjas.Find(keyval);</w:t>
+      </w:r>
+    </w:p>
+    <w:p>
+      <w:pPr>
+        <w:spacing w:after="0" w:line="240" w:lineRule="auto"/>
+      </w:pPr>
+      <w:r>
+        <w:t xml:space="preserve">                Console.WriteLine("After Find#1:" + ninja.Name);</w:t>
+      </w:r>
+    </w:p>
+    <w:p>
+      <w:pPr>
+        <w:spacing w:after="0" w:line="240" w:lineRule="auto"/>
+      </w:pPr>
+    </w:p>
+    <w:p>
+      <w:pPr>
+        <w:spacing w:after="0" w:line="240" w:lineRule="auto"/>
+      </w:pPr>
+      <w:r>
+        <w:t xml:space="preserve">                var someNinja = context.Ninjas.Find(keyval);</w:t>
+      </w:r>
+    </w:p>
+    <w:p>
+      <w:pPr>
+        <w:spacing w:after="0" w:line="240" w:lineRule="auto"/>
+      </w:pPr>
+      <w:r>
+        <w:t xml:space="preserve">                Console.WriteLine("After Find#2:" + someNinja.Name);</w:t>
+      </w:r>
+    </w:p>
+    <w:p>
+      <w:pPr>
+        <w:spacing w:after="0" w:line="240" w:lineRule="auto"/>
+      </w:pPr>
+      <w:r>
+        <w:t xml:space="preserve">                ninja = null;</w:t>
+      </w:r>
+    </w:p>
+    <w:p>
+      <w:pPr>
+        <w:spacing w:after="0" w:line="240" w:lineRule="auto"/>
+      </w:pPr>
+      <w:r>
+        <w:t xml:space="preserve">            }</w:t>
+      </w:r>
+    </w:p>
+    <w:p>
+      <w:pPr>
+        <w:spacing w:after="0" w:line="240" w:lineRule="auto"/>
+      </w:pPr>
+      <w:r>
+        <w:t xml:space="preserve">        }</w:t>
+      </w:r>
+    </w:p>
+    <w:p>
+      <w:pPr>
+        <w:spacing w:after="0" w:line="240" w:lineRule="auto"/>
+      </w:pPr>
+    </w:p>
+    <w:p>
+      <w:pPr>
+        <w:spacing w:after="0" w:line="240" w:lineRule="auto"/>
+      </w:pPr>
+      <w:r>
+        <w:t xml:space="preserve">        private static void RetrieveDataWithStoredProc()</w:t>
+      </w:r>
+    </w:p>
+    <w:p>
+      <w:pPr>
+        <w:spacing w:after="0" w:line="240" w:lineRule="auto"/>
+      </w:pPr>
+      <w:r>
+        <w:t xml:space="preserve">        {</w:t>
+      </w:r>
+    </w:p>
+    <w:p>
+      <w:pPr>
+        <w:spacing w:after="0" w:line="240" w:lineRule="auto"/>
+      </w:pPr>
+      <w:r>
+        <w:t xml:space="preserve">            using (var context = new NinjaContext())</w:t>
+      </w:r>
+    </w:p>
+    <w:p>
+      <w:pPr>
+        <w:spacing w:after="0" w:line="240" w:lineRule="auto"/>
+      </w:pPr>
+      <w:r>
+        <w:t xml:space="preserve">            {</w:t>
+      </w:r>
+    </w:p>
+    <w:p>
+      <w:pPr>
+        <w:spacing w:after="0" w:line="240" w:lineRule="auto"/>
+      </w:pPr>
+      <w:r>
+        <w:t xml:space="preserve">                context.Database.Log = Console.WriteLine;</w:t>
+      </w:r>
+    </w:p>
+    <w:p>
+      <w:pPr>
+        <w:spacing w:after="0" w:line="240" w:lineRule="auto"/>
+      </w:pPr>
+      <w:r>
+        <w:t xml:space="preserve">                var ninjas = context.Ninjas.SqlQuery("exec GetOldNinjas")/*.ToList()*/;</w:t>
+      </w:r>
+    </w:p>
+    <w:p>
+      <w:pPr>
+        <w:spacing w:after="0" w:line="240" w:lineRule="auto"/>
+      </w:pPr>
+      <w:r>
+        <w:t xml:space="preserve">                foreach (var ninja in ninjas)</w:t>
+      </w:r>
+    </w:p>
+    <w:p>
+      <w:pPr>
+        <w:spacing w:after="0" w:line="240" w:lineRule="auto"/>
+      </w:pPr>
+      <w:r>
+        <w:t xml:space="preserve">                {</w:t>
+      </w:r>
+    </w:p>
+    <w:p>
+      <w:pPr>
+        <w:spacing w:after="0" w:line="240" w:lineRule="auto"/>
+      </w:pPr>
+      <w:r>
+        <w:t xml:space="preserve">                    Console.WriteLine(ninja.Name);</w:t>
+      </w:r>
+    </w:p>
+    <w:p>
+      <w:pPr>
+        <w:spacing w:after="0" w:line="240" w:lineRule="auto"/>
+      </w:pPr>
+      <w:r>
+        <w:t xml:space="preserve">                }</w:t>
+      </w:r>
+    </w:p>
+    <w:p>
+      <w:pPr>
+        <w:spacing w:after="0" w:line="240" w:lineRule="auto"/>
+      </w:pPr>
+      <w:r>
+        <w:t xml:space="preserve">            }</w:t>
+      </w:r>
+    </w:p>
+    <w:p>
+      <w:pPr>
+        <w:spacing w:after="0" w:line="240" w:lineRule="auto"/>
+      </w:pPr>
+      <w:r>
+        <w:t xml:space="preserve">        }</w:t>
+      </w:r>
+    </w:p>
+    <w:p>
+      <w:pPr>
+        <w:spacing w:after="0" w:line="240" w:lineRule="auto"/>
+      </w:pPr>
+    </w:p>
+    <w:p>
+      <w:pPr>
+        <w:spacing w:after="0" w:line="240" w:lineRule="auto"/>
+      </w:pPr>
+      <w:r>
+        <w:t xml:space="preserve">        private static void DeleteNinja()</w:t>
+      </w:r>
+    </w:p>
+    <w:p>
+      <w:pPr>
+        <w:spacing w:after="0" w:line="240" w:lineRule="auto"/>
+      </w:pPr>
+      <w:r>
+        <w:t xml:space="preserve">        {</w:t>
+      </w:r>
+    </w:p>
+    <w:p>
+      <w:pPr>
+        <w:spacing w:after="0" w:line="240" w:lineRule="auto"/>
+      </w:pPr>
+      <w:r>
+        <w:t xml:space="preserve">            Ninja ninja;</w:t>
+      </w:r>
+    </w:p>
+    <w:p>
+      <w:pPr>
+        <w:spacing w:after="0" w:line="240" w:lineRule="auto"/>
+      </w:pPr>
+      <w:r>
+        <w:t xml:space="preserve">            using (var context = new NinjaContext())</w:t>
+      </w:r>
+    </w:p>
+    <w:p>
+      <w:pPr>
+        <w:spacing w:after="0" w:line="240" w:lineRule="auto"/>
+      </w:pPr>
+      <w:r>
+        <w:t xml:space="preserve">            {</w:t>
+      </w:r>
+    </w:p>
+    <w:p>
+      <w:pPr>
+        <w:spacing w:after="0" w:line="240" w:lineRule="auto"/>
+      </w:pPr>
+      <w:r>
+        <w:t xml:space="preserve">                context.Database.Log = Console.WriteLine;</w:t>
+      </w:r>
+    </w:p>
+    <w:p>
+      <w:pPr>
+        <w:spacing w:after="0" w:line="240" w:lineRule="auto"/>
+      </w:pPr>
+      <w:r>
+        <w:t xml:space="preserve">                ninja = context.Ninjas.OrderByDescending(n =&gt; n.Id).FirstOrDefault();</w:t>
+      </w:r>
+    </w:p>
+    <w:p>
+      <w:pPr>
+        <w:spacing w:after="0" w:line="240" w:lineRule="auto"/>
+      </w:pPr>
+      <w:r>
+        <w:t xml:space="preserve">                context.Ninjas.Remove(ninja);</w:t>
+      </w:r>
+    </w:p>
+    <w:p>
+      <w:pPr>
+        <w:spacing w:after="0" w:line="240" w:lineRule="auto"/>
+      </w:pPr>
+      <w:r>
+        <w:lastRenderedPageBreak/>
+        <w:t xml:space="preserve">                context.SaveChanges();</w:t>
+      </w:r>
+    </w:p>
+    <w:p>
+      <w:pPr>
+        <w:spacing w:after="0" w:line="240" w:lineRule="auto"/>
+      </w:pPr>
+      <w:r>
+        <w:t xml:space="preserve">            }</w:t>
+      </w:r>
+    </w:p>
+    <w:p>
+      <w:pPr>
+        <w:spacing w:after="0" w:line="240" w:lineRule="auto"/>
+      </w:pPr>
+      <w:r>
+        <w:t xml:space="preserve">            /*</w:t>
+      </w:r>
+    </w:p>
+    <w:p>
+      <w:pPr>
+        <w:spacing w:after="0" w:line="240" w:lineRule="auto"/>
+      </w:pPr>
+      <w:r>
+        <w:t xml:space="preserve">            // The following is a surrogate for the UI in a disconnected application</w:t>
+      </w:r>
+    </w:p>
+    <w:p>
+      <w:pPr>
+        <w:spacing w:after="0" w:line="240" w:lineRule="auto"/>
+      </w:pPr>
+      <w:r>
+        <w:t xml:space="preserve">            Console.WriteLine("ID = {0}, Name = {1}.  Delete this?", ninja.Id, ninja.Name);</w:t>
+      </w:r>
+    </w:p>
+    <w:p>
+      <w:pPr>
+        <w:spacing w:after="0" w:line="240" w:lineRule="auto"/>
+      </w:pPr>
+      <w:r>
+        <w:t xml:space="preserve"> </w:t>
+      </w:r>
+    </w:p>
+    <w:p>
+      <w:pPr>
+        <w:spacing w:after="0" w:line="240" w:lineRule="auto"/>
+      </w:pPr>
+      <w:r>
+        <w:t xml:space="preserve">            using (var context = new NinjaContext())</w:t>
+      </w:r>
+    </w:p>
+    <w:p>
+      <w:pPr>
+        <w:spacing w:after="0" w:line="240" w:lineRule="auto"/>
+      </w:pPr>
+      <w:r>
+        <w:t xml:space="preserve">            {</w:t>
+      </w:r>
+    </w:p>
+    <w:p>
+      <w:pPr>
+        <w:spacing w:after="0" w:line="240" w:lineRule="auto"/>
+      </w:pPr>
+      <w:r>
+        <w:t xml:space="preserve">                context.Database.Log = Console.WriteLine;</w:t>
+      </w:r>
+    </w:p>
+    <w:p>
+      <w:pPr>
+        <w:spacing w:after="0" w:line="240" w:lineRule="auto"/>
+      </w:pPr>
+      <w:r>
+        <w:t xml:space="preserve">                context.Ninjas.Attach(ninja);</w:t>
+      </w:r>
+    </w:p>
+    <w:p>
+      <w:pPr>
+        <w:spacing w:after="0" w:line="240" w:lineRule="auto"/>
+      </w:pPr>
+      <w:r>
+        <w:t xml:space="preserve">                context.Ninjas.Remove(ninja);</w:t>
+      </w:r>
+    </w:p>
+    <w:p>
+      <w:pPr>
+        <w:spacing w:after="0" w:line="240" w:lineRule="auto"/>
+      </w:pPr>
+      <w:r>
+        <w:t xml:space="preserve">                </w:t>
+      </w:r>
+      <w:r>
+        <w:t>//</w:t>
+      </w:r>
+      <w:r>
+        <w:t>context.Entry(ninja).State = EntityState.Deleted;</w:t>
+      </w:r>
+    </w:p>
+    <w:p>
+      <w:pPr>
+        <w:spacing w:after="0" w:line="240" w:lineRule="auto"/>
+      </w:pPr>
+      <w:r>
+        <w:t xml:space="preserve">                context.SaveChanges();</w:t>
+      </w:r>
+    </w:p>
+    <w:p>
+      <w:pPr>
+        <w:spacing w:after="0" w:line="240" w:lineRule="auto"/>
+      </w:pPr>
+      <w:r>
+        <w:t xml:space="preserve">            }</w:t>
+      </w:r>
+    </w:p>
+    <w:p>
+      <w:pPr>
+        <w:spacing w:after="0" w:line="240" w:lineRule="auto"/>
+      </w:pPr>
+      <w:r>
+        <w:t xml:space="preserve">            */</w:t>
+      </w:r>
+    </w:p>
+    <w:p>
+      <w:pPr>
+        <w:spacing w:after="0" w:line="240" w:lineRule="auto"/>
+      </w:pPr>
+      <w:r>
+        <w:t xml:space="preserve">        }</w:t>
+      </w:r>
+    </w:p>
+    <w:p>
+      <w:pPr>
+        <w:spacing w:after="0" w:line="240" w:lineRule="auto"/>
+      </w:pPr>
+    </w:p>
+    <w:p>
+      <w:pPr>
+        <w:spacing w:after="0" w:line="240" w:lineRule="auto"/>
+      </w:pPr>
+      <w:r>
+        <w:t xml:space="preserve">        private static void DeleteNinjaWithKeyValue()</w:t>
+      </w:r>
+    </w:p>
+    <w:p>
+      <w:pPr>
+        <w:spacing w:after="0" w:line="240" w:lineRule="auto"/>
+      </w:pPr>
+      <w:r>
+        <w:t xml:space="preserve">        {</w:t>
+      </w:r>
+    </w:p>
+    <w:p>
+      <w:pPr>
+        <w:spacing w:after="0" w:line="240" w:lineRule="auto"/>
+      </w:pPr>
+      <w:r>
+        <w:t xml:space="preserve">            var keyval = 1;</w:t>
+      </w:r>
+    </w:p>
+    <w:p>
+      <w:pPr>
+        <w:spacing w:after="0" w:line="240" w:lineRule="auto"/>
+      </w:pPr>
+      <w:r>
+        <w:t xml:space="preserve">            using (var context = new NinjaContext())</w:t>
+      </w:r>
+    </w:p>
+    <w:p>
+      <w:pPr>
+        <w:spacing w:after="0" w:line="240" w:lineRule="auto"/>
+      </w:pPr>
+      <w:r>
+        <w:t xml:space="preserve">            {</w:t>
+      </w:r>
+    </w:p>
+    <w:p>
+      <w:pPr>
+        <w:spacing w:after="0" w:line="240" w:lineRule="auto"/>
+      </w:pPr>
+      <w:r>
+        <w:t xml:space="preserve">                context.Database.Log = Console.WriteLine;</w:t>
+      </w:r>
+    </w:p>
+    <w:p>
+      <w:pPr>
+        <w:spacing w:after="0" w:line="240" w:lineRule="auto"/>
+      </w:pPr>
+      <w:r>
+        <w:t xml:space="preserve">                var ninja = context.Ninjas.Find(keyval);</w:t>
+      </w:r>
+    </w:p>
+    <w:p>
+      <w:pPr>
+        <w:spacing w:after="0" w:line="240" w:lineRule="auto"/>
+      </w:pPr>
+      <w:r>
+        <w:t xml:space="preserve">                context.Ninjas.Remove(ninja);</w:t>
+      </w:r>
+    </w:p>
+    <w:p>
+      <w:pPr>
+        <w:spacing w:after="0" w:line="240" w:lineRule="auto"/>
+      </w:pPr>
+      <w:r>
+        <w:t xml:space="preserve">                context.SaveChanges();</w:t>
+      </w:r>
+    </w:p>
+    <w:p>
+      <w:pPr>
+        <w:spacing w:after="0" w:line="240" w:lineRule="auto"/>
+      </w:pPr>
+      <w:r>
+        <w:t xml:space="preserve">            }</w:t>
+      </w:r>
+    </w:p>
+    <w:p>
+      <w:pPr>
+        <w:spacing w:after="0" w:line="240" w:lineRule="auto"/>
+      </w:pPr>
+      <w:r>
+        <w:t xml:space="preserve">        }</w:t>
+      </w:r>
+    </w:p>
+    <w:p>
+      <w:pPr>
+        <w:spacing w:after="0" w:line="240" w:lineRule="auto"/>
+      </w:pPr>
+    </w:p>
+    <w:p>
+      <w:pPr>
+        <w:spacing w:after="0" w:line="240" w:lineRule="auto"/>
+      </w:pPr>
+      <w:r>
+        <w:t xml:space="preserve">        private static void DeleteNinjaWithKeyValue2()</w:t>
+      </w:r>
+    </w:p>
+    <w:p>
+      <w:pPr>
+        <w:spacing w:after="0" w:line="240" w:lineRule="auto"/>
+      </w:pPr>
+      <w:r>
+        <w:t xml:space="preserve">        {</w:t>
+      </w:r>
+    </w:p>
+    <w:p>
+      <w:pPr>
+        <w:spacing w:after="0" w:line="240" w:lineRule="auto"/>
+      </w:pPr>
+      <w:r>
+        <w:t xml:space="preserve">            var keyval = 12;</w:t>
+      </w:r>
+    </w:p>
+    <w:p>
+      <w:pPr>
+        <w:spacing w:after="0" w:line="240" w:lineRule="auto"/>
+      </w:pPr>
+      <w:r>
+        <w:t xml:space="preserve">            using (var context = new NinjaContext())</w:t>
+      </w:r>
+    </w:p>
+    <w:p>
+      <w:pPr>
+        <w:spacing w:after="0" w:line="240" w:lineRule="auto"/>
+      </w:pPr>
+      <w:r>
+        <w:t xml:space="preserve">            {</w:t>
+      </w:r>
+    </w:p>
+    <w:p>
+      <w:pPr>
+        <w:spacing w:after="0" w:line="240" w:lineRule="auto"/>
+      </w:pPr>
+      <w:r>
+        <w:t xml:space="preserve">                context.Database.Log = Console.WriteLine;</w:t>
+      </w:r>
+    </w:p>
+    <w:p>
+      <w:pPr>
+        <w:spacing w:after="0" w:line="240" w:lineRule="auto"/>
+      </w:pPr>
+      <w:r>
+        <w:t xml:space="preserve">                var ninja = new Ninja</w:t>
+      </w:r>
+    </w:p>
+    <w:p>
+      <w:pPr>
+        <w:spacing w:after="0" w:line="240" w:lineRule="auto"/>
+      </w:pPr>
+      <w:r>
+        <w:t xml:space="preserve">                {</w:t>
+      </w:r>
+    </w:p>
+    <w:p>
+      <w:pPr>
+        <w:spacing w:after="0" w:line="240" w:lineRule="auto"/>
+      </w:pPr>
+      <w:r>
+        <w:t xml:space="preserve">                    Id = keyval</w:t>
+      </w:r>
+    </w:p>
+    <w:p>
+      <w:pPr>
+        <w:spacing w:after="0" w:line="240" w:lineRule="auto"/>
+      </w:pPr>
+      <w:r>
+        <w:t xml:space="preserve">                };</w:t>
+      </w:r>
+    </w:p>
+    <w:p>
+      <w:pPr>
+        <w:spacing w:after="0" w:line="240" w:lineRule="auto"/>
+      </w:pPr>
+      <w:r>
+        <w:t xml:space="preserve">                context.Entry(ninja).State = EntityState.Deleted;</w:t>
+      </w:r>
+    </w:p>
+    <w:p>
+      <w:pPr>
+        <w:spacing w:after="0" w:line="240" w:lineRule="auto"/>
+      </w:pPr>
+      <w:r>
+        <w:t xml:space="preserve">                context.SaveChanges();</w:t>
+      </w:r>
+    </w:p>
+    <w:p>
+      <w:pPr>
+        <w:spacing w:after="0" w:line="240" w:lineRule="auto"/>
+      </w:pPr>
+      <w:r>
+        <w:t xml:space="preserve">            }</w:t>
+      </w:r>
+    </w:p>
+    <w:p>
+      <w:pPr>
+        <w:spacing w:after="0" w:line="240" w:lineRule="auto"/>
+      </w:pPr>
+      <w:r>
+        <w:t xml:space="preserve">        }</w:t>
+      </w:r>
+    </w:p>
+    <w:p>
+      <w:pPr>
+        <w:spacing w:after="0" w:line="240" w:lineRule="auto"/>
+      </w:pPr>
+    </w:p>
+    <w:p>
+      <w:pPr>
+        <w:spacing w:after="0" w:line="240" w:lineRule="auto"/>
+      </w:pPr>
+      <w:r>
+        <w:t xml:space="preserve">        private static void DeleteNinjaViaStoredProcedure()</w:t>
+      </w:r>
+    </w:p>
+    <w:p>
+      <w:pPr>
+        <w:spacing w:after="0" w:line="240" w:lineRule="auto"/>
+      </w:pPr>
+      <w:r>
+        <w:t xml:space="preserve">        {</w:t>
+      </w:r>
+    </w:p>
+    <w:p>
+      <w:pPr>
+        <w:spacing w:after="0" w:line="240" w:lineRule="auto"/>
+      </w:pPr>
+      <w:r>
+        <w:t xml:space="preserve">            var keyval = 14</w:t>
+      </w:r>
+      <w:r>
+        <w:t>;</w:t>
+      </w:r>
+    </w:p>
+    <w:p>
+      <w:pPr>
+        <w:spacing w:after="0" w:line="240" w:lineRule="auto"/>
+      </w:pPr>
+      <w:r>
+        <w:t xml:space="preserve">            using (var context = new NinjaContext())</w:t>
+      </w:r>
+    </w:p>
+    <w:p>
+      <w:pPr>
+        <w:spacing w:after="0" w:line="240" w:lineRule="auto"/>
+      </w:pPr>
+      <w:r>
         <w:lastRenderedPageBreak/>
         <w:t xml:space="preserve">            {</w:t>
       </w:r>
@@ -12090,43 +13573,15 @@
         <w:spacing w:after="0" w:line="240" w:lineRule="auto"/>
       </w:pPr>
       <w:r>
-        <w:t xml:space="preserve">                var ninja = context.Ninjas.FirstOrDefault();</w:t>
-      </w:r>
-    </w:p>
-    <w:p>
-      <w:pPr>
-        <w:spacing w:after="0" w:line="240" w:lineRule="auto"/>
-      </w:pPr>
-      <w:r>
-        <w:t xml:space="preserve">                // var clan = context.Clans.FirstOrDefault(); </w:t>
-      </w:r>
-    </w:p>
-    <w:p>
-      <w:pPr>
-        <w:spacing w:after="0" w:line="240" w:lineRule="auto"/>
-      </w:pPr>
-      <w:r>
-        <w:t xml:space="preserve">                ninja.ServedInOniwaban = (!ninja.ServedInOniwaban);</w:t>
-      </w:r>
-    </w:p>
-    <w:p>
-      <w:pPr>
-        <w:spacing w:after="0" w:line="240" w:lineRule="auto"/>
-        <w:ind w:firstLine="720"/>
-      </w:pPr>
-      <w:r>
-        <w:t xml:space="preserve"> // clan.ClanName += "X";</w:t>
-      </w:r>
-    </w:p>
-    <w:p>
-      <w:pPr>
-        <w:spacing w:after="0" w:line="240" w:lineRule="auto"/>
-      </w:pPr>
-      <w:r>
-        <w:t xml:space="preserve">               </w:t>
-      </w:r>
-      <w:r>
-        <w:t>context.SaveChanges();</w:t>
+        <w:t xml:space="preserve">                context.Database.ExecuteSqlCommand(</w:t>
+      </w:r>
+    </w:p>
+    <w:p>
+      <w:pPr>
+        <w:spacing w:after="0" w:line="240" w:lineRule="auto"/>
+      </w:pPr>
+      <w:r>
+        <w:t xml:space="preserve">                    "exec DeleteNinjaViaId {0}", keyval);</w:t>
       </w:r>
     </w:p>
     <w:p>
@@ -12155,7 +13610,7 @@
         <w:spacing w:after="0" w:line="240" w:lineRule="auto"/>
       </w:pPr>
       <w:r>
-        <w:t xml:space="preserve">        private static void QueryAndUpdateNinjaDisconnected()</w:t>
+        <w:t xml:space="preserve">        private static void InsertNinjaWithEquipment()</w:t>
       </w:r>
     </w:p>
     <w:p>
@@ -12171,14 +13626,6 @@
         <w:spacing w:after="0" w:line="240" w:lineRule="auto"/>
       </w:pPr>
       <w:r>
-        <w:t xml:space="preserve">            Ninja ninja;</w:t>
-      </w:r>
-    </w:p>
-    <w:p>
-      <w:pPr>
-        <w:spacing w:after="0" w:line="240" w:lineRule="auto"/>
-      </w:pPr>
-      <w:r>
         <w:t xml:space="preserve">            using (var context = new NinjaContext())</w:t>
       </w:r>
     </w:p>
@@ -12202,8 +13649,178 @@
       <w:pPr>
         <w:spacing w:after="0" w:line="240" w:lineRule="auto"/>
       </w:pPr>
-      <w:r>
-        <w:t xml:space="preserve">                ninja = context.Ninjas.FirstOrDefault();</w:t>
+    </w:p>
+    <w:p>
+      <w:pPr>
+        <w:spacing w:after="0" w:line="240" w:lineRule="auto"/>
+      </w:pPr>
+      <w:r>
+        <w:t xml:space="preserve">                var ninja = new Ninja</w:t>
+      </w:r>
+    </w:p>
+    <w:p>
+      <w:pPr>
+        <w:spacing w:after="0" w:line="240" w:lineRule="auto"/>
+      </w:pPr>
+      <w:r>
+        <w:t xml:space="preserve">                {</w:t>
+      </w:r>
+    </w:p>
+    <w:p>
+      <w:pPr>
+        <w:spacing w:after="0" w:line="240" w:lineRule="auto"/>
+      </w:pPr>
+      <w:r>
+        <w:t xml:space="preserve">                    Name = "Kacy Catanzaro",</w:t>
+      </w:r>
+    </w:p>
+    <w:p>
+      <w:pPr>
+        <w:spacing w:after="0" w:line="240" w:lineRule="auto"/>
+      </w:pPr>
+      <w:r>
+        <w:t xml:space="preserve">                    ServedInOniwaban = false,</w:t>
+      </w:r>
+    </w:p>
+    <w:p>
+      <w:pPr>
+        <w:spacing w:after="0" w:line="240" w:lineRule="auto"/>
+      </w:pPr>
+      <w:r>
+        <w:t xml:space="preserve">                    DateOfBirth = new DateTime(1990, 1, 14),</w:t>
+      </w:r>
+    </w:p>
+    <w:p>
+      <w:pPr>
+        <w:spacing w:after="0" w:line="240" w:lineRule="auto"/>
+      </w:pPr>
+      <w:r>
+        <w:t xml:space="preserve">                    ClanId = 1</w:t>
+      </w:r>
+    </w:p>
+    <w:p>
+      <w:pPr>
+        <w:spacing w:after="0" w:line="240" w:lineRule="auto"/>
+      </w:pPr>
+      <w:r>
+        <w:t xml:space="preserve">                };</w:t>
+      </w:r>
+    </w:p>
+    <w:p>
+      <w:pPr>
+        <w:spacing w:after="0" w:line="240" w:lineRule="auto"/>
+      </w:pPr>
+      <w:r>
+        <w:t xml:space="preserve">                var muscles = new NinjaEquipment</w:t>
+      </w:r>
+    </w:p>
+    <w:p>
+      <w:pPr>
+        <w:spacing w:after="0" w:line="240" w:lineRule="auto"/>
+      </w:pPr>
+      <w:r>
+        <w:t xml:space="preserve">                {</w:t>
+      </w:r>
+    </w:p>
+    <w:p>
+      <w:pPr>
+        <w:spacing w:after="0" w:line="240" w:lineRule="auto"/>
+      </w:pPr>
+      <w:r>
+        <w:t xml:space="preserve">                    Name = "Muscles",</w:t>
+      </w:r>
+    </w:p>
+    <w:p>
+      <w:pPr>
+        <w:spacing w:after="0" w:line="240" w:lineRule="auto"/>
+      </w:pPr>
+      <w:r>
+        <w:t xml:space="preserve">                    Type = EquipmentType.Tool,</w:t>
+      </w:r>
+    </w:p>
+    <w:p>
+      <w:pPr>
+        <w:spacing w:after="0" w:line="240" w:lineRule="auto"/>
+      </w:pPr>
+      <w:r>
+        <w:t xml:space="preserve">                };</w:t>
+      </w:r>
+    </w:p>
+    <w:p>
+      <w:pPr>
+        <w:spacing w:after="0" w:line="240" w:lineRule="auto"/>
+      </w:pPr>
+      <w:r>
+        <w:t xml:space="preserve">                var spunk = new NinjaEquipment</w:t>
+      </w:r>
+    </w:p>
+    <w:p>
+      <w:pPr>
+        <w:spacing w:after="0" w:line="240" w:lineRule="auto"/>
+      </w:pPr>
+      <w:r>
+        <w:t xml:space="preserve">                {</w:t>
+      </w:r>
+    </w:p>
+    <w:p>
+      <w:pPr>
+        <w:spacing w:after="0" w:line="240" w:lineRule="auto"/>
+      </w:pPr>
+      <w:r>
+        <w:t xml:space="preserve">                    Name = "Spunk",</w:t>
+      </w:r>
+    </w:p>
+    <w:p>
+      <w:pPr>
+        <w:spacing w:after="0" w:line="240" w:lineRule="auto"/>
+      </w:pPr>
+      <w:r>
+        <w:t xml:space="preserve">                    Type = EquipmentType.Weapon</w:t>
+      </w:r>
+    </w:p>
+    <w:p>
+      <w:pPr>
+        <w:spacing w:after="0" w:line="240" w:lineRule="auto"/>
+      </w:pPr>
+      <w:r>
+        <w:t xml:space="preserve">                };</w:t>
+      </w:r>
+    </w:p>
+    <w:p>
+      <w:pPr>
+        <w:spacing w:after="0" w:line="240" w:lineRule="auto"/>
+      </w:pPr>
+    </w:p>
+    <w:p>
+      <w:pPr>
+        <w:spacing w:after="0" w:line="240" w:lineRule="auto"/>
+      </w:pPr>
+      <w:r>
+        <w:t xml:space="preserve">                ninja.EquipmentOwned.Add(muscles);</w:t>
+      </w:r>
+    </w:p>
+    <w:p>
+      <w:pPr>
+        <w:spacing w:after="0" w:line="240" w:lineRule="auto"/>
+      </w:pPr>
+      <w:r>
+        <w:t xml:space="preserve">                ninja.EquipmentOwned.Add(spunk);</w:t>
+      </w:r>
+    </w:p>
+    <w:p>
+      <w:pPr>
+        <w:spacing w:after="0" w:line="240" w:lineRule="auto"/>
+      </w:pPr>
+      <w:r>
+        <w:t xml:space="preserve">                context.Ninjas.Add(ninja);</w:t>
+      </w:r>
+    </w:p>
+    <w:p>
+      <w:pPr>
+        <w:spacing w:after="0" w:line="240" w:lineRule="auto"/>
+      </w:pPr>
+      <w:r>
+        <w:t xml:space="preserve">                context.SaveChanges();</w:t>
       </w:r>
     </w:p>
     <w:p>
@@ -12218,19 +13835,30 @@
       <w:pPr>
         <w:spacing w:after="0" w:line="240" w:lineRule="auto"/>
       </w:pPr>
-    </w:p>
-    <w:p>
-      <w:pPr>
-        <w:spacing w:after="0" w:line="240" w:lineRule="auto"/>
-      </w:pPr>
-      <w:r>
-        <w:t xml:space="preserve">            ninja.ServedInOniwaban = (!ninja.ServedInOniwaban);</w:t>
-      </w:r>
-    </w:p>
-    <w:p>
-      <w:pPr>
-        <w:spacing w:after="0" w:line="240" w:lineRule="auto"/>
-      </w:pPr>
+      <w:r>
+        <w:t xml:space="preserve">        }</w:t>
+      </w:r>
+    </w:p>
+    <w:p>
+      <w:pPr>
+        <w:spacing w:after="0" w:line="240" w:lineRule="auto"/>
+      </w:pPr>
+    </w:p>
+    <w:p>
+      <w:pPr>
+        <w:spacing w:after="0" w:line="240" w:lineRule="auto"/>
+      </w:pPr>
+      <w:r>
+        <w:t xml:space="preserve">        private static void SimpleNinjaGraphQuery()</w:t>
+      </w:r>
+    </w:p>
+    <w:p>
+      <w:pPr>
+        <w:spacing w:after="0" w:line="240" w:lineRule="auto"/>
+      </w:pPr>
+      <w:r>
+        <w:t xml:space="preserve">        {</w:t>
+      </w:r>
     </w:p>
     <w:p>
       <w:pPr>
@@ -12260,16 +13888,454 @@
       <w:pPr>
         <w:spacing w:after="0" w:line="240" w:lineRule="auto"/>
       </w:pPr>
-      <w:r>
-        <w:t xml:space="preserve">                context.Ninjas.Attach(ninja);</w:t>
-      </w:r>
-    </w:p>
-    <w:p>
-      <w:pPr>
-        <w:spacing w:after="0" w:line="240" w:lineRule="auto"/>
-      </w:pPr>
-      <w:r>
-        <w:t xml:space="preserve">                context.Entry(ninja).State = EntityState.Modified;</w:t>
+    </w:p>
+    <w:p>
+      <w:pPr>
+        <w:spacing w:after="0" w:line="240" w:lineRule="auto"/>
+      </w:pPr>
+      <w:r>
+        <w:t xml:space="preserve">                //var ninjas = context.Ninjas.Include(n =&gt; n.EquipmentOwned)</w:t>
+      </w:r>
+    </w:p>
+    <w:p>
+      <w:pPr>
+        <w:spacing w:after="0" w:line="240" w:lineRule="auto"/>
+      </w:pPr>
+      <w:r>
+        <w:t xml:space="preserve">                //    .FirstOrDefault(n =&gt; n.Name.StartsWith("Kacy"));</w:t>
+      </w:r>
+    </w:p>
+    <w:p>
+      <w:pPr>
+        <w:spacing w:after="0" w:line="240" w:lineRule="auto"/>
+      </w:pPr>
+    </w:p>
+    <w:p>
+      <w:pPr>
+        <w:spacing w:after="0" w:line="240" w:lineRule="auto"/>
+      </w:pPr>
+      <w:r>
+        <w:t xml:space="preserve">                var ninja = context.Ninjas</w:t>
+      </w:r>
+    </w:p>
+    <w:p>
+      <w:pPr>
+        <w:spacing w:after="0" w:line="240" w:lineRule="auto"/>
+      </w:pPr>
+      <w:r>
+        <w:lastRenderedPageBreak/>
+        <w:t xml:space="preserve">                           .FirstOrDefault(n =&gt; n.Name.StartsWith("Kacy"));</w:t>
+      </w:r>
+    </w:p>
+    <w:p>
+      <w:pPr>
+        <w:spacing w:after="0" w:line="240" w:lineRule="auto"/>
+      </w:pPr>
+      <w:r>
+        <w:t xml:space="preserve">                Console.WriteLine("Ninja Retrieved:" + ninja.Name);</w:t>
+      </w:r>
+    </w:p>
+    <w:p>
+      <w:pPr>
+        <w:spacing w:after="0" w:line="240" w:lineRule="auto"/>
+      </w:pPr>
+      <w:r>
+        <w:t xml:space="preserve">                context.Entry(ninja).Collection(n =&gt; n.EquipmentOwned).Load();</w:t>
+      </w:r>
+    </w:p>
+    <w:p>
+      <w:pPr>
+        <w:spacing w:after="0" w:line="240" w:lineRule="auto"/>
+      </w:pPr>
+      <w:r>
+        <w:t xml:space="preserve">            }</w:t>
+      </w:r>
+    </w:p>
+    <w:p>
+      <w:pPr>
+        <w:spacing w:after="0" w:line="240" w:lineRule="auto"/>
+      </w:pPr>
+      <w:r>
+        <w:t xml:space="preserve">        }</w:t>
+      </w:r>
+    </w:p>
+    <w:p>
+      <w:pPr>
+        <w:spacing w:after="0" w:line="240" w:lineRule="auto"/>
+      </w:pPr>
+    </w:p>
+    <w:p>
+      <w:pPr>
+        <w:spacing w:after="0" w:line="240" w:lineRule="auto"/>
+      </w:pPr>
+      <w:r>
+        <w:t xml:space="preserve">        private static void ProjectionQuery()</w:t>
+      </w:r>
+    </w:p>
+    <w:p>
+      <w:pPr>
+        <w:spacing w:after="0" w:line="240" w:lineRule="auto"/>
+      </w:pPr>
+      <w:r>
+        <w:t xml:space="preserve">        {</w:t>
+      </w:r>
+    </w:p>
+    <w:p>
+      <w:pPr>
+        <w:spacing w:after="0" w:line="240" w:lineRule="auto"/>
+      </w:pPr>
+      <w:r>
+        <w:t xml:space="preserve">            using (var context = new NinjaContext())</w:t>
+      </w:r>
+    </w:p>
+    <w:p>
+      <w:pPr>
+        <w:spacing w:after="0" w:line="240" w:lineRule="auto"/>
+      </w:pPr>
+      <w:r>
+        <w:t xml:space="preserve">            {</w:t>
+      </w:r>
+    </w:p>
+    <w:p>
+      <w:pPr>
+        <w:spacing w:after="0" w:line="240" w:lineRule="auto"/>
+      </w:pPr>
+      <w:r>
+        <w:t xml:space="preserve">                context.Database.Log = Console.WriteLine;</w:t>
+      </w:r>
+    </w:p>
+    <w:p>
+      <w:pPr>
+        <w:spacing w:after="0" w:line="240" w:lineRule="auto"/>
+      </w:pPr>
+      <w:r>
+        <w:t xml:space="preserve">                var ninjas = context.Ninjas</w:t>
+      </w:r>
+    </w:p>
+    <w:p>
+      <w:pPr>
+        <w:spacing w:after="0" w:line="240" w:lineRule="auto"/>
+      </w:pPr>
+      <w:r>
+        <w:t xml:space="preserve">                    .Select(n =&gt; new { n.Name, n.DateOfBirth, n.EquipmentOwned })</w:t>
+      </w:r>
+    </w:p>
+    <w:p>
+      <w:pPr>
+        <w:spacing w:after="0" w:line="240" w:lineRule="auto"/>
+      </w:pPr>
+      <w:r>
+        <w:t xml:space="preserve">                    //.Where(n =&gt; n.DateOfBirth &gt; new DateTime(1984, 1, 1))</w:t>
+      </w:r>
+    </w:p>
+    <w:p>
+      <w:pPr>
+        <w:spacing w:after="0" w:line="240" w:lineRule="auto"/>
+      </w:pPr>
+      <w:r>
+        <w:t xml:space="preserve">                    .ToList();</w:t>
+      </w:r>
+    </w:p>
+    <w:p>
+      <w:pPr>
+        <w:spacing w:after="0" w:line="240" w:lineRule="auto"/>
+      </w:pPr>
+      <w:r>
+        <w:t xml:space="preserve">            }</w:t>
+      </w:r>
+    </w:p>
+    <w:p>
+      <w:pPr>
+        <w:spacing w:after="0" w:line="240" w:lineRule="auto"/>
+      </w:pPr>
+      <w:r>
+        <w:t xml:space="preserve">        }</w:t>
+      </w:r>
+    </w:p>
+    <w:p>
+      <w:pPr>
+        <w:spacing w:after="0" w:line="240" w:lineRule="auto"/>
+      </w:pPr>
+    </w:p>
+    <w:p>
+      <w:pPr>
+        <w:spacing w:after="0" w:line="240" w:lineRule="auto"/>
+      </w:pPr>
+      <w:r>
+        <w:t xml:space="preserve">        private static void ReseedDatabase()</w:t>
+      </w:r>
+    </w:p>
+    <w:p>
+      <w:pPr>
+        <w:spacing w:after="0" w:line="240" w:lineRule="auto"/>
+      </w:pPr>
+      <w:r>
+        <w:t xml:space="preserve">        {</w:t>
+      </w:r>
+    </w:p>
+    <w:p>
+      <w:pPr>
+        <w:spacing w:after="0" w:line="240" w:lineRule="auto"/>
+      </w:pPr>
+      <w:r>
+        <w:t xml:space="preserve">            Database.SetInitializer(new DropCreateDatabaseAlways&lt;NinjaContext&gt;());</w:t>
+      </w:r>
+    </w:p>
+    <w:p>
+      <w:pPr>
+        <w:spacing w:after="0" w:line="240" w:lineRule="auto"/>
+      </w:pPr>
+      <w:r>
+        <w:t xml:space="preserve">            using (var context = new NinjaContext())</w:t>
+      </w:r>
+    </w:p>
+    <w:p>
+      <w:pPr>
+        <w:spacing w:after="0" w:line="240" w:lineRule="auto"/>
+      </w:pPr>
+      <w:r>
+        <w:t xml:space="preserve">            {</w:t>
+      </w:r>
+    </w:p>
+    <w:p>
+      <w:pPr>
+        <w:spacing w:after="0" w:line="240" w:lineRule="auto"/>
+      </w:pPr>
+      <w:r>
+        <w:t xml:space="preserve">                context.Clans.Add(new Clan { ClanName = "Vermont Clan" });</w:t>
+      </w:r>
+    </w:p>
+    <w:p>
+      <w:pPr>
+        <w:spacing w:after="0" w:line="240" w:lineRule="auto"/>
+      </w:pPr>
+      <w:r>
+        <w:t xml:space="preserve">                var j = new Ninja</w:t>
+      </w:r>
+    </w:p>
+    <w:p>
+      <w:pPr>
+        <w:spacing w:after="0" w:line="240" w:lineRule="auto"/>
+      </w:pPr>
+      <w:r>
+        <w:t xml:space="preserve">                {</w:t>
+      </w:r>
+    </w:p>
+    <w:p>
+      <w:pPr>
+        <w:spacing w:after="0" w:line="240" w:lineRule="auto"/>
+      </w:pPr>
+      <w:r>
+        <w:t xml:space="preserve">                    Name = "JulieSan",</w:t>
+      </w:r>
+    </w:p>
+    <w:p>
+      <w:pPr>
+        <w:spacing w:after="0" w:line="240" w:lineRule="auto"/>
+      </w:pPr>
+      <w:r>
+        <w:t xml:space="preserve">                    ServedInOniwaban = false,</w:t>
+      </w:r>
+    </w:p>
+    <w:p>
+      <w:pPr>
+        <w:spacing w:after="0" w:line="240" w:lineRule="auto"/>
+      </w:pPr>
+      <w:r>
+        <w:t xml:space="preserve">                    DateOfBirth = new DateTime(1980, 1, 1),</w:t>
+      </w:r>
+    </w:p>
+    <w:p>
+      <w:pPr>
+        <w:spacing w:after="0" w:line="240" w:lineRule="auto"/>
+      </w:pPr>
+      <w:r>
+        <w:t xml:space="preserve">                    ClanId = 1</w:t>
+      </w:r>
+    </w:p>
+    <w:p>
+      <w:pPr>
+        <w:spacing w:after="0" w:line="240" w:lineRule="auto"/>
+      </w:pPr>
+      <w:r>
+        <w:t xml:space="preserve">                };</w:t>
+      </w:r>
+    </w:p>
+    <w:p>
+      <w:pPr>
+        <w:spacing w:after="0" w:line="240" w:lineRule="auto"/>
+      </w:pPr>
+      <w:r>
+        <w:t xml:space="preserve">                var s = new Ninja</w:t>
+      </w:r>
+    </w:p>
+    <w:p>
+      <w:pPr>
+        <w:spacing w:after="0" w:line="240" w:lineRule="auto"/>
+      </w:pPr>
+      <w:r>
+        <w:t xml:space="preserve">                {</w:t>
+      </w:r>
+    </w:p>
+    <w:p>
+      <w:pPr>
+        <w:spacing w:after="0" w:line="240" w:lineRule="auto"/>
+      </w:pPr>
+      <w:r>
+        <w:t xml:space="preserve">                    Name = "SampsonSan",</w:t>
+      </w:r>
+    </w:p>
+    <w:p>
+      <w:pPr>
+        <w:spacing w:after="0" w:line="240" w:lineRule="auto"/>
+      </w:pPr>
+      <w:r>
+        <w:t xml:space="preserve">                    ServedInOniwaban = false,</w:t>
+      </w:r>
+    </w:p>
+    <w:p>
+      <w:pPr>
+        <w:spacing w:after="0" w:line="240" w:lineRule="auto"/>
+      </w:pPr>
+      <w:r>
+        <w:t xml:space="preserve">                    DateOfBirth = new DateTime(2008, 1, 28),</w:t>
+      </w:r>
+    </w:p>
+    <w:p>
+      <w:pPr>
+        <w:spacing w:after="0" w:line="240" w:lineRule="auto"/>
+      </w:pPr>
+      <w:r>
+        <w:t xml:space="preserve">                    ClanId = 1</w:t>
+      </w:r>
+    </w:p>
+    <w:p>
+      <w:pPr>
+        <w:spacing w:after="0" w:line="240" w:lineRule="auto"/>
+      </w:pPr>
+      <w:r>
+        <w:t xml:space="preserve">                };</w:t>
+      </w:r>
+    </w:p>
+    <w:p>
+      <w:pPr>
+        <w:spacing w:after="0" w:line="240" w:lineRule="auto"/>
+      </w:pPr>
+      <w:r>
+        <w:t xml:space="preserve">                var l = new Ninja</w:t>
+      </w:r>
+    </w:p>
+    <w:p>
+      <w:pPr>
+        <w:spacing w:after="0" w:line="240" w:lineRule="auto"/>
+      </w:pPr>
+      <w:r>
+        <w:t xml:space="preserve">                {</w:t>
+      </w:r>
+    </w:p>
+    <w:p>
+      <w:pPr>
+        <w:spacing w:after="0" w:line="240" w:lineRule="auto"/>
+      </w:pPr>
+      <w:r>
+        <w:t xml:space="preserve">                    Name = "Leonardo",</w:t>
+      </w:r>
+    </w:p>
+    <w:p>
+      <w:pPr>
+        <w:spacing w:after="0" w:line="240" w:lineRule="auto"/>
+      </w:pPr>
+      <w:r>
+        <w:t xml:space="preserve">                    ServedInOniwaban = false,</w:t>
+      </w:r>
+    </w:p>
+    <w:p>
+      <w:pPr>
+        <w:spacing w:after="0" w:line="240" w:lineRule="auto"/>
+      </w:pPr>
+      <w:r>
+        <w:t xml:space="preserve">                    DateOfBirth = new DateTime(1984, 1, 1),</w:t>
+      </w:r>
+    </w:p>
+    <w:p>
+      <w:pPr>
+        <w:spacing w:after="0" w:line="240" w:lineRule="auto"/>
+      </w:pPr>
+      <w:r>
+        <w:t xml:space="preserve">                    ClanId = 1</w:t>
+      </w:r>
+    </w:p>
+    <w:p>
+      <w:pPr>
+        <w:spacing w:after="0" w:line="240" w:lineRule="auto"/>
+      </w:pPr>
+      <w:r>
+        <w:t xml:space="preserve">                };</w:t>
+      </w:r>
+    </w:p>
+    <w:p>
+      <w:pPr>
+        <w:spacing w:after="0" w:line="240" w:lineRule="auto"/>
+      </w:pPr>
+      <w:r>
+        <w:t xml:space="preserve">                var r = new Ninja</w:t>
+      </w:r>
+    </w:p>
+    <w:p>
+      <w:pPr>
+        <w:spacing w:after="0" w:line="240" w:lineRule="auto"/>
+      </w:pPr>
+      <w:r>
+        <w:t xml:space="preserve">                {</w:t>
+      </w:r>
+    </w:p>
+    <w:p>
+      <w:pPr>
+        <w:spacing w:after="0" w:line="240" w:lineRule="auto"/>
+      </w:pPr>
+      <w:r>
+        <w:t xml:space="preserve">                    Name = "Raphael",</w:t>
+      </w:r>
+    </w:p>
+    <w:p>
+      <w:pPr>
+        <w:spacing w:after="0" w:line="240" w:lineRule="auto"/>
+      </w:pPr>
+      <w:r>
+        <w:lastRenderedPageBreak/>
+        <w:t xml:space="preserve">                    ServedInOniwaban = false,</w:t>
+      </w:r>
+    </w:p>
+    <w:p>
+      <w:pPr>
+        <w:spacing w:after="0" w:line="240" w:lineRule="auto"/>
+      </w:pPr>
+      <w:r>
+        <w:t xml:space="preserve">                    DateOfBirth = new DateTime(1985, 1, 1),</w:t>
+      </w:r>
+    </w:p>
+    <w:p>
+      <w:pPr>
+        <w:spacing w:after="0" w:line="240" w:lineRule="auto"/>
+      </w:pPr>
+      <w:r>
+        <w:t xml:space="preserve">                    ClanId = 1</w:t>
+      </w:r>
+    </w:p>
+    <w:p>
+      <w:pPr>
+        <w:spacing w:after="0" w:line="240" w:lineRule="auto"/>
+      </w:pPr>
+      <w:r>
+        <w:t xml:space="preserve">                };</w:t>
+      </w:r>
+    </w:p>
+    <w:p>
+      <w:pPr>
+        <w:spacing w:after="0" w:line="240" w:lineRule="auto"/>
+      </w:pPr>
+      <w:r>
+        <w:t xml:space="preserve">                context.Ninjas.AddRange(new List&lt;Ninja&gt; { j, s, l, r });</w:t>
       </w:r>
     </w:p>
     <w:p>
@@ -12285,6 +14351,83 @@
         <w:spacing w:after="0" w:line="240" w:lineRule="auto"/>
       </w:pPr>
       <w:r>
+        <w:t xml:space="preserve">                context.Database.ExecuteSqlCommand(</w:t>
+      </w:r>
+    </w:p>
+    <w:p>
+      <w:pPr>
+        <w:spacing w:after="0" w:line="240" w:lineRule="auto"/>
+      </w:pPr>
+      <w:r>
+        <w:t xml:space="preserve">                  @"CREATE PROCEDURE GetOldNinjas</w:t>
+      </w:r>
+    </w:p>
+    <w:p>
+      <w:pPr>
+        <w:spacing w:after="0" w:line="240" w:lineRule="auto"/>
+      </w:pPr>
+      <w:r>
+        <w:t xml:space="preserve">                    AS  SELECT * FROM Ninjas WHERE DateOfBirth&lt;='1/1/1980'");</w:t>
+      </w:r>
+    </w:p>
+    <w:p>
+      <w:pPr>
+        <w:spacing w:after="0" w:line="240" w:lineRule="auto"/>
+      </w:pPr>
+    </w:p>
+    <w:p>
+      <w:pPr>
+        <w:spacing w:after="0" w:line="240" w:lineRule="auto"/>
+      </w:pPr>
+      <w:r>
+        <w:t xml:space="preserve">                context.Database.ExecuteSqlCommand(</w:t>
+      </w:r>
+    </w:p>
+    <w:p>
+      <w:pPr>
+        <w:spacing w:after="0" w:line="240" w:lineRule="auto"/>
+      </w:pPr>
+      <w:r>
+        <w:t xml:space="preserve">                   @"CREATE PROCEDURE DeleteNinjaViaId</w:t>
+      </w:r>
+    </w:p>
+    <w:p>
+      <w:pPr>
+        <w:spacing w:after="0" w:line="240" w:lineRule="auto"/>
+      </w:pPr>
+      <w:r>
+        <w:t xml:space="preserve">                     @Id int</w:t>
+      </w:r>
+    </w:p>
+    <w:p>
+      <w:pPr>
+        <w:spacing w:after="0" w:line="240" w:lineRule="auto"/>
+      </w:pPr>
+      <w:r>
+        <w:t xml:space="preserve">                     AS</w:t>
+      </w:r>
+    </w:p>
+    <w:p>
+      <w:pPr>
+        <w:spacing w:after="0" w:line="240" w:lineRule="auto"/>
+      </w:pPr>
+      <w:r>
+        <w:t xml:space="preserve">                     DELETE from Ninjas Where Id = @id</w:t>
+      </w:r>
+    </w:p>
+    <w:p>
+      <w:pPr>
+        <w:spacing w:after="0" w:line="240" w:lineRule="auto"/>
+      </w:pPr>
+      <w:r>
+        <w:t xml:space="preserve">                     RETURN @@rowcount");</w:t>
+      </w:r>
+    </w:p>
+    <w:p>
+      <w:pPr>
+        <w:spacing w:after="0" w:line="240" w:lineRule="auto"/>
+      </w:pPr>
+      <w:r>
         <w:t xml:space="preserve">            }</w:t>
       </w:r>
     </w:p>
@@ -12300,1571 +14443,6 @@
       <w:pPr>
         <w:spacing w:after="0" w:line="240" w:lineRule="auto"/>
       </w:pPr>
-    </w:p>
-    <w:p>
-      <w:pPr>
-        <w:spacing w:after="0" w:line="240" w:lineRule="auto"/>
-      </w:pPr>
-      <w:r>
-        <w:t xml:space="preserve">        private static void RetrieveDataWithFind()</w:t>
-      </w:r>
-    </w:p>
-    <w:p>
-      <w:pPr>
-        <w:spacing w:after="0" w:line="240" w:lineRule="auto"/>
-      </w:pPr>
-      <w:r>
-        <w:t xml:space="preserve">        {</w:t>
-      </w:r>
-    </w:p>
-    <w:p>
-      <w:pPr>
-        <w:spacing w:after="0" w:line="240" w:lineRule="auto"/>
-      </w:pPr>
-      <w:r>
-        <w:t xml:space="preserve">            var keyval = 4;</w:t>
-      </w:r>
-    </w:p>
-    <w:p>
-      <w:pPr>
-        <w:spacing w:after="0" w:line="240" w:lineRule="auto"/>
-      </w:pPr>
-      <w:r>
-        <w:t xml:space="preserve">            using (var context = new NinjaContext())</w:t>
-      </w:r>
-    </w:p>
-    <w:p>
-      <w:pPr>
-        <w:spacing w:after="0" w:line="240" w:lineRule="auto"/>
-      </w:pPr>
-      <w:r>
-        <w:t xml:space="preserve">            {</w:t>
-      </w:r>
-    </w:p>
-    <w:p>
-      <w:pPr>
-        <w:spacing w:after="0" w:line="240" w:lineRule="auto"/>
-      </w:pPr>
-      <w:r>
-        <w:t xml:space="preserve">                context.Database.Log = Console.WriteLine;</w:t>
-      </w:r>
-    </w:p>
-    <w:p>
-      <w:pPr>
-        <w:spacing w:after="0" w:line="240" w:lineRule="auto"/>
-      </w:pPr>
-      <w:r>
-        <w:t xml:space="preserve">                //var ninjas = context.Ninjas.Where(n =&gt; n.Name == "Leonardo");</w:t>
-      </w:r>
-    </w:p>
-    <w:p>
-      <w:pPr>
-        <w:spacing w:after="0" w:line="240" w:lineRule="auto"/>
-      </w:pPr>
-      <w:r>
-        <w:t xml:space="preserve">                //var ninja = ninjas.SingleOrDefault();          </w:t>
-      </w:r>
-    </w:p>
-    <w:p>
-      <w:pPr>
-        <w:spacing w:after="0" w:line="240" w:lineRule="auto"/>
-        <w:ind w:firstLine="720"/>
-      </w:pPr>
-      <w:r>
-        <w:t xml:space="preserve"> var ninja = context.Ninjas.Find(keyval);</w:t>
-      </w:r>
-    </w:p>
-    <w:p>
-      <w:pPr>
-        <w:spacing w:after="0" w:line="240" w:lineRule="auto"/>
-      </w:pPr>
-      <w:r>
-        <w:t xml:space="preserve">                Console.WriteLine("After Find#1:" + ninja.Name);</w:t>
-      </w:r>
-    </w:p>
-    <w:p>
-      <w:pPr>
-        <w:spacing w:after="0" w:line="240" w:lineRule="auto"/>
-      </w:pPr>
-    </w:p>
-    <w:p>
-      <w:pPr>
-        <w:spacing w:after="0" w:line="240" w:lineRule="auto"/>
-      </w:pPr>
-      <w:r>
-        <w:t xml:space="preserve">                var someNinja = context.Ninjas.Find(keyval);</w:t>
-      </w:r>
-    </w:p>
-    <w:p>
-      <w:pPr>
-        <w:spacing w:after="0" w:line="240" w:lineRule="auto"/>
-      </w:pPr>
-      <w:r>
-        <w:t xml:space="preserve">                Console.WriteLine("After Find#2:" + someNinja.Name);</w:t>
-      </w:r>
-    </w:p>
-    <w:p>
-      <w:pPr>
-        <w:spacing w:after="0" w:line="240" w:lineRule="auto"/>
-      </w:pPr>
-      <w:r>
-        <w:t xml:space="preserve">                ninja = null;</w:t>
-      </w:r>
-    </w:p>
-    <w:p>
-      <w:pPr>
-        <w:spacing w:after="0" w:line="240" w:lineRule="auto"/>
-      </w:pPr>
-      <w:r>
-        <w:t xml:space="preserve">            }</w:t>
-      </w:r>
-    </w:p>
-    <w:p>
-      <w:pPr>
-        <w:spacing w:after="0" w:line="240" w:lineRule="auto"/>
-      </w:pPr>
-      <w:r>
-        <w:t xml:space="preserve">        }</w:t>
-      </w:r>
-    </w:p>
-    <w:p>
-      <w:pPr>
-        <w:spacing w:after="0" w:line="240" w:lineRule="auto"/>
-      </w:pPr>
-    </w:p>
-    <w:p>
-      <w:pPr>
-        <w:spacing w:after="0" w:line="240" w:lineRule="auto"/>
-      </w:pPr>
-      <w:r>
-        <w:t xml:space="preserve">        private static void RetrieveDataWithStoredProc()</w:t>
-      </w:r>
-    </w:p>
-    <w:p>
-      <w:pPr>
-        <w:spacing w:after="0" w:line="240" w:lineRule="auto"/>
-      </w:pPr>
-      <w:r>
-        <w:lastRenderedPageBreak/>
-        <w:t xml:space="preserve">        {</w:t>
-      </w:r>
-    </w:p>
-    <w:p>
-      <w:pPr>
-        <w:spacing w:after="0" w:line="240" w:lineRule="auto"/>
-      </w:pPr>
-      <w:r>
-        <w:t xml:space="preserve">            using (var context = new NinjaContext())</w:t>
-      </w:r>
-    </w:p>
-    <w:p>
-      <w:pPr>
-        <w:spacing w:after="0" w:line="240" w:lineRule="auto"/>
-      </w:pPr>
-      <w:r>
-        <w:t xml:space="preserve">            {</w:t>
-      </w:r>
-    </w:p>
-    <w:p>
-      <w:pPr>
-        <w:spacing w:after="0" w:line="240" w:lineRule="auto"/>
-      </w:pPr>
-      <w:r>
-        <w:t xml:space="preserve">                context.Database.Log = Console.WriteLine;</w:t>
-      </w:r>
-    </w:p>
-    <w:p>
-      <w:pPr>
-        <w:spacing w:after="0" w:line="240" w:lineRule="auto"/>
-      </w:pPr>
-      <w:r>
-        <w:t xml:space="preserve">                var ninjas = context.Ninjas.SqlQuery("exec GetOldNinjas")/*.ToList()*/;</w:t>
-      </w:r>
-    </w:p>
-    <w:p>
-      <w:pPr>
-        <w:spacing w:after="0" w:line="240" w:lineRule="auto"/>
-      </w:pPr>
-      <w:r>
-        <w:t xml:space="preserve">                foreach (var ninja in ninjas)</w:t>
-      </w:r>
-    </w:p>
-    <w:p>
-      <w:pPr>
-        <w:spacing w:after="0" w:line="240" w:lineRule="auto"/>
-      </w:pPr>
-      <w:r>
-        <w:t xml:space="preserve">                {</w:t>
-      </w:r>
-    </w:p>
-    <w:p>
-      <w:pPr>
-        <w:spacing w:after="0" w:line="240" w:lineRule="auto"/>
-      </w:pPr>
-      <w:r>
-        <w:t xml:space="preserve">                    Console.WriteLine(ninja.Name);</w:t>
-      </w:r>
-    </w:p>
-    <w:p>
-      <w:pPr>
-        <w:spacing w:after="0" w:line="240" w:lineRule="auto"/>
-      </w:pPr>
-      <w:r>
-        <w:t xml:space="preserve">                }</w:t>
-      </w:r>
-    </w:p>
-    <w:p>
-      <w:pPr>
-        <w:spacing w:after="0" w:line="240" w:lineRule="auto"/>
-      </w:pPr>
-      <w:r>
-        <w:t xml:space="preserve">            }</w:t>
-      </w:r>
-    </w:p>
-    <w:p>
-      <w:pPr>
-        <w:spacing w:after="0" w:line="240" w:lineRule="auto"/>
-      </w:pPr>
-      <w:r>
-        <w:t xml:space="preserve">        }</w:t>
-      </w:r>
-    </w:p>
-    <w:p>
-      <w:pPr>
-        <w:spacing w:after="0" w:line="240" w:lineRule="auto"/>
-      </w:pPr>
-    </w:p>
-    <w:p>
-      <w:pPr>
-        <w:spacing w:after="0" w:line="240" w:lineRule="auto"/>
-      </w:pPr>
-      <w:r>
-        <w:t xml:space="preserve">        private static void DeleteNinja()</w:t>
-      </w:r>
-    </w:p>
-    <w:p>
-      <w:pPr>
-        <w:spacing w:after="0" w:line="240" w:lineRule="auto"/>
-      </w:pPr>
-      <w:r>
-        <w:t xml:space="preserve">        {</w:t>
-      </w:r>
-    </w:p>
-    <w:p>
-      <w:pPr>
-        <w:spacing w:after="0" w:line="240" w:lineRule="auto"/>
-      </w:pPr>
-      <w:r>
-        <w:t xml:space="preserve">            Ninja ninja;</w:t>
-      </w:r>
-    </w:p>
-    <w:p>
-      <w:pPr>
-        <w:spacing w:after="0" w:line="240" w:lineRule="auto"/>
-      </w:pPr>
-      <w:r>
-        <w:t xml:space="preserve">            using (var context = new NinjaContext())</w:t>
-      </w:r>
-    </w:p>
-    <w:p>
-      <w:pPr>
-        <w:spacing w:after="0" w:line="240" w:lineRule="auto"/>
-      </w:pPr>
-      <w:r>
-        <w:t xml:space="preserve">            {</w:t>
-      </w:r>
-    </w:p>
-    <w:p>
-      <w:pPr>
-        <w:spacing w:after="0" w:line="240" w:lineRule="auto"/>
-      </w:pPr>
-      <w:r>
-        <w:t xml:space="preserve">                context.Database.Log = Console.WriteLine;</w:t>
-      </w:r>
-    </w:p>
-    <w:p>
-      <w:pPr>
-        <w:spacing w:after="0" w:line="240" w:lineRule="auto"/>
-      </w:pPr>
-      <w:r>
-        <w:t xml:space="preserve">                ninja = context.Ninjas.OrderByDescending(n =&gt; n.Id).FirstOrDefault();</w:t>
-      </w:r>
-    </w:p>
-    <w:p>
-      <w:pPr>
-        <w:spacing w:after="0" w:line="240" w:lineRule="auto"/>
-      </w:pPr>
-      <w:r>
-        <w:t xml:space="preserve">                context.Ninjas.Remove(ninja);</w:t>
-      </w:r>
-    </w:p>
-    <w:p>
-      <w:pPr>
-        <w:spacing w:after="0" w:line="240" w:lineRule="auto"/>
-      </w:pPr>
-      <w:r>
-        <w:t xml:space="preserve">                context.SaveChanges();</w:t>
-      </w:r>
-    </w:p>
-    <w:p>
-      <w:pPr>
-        <w:spacing w:after="0" w:line="240" w:lineRule="auto"/>
-      </w:pPr>
-      <w:r>
-        <w:t xml:space="preserve">            }</w:t>
-      </w:r>
-    </w:p>
-    <w:p>
-      <w:pPr>
-        <w:spacing w:after="0" w:line="240" w:lineRule="auto"/>
-      </w:pPr>
-      <w:r>
-        <w:t xml:space="preserve">            /*</w:t>
-      </w:r>
-    </w:p>
-    <w:p>
-      <w:pPr>
-        <w:spacing w:after="0" w:line="240" w:lineRule="auto"/>
-      </w:pPr>
-      <w:r>
-        <w:t xml:space="preserve">            // The following is a surrogate for the UI in a disconnected application</w:t>
-      </w:r>
-    </w:p>
-    <w:p>
-      <w:pPr>
-        <w:spacing w:after="0" w:line="240" w:lineRule="auto"/>
-      </w:pPr>
-      <w:r>
-        <w:t xml:space="preserve">            Console.WriteLine("ID = {0}, Name = {1}.  Delete this?", ninja.Id, ninja.Name);</w:t>
-      </w:r>
-    </w:p>
-    <w:p>
-      <w:pPr>
-        <w:spacing w:after="0" w:line="240" w:lineRule="auto"/>
-      </w:pPr>
-      <w:r>
-        <w:t xml:space="preserve"> </w:t>
-      </w:r>
-    </w:p>
-    <w:p>
-      <w:pPr>
-        <w:spacing w:after="0" w:line="240" w:lineRule="auto"/>
-      </w:pPr>
-      <w:r>
-        <w:t xml:space="preserve">            using (var context = new NinjaContext())</w:t>
-      </w:r>
-    </w:p>
-    <w:p>
-      <w:pPr>
-        <w:spacing w:after="0" w:line="240" w:lineRule="auto"/>
-      </w:pPr>
-      <w:r>
-        <w:t xml:space="preserve">            {</w:t>
-      </w:r>
-    </w:p>
-    <w:p>
-      <w:pPr>
-        <w:spacing w:after="0" w:line="240" w:lineRule="auto"/>
-      </w:pPr>
-      <w:r>
-        <w:t xml:space="preserve">                context.Database.Log = Console.WriteLine;</w:t>
-      </w:r>
-    </w:p>
-    <w:p>
-      <w:pPr>
-        <w:spacing w:after="0" w:line="240" w:lineRule="auto"/>
-      </w:pPr>
-      <w:r>
-        <w:t xml:space="preserve">                context.Ninjas.Attach(ninja);</w:t>
-      </w:r>
-    </w:p>
-    <w:p>
-      <w:pPr>
-        <w:spacing w:after="0" w:line="240" w:lineRule="auto"/>
-      </w:pPr>
-      <w:r>
-        <w:t xml:space="preserve">                context.Ninjas.Remove(ninja);</w:t>
-      </w:r>
-    </w:p>
-    <w:p>
-      <w:pPr>
-        <w:spacing w:after="0" w:line="240" w:lineRule="auto"/>
-      </w:pPr>
-      <w:r>
-        <w:t xml:space="preserve">                </w:t>
-      </w:r>
-      <w:r>
-        <w:t>//</w:t>
-      </w:r>
-      <w:r>
-        <w:t>context.Entry(ninja).State = EntityState.Deleted;</w:t>
-      </w:r>
-    </w:p>
-    <w:p>
-      <w:pPr>
-        <w:spacing w:after="0" w:line="240" w:lineRule="auto"/>
-      </w:pPr>
-      <w:r>
-        <w:t xml:space="preserve">                context.SaveChanges();</w:t>
-      </w:r>
-    </w:p>
-    <w:p>
-      <w:pPr>
-        <w:spacing w:after="0" w:line="240" w:lineRule="auto"/>
-      </w:pPr>
-      <w:r>
-        <w:t xml:space="preserve">            }</w:t>
-      </w:r>
-    </w:p>
-    <w:p>
-      <w:pPr>
-        <w:spacing w:after="0" w:line="240" w:lineRule="auto"/>
-      </w:pPr>
-      <w:r>
-        <w:t xml:space="preserve">            */</w:t>
-      </w:r>
-    </w:p>
-    <w:p>
-      <w:pPr>
-        <w:spacing w:after="0" w:line="240" w:lineRule="auto"/>
-      </w:pPr>
-      <w:r>
-        <w:t xml:space="preserve">        }</w:t>
-      </w:r>
-    </w:p>
-    <w:p>
-      <w:pPr>
-        <w:spacing w:after="0" w:line="240" w:lineRule="auto"/>
-      </w:pPr>
-    </w:p>
-    <w:p>
-      <w:pPr>
-        <w:spacing w:after="0" w:line="240" w:lineRule="auto"/>
-      </w:pPr>
-      <w:r>
-        <w:t xml:space="preserve">        private static void DeleteNinjaWithKeyValue()</w:t>
-      </w:r>
-    </w:p>
-    <w:p>
-      <w:pPr>
-        <w:spacing w:after="0" w:line="240" w:lineRule="auto"/>
-      </w:pPr>
-      <w:r>
-        <w:t xml:space="preserve">        {</w:t>
-      </w:r>
-    </w:p>
-    <w:p>
-      <w:pPr>
-        <w:spacing w:after="0" w:line="240" w:lineRule="auto"/>
-      </w:pPr>
-      <w:r>
-        <w:t xml:space="preserve">            var keyval = 1;</w:t>
-      </w:r>
-    </w:p>
-    <w:p>
-      <w:pPr>
-        <w:spacing w:after="0" w:line="240" w:lineRule="auto"/>
-      </w:pPr>
-      <w:r>
-        <w:t xml:space="preserve">            using (var context = new NinjaContext())</w:t>
-      </w:r>
-    </w:p>
-    <w:p>
-      <w:pPr>
-        <w:spacing w:after="0" w:line="240" w:lineRule="auto"/>
-      </w:pPr>
-      <w:r>
-        <w:t xml:space="preserve">            {</w:t>
-      </w:r>
-    </w:p>
-    <w:p>
-      <w:pPr>
-        <w:spacing w:after="0" w:line="240" w:lineRule="auto"/>
-      </w:pPr>
-      <w:r>
-        <w:t xml:space="preserve">                context.Database.Log = Console.WriteLine;</w:t>
-      </w:r>
-    </w:p>
-    <w:p>
-      <w:pPr>
-        <w:spacing w:after="0" w:line="240" w:lineRule="auto"/>
-      </w:pPr>
-      <w:r>
-        <w:t xml:space="preserve">                var ninja = context.Ninjas.Find(keyval);</w:t>
-      </w:r>
-    </w:p>
-    <w:p>
-      <w:pPr>
-        <w:spacing w:after="0" w:line="240" w:lineRule="auto"/>
-      </w:pPr>
-      <w:r>
-        <w:t xml:space="preserve">                context.Ninjas.Remove(ninja);</w:t>
-      </w:r>
-    </w:p>
-    <w:p>
-      <w:pPr>
-        <w:spacing w:after="0" w:line="240" w:lineRule="auto"/>
-      </w:pPr>
-      <w:r>
-        <w:t xml:space="preserve">                context.SaveChanges();</w:t>
-      </w:r>
-    </w:p>
-    <w:p>
-      <w:pPr>
-        <w:spacing w:after="0" w:line="240" w:lineRule="auto"/>
-      </w:pPr>
-      <w:r>
-        <w:t xml:space="preserve">            }</w:t>
-      </w:r>
-    </w:p>
-    <w:p>
-      <w:pPr>
-        <w:spacing w:after="0" w:line="240" w:lineRule="auto"/>
-      </w:pPr>
-      <w:r>
-        <w:t xml:space="preserve">        }</w:t>
-      </w:r>
-    </w:p>
-    <w:p>
-      <w:pPr>
-        <w:spacing w:after="0" w:line="240" w:lineRule="auto"/>
-      </w:pPr>
-    </w:p>
-    <w:p>
-      <w:pPr>
-        <w:spacing w:after="0" w:line="240" w:lineRule="auto"/>
-      </w:pPr>
-      <w:r>
-        <w:t xml:space="preserve">        private static void DeleteNinjaWithKeyValue2()</w:t>
-      </w:r>
-    </w:p>
-    <w:p>
-      <w:pPr>
-        <w:spacing w:after="0" w:line="240" w:lineRule="auto"/>
-      </w:pPr>
-      <w:r>
-        <w:t xml:space="preserve">        {</w:t>
-      </w:r>
-    </w:p>
-    <w:p>
-      <w:pPr>
-        <w:spacing w:after="0" w:line="240" w:lineRule="auto"/>
-      </w:pPr>
-      <w:r>
-        <w:t xml:space="preserve">            var keyval = 12;</w:t>
-      </w:r>
-    </w:p>
-    <w:p>
-      <w:pPr>
-        <w:spacing w:after="0" w:line="240" w:lineRule="auto"/>
-      </w:pPr>
-      <w:r>
-        <w:t xml:space="preserve">            using (var context = new NinjaContext())</w:t>
-      </w:r>
-    </w:p>
-    <w:p>
-      <w:pPr>
-        <w:spacing w:after="0" w:line="240" w:lineRule="auto"/>
-      </w:pPr>
-      <w:r>
-        <w:t xml:space="preserve">            {</w:t>
-      </w:r>
-    </w:p>
-    <w:p>
-      <w:pPr>
-        <w:spacing w:after="0" w:line="240" w:lineRule="auto"/>
-      </w:pPr>
-      <w:r>
-        <w:t xml:space="preserve">                context.Database.Log = Console.WriteLine;</w:t>
-      </w:r>
-    </w:p>
-    <w:p>
-      <w:pPr>
-        <w:spacing w:after="0" w:line="240" w:lineRule="auto"/>
-      </w:pPr>
-      <w:r>
-        <w:t xml:space="preserve">                var ninja = new Ninja</w:t>
-      </w:r>
-    </w:p>
-    <w:p>
-      <w:pPr>
-        <w:spacing w:after="0" w:line="240" w:lineRule="auto"/>
-      </w:pPr>
-      <w:r>
-        <w:t xml:space="preserve">                {</w:t>
-      </w:r>
-    </w:p>
-    <w:p>
-      <w:pPr>
-        <w:spacing w:after="0" w:line="240" w:lineRule="auto"/>
-      </w:pPr>
-      <w:r>
-        <w:t xml:space="preserve">                    Id = keyval</w:t>
-      </w:r>
-    </w:p>
-    <w:p>
-      <w:pPr>
-        <w:spacing w:after="0" w:line="240" w:lineRule="auto"/>
-      </w:pPr>
-      <w:r>
-        <w:t xml:space="preserve">                };</w:t>
-      </w:r>
-    </w:p>
-    <w:p>
-      <w:pPr>
-        <w:spacing w:after="0" w:line="240" w:lineRule="auto"/>
-      </w:pPr>
-      <w:r>
-        <w:t xml:space="preserve">                context.Entry(ninja).State = EntityState.Deleted;</w:t>
-      </w:r>
-    </w:p>
-    <w:p>
-      <w:pPr>
-        <w:spacing w:after="0" w:line="240" w:lineRule="auto"/>
-      </w:pPr>
-      <w:r>
-        <w:t xml:space="preserve">                context.SaveChanges();</w:t>
-      </w:r>
-    </w:p>
-    <w:p>
-      <w:pPr>
-        <w:spacing w:after="0" w:line="240" w:lineRule="auto"/>
-      </w:pPr>
-      <w:r>
-        <w:t xml:space="preserve">            }</w:t>
-      </w:r>
-    </w:p>
-    <w:p>
-      <w:pPr>
-        <w:spacing w:after="0" w:line="240" w:lineRule="auto"/>
-      </w:pPr>
-      <w:r>
-        <w:t xml:space="preserve">        }</w:t>
-      </w:r>
-    </w:p>
-    <w:p>
-      <w:pPr>
-        <w:spacing w:after="0" w:line="240" w:lineRule="auto"/>
-      </w:pPr>
-    </w:p>
-    <w:p>
-      <w:pPr>
-        <w:spacing w:after="0" w:line="240" w:lineRule="auto"/>
-      </w:pPr>
-      <w:r>
-        <w:t xml:space="preserve">        private static void DeleteNinjaViaStoredProcedure()</w:t>
-      </w:r>
-    </w:p>
-    <w:p>
-      <w:pPr>
-        <w:spacing w:after="0" w:line="240" w:lineRule="auto"/>
-      </w:pPr>
-      <w:r>
-        <w:t xml:space="preserve">        {</w:t>
-      </w:r>
-    </w:p>
-    <w:p>
-      <w:pPr>
-        <w:spacing w:after="0" w:line="240" w:lineRule="auto"/>
-      </w:pPr>
-      <w:r>
-        <w:t xml:space="preserve">            var keyval = 14</w:t>
-      </w:r>
-      <w:r>
-        <w:t>;</w:t>
-      </w:r>
-    </w:p>
-    <w:p>
-      <w:pPr>
-        <w:spacing w:after="0" w:line="240" w:lineRule="auto"/>
-      </w:pPr>
-      <w:r>
-        <w:t xml:space="preserve">            using (var context = new NinjaContext())</w:t>
-      </w:r>
-    </w:p>
-    <w:p>
-      <w:pPr>
-        <w:spacing w:after="0" w:line="240" w:lineRule="auto"/>
-      </w:pPr>
-      <w:r>
-        <w:t xml:space="preserve">            {</w:t>
-      </w:r>
-    </w:p>
-    <w:p>
-      <w:pPr>
-        <w:spacing w:after="0" w:line="240" w:lineRule="auto"/>
-      </w:pPr>
-      <w:r>
-        <w:t xml:space="preserve">                context.Database.Log = Console.WriteLine;</w:t>
-      </w:r>
-    </w:p>
-    <w:p>
-      <w:pPr>
-        <w:spacing w:after="0" w:line="240" w:lineRule="auto"/>
-      </w:pPr>
-      <w:r>
-        <w:t xml:space="preserve">                context.Database.ExecuteSqlCommand(</w:t>
-      </w:r>
-    </w:p>
-    <w:p>
-      <w:pPr>
-        <w:spacing w:after="0" w:line="240" w:lineRule="auto"/>
-      </w:pPr>
-      <w:r>
-        <w:t xml:space="preserve">                    "exec DeleteNinjaViaId {0}", keyval);</w:t>
-      </w:r>
-    </w:p>
-    <w:p>
-      <w:pPr>
-        <w:spacing w:after="0" w:line="240" w:lineRule="auto"/>
-      </w:pPr>
-      <w:r>
-        <w:t xml:space="preserve">            }</w:t>
-      </w:r>
-    </w:p>
-    <w:p>
-      <w:pPr>
-        <w:spacing w:after="0" w:line="240" w:lineRule="auto"/>
-      </w:pPr>
-      <w:r>
-        <w:t xml:space="preserve">        }</w:t>
-      </w:r>
-    </w:p>
-    <w:p>
-      <w:pPr>
-        <w:spacing w:after="0" w:line="240" w:lineRule="auto"/>
-      </w:pPr>
-    </w:p>
-    <w:p>
-      <w:pPr>
-        <w:spacing w:after="0" w:line="240" w:lineRule="auto"/>
-      </w:pPr>
-      <w:r>
-        <w:t xml:space="preserve">        private static void InsertNinjaWithEquipment()</w:t>
-      </w:r>
-    </w:p>
-    <w:p>
-      <w:pPr>
-        <w:spacing w:after="0" w:line="240" w:lineRule="auto"/>
-      </w:pPr>
-      <w:r>
-        <w:t xml:space="preserve">        {</w:t>
-      </w:r>
-    </w:p>
-    <w:p>
-      <w:pPr>
-        <w:spacing w:after="0" w:line="240" w:lineRule="auto"/>
-      </w:pPr>
-      <w:r>
-        <w:t xml:space="preserve">            using (var context = new NinjaContext())</w:t>
-      </w:r>
-    </w:p>
-    <w:p>
-      <w:pPr>
-        <w:spacing w:after="0" w:line="240" w:lineRule="auto"/>
-      </w:pPr>
-      <w:r>
-        <w:t xml:space="preserve">            {</w:t>
-      </w:r>
-    </w:p>
-    <w:p>
-      <w:pPr>
-        <w:spacing w:after="0" w:line="240" w:lineRule="auto"/>
-      </w:pPr>
-      <w:r>
-        <w:t xml:space="preserve">                context.Database.Log = Console.WriteLine;</w:t>
-      </w:r>
-    </w:p>
-    <w:p>
-      <w:pPr>
-        <w:spacing w:after="0" w:line="240" w:lineRule="auto"/>
-      </w:pPr>
-    </w:p>
-    <w:p>
-      <w:pPr>
-        <w:spacing w:after="0" w:line="240" w:lineRule="auto"/>
-      </w:pPr>
-      <w:r>
-        <w:t xml:space="preserve">                var ninja = new Ninja</w:t>
-      </w:r>
-    </w:p>
-    <w:p>
-      <w:pPr>
-        <w:spacing w:after="0" w:line="240" w:lineRule="auto"/>
-      </w:pPr>
-      <w:r>
-        <w:t xml:space="preserve">                {</w:t>
-      </w:r>
-    </w:p>
-    <w:p>
-      <w:pPr>
-        <w:spacing w:after="0" w:line="240" w:lineRule="auto"/>
-      </w:pPr>
-      <w:r>
-        <w:t xml:space="preserve">                    Name = "Kacy Catanzaro",</w:t>
-      </w:r>
-    </w:p>
-    <w:p>
-      <w:pPr>
-        <w:spacing w:after="0" w:line="240" w:lineRule="auto"/>
-      </w:pPr>
-      <w:r>
-        <w:t xml:space="preserve">                    ServedInOniwaban = false,</w:t>
-      </w:r>
-    </w:p>
-    <w:p>
-      <w:pPr>
-        <w:spacing w:after="0" w:line="240" w:lineRule="auto"/>
-      </w:pPr>
-      <w:r>
-        <w:t xml:space="preserve">                    DateOfBirth = new DateTime(1990, 1, 14),</w:t>
-      </w:r>
-    </w:p>
-    <w:p>
-      <w:pPr>
-        <w:spacing w:after="0" w:line="240" w:lineRule="auto"/>
-      </w:pPr>
-      <w:r>
-        <w:t xml:space="preserve">                    ClanId = 1</w:t>
-      </w:r>
-    </w:p>
-    <w:p>
-      <w:pPr>
-        <w:spacing w:after="0" w:line="240" w:lineRule="auto"/>
-      </w:pPr>
-      <w:r>
-        <w:t xml:space="preserve">                };</w:t>
-      </w:r>
-    </w:p>
-    <w:p>
-      <w:pPr>
-        <w:spacing w:after="0" w:line="240" w:lineRule="auto"/>
-      </w:pPr>
-      <w:r>
-        <w:t xml:space="preserve">                var muscles = new NinjaEquipment</w:t>
-      </w:r>
-    </w:p>
-    <w:p>
-      <w:pPr>
-        <w:spacing w:after="0" w:line="240" w:lineRule="auto"/>
-      </w:pPr>
-      <w:r>
-        <w:t xml:space="preserve">                {</w:t>
-      </w:r>
-    </w:p>
-    <w:p>
-      <w:pPr>
-        <w:spacing w:after="0" w:line="240" w:lineRule="auto"/>
-      </w:pPr>
-      <w:r>
-        <w:t xml:space="preserve">                    Name = "Muscles",</w:t>
-      </w:r>
-    </w:p>
-    <w:p>
-      <w:pPr>
-        <w:spacing w:after="0" w:line="240" w:lineRule="auto"/>
-      </w:pPr>
-      <w:r>
-        <w:t xml:space="preserve">                    Type = EquipmentType.Tool,</w:t>
-      </w:r>
-    </w:p>
-    <w:p>
-      <w:pPr>
-        <w:spacing w:after="0" w:line="240" w:lineRule="auto"/>
-      </w:pPr>
-      <w:r>
-        <w:t xml:space="preserve">                };</w:t>
-      </w:r>
-    </w:p>
-    <w:p>
-      <w:pPr>
-        <w:spacing w:after="0" w:line="240" w:lineRule="auto"/>
-      </w:pPr>
-      <w:r>
-        <w:t xml:space="preserve">                var spunk = new NinjaEquipment</w:t>
-      </w:r>
-    </w:p>
-    <w:p>
-      <w:pPr>
-        <w:spacing w:after="0" w:line="240" w:lineRule="auto"/>
-      </w:pPr>
-      <w:r>
-        <w:t xml:space="preserve">                {</w:t>
-      </w:r>
-    </w:p>
-    <w:p>
-      <w:pPr>
-        <w:spacing w:after="0" w:line="240" w:lineRule="auto"/>
-      </w:pPr>
-      <w:r>
-        <w:t xml:space="preserve">                    Name = "Spunk",</w:t>
-      </w:r>
-    </w:p>
-    <w:p>
-      <w:pPr>
-        <w:spacing w:after="0" w:line="240" w:lineRule="auto"/>
-      </w:pPr>
-      <w:r>
-        <w:lastRenderedPageBreak/>
-        <w:t xml:space="preserve">                    Type = EquipmentType.Weapon</w:t>
-      </w:r>
-    </w:p>
-    <w:p>
-      <w:pPr>
-        <w:spacing w:after="0" w:line="240" w:lineRule="auto"/>
-      </w:pPr>
-      <w:r>
-        <w:t xml:space="preserve">                };</w:t>
-      </w:r>
-    </w:p>
-    <w:p>
-      <w:pPr>
-        <w:spacing w:after="0" w:line="240" w:lineRule="auto"/>
-      </w:pPr>
-    </w:p>
-    <w:p>
-      <w:pPr>
-        <w:spacing w:after="0" w:line="240" w:lineRule="auto"/>
-      </w:pPr>
-      <w:r>
-        <w:t xml:space="preserve">                ninja.EquipmentOwned.Add(muscles);</w:t>
-      </w:r>
-    </w:p>
-    <w:p>
-      <w:pPr>
-        <w:spacing w:after="0" w:line="240" w:lineRule="auto"/>
-      </w:pPr>
-      <w:r>
-        <w:t xml:space="preserve">                ninja.EquipmentOwned.Add(spunk);</w:t>
-      </w:r>
-    </w:p>
-    <w:p>
-      <w:pPr>
-        <w:spacing w:after="0" w:line="240" w:lineRule="auto"/>
-      </w:pPr>
-      <w:r>
-        <w:t xml:space="preserve">                context.Ninjas.Add(ninja);</w:t>
-      </w:r>
-    </w:p>
-    <w:p>
-      <w:pPr>
-        <w:spacing w:after="0" w:line="240" w:lineRule="auto"/>
-      </w:pPr>
-      <w:r>
-        <w:t xml:space="preserve">                context.SaveChanges();</w:t>
-      </w:r>
-    </w:p>
-    <w:p>
-      <w:pPr>
-        <w:spacing w:after="0" w:line="240" w:lineRule="auto"/>
-      </w:pPr>
-      <w:r>
-        <w:t xml:space="preserve">            }</w:t>
-      </w:r>
-    </w:p>
-    <w:p>
-      <w:pPr>
-        <w:spacing w:after="0" w:line="240" w:lineRule="auto"/>
-      </w:pPr>
-      <w:r>
-        <w:t xml:space="preserve">        }</w:t>
-      </w:r>
-    </w:p>
-    <w:p>
-      <w:pPr>
-        <w:spacing w:after="0" w:line="240" w:lineRule="auto"/>
-      </w:pPr>
-    </w:p>
-    <w:p>
-      <w:pPr>
-        <w:spacing w:after="0" w:line="240" w:lineRule="auto"/>
-      </w:pPr>
-      <w:r>
-        <w:t xml:space="preserve">        private static void SimpleNinjaGraphQuery()</w:t>
-      </w:r>
-    </w:p>
-    <w:p>
-      <w:pPr>
-        <w:spacing w:after="0" w:line="240" w:lineRule="auto"/>
-      </w:pPr>
-      <w:r>
-        <w:t xml:space="preserve">        {</w:t>
-      </w:r>
-    </w:p>
-    <w:p>
-      <w:pPr>
-        <w:spacing w:after="0" w:line="240" w:lineRule="auto"/>
-      </w:pPr>
-      <w:r>
-        <w:t xml:space="preserve">            using (var context = new NinjaContext())</w:t>
-      </w:r>
-    </w:p>
-    <w:p>
-      <w:pPr>
-        <w:spacing w:after="0" w:line="240" w:lineRule="auto"/>
-      </w:pPr>
-      <w:r>
-        <w:t xml:space="preserve">            {</w:t>
-      </w:r>
-    </w:p>
-    <w:p>
-      <w:pPr>
-        <w:spacing w:after="0" w:line="240" w:lineRule="auto"/>
-      </w:pPr>
-      <w:r>
-        <w:t xml:space="preserve">                context.Database.Log = Console.WriteLine;</w:t>
-      </w:r>
-    </w:p>
-    <w:p>
-      <w:pPr>
-        <w:spacing w:after="0" w:line="240" w:lineRule="auto"/>
-      </w:pPr>
-    </w:p>
-    <w:p>
-      <w:pPr>
-        <w:spacing w:after="0" w:line="240" w:lineRule="auto"/>
-      </w:pPr>
-      <w:r>
-        <w:t xml:space="preserve">                //var ninjas = context.Ninjas.Include(n =&gt; n.EquipmentOwned)</w:t>
-      </w:r>
-    </w:p>
-    <w:p>
-      <w:pPr>
-        <w:spacing w:after="0" w:line="240" w:lineRule="auto"/>
-      </w:pPr>
-      <w:r>
-        <w:t xml:space="preserve">                //    .FirstOrDefault(n =&gt; n.Name.StartsWith("Kacy"));</w:t>
-      </w:r>
-    </w:p>
-    <w:p>
-      <w:pPr>
-        <w:spacing w:after="0" w:line="240" w:lineRule="auto"/>
-      </w:pPr>
-    </w:p>
-    <w:p>
-      <w:pPr>
-        <w:spacing w:after="0" w:line="240" w:lineRule="auto"/>
-      </w:pPr>
-      <w:r>
-        <w:t xml:space="preserve">                var ninja = context.Ninjas</w:t>
-      </w:r>
-    </w:p>
-    <w:p>
-      <w:pPr>
-        <w:spacing w:after="0" w:line="240" w:lineRule="auto"/>
-      </w:pPr>
-      <w:r>
-        <w:t xml:space="preserve">                           .FirstOrDefault(n =&gt; n.Name.StartsWith("Kacy"));</w:t>
-      </w:r>
-    </w:p>
-    <w:p>
-      <w:pPr>
-        <w:spacing w:after="0" w:line="240" w:lineRule="auto"/>
-      </w:pPr>
-      <w:r>
-        <w:t xml:space="preserve">                Console.WriteLine("Ninja Retrieved:" + ninja.Name);</w:t>
-      </w:r>
-    </w:p>
-    <w:p>
-      <w:pPr>
-        <w:spacing w:after="0" w:line="240" w:lineRule="auto"/>
-      </w:pPr>
-      <w:r>
-        <w:t xml:space="preserve">                context.Entry(ninja).Collection(n =&gt; n.EquipmentOwned).Load();</w:t>
-      </w:r>
-    </w:p>
-    <w:p>
-      <w:pPr>
-        <w:spacing w:after="0" w:line="240" w:lineRule="auto"/>
-      </w:pPr>
-      <w:r>
-        <w:t xml:space="preserve">            }</w:t>
-      </w:r>
-    </w:p>
-    <w:p>
-      <w:pPr>
-        <w:spacing w:after="0" w:line="240" w:lineRule="auto"/>
-      </w:pPr>
-      <w:r>
-        <w:t xml:space="preserve">        }</w:t>
-      </w:r>
-    </w:p>
-    <w:p>
-      <w:pPr>
-        <w:spacing w:after="0" w:line="240" w:lineRule="auto"/>
-      </w:pPr>
-    </w:p>
-    <w:p>
-      <w:pPr>
-        <w:spacing w:after="0" w:line="240" w:lineRule="auto"/>
-      </w:pPr>
-      <w:r>
-        <w:t xml:space="preserve">        private static void ProjectionQuery()</w:t>
-      </w:r>
-    </w:p>
-    <w:p>
-      <w:pPr>
-        <w:spacing w:after="0" w:line="240" w:lineRule="auto"/>
-      </w:pPr>
-      <w:r>
-        <w:t xml:space="preserve">        {</w:t>
-      </w:r>
-    </w:p>
-    <w:p>
-      <w:pPr>
-        <w:spacing w:after="0" w:line="240" w:lineRule="auto"/>
-      </w:pPr>
-      <w:r>
-        <w:t xml:space="preserve">            using (var context = new NinjaContext())</w:t>
-      </w:r>
-    </w:p>
-    <w:p>
-      <w:pPr>
-        <w:spacing w:after="0" w:line="240" w:lineRule="auto"/>
-      </w:pPr>
-      <w:r>
-        <w:t xml:space="preserve">            {</w:t>
-      </w:r>
-    </w:p>
-    <w:p>
-      <w:pPr>
-        <w:spacing w:after="0" w:line="240" w:lineRule="auto"/>
-      </w:pPr>
-      <w:r>
-        <w:t xml:space="preserve">                context.Database.Log = Console.WriteLine;</w:t>
-      </w:r>
-    </w:p>
-    <w:p>
-      <w:pPr>
-        <w:spacing w:after="0" w:line="240" w:lineRule="auto"/>
-      </w:pPr>
-      <w:r>
-        <w:t xml:space="preserve">                var ninjas = context.Ninjas</w:t>
-      </w:r>
-    </w:p>
-    <w:p>
-      <w:pPr>
-        <w:spacing w:after="0" w:line="240" w:lineRule="auto"/>
-      </w:pPr>
-      <w:r>
-        <w:t xml:space="preserve">                    .Select(n =&gt; new { n.Name, n.DateOfBirth, n.EquipmentOwned })</w:t>
-      </w:r>
-    </w:p>
-    <w:p>
-      <w:pPr>
-        <w:spacing w:after="0" w:line="240" w:lineRule="auto"/>
-      </w:pPr>
-      <w:r>
-        <w:t xml:space="preserve">                    .ToList();</w:t>
-      </w:r>
-    </w:p>
-    <w:p>
-      <w:pPr>
-        <w:spacing w:after="0" w:line="240" w:lineRule="auto"/>
-      </w:pPr>
-      <w:r>
-        <w:t xml:space="preserve">            }</w:t>
-      </w:r>
-    </w:p>
-    <w:p>
-      <w:pPr>
-        <w:spacing w:after="0" w:line="240" w:lineRule="auto"/>
-      </w:pPr>
-      <w:r>
-        <w:t xml:space="preserve">        }</w:t>
-      </w:r>
-    </w:p>
-    <w:p>
-      <w:pPr>
-        <w:spacing w:after="0" w:line="240" w:lineRule="auto"/>
-      </w:pPr>
-    </w:p>
-    <w:p>
-      <w:pPr>
-        <w:spacing w:after="0" w:line="240" w:lineRule="auto"/>
-      </w:pPr>
-      <w:r>
-        <w:t xml:space="preserve">        private static void ReseedDatabase()</w:t>
-      </w:r>
-    </w:p>
-    <w:p>
-      <w:pPr>
-        <w:spacing w:after="0" w:line="240" w:lineRule="auto"/>
-      </w:pPr>
-      <w:r>
-        <w:t xml:space="preserve">        {</w:t>
-      </w:r>
-    </w:p>
-    <w:p>
-      <w:pPr>
-        <w:spacing w:after="0" w:line="240" w:lineRule="auto"/>
-      </w:pPr>
-      <w:r>
-        <w:t xml:space="preserve">            Database.SetInitializer(new DropCreateDatabaseAlways&lt;NinjaContext&gt;());</w:t>
-      </w:r>
-    </w:p>
-    <w:p>
-      <w:pPr>
-        <w:spacing w:after="0" w:line="240" w:lineRule="auto"/>
-      </w:pPr>
-      <w:r>
-        <w:t xml:space="preserve">            using (var context = new NinjaContext())</w:t>
-      </w:r>
-    </w:p>
-    <w:p>
-      <w:pPr>
-        <w:spacing w:after="0" w:line="240" w:lineRule="auto"/>
-      </w:pPr>
-      <w:r>
-        <w:t xml:space="preserve">            {</w:t>
-      </w:r>
-    </w:p>
-    <w:p>
-      <w:pPr>
-        <w:spacing w:after="0" w:line="240" w:lineRule="auto"/>
-      </w:pPr>
-      <w:r>
-        <w:t xml:space="preserve">                context.Clans.Add(new Clan { ClanName = "Vermont Clan" });</w:t>
-      </w:r>
-    </w:p>
-    <w:p>
-      <w:pPr>
-        <w:spacing w:after="0" w:line="240" w:lineRule="auto"/>
-      </w:pPr>
-      <w:r>
-        <w:t xml:space="preserve">                var j = new Ninja</w:t>
-      </w:r>
-    </w:p>
-    <w:p>
-      <w:pPr>
-        <w:spacing w:after="0" w:line="240" w:lineRule="auto"/>
-      </w:pPr>
-      <w:r>
-        <w:t xml:space="preserve">                {</w:t>
-      </w:r>
-    </w:p>
-    <w:p>
-      <w:pPr>
-        <w:spacing w:after="0" w:line="240" w:lineRule="auto"/>
-      </w:pPr>
-      <w:r>
-        <w:t xml:space="preserve">                    Name = "JulieSan",</w:t>
-      </w:r>
-    </w:p>
-    <w:p>
-      <w:pPr>
-        <w:spacing w:after="0" w:line="240" w:lineRule="auto"/>
-      </w:pPr>
-      <w:r>
-        <w:t xml:space="preserve">                    ServedInOniwaban = false,</w:t>
-      </w:r>
-    </w:p>
-    <w:p>
-      <w:pPr>
-        <w:spacing w:after="0" w:line="240" w:lineRule="auto"/>
-      </w:pPr>
-      <w:r>
-        <w:t xml:space="preserve">                    DateOfBirth = new DateTime(1980, 1, 1),</w:t>
-      </w:r>
-    </w:p>
-    <w:p>
-      <w:pPr>
-        <w:spacing w:after="0" w:line="240" w:lineRule="auto"/>
-      </w:pPr>
-      <w:r>
-        <w:lastRenderedPageBreak/>
-        <w:t xml:space="preserve">                    ClanId = 1</w:t>
-      </w:r>
-    </w:p>
-    <w:p>
-      <w:pPr>
-        <w:spacing w:after="0" w:line="240" w:lineRule="auto"/>
-      </w:pPr>
-      <w:r>
-        <w:t xml:space="preserve">                };</w:t>
-      </w:r>
-    </w:p>
-    <w:p>
-      <w:pPr>
-        <w:spacing w:after="0" w:line="240" w:lineRule="auto"/>
-      </w:pPr>
-      <w:r>
-        <w:t xml:space="preserve">                var s = new Ninja</w:t>
-      </w:r>
-    </w:p>
-    <w:p>
-      <w:pPr>
-        <w:spacing w:after="0" w:line="240" w:lineRule="auto"/>
-      </w:pPr>
-      <w:r>
-        <w:t xml:space="preserve">                {</w:t>
-      </w:r>
-    </w:p>
-    <w:p>
-      <w:pPr>
-        <w:spacing w:after="0" w:line="240" w:lineRule="auto"/>
-      </w:pPr>
-      <w:r>
-        <w:t xml:space="preserve">                    Name = "SampsonSan",</w:t>
-      </w:r>
-    </w:p>
-    <w:p>
-      <w:pPr>
-        <w:spacing w:after="0" w:line="240" w:lineRule="auto"/>
-      </w:pPr>
-      <w:r>
-        <w:t xml:space="preserve">                    ServedInOniwaban = false,</w:t>
-      </w:r>
-    </w:p>
-    <w:p>
-      <w:pPr>
-        <w:spacing w:after="0" w:line="240" w:lineRule="auto"/>
-      </w:pPr>
-      <w:r>
-        <w:t xml:space="preserve">                    DateOfBirth = new DateTime(2008, 1, 28),</w:t>
-      </w:r>
-    </w:p>
-    <w:p>
-      <w:pPr>
-        <w:spacing w:after="0" w:line="240" w:lineRule="auto"/>
-      </w:pPr>
-      <w:r>
-        <w:t xml:space="preserve">                    ClanId = 1</w:t>
-      </w:r>
-    </w:p>
-    <w:p>
-      <w:pPr>
-        <w:spacing w:after="0" w:line="240" w:lineRule="auto"/>
-      </w:pPr>
-      <w:r>
-        <w:t xml:space="preserve">                };</w:t>
-      </w:r>
-    </w:p>
-    <w:p>
-      <w:pPr>
-        <w:spacing w:after="0" w:line="240" w:lineRule="auto"/>
-      </w:pPr>
-      <w:r>
-        <w:t xml:space="preserve">                var l = new Ninja</w:t>
-      </w:r>
-    </w:p>
-    <w:p>
-      <w:pPr>
-        <w:spacing w:after="0" w:line="240" w:lineRule="auto"/>
-      </w:pPr>
-      <w:r>
-        <w:t xml:space="preserve">                {</w:t>
-      </w:r>
-    </w:p>
-    <w:p>
-      <w:pPr>
-        <w:spacing w:after="0" w:line="240" w:lineRule="auto"/>
-      </w:pPr>
-      <w:r>
-        <w:t xml:space="preserve">                    Name = "Leonardo",</w:t>
-      </w:r>
-    </w:p>
-    <w:p>
-      <w:pPr>
-        <w:spacing w:after="0" w:line="240" w:lineRule="auto"/>
-      </w:pPr>
-      <w:r>
-        <w:t xml:space="preserve">                    ServedInOniwaban = false,</w:t>
-      </w:r>
-    </w:p>
-    <w:p>
-      <w:pPr>
-        <w:spacing w:after="0" w:line="240" w:lineRule="auto"/>
-      </w:pPr>
-      <w:r>
-        <w:t xml:space="preserve">                    DateOfBirth = new DateTime(1984, 1, 1),</w:t>
-      </w:r>
-    </w:p>
-    <w:p>
-      <w:pPr>
-        <w:spacing w:after="0" w:line="240" w:lineRule="auto"/>
-      </w:pPr>
-      <w:r>
-        <w:t xml:space="preserve">                    ClanId = 1</w:t>
-      </w:r>
-    </w:p>
-    <w:p>
-      <w:pPr>
-        <w:spacing w:after="0" w:line="240" w:lineRule="auto"/>
-      </w:pPr>
-      <w:r>
-        <w:t xml:space="preserve">                };</w:t>
-      </w:r>
-    </w:p>
-    <w:p>
-      <w:pPr>
-        <w:spacing w:after="0" w:line="240" w:lineRule="auto"/>
-      </w:pPr>
-      <w:r>
-        <w:t xml:space="preserve">                var r = new Ninja</w:t>
-      </w:r>
-    </w:p>
-    <w:p>
-      <w:pPr>
-        <w:spacing w:after="0" w:line="240" w:lineRule="auto"/>
-      </w:pPr>
-      <w:r>
-        <w:t xml:space="preserve">                {</w:t>
-      </w:r>
-    </w:p>
-    <w:p>
-      <w:pPr>
-        <w:spacing w:after="0" w:line="240" w:lineRule="auto"/>
-      </w:pPr>
-      <w:r>
-        <w:t xml:space="preserve">                    Name = "Raphael",</w:t>
-      </w:r>
-    </w:p>
-    <w:p>
-      <w:pPr>
-        <w:spacing w:after="0" w:line="240" w:lineRule="auto"/>
-      </w:pPr>
-      <w:r>
-        <w:t xml:space="preserve">                    ServedInOniwaban = false,</w:t>
-      </w:r>
-    </w:p>
-    <w:p>
-      <w:pPr>
-        <w:spacing w:after="0" w:line="240" w:lineRule="auto"/>
-      </w:pPr>
-      <w:r>
-        <w:t xml:space="preserve">                    DateOfBirth = new DateTime(1985, 1, 1),</w:t>
-      </w:r>
-    </w:p>
-    <w:p>
-      <w:pPr>
-        <w:spacing w:after="0" w:line="240" w:lineRule="auto"/>
-      </w:pPr>
-      <w:r>
-        <w:t xml:space="preserve">                    ClanId = 1</w:t>
-      </w:r>
-    </w:p>
-    <w:p>
-      <w:pPr>
-        <w:spacing w:after="0" w:line="240" w:lineRule="auto"/>
-      </w:pPr>
-      <w:r>
-        <w:t xml:space="preserve">                };</w:t>
-      </w:r>
-    </w:p>
-    <w:p>
-      <w:pPr>
-        <w:spacing w:after="0" w:line="240" w:lineRule="auto"/>
-      </w:pPr>
-      <w:r>
-        <w:t xml:space="preserve">                context.Ninjas.AddRange(new List&lt;Ninja&gt; { j, s, l, r });</w:t>
-      </w:r>
-    </w:p>
-    <w:p>
-      <w:pPr>
-        <w:spacing w:after="0" w:line="240" w:lineRule="auto"/>
-      </w:pPr>
-      <w:r>
-        <w:t xml:space="preserve">                context.SaveChanges();</w:t>
-      </w:r>
-    </w:p>
-    <w:p>
-      <w:pPr>
-        <w:spacing w:after="0" w:line="240" w:lineRule="auto"/>
-      </w:pPr>
-      <w:r>
-        <w:t xml:space="preserve">                context.Database.ExecuteSqlCommand(</w:t>
-      </w:r>
-    </w:p>
-    <w:p>
-      <w:pPr>
-        <w:spacing w:after="0" w:line="240" w:lineRule="auto"/>
-      </w:pPr>
-      <w:r>
-        <w:t xml:space="preserve">                  @"CREATE PROCEDURE GetOldNinjas</w:t>
-      </w:r>
-    </w:p>
-    <w:p>
-      <w:pPr>
-        <w:spacing w:after="0" w:line="240" w:lineRule="auto"/>
-      </w:pPr>
-      <w:r>
-        <w:t xml:space="preserve">                    AS  SELECT * FROM Ninjas WHERE DateOfBirth&lt;='1/1/1980'");</w:t>
-      </w:r>
-    </w:p>
-    <w:p>
-      <w:pPr>
-        <w:spacing w:after="0" w:line="240" w:lineRule="auto"/>
-      </w:pPr>
-    </w:p>
-    <w:p>
-      <w:pPr>
-        <w:spacing w:after="0" w:line="240" w:lineRule="auto"/>
-      </w:pPr>
-      <w:r>
-        <w:t xml:space="preserve">                context.Database.ExecuteSqlCommand(</w:t>
-      </w:r>
-    </w:p>
-    <w:p>
-      <w:pPr>
-        <w:spacing w:after="0" w:line="240" w:lineRule="auto"/>
-      </w:pPr>
-      <w:r>
-        <w:t xml:space="preserve">                   @"CREATE PROCEDURE DeleteNinjaViaId</w:t>
-      </w:r>
-    </w:p>
-    <w:p>
-      <w:pPr>
-        <w:spacing w:after="0" w:line="240" w:lineRule="auto"/>
-      </w:pPr>
-      <w:r>
-        <w:t xml:space="preserve">                     @Id int</w:t>
-      </w:r>
-    </w:p>
-    <w:p>
-      <w:pPr>
-        <w:spacing w:after="0" w:line="240" w:lineRule="auto"/>
-      </w:pPr>
-      <w:r>
-        <w:t xml:space="preserve">                     AS</w:t>
-      </w:r>
-    </w:p>
-    <w:p>
-      <w:pPr>
-        <w:spacing w:after="0" w:line="240" w:lineRule="auto"/>
-      </w:pPr>
-      <w:r>
-        <w:t xml:space="preserve">                     DELETE from Ninjas Where Id = @id</w:t>
-      </w:r>
-    </w:p>
-    <w:p>
-      <w:pPr>
-        <w:spacing w:after="0" w:line="240" w:lineRule="auto"/>
-      </w:pPr>
-      <w:r>
-        <w:t xml:space="preserve">                     RETURN @@rowcount");</w:t>
-      </w:r>
-    </w:p>
-    <w:p>
-      <w:pPr>
-        <w:spacing w:after="0" w:line="240" w:lineRule="auto"/>
-      </w:pPr>
-      <w:r>
-        <w:t xml:space="preserve">            }</w:t>
-      </w:r>
-    </w:p>
-    <w:p>
-      <w:pPr>
-        <w:spacing w:after="0" w:line="240" w:lineRule="auto"/>
-      </w:pPr>
-      <w:r>
-        <w:t xml:space="preserve">        }</w:t>
-      </w:r>
-    </w:p>
-    <w:p>
-      <w:pPr>
-        <w:spacing w:after="0" w:line="240" w:lineRule="auto"/>
-      </w:pPr>
       <w:r>
         <w:t xml:space="preserve">    }</w:t>
       </w:r>
@@ -13878,7 +14456,7 @@
       </w:r>
     </w:p>
     <w:sectPr>
-      <w:footerReference w:type="default" r:id="rId10"/>
+      <w:footerReference w:type="default" r:id="rId11"/>
       <w:pgSz w:w="12240" w:h="15840"/>
       <w:pgMar w:top="1440" w:right="1440" w:bottom="1440" w:left="1440" w:header="720" w:footer="720" w:gutter="0"/>
       <w:cols w:space="720"/>
@@ -13932,7 +14510,7 @@
       <w:rPr>
         <w:noProof/>
       </w:rPr>
-      <w:t>25</w:t>
+      <w:t>27</w:t>
     </w:r>
     <w:r>
       <w:fldChar w:fldCharType="end"/>
@@ -23999,4 +24577,16 @@
   <a:objectDefaults/>
   <a:extraClrSchemeLst/>
 </a:theme>
+</file>
+
+<file path=customXml/item1.xml><?xml version="1.0" encoding="utf-8"?>
+<b:Sources xmlns:b="http://schemas.openxmlformats.org/officeDocument/2006/bibliography" xmlns="http://schemas.openxmlformats.org/officeDocument/2006/bibliography" SelectedStyle="\APA.XSL" StyleName="APA"/>
+</file>
+
+<file path=customXml/itemProps1.xml><?xml version="1.0" encoding="utf-8"?>
+<ds:datastoreItem xmlns:ds="http://schemas.openxmlformats.org/officeDocument/2006/customXml" ds:itemID="{2FA91794-7AE5-4B53-9C50-2AE7CD0B9254}">
+  <ds:schemaRefs>
+    <ds:schemaRef ds:uri="http://schemas.openxmlformats.org/officeDocument/2006/bibliography"/>
+  </ds:schemaRefs>
+</ds:datastoreItem>
 </file>
</xml_diff>

<commit_message>
(1) Minor wording changes. (2) Add notes explaining how to bring project NinjaDomain.DataModel up-to-date with regard to a more recent revision of Entity Framework, and with regard to providing an explicit name for the database. (3) Write some of the notes for section "Adding Some Real World Logic to the Model".
</commit_message>
<xml_diff>
--- a/EntityFramework6_GettingStarted/EntityFramework6_GettingStarted.docx
+++ b/EntityFramework6_GettingStarted/EntityFramework6_GettingStarted.docx
@@ -841,7 +841,19 @@
                 <w:rPr>
                   <w:rStyle w:val="Hyperlink"/>
                 </w:rPr>
-                <w:t>Resources</w:t>
+                <w:t>Res</w:t>
+              </w:r>
+              <w:r>
+                <w:rPr>
+                  <w:rStyle w:val="Hyperlink"/>
+                </w:rPr>
+                <w:t>o</w:t>
+              </w:r>
+              <w:r>
+                <w:rPr>
+                  <w:rStyle w:val="Hyperlink"/>
+                </w:rPr>
+                <w:t>urces</w:t>
               </w:r>
             </w:hyperlink>
           </w:p>
@@ -8294,7 +8306,19 @@
         <w:rPr>
           <w:rFonts w:ascii="Calibri" w:hAnsi="Calibri"/>
         </w:rPr>
-        <w:t xml:space="preserve">Induce project ConsoleApplication to have a </w:t>
+        <w:t>Induce proj</w:t>
+      </w:r>
+      <w:r>
+        <w:rPr>
+          <w:rFonts w:ascii="Calibri" w:hAnsi="Calibri"/>
+        </w:rPr>
+        <w:t>ect ConsoleApplication to have</w:t>
+      </w:r>
+      <w:r>
+        <w:rPr>
+          <w:rFonts w:ascii="Calibri" w:hAnsi="Calibri"/>
+        </w:rPr>
+        <w:t xml:space="preserve"> </w:t>
       </w:r>
       <w:r>
         <w:rPr>
@@ -8307,8 +8331,28 @@
       <w:r>
         <w:rPr>
           <w:rFonts w:ascii="Calibri" w:hAnsi="Calibri"/>
-        </w:rPr>
-        <w:t xml:space="preserve"> to the Entity Framework classes: right-click ConsoleApplication.References; Visual Studio displays a pop-up menu; select </w:t>
+          <w:b/>
+          <w:bCs/>
+        </w:rPr>
+        <w:t>s</w:t>
+      </w:r>
+      <w:r>
+        <w:rPr>
+          <w:rFonts w:ascii="Calibri" w:hAnsi="Calibri"/>
+        </w:rPr>
+        <w:t xml:space="preserve"> to the </w:t>
+      </w:r>
+      <w:r>
+        <w:rPr>
+          <w:rFonts w:ascii="Calibri" w:hAnsi="Calibri"/>
+        </w:rPr>
+        <w:t xml:space="preserve">classes that use </w:t>
+      </w:r>
+      <w:r>
+        <w:rPr>
+          <w:rFonts w:ascii="Calibri" w:hAnsi="Calibri"/>
+        </w:rPr>
+        <w:t xml:space="preserve">Entity Framework: right-click ConsoleApplication.References; Visual Studio displays a pop-up menu; select </w:t>
       </w:r>
       <w:r>
         <w:rPr>
@@ -8576,10 +8620,7 @@
         <w:t xml:space="preserve"> added (1) references “EntityFramework” and “EntityFramework.SqlServer” and (2)</w:t>
       </w:r>
       <w:r>
-        <w:t xml:space="preserve"> </w:t>
-      </w:r>
-      <w:r>
-        <w:t xml:space="preserve">ConsoleApplication/App.config.  Recall that there already exists NinjaDomain.DataModel/App.config.  The Pluralsight instructor recommends keeping ConsoleApplication/App.config and getting rid of NinjaDomain.DataModel/App.config.  </w:t>
+        <w:t xml:space="preserve"> ConsoleApplication/App.config.  Recall that there already exists NinjaDomain.DataModel/App.config.  The Pluralsight instructor recommends keeping ConsoleApplication/App.config and getting rid of NinjaDomain.DataModel/App.config.  </w:t>
       </w:r>
       <w:r>
         <w:rPr>
@@ -8766,8 +8807,55 @@
       </w:r>
     </w:p>
     <w:p>
-      <w:r>
-        <w:t xml:space="preserve">        Visual Studio responds by displaying the 2 instances of App.config side-by-side in the center pane.</w:t>
+      <w:pPr>
+        <w:spacing w:after="0"/>
+        <w:ind w:left="1440"/>
+      </w:pPr>
+      <w:r>
+        <w:t>Visual Studio responds by displaying the 2 instances of App.config side-by-side in the center pane.</w:t>
+      </w:r>
+    </w:p>
+    <w:p>
+      <w:pPr>
+        <w:ind w:left="720"/>
+        <w:rPr>
+          <w:i/>
+          <w:iCs/>
+        </w:rPr>
+      </w:pPr>
+      <w:r>
+        <w:t xml:space="preserve">(I have encountered instances where DiffFiles fails to find one of the two files, and displays the error message </w:t>
+      </w:r>
+      <w:r>
+        <w:rPr>
+          <w:b/>
+          <w:bCs/>
+          <w:i/>
+          <w:iCs/>
+        </w:rPr>
+        <w:t xml:space="preserve">path </w:t>
+      </w:r>
+      <w:r>
+        <w:rPr>
+          <w:b/>
+          <w:bCs/>
+        </w:rPr>
+        <w:t>does not exist or is a directory</w:t>
+      </w:r>
+      <w:r>
+        <w:t xml:space="preserve"> - even when </w:t>
+      </w:r>
+      <w:r>
+        <w:rPr>
+          <w:b/>
+          <w:bCs/>
+          <w:i/>
+          <w:iCs/>
+        </w:rPr>
+        <w:t>path</w:t>
+      </w:r>
+      <w:r>
+        <w:t xml:space="preserve"> does indeed refer to a text file.  I was unable to find any explanation for this misbehavior.  However, there is a work-around – somewhat clumsy:  use the full path for the file name starting from “c:”.)</w:t>
       </w:r>
     </w:p>
     <w:p>
@@ -8818,7 +8906,13 @@
     </w:p>
     <w:p>
       <w:r>
-        <w:t>(There are 2 other instance of App.config - in projects CodeModelFromDB and EDMXFromDB.  The Pluralsight instructor no longer has these projects in the solution.  I am keeping them in case I want to refer to th</w:t>
+        <w:t>(There are 2 other instance</w:t>
+      </w:r>
+      <w:r>
+        <w:t xml:space="preserve">s </w:t>
+      </w:r>
+      <w:r>
+        <w:t>of App.config - in projects CodeModelFromDB and EDMXFromDB.  The Pluralsight instructor no longer has these projects in the solution.  I am keeping them in case I want to refer to th</w:t>
       </w:r>
       <w:r>
         <w:t>em later.  The existence of these</w:t>
@@ -8864,6 +8958,7 @@
     </w:p>
     <w:p>
       <w:r>
+        <w:lastRenderedPageBreak/>
         <w:t xml:space="preserve">Our database, </w:t>
       </w:r>
       <w:r>
@@ -8877,15 +8972,7 @@
           <w:b/>
           <w:bCs/>
         </w:rPr>
-        <w:t xml:space="preserve">SQL </w:t>
-      </w:r>
-      <w:r>
-        <w:rPr>
-          <w:b/>
-          <w:bCs/>
-        </w:rPr>
-        <w:lastRenderedPageBreak/>
-        <w:t xml:space="preserve">Server Object Explorer </w:t>
+        <w:t xml:space="preserve">SQL Server Object Explorer </w:t>
       </w:r>
       <w:r>
         <w:t>to add one record to dbo.Clans, which contains “Vermont Ninjas” in the ClanName column.</w:t>
@@ -9303,6 +9390,7 @@
           <w:i/>
           <w:iCs/>
         </w:rPr>
+        <w:lastRenderedPageBreak/>
         <w:t>context.Database.Log = Console.WriteLine;</w:t>
       </w:r>
       <w:r>
@@ -9321,11 +9409,7 @@
     </w:p>
     <w:p>
       <w:r>
-        <w:t xml:space="preserve">Click the green triangle (labeled “Start”) in Visual Studio’s toolbar to build and run the program.  The response is a console window that shows what the program has done.  Text in this window describes the </w:t>
-      </w:r>
-      <w:r>
-        <w:lastRenderedPageBreak/>
-        <w:t>activity performed on the database.  By default the start of this text contains SQL that describes the state of the database and migration history.  T</w:t>
+        <w:t>Click the green triangle (labeled “Start”) in Visual Studio’s toolbar to build and run the program.  The response is a console window that shows what the program has done.  Text in this window describes the activity performed on the database.  By default the start of this text contains SQL that describes the state of the database and migration history.  T</w:t>
       </w:r>
       <w:r>
         <w:t>he more relevant part of the history</w:t>
@@ -9556,6 +9640,7 @@
         <w:ind w:left="720"/>
       </w:pPr>
       <w:r>
+        <w:lastRenderedPageBreak/>
         <w:t>var query = context.Ninjas;</w:t>
       </w:r>
     </w:p>
@@ -9615,7 +9700,6 @@
         <w:ind w:left="720"/>
       </w:pPr>
       <w:r>
-        <w:lastRenderedPageBreak/>
         <w:t>foreach ( var ninja in context.Ninjas )</w:t>
       </w:r>
     </w:p>
@@ -10135,6 +10219,7 @@
         <w:spacing w:after="0" w:line="240" w:lineRule="auto"/>
       </w:pPr>
       <w:r>
+        <w:lastRenderedPageBreak/>
         <w:t xml:space="preserve">              Console.WriteLine ( ninja.Name );</w:t>
       </w:r>
     </w:p>
@@ -10161,7 +10246,6 @@
         <w:spacing w:after="0" w:line="240" w:lineRule="auto"/>
       </w:pPr>
       <w:r>
-        <w:lastRenderedPageBreak/>
         <w:t>The previous text can be expressed more concisely (if you like) by moving the Linq expression from the .Where clause to the .FirstOrDefault claue.  Specifically</w:t>
       </w:r>
     </w:p>
@@ -10363,7 +10447,11 @@
         <w:spacing w:after="0"/>
       </w:pPr>
       <w:r>
-        <w:t>Two separate “using (var context = new NinjaContext())” blocks are required, one to retrieve the database objects and the second to update one or more of these objects.  Refer to QueryAndUpdateNinjaDisconnected(), which contains the two blocks.  The statement between the two blocks</w:t>
+        <w:t xml:space="preserve">Two separate “using (var context = new NinjaContext())” blocks are required, one to retrieve the database objects and the second to update one or more of these objects.  Refer to </w:t>
+      </w:r>
+      <w:r>
+        <w:lastRenderedPageBreak/>
+        <w:t>QueryAndUpdateNinjaDisconnected(), which contains the two blocks.  The statement between the two blocks</w:t>
       </w:r>
     </w:p>
     <w:p>
@@ -10662,6 +10750,7 @@
         <w:ind w:left="720"/>
       </w:pPr>
       <w:r>
+        <w:lastRenderedPageBreak/>
         <w:t>“context . Ninjas . Find ( keyval ) . ServedInOniwaban )”</w:t>
       </w:r>
     </w:p>
@@ -10676,11 +10765,7 @@
         <w:t>nd</w:t>
       </w:r>
       <w:r>
-        <w:t xml:space="preserve"> retrieval of the same Ninja object?  It turns out that the answer is “no”.  Find() will first check to see if the object already exists in memory and is being tracked by the context.  It will query the database only if the object is not found in memory.  Try running the </w:t>
-      </w:r>
-      <w:r>
-        <w:lastRenderedPageBreak/>
-        <w:t>program.  Notice in the console output that the SQL is listed only once even though “context.Ninjas.Find(keyval)” is executed twice.</w:t>
+        <w:t xml:space="preserve"> retrieval of the same Ninja object?  It turns out that the answer is “no”.  Find() will first check to see if the object already exists in memory and is being tracked by the context.  It will query the database only if the object is not found in memory.  Try running the program.  Notice in the console output that the SQL is listed only once even though “context.Ninjas.Find(keyval)” is executed twice.</w:t>
       </w:r>
     </w:p>
     <w:p>
@@ -10993,6 +11078,7 @@
         <w:rPr>
           <w:rFonts w:ascii="Calibri" w:hAnsi="Calibri"/>
         </w:rPr>
+        <w:lastRenderedPageBreak/>
         <w:t xml:space="preserve">Click the </w:t>
       </w:r>
       <w:r>
@@ -11453,11 +11539,8 @@
         <w:spacing w:before="200"/>
       </w:pPr>
       <w:r>
-        <w:t xml:space="preserve">DeleteNinjaWithKeyValue() consists of features that have already been discussed, and no farther comments are needed.  However, the Pluralsight instructor points out that using it entails two trips to the database – (1) to put the ninja object into a state where it is being tracked by the NinjaContext(), and (2) to delete the ninja object.  This seems wasteful, and the Pluralsight instructor recommended </w:t>
-      </w:r>
-      <w:r>
         <w:lastRenderedPageBreak/>
-        <w:t xml:space="preserve">invoking a stored procedure, instead.  I tried a different alternative – see DeleteNinjaWithKeyValue2() in </w:t>
+        <w:t xml:space="preserve">DeleteNinjaWithKeyValue() consists of features that have already been discussed, and no farther comments are needed.  However, the Pluralsight instructor points out that using it entails two trips to the database – (1) to put the ninja object into a state where it is being tracked by the NinjaContext(), and (2) to delete the ninja object.  This seems wasteful, and the Pluralsight instructor recommended invoking a stored procedure, instead.  I tried a different alternative – see DeleteNinjaWithKeyValue2() in </w:t>
       </w:r>
       <w:hyperlink w:anchor="_Appendix_I:_Program.cs_2">
         <w:r>
@@ -11806,6 +11889,7 @@
         <w:spacing w:after="0"/>
       </w:pPr>
       <w:r>
+        <w:lastRenderedPageBreak/>
         <w:t>When we run the program, we get an exception.  But this exception has nothing to do with Entity Framework.  It is due to the fact that ninja . EquipmentOwned has not yet been instantiated.  An easy way to prevent this error is to instantiate the property as an empty list in the Ninja class constructor.  Insert</w:t>
       </w:r>
     </w:p>
@@ -11822,7 +11906,6 @@
         <w:spacing w:after="0"/>
       </w:pPr>
       <w:r>
-        <w:lastRenderedPageBreak/>
         <w:t xml:space="preserve">        {</w:t>
       </w:r>
     </w:p>
@@ -12199,6 +12282,7 @@
         <w:rPr>
           <w:rFonts w:ascii="Calibri" w:hAnsi="Calibri"/>
         </w:rPr>
+        <w:lastRenderedPageBreak/>
         <w:t>The two equipment objects were loaded as a consequence of the .Include method.  You are permitted to refer to more than one table via multiple .Include’s (e.g. via the foreign key ninja.Clan in addition to the ninja.List&lt;NinjaEquipment&gt; property); but be careful, because the query performance degrades as one adds more paths to Eager Load.</w:t>
       </w:r>
     </w:p>
@@ -12213,7 +12297,6 @@
         <w:rPr>
           <w:rFonts w:ascii="Calibri" w:hAnsi="Calibri"/>
         </w:rPr>
-        <w:lastRenderedPageBreak/>
         <w:t>The Eager Loading example in SimpleNinjaGraphQuery() loads a single Ninja and its related equipment.  It could easily be expanded to multiple Ninjas and their related equipment.  This is fine when you know in advance that you will want the related equipment for all of these Ninjas.  But there are scenarios where you might retrieve several Ninjas, and then decide that you will need the related data for only a few of these.  Entity Framework’s Explicit Loading lets you do just that.  The sample code that illustrates Explicit Loading is in the portion of SimpleNinjaGraphQuery() that we commented out at the beginning of this section.</w:t>
       </w:r>
     </w:p>
@@ -12460,6 +12543,7 @@
     </w:p>
     <w:p>
       <w:r>
+        <w:lastRenderedPageBreak/>
         <w:t>The example in ProjectionQuery() selects the fields “Name”, “DateOfBirth”, and “EquipmentOwned” from all Ninjas.  Other possibilities could include the name of the Ninja’s clan – Ninja.Clan.Name, or the number of pieces of equipment – Ninja.EquipmentOwned.Count.</w:t>
       </w:r>
     </w:p>
@@ -12473,7 +12557,6 @@
         <w:spacing w:after="0"/>
       </w:pPr>
       <w:r>
-        <w:lastRenderedPageBreak/>
         <w:t xml:space="preserve">The information displayed in Visual Studio’s </w:t>
       </w:r>
       <w:r>
@@ -12906,7 +12989,7 @@
           <w:b/>
           <w:i/>
         </w:rPr>
-        <w:t xml:space="preserve"> it into a new Visual Studio project.  The steps to do this are described below.</w:t>
+        <w:t xml:space="preserve"> into a new Visual Studio project.  The steps to do this are described below.</w:t>
       </w:r>
     </w:p>
     <w:p>
@@ -13156,6 +13239,7 @@
         <w:rPr>
           <w:rFonts w:ascii="Calibri" w:hAnsi="Calibri"/>
         </w:rPr>
+        <w:lastRenderedPageBreak/>
         <w:t>Double-click entity-framework-6-getting-started.</w:t>
       </w:r>
       <w:r>
@@ -13227,7 +13311,6 @@
         <w:rPr>
           <w:rFonts w:ascii="Calibri" w:hAnsi="Calibri"/>
         </w:rPr>
-        <w:lastRenderedPageBreak/>
         <w:t>ENTITY_FRAMEWORK_6 \ Ninja.Module2Demo</w:t>
       </w:r>
     </w:p>
@@ -13287,20 +13370,847 @@
     </w:p>
     <w:p>
       <w:pPr>
-        <w:rPr>
-          <w:b/>
-          <w:u w:val="single"/>
-        </w:rPr>
-      </w:pPr>
-    </w:p>
-    <w:p>
-      <w:pPr>
-        <w:pStyle w:val="Heading2"/>
+        <w:spacing w:after="0" w:line="240" w:lineRule="auto"/>
       </w:pPr>
       <w:bookmarkStart w:id="37" w:name="_Adding_Some_Real_1"/>
       <w:bookmarkEnd w:id="37"/>
       <w:r>
+        <w:t xml:space="preserve">Refer to foreign-key advice in </w:t>
+      </w:r>
+      <w:hyperlink w:anchor="_Fixing_How_EF" w:history="1">
+        <w:r>
+          <w:rPr>
+            <w:rStyle w:val="Hyperlink"/>
+          </w:rPr>
+          <w:t>Fixing How EF In</w:t>
+        </w:r>
+        <w:r>
+          <w:rPr>
+            <w:rStyle w:val="Hyperlink"/>
+          </w:rPr>
+          <w:t>t</w:t>
+        </w:r>
+        <w:r>
+          <w:rPr>
+            <w:rStyle w:val="Hyperlink"/>
+          </w:rPr>
+          <w:t>erprets Your Model</w:t>
+        </w:r>
+      </w:hyperlink>
+      <w:r>
+        <w:t xml:space="preserve"> and in </w:t>
+      </w:r>
+      <w:hyperlink w:anchor="_Inserting_Related_Data" w:history="1">
+        <w:r>
+          <w:rPr>
+            <w:rStyle w:val="Hyperlink"/>
+          </w:rPr>
+          <w:t>Insertin</w:t>
+        </w:r>
+        <w:r>
+          <w:rPr>
+            <w:rStyle w:val="Hyperlink"/>
+          </w:rPr>
+          <w:t>g</w:t>
+        </w:r>
+        <w:r>
+          <w:rPr>
+            <w:rStyle w:val="Hyperlink"/>
+          </w:rPr>
+          <w:t xml:space="preserve"> Related Data</w:t>
+        </w:r>
+      </w:hyperlink>
+      <w:r>
+        <w:t>.  In the new C# code, NinjaDomain.Classes</w:t>
+      </w:r>
+      <w:r>
+        <w:t xml:space="preserve"> </w:t>
+      </w:r>
+      <w:r>
+        <w:t>/</w:t>
+      </w:r>
+      <w:r>
+        <w:t xml:space="preserve"> </w:t>
+      </w:r>
+      <w:r>
+        <w:t>NinjaEquipment.cs does not contain the property whose counterpart would be the NinjaId foreign key.  I deliberately corrected the omission by adding the property</w:t>
+      </w:r>
+    </w:p>
+    <w:p>
+      <w:pPr>
+        <w:spacing w:after="0" w:line="240" w:lineRule="auto"/>
+        <w:ind w:left="720"/>
+      </w:pPr>
+      <w:r>
+        <w:t>public int NinjaId { get; set; }</w:t>
+      </w:r>
+    </w:p>
+    <w:p>
+      <w:pPr>
+        <w:spacing w:line="240" w:lineRule="auto"/>
+      </w:pPr>
+      <w:r>
+        <w:t>to the NinjaEquipment class.</w:t>
+      </w:r>
+    </w:p>
+    <w:p>
+      <w:pPr>
+        <w:spacing w:line="240" w:lineRule="auto"/>
+      </w:pPr>
+      <w:r>
+        <w:rPr>
+          <w:u w:val="single"/>
+        </w:rPr>
+        <w:t>Entity Framework and App.Config</w:t>
+      </w:r>
+    </w:p>
+    <w:p>
+      <w:pPr>
+        <w:spacing w:line="240" w:lineRule="auto"/>
+        <w:rPr>
+          <w:u w:val="single"/>
+        </w:rPr>
+      </w:pPr>
+      <w:r>
+        <w:t>(discussion about latest EF6 Nuget, latest app.config, and connection strings)</w:t>
+      </w:r>
+    </w:p>
+    <w:p>
+      <w:pPr>
+        <w:spacing w:line="240" w:lineRule="auto"/>
+      </w:pPr>
+      <w:r>
+        <w:t>Perform the following steps to update the Entity Framework NuGet package to the latest version.</w:t>
+      </w:r>
+    </w:p>
+    <w:p>
+      <w:pPr>
+        <w:pStyle w:val="ListParagraph"/>
+        <w:numPr>
+          <w:ilvl w:val="0"/>
+          <w:numId w:val="84"/>
+        </w:numPr>
+        <w:spacing w:line="240" w:lineRule="auto"/>
+      </w:pPr>
+      <w:r>
+        <w:rPr>
+          <w:rFonts w:ascii="Calibri" w:hAnsi="Calibri"/>
+        </w:rPr>
+        <w:t>In the Solution Explorer right-click NinjaDomain.DataModel.  Visual Studio displays a pop-up menu.</w:t>
+      </w:r>
+    </w:p>
+    <w:p>
+      <w:pPr>
+        <w:pStyle w:val="ListParagraph"/>
+        <w:numPr>
+          <w:ilvl w:val="0"/>
+          <w:numId w:val="84"/>
+        </w:numPr>
+        <w:spacing w:line="240" w:lineRule="auto"/>
+      </w:pPr>
+      <w:r>
+        <w:rPr>
+          <w:rFonts w:ascii="Calibri" w:hAnsi="Calibri"/>
+        </w:rPr>
+        <w:t xml:space="preserve">Click </w:t>
+      </w:r>
+      <w:r>
+        <w:rPr>
+          <w:rFonts w:ascii="Calibri" w:hAnsi="Calibri"/>
+          <w:b/>
+          <w:bCs/>
+        </w:rPr>
+        <w:t>Manage NuGet Packages...</w:t>
+      </w:r>
+      <w:r>
+        <w:rPr>
+          <w:rFonts w:ascii="Calibri" w:hAnsi="Calibri"/>
+        </w:rPr>
+        <w:t xml:space="preserve"> In the pop-up menu.  Visual Studio displays a dialog in the center pane titled “NuGet Package Manager: NinjaDomain.DataModel”.  When </w:t>
+      </w:r>
+      <w:r>
+        <w:rPr>
+          <w:rFonts w:ascii="Calibri" w:hAnsi="Calibri"/>
+          <w:b/>
+          <w:bCs/>
+        </w:rPr>
+        <w:t>Installed</w:t>
+      </w:r>
+      <w:r>
+        <w:rPr>
+          <w:rFonts w:ascii="Calibri" w:hAnsi="Calibri"/>
+        </w:rPr>
+        <w:t xml:space="preserve"> is selected in the menu bar of this dialog, the list of installed packages includes </w:t>
+      </w:r>
+      <w:r>
+        <w:rPr>
+          <w:rFonts w:ascii="Calibri" w:hAnsi="Calibri"/>
+          <w:b/>
+          <w:bCs/>
+        </w:rPr>
+        <w:t>EntityFramework</w:t>
+      </w:r>
+      <w:r>
+        <w:rPr>
+          <w:rFonts w:ascii="Calibri" w:hAnsi="Calibri"/>
+        </w:rPr>
+        <w:t>, whose installed version is 6.1.3, and whose latest version (as of 5/2/21) is 6.4.4.</w:t>
+      </w:r>
+    </w:p>
+    <w:p>
+      <w:pPr>
+        <w:pStyle w:val="ListParagraph"/>
+        <w:numPr>
+          <w:ilvl w:val="0"/>
+          <w:numId w:val="84"/>
+        </w:numPr>
+        <w:spacing w:line="240" w:lineRule="auto"/>
+      </w:pPr>
+      <w:r>
+        <w:rPr>
+          <w:rFonts w:ascii="Calibri" w:hAnsi="Calibri"/>
+        </w:rPr>
+        <w:t xml:space="preserve">Hover the mouse over “6.1.3”; in response an “X” appears to the right of “6.1.3”.  Click the “X” - to start the process of uninstalling version 6.1.3.  Text in the </w:t>
+      </w:r>
+      <w:r>
+        <w:rPr>
+          <w:rFonts w:ascii="Calibri" w:hAnsi="Calibri"/>
+          <w:b/>
+          <w:bCs/>
+        </w:rPr>
+        <w:t>Output</w:t>
+      </w:r>
+      <w:r>
+        <w:rPr>
+          <w:rFonts w:ascii="Calibri" w:hAnsi="Calibri"/>
+        </w:rPr>
+        <w:t xml:space="preserve"> window, and the disappearance of “Entity Framework” from the left pane of the NuGet Package Manager confirm that </w:t>
+      </w:r>
+      <w:r>
+        <w:rPr>
+          <w:rFonts w:ascii="Calibri" w:hAnsi="Calibri"/>
+          <w:b/>
+          <w:bCs/>
+        </w:rPr>
+        <w:t>Entity Framework</w:t>
+      </w:r>
+      <w:r>
+        <w:rPr>
+          <w:rFonts w:ascii="Calibri" w:hAnsi="Calibri"/>
+        </w:rPr>
+        <w:t xml:space="preserve"> was successfully uninstalled.</w:t>
+      </w:r>
+    </w:p>
+    <w:p>
+      <w:pPr>
+        <w:pStyle w:val="ListParagraph"/>
+        <w:numPr>
+          <w:ilvl w:val="0"/>
+          <w:numId w:val="84"/>
+        </w:numPr>
+        <w:spacing w:line="240" w:lineRule="auto"/>
+      </w:pPr>
+      <w:r>
+        <w:rPr>
+          <w:rFonts w:ascii="Calibri" w:hAnsi="Calibri"/>
+        </w:rPr>
+        <w:t xml:space="preserve">A second consequence of uninstalling </w:t>
+      </w:r>
+      <w:r>
+        <w:rPr>
+          <w:rFonts w:ascii="Calibri" w:hAnsi="Calibri"/>
+          <w:b/>
+          <w:bCs/>
+        </w:rPr>
+        <w:t>Entity Framework</w:t>
+      </w:r>
+      <w:r>
+        <w:rPr>
+          <w:rFonts w:ascii="Calibri" w:hAnsi="Calibri"/>
+        </w:rPr>
+        <w:t xml:space="preserve"> is that Visual Studio has added App.config to the project NinjaDomain.DataModel; to see this listing of App.config, click - once or twice - the icon </w:t>
+      </w:r>
+      <w:r>
+        <w:rPr>
+          <w:rFonts w:ascii="Calibri" w:hAnsi="Calibri"/>
+          <w:b/>
+          <w:bCs/>
+        </w:rPr>
+        <w:t>Show All Files</w:t>
+      </w:r>
+      <w:r>
+        <w:rPr>
+          <w:rFonts w:ascii="Calibri" w:hAnsi="Calibri"/>
+        </w:rPr>
+        <w:t xml:space="preserve"> (toward the right side of the </w:t>
+      </w:r>
+      <w:r>
+        <w:rPr>
+          <w:rFonts w:ascii="Calibri" w:hAnsi="Calibri"/>
+          <w:b/>
+          <w:bCs/>
+        </w:rPr>
+        <w:t>Solution Explorer</w:t>
+      </w:r>
+      <w:r>
+        <w:rPr>
+          <w:rFonts w:ascii="Calibri" w:hAnsi="Calibri"/>
+        </w:rPr>
+        <w:t xml:space="preserve">’s tool bar).  This instance of App.config is almost empty (just 2 lines), and it is excluded from NinjaDomain.DataModel.  However, its existence will interfere with our upcoming attempt to reinstall the more recent version of </w:t>
+      </w:r>
+      <w:r>
+        <w:rPr>
+          <w:rFonts w:ascii="Calibri" w:hAnsi="Calibri"/>
+          <w:b/>
+          <w:bCs/>
+        </w:rPr>
+        <w:t>Entity Framework</w:t>
+      </w:r>
+      <w:r>
+        <w:rPr>
+          <w:rFonts w:ascii="Calibri" w:hAnsi="Calibri"/>
+        </w:rPr>
+        <w:t xml:space="preserve">.  </w:t>
+      </w:r>
+      <w:r>
+        <w:rPr>
+          <w:rFonts w:ascii="Calibri" w:hAnsi="Calibri"/>
+          <w:u w:val="single"/>
+        </w:rPr>
+        <w:t>Delete App.config</w:t>
+      </w:r>
+      <w:r>
+        <w:rPr>
+          <w:rFonts w:ascii="Calibri" w:hAnsi="Calibri"/>
+        </w:rPr>
+        <w:t>.</w:t>
+      </w:r>
+    </w:p>
+    <w:p>
+      <w:pPr>
+        <w:pStyle w:val="ListParagraph"/>
+        <w:numPr>
+          <w:ilvl w:val="0"/>
+          <w:numId w:val="84"/>
+        </w:numPr>
+        <w:spacing w:line="240" w:lineRule="auto"/>
+      </w:pPr>
+      <w:r>
+        <w:rPr>
+          <w:rFonts w:ascii="Calibri" w:hAnsi="Calibri"/>
+        </w:rPr>
+        <w:t xml:space="preserve">Returning attention to NuGet Package Manager: NinjaDomain.DataModel, select </w:t>
+      </w:r>
+      <w:r>
+        <w:rPr>
+          <w:rFonts w:ascii="Calibri" w:hAnsi="Calibri"/>
+          <w:b/>
+          <w:bCs/>
+        </w:rPr>
+        <w:t>Browse</w:t>
+      </w:r>
+      <w:r>
+        <w:rPr>
+          <w:rFonts w:ascii="Calibri" w:hAnsi="Calibri"/>
+        </w:rPr>
+        <w:t xml:space="preserve"> in the menu bar; type </w:t>
+      </w:r>
+      <w:r>
+        <w:rPr>
+          <w:rFonts w:ascii="Calibri" w:hAnsi="Calibri"/>
+          <w:b/>
+          <w:bCs/>
+        </w:rPr>
+        <w:t>Entity Framework</w:t>
+      </w:r>
+      <w:r>
+        <w:rPr>
+          <w:rFonts w:ascii="Calibri" w:hAnsi="Calibri"/>
+        </w:rPr>
+        <w:t xml:space="preserve"> in the </w:t>
+      </w:r>
+      <w:r>
+        <w:rPr>
+          <w:rFonts w:ascii="Calibri" w:hAnsi="Calibri"/>
+          <w:b/>
+          <w:bCs/>
+        </w:rPr>
+        <w:t>Search</w:t>
+      </w:r>
+      <w:r>
+        <w:rPr>
+          <w:rFonts w:ascii="Calibri" w:hAnsi="Calibri"/>
+        </w:rPr>
+        <w:t xml:space="preserve"> box; select </w:t>
+      </w:r>
+      <w:r>
+        <w:rPr>
+          <w:rFonts w:ascii="Calibri" w:hAnsi="Calibri"/>
+          <w:b/>
+          <w:bCs/>
+        </w:rPr>
+        <w:t>Entity Framework 6</w:t>
+      </w:r>
+      <w:r>
+        <w:rPr>
+          <w:rFonts w:ascii="Calibri" w:hAnsi="Calibri"/>
+        </w:rPr>
+        <w:t xml:space="preserve"> (version 6.4.4 or higher) in the list of projects.  Visual Studio displays features of this package in the right half of the package manager.  Click </w:t>
+      </w:r>
+      <w:r>
+        <w:rPr>
+          <w:rFonts w:ascii="Calibri" w:hAnsi="Calibri"/>
+          <w:b/>
+          <w:bCs/>
+        </w:rPr>
+        <w:t>Install</w:t>
+      </w:r>
+      <w:r>
+        <w:rPr>
+          <w:rFonts w:ascii="Calibri" w:hAnsi="Calibri"/>
+        </w:rPr>
+        <w:t>.</w:t>
+      </w:r>
+    </w:p>
+    <w:p>
+      <w:pPr>
+        <w:pStyle w:val="ListParagraph"/>
+        <w:numPr>
+          <w:ilvl w:val="0"/>
+          <w:numId w:val="84"/>
+        </w:numPr>
+        <w:spacing w:line="240" w:lineRule="auto"/>
+      </w:pPr>
+      <w:r>
+        <w:rPr>
+          <w:rFonts w:ascii="Calibri" w:hAnsi="Calibri"/>
+        </w:rPr>
+        <w:lastRenderedPageBreak/>
+        <w:t xml:space="preserve">Visual Studio displays a pop-up dialog titled </w:t>
+      </w:r>
+      <w:r>
+        <w:rPr>
+          <w:rFonts w:ascii="Calibri" w:hAnsi="Calibri"/>
+          <w:b/>
+          <w:bCs/>
+        </w:rPr>
+        <w:t>Preview Changes</w:t>
+      </w:r>
+      <w:r>
+        <w:rPr>
+          <w:rFonts w:ascii="Calibri" w:hAnsi="Calibri"/>
+        </w:rPr>
+        <w:t>.</w:t>
+      </w:r>
+    </w:p>
+    <w:p>
+      <w:pPr>
+        <w:pStyle w:val="ListParagraph"/>
+        <w:numPr>
+          <w:ilvl w:val="0"/>
+          <w:numId w:val="84"/>
+        </w:numPr>
+        <w:spacing w:line="240" w:lineRule="auto"/>
+      </w:pPr>
+      <w:r>
+        <w:rPr>
+          <w:rFonts w:ascii="Calibri" w:hAnsi="Calibri"/>
+        </w:rPr>
+        <w:t xml:space="preserve">Click the </w:t>
+      </w:r>
+      <w:r>
+        <w:rPr>
+          <w:rFonts w:ascii="Calibri" w:hAnsi="Calibri"/>
+          <w:b/>
+          <w:bCs/>
+        </w:rPr>
+        <w:t>OK</w:t>
+      </w:r>
+      <w:r>
+        <w:rPr>
+          <w:rFonts w:ascii="Calibri" w:hAnsi="Calibri"/>
+        </w:rPr>
+        <w:t xml:space="preserve"> command button.  Visual Studio displays a pop-up dialog titled </w:t>
+      </w:r>
+      <w:r>
+        <w:rPr>
+          <w:rFonts w:ascii="Calibri" w:hAnsi="Calibri"/>
+          <w:b/>
+          <w:bCs/>
+        </w:rPr>
+        <w:t>License Acceptance</w:t>
+      </w:r>
+      <w:r>
+        <w:rPr>
+          <w:rFonts w:ascii="Calibri" w:hAnsi="Calibri"/>
+        </w:rPr>
+        <w:t xml:space="preserve">.  Click the </w:t>
+      </w:r>
+      <w:r>
+        <w:rPr>
+          <w:rFonts w:ascii="Calibri" w:hAnsi="Calibri"/>
+          <w:b/>
+          <w:bCs/>
+        </w:rPr>
+        <w:t>I Accept</w:t>
+      </w:r>
+      <w:r>
+        <w:rPr>
+          <w:rFonts w:ascii="Calibri" w:hAnsi="Calibri"/>
+        </w:rPr>
+        <w:t xml:space="preserve"> command button.  Text in the </w:t>
+      </w:r>
+      <w:r>
+        <w:rPr>
+          <w:rFonts w:ascii="Calibri" w:hAnsi="Calibri"/>
+          <w:b/>
+          <w:bCs/>
+        </w:rPr>
+        <w:t>Output</w:t>
+      </w:r>
+      <w:r>
+        <w:rPr>
+          <w:rFonts w:ascii="Calibri" w:hAnsi="Calibri"/>
+        </w:rPr>
+        <w:t xml:space="preserve"> window confirms that </w:t>
+      </w:r>
+      <w:r>
+        <w:rPr>
+          <w:rFonts w:ascii="Calibri" w:hAnsi="Calibri"/>
+          <w:b/>
+          <w:bCs/>
+        </w:rPr>
+        <w:t>Entity Framework</w:t>
+      </w:r>
+      <w:r>
+        <w:rPr>
+          <w:rFonts w:ascii="Calibri" w:hAnsi="Calibri"/>
+        </w:rPr>
+        <w:t xml:space="preserve"> was successfully uninstalled.</w:t>
+      </w:r>
+    </w:p>
+    <w:p>
+      <w:pPr>
+        <w:pStyle w:val="ListParagraph"/>
+        <w:numPr>
+          <w:ilvl w:val="0"/>
+          <w:numId w:val="84"/>
+        </w:numPr>
+        <w:spacing w:line="240" w:lineRule="auto"/>
+      </w:pPr>
+      <w:r>
+        <w:rPr>
+          <w:rFonts w:ascii="Calibri" w:hAnsi="Calibri"/>
+        </w:rPr>
+        <w:t>Close the package-manager window.</w:t>
+      </w:r>
+    </w:p>
+    <w:p>
+      <w:pPr>
+        <w:spacing w:after="0"/>
+        <w:rPr>
+          <w:rFonts w:ascii="Calibri" w:hAnsi="Calibri"/>
+        </w:rPr>
+      </w:pPr>
+      <w:r>
+        <w:rPr>
+          <w:rFonts w:ascii="Calibri" w:hAnsi="Calibri"/>
+        </w:rPr>
+        <w:t>The next step is</w:t>
+      </w:r>
+      <w:r>
+        <w:rPr>
+          <w:rFonts w:ascii="Calibri" w:hAnsi="Calibri"/>
+        </w:rPr>
+        <w:t xml:space="preserve"> </w:t>
+      </w:r>
+      <w:r>
+        <w:rPr>
+          <w:rFonts w:ascii="Calibri" w:hAnsi="Calibri"/>
+        </w:rPr>
+        <w:t>to</w:t>
+      </w:r>
+      <w:r>
+        <w:rPr>
+          <w:rFonts w:ascii="Calibri" w:hAnsi="Calibri"/>
+        </w:rPr>
+        <w:t xml:space="preserve"> specify the name of the module-4 database in App.Config.  Recall that we did this for the module-2 database in </w:t>
+      </w:r>
+      <w:hyperlink w:anchor="_Using_Code_First" w:history="1">
+        <w:r>
+          <w:rPr>
+            <w:rStyle w:val="Hyperlink"/>
+            <w:rFonts w:ascii="Calibri" w:hAnsi="Calibri"/>
+          </w:rPr>
+          <w:t>Using Code First Migrations to Create a Database</w:t>
+        </w:r>
+      </w:hyperlink>
+      <w:r>
+        <w:rPr>
+          <w:rFonts w:ascii="Calibri" w:hAnsi="Calibri"/>
+        </w:rPr>
+        <w:t xml:space="preserve">.  Insert the following XML into App.Config, </w:t>
+      </w:r>
+      <w:r>
+        <w:rPr>
+          <w:rFonts w:ascii="Calibri" w:hAnsi="Calibri"/>
+        </w:rPr>
+        <w:t>immediately before</w:t>
+      </w:r>
+      <w:r>
+        <w:rPr>
+          <w:rFonts w:ascii="Calibri" w:hAnsi="Calibri"/>
+        </w:rPr>
+        <w:t xml:space="preserve"> &lt;entityFramework&gt;.  This XML is identical to what we used for the module-2 database, except that “NinjaModule2Data” has replaced “NinjaModule2Data”.</w:t>
+      </w:r>
+    </w:p>
+    <w:p>
+      <w:pPr>
+        <w:spacing w:after="0"/>
+        <w:rPr>
+          <w:rFonts w:ascii="Calibri" w:hAnsi="Calibri"/>
+        </w:rPr>
+      </w:pPr>
+    </w:p>
+    <w:p>
+      <w:pPr>
+        <w:spacing w:after="0"/>
+        <w:ind w:left="720"/>
+        <w:rPr>
+          <w:rFonts w:ascii="Calibri" w:hAnsi="Calibri"/>
+        </w:rPr>
+      </w:pPr>
+      <w:r>
+        <w:rPr>
+          <w:rFonts w:ascii="Calibri" w:hAnsi="Calibri"/>
+        </w:rPr>
+        <w:t>&lt;connectionStrings&gt;</w:t>
+      </w:r>
+    </w:p>
+    <w:p>
+      <w:pPr>
+        <w:spacing w:after="0"/>
+        <w:ind w:left="720"/>
+        <w:rPr>
+          <w:rFonts w:ascii="Calibri" w:hAnsi="Calibri"/>
+        </w:rPr>
+      </w:pPr>
+      <w:r>
+        <w:rPr>
+          <w:rFonts w:ascii="Calibri" w:hAnsi="Calibri"/>
+        </w:rPr>
+        <w:t xml:space="preserve">         &lt;add name="NinjaDbContext"</w:t>
+      </w:r>
+    </w:p>
+    <w:p>
+      <w:pPr>
+        <w:spacing w:after="0"/>
+        <w:ind w:left="720"/>
+        <w:rPr>
+          <w:rFonts w:ascii="Calibri" w:hAnsi="Calibri"/>
+        </w:rPr>
+      </w:pPr>
+      <w:r>
+        <w:rPr>
+          <w:rFonts w:ascii="Calibri" w:hAnsi="Calibri"/>
+        </w:rPr>
+        <w:t xml:space="preserve">           connectionString=</w:t>
+      </w:r>
+    </w:p>
+    <w:p>
+      <w:pPr>
+        <w:spacing w:after="0"/>
+        <w:ind w:left="720"/>
+        <w:rPr>
+          <w:rFonts w:ascii="Calibri" w:hAnsi="Calibri"/>
+        </w:rPr>
+      </w:pPr>
+      <w:r>
+        <w:rPr>
+          <w:rFonts w:ascii="Calibri" w:hAnsi="Calibri"/>
+        </w:rPr>
+        <w:t xml:space="preserve">                 "Data Source=(LocalDb)\MSSQLLocalDB;</w:t>
+      </w:r>
+    </w:p>
+    <w:p>
+      <w:pPr>
+        <w:spacing w:after="0"/>
+        <w:ind w:left="720"/>
+        <w:rPr>
+          <w:rFonts w:ascii="Calibri" w:hAnsi="Calibri"/>
+        </w:rPr>
+      </w:pPr>
+      <w:r>
+        <w:rPr>
+          <w:rFonts w:ascii="Calibri" w:hAnsi="Calibri"/>
+        </w:rPr>
+        <w:t xml:space="preserve">                   Initial Catalog=NinjaModule4Data;Integrated Security=SSPI"</w:t>
+      </w:r>
+    </w:p>
+    <w:p>
+      <w:pPr>
+        <w:spacing w:after="0"/>
+        <w:ind w:left="720"/>
+        <w:rPr>
+          <w:rFonts w:ascii="Calibri" w:hAnsi="Calibri"/>
+        </w:rPr>
+      </w:pPr>
+      <w:r>
+        <w:rPr>
+          <w:rFonts w:ascii="Calibri" w:hAnsi="Calibri"/>
+        </w:rPr>
+        <w:t xml:space="preserve">           providerName="System.Data.SqlClient"/&gt;</w:t>
+      </w:r>
+    </w:p>
+    <w:p>
+      <w:pPr>
+        <w:spacing w:after="0"/>
+        <w:ind w:left="720"/>
+        <w:rPr>
+          <w:rFonts w:ascii="Calibri" w:hAnsi="Calibri"/>
+        </w:rPr>
+      </w:pPr>
+      <w:r>
+        <w:rPr>
+          <w:rFonts w:ascii="Calibri" w:hAnsi="Calibri"/>
+        </w:rPr>
+        <w:t xml:space="preserve">  &lt;/connectionStrings&gt;</w:t>
+      </w:r>
+    </w:p>
+    <w:p>
+      <w:pPr>
+        <w:spacing w:after="0"/>
+        <w:ind w:left="720"/>
+        <w:rPr>
+          <w:rFonts w:ascii="Calibri" w:hAnsi="Calibri"/>
+        </w:rPr>
+      </w:pPr>
+    </w:p>
+    <w:p>
+      <w:r>
+        <w:t>Add a constructor for class NinjaContext -</w:t>
+      </w:r>
+    </w:p>
+    <w:p>
+      <w:pPr>
+        <w:spacing w:after="0"/>
+        <w:ind w:firstLine="720"/>
+        <w:rPr>
+          <w:rFonts w:ascii="Calibri" w:hAnsi="Calibri"/>
+        </w:rPr>
+      </w:pPr>
+      <w:r>
+        <w:t>public NinjaContext() : base ( “name=NinjaDbContext” )</w:t>
+      </w:r>
+    </w:p>
+    <w:p>
+      <w:pPr>
+        <w:spacing w:after="0"/>
+        <w:ind w:firstLine="720"/>
+      </w:pPr>
+      <w:r>
+        <w:t>{ }</w:t>
+      </w:r>
+    </w:p>
+    <w:p>
+      <w:pPr>
+        <w:spacing w:after="0"/>
+      </w:pPr>
+    </w:p>
+    <w:p>
+      <w:pPr>
+        <w:spacing w:after="0"/>
+      </w:pPr>
+      <w:r>
+        <w:t>--- save for later ---</w:t>
+      </w:r>
+    </w:p>
+    <w:p>
+      <w:pPr>
+        <w:pStyle w:val="ListParagraph"/>
+        <w:numPr>
+          <w:ilvl w:val="0"/>
+          <w:numId w:val="83"/>
+        </w:numPr>
+        <w:spacing w:after="0"/>
+      </w:pPr>
+      <w:r>
+        <w:rPr>
+          <w:rFonts w:ascii="Calibri" w:hAnsi="Calibri"/>
+        </w:rPr>
+        <w:t xml:space="preserve">Type the following commands at the </w:t>
+      </w:r>
+      <w:r>
+        <w:rPr>
+          <w:b/>
+          <w:bCs/>
+        </w:rPr>
+        <w:t>NuGet Package Manager</w:t>
+      </w:r>
+      <w:r>
+        <w:t xml:space="preserve"> prompt.</w:t>
+      </w:r>
+    </w:p>
+    <w:p>
+      <w:pPr>
+        <w:spacing w:after="0"/>
+        <w:ind w:left="720"/>
+      </w:pPr>
+      <w:r>
+        <w:rPr>
+          <w:b/>
+          <w:bCs/>
+        </w:rPr>
+        <w:t xml:space="preserve">PM&gt; </w:t>
+      </w:r>
+      <w:r>
+        <w:t>add-migration Initial –Force</w:t>
+      </w:r>
+    </w:p>
+    <w:p>
+      <w:r>
+        <w:t>Note the “-Force” parameter, which tells Entity Framework to completely redo the initial migration.</w:t>
+      </w:r>
+    </w:p>
+    <w:p>
+      <w:pPr>
+        <w:ind w:left="720"/>
+      </w:pPr>
+      <w:r>
+        <w:rPr>
+          <w:b/>
+          <w:bCs/>
+        </w:rPr>
+        <w:t xml:space="preserve">PM&gt; </w:t>
+      </w:r>
+      <w:r>
+        <w:t>update-database –verbose</w:t>
+      </w:r>
+    </w:p>
+    <w:p>
+      <w:pPr>
+        <w:spacing w:after="0"/>
+      </w:pPr>
+      <w:r>
+        <w:t>--- save for later ---</w:t>
+      </w:r>
+    </w:p>
+    <w:p>
+      <w:pPr>
+        <w:spacing w:after="0" w:line="240" w:lineRule="auto"/>
+      </w:pPr>
+    </w:p>
+    <w:p>
+      <w:pPr>
+        <w:pStyle w:val="Heading2"/>
+      </w:pPr>
+      <w:r>
         <w:t>Adding Some Real World Logic to the Model</w:t>
+      </w:r>
+    </w:p>
+    <w:p>
+      <w:r>
+        <w:t>The Pluralsight Instructor also made some “improvements” to the domain classes.  Look at NinjaDomain.Classes / Interfaces / iModificationHistory.cs and at references to the interface iModificationHistory in Clan.cs, Ninja.cs, and NinjaEquipment.cs.  The instructor tells us that she uses an interface like this routinely with her Entity Framework domain classes.  DateCreated and DateModified provide typical logging that many companies utilize.  The instructor uses isDirty (which means has been recently modified) on the client side, but isDirty will not be persisted into the database</w:t>
       </w:r>
     </w:p>
     <w:p>
@@ -13310,7 +14220,13 @@
       <w:bookmarkStart w:id="38" w:name="_Appendix_I:_Program.cs_5"/>
       <w:bookmarkEnd w:id="38"/>
       <w:r>
-        <w:t>Appendix I: Program.cs – Contains EF Methods for Interacting with Data</w:t>
+        <w:lastRenderedPageBreak/>
+        <w:t>App</w:t>
+      </w:r>
+      <w:bookmarkStart w:id="39" w:name="_GoBack"/>
+      <w:bookmarkEnd w:id="39"/>
+      <w:r>
+        <w:t>endix I: Program.cs – Contains EF Methods for Interacting with Data</w:t>
       </w:r>
     </w:p>
     <w:p>
@@ -13567,471 +14483,470 @@
         <w:spacing w:after="0" w:line="240" w:lineRule="auto"/>
       </w:pPr>
       <w:r>
+        <w:t xml:space="preserve">            //QueryAndUpdateNinjaDisconnected();</w:t>
+      </w:r>
+    </w:p>
+    <w:p>
+      <w:pPr>
+        <w:spacing w:after="0" w:line="240" w:lineRule="auto"/>
+      </w:pPr>
+    </w:p>
+    <w:p>
+      <w:pPr>
+        <w:spacing w:after="0" w:line="240" w:lineRule="auto"/>
+      </w:pPr>
+      <w:r>
+        <w:t xml:space="preserve">            //InsertNinjaWithEquipment();</w:t>
+      </w:r>
+    </w:p>
+    <w:p>
+      <w:pPr>
+        <w:spacing w:after="0" w:line="240" w:lineRule="auto"/>
+      </w:pPr>
+      <w:r>
+        <w:t xml:space="preserve">            //SimpleNinjaGraphQuery();</w:t>
+      </w:r>
+    </w:p>
+    <w:p>
+      <w:pPr>
+        <w:spacing w:after="0" w:line="240" w:lineRule="auto"/>
+      </w:pPr>
+      <w:r>
+        <w:t xml:space="preserve">            //ProjectionQuery();</w:t>
+      </w:r>
+    </w:p>
+    <w:p>
+      <w:pPr>
+        <w:spacing w:after="0" w:line="240" w:lineRule="auto"/>
+      </w:pPr>
+      <w:r>
+        <w:t xml:space="preserve">            //QueryAndUpdateNinjaDisconnected();</w:t>
+      </w:r>
+    </w:p>
+    <w:p>
+      <w:pPr>
+        <w:spacing w:after="0" w:line="240" w:lineRule="auto"/>
+      </w:pPr>
+    </w:p>
+    <w:p>
+      <w:pPr>
+        <w:spacing w:after="0" w:line="240" w:lineRule="auto"/>
+      </w:pPr>
+      <w:r>
+        <w:t xml:space="preserve">            //ReseedDatabase();</w:t>
+      </w:r>
+    </w:p>
+    <w:p>
+      <w:pPr>
+        <w:spacing w:after="0" w:line="240" w:lineRule="auto"/>
+      </w:pPr>
+      <w:r>
+        <w:t xml:space="preserve">            Console.ReadKey();</w:t>
+      </w:r>
+    </w:p>
+    <w:p>
+      <w:pPr>
+        <w:spacing w:after="0" w:line="240" w:lineRule="auto"/>
+      </w:pPr>
+      <w:r>
+        <w:t xml:space="preserve">        }</w:t>
+      </w:r>
+    </w:p>
+    <w:p>
+      <w:pPr>
+        <w:spacing w:after="0" w:line="240" w:lineRule="auto"/>
+      </w:pPr>
+    </w:p>
+    <w:p>
+      <w:pPr>
+        <w:spacing w:after="0" w:line="240" w:lineRule="auto"/>
+      </w:pPr>
+    </w:p>
+    <w:p>
+      <w:pPr>
+        <w:spacing w:after="0" w:line="240" w:lineRule="auto"/>
+      </w:pPr>
+    </w:p>
+    <w:p>
+      <w:pPr>
+        <w:spacing w:after="0" w:line="240" w:lineRule="auto"/>
+      </w:pPr>
+      <w:r>
+        <w:t xml:space="preserve">        private static void InsertNinja()</w:t>
+      </w:r>
+    </w:p>
+    <w:p>
+      <w:pPr>
+        <w:spacing w:after="0" w:line="240" w:lineRule="auto"/>
+      </w:pPr>
+      <w:r>
+        <w:t xml:space="preserve">        {</w:t>
+      </w:r>
+    </w:p>
+    <w:p>
+      <w:pPr>
+        <w:spacing w:after="0" w:line="240" w:lineRule="auto"/>
+      </w:pPr>
+      <w:r>
+        <w:t xml:space="preserve">            var ninja = new Ninja</w:t>
+      </w:r>
+    </w:p>
+    <w:p>
+      <w:pPr>
+        <w:spacing w:after="0" w:line="240" w:lineRule="auto"/>
+      </w:pPr>
+      <w:r>
+        <w:t xml:space="preserve">            {</w:t>
+      </w:r>
+    </w:p>
+    <w:p>
+      <w:pPr>
+        <w:spacing w:after="0" w:line="240" w:lineRule="auto"/>
+      </w:pPr>
+      <w:r>
+        <w:t xml:space="preserve">                </w:t>
+      </w:r>
+      <w:r>
+        <w:t>// Name = "JulieSan",</w:t>
+      </w:r>
+    </w:p>
+    <w:p>
+      <w:pPr>
+        <w:spacing w:after="0" w:line="240" w:lineRule="auto"/>
+      </w:pPr>
+      <w:r>
+        <w:t xml:space="preserve">                Name = "SampsonSan",</w:t>
+      </w:r>
+    </w:p>
+    <w:p>
+      <w:pPr>
+        <w:spacing w:after="0" w:line="240" w:lineRule="auto"/>
+      </w:pPr>
+      <w:r>
+        <w:t xml:space="preserve">                ServedInOniwaban = false,</w:t>
+      </w:r>
+    </w:p>
+    <w:p>
+      <w:pPr>
+        <w:spacing w:after="0" w:line="240" w:lineRule="auto"/>
+      </w:pPr>
+      <w:r>
+        <w:t xml:space="preserve">                // DateOfBirth = new DateTime(1980, 1, 1),</w:t>
+      </w:r>
+    </w:p>
+    <w:p>
+      <w:pPr>
+        <w:spacing w:after="0" w:line="240" w:lineRule="auto"/>
+      </w:pPr>
+      <w:r>
+        <w:t xml:space="preserve">                DateOfBirth = new DateTime(2008, 1, 28),</w:t>
+      </w:r>
+    </w:p>
+    <w:p>
+      <w:pPr>
+        <w:spacing w:after="0" w:line="240" w:lineRule="auto"/>
+      </w:pPr>
+      <w:r>
+        <w:t xml:space="preserve">                ClanId = 1</w:t>
+      </w:r>
+    </w:p>
+    <w:p>
+      <w:pPr>
+        <w:spacing w:after="0" w:line="240" w:lineRule="auto"/>
+      </w:pPr>
+      <w:r>
+        <w:t xml:space="preserve">            };</w:t>
+      </w:r>
+    </w:p>
+    <w:p>
+      <w:pPr>
+        <w:spacing w:after="0" w:line="240" w:lineRule="auto"/>
+      </w:pPr>
+      <w:r>
+        <w:t xml:space="preserve">            using (var context = new NinjaContext())</w:t>
+      </w:r>
+    </w:p>
+    <w:p>
+      <w:pPr>
+        <w:spacing w:after="0" w:line="240" w:lineRule="auto"/>
+      </w:pPr>
+      <w:r>
+        <w:t xml:space="preserve">            {</w:t>
+      </w:r>
+    </w:p>
+    <w:p>
+      <w:pPr>
+        <w:spacing w:after="0" w:line="240" w:lineRule="auto"/>
+      </w:pPr>
+      <w:r>
+        <w:t xml:space="preserve">                context.Database.Log = Console.WriteLine;</w:t>
+      </w:r>
+    </w:p>
+    <w:p>
+      <w:pPr>
+        <w:spacing w:after="0" w:line="240" w:lineRule="auto"/>
+      </w:pPr>
+      <w:r>
+        <w:t xml:space="preserve">                context.Ninjas.Add(ninja);</w:t>
+      </w:r>
+    </w:p>
+    <w:p>
+      <w:pPr>
+        <w:spacing w:after="0" w:line="240" w:lineRule="auto"/>
+      </w:pPr>
+      <w:r>
+        <w:t xml:space="preserve">                context.SaveChanges();</w:t>
+      </w:r>
+    </w:p>
+    <w:p>
+      <w:pPr>
+        <w:spacing w:after="0" w:line="240" w:lineRule="auto"/>
+      </w:pPr>
+      <w:r>
+        <w:t xml:space="preserve">            }</w:t>
+      </w:r>
+    </w:p>
+    <w:p>
+      <w:pPr>
+        <w:spacing w:after="0" w:line="240" w:lineRule="auto"/>
+      </w:pPr>
+      <w:r>
+        <w:t xml:space="preserve">        }</w:t>
+      </w:r>
+    </w:p>
+    <w:p>
+      <w:pPr>
+        <w:spacing w:after="0" w:line="240" w:lineRule="auto"/>
+      </w:pPr>
+    </w:p>
+    <w:p>
+      <w:pPr>
+        <w:spacing w:after="0" w:line="240" w:lineRule="auto"/>
+      </w:pPr>
+      <w:r>
+        <w:t xml:space="preserve">        private static void InsertMultipleNinjas()</w:t>
+      </w:r>
+    </w:p>
+    <w:p>
+      <w:pPr>
+        <w:spacing w:after="0" w:line="240" w:lineRule="auto"/>
+      </w:pPr>
+      <w:r>
+        <w:t xml:space="preserve">        {</w:t>
+      </w:r>
+    </w:p>
+    <w:p>
+      <w:pPr>
+        <w:spacing w:after="0" w:line="240" w:lineRule="auto"/>
+      </w:pPr>
+      <w:r>
+        <w:t xml:space="preserve">            var ninja1 = new Ninja</w:t>
+      </w:r>
+    </w:p>
+    <w:p>
+      <w:pPr>
+        <w:spacing w:after="0" w:line="240" w:lineRule="auto"/>
+      </w:pPr>
+      <w:r>
+        <w:t xml:space="preserve">            {</w:t>
+      </w:r>
+    </w:p>
+    <w:p>
+      <w:pPr>
+        <w:spacing w:after="0" w:line="240" w:lineRule="auto"/>
+      </w:pPr>
+      <w:r>
+        <w:t xml:space="preserve">                Name = "Leonardo",</w:t>
+      </w:r>
+    </w:p>
+    <w:p>
+      <w:pPr>
+        <w:spacing w:after="0" w:line="240" w:lineRule="auto"/>
+      </w:pPr>
+      <w:r>
+        <w:t xml:space="preserve">                ServedInOniwaban = false,</w:t>
+      </w:r>
+    </w:p>
+    <w:p>
+      <w:pPr>
+        <w:spacing w:after="0" w:line="240" w:lineRule="auto"/>
+      </w:pPr>
+      <w:r>
+        <w:t xml:space="preserve">                DateOfBirth = new DateTime(1984, 1, 1),</w:t>
+      </w:r>
+    </w:p>
+    <w:p>
+      <w:pPr>
+        <w:spacing w:after="0" w:line="240" w:lineRule="auto"/>
+      </w:pPr>
+      <w:r>
+        <w:t xml:space="preserve">                ClanId = 1</w:t>
+      </w:r>
+    </w:p>
+    <w:p>
+      <w:pPr>
+        <w:spacing w:after="0" w:line="240" w:lineRule="auto"/>
+      </w:pPr>
+      <w:r>
+        <w:t xml:space="preserve">            };</w:t>
+      </w:r>
+    </w:p>
+    <w:p>
+      <w:pPr>
+        <w:spacing w:after="0" w:line="240" w:lineRule="auto"/>
+      </w:pPr>
+      <w:r>
+        <w:t xml:space="preserve">            var ninja2 = new Ninja</w:t>
+      </w:r>
+    </w:p>
+    <w:p>
+      <w:pPr>
+        <w:spacing w:after="0" w:line="240" w:lineRule="auto"/>
+      </w:pPr>
+      <w:r>
+        <w:t xml:space="preserve">            {</w:t>
+      </w:r>
+    </w:p>
+    <w:p>
+      <w:pPr>
+        <w:spacing w:after="0" w:line="240" w:lineRule="auto"/>
+      </w:pPr>
+      <w:r>
+        <w:t xml:space="preserve">                Name = "Raphael",</w:t>
+      </w:r>
+    </w:p>
+    <w:p>
+      <w:pPr>
+        <w:spacing w:after="0" w:line="240" w:lineRule="auto"/>
+      </w:pPr>
+      <w:r>
+        <w:t xml:space="preserve">                ServedInOniwaban = false,</w:t>
+      </w:r>
+    </w:p>
+    <w:p>
+      <w:pPr>
+        <w:spacing w:after="0" w:line="240" w:lineRule="auto"/>
+      </w:pPr>
+      <w:r>
+        <w:t xml:space="preserve">                DateOfBirth = new DateTime(1985, 1, 1),</w:t>
+      </w:r>
+    </w:p>
+    <w:p>
+      <w:pPr>
+        <w:spacing w:after="0" w:line="240" w:lineRule="auto"/>
+      </w:pPr>
+      <w:r>
+        <w:t xml:space="preserve">                ClanId = 1</w:t>
+      </w:r>
+    </w:p>
+    <w:p>
+      <w:pPr>
+        <w:spacing w:after="0" w:line="240" w:lineRule="auto"/>
+      </w:pPr>
+      <w:r>
+        <w:t xml:space="preserve">            };</w:t>
+      </w:r>
+    </w:p>
+    <w:p>
+      <w:pPr>
+        <w:spacing w:after="0" w:line="240" w:lineRule="auto"/>
+      </w:pPr>
+      <w:r>
+        <w:t xml:space="preserve">            using (var context = new NinjaContext())</w:t>
+      </w:r>
+    </w:p>
+    <w:p>
+      <w:pPr>
+        <w:spacing w:after="0" w:line="240" w:lineRule="auto"/>
+      </w:pPr>
+      <w:r>
+        <w:t xml:space="preserve">            {</w:t>
+      </w:r>
+    </w:p>
+    <w:p>
+      <w:pPr>
+        <w:spacing w:after="0" w:line="240" w:lineRule="auto"/>
+      </w:pPr>
+      <w:r>
+        <w:t xml:space="preserve">                context.Database.Log = Console.WriteLine;</w:t>
+      </w:r>
+    </w:p>
+    <w:p>
+      <w:pPr>
+        <w:spacing w:after="0" w:line="240" w:lineRule="auto"/>
+      </w:pPr>
+      <w:r>
+        <w:t xml:space="preserve">                context.Ninjas.AddRange(new List&lt;Ninja&gt; { ninja1, ninja2 });</w:t>
+      </w:r>
+    </w:p>
+    <w:p>
+      <w:pPr>
+        <w:spacing w:after="0" w:line="240" w:lineRule="auto"/>
+      </w:pPr>
+      <w:r>
+        <w:t xml:space="preserve">                context.SaveChanges();</w:t>
+      </w:r>
+    </w:p>
+    <w:p>
+      <w:pPr>
+        <w:spacing w:after="0" w:line="240" w:lineRule="auto"/>
+      </w:pPr>
+      <w:r>
+        <w:t xml:space="preserve">            }</w:t>
+      </w:r>
+    </w:p>
+    <w:p>
+      <w:pPr>
+        <w:spacing w:after="0" w:line="240" w:lineRule="auto"/>
+      </w:pPr>
+      <w:r>
+        <w:t xml:space="preserve">        }</w:t>
+      </w:r>
+    </w:p>
+    <w:p>
+      <w:pPr>
+        <w:spacing w:after="0" w:line="240" w:lineRule="auto"/>
+      </w:pPr>
+    </w:p>
+    <w:p>
+      <w:pPr>
+        <w:spacing w:after="0" w:line="240" w:lineRule="auto"/>
+      </w:pPr>
+      <w:r>
+        <w:t xml:space="preserve">        private static void SimpleNinjaQueries()</w:t>
+      </w:r>
+    </w:p>
+    <w:p>
+      <w:pPr>
+        <w:spacing w:after="0" w:line="240" w:lineRule="auto"/>
+      </w:pPr>
+      <w:r>
+        <w:t xml:space="preserve">        {</w:t>
+      </w:r>
+    </w:p>
+    <w:p>
+      <w:pPr>
+        <w:spacing w:after="0" w:line="240" w:lineRule="auto"/>
+      </w:pPr>
+      <w:r>
+        <w:t xml:space="preserve">            using (var context = new NinjaContext())</w:t>
+      </w:r>
+    </w:p>
+    <w:p>
+      <w:pPr>
+        <w:spacing w:after="0" w:line="240" w:lineRule="auto"/>
+      </w:pPr>
+      <w:r>
+        <w:t xml:space="preserve">            {</w:t>
+      </w:r>
+    </w:p>
+    <w:p>
+      <w:pPr>
+        <w:spacing w:after="0" w:line="240" w:lineRule="auto"/>
+        <w:ind w:left="720"/>
+      </w:pPr>
+      <w:r>
         <w:lastRenderedPageBreak/>
-        <w:t xml:space="preserve">            //QueryAndUpdateNinjaDisconnected();</w:t>
-      </w:r>
-    </w:p>
-    <w:p>
-      <w:pPr>
-        <w:spacing w:after="0" w:line="240" w:lineRule="auto"/>
-      </w:pPr>
-    </w:p>
-    <w:p>
-      <w:pPr>
-        <w:spacing w:after="0" w:line="240" w:lineRule="auto"/>
-      </w:pPr>
-      <w:r>
-        <w:t xml:space="preserve">            //InsertNinjaWithEquipment();</w:t>
-      </w:r>
-    </w:p>
-    <w:p>
-      <w:pPr>
-        <w:spacing w:after="0" w:line="240" w:lineRule="auto"/>
-      </w:pPr>
-      <w:r>
-        <w:t xml:space="preserve">            //SimpleNinjaGraphQuery();</w:t>
-      </w:r>
-    </w:p>
-    <w:p>
-      <w:pPr>
-        <w:spacing w:after="0" w:line="240" w:lineRule="auto"/>
-      </w:pPr>
-      <w:r>
-        <w:t xml:space="preserve">            //ProjectionQuery();</w:t>
-      </w:r>
-    </w:p>
-    <w:p>
-      <w:pPr>
-        <w:spacing w:after="0" w:line="240" w:lineRule="auto"/>
-      </w:pPr>
-      <w:r>
-        <w:t xml:space="preserve">            //QueryAndUpdateNinjaDisconnected();</w:t>
-      </w:r>
-    </w:p>
-    <w:p>
-      <w:pPr>
-        <w:spacing w:after="0" w:line="240" w:lineRule="auto"/>
-      </w:pPr>
-    </w:p>
-    <w:p>
-      <w:pPr>
-        <w:spacing w:after="0" w:line="240" w:lineRule="auto"/>
-      </w:pPr>
-      <w:r>
-        <w:t xml:space="preserve">            //ReseedDatabase();</w:t>
-      </w:r>
-    </w:p>
-    <w:p>
-      <w:pPr>
-        <w:spacing w:after="0" w:line="240" w:lineRule="auto"/>
-      </w:pPr>
-      <w:r>
-        <w:t xml:space="preserve">            Console.ReadKey();</w:t>
-      </w:r>
-    </w:p>
-    <w:p>
-      <w:pPr>
-        <w:spacing w:after="0" w:line="240" w:lineRule="auto"/>
-      </w:pPr>
-      <w:r>
-        <w:t xml:space="preserve">        }</w:t>
-      </w:r>
-    </w:p>
-    <w:p>
-      <w:pPr>
-        <w:spacing w:after="0" w:line="240" w:lineRule="auto"/>
-      </w:pPr>
-    </w:p>
-    <w:p>
-      <w:pPr>
-        <w:spacing w:after="0" w:line="240" w:lineRule="auto"/>
-      </w:pPr>
-    </w:p>
-    <w:p>
-      <w:pPr>
-        <w:spacing w:after="0" w:line="240" w:lineRule="auto"/>
-      </w:pPr>
-    </w:p>
-    <w:p>
-      <w:pPr>
-        <w:spacing w:after="0" w:line="240" w:lineRule="auto"/>
-      </w:pPr>
-      <w:r>
-        <w:t xml:space="preserve">        private static void InsertNinja()</w:t>
-      </w:r>
-    </w:p>
-    <w:p>
-      <w:pPr>
-        <w:spacing w:after="0" w:line="240" w:lineRule="auto"/>
-      </w:pPr>
-      <w:r>
-        <w:t xml:space="preserve">        {</w:t>
-      </w:r>
-    </w:p>
-    <w:p>
-      <w:pPr>
-        <w:spacing w:after="0" w:line="240" w:lineRule="auto"/>
-      </w:pPr>
-      <w:r>
-        <w:t xml:space="preserve">            var ninja = new Ninja</w:t>
-      </w:r>
-    </w:p>
-    <w:p>
-      <w:pPr>
-        <w:spacing w:after="0" w:line="240" w:lineRule="auto"/>
-      </w:pPr>
-      <w:r>
-        <w:t xml:space="preserve">            {</w:t>
-      </w:r>
-    </w:p>
-    <w:p>
-      <w:pPr>
-        <w:spacing w:after="0" w:line="240" w:lineRule="auto"/>
-      </w:pPr>
-      <w:r>
-        <w:t xml:space="preserve">                </w:t>
-      </w:r>
-      <w:r>
-        <w:t>// Name = "JulieSan",</w:t>
-      </w:r>
-    </w:p>
-    <w:p>
-      <w:pPr>
-        <w:spacing w:after="0" w:line="240" w:lineRule="auto"/>
-      </w:pPr>
-      <w:r>
-        <w:t xml:space="preserve">                Name = "SampsonSan",</w:t>
-      </w:r>
-    </w:p>
-    <w:p>
-      <w:pPr>
-        <w:spacing w:after="0" w:line="240" w:lineRule="auto"/>
-      </w:pPr>
-      <w:r>
-        <w:t xml:space="preserve">                ServedInOniwaban = false,</w:t>
-      </w:r>
-    </w:p>
-    <w:p>
-      <w:pPr>
-        <w:spacing w:after="0" w:line="240" w:lineRule="auto"/>
-      </w:pPr>
-      <w:r>
-        <w:t xml:space="preserve">                // DateOfBirth = new DateTime(1980, 1, 1),</w:t>
-      </w:r>
-    </w:p>
-    <w:p>
-      <w:pPr>
-        <w:spacing w:after="0" w:line="240" w:lineRule="auto"/>
-      </w:pPr>
-      <w:r>
-        <w:t xml:space="preserve">                DateOfBirth = new DateTime(2008, 1, 28),</w:t>
-      </w:r>
-    </w:p>
-    <w:p>
-      <w:pPr>
-        <w:spacing w:after="0" w:line="240" w:lineRule="auto"/>
-      </w:pPr>
-      <w:r>
-        <w:t xml:space="preserve">                ClanId = 1</w:t>
-      </w:r>
-    </w:p>
-    <w:p>
-      <w:pPr>
-        <w:spacing w:after="0" w:line="240" w:lineRule="auto"/>
-      </w:pPr>
-      <w:r>
-        <w:t xml:space="preserve">            };</w:t>
-      </w:r>
-    </w:p>
-    <w:p>
-      <w:pPr>
-        <w:spacing w:after="0" w:line="240" w:lineRule="auto"/>
-      </w:pPr>
-      <w:r>
-        <w:t xml:space="preserve">            using (var context = new NinjaContext())</w:t>
-      </w:r>
-    </w:p>
-    <w:p>
-      <w:pPr>
-        <w:spacing w:after="0" w:line="240" w:lineRule="auto"/>
-      </w:pPr>
-      <w:r>
-        <w:t xml:space="preserve">            {</w:t>
-      </w:r>
-    </w:p>
-    <w:p>
-      <w:pPr>
-        <w:spacing w:after="0" w:line="240" w:lineRule="auto"/>
-      </w:pPr>
-      <w:r>
-        <w:t xml:space="preserve">                context.Database.Log = Console.WriteLine;</w:t>
-      </w:r>
-    </w:p>
-    <w:p>
-      <w:pPr>
-        <w:spacing w:after="0" w:line="240" w:lineRule="auto"/>
-      </w:pPr>
-      <w:r>
-        <w:t xml:space="preserve">                context.Ninjas.Add(ninja);</w:t>
-      </w:r>
-    </w:p>
-    <w:p>
-      <w:pPr>
-        <w:spacing w:after="0" w:line="240" w:lineRule="auto"/>
-      </w:pPr>
-      <w:r>
-        <w:t xml:space="preserve">                context.SaveChanges();</w:t>
-      </w:r>
-    </w:p>
-    <w:p>
-      <w:pPr>
-        <w:spacing w:after="0" w:line="240" w:lineRule="auto"/>
-      </w:pPr>
-      <w:r>
-        <w:t xml:space="preserve">            }</w:t>
-      </w:r>
-    </w:p>
-    <w:p>
-      <w:pPr>
-        <w:spacing w:after="0" w:line="240" w:lineRule="auto"/>
-      </w:pPr>
-      <w:r>
-        <w:t xml:space="preserve">        }</w:t>
-      </w:r>
-    </w:p>
-    <w:p>
-      <w:pPr>
-        <w:spacing w:after="0" w:line="240" w:lineRule="auto"/>
-      </w:pPr>
-    </w:p>
-    <w:p>
-      <w:pPr>
-        <w:spacing w:after="0" w:line="240" w:lineRule="auto"/>
-      </w:pPr>
-      <w:r>
-        <w:t xml:space="preserve">        private static void InsertMultipleNinjas()</w:t>
-      </w:r>
-    </w:p>
-    <w:p>
-      <w:pPr>
-        <w:spacing w:after="0" w:line="240" w:lineRule="auto"/>
-      </w:pPr>
-      <w:r>
-        <w:t xml:space="preserve">        {</w:t>
-      </w:r>
-    </w:p>
-    <w:p>
-      <w:pPr>
-        <w:spacing w:after="0" w:line="240" w:lineRule="auto"/>
-      </w:pPr>
-      <w:r>
-        <w:t xml:space="preserve">            var ninja1 = new Ninja</w:t>
-      </w:r>
-    </w:p>
-    <w:p>
-      <w:pPr>
-        <w:spacing w:after="0" w:line="240" w:lineRule="auto"/>
-      </w:pPr>
-      <w:r>
-        <w:t xml:space="preserve">            {</w:t>
-      </w:r>
-    </w:p>
-    <w:p>
-      <w:pPr>
-        <w:spacing w:after="0" w:line="240" w:lineRule="auto"/>
-      </w:pPr>
-      <w:r>
-        <w:t xml:space="preserve">                Name = "Leonardo",</w:t>
-      </w:r>
-    </w:p>
-    <w:p>
-      <w:pPr>
-        <w:spacing w:after="0" w:line="240" w:lineRule="auto"/>
-      </w:pPr>
-      <w:r>
-        <w:t xml:space="preserve">                ServedInOniwaban = false,</w:t>
-      </w:r>
-    </w:p>
-    <w:p>
-      <w:pPr>
-        <w:spacing w:after="0" w:line="240" w:lineRule="auto"/>
-      </w:pPr>
-      <w:r>
-        <w:t xml:space="preserve">                DateOfBirth = new DateTime(1984, 1, 1),</w:t>
-      </w:r>
-    </w:p>
-    <w:p>
-      <w:pPr>
-        <w:spacing w:after="0" w:line="240" w:lineRule="auto"/>
-      </w:pPr>
-      <w:r>
-        <w:t xml:space="preserve">                ClanId = 1</w:t>
-      </w:r>
-    </w:p>
-    <w:p>
-      <w:pPr>
-        <w:spacing w:after="0" w:line="240" w:lineRule="auto"/>
-      </w:pPr>
-      <w:r>
-        <w:t xml:space="preserve">            };</w:t>
-      </w:r>
-    </w:p>
-    <w:p>
-      <w:pPr>
-        <w:spacing w:after="0" w:line="240" w:lineRule="auto"/>
-      </w:pPr>
-      <w:r>
-        <w:t xml:space="preserve">            var ninja2 = new Ninja</w:t>
-      </w:r>
-    </w:p>
-    <w:p>
-      <w:pPr>
-        <w:spacing w:after="0" w:line="240" w:lineRule="auto"/>
-      </w:pPr>
-      <w:r>
-        <w:t xml:space="preserve">            {</w:t>
-      </w:r>
-    </w:p>
-    <w:p>
-      <w:pPr>
-        <w:spacing w:after="0" w:line="240" w:lineRule="auto"/>
-      </w:pPr>
-      <w:r>
-        <w:t xml:space="preserve">                Name = "Raphael",</w:t>
-      </w:r>
-    </w:p>
-    <w:p>
-      <w:pPr>
-        <w:spacing w:after="0" w:line="240" w:lineRule="auto"/>
-      </w:pPr>
-      <w:r>
-        <w:t xml:space="preserve">                ServedInOniwaban = false,</w:t>
-      </w:r>
-    </w:p>
-    <w:p>
-      <w:pPr>
-        <w:spacing w:after="0" w:line="240" w:lineRule="auto"/>
-      </w:pPr>
-      <w:r>
-        <w:t xml:space="preserve">                DateOfBirth = new DateTime(1985, 1, 1),</w:t>
-      </w:r>
-    </w:p>
-    <w:p>
-      <w:pPr>
-        <w:spacing w:after="0" w:line="240" w:lineRule="auto"/>
-      </w:pPr>
-      <w:r>
-        <w:t xml:space="preserve">                ClanId = 1</w:t>
-      </w:r>
-    </w:p>
-    <w:p>
-      <w:pPr>
-        <w:spacing w:after="0" w:line="240" w:lineRule="auto"/>
-      </w:pPr>
-      <w:r>
-        <w:t xml:space="preserve">            };</w:t>
-      </w:r>
-    </w:p>
-    <w:p>
-      <w:pPr>
-        <w:spacing w:after="0" w:line="240" w:lineRule="auto"/>
-      </w:pPr>
-      <w:r>
-        <w:lastRenderedPageBreak/>
-        <w:t xml:space="preserve">            using (var context = new NinjaContext())</w:t>
-      </w:r>
-    </w:p>
-    <w:p>
-      <w:pPr>
-        <w:spacing w:after="0" w:line="240" w:lineRule="auto"/>
-      </w:pPr>
-      <w:r>
-        <w:t xml:space="preserve">            {</w:t>
-      </w:r>
-    </w:p>
-    <w:p>
-      <w:pPr>
-        <w:spacing w:after="0" w:line="240" w:lineRule="auto"/>
-      </w:pPr>
-      <w:r>
-        <w:t xml:space="preserve">                context.Database.Log = Console.WriteLine;</w:t>
-      </w:r>
-    </w:p>
-    <w:p>
-      <w:pPr>
-        <w:spacing w:after="0" w:line="240" w:lineRule="auto"/>
-      </w:pPr>
-      <w:r>
-        <w:t xml:space="preserve">                context.Ninjas.AddRange(new List&lt;Ninja&gt; { ninja1, ninja2 });</w:t>
-      </w:r>
-    </w:p>
-    <w:p>
-      <w:pPr>
-        <w:spacing w:after="0" w:line="240" w:lineRule="auto"/>
-      </w:pPr>
-      <w:r>
-        <w:t xml:space="preserve">                context.SaveChanges();</w:t>
-      </w:r>
-    </w:p>
-    <w:p>
-      <w:pPr>
-        <w:spacing w:after="0" w:line="240" w:lineRule="auto"/>
-      </w:pPr>
-      <w:r>
-        <w:t xml:space="preserve">            }</w:t>
-      </w:r>
-    </w:p>
-    <w:p>
-      <w:pPr>
-        <w:spacing w:after="0" w:line="240" w:lineRule="auto"/>
-      </w:pPr>
-      <w:r>
-        <w:t xml:space="preserve">        }</w:t>
-      </w:r>
-    </w:p>
-    <w:p>
-      <w:pPr>
-        <w:spacing w:after="0" w:line="240" w:lineRule="auto"/>
-      </w:pPr>
-    </w:p>
-    <w:p>
-      <w:pPr>
-        <w:spacing w:after="0" w:line="240" w:lineRule="auto"/>
-      </w:pPr>
-      <w:r>
-        <w:t xml:space="preserve">        private static void SimpleNinjaQueries()</w:t>
-      </w:r>
-    </w:p>
-    <w:p>
-      <w:pPr>
-        <w:spacing w:after="0" w:line="240" w:lineRule="auto"/>
-      </w:pPr>
-      <w:r>
-        <w:t xml:space="preserve">        {</w:t>
-      </w:r>
-    </w:p>
-    <w:p>
-      <w:pPr>
-        <w:spacing w:after="0" w:line="240" w:lineRule="auto"/>
-      </w:pPr>
-      <w:r>
-        <w:t xml:space="preserve">            using (var context = new NinjaContext())</w:t>
-      </w:r>
-    </w:p>
-    <w:p>
-      <w:pPr>
-        <w:spacing w:after="0" w:line="240" w:lineRule="auto"/>
-      </w:pPr>
-      <w:r>
-        <w:t xml:space="preserve">            {</w:t>
-      </w:r>
-    </w:p>
-    <w:p>
-      <w:pPr>
-        <w:spacing w:after="0" w:line="240" w:lineRule="auto"/>
-        <w:ind w:left="720"/>
-      </w:pPr>
-      <w:r>
         <w:t>// var ninjas = context.Ninjas.ToList();</w:t>
       </w:r>
     </w:p>
@@ -14311,7 +15226,6 @@
         <w:spacing w:after="0" w:line="240" w:lineRule="auto"/>
       </w:pPr>
       <w:r>
-        <w:lastRenderedPageBreak/>
         <w:t xml:space="preserve">                var ninja = context.Ninjas.FirstOrDefault();</w:t>
       </w:r>
     </w:p>
@@ -14394,280 +15308,6 @@
       </w:pPr>
       <w:r>
         <w:t xml:space="preserve">            Ninja ninja;</w:t>
-      </w:r>
-    </w:p>
-    <w:p>
-      <w:pPr>
-        <w:spacing w:after="0" w:line="240" w:lineRule="auto"/>
-      </w:pPr>
-      <w:r>
-        <w:t xml:space="preserve">            using (var context = new NinjaContext())</w:t>
-      </w:r>
-    </w:p>
-    <w:p>
-      <w:pPr>
-        <w:spacing w:after="0" w:line="240" w:lineRule="auto"/>
-      </w:pPr>
-      <w:r>
-        <w:t xml:space="preserve">            {</w:t>
-      </w:r>
-    </w:p>
-    <w:p>
-      <w:pPr>
-        <w:spacing w:after="0" w:line="240" w:lineRule="auto"/>
-      </w:pPr>
-      <w:r>
-        <w:t xml:space="preserve">                context.Database.Log = Console.WriteLine;</w:t>
-      </w:r>
-    </w:p>
-    <w:p>
-      <w:pPr>
-        <w:spacing w:after="0" w:line="240" w:lineRule="auto"/>
-      </w:pPr>
-      <w:r>
-        <w:t xml:space="preserve">                ninja = context.Ninjas.FirstOrDefault();</w:t>
-      </w:r>
-    </w:p>
-    <w:p>
-      <w:pPr>
-        <w:spacing w:after="0" w:line="240" w:lineRule="auto"/>
-      </w:pPr>
-      <w:r>
-        <w:t xml:space="preserve">            }</w:t>
-      </w:r>
-    </w:p>
-    <w:p>
-      <w:pPr>
-        <w:spacing w:after="0" w:line="240" w:lineRule="auto"/>
-      </w:pPr>
-    </w:p>
-    <w:p>
-      <w:pPr>
-        <w:spacing w:after="0" w:line="240" w:lineRule="auto"/>
-      </w:pPr>
-      <w:r>
-        <w:t xml:space="preserve">            ninja.ServedInOniwaban = (!ninja.ServedInOniwaban);</w:t>
-      </w:r>
-    </w:p>
-    <w:p>
-      <w:pPr>
-        <w:spacing w:after="0" w:line="240" w:lineRule="auto"/>
-      </w:pPr>
-    </w:p>
-    <w:p>
-      <w:pPr>
-        <w:spacing w:after="0" w:line="240" w:lineRule="auto"/>
-      </w:pPr>
-      <w:r>
-        <w:t xml:space="preserve">            using (var context = new NinjaContext())</w:t>
-      </w:r>
-    </w:p>
-    <w:p>
-      <w:pPr>
-        <w:spacing w:after="0" w:line="240" w:lineRule="auto"/>
-      </w:pPr>
-      <w:r>
-        <w:t xml:space="preserve">            {</w:t>
-      </w:r>
-    </w:p>
-    <w:p>
-      <w:pPr>
-        <w:spacing w:after="0" w:line="240" w:lineRule="auto"/>
-      </w:pPr>
-      <w:r>
-        <w:t xml:space="preserve">                context.Database.Log = Console.WriteLine;</w:t>
-      </w:r>
-    </w:p>
-    <w:p>
-      <w:pPr>
-        <w:spacing w:after="0" w:line="240" w:lineRule="auto"/>
-      </w:pPr>
-      <w:r>
-        <w:t xml:space="preserve">                context.Ninjas.Attach(ninja);</w:t>
-      </w:r>
-    </w:p>
-    <w:p>
-      <w:pPr>
-        <w:spacing w:after="0" w:line="240" w:lineRule="auto"/>
-      </w:pPr>
-      <w:r>
-        <w:t xml:space="preserve">                context.Entry(ninja).State = EntityState.Modified;</w:t>
-      </w:r>
-    </w:p>
-    <w:p>
-      <w:pPr>
-        <w:spacing w:after="0" w:line="240" w:lineRule="auto"/>
-      </w:pPr>
-      <w:r>
-        <w:t xml:space="preserve">                context.SaveChanges();</w:t>
-      </w:r>
-    </w:p>
-    <w:p>
-      <w:pPr>
-        <w:spacing w:after="0" w:line="240" w:lineRule="auto"/>
-      </w:pPr>
-      <w:r>
-        <w:t xml:space="preserve">            }</w:t>
-      </w:r>
-    </w:p>
-    <w:p>
-      <w:pPr>
-        <w:spacing w:after="0" w:line="240" w:lineRule="auto"/>
-      </w:pPr>
-      <w:r>
-        <w:t xml:space="preserve">        }</w:t>
-      </w:r>
-    </w:p>
-    <w:p>
-      <w:pPr>
-        <w:spacing w:after="0" w:line="240" w:lineRule="auto"/>
-      </w:pPr>
-    </w:p>
-    <w:p>
-      <w:pPr>
-        <w:spacing w:after="0" w:line="240" w:lineRule="auto"/>
-      </w:pPr>
-      <w:r>
-        <w:t xml:space="preserve">        private static void RetrieveDataWithFind()</w:t>
-      </w:r>
-    </w:p>
-    <w:p>
-      <w:pPr>
-        <w:spacing w:after="0" w:line="240" w:lineRule="auto"/>
-      </w:pPr>
-      <w:r>
-        <w:t xml:space="preserve">        {</w:t>
-      </w:r>
-    </w:p>
-    <w:p>
-      <w:pPr>
-        <w:spacing w:after="0" w:line="240" w:lineRule="auto"/>
-      </w:pPr>
-      <w:r>
-        <w:t xml:space="preserve">            var keyval = 4;</w:t>
-      </w:r>
-    </w:p>
-    <w:p>
-      <w:pPr>
-        <w:spacing w:after="0" w:line="240" w:lineRule="auto"/>
-      </w:pPr>
-      <w:r>
-        <w:t xml:space="preserve">            using (var context = new NinjaContext())</w:t>
-      </w:r>
-    </w:p>
-    <w:p>
-      <w:pPr>
-        <w:spacing w:after="0" w:line="240" w:lineRule="auto"/>
-      </w:pPr>
-      <w:r>
-        <w:t xml:space="preserve">            {</w:t>
-      </w:r>
-    </w:p>
-    <w:p>
-      <w:pPr>
-        <w:spacing w:after="0" w:line="240" w:lineRule="auto"/>
-      </w:pPr>
-      <w:r>
-        <w:t xml:space="preserve">                context.Database.Log = Console.WriteLine;</w:t>
-      </w:r>
-    </w:p>
-    <w:p>
-      <w:pPr>
-        <w:spacing w:after="0" w:line="240" w:lineRule="auto"/>
-      </w:pPr>
-      <w:r>
-        <w:t xml:space="preserve">                //var ninjas = context.Ninjas.Where(n =&gt; n.Name == "Leonardo");</w:t>
-      </w:r>
-    </w:p>
-    <w:p>
-      <w:pPr>
-        <w:spacing w:after="0" w:line="240" w:lineRule="auto"/>
-      </w:pPr>
-      <w:r>
-        <w:t xml:space="preserve">                //var ninja = ninjas.SingleOrDefault();          </w:t>
-      </w:r>
-    </w:p>
-    <w:p>
-      <w:pPr>
-        <w:spacing w:after="0" w:line="240" w:lineRule="auto"/>
-        <w:ind w:firstLine="720"/>
-      </w:pPr>
-      <w:r>
-        <w:t xml:space="preserve"> var ninja = context.Ninjas.Find(keyval);</w:t>
-      </w:r>
-    </w:p>
-    <w:p>
-      <w:pPr>
-        <w:spacing w:after="0" w:line="240" w:lineRule="auto"/>
-      </w:pPr>
-      <w:r>
-        <w:t xml:space="preserve">                Console.WriteLine("After Find#1:" + ninja.Name);</w:t>
-      </w:r>
-    </w:p>
-    <w:p>
-      <w:pPr>
-        <w:spacing w:after="0" w:line="240" w:lineRule="auto"/>
-      </w:pPr>
-    </w:p>
-    <w:p>
-      <w:pPr>
-        <w:spacing w:after="0" w:line="240" w:lineRule="auto"/>
-      </w:pPr>
-      <w:r>
-        <w:t xml:space="preserve">                var someNinja = context.Ninjas.Find(keyval);</w:t>
-      </w:r>
-    </w:p>
-    <w:p>
-      <w:pPr>
-        <w:spacing w:after="0" w:line="240" w:lineRule="auto"/>
-      </w:pPr>
-      <w:r>
-        <w:t xml:space="preserve">                Console.WriteLine("After Find#2:" + someNinja.Name);</w:t>
-      </w:r>
-    </w:p>
-    <w:p>
-      <w:pPr>
-        <w:spacing w:after="0" w:line="240" w:lineRule="auto"/>
-      </w:pPr>
-      <w:r>
-        <w:t xml:space="preserve">                ninja = null;</w:t>
-      </w:r>
-    </w:p>
-    <w:p>
-      <w:pPr>
-        <w:spacing w:after="0" w:line="240" w:lineRule="auto"/>
-      </w:pPr>
-      <w:r>
-        <w:t xml:space="preserve">            }</w:t>
-      </w:r>
-    </w:p>
-    <w:p>
-      <w:pPr>
-        <w:spacing w:after="0" w:line="240" w:lineRule="auto"/>
-      </w:pPr>
-      <w:r>
-        <w:t xml:space="preserve">        }</w:t>
-      </w:r>
-    </w:p>
-    <w:p>
-      <w:pPr>
-        <w:spacing w:after="0" w:line="240" w:lineRule="auto"/>
-      </w:pPr>
-    </w:p>
-    <w:p>
-      <w:pPr>
-        <w:spacing w:after="0" w:line="240" w:lineRule="auto"/>
-      </w:pPr>
-      <w:r>
-        <w:t xml:space="preserve">        private static void RetrieveDataWithStoredProc()</w:t>
-      </w:r>
-    </w:p>
-    <w:p>
-      <w:pPr>
-        <w:spacing w:after="0" w:line="240" w:lineRule="auto"/>
-      </w:pPr>
-      <w:r>
-        <w:t xml:space="preserve">        {</w:t>
       </w:r>
     </w:p>
     <w:p>
@@ -14700,6 +15340,280 @@
         <w:spacing w:after="0" w:line="240" w:lineRule="auto"/>
       </w:pPr>
       <w:r>
+        <w:t xml:space="preserve">                ninja = context.Ninjas.FirstOrDefault();</w:t>
+      </w:r>
+    </w:p>
+    <w:p>
+      <w:pPr>
+        <w:spacing w:after="0" w:line="240" w:lineRule="auto"/>
+      </w:pPr>
+      <w:r>
+        <w:t xml:space="preserve">            }</w:t>
+      </w:r>
+    </w:p>
+    <w:p>
+      <w:pPr>
+        <w:spacing w:after="0" w:line="240" w:lineRule="auto"/>
+      </w:pPr>
+    </w:p>
+    <w:p>
+      <w:pPr>
+        <w:spacing w:after="0" w:line="240" w:lineRule="auto"/>
+      </w:pPr>
+      <w:r>
+        <w:t xml:space="preserve">            ninja.ServedInOniwaban = (!ninja.ServedInOniwaban);</w:t>
+      </w:r>
+    </w:p>
+    <w:p>
+      <w:pPr>
+        <w:spacing w:after="0" w:line="240" w:lineRule="auto"/>
+      </w:pPr>
+    </w:p>
+    <w:p>
+      <w:pPr>
+        <w:spacing w:after="0" w:line="240" w:lineRule="auto"/>
+      </w:pPr>
+      <w:r>
+        <w:t xml:space="preserve">            using (var context = new NinjaContext())</w:t>
+      </w:r>
+    </w:p>
+    <w:p>
+      <w:pPr>
+        <w:spacing w:after="0" w:line="240" w:lineRule="auto"/>
+      </w:pPr>
+      <w:r>
+        <w:t xml:space="preserve">            {</w:t>
+      </w:r>
+    </w:p>
+    <w:p>
+      <w:pPr>
+        <w:spacing w:after="0" w:line="240" w:lineRule="auto"/>
+      </w:pPr>
+      <w:r>
+        <w:t xml:space="preserve">                context.Database.Log = Console.WriteLine;</w:t>
+      </w:r>
+    </w:p>
+    <w:p>
+      <w:pPr>
+        <w:spacing w:after="0" w:line="240" w:lineRule="auto"/>
+      </w:pPr>
+      <w:r>
+        <w:t xml:space="preserve">                context.Ninjas.Attach(ninja);</w:t>
+      </w:r>
+    </w:p>
+    <w:p>
+      <w:pPr>
+        <w:spacing w:after="0" w:line="240" w:lineRule="auto"/>
+      </w:pPr>
+      <w:r>
+        <w:t xml:space="preserve">                context.Entry(ninja).State = EntityState.Modified;</w:t>
+      </w:r>
+    </w:p>
+    <w:p>
+      <w:pPr>
+        <w:spacing w:after="0" w:line="240" w:lineRule="auto"/>
+      </w:pPr>
+      <w:r>
+        <w:t xml:space="preserve">                context.SaveChanges();</w:t>
+      </w:r>
+    </w:p>
+    <w:p>
+      <w:pPr>
+        <w:spacing w:after="0" w:line="240" w:lineRule="auto"/>
+      </w:pPr>
+      <w:r>
+        <w:t xml:space="preserve">            }</w:t>
+      </w:r>
+    </w:p>
+    <w:p>
+      <w:pPr>
+        <w:spacing w:after="0" w:line="240" w:lineRule="auto"/>
+      </w:pPr>
+      <w:r>
+        <w:t xml:space="preserve">        }</w:t>
+      </w:r>
+    </w:p>
+    <w:p>
+      <w:pPr>
+        <w:spacing w:after="0" w:line="240" w:lineRule="auto"/>
+      </w:pPr>
+    </w:p>
+    <w:p>
+      <w:pPr>
+        <w:spacing w:after="0" w:line="240" w:lineRule="auto"/>
+      </w:pPr>
+      <w:r>
+        <w:t xml:space="preserve">        private static void RetrieveDataWithFind()</w:t>
+      </w:r>
+    </w:p>
+    <w:p>
+      <w:pPr>
+        <w:spacing w:after="0" w:line="240" w:lineRule="auto"/>
+      </w:pPr>
+      <w:r>
+        <w:t xml:space="preserve">        {</w:t>
+      </w:r>
+    </w:p>
+    <w:p>
+      <w:pPr>
+        <w:spacing w:after="0" w:line="240" w:lineRule="auto"/>
+      </w:pPr>
+      <w:r>
+        <w:t xml:space="preserve">            var keyval = 4;</w:t>
+      </w:r>
+    </w:p>
+    <w:p>
+      <w:pPr>
+        <w:spacing w:after="0" w:line="240" w:lineRule="auto"/>
+      </w:pPr>
+      <w:r>
+        <w:t xml:space="preserve">            using (var context = new NinjaContext())</w:t>
+      </w:r>
+    </w:p>
+    <w:p>
+      <w:pPr>
+        <w:spacing w:after="0" w:line="240" w:lineRule="auto"/>
+      </w:pPr>
+      <w:r>
+        <w:t xml:space="preserve">            {</w:t>
+      </w:r>
+    </w:p>
+    <w:p>
+      <w:pPr>
+        <w:spacing w:after="0" w:line="240" w:lineRule="auto"/>
+      </w:pPr>
+      <w:r>
+        <w:t xml:space="preserve">                context.Database.Log = Console.WriteLine;</w:t>
+      </w:r>
+    </w:p>
+    <w:p>
+      <w:pPr>
+        <w:spacing w:after="0" w:line="240" w:lineRule="auto"/>
+      </w:pPr>
+      <w:r>
+        <w:t xml:space="preserve">                //var ninjas = context.Ninjas.Where(n =&gt; n.Name == "Leonardo");</w:t>
+      </w:r>
+    </w:p>
+    <w:p>
+      <w:pPr>
+        <w:spacing w:after="0" w:line="240" w:lineRule="auto"/>
+      </w:pPr>
+      <w:r>
+        <w:t xml:space="preserve">                //var ninja = ninjas.SingleOrDefault();          </w:t>
+      </w:r>
+    </w:p>
+    <w:p>
+      <w:pPr>
+        <w:spacing w:after="0" w:line="240" w:lineRule="auto"/>
+        <w:ind w:firstLine="720"/>
+      </w:pPr>
+      <w:r>
+        <w:t xml:space="preserve"> var ninja = context.Ninjas.Find(keyval);</w:t>
+      </w:r>
+    </w:p>
+    <w:p>
+      <w:pPr>
+        <w:spacing w:after="0" w:line="240" w:lineRule="auto"/>
+      </w:pPr>
+      <w:r>
+        <w:t xml:space="preserve">                Console.WriteLine("After Find#1:" + ninja.Name);</w:t>
+      </w:r>
+    </w:p>
+    <w:p>
+      <w:pPr>
+        <w:spacing w:after="0" w:line="240" w:lineRule="auto"/>
+      </w:pPr>
+    </w:p>
+    <w:p>
+      <w:pPr>
+        <w:spacing w:after="0" w:line="240" w:lineRule="auto"/>
+      </w:pPr>
+      <w:r>
+        <w:t xml:space="preserve">                var someNinja = context.Ninjas.Find(keyval);</w:t>
+      </w:r>
+    </w:p>
+    <w:p>
+      <w:pPr>
+        <w:spacing w:after="0" w:line="240" w:lineRule="auto"/>
+      </w:pPr>
+      <w:r>
+        <w:t xml:space="preserve">                Console.WriteLine("After Find#2:" + someNinja.Name);</w:t>
+      </w:r>
+    </w:p>
+    <w:p>
+      <w:pPr>
+        <w:spacing w:after="0" w:line="240" w:lineRule="auto"/>
+      </w:pPr>
+      <w:r>
+        <w:t xml:space="preserve">                ninja = null;</w:t>
+      </w:r>
+    </w:p>
+    <w:p>
+      <w:pPr>
+        <w:spacing w:after="0" w:line="240" w:lineRule="auto"/>
+      </w:pPr>
+      <w:r>
+        <w:t xml:space="preserve">            }</w:t>
+      </w:r>
+    </w:p>
+    <w:p>
+      <w:pPr>
+        <w:spacing w:after="0" w:line="240" w:lineRule="auto"/>
+      </w:pPr>
+      <w:r>
+        <w:t xml:space="preserve">        }</w:t>
+      </w:r>
+    </w:p>
+    <w:p>
+      <w:pPr>
+        <w:spacing w:after="0" w:line="240" w:lineRule="auto"/>
+      </w:pPr>
+    </w:p>
+    <w:p>
+      <w:pPr>
+        <w:spacing w:after="0" w:line="240" w:lineRule="auto"/>
+      </w:pPr>
+      <w:r>
+        <w:t xml:space="preserve">        private static void RetrieveDataWithStoredProc()</w:t>
+      </w:r>
+    </w:p>
+    <w:p>
+      <w:pPr>
+        <w:spacing w:after="0" w:line="240" w:lineRule="auto"/>
+      </w:pPr>
+      <w:r>
+        <w:t xml:space="preserve">        {</w:t>
+      </w:r>
+    </w:p>
+    <w:p>
+      <w:pPr>
+        <w:spacing w:after="0" w:line="240" w:lineRule="auto"/>
+      </w:pPr>
+      <w:r>
+        <w:t xml:space="preserve">            using (var context = new NinjaContext())</w:t>
+      </w:r>
+    </w:p>
+    <w:p>
+      <w:pPr>
+        <w:spacing w:after="0" w:line="240" w:lineRule="auto"/>
+      </w:pPr>
+      <w:r>
+        <w:t xml:space="preserve">            {</w:t>
+      </w:r>
+    </w:p>
+    <w:p>
+      <w:pPr>
+        <w:spacing w:after="0" w:line="240" w:lineRule="auto"/>
+      </w:pPr>
+      <w:r>
+        <w:t xml:space="preserve">                context.Database.Log = Console.WriteLine;</w:t>
+      </w:r>
+    </w:p>
+    <w:p>
+      <w:pPr>
+        <w:spacing w:after="0" w:line="240" w:lineRule="auto"/>
+      </w:pPr>
+      <w:r>
         <w:t xml:space="preserve">                var ninjas = context.Ninjas.SqlQuery("exec GetOldNinjas")/*.ToList()*/;</w:t>
       </w:r>
     </w:p>
@@ -14777,6 +15691,7 @@
         <w:spacing w:after="0" w:line="240" w:lineRule="auto"/>
       </w:pPr>
       <w:r>
+        <w:lastRenderedPageBreak/>
         <w:t xml:space="preserve">            Ninja ninja;</w:t>
       </w:r>
     </w:p>
@@ -14903,37 +15818,28 @@
         <w:ind w:firstLine="720"/>
       </w:pPr>
       <w:r>
-        <w:t xml:space="preserve"> </w:t>
-      </w:r>
-      <w:r>
-        <w:t>// According to the Pluralsight instructor the following two statements should</w:t>
-      </w:r>
-    </w:p>
-    <w:p>
-      <w:pPr>
-        <w:spacing w:after="0" w:line="240" w:lineRule="auto"/>
-      </w:pPr>
+        <w:t xml:space="preserve"> // According to the Pluralsight instructor the following two statements should</w:t>
+      </w:r>
+    </w:p>
+    <w:p>
+      <w:pPr>
+        <w:spacing w:after="0" w:line="240" w:lineRule="auto"/>
+      </w:pPr>
+      <w:r>
+        <w:t xml:space="preserve">               // cause the most recent Ninja record to be deleted.  However it did not work.</w:t>
+      </w:r>
+    </w:p>
+    <w:p>
+      <w:pPr>
+        <w:spacing w:after="0" w:line="240" w:lineRule="auto"/>
+      </w:pPr>
+      <w:r>
+        <w:t xml:space="preserve">              </w:t>
+      </w:r>
       <w:r>
         <w:t xml:space="preserve">  </w:t>
       </w:r>
       <w:r>
-        <w:t xml:space="preserve">             </w:t>
-      </w:r>
-      <w:r>
-        <w:t>// cause the most recent Ninja record to be deleted.  However it did not work.</w:t>
-      </w:r>
-    </w:p>
-    <w:p>
-      <w:pPr>
-        <w:spacing w:after="0" w:line="240" w:lineRule="auto"/>
-      </w:pPr>
-      <w:r>
-        <w:t xml:space="preserve">              </w:t>
-      </w:r>
-      <w:r>
-        <w:t xml:space="preserve">  </w:t>
-      </w:r>
-      <w:r>
         <w:t>context.Ninjas.Attach(ninja);</w:t>
       </w:r>
     </w:p>
@@ -15048,112 +15954,6 @@
       </w:pPr>
       <w:r>
         <w:t xml:space="preserve">            var keyval = 1;</w:t>
-      </w:r>
-      <w:r>
-        <w:tab/>
-      </w:r>
-      <w:r>
-        <w:tab/>
-      </w:r>
-      <w:r>
-        <w:t>// select an appropriate number by examining the Ninja table</w:t>
-      </w:r>
-    </w:p>
-    <w:p>
-      <w:pPr>
-        <w:spacing w:after="0" w:line="240" w:lineRule="auto"/>
-      </w:pPr>
-      <w:r>
-        <w:t xml:space="preserve">            using (var context = new NinjaContext())</w:t>
-      </w:r>
-    </w:p>
-    <w:p>
-      <w:pPr>
-        <w:spacing w:after="0" w:line="240" w:lineRule="auto"/>
-      </w:pPr>
-      <w:r>
-        <w:t xml:space="preserve">            {</w:t>
-      </w:r>
-    </w:p>
-    <w:p>
-      <w:pPr>
-        <w:spacing w:after="0" w:line="240" w:lineRule="auto"/>
-      </w:pPr>
-      <w:r>
-        <w:t xml:space="preserve">                context.Database.Log = Console.WriteLine;</w:t>
-      </w:r>
-    </w:p>
-    <w:p>
-      <w:pPr>
-        <w:spacing w:after="0" w:line="240" w:lineRule="auto"/>
-      </w:pPr>
-      <w:r>
-        <w:t xml:space="preserve">                var ninja = context.Ninjas.Find(keyval);</w:t>
-      </w:r>
-    </w:p>
-    <w:p>
-      <w:pPr>
-        <w:spacing w:after="0" w:line="240" w:lineRule="auto"/>
-      </w:pPr>
-      <w:r>
-        <w:lastRenderedPageBreak/>
-        <w:t xml:space="preserve">                context.Ninjas.Remove(ninja);</w:t>
-      </w:r>
-    </w:p>
-    <w:p>
-      <w:pPr>
-        <w:spacing w:after="0" w:line="240" w:lineRule="auto"/>
-      </w:pPr>
-      <w:r>
-        <w:t xml:space="preserve">                context.SaveChanges();</w:t>
-      </w:r>
-    </w:p>
-    <w:p>
-      <w:pPr>
-        <w:spacing w:after="0" w:line="240" w:lineRule="auto"/>
-      </w:pPr>
-      <w:r>
-        <w:t xml:space="preserve">            }</w:t>
-      </w:r>
-    </w:p>
-    <w:p>
-      <w:pPr>
-        <w:spacing w:after="0" w:line="240" w:lineRule="auto"/>
-      </w:pPr>
-      <w:r>
-        <w:t xml:space="preserve">        }</w:t>
-      </w:r>
-    </w:p>
-    <w:p>
-      <w:pPr>
-        <w:spacing w:after="0" w:line="240" w:lineRule="auto"/>
-      </w:pPr>
-    </w:p>
-    <w:p>
-      <w:pPr>
-        <w:spacing w:after="0" w:line="240" w:lineRule="auto"/>
-      </w:pPr>
-      <w:r>
-        <w:t xml:space="preserve">        private static void DeleteNinjaWithKeyValue2()</w:t>
-      </w:r>
-    </w:p>
-    <w:p>
-      <w:pPr>
-        <w:spacing w:after="0" w:line="240" w:lineRule="auto"/>
-      </w:pPr>
-      <w:r>
-        <w:t xml:space="preserve">        {</w:t>
-      </w:r>
-    </w:p>
-    <w:p>
-      <w:pPr>
-        <w:spacing w:after="0" w:line="240" w:lineRule="auto"/>
-      </w:pPr>
-      <w:r>
-        <w:t xml:space="preserve">            var keyval = 12;</w:t>
-      </w:r>
-      <w:r>
-        <w:t xml:space="preserve"> </w:t>
       </w:r>
       <w:r>
         <w:tab/>
@@ -15192,39 +15992,15 @@
         <w:spacing w:after="0" w:line="240" w:lineRule="auto"/>
       </w:pPr>
       <w:r>
-        <w:t xml:space="preserve">                var ninja = new Ninja</w:t>
-      </w:r>
-    </w:p>
-    <w:p>
-      <w:pPr>
-        <w:spacing w:after="0" w:line="240" w:lineRule="auto"/>
-      </w:pPr>
-      <w:r>
-        <w:t xml:space="preserve">                {</w:t>
-      </w:r>
-    </w:p>
-    <w:p>
-      <w:pPr>
-        <w:spacing w:after="0" w:line="240" w:lineRule="auto"/>
-      </w:pPr>
-      <w:r>
-        <w:t xml:space="preserve">                    Id = keyval</w:t>
-      </w:r>
-    </w:p>
-    <w:p>
-      <w:pPr>
-        <w:spacing w:after="0" w:line="240" w:lineRule="auto"/>
-      </w:pPr>
-      <w:r>
-        <w:t xml:space="preserve">                };</w:t>
-      </w:r>
-    </w:p>
-    <w:p>
-      <w:pPr>
-        <w:spacing w:after="0" w:line="240" w:lineRule="auto"/>
-      </w:pPr>
-      <w:r>
-        <w:t xml:space="preserve">                context.Entry(ninja).State = EntityState.Deleted;</w:t>
+        <w:t xml:space="preserve">                var ninja = context.Ninjas.Find(keyval);</w:t>
+      </w:r>
+    </w:p>
+    <w:p>
+      <w:pPr>
+        <w:spacing w:after="0" w:line="240" w:lineRule="auto"/>
+      </w:pPr>
+      <w:r>
+        <w:t xml:space="preserve">                context.Ninjas.Remove(ninja);</w:t>
       </w:r>
     </w:p>
     <w:p>
@@ -15261,7 +16037,7 @@
         <w:spacing w:after="0" w:line="240" w:lineRule="auto"/>
       </w:pPr>
       <w:r>
-        <w:t xml:space="preserve">        private static void DeleteNinjaViaStoredProcedure()</w:t>
+        <w:t xml:space="preserve">        private static void DeleteNinjaWithKeyValue2()</w:t>
       </w:r>
     </w:p>
     <w:p>
@@ -15277,7 +16053,10 @@
         <w:spacing w:after="0" w:line="240" w:lineRule="auto"/>
       </w:pPr>
       <w:r>
-        <w:t xml:space="preserve">            var keyval = 14</w:t>
+        <w:t xml:space="preserve">            var </w:t>
+      </w:r>
+      <w:r>
+        <w:t>keyval = 5</w:t>
       </w:r>
       <w:r>
         <w:t>;</w:t>
@@ -15292,8 +16071,6 @@
         <w:tab/>
         <w:t>// select an appropriate number by examining the Ninja table</w:t>
       </w:r>
-      <w:bookmarkStart w:id="39" w:name="_GoBack"/>
-      <w:bookmarkEnd w:id="39"/>
     </w:p>
     <w:p>
       <w:pPr>
@@ -15324,6 +16101,137 @@
         <w:spacing w:after="0" w:line="240" w:lineRule="auto"/>
       </w:pPr>
       <w:r>
+        <w:t xml:space="preserve">                var ninja = new Ninja</w:t>
+      </w:r>
+    </w:p>
+    <w:p>
+      <w:pPr>
+        <w:spacing w:after="0" w:line="240" w:lineRule="auto"/>
+      </w:pPr>
+      <w:r>
+        <w:lastRenderedPageBreak/>
+        <w:t xml:space="preserve">                {</w:t>
+      </w:r>
+    </w:p>
+    <w:p>
+      <w:pPr>
+        <w:spacing w:after="0" w:line="240" w:lineRule="auto"/>
+      </w:pPr>
+      <w:r>
+        <w:t xml:space="preserve">                    Id = keyval</w:t>
+      </w:r>
+    </w:p>
+    <w:p>
+      <w:pPr>
+        <w:spacing w:after="0" w:line="240" w:lineRule="auto"/>
+      </w:pPr>
+      <w:r>
+        <w:t xml:space="preserve">                };</w:t>
+      </w:r>
+    </w:p>
+    <w:p>
+      <w:pPr>
+        <w:spacing w:after="0" w:line="240" w:lineRule="auto"/>
+      </w:pPr>
+      <w:r>
+        <w:t xml:space="preserve">                context.Entry(ninja).State = EntityState.Deleted;</w:t>
+      </w:r>
+    </w:p>
+    <w:p>
+      <w:pPr>
+        <w:spacing w:after="0" w:line="240" w:lineRule="auto"/>
+      </w:pPr>
+      <w:r>
+        <w:t xml:space="preserve">                context.SaveChanges();</w:t>
+      </w:r>
+    </w:p>
+    <w:p>
+      <w:pPr>
+        <w:spacing w:after="0" w:line="240" w:lineRule="auto"/>
+      </w:pPr>
+      <w:r>
+        <w:t xml:space="preserve">            }</w:t>
+      </w:r>
+    </w:p>
+    <w:p>
+      <w:pPr>
+        <w:spacing w:after="0" w:line="240" w:lineRule="auto"/>
+      </w:pPr>
+      <w:r>
+        <w:t xml:space="preserve">        }</w:t>
+      </w:r>
+    </w:p>
+    <w:p>
+      <w:pPr>
+        <w:spacing w:after="0" w:line="240" w:lineRule="auto"/>
+      </w:pPr>
+    </w:p>
+    <w:p>
+      <w:pPr>
+        <w:spacing w:after="0" w:line="240" w:lineRule="auto"/>
+      </w:pPr>
+      <w:r>
+        <w:t xml:space="preserve">        private static void DeleteNinjaViaStoredProcedure()</w:t>
+      </w:r>
+    </w:p>
+    <w:p>
+      <w:pPr>
+        <w:spacing w:after="0" w:line="240" w:lineRule="auto"/>
+      </w:pPr>
+      <w:r>
+        <w:t xml:space="preserve">        {</w:t>
+      </w:r>
+    </w:p>
+    <w:p>
+      <w:pPr>
+        <w:spacing w:after="0" w:line="240" w:lineRule="auto"/>
+      </w:pPr>
+      <w:r>
+        <w:t xml:space="preserve">            var keyval = 14</w:t>
+      </w:r>
+      <w:r>
+        <w:t>;</w:t>
+      </w:r>
+      <w:r>
+        <w:t xml:space="preserve"> </w:t>
+      </w:r>
+      <w:r>
+        <w:tab/>
+      </w:r>
+      <w:r>
+        <w:tab/>
+        <w:t>// select an appropriate number by examining the Ninja table</w:t>
+      </w:r>
+    </w:p>
+    <w:p>
+      <w:pPr>
+        <w:spacing w:after="0" w:line="240" w:lineRule="auto"/>
+      </w:pPr>
+      <w:r>
+        <w:t xml:space="preserve">            using (var context = new NinjaContext())</w:t>
+      </w:r>
+    </w:p>
+    <w:p>
+      <w:pPr>
+        <w:spacing w:after="0" w:line="240" w:lineRule="auto"/>
+      </w:pPr>
+      <w:r>
+        <w:t xml:space="preserve">            {</w:t>
+      </w:r>
+    </w:p>
+    <w:p>
+      <w:pPr>
+        <w:spacing w:after="0" w:line="240" w:lineRule="auto"/>
+      </w:pPr>
+      <w:r>
+        <w:t xml:space="preserve">                context.Database.Log = Console.WriteLine;</w:t>
+      </w:r>
+    </w:p>
+    <w:p>
+      <w:pPr>
+        <w:spacing w:after="0" w:line="240" w:lineRule="auto"/>
+      </w:pPr>
+      <w:r>
         <w:t xml:space="preserve">                context.Database.ExecuteSqlCommand(</w:t>
       </w:r>
     </w:p>
@@ -15494,7 +16402,421 @@
         <w:spacing w:after="0" w:line="240" w:lineRule="auto"/>
       </w:pPr>
       <w:r>
+        <w:t xml:space="preserve">                };</w:t>
+      </w:r>
+    </w:p>
+    <w:p>
+      <w:pPr>
+        <w:spacing w:after="0" w:line="240" w:lineRule="auto"/>
+      </w:pPr>
+      <w:r>
+        <w:t xml:space="preserve">                var spunk = new NinjaEquipment</w:t>
+      </w:r>
+    </w:p>
+    <w:p>
+      <w:pPr>
+        <w:spacing w:after="0" w:line="240" w:lineRule="auto"/>
+      </w:pPr>
+      <w:r>
+        <w:t xml:space="preserve">                {</w:t>
+      </w:r>
+    </w:p>
+    <w:p>
+      <w:pPr>
+        <w:spacing w:after="0" w:line="240" w:lineRule="auto"/>
+      </w:pPr>
+      <w:r>
+        <w:t xml:space="preserve">                    Name = "Spunk",</w:t>
+      </w:r>
+    </w:p>
+    <w:p>
+      <w:pPr>
+        <w:spacing w:after="0" w:line="240" w:lineRule="auto"/>
+      </w:pPr>
+      <w:r>
+        <w:t xml:space="preserve">                    Type = EquipmentType.Weapon</w:t>
+      </w:r>
+    </w:p>
+    <w:p>
+      <w:pPr>
+        <w:spacing w:after="0" w:line="240" w:lineRule="auto"/>
+      </w:pPr>
+      <w:r>
+        <w:t xml:space="preserve">                };</w:t>
+      </w:r>
+    </w:p>
+    <w:p>
+      <w:pPr>
+        <w:spacing w:after="0" w:line="240" w:lineRule="auto"/>
+      </w:pPr>
+    </w:p>
+    <w:p>
+      <w:pPr>
+        <w:spacing w:after="0" w:line="240" w:lineRule="auto"/>
+      </w:pPr>
+      <w:r>
+        <w:t xml:space="preserve">                ninja.EquipmentOwned.Add(muscles);</w:t>
+      </w:r>
+    </w:p>
+    <w:p>
+      <w:pPr>
+        <w:spacing w:after="0" w:line="240" w:lineRule="auto"/>
+      </w:pPr>
+      <w:r>
+        <w:t xml:space="preserve">                ninja.EquipmentOwned.Add(spunk);</w:t>
+      </w:r>
+    </w:p>
+    <w:p>
+      <w:pPr>
+        <w:spacing w:after="0" w:line="240" w:lineRule="auto"/>
+      </w:pPr>
+      <w:r>
+        <w:t xml:space="preserve">                context.Ninjas.Add(ninja);</w:t>
+      </w:r>
+    </w:p>
+    <w:p>
+      <w:pPr>
+        <w:spacing w:after="0" w:line="240" w:lineRule="auto"/>
+      </w:pPr>
+      <w:r>
+        <w:t xml:space="preserve">                context.SaveChanges();</w:t>
+      </w:r>
+    </w:p>
+    <w:p>
+      <w:pPr>
+        <w:spacing w:after="0" w:line="240" w:lineRule="auto"/>
+      </w:pPr>
+      <w:r>
+        <w:t xml:space="preserve">            }</w:t>
+      </w:r>
+    </w:p>
+    <w:p>
+      <w:pPr>
+        <w:spacing w:after="0" w:line="240" w:lineRule="auto"/>
+      </w:pPr>
+      <w:r>
         <w:lastRenderedPageBreak/>
+        <w:t xml:space="preserve">        }</w:t>
+      </w:r>
+    </w:p>
+    <w:p>
+      <w:pPr>
+        <w:spacing w:after="0" w:line="240" w:lineRule="auto"/>
+      </w:pPr>
+    </w:p>
+    <w:p>
+      <w:pPr>
+        <w:spacing w:after="0" w:line="240" w:lineRule="auto"/>
+      </w:pPr>
+      <w:r>
+        <w:t xml:space="preserve">        private static void SimpleNinjaGraphQuery()</w:t>
+      </w:r>
+    </w:p>
+    <w:p>
+      <w:pPr>
+        <w:spacing w:after="0" w:line="240" w:lineRule="auto"/>
+      </w:pPr>
+      <w:r>
+        <w:t xml:space="preserve">        {</w:t>
+      </w:r>
+    </w:p>
+    <w:p>
+      <w:pPr>
+        <w:spacing w:after="0" w:line="240" w:lineRule="auto"/>
+      </w:pPr>
+      <w:r>
+        <w:t xml:space="preserve">            using (var context = new NinjaContext())</w:t>
+      </w:r>
+    </w:p>
+    <w:p>
+      <w:pPr>
+        <w:spacing w:after="0" w:line="240" w:lineRule="auto"/>
+      </w:pPr>
+      <w:r>
+        <w:t xml:space="preserve">            {</w:t>
+      </w:r>
+    </w:p>
+    <w:p>
+      <w:pPr>
+        <w:spacing w:after="0" w:line="240" w:lineRule="auto"/>
+      </w:pPr>
+      <w:r>
+        <w:t xml:space="preserve">                context.Database.Log = Console.WriteLine;</w:t>
+      </w:r>
+    </w:p>
+    <w:p>
+      <w:pPr>
+        <w:spacing w:after="0" w:line="240" w:lineRule="auto"/>
+      </w:pPr>
+    </w:p>
+    <w:p>
+      <w:pPr>
+        <w:spacing w:after="0" w:line="240" w:lineRule="auto"/>
+      </w:pPr>
+      <w:r>
+        <w:t xml:space="preserve">                //var ninjas = context.Ninjas.Include(n =&gt; n.EquipmentOwned)</w:t>
+      </w:r>
+    </w:p>
+    <w:p>
+      <w:pPr>
+        <w:spacing w:after="0" w:line="240" w:lineRule="auto"/>
+      </w:pPr>
+      <w:r>
+        <w:t xml:space="preserve">                //    .FirstOrDefault(n =&gt; n.Name.StartsWith("Kacy"));</w:t>
+      </w:r>
+    </w:p>
+    <w:p>
+      <w:pPr>
+        <w:spacing w:after="0" w:line="240" w:lineRule="auto"/>
+      </w:pPr>
+    </w:p>
+    <w:p>
+      <w:pPr>
+        <w:spacing w:after="0" w:line="240" w:lineRule="auto"/>
+      </w:pPr>
+      <w:r>
+        <w:t xml:space="preserve">                var ninja = context.Ninjas</w:t>
+      </w:r>
+    </w:p>
+    <w:p>
+      <w:pPr>
+        <w:spacing w:after="0" w:line="240" w:lineRule="auto"/>
+      </w:pPr>
+      <w:r>
+        <w:t xml:space="preserve">                           .FirstOrDefault(n =&gt; n.Name.StartsWith("Kacy"));</w:t>
+      </w:r>
+    </w:p>
+    <w:p>
+      <w:pPr>
+        <w:spacing w:after="0" w:line="240" w:lineRule="auto"/>
+      </w:pPr>
+      <w:r>
+        <w:t xml:space="preserve">                Console.WriteLine("Ninja Retrieved:" + ninja.Name);</w:t>
+      </w:r>
+    </w:p>
+    <w:p>
+      <w:pPr>
+        <w:spacing w:after="0" w:line="240" w:lineRule="auto"/>
+      </w:pPr>
+      <w:r>
+        <w:t xml:space="preserve">                context.Entry(ninja).Collection(n =&gt; n.EquipmentOwned).Load();</w:t>
+      </w:r>
+    </w:p>
+    <w:p>
+      <w:pPr>
+        <w:spacing w:after="0" w:line="240" w:lineRule="auto"/>
+      </w:pPr>
+      <w:r>
+        <w:t xml:space="preserve">            }</w:t>
+      </w:r>
+    </w:p>
+    <w:p>
+      <w:pPr>
+        <w:spacing w:after="0" w:line="240" w:lineRule="auto"/>
+      </w:pPr>
+      <w:r>
+        <w:t xml:space="preserve">        }</w:t>
+      </w:r>
+    </w:p>
+    <w:p>
+      <w:pPr>
+        <w:spacing w:after="0" w:line="240" w:lineRule="auto"/>
+      </w:pPr>
+    </w:p>
+    <w:p>
+      <w:pPr>
+        <w:spacing w:after="0" w:line="240" w:lineRule="auto"/>
+      </w:pPr>
+      <w:r>
+        <w:t xml:space="preserve">        private static void ProjectionQuery()</w:t>
+      </w:r>
+    </w:p>
+    <w:p>
+      <w:pPr>
+        <w:spacing w:after="0" w:line="240" w:lineRule="auto"/>
+      </w:pPr>
+      <w:r>
+        <w:t xml:space="preserve">        {</w:t>
+      </w:r>
+    </w:p>
+    <w:p>
+      <w:pPr>
+        <w:spacing w:after="0" w:line="240" w:lineRule="auto"/>
+      </w:pPr>
+      <w:r>
+        <w:t xml:space="preserve">            using (var context = new NinjaContext())</w:t>
+      </w:r>
+    </w:p>
+    <w:p>
+      <w:pPr>
+        <w:spacing w:after="0" w:line="240" w:lineRule="auto"/>
+      </w:pPr>
+      <w:r>
+        <w:t xml:space="preserve">            {</w:t>
+      </w:r>
+    </w:p>
+    <w:p>
+      <w:pPr>
+        <w:spacing w:after="0" w:line="240" w:lineRule="auto"/>
+      </w:pPr>
+      <w:r>
+        <w:t xml:space="preserve">                context.Database.Log = Console.WriteLine;</w:t>
+      </w:r>
+    </w:p>
+    <w:p>
+      <w:pPr>
+        <w:spacing w:after="0" w:line="240" w:lineRule="auto"/>
+      </w:pPr>
+      <w:r>
+        <w:t xml:space="preserve">                var ninjas = context.Ninjas</w:t>
+      </w:r>
+    </w:p>
+    <w:p>
+      <w:pPr>
+        <w:spacing w:after="0" w:line="240" w:lineRule="auto"/>
+      </w:pPr>
+      <w:r>
+        <w:t xml:space="preserve">                    .Select(n =&gt; new { n.Name, n.DateOfBirth, n.EquipmentOwned })</w:t>
+      </w:r>
+    </w:p>
+    <w:p>
+      <w:pPr>
+        <w:spacing w:after="0" w:line="240" w:lineRule="auto"/>
+      </w:pPr>
+      <w:r>
+        <w:t xml:space="preserve">                    //.Where(n =&gt; n.DateOfBirth &gt; new DateTime(1984, 1, 1))</w:t>
+      </w:r>
+    </w:p>
+    <w:p>
+      <w:pPr>
+        <w:spacing w:after="0" w:line="240" w:lineRule="auto"/>
+      </w:pPr>
+      <w:r>
+        <w:t xml:space="preserve">                    .ToList();</w:t>
+      </w:r>
+    </w:p>
+    <w:p>
+      <w:pPr>
+        <w:spacing w:after="0" w:line="240" w:lineRule="auto"/>
+      </w:pPr>
+      <w:r>
+        <w:t xml:space="preserve">            }</w:t>
+      </w:r>
+    </w:p>
+    <w:p>
+      <w:pPr>
+        <w:spacing w:after="0" w:line="240" w:lineRule="auto"/>
+      </w:pPr>
+      <w:r>
+        <w:t xml:space="preserve">        }</w:t>
+      </w:r>
+    </w:p>
+    <w:p>
+      <w:pPr>
+        <w:spacing w:after="0" w:line="240" w:lineRule="auto"/>
+      </w:pPr>
+    </w:p>
+    <w:p>
+      <w:pPr>
+        <w:spacing w:after="0" w:line="240" w:lineRule="auto"/>
+      </w:pPr>
+      <w:r>
+        <w:t xml:space="preserve">        private static void ReseedDatabase()</w:t>
+      </w:r>
+    </w:p>
+    <w:p>
+      <w:pPr>
+        <w:spacing w:after="0" w:line="240" w:lineRule="auto"/>
+      </w:pPr>
+      <w:r>
+        <w:t xml:space="preserve">        {</w:t>
+      </w:r>
+    </w:p>
+    <w:p>
+      <w:pPr>
+        <w:spacing w:after="0" w:line="240" w:lineRule="auto"/>
+      </w:pPr>
+      <w:r>
+        <w:t xml:space="preserve">            Database.SetInitializer(new DropCreateDatabaseAlways&lt;NinjaContext&gt;());</w:t>
+      </w:r>
+    </w:p>
+    <w:p>
+      <w:pPr>
+        <w:spacing w:after="0" w:line="240" w:lineRule="auto"/>
+      </w:pPr>
+      <w:r>
+        <w:t xml:space="preserve">            using (var context = new NinjaContext())</w:t>
+      </w:r>
+    </w:p>
+    <w:p>
+      <w:pPr>
+        <w:spacing w:after="0" w:line="240" w:lineRule="auto"/>
+      </w:pPr>
+      <w:r>
+        <w:t xml:space="preserve">            {</w:t>
+      </w:r>
+    </w:p>
+    <w:p>
+      <w:pPr>
+        <w:spacing w:after="0" w:line="240" w:lineRule="auto"/>
+      </w:pPr>
+      <w:r>
+        <w:t xml:space="preserve">                context.Clans.Add(new Clan { ClanName = "Vermont Clan" });</w:t>
+      </w:r>
+    </w:p>
+    <w:p>
+      <w:pPr>
+        <w:spacing w:after="0" w:line="240" w:lineRule="auto"/>
+      </w:pPr>
+      <w:r>
+        <w:t xml:space="preserve">                var j = new Ninja</w:t>
+      </w:r>
+    </w:p>
+    <w:p>
+      <w:pPr>
+        <w:spacing w:after="0" w:line="240" w:lineRule="auto"/>
+      </w:pPr>
+      <w:r>
+        <w:t xml:space="preserve">                {</w:t>
+      </w:r>
+    </w:p>
+    <w:p>
+      <w:pPr>
+        <w:spacing w:after="0" w:line="240" w:lineRule="auto"/>
+      </w:pPr>
+      <w:r>
+        <w:t xml:space="preserve">                    Name = "JulieSan",</w:t>
+      </w:r>
+    </w:p>
+    <w:p>
+      <w:pPr>
+        <w:spacing w:after="0" w:line="240" w:lineRule="auto"/>
+      </w:pPr>
+      <w:r>
+        <w:t xml:space="preserve">                    ServedInOniwaban = false,</w:t>
+      </w:r>
+    </w:p>
+    <w:p>
+      <w:pPr>
+        <w:spacing w:after="0" w:line="240" w:lineRule="auto"/>
+      </w:pPr>
+      <w:r>
+        <w:t xml:space="preserve">                    DateOfBirth = new DateTime(1980, 1, 1),</w:t>
+      </w:r>
+    </w:p>
+    <w:p>
+      <w:pPr>
+        <w:spacing w:after="0" w:line="240" w:lineRule="auto"/>
+      </w:pPr>
+      <w:r>
+        <w:t xml:space="preserve">                    ClanId = 1</w:t>
+      </w:r>
+    </w:p>
+    <w:p>
+      <w:pPr>
+        <w:spacing w:after="0" w:line="240" w:lineRule="auto"/>
+      </w:pPr>
+      <w:r>
         <w:t xml:space="preserve">                };</w:t>
       </w:r>
     </w:p>
@@ -15503,7 +16825,7 @@
         <w:spacing w:after="0" w:line="240" w:lineRule="auto"/>
       </w:pPr>
       <w:r>
-        <w:t xml:space="preserve">                var spunk = new NinjaEquipment</w:t>
+        <w:t xml:space="preserve">                var s = new Ninja</w:t>
       </w:r>
     </w:p>
     <w:p>
@@ -15519,341 +16841,23 @@
         <w:spacing w:after="0" w:line="240" w:lineRule="auto"/>
       </w:pPr>
       <w:r>
-        <w:t xml:space="preserve">                    Name = "Spunk",</w:t>
-      </w:r>
-    </w:p>
-    <w:p>
-      <w:pPr>
-        <w:spacing w:after="0" w:line="240" w:lineRule="auto"/>
-      </w:pPr>
-      <w:r>
-        <w:t xml:space="preserve">                    Type = EquipmentType.Weapon</w:t>
-      </w:r>
-    </w:p>
-    <w:p>
-      <w:pPr>
-        <w:spacing w:after="0" w:line="240" w:lineRule="auto"/>
-      </w:pPr>
-      <w:r>
-        <w:t xml:space="preserve">                };</w:t>
-      </w:r>
-    </w:p>
-    <w:p>
-      <w:pPr>
-        <w:spacing w:after="0" w:line="240" w:lineRule="auto"/>
-      </w:pPr>
-    </w:p>
-    <w:p>
-      <w:pPr>
-        <w:spacing w:after="0" w:line="240" w:lineRule="auto"/>
-      </w:pPr>
-      <w:r>
-        <w:t xml:space="preserve">                ninja.EquipmentOwned.Add(muscles);</w:t>
-      </w:r>
-    </w:p>
-    <w:p>
-      <w:pPr>
-        <w:spacing w:after="0" w:line="240" w:lineRule="auto"/>
-      </w:pPr>
-      <w:r>
-        <w:t xml:space="preserve">                ninja.EquipmentOwned.Add(spunk);</w:t>
-      </w:r>
-    </w:p>
-    <w:p>
-      <w:pPr>
-        <w:spacing w:after="0" w:line="240" w:lineRule="auto"/>
-      </w:pPr>
-      <w:r>
-        <w:t xml:space="preserve">                context.Ninjas.Add(ninja);</w:t>
-      </w:r>
-    </w:p>
-    <w:p>
-      <w:pPr>
-        <w:spacing w:after="0" w:line="240" w:lineRule="auto"/>
-      </w:pPr>
-      <w:r>
-        <w:t xml:space="preserve">                context.SaveChanges();</w:t>
-      </w:r>
-    </w:p>
-    <w:p>
-      <w:pPr>
-        <w:spacing w:after="0" w:line="240" w:lineRule="auto"/>
-      </w:pPr>
-      <w:r>
-        <w:t xml:space="preserve">            }</w:t>
-      </w:r>
-    </w:p>
-    <w:p>
-      <w:pPr>
-        <w:spacing w:after="0" w:line="240" w:lineRule="auto"/>
-      </w:pPr>
-      <w:r>
-        <w:t xml:space="preserve">        }</w:t>
-      </w:r>
-    </w:p>
-    <w:p>
-      <w:pPr>
-        <w:spacing w:after="0" w:line="240" w:lineRule="auto"/>
-      </w:pPr>
-    </w:p>
-    <w:p>
-      <w:pPr>
-        <w:spacing w:after="0" w:line="240" w:lineRule="auto"/>
-      </w:pPr>
-      <w:r>
-        <w:t xml:space="preserve">        private static void SimpleNinjaGraphQuery()</w:t>
-      </w:r>
-    </w:p>
-    <w:p>
-      <w:pPr>
-        <w:spacing w:after="0" w:line="240" w:lineRule="auto"/>
-      </w:pPr>
-      <w:r>
-        <w:t xml:space="preserve">        {</w:t>
-      </w:r>
-    </w:p>
-    <w:p>
-      <w:pPr>
-        <w:spacing w:after="0" w:line="240" w:lineRule="auto"/>
-      </w:pPr>
-      <w:r>
-        <w:t xml:space="preserve">            using (var context = new NinjaContext())</w:t>
-      </w:r>
-    </w:p>
-    <w:p>
-      <w:pPr>
-        <w:spacing w:after="0" w:line="240" w:lineRule="auto"/>
-      </w:pPr>
-      <w:r>
-        <w:t xml:space="preserve">            {</w:t>
-      </w:r>
-    </w:p>
-    <w:p>
-      <w:pPr>
-        <w:spacing w:after="0" w:line="240" w:lineRule="auto"/>
-      </w:pPr>
-      <w:r>
-        <w:t xml:space="preserve">                context.Database.Log = Console.WriteLine;</w:t>
-      </w:r>
-    </w:p>
-    <w:p>
-      <w:pPr>
-        <w:spacing w:after="0" w:line="240" w:lineRule="auto"/>
-      </w:pPr>
-    </w:p>
-    <w:p>
-      <w:pPr>
-        <w:spacing w:after="0" w:line="240" w:lineRule="auto"/>
-      </w:pPr>
-      <w:r>
-        <w:t xml:space="preserve">                //var ninjas = context.Ninjas.Include(n =&gt; n.EquipmentOwned)</w:t>
-      </w:r>
-    </w:p>
-    <w:p>
-      <w:pPr>
-        <w:spacing w:after="0" w:line="240" w:lineRule="auto"/>
-      </w:pPr>
-      <w:r>
-        <w:t xml:space="preserve">                //    .FirstOrDefault(n =&gt; n.Name.StartsWith("Kacy"));</w:t>
-      </w:r>
-    </w:p>
-    <w:p>
-      <w:pPr>
-        <w:spacing w:after="0" w:line="240" w:lineRule="auto"/>
-      </w:pPr>
-    </w:p>
-    <w:p>
-      <w:pPr>
-        <w:spacing w:after="0" w:line="240" w:lineRule="auto"/>
-      </w:pPr>
-      <w:r>
-        <w:t xml:space="preserve">                var ninja = context.Ninjas</w:t>
-      </w:r>
-    </w:p>
-    <w:p>
-      <w:pPr>
-        <w:spacing w:after="0" w:line="240" w:lineRule="auto"/>
-      </w:pPr>
-      <w:r>
-        <w:t xml:space="preserve">                           .FirstOrDefault(n =&gt; n.Name.StartsWith("Kacy"));</w:t>
-      </w:r>
-    </w:p>
-    <w:p>
-      <w:pPr>
-        <w:spacing w:after="0" w:line="240" w:lineRule="auto"/>
-      </w:pPr>
-      <w:r>
-        <w:t xml:space="preserve">                Console.WriteLine("Ninja Retrieved:" + ninja.Name);</w:t>
-      </w:r>
-    </w:p>
-    <w:p>
-      <w:pPr>
-        <w:spacing w:after="0" w:line="240" w:lineRule="auto"/>
-      </w:pPr>
-      <w:r>
-        <w:t xml:space="preserve">                context.Entry(ninja).Collection(n =&gt; n.EquipmentOwned).Load();</w:t>
-      </w:r>
-    </w:p>
-    <w:p>
-      <w:pPr>
-        <w:spacing w:after="0" w:line="240" w:lineRule="auto"/>
-      </w:pPr>
-      <w:r>
-        <w:t xml:space="preserve">            }</w:t>
-      </w:r>
-    </w:p>
-    <w:p>
-      <w:pPr>
-        <w:spacing w:after="0" w:line="240" w:lineRule="auto"/>
-      </w:pPr>
-      <w:r>
-        <w:t xml:space="preserve">        }</w:t>
-      </w:r>
-    </w:p>
-    <w:p>
-      <w:pPr>
-        <w:spacing w:after="0" w:line="240" w:lineRule="auto"/>
-      </w:pPr>
-    </w:p>
-    <w:p>
-      <w:pPr>
-        <w:spacing w:after="0" w:line="240" w:lineRule="auto"/>
-      </w:pPr>
-      <w:r>
-        <w:t xml:space="preserve">        private static void ProjectionQuery()</w:t>
-      </w:r>
-    </w:p>
-    <w:p>
-      <w:pPr>
-        <w:spacing w:after="0" w:line="240" w:lineRule="auto"/>
-      </w:pPr>
-      <w:r>
-        <w:t xml:space="preserve">        {</w:t>
-      </w:r>
-    </w:p>
-    <w:p>
-      <w:pPr>
-        <w:spacing w:after="0" w:line="240" w:lineRule="auto"/>
-      </w:pPr>
-      <w:r>
-        <w:t xml:space="preserve">            using (var context = new NinjaContext())</w:t>
-      </w:r>
-    </w:p>
-    <w:p>
-      <w:pPr>
-        <w:spacing w:after="0" w:line="240" w:lineRule="auto"/>
-      </w:pPr>
-      <w:r>
-        <w:t xml:space="preserve">            {</w:t>
-      </w:r>
-    </w:p>
-    <w:p>
-      <w:pPr>
-        <w:spacing w:after="0" w:line="240" w:lineRule="auto"/>
-      </w:pPr>
-      <w:r>
-        <w:t xml:space="preserve">                context.Database.Log = Console.WriteLine;</w:t>
-      </w:r>
-    </w:p>
-    <w:p>
-      <w:pPr>
-        <w:spacing w:after="0" w:line="240" w:lineRule="auto"/>
-      </w:pPr>
-      <w:r>
-        <w:t xml:space="preserve">                var ninjas = context.Ninjas</w:t>
-      </w:r>
-    </w:p>
-    <w:p>
-      <w:pPr>
-        <w:spacing w:after="0" w:line="240" w:lineRule="auto"/>
-      </w:pPr>
-      <w:r>
-        <w:t xml:space="preserve">                    .Select(n =&gt; new { n.Name, n.DateOfBirth, n.EquipmentOwned })</w:t>
-      </w:r>
-    </w:p>
-    <w:p>
-      <w:pPr>
-        <w:spacing w:after="0" w:line="240" w:lineRule="auto"/>
-      </w:pPr>
-      <w:r>
-        <w:t xml:space="preserve">                    //.Where(n =&gt; n.DateOfBirth &gt; new DateTime(1984, 1, 1))</w:t>
-      </w:r>
-    </w:p>
-    <w:p>
-      <w:pPr>
-        <w:spacing w:after="0" w:line="240" w:lineRule="auto"/>
-      </w:pPr>
-      <w:r>
-        <w:t xml:space="preserve">                    .ToList();</w:t>
-      </w:r>
-    </w:p>
-    <w:p>
-      <w:pPr>
-        <w:spacing w:after="0" w:line="240" w:lineRule="auto"/>
-      </w:pPr>
-      <w:r>
-        <w:t xml:space="preserve">            }</w:t>
-      </w:r>
-    </w:p>
-    <w:p>
-      <w:pPr>
-        <w:spacing w:after="0" w:line="240" w:lineRule="auto"/>
-      </w:pPr>
-      <w:r>
-        <w:t xml:space="preserve">        }</w:t>
-      </w:r>
-    </w:p>
-    <w:p>
-      <w:pPr>
-        <w:spacing w:after="0" w:line="240" w:lineRule="auto"/>
-      </w:pPr>
-    </w:p>
-    <w:p>
-      <w:pPr>
-        <w:spacing w:after="0" w:line="240" w:lineRule="auto"/>
-      </w:pPr>
-      <w:r>
-        <w:t xml:space="preserve">        private static void ReseedDatabase()</w:t>
-      </w:r>
-    </w:p>
-    <w:p>
-      <w:pPr>
-        <w:spacing w:after="0" w:line="240" w:lineRule="auto"/>
-      </w:pPr>
-      <w:r>
-        <w:t xml:space="preserve">        {</w:t>
-      </w:r>
-    </w:p>
-    <w:p>
-      <w:pPr>
-        <w:spacing w:after="0" w:line="240" w:lineRule="auto"/>
-      </w:pPr>
-      <w:r>
-        <w:t xml:space="preserve">            Database.SetInitializer(new DropCreateDatabaseAlways&lt;NinjaContext&gt;());</w:t>
-      </w:r>
-    </w:p>
-    <w:p>
-      <w:pPr>
-        <w:spacing w:after="0" w:line="240" w:lineRule="auto"/>
-      </w:pPr>
-      <w:r>
-        <w:t xml:space="preserve">            using (var context = new NinjaContext())</w:t>
-      </w:r>
-    </w:p>
-    <w:p>
-      <w:pPr>
-        <w:spacing w:after="0" w:line="240" w:lineRule="auto"/>
-      </w:pPr>
-      <w:r>
-        <w:t xml:space="preserve">            {</w:t>
-      </w:r>
-    </w:p>
-    <w:p>
-      <w:pPr>
-        <w:spacing w:after="0" w:line="240" w:lineRule="auto"/>
-      </w:pPr>
-      <w:r>
-        <w:t xml:space="preserve">                context.Clans.Add(new Clan { ClanName = "Vermont Clan" });</w:t>
+        <w:t xml:space="preserve">                    Name = "SampsonSan",</w:t>
+      </w:r>
+    </w:p>
+    <w:p>
+      <w:pPr>
+        <w:spacing w:after="0" w:line="240" w:lineRule="auto"/>
+      </w:pPr>
+      <w:r>
+        <w:t xml:space="preserve">                    ServedInOniwaban = false,</w:t>
+      </w:r>
+    </w:p>
+    <w:p>
+      <w:pPr>
+        <w:spacing w:after="0" w:line="240" w:lineRule="auto"/>
+      </w:pPr>
+      <w:r>
+        <w:t xml:space="preserve">                    DateOfBirth = new DateTime(2008, 1, 28),</w:t>
       </w:r>
     </w:p>
     <w:p>
@@ -15862,102 +16866,6 @@
       </w:pPr>
       <w:r>
         <w:lastRenderedPageBreak/>
-        <w:t xml:space="preserve">                var j = new Ninja</w:t>
-      </w:r>
-    </w:p>
-    <w:p>
-      <w:pPr>
-        <w:spacing w:after="0" w:line="240" w:lineRule="auto"/>
-      </w:pPr>
-      <w:r>
-        <w:t xml:space="preserve">                {</w:t>
-      </w:r>
-    </w:p>
-    <w:p>
-      <w:pPr>
-        <w:spacing w:after="0" w:line="240" w:lineRule="auto"/>
-      </w:pPr>
-      <w:r>
-        <w:t xml:space="preserve">                    Name = "JulieSan",</w:t>
-      </w:r>
-    </w:p>
-    <w:p>
-      <w:pPr>
-        <w:spacing w:after="0" w:line="240" w:lineRule="auto"/>
-      </w:pPr>
-      <w:r>
-        <w:t xml:space="preserve">                    ServedInOniwaban = false,</w:t>
-      </w:r>
-    </w:p>
-    <w:p>
-      <w:pPr>
-        <w:spacing w:after="0" w:line="240" w:lineRule="auto"/>
-      </w:pPr>
-      <w:r>
-        <w:t xml:space="preserve">                    DateOfBirth = new DateTime(1980, 1, 1),</w:t>
-      </w:r>
-    </w:p>
-    <w:p>
-      <w:pPr>
-        <w:spacing w:after="0" w:line="240" w:lineRule="auto"/>
-      </w:pPr>
-      <w:r>
-        <w:t xml:space="preserve">                    ClanId = 1</w:t>
-      </w:r>
-    </w:p>
-    <w:p>
-      <w:pPr>
-        <w:spacing w:after="0" w:line="240" w:lineRule="auto"/>
-      </w:pPr>
-      <w:r>
-        <w:t xml:space="preserve">                };</w:t>
-      </w:r>
-    </w:p>
-    <w:p>
-      <w:pPr>
-        <w:spacing w:after="0" w:line="240" w:lineRule="auto"/>
-      </w:pPr>
-      <w:r>
-        <w:t xml:space="preserve">                var s = new Ninja</w:t>
-      </w:r>
-    </w:p>
-    <w:p>
-      <w:pPr>
-        <w:spacing w:after="0" w:line="240" w:lineRule="auto"/>
-      </w:pPr>
-      <w:r>
-        <w:t xml:space="preserve">                {</w:t>
-      </w:r>
-    </w:p>
-    <w:p>
-      <w:pPr>
-        <w:spacing w:after="0" w:line="240" w:lineRule="auto"/>
-      </w:pPr>
-      <w:r>
-        <w:t xml:space="preserve">                    Name = "SampsonSan",</w:t>
-      </w:r>
-    </w:p>
-    <w:p>
-      <w:pPr>
-        <w:spacing w:after="0" w:line="240" w:lineRule="auto"/>
-      </w:pPr>
-      <w:r>
-        <w:t xml:space="preserve">                    ServedInOniwaban = false,</w:t>
-      </w:r>
-    </w:p>
-    <w:p>
-      <w:pPr>
-        <w:spacing w:after="0" w:line="240" w:lineRule="auto"/>
-      </w:pPr>
-      <w:r>
-        <w:t xml:space="preserve">                    DateOfBirth = new DateTime(2008, 1, 28),</w:t>
-      </w:r>
-    </w:p>
-    <w:p>
-      <w:pPr>
-        <w:spacing w:after="0" w:line="240" w:lineRule="auto"/>
-      </w:pPr>
-      <w:r>
         <w:t xml:space="preserve">                    ClanId = 1</w:t>
       </w:r>
     </w:p>
@@ -16261,7 +17169,7 @@
       <w:rPr>
         <w:noProof/>
       </w:rPr>
-      <w:t>35</w:t>
+      <w:t>31</w:t>
     </w:r>
     <w:r>
       <w:fldChar w:fldCharType="end"/>
@@ -21184,6 +22092,119 @@
     </w:lvl>
   </w:abstractNum>
   <w:abstractNum w:abstractNumId="52">
+    <w:nsid w:val="4CF939DB"/>
+    <w:multiLevelType w:val="hybridMultilevel"/>
+    <w:tmpl w:val="9C3AD6D2"/>
+    <w:lvl w:ilvl="0" w:tplc="E550F3EE">
+      <w:start w:val="1"/>
+      <w:numFmt w:val="bullet"/>
+      <w:lvlText w:val=""/>
+      <w:lvlJc w:val="left"/>
+      <w:pPr>
+        <w:ind w:left="360" w:hanging="360"/>
+      </w:pPr>
+      <w:rPr>
+        <w:rFonts w:ascii="Symbol" w:hAnsi="Symbol" w:hint="default"/>
+      </w:rPr>
+    </w:lvl>
+    <w:lvl w:ilvl="1" w:tplc="BB1E1938">
+      <w:start w:val="1"/>
+      <w:numFmt w:val="bullet"/>
+      <w:lvlText w:val="o"/>
+      <w:lvlJc w:val="left"/>
+      <w:pPr>
+        <w:ind w:left="1080" w:hanging="360"/>
+      </w:pPr>
+      <w:rPr>
+        <w:rFonts w:ascii="Courier New" w:hAnsi="Courier New" w:hint="default"/>
+      </w:rPr>
+    </w:lvl>
+    <w:lvl w:ilvl="2" w:tplc="DDACCB00">
+      <w:start w:val="1"/>
+      <w:numFmt w:val="bullet"/>
+      <w:lvlText w:val=""/>
+      <w:lvlJc w:val="left"/>
+      <w:pPr>
+        <w:ind w:left="1800" w:hanging="360"/>
+      </w:pPr>
+      <w:rPr>
+        <w:rFonts w:ascii="Wingdings" w:hAnsi="Wingdings" w:hint="default"/>
+      </w:rPr>
+    </w:lvl>
+    <w:lvl w:ilvl="3" w:tplc="69E27F52">
+      <w:start w:val="1"/>
+      <w:numFmt w:val="bullet"/>
+      <w:lvlText w:val=""/>
+      <w:lvlJc w:val="left"/>
+      <w:pPr>
+        <w:ind w:left="2520" w:hanging="360"/>
+      </w:pPr>
+      <w:rPr>
+        <w:rFonts w:ascii="Symbol" w:hAnsi="Symbol" w:hint="default"/>
+      </w:rPr>
+    </w:lvl>
+    <w:lvl w:ilvl="4" w:tplc="F7D8D742">
+      <w:start w:val="1"/>
+      <w:numFmt w:val="bullet"/>
+      <w:lvlText w:val="o"/>
+      <w:lvlJc w:val="left"/>
+      <w:pPr>
+        <w:ind w:left="3240" w:hanging="360"/>
+      </w:pPr>
+      <w:rPr>
+        <w:rFonts w:ascii="Courier New" w:hAnsi="Courier New" w:hint="default"/>
+      </w:rPr>
+    </w:lvl>
+    <w:lvl w:ilvl="5" w:tplc="887EE1B4">
+      <w:start w:val="1"/>
+      <w:numFmt w:val="bullet"/>
+      <w:lvlText w:val=""/>
+      <w:lvlJc w:val="left"/>
+      <w:pPr>
+        <w:ind w:left="3960" w:hanging="360"/>
+      </w:pPr>
+      <w:rPr>
+        <w:rFonts w:ascii="Wingdings" w:hAnsi="Wingdings" w:hint="default"/>
+      </w:rPr>
+    </w:lvl>
+    <w:lvl w:ilvl="6" w:tplc="5C861140">
+      <w:start w:val="1"/>
+      <w:numFmt w:val="bullet"/>
+      <w:lvlText w:val=""/>
+      <w:lvlJc w:val="left"/>
+      <w:pPr>
+        <w:ind w:left="4680" w:hanging="360"/>
+      </w:pPr>
+      <w:rPr>
+        <w:rFonts w:ascii="Symbol" w:hAnsi="Symbol" w:hint="default"/>
+      </w:rPr>
+    </w:lvl>
+    <w:lvl w:ilvl="7" w:tplc="1B608260">
+      <w:start w:val="1"/>
+      <w:numFmt w:val="bullet"/>
+      <w:lvlText w:val="o"/>
+      <w:lvlJc w:val="left"/>
+      <w:pPr>
+        <w:ind w:left="5400" w:hanging="360"/>
+      </w:pPr>
+      <w:rPr>
+        <w:rFonts w:ascii="Courier New" w:hAnsi="Courier New" w:hint="default"/>
+      </w:rPr>
+    </w:lvl>
+    <w:lvl w:ilvl="8" w:tplc="3B72D73E">
+      <w:start w:val="1"/>
+      <w:numFmt w:val="bullet"/>
+      <w:lvlText w:val=""/>
+      <w:lvlJc w:val="left"/>
+      <w:pPr>
+        <w:ind w:left="6120" w:hanging="360"/>
+      </w:pPr>
+      <w:rPr>
+        <w:rFonts w:ascii="Wingdings" w:hAnsi="Wingdings" w:hint="default"/>
+      </w:rPr>
+    </w:lvl>
+  </w:abstractNum>
+  <w:abstractNum w:abstractNumId="53">
     <w:nsid w:val="4E263D6C"/>
     <w:multiLevelType w:val="multilevel"/>
     <w:tmpl w:val="2C283E50"/>
@@ -21261,7 +22282,7 @@
       </w:rPr>
     </w:lvl>
   </w:abstractNum>
-  <w:abstractNum w:abstractNumId="53">
+  <w:abstractNum w:abstractNumId="54">
     <w:nsid w:val="4F6F277B"/>
     <w:multiLevelType w:val="hybridMultilevel"/>
     <w:tmpl w:val="9F9818E0"/>
@@ -21374,7 +22395,7 @@
       </w:rPr>
     </w:lvl>
   </w:abstractNum>
-  <w:abstractNum w:abstractNumId="54">
+  <w:abstractNum w:abstractNumId="55">
     <w:nsid w:val="510F73D1"/>
     <w:multiLevelType w:val="multilevel"/>
     <w:tmpl w:val="DA8E2BCE"/>
@@ -21452,7 +22473,7 @@
       </w:rPr>
     </w:lvl>
   </w:abstractNum>
-  <w:abstractNum w:abstractNumId="55">
+  <w:abstractNum w:abstractNumId="56">
     <w:nsid w:val="51752B3A"/>
     <w:multiLevelType w:val="multilevel"/>
     <w:tmpl w:val="20F6F398"/>
@@ -21530,7 +22551,7 @@
       </w:rPr>
     </w:lvl>
   </w:abstractNum>
-  <w:abstractNum w:abstractNumId="56">
+  <w:abstractNum w:abstractNumId="57">
     <w:nsid w:val="518A5C8F"/>
     <w:multiLevelType w:val="multilevel"/>
     <w:tmpl w:val="239208D0"/>
@@ -21608,7 +22629,7 @@
       </w:rPr>
     </w:lvl>
   </w:abstractNum>
-  <w:abstractNum w:abstractNumId="57">
+  <w:abstractNum w:abstractNumId="58">
     <w:nsid w:val="53A7048B"/>
     <w:multiLevelType w:val="hybridMultilevel"/>
     <w:tmpl w:val="E81AD6C4"/>
@@ -21721,7 +22742,7 @@
       </w:rPr>
     </w:lvl>
   </w:abstractNum>
-  <w:abstractNum w:abstractNumId="58">
+  <w:abstractNum w:abstractNumId="59">
     <w:nsid w:val="540930DC"/>
     <w:multiLevelType w:val="multilevel"/>
     <w:tmpl w:val="6796672A"/>
@@ -21799,7 +22820,7 @@
       </w:rPr>
     </w:lvl>
   </w:abstractNum>
-  <w:abstractNum w:abstractNumId="59">
+  <w:abstractNum w:abstractNumId="60">
     <w:nsid w:val="54877713"/>
     <w:multiLevelType w:val="multilevel"/>
     <w:tmpl w:val="C65092B0"/>
@@ -21877,7 +22898,7 @@
       </w:rPr>
     </w:lvl>
   </w:abstractNum>
-  <w:abstractNum w:abstractNumId="60">
+  <w:abstractNum w:abstractNumId="61">
     <w:nsid w:val="56F005D4"/>
     <w:multiLevelType w:val="multilevel"/>
     <w:tmpl w:val="780E32BA"/>
@@ -21955,7 +22976,7 @@
       </w:rPr>
     </w:lvl>
   </w:abstractNum>
-  <w:abstractNum w:abstractNumId="61">
+  <w:abstractNum w:abstractNumId="62">
     <w:nsid w:val="56F11DAC"/>
     <w:multiLevelType w:val="multilevel"/>
     <w:tmpl w:val="01AA42E8"/>
@@ -22033,7 +23054,7 @@
       </w:rPr>
     </w:lvl>
   </w:abstractNum>
-  <w:abstractNum w:abstractNumId="62">
+  <w:abstractNum w:abstractNumId="63">
     <w:nsid w:val="58FB6BEB"/>
     <w:multiLevelType w:val="hybridMultilevel"/>
     <w:tmpl w:val="C76AE950"/>
@@ -22146,7 +23167,7 @@
       </w:rPr>
     </w:lvl>
   </w:abstractNum>
-  <w:abstractNum w:abstractNumId="63">
+  <w:abstractNum w:abstractNumId="64">
     <w:nsid w:val="5A1F1590"/>
     <w:multiLevelType w:val="hybridMultilevel"/>
     <w:tmpl w:val="B15CB49E"/>
@@ -22232,7 +23253,7 @@
       </w:pPr>
     </w:lvl>
   </w:abstractNum>
-  <w:abstractNum w:abstractNumId="64">
+  <w:abstractNum w:abstractNumId="65">
     <w:nsid w:val="5C270C32"/>
     <w:multiLevelType w:val="hybridMultilevel"/>
     <w:tmpl w:val="0B5AEC42"/>
@@ -22345,7 +23366,7 @@
       </w:rPr>
     </w:lvl>
   </w:abstractNum>
-  <w:abstractNum w:abstractNumId="65">
+  <w:abstractNum w:abstractNumId="66">
     <w:nsid w:val="5CC1169E"/>
     <w:multiLevelType w:val="hybridMultilevel"/>
     <w:tmpl w:val="F88477D4"/>
@@ -22458,7 +23479,7 @@
       </w:rPr>
     </w:lvl>
   </w:abstractNum>
-  <w:abstractNum w:abstractNumId="66">
+  <w:abstractNum w:abstractNumId="67">
     <w:nsid w:val="5CEE5135"/>
     <w:multiLevelType w:val="multilevel"/>
     <w:tmpl w:val="686C6F6E"/>
@@ -22536,7 +23557,120 @@
       </w:rPr>
     </w:lvl>
   </w:abstractNum>
-  <w:abstractNum w:abstractNumId="67">
+  <w:abstractNum w:abstractNumId="68">
+    <w:nsid w:val="5CFD16CD"/>
+    <w:multiLevelType w:val="hybridMultilevel"/>
+    <w:tmpl w:val="D9623186"/>
+    <w:lvl w:ilvl="0" w:tplc="49129174">
+      <w:start w:val="1"/>
+      <w:numFmt w:val="decimal"/>
+      <w:lvlText w:val="%1."/>
+      <w:lvlJc w:val="left"/>
+      <w:pPr>
+        <w:ind w:left="360" w:hanging="360"/>
+      </w:pPr>
+      <w:rPr>
+        <w:rFonts w:hint="default"/>
+      </w:rPr>
+    </w:lvl>
+    <w:lvl w:ilvl="1" w:tplc="922ADB84">
+      <w:start w:val="1"/>
+      <w:numFmt w:val="bullet"/>
+      <w:lvlText w:val="o"/>
+      <w:lvlJc w:val="left"/>
+      <w:pPr>
+        <w:ind w:left="1080" w:hanging="360"/>
+      </w:pPr>
+      <w:rPr>
+        <w:rFonts w:ascii="Courier New" w:hAnsi="Courier New" w:hint="default"/>
+      </w:rPr>
+    </w:lvl>
+    <w:lvl w:ilvl="2" w:tplc="D2D83B14">
+      <w:start w:val="1"/>
+      <w:numFmt w:val="bullet"/>
+      <w:lvlText w:val=""/>
+      <w:lvlJc w:val="left"/>
+      <w:pPr>
+        <w:ind w:left="1800" w:hanging="360"/>
+      </w:pPr>
+      <w:rPr>
+        <w:rFonts w:ascii="Wingdings" w:hAnsi="Wingdings" w:hint="default"/>
+      </w:rPr>
+    </w:lvl>
+    <w:lvl w:ilvl="3" w:tplc="01A69A0E">
+      <w:start w:val="1"/>
+      <w:numFmt w:val="bullet"/>
+      <w:lvlText w:val=""/>
+      <w:lvlJc w:val="left"/>
+      <w:pPr>
+        <w:ind w:left="2520" w:hanging="360"/>
+      </w:pPr>
+      <w:rPr>
+        <w:rFonts w:ascii="Symbol" w:hAnsi="Symbol" w:hint="default"/>
+      </w:rPr>
+    </w:lvl>
+    <w:lvl w:ilvl="4" w:tplc="B30E93C0">
+      <w:start w:val="1"/>
+      <w:numFmt w:val="bullet"/>
+      <w:lvlText w:val="o"/>
+      <w:lvlJc w:val="left"/>
+      <w:pPr>
+        <w:ind w:left="3240" w:hanging="360"/>
+      </w:pPr>
+      <w:rPr>
+        <w:rFonts w:ascii="Courier New" w:hAnsi="Courier New" w:hint="default"/>
+      </w:rPr>
+    </w:lvl>
+    <w:lvl w:ilvl="5" w:tplc="9D9C0544">
+      <w:start w:val="1"/>
+      <w:numFmt w:val="bullet"/>
+      <w:lvlText w:val=""/>
+      <w:lvlJc w:val="left"/>
+      <w:pPr>
+        <w:ind w:left="3960" w:hanging="360"/>
+      </w:pPr>
+      <w:rPr>
+        <w:rFonts w:ascii="Wingdings" w:hAnsi="Wingdings" w:hint="default"/>
+      </w:rPr>
+    </w:lvl>
+    <w:lvl w:ilvl="6" w:tplc="40EE50B2">
+      <w:start w:val="1"/>
+      <w:numFmt w:val="bullet"/>
+      <w:lvlText w:val=""/>
+      <w:lvlJc w:val="left"/>
+      <w:pPr>
+        <w:ind w:left="4680" w:hanging="360"/>
+      </w:pPr>
+      <w:rPr>
+        <w:rFonts w:ascii="Symbol" w:hAnsi="Symbol" w:hint="default"/>
+      </w:rPr>
+    </w:lvl>
+    <w:lvl w:ilvl="7" w:tplc="0B203452">
+      <w:start w:val="1"/>
+      <w:numFmt w:val="bullet"/>
+      <w:lvlText w:val="o"/>
+      <w:lvlJc w:val="left"/>
+      <w:pPr>
+        <w:ind w:left="5400" w:hanging="360"/>
+      </w:pPr>
+      <w:rPr>
+        <w:rFonts w:ascii="Courier New" w:hAnsi="Courier New" w:hint="default"/>
+      </w:rPr>
+    </w:lvl>
+    <w:lvl w:ilvl="8" w:tplc="AAC2479C">
+      <w:start w:val="1"/>
+      <w:numFmt w:val="bullet"/>
+      <w:lvlText w:val=""/>
+      <w:lvlJc w:val="left"/>
+      <w:pPr>
+        <w:ind w:left="6120" w:hanging="360"/>
+      </w:pPr>
+      <w:rPr>
+        <w:rFonts w:ascii="Wingdings" w:hAnsi="Wingdings" w:hint="default"/>
+      </w:rPr>
+    </w:lvl>
+  </w:abstractNum>
+  <w:abstractNum w:abstractNumId="69">
     <w:nsid w:val="5D8759CA"/>
     <w:multiLevelType w:val="hybridMultilevel"/>
     <w:tmpl w:val="C5946936"/>
@@ -22649,7 +23783,7 @@
       </w:rPr>
     </w:lvl>
   </w:abstractNum>
-  <w:abstractNum w:abstractNumId="68">
+  <w:abstractNum w:abstractNumId="70">
     <w:nsid w:val="63C67E9C"/>
     <w:multiLevelType w:val="hybridMultilevel"/>
     <w:tmpl w:val="0F42A9DC"/>
@@ -22762,7 +23896,7 @@
       </w:rPr>
     </w:lvl>
   </w:abstractNum>
-  <w:abstractNum w:abstractNumId="69">
+  <w:abstractNum w:abstractNumId="71">
     <w:nsid w:val="64FB4430"/>
     <w:multiLevelType w:val="hybridMultilevel"/>
     <w:tmpl w:val="634AAD06"/>
@@ -22875,7 +24009,7 @@
       </w:rPr>
     </w:lvl>
   </w:abstractNum>
-  <w:abstractNum w:abstractNumId="70">
+  <w:abstractNum w:abstractNumId="72">
     <w:nsid w:val="6DE954E8"/>
     <w:multiLevelType w:val="multilevel"/>
     <w:tmpl w:val="2CE24F84"/>
@@ -22953,7 +24087,7 @@
       </w:rPr>
     </w:lvl>
   </w:abstractNum>
-  <w:abstractNum w:abstractNumId="71">
+  <w:abstractNum w:abstractNumId="73">
     <w:nsid w:val="6F2B0686"/>
     <w:multiLevelType w:val="multilevel"/>
     <w:tmpl w:val="0744FDF4"/>
@@ -23031,7 +24165,7 @@
       </w:rPr>
     </w:lvl>
   </w:abstractNum>
-  <w:abstractNum w:abstractNumId="72">
+  <w:abstractNum w:abstractNumId="74">
     <w:nsid w:val="71FE6C33"/>
     <w:multiLevelType w:val="multilevel"/>
     <w:tmpl w:val="3FCC025A"/>
@@ -23109,7 +24243,7 @@
       </w:rPr>
     </w:lvl>
   </w:abstractNum>
-  <w:abstractNum w:abstractNumId="73">
+  <w:abstractNum w:abstractNumId="75">
     <w:nsid w:val="738A4598"/>
     <w:multiLevelType w:val="hybridMultilevel"/>
     <w:tmpl w:val="34146306"/>
@@ -23222,7 +24356,7 @@
       </w:rPr>
     </w:lvl>
   </w:abstractNum>
-  <w:abstractNum w:abstractNumId="74">
+  <w:abstractNum w:abstractNumId="76">
     <w:nsid w:val="74292581"/>
     <w:multiLevelType w:val="multilevel"/>
     <w:tmpl w:val="12CEC828"/>
@@ -23300,7 +24434,7 @@
       </w:rPr>
     </w:lvl>
   </w:abstractNum>
-  <w:abstractNum w:abstractNumId="75">
+  <w:abstractNum w:abstractNumId="77">
     <w:nsid w:val="767650FC"/>
     <w:multiLevelType w:val="hybridMultilevel"/>
     <w:tmpl w:val="2A5680DC"/>
@@ -23413,7 +24547,7 @@
       </w:rPr>
     </w:lvl>
   </w:abstractNum>
-  <w:abstractNum w:abstractNumId="76">
+  <w:abstractNum w:abstractNumId="78">
     <w:nsid w:val="77972910"/>
     <w:multiLevelType w:val="hybridMultilevel"/>
     <w:tmpl w:val="825449CA"/>
@@ -23526,7 +24660,7 @@
       </w:rPr>
     </w:lvl>
   </w:abstractNum>
-  <w:abstractNum w:abstractNumId="77">
+  <w:abstractNum w:abstractNumId="79">
     <w:nsid w:val="79755DEF"/>
     <w:multiLevelType w:val="multilevel"/>
     <w:tmpl w:val="C91CEEF2"/>
@@ -23604,7 +24738,7 @@
       </w:rPr>
     </w:lvl>
   </w:abstractNum>
-  <w:abstractNum w:abstractNumId="78">
+  <w:abstractNum w:abstractNumId="80">
     <w:nsid w:val="7D5F7958"/>
     <w:multiLevelType w:val="hybridMultilevel"/>
     <w:tmpl w:val="F9340194"/>
@@ -23717,7 +24851,7 @@
       </w:rPr>
     </w:lvl>
   </w:abstractNum>
-  <w:abstractNum w:abstractNumId="79">
+  <w:abstractNum w:abstractNumId="81">
     <w:nsid w:val="7DB1375F"/>
     <w:multiLevelType w:val="hybridMultilevel"/>
     <w:tmpl w:val="DAFC730E"/>
@@ -23830,7 +24964,7 @@
       </w:rPr>
     </w:lvl>
   </w:abstractNum>
-  <w:abstractNum w:abstractNumId="80">
+  <w:abstractNum w:abstractNumId="82">
     <w:nsid w:val="7E1827A9"/>
     <w:multiLevelType w:val="multilevel"/>
     <w:tmpl w:val="5030A484"/>
@@ -23908,7 +25042,7 @@
       </w:rPr>
     </w:lvl>
   </w:abstractNum>
-  <w:abstractNum w:abstractNumId="81">
+  <w:abstractNum w:abstractNumId="83">
     <w:nsid w:val="7EEF6806"/>
     <w:multiLevelType w:val="hybridMultilevel"/>
     <w:tmpl w:val="129C5906"/>
@@ -24028,16 +25162,16 @@
     <w:abstractNumId w:val="41"/>
   </w:num>
   <w:num w:numId="3">
-    <w:abstractNumId w:val="71"/>
+    <w:abstractNumId w:val="73"/>
   </w:num>
   <w:num w:numId="4">
     <w:abstractNumId w:val="17"/>
   </w:num>
   <w:num w:numId="5">
-    <w:abstractNumId w:val="55"/>
+    <w:abstractNumId w:val="56"/>
   </w:num>
   <w:num w:numId="6">
-    <w:abstractNumId w:val="61"/>
+    <w:abstractNumId w:val="62"/>
   </w:num>
   <w:num w:numId="7">
     <w:abstractNumId w:val="14"/>
@@ -24046,31 +25180,31 @@
     <w:abstractNumId w:val="51"/>
   </w:num>
   <w:num w:numId="9">
-    <w:abstractNumId w:val="56"/>
+    <w:abstractNumId w:val="57"/>
   </w:num>
   <w:num w:numId="10">
     <w:abstractNumId w:val="25"/>
   </w:num>
   <w:num w:numId="11">
-    <w:abstractNumId w:val="66"/>
+    <w:abstractNumId w:val="67"/>
   </w:num>
   <w:num w:numId="12">
     <w:abstractNumId w:val="22"/>
   </w:num>
   <w:num w:numId="13">
-    <w:abstractNumId w:val="58"/>
+    <w:abstractNumId w:val="59"/>
   </w:num>
   <w:num w:numId="14">
     <w:abstractNumId w:val="20"/>
   </w:num>
   <w:num w:numId="15">
-    <w:abstractNumId w:val="80"/>
+    <w:abstractNumId w:val="82"/>
   </w:num>
   <w:num w:numId="16">
     <w:abstractNumId w:val="7"/>
   </w:num>
   <w:num w:numId="17">
-    <w:abstractNumId w:val="59"/>
+    <w:abstractNumId w:val="60"/>
   </w:num>
   <w:num w:numId="18">
     <w:abstractNumId w:val="5"/>
@@ -24082,10 +25216,10 @@
     <w:abstractNumId w:val="18"/>
   </w:num>
   <w:num w:numId="21">
-    <w:abstractNumId w:val="54"/>
+    <w:abstractNumId w:val="55"/>
   </w:num>
   <w:num w:numId="22">
-    <w:abstractNumId w:val="77"/>
+    <w:abstractNumId w:val="79"/>
   </w:num>
   <w:num w:numId="23">
     <w:abstractNumId w:val="35"/>
@@ -24106,10 +25240,10 @@
     <w:abstractNumId w:val="34"/>
   </w:num>
   <w:num w:numId="29">
-    <w:abstractNumId w:val="52"/>
+    <w:abstractNumId w:val="53"/>
   </w:num>
   <w:num w:numId="30">
-    <w:abstractNumId w:val="74"/>
+    <w:abstractNumId w:val="76"/>
   </w:num>
   <w:num w:numId="31">
     <w:abstractNumId w:val="29"/>
@@ -24121,10 +25255,10 @@
     <w:abstractNumId w:val="49"/>
   </w:num>
   <w:num w:numId="34">
-    <w:abstractNumId w:val="72"/>
+    <w:abstractNumId w:val="74"/>
   </w:num>
   <w:num w:numId="35">
-    <w:abstractNumId w:val="60"/>
+    <w:abstractNumId w:val="61"/>
   </w:num>
   <w:num w:numId="36">
     <w:abstractNumId w:val="47"/>
@@ -24133,7 +25267,7 @@
     <w:abstractNumId w:val="9"/>
   </w:num>
   <w:num w:numId="38">
-    <w:abstractNumId w:val="70"/>
+    <w:abstractNumId w:val="72"/>
   </w:num>
   <w:num w:numId="39">
     <w:abstractNumId w:val="11"/>
@@ -24172,13 +25306,13 @@
     <w:abstractNumId w:val="45"/>
   </w:num>
   <w:num w:numId="51">
-    <w:abstractNumId w:val="64"/>
+    <w:abstractNumId w:val="65"/>
   </w:num>
   <w:num w:numId="52">
     <w:abstractNumId w:val="50"/>
   </w:num>
   <w:num w:numId="53">
-    <w:abstractNumId w:val="67"/>
+    <w:abstractNumId w:val="69"/>
   </w:num>
   <w:num w:numId="54">
     <w:abstractNumId w:val="23"/>
@@ -24190,22 +25324,22 @@
     <w:abstractNumId w:val="42"/>
   </w:num>
   <w:num w:numId="57">
-    <w:abstractNumId w:val="62"/>
+    <w:abstractNumId w:val="63"/>
   </w:num>
   <w:num w:numId="58">
-    <w:abstractNumId w:val="73"/>
+    <w:abstractNumId w:val="75"/>
   </w:num>
   <w:num w:numId="59">
     <w:abstractNumId w:val="3"/>
   </w:num>
   <w:num w:numId="60">
-    <w:abstractNumId w:val="63"/>
+    <w:abstractNumId w:val="64"/>
   </w:num>
   <w:num w:numId="61">
     <w:abstractNumId w:val="21"/>
   </w:num>
   <w:num w:numId="62">
-    <w:abstractNumId w:val="65"/>
+    <w:abstractNumId w:val="66"/>
   </w:num>
   <w:num w:numId="63">
     <w:abstractNumId w:val="6"/>
@@ -24220,13 +25354,13 @@
     <w:abstractNumId w:val="39"/>
   </w:num>
   <w:num w:numId="67">
-    <w:abstractNumId w:val="68"/>
+    <w:abstractNumId w:val="70"/>
   </w:num>
   <w:num w:numId="68">
-    <w:abstractNumId w:val="79"/>
+    <w:abstractNumId w:val="81"/>
   </w:num>
   <w:num w:numId="69">
-    <w:abstractNumId w:val="57"/>
+    <w:abstractNumId w:val="58"/>
   </w:num>
   <w:num w:numId="70">
     <w:abstractNumId w:val="15"/>
@@ -24250,22 +25384,28 @@
     <w:abstractNumId w:val="44"/>
   </w:num>
   <w:num w:numId="77">
-    <w:abstractNumId w:val="81"/>
+    <w:abstractNumId w:val="83"/>
   </w:num>
   <w:num w:numId="78">
-    <w:abstractNumId w:val="53"/>
+    <w:abstractNumId w:val="54"/>
   </w:num>
   <w:num w:numId="79">
-    <w:abstractNumId w:val="75"/>
+    <w:abstractNumId w:val="77"/>
   </w:num>
   <w:num w:numId="80">
-    <w:abstractNumId w:val="76"/>
+    <w:abstractNumId w:val="78"/>
   </w:num>
   <w:num w:numId="81">
-    <w:abstractNumId w:val="69"/>
+    <w:abstractNumId w:val="71"/>
   </w:num>
   <w:num w:numId="82">
-    <w:abstractNumId w:val="78"/>
+    <w:abstractNumId w:val="80"/>
+  </w:num>
+  <w:num w:numId="83">
+    <w:abstractNumId w:val="52"/>
+  </w:num>
+  <w:num w:numId="84">
+    <w:abstractNumId w:val="68"/>
   </w:num>
   <w:numIdMacAtCleanup w:val="79"/>
 </w:numbering>
@@ -24647,6 +25787,7 @@
   <w:style w:type="character" w:default="1" w:styleId="DefaultParagraphFont">
     <w:name w:val="Default Paragraph Font"/>
     <w:uiPriority w:val="1"/>
+    <w:semiHidden/>
     <w:unhideWhenUsed/>
   </w:style>
   <w:style w:type="table" w:default="1" w:styleId="TableNormal">
@@ -26113,6 +27254,7 @@
   <w:style w:type="character" w:default="1" w:styleId="DefaultParagraphFont">
     <w:name w:val="Default Paragraph Font"/>
     <w:uiPriority w:val="1"/>
+    <w:semiHidden/>
     <w:unhideWhenUsed/>
   </w:style>
   <w:style w:type="table" w:default="1" w:styleId="TableNormal">
@@ -27493,7 +28635,7 @@
 </file>
 
 <file path=customXml/itemProps1.xml><?xml version="1.0" encoding="utf-8"?>
-<ds:datastoreItem xmlns:ds="http://schemas.openxmlformats.org/officeDocument/2006/customXml" ds:itemID="{75D847BD-7957-46CA-899A-4F82337B1ABD}">
+<ds:datastoreItem xmlns:ds="http://schemas.openxmlformats.org/officeDocument/2006/customXml" ds:itemID="{6541C8F0-9C43-4827-AC1E-B8BCB00AF3E6}">
   <ds:schemaRefs>
     <ds:schemaRef ds:uri="http://schemas.openxmlformats.org/officeDocument/2006/bibliography"/>
   </ds:schemaRefs>

</xml_diff>

<commit_message>
Change the document "EntityFramework6_GettingStarted".  Add descriptions of the steps taken to add Entity Framework to a Windows-Forms application.  The steps described in this revision deal with creating a database via code-first migration, populating the database, and using Entity Framework code to supplant in-memory data with records retrieved from the database.
</commit_message>
<xml_diff>
--- a/EntityFramework6_GettingStarted/EntityFramework6_GettingStarted.docx
+++ b/EntityFramework6_GettingStarted/EntityFramework6_GettingStarted.docx
@@ -894,52 +894,80 @@
           </w:p>
         </w:tc>
       </w:tr>
+      <w:tr>
+        <w:trPr>
+          <w:trHeight w:val="360"/>
+        </w:trPr>
+        <w:tc>
+          <w:tcPr>
+            <w:tcW w:w="4788" w:type="dxa"/>
+            <w:tcMar>
+              <w:top w:w="0" w:type="dxa"/>
+              <w:left w:w="108" w:type="dxa"/>
+              <w:bottom w:w="0" w:type="dxa"/>
+              <w:right w:w="108" w:type="dxa"/>
+            </w:tcMar>
+          </w:tcPr>
+          <w:p>
+            <w:pPr>
+              <w:spacing w:after="0"/>
+            </w:pPr>
+            <w:hyperlink w:anchor="_Appendix_I:_Program.cs_6" w:history="1">
+              <w:r>
+                <w:rPr>
+                  <w:rStyle w:val="Hyperlink"/>
+                </w:rPr>
+                <w:t>Appendix I: Program.cs – Contains EF Methods for Interacting with Data</w:t>
+              </w:r>
+              <w:bookmarkStart w:id="0" w:name="_Overview_-_Introduction_1"/>
+              <w:bookmarkEnd w:id="0"/>
+            </w:hyperlink>
+          </w:p>
+        </w:tc>
+        <w:tc>
+          <w:tcPr>
+            <w:tcW w:w="4789" w:type="dxa"/>
+            <w:tcMar>
+              <w:top w:w="0" w:type="dxa"/>
+              <w:left w:w="108" w:type="dxa"/>
+              <w:bottom w:w="0" w:type="dxa"/>
+              <w:right w:w="108" w:type="dxa"/>
+            </w:tcMar>
+          </w:tcPr>
+          <w:p>
+            <w:hyperlink w:anchor="_Appendix_II:_" w:history="1">
+              <w:r>
+                <w:rPr>
+                  <w:rStyle w:val="Hyperlink"/>
+                </w:rPr>
+                <w:t xml:space="preserve">Appendix II:  Concise Summary of Steps Taken to Introduce Entity Framework to a </w:t>
+              </w:r>
+              <w:r>
+                <w:rPr>
+                  <w:rStyle w:val="Hyperlink"/>
+                </w:rPr>
+                <w:t xml:space="preserve">Windows-Forms </w:t>
+              </w:r>
+              <w:r>
+                <w:rPr>
+                  <w:rStyle w:val="Hyperlink"/>
+                </w:rPr>
+                <w:t>Program</w:t>
+              </w:r>
+            </w:hyperlink>
+          </w:p>
+        </w:tc>
+      </w:tr>
     </w:tbl>
-    <w:bookmarkStart w:id="0" w:name="_Overview_-_Introduction"/>
-    <w:bookmarkEnd w:id="0"/>
-    <w:p>
-      <w:pPr>
-        <w:spacing w:before="200"/>
+    <w:p>
+      <w:pPr>
+        <w:pStyle w:val="Heading2"/>
         <w:rPr>
           <w:rStyle w:val="Hyperlink"/>
         </w:rPr>
       </w:pPr>
-      <w:r>
-        <w:fldChar w:fldCharType="begin"/>
-      </w:r>
-      <w:r>
-        <w:instrText xml:space="preserve"> HYPERLINK  \l "_Appendix_I:_Program.cs_5" </w:instrText>
-      </w:r>
-      <w:r>
-        <w:fldChar w:fldCharType="separate"/>
-      </w:r>
-      <w:r>
-        <w:rPr>
-          <w:rStyle w:val="Hyperlink"/>
-        </w:rPr>
-        <w:t>Appendix I: Program.cs – Contains EF Methods for Interacting with Data</w:t>
-      </w:r>
-    </w:p>
-    <w:bookmarkStart w:id="1" w:name="_Overview_-_Introduction_1"/>
-    <w:bookmarkEnd w:id="1"/>
-    <w:p>
-      <w:pPr>
-        <w:pStyle w:val="Heading2"/>
-        <w:rPr>
-          <w:rStyle w:val="Hyperlink"/>
-        </w:rPr>
-      </w:pPr>
-      <w:r>
-        <w:rPr>
-          <w:rFonts w:asciiTheme="minorHAnsi" w:eastAsiaTheme="minorHAnsi" w:hAnsiTheme="minorHAnsi" w:cstheme="minorBidi"/>
-          <w:b w:val="0"/>
-          <w:bCs w:val="0"/>
-          <w:color w:val="auto"/>
-          <w:sz w:val="22"/>
-          <w:szCs w:val="22"/>
-        </w:rPr>
-        <w:fldChar w:fldCharType="end"/>
-      </w:r>
+      <w:bookmarkStart w:id="1" w:name="_Overview_-_Introduction"/>
+      <w:bookmarkEnd w:id="1"/>
       <w:r>
         <w:t>Overview - Introduction</w:t>
       </w:r>
@@ -960,6 +988,7 @@
         <w:ind w:left="720"/>
       </w:pPr>
       <w:r>
+        <w:lastRenderedPageBreak/>
         <w:t xml:space="preserve">In contrast to the instructor of this course, the Pluralsight instructor for the course “ASP.NET MVC 5 Fundamentals” makes the point that ASP.NET Version 4.x (in the .NET Framework camp) is not obsolescent.  </w:t>
       </w:r>
       <w:r>
@@ -983,15 +1012,7 @@
           <w:rFonts w:ascii="Calibri" w:eastAsia="Calibri" w:hAnsi="Calibri" w:cs="Calibri"/>
           <w:color w:val="000000" w:themeColor="text1"/>
         </w:rPr>
-        <w:t xml:space="preserve">.  By contrast, he </w:t>
-      </w:r>
-      <w:r>
-        <w:rPr>
-          <w:rFonts w:ascii="Calibri" w:eastAsia="Calibri" w:hAnsi="Calibri" w:cs="Calibri"/>
-          <w:color w:val="000000" w:themeColor="text1"/>
-        </w:rPr>
-        <w:lastRenderedPageBreak/>
-        <w:t>says, ASP.NET Core is well suited to developers who need to develop on macOS or Linux, whereas ASP.NET version 4.x provides the full .NET framework which includes Windows Communication Foundation (WCF), WebAPI, Web Pages, and others.</w:t>
+        <w:t>.  By contrast, he says, ASP.NET Core is well suited to developers who need to develop on macOS or Linux, whereas ASP.NET version 4.x provides the full .NET framework which includes Windows Communication Foundation (WCF), WebAPI, Web Pages, and others.</w:t>
       </w:r>
     </w:p>
     <w:p>
@@ -1277,6 +1298,7 @@
         <w:spacing w:after="0"/>
       </w:pPr>
       <w:r>
+        <w:lastRenderedPageBreak/>
         <w:t>and</w:t>
       </w:r>
     </w:p>
@@ -1305,7 +1327,6 @@
           <w:color w:val="4F81BD" w:themeColor="accent1"/>
           <w:u w:val="none"/>
         </w:rPr>
-        <w:lastRenderedPageBreak/>
         <w:t>High Level Look at How EF Works</w:t>
       </w:r>
     </w:p>
@@ -1714,6 +1735,7 @@
           <w:color w:val="auto"/>
           <w:u w:val="none"/>
         </w:rPr>
+        <w:lastRenderedPageBreak/>
         <w:t xml:space="preserve">If you start by using the Visual Studio designer, you can translate this into a database.  But (if I understand the Pluralsight instructor correctly), you </w:t>
       </w:r>
       <w:r>
@@ -1747,7 +1769,6 @@
           <w:color w:val="auto"/>
           <w:u w:val="none"/>
         </w:rPr>
-        <w:lastRenderedPageBreak/>
         <w:t>The most popular approach is to start with C# code.  This approach permits database migration.  It would employ tools to build Transaction SQL, which can be used by the Database Administrator to update the database while preserving the existing data.</w:t>
       </w:r>
     </w:p>
@@ -2391,6 +2412,7 @@
         </w:numPr>
       </w:pPr>
       <w:r>
+        <w:lastRenderedPageBreak/>
         <w:t>Prepare a folder in which to work</w:t>
       </w:r>
       <w:r>
@@ -2406,7 +2428,6 @@
         </w:numPr>
       </w:pPr>
       <w:r>
-        <w:lastRenderedPageBreak/>
         <w:t xml:space="preserve">Start Visual Studio.  Choose the template “Class Library (.NET Framework)”; select </w:t>
       </w:r>
       <w:r>
@@ -2817,6 +2838,7 @@
         <w:ind w:left="720"/>
       </w:pPr>
       <w:r>
+        <w:lastRenderedPageBreak/>
         <w:t>}</w:t>
       </w:r>
     </w:p>
@@ -2835,7 +2857,6 @@
         <w:ind w:left="720"/>
       </w:pPr>
       <w:r>
-        <w:lastRenderedPageBreak/>
         <w:t>{</w:t>
       </w:r>
     </w:p>
@@ -3313,6 +3334,7 @@
         <w:spacing w:after="0"/>
       </w:pPr>
       <w:r>
+        <w:lastRenderedPageBreak/>
         <w:t xml:space="preserve">Take another look at Classes.cs.  Notice the red squiggly line under EquipmentType.  The reason for this is that </w:t>
       </w:r>
       <w:r>
@@ -3351,11 +3373,7 @@
         <w:t xml:space="preserve"> modules are</w:t>
       </w:r>
       <w:r>
-        <w:t xml:space="preserve"> NinjaDomain.Classes.Enums.  To resolve </w:t>
-      </w:r>
-      <w:r>
-        <w:lastRenderedPageBreak/>
-        <w:t xml:space="preserve">this remove “.Enums” from the </w:t>
+        <w:t xml:space="preserve"> NinjaDomain.Classes.Enums.  To resolve this remove “.Enums” from the </w:t>
       </w:r>
       <w:r>
         <w:rPr>
@@ -3805,6 +3823,7 @@
         <w:spacing w:after="0"/>
       </w:pPr>
       <w:r>
+        <w:lastRenderedPageBreak/>
         <w:t>Visual Studio performs the installation, and you should see notes in Visual Studio’s output window.</w:t>
       </w:r>
     </w:p>
@@ -3818,7 +3837,6 @@
         <w:spacing w:after="0"/>
       </w:pPr>
       <w:r>
-        <w:lastRenderedPageBreak/>
         <w:t>You can confirm that Entity Framework is installed by expanding the node NinjaDomain.DataModel</w:t>
       </w:r>
       <w:r>
@@ -4165,6 +4183,7 @@
         </w:numPr>
       </w:pPr>
       <w:r>
+        <w:lastRenderedPageBreak/>
         <w:t xml:space="preserve">Open the pull-down menu </w:t>
       </w:r>
       <w:r>
@@ -4204,7 +4223,6 @@
         </w:numPr>
       </w:pPr>
       <w:r>
-        <w:lastRenderedPageBreak/>
         <w:t xml:space="preserve">Click </w:t>
       </w:r>
       <w:r>
@@ -4417,7 +4435,13 @@
     </w:p>
     <w:p>
       <w:r>
-        <w:t xml:space="preserve">Examine – in the domain classes (Classes.cs) - the properties that link Clan with Ninja and Ninja with Ninja Equipment.  If you look closely you will note that they are not done in the same way; the Ninja class has both a Clan property and a ClanId property.  (ClanId translates into a </w:t>
+        <w:t>Examine – in the domain classes (Classes.cs) - the properties that link Clan with Ninja and Ninja with Ninja Equipment.  If you look closely</w:t>
+      </w:r>
+      <w:r>
+        <w:t>,</w:t>
+      </w:r>
+      <w:r>
+        <w:t xml:space="preserve"> you will note that they are not done in the same way; the Ninja class has both a Clan property and a ClanId property.  (ClanId translates into a </w:t>
       </w:r>
       <w:r>
         <w:rPr>
@@ -4522,6 +4546,7 @@
         <w:spacing w:after="0"/>
       </w:pPr>
       <w:r>
+        <w:lastRenderedPageBreak/>
         <w:t xml:space="preserve">I tried an experiment by adding the </w:t>
       </w:r>
       <w:r>
@@ -4543,7 +4568,6 @@
     </w:p>
     <w:p>
       <w:r>
-        <w:lastRenderedPageBreak/>
         <w:t xml:space="preserve">to the properties of class NinjaEquipment; then I repeated right-clicking NinjaContext.cs (in the Solution Explorer), followed by clicking </w:t>
       </w:r>
       <w:r>
@@ -4778,7 +4802,13 @@
     <w:p>
       <w:r>
         <w:lastRenderedPageBreak/>
-        <w:t>This Pluralsight course will demonstrate (1) enable Migrations,  (2) use Migrations to create a new database, (3) make changes to the model, (4) use Migrations to make comparable changes to the database.</w:t>
+        <w:t>This Pluralsight course will dem</w:t>
+      </w:r>
+      <w:r>
+        <w:t>onstrate (1) enable Migrations,</w:t>
+      </w:r>
+      <w:r>
+        <w:t xml:space="preserve"> (2) use Migrations to create a new database, (3) make changes to the model, (4) use Migrations to make comparable changes to the database.</w:t>
       </w:r>
     </w:p>
     <w:p>
@@ -5938,26 +5968,52 @@
           <w:ilvl w:val="0"/>
           <w:numId w:val="77"/>
         </w:numPr>
+      </w:pPr>
+      <w:r>
+        <w:t xml:space="preserve">Type the following commands at the </w:t>
+      </w:r>
+      <w:r>
+        <w:rPr>
+          <w:b/>
+          <w:bCs/>
+        </w:rPr>
+        <w:t>NuGet Package Manager</w:t>
+      </w:r>
+      <w:r>
+        <w:t xml:space="preserve"> prompt.</w:t>
+      </w:r>
+    </w:p>
+    <w:p>
+      <w:pPr>
         <w:spacing w:after="0"/>
-      </w:pPr>
-      <w:r>
-        <w:t xml:space="preserve">Type the following commands at the </w:t>
-      </w:r>
-      <w:r>
-        <w:rPr>
-          <w:b/>
-          <w:bCs/>
-        </w:rPr>
-        <w:t>NuGet Package Manager</w:t>
-      </w:r>
-      <w:r>
-        <w:t xml:space="preserve"> prompt.</w:t>
+        <w:ind w:firstLine="720"/>
+        <w:rPr>
+          <w:b/>
+          <w:bCs/>
+        </w:rPr>
+      </w:pPr>
+      <w:r>
+        <w:rPr>
+          <w:b/>
+          <w:bCs/>
+        </w:rPr>
+        <w:t xml:space="preserve">PM&gt; </w:t>
+      </w:r>
+      <w:r>
+        <w:t>enable-migrations -Force</w:t>
+      </w:r>
+      <w:r>
+        <w:rPr>
+          <w:b/>
+          <w:bCs/>
+        </w:rPr>
+        <w:t xml:space="preserve"> </w:t>
       </w:r>
     </w:p>
     <w:p>
       <w:pPr>
         <w:spacing w:after="0"/>
-        <w:ind w:left="720"/>
+        <w:ind w:firstLine="720"/>
       </w:pPr>
       <w:r>
         <w:rPr>
@@ -5976,7 +6032,13 @@
         <w:ind w:left="1440"/>
       </w:pPr>
       <w:r>
-        <w:t>Note the “-Force” parameter, which tells Entity Framework to completely redo the initial migration.</w:t>
+        <w:t>Note the “-Force” parameter</w:t>
+      </w:r>
+      <w:r>
+        <w:t xml:space="preserve"> in the 2 preceding statements</w:t>
+      </w:r>
+      <w:r>
+        <w:t>, which tells Entity Framework to completely redo the initial migration.</w:t>
       </w:r>
     </w:p>
     <w:p>
@@ -6069,6 +6131,7 @@
         <w:ind w:left="720"/>
       </w:pPr>
       <w:r>
+        <w:lastRenderedPageBreak/>
         <w:t>public System.DateTime DateOfBirth { get; set; }</w:t>
       </w:r>
     </w:p>
@@ -6084,7 +6147,6 @@
         </w:rPr>
       </w:pPr>
       <w:r>
-        <w:lastRenderedPageBreak/>
         <w:t xml:space="preserve">To satisfy my curiosity, I tried to refresh the </w:t>
       </w:r>
       <w:r>
@@ -6418,11 +6480,11 @@
         </w:r>
       </w:hyperlink>
       <w:r>
-        <w:t xml:space="preserve">.  This example delivers the table in the form of 6 sections of text.  Each section contains T-SQL code; 3 of these create 3 tables; the other 3 </w:t>
+        <w:t xml:space="preserve">.  This example delivers the table in the </w:t>
       </w:r>
       <w:r>
         <w:lastRenderedPageBreak/>
-        <w:t xml:space="preserve">populate data into the tables.  On my computer I have installed SQL Server Developer.  I used the following steps to set up this small-sample database under SQL Server Developer.  </w:t>
+        <w:t xml:space="preserve">form of 6 sections of text.  Each section contains T-SQL code; 3 of these create 3 tables; the other 3 populate data into the tables.  On my computer I have installed SQL Server Developer.  I used the following steps to set up this small-sample database under SQL Server Developer.  </w:t>
       </w:r>
     </w:p>
     <w:p>
@@ -15464,7 +15526,19 @@
     </w:p>
     <w:p>
       <w:r>
-        <w:t>The Pluralsight Instructor also made some “improvements” to the domain classes.  Look at NinjaDomain.Classes / Interfaces / iModificationHistory.cs and at references to the interface iModificationHistory in Clan.cs, Ninja.cs, and NinjaEquipment.cs.  The instructor tells us that she uses an interface like this routinely with her Entity Framework domain classes.  DateCreated and DateModified provide typical logging that many companies utilize.  The instructor uses isDirty on the client side, but isDirty will not be persisted into the database</w:t>
+        <w:t xml:space="preserve">The Pluralsight Instructor also made some “improvements” to the domain classes.  Look at NinjaDomain.Classes / Interfaces / iModificationHistory.cs and at references to the interface iModificationHistory in Clan.cs, Ninja.cs, and NinjaEquipment.cs.  The instructor tells us that she uses an interface like this routinely with her Entity Framework domain classes.  DateCreated and DateModified provide typical logging that many companies utilize.  The instructor uses </w:t>
+      </w:r>
+      <w:r>
+        <w:t>I</w:t>
+      </w:r>
+      <w:r>
+        <w:t xml:space="preserve">sDirty on the client side, but </w:t>
+      </w:r>
+      <w:r>
+        <w:t>I</w:t>
+      </w:r>
+      <w:r>
+        <w:t>sDirty will not be persisted into the database</w:t>
       </w:r>
       <w:bookmarkStart w:id="39" w:name="_Appendix_I:_Program.cs_5"/>
       <w:bookmarkEnd w:id="39"/>
@@ -15682,31 +15756,31 @@
         <w:t>EntityState . Modified</w:t>
       </w:r>
       <w:r>
-        <w:t xml:space="preserve">; and </w:t>
-      </w:r>
-      <w:r>
-        <w:t>the body contains</w:t>
-      </w:r>
-      <w:bookmarkStart w:id="40" w:name="_GoBack"/>
+        <w:t>; and the</w:t>
+      </w:r>
+      <w:r>
+        <w:t xml:space="preserve">re are </w:t>
+      </w:r>
+      <w:r>
+        <w:t xml:space="preserve">additional statements to invoke the base class and to deal with the </w:t>
+      </w:r>
+      <w:r>
+        <w:rPr>
+          <w:b/>
+          <w:bCs/>
+        </w:rPr>
+        <w:t>IsDirty</w:t>
+      </w:r>
+      <w:r>
+        <w:t xml:space="preserve"> flag (which does not have any effect on Entity Framework).</w:t>
+      </w:r>
+    </w:p>
+    <w:p>
+      <w:pPr>
+        <w:pStyle w:val="Heading2"/>
+      </w:pPr>
+      <w:bookmarkStart w:id="40" w:name="_Appendix_I:_Program.cs_6"/>
       <w:bookmarkEnd w:id="40"/>
-      <w:r>
-        <w:t xml:space="preserve"> additional statements to invoke the base class and to deal with the </w:t>
-      </w:r>
-      <w:r>
-        <w:rPr>
-          <w:b/>
-          <w:bCs/>
-        </w:rPr>
-        <w:t>IsDirty</w:t>
-      </w:r>
-      <w:r>
-        <w:t xml:space="preserve"> flag (which does not have any effect on Entity Framework).</w:t>
-      </w:r>
-    </w:p>
-    <w:p>
-      <w:pPr>
-        <w:pStyle w:val="Heading2"/>
-      </w:pPr>
       <w:r>
         <w:t>Appendix I: Program.cs – Contains EF Methods for Interacting with Data</w:t>
       </w:r>
@@ -18595,6 +18669,680 @@
       <w:r>
         <w:t>}</w:t>
       </w:r>
+    </w:p>
+    <w:p>
+      <w:pPr>
+        <w:pStyle w:val="Heading2"/>
+      </w:pPr>
+      <w:bookmarkStart w:id="41" w:name="_Appendix_II:_"/>
+      <w:bookmarkEnd w:id="41"/>
+      <w:r>
+        <w:t xml:space="preserve">Appendix II:  Concise Summary of Steps Taken to Introduce Entity Framework to a </w:t>
+      </w:r>
+      <w:r>
+        <w:t>Windows-Forms</w:t>
+      </w:r>
+      <w:r>
+        <w:t xml:space="preserve"> Program</w:t>
+      </w:r>
+    </w:p>
+    <w:p>
+      <w:pPr>
+        <w:spacing w:after="0"/>
+      </w:pPr>
+      <w:r>
+        <w:t>The effort described in this appendix had its start in the Pluralsight course “Introduction to Windows Forms”.  While shadowing that course, I created a sandbox program “Data Binding”.  The source code for “Data Binding” is on the Windows 10 computer at</w:t>
+      </w:r>
+    </w:p>
+    <w:p>
+      <w:pPr>
+        <w:spacing w:after="0"/>
+        <w:ind w:firstLine="720"/>
+      </w:pPr>
+      <w:r>
+        <w:t xml:space="preserve"> c:\Users\sncole\source\repos\DataBinding\DataCS.sln.</w:t>
+      </w:r>
+    </w:p>
+    <w:p>
+      <w:pPr>
+        <w:spacing w:after="0"/>
+      </w:pPr>
+      <w:r>
+        <w:t>I discontinued shadowing “Introduction to Windows Forms”, at the beginning of the section “Binding to DataSets”, because “DataSets” refers to ADO.NET, and ADO.NET</w:t>
+      </w:r>
+      <w:r>
+        <w:t>,</w:t>
+      </w:r>
+      <w:r>
+        <w:t xml:space="preserve"> the “</w:t>
+      </w:r>
+      <w:r>
+        <w:t>suggest</w:t>
+      </w:r>
+      <w:r>
+        <w:t>ed”</w:t>
+      </w:r>
+      <w:r>
+        <w:t xml:space="preserve"> </w:t>
+      </w:r>
+      <w:r>
+        <w:t>(by the Pluralsight instructor)</w:t>
+      </w:r>
+      <w:r>
+        <w:t xml:space="preserve"> bridge to database data.  (I suspect that “Introduction to Windows Forms” was written before Entity Framework </w:t>
+      </w:r>
+      <w:r>
+        <w:t>was being used widely in place of ADO.NET.)  I was resolved to merge what I had learned about Entity Framework with this Windows-Forms application program.  This appendix describes the steps that I used to merge Entity Framework with “Data Binding”.  The Visual Studio project where this work was done is</w:t>
+      </w:r>
+    </w:p>
+    <w:p>
+      <w:pPr>
+        <w:spacing w:after="0"/>
+        <w:ind w:left="720"/>
+      </w:pPr>
+      <w:r>
+        <w:t>c:\Users\sncole\source\repos\DataBindingWithEntityFramework\</w:t>
+      </w:r>
+      <w:r>
+        <w:t xml:space="preserve"> </w:t>
+      </w:r>
+      <w:r>
+        <w:t>DataBindingWithEntityFramework.sln.</w:t>
+      </w:r>
+    </w:p>
+    <w:p>
+      <w:pPr>
+        <w:pStyle w:val="Heading3"/>
+        <w:rPr>
+          <w:rFonts w:ascii="Cambria" w:hAnsi="Cambria"/>
+        </w:rPr>
+      </w:pPr>
+      <w:r>
+        <w:t>Solution Folders</w:t>
+      </w:r>
+    </w:p>
+    <w:p>
+      <w:r>
+        <w:t xml:space="preserve">When using Entity Framework, one can anticipate at least three projects:  for the main program, for the domain classes, and for the Db Context class.  I decided to place these projects in separate solution folders – under the main folder DataBindingWithEntityFramework.  The benefit of managing the projects in this way is that the folder DataBindingWithEntityFramework could contain DataBindingWithEntityFramework.sln, .git, .gitattributes, .gitignore, and other non-source files; but the source files would reside in subfolders, and this permits </w:t>
+      </w:r>
+      <w:r>
+        <w:rPr>
+          <w:b/>
+          <w:bCs/>
+        </w:rPr>
+        <w:t>git</w:t>
+      </w:r>
+      <w:r>
+        <w:t xml:space="preserve"> to provide a repository for all of the source files.</w:t>
+      </w:r>
+    </w:p>
+    <w:p>
+      <w:pPr>
+        <w:pStyle w:val="Heading3"/>
+        <w:rPr>
+          <w:rFonts w:ascii="Cambria" w:hAnsi="Cambria"/>
+        </w:rPr>
+      </w:pPr>
+      <w:r>
+        <w:lastRenderedPageBreak/>
+        <w:t>Domain Classes</w:t>
+      </w:r>
+    </w:p>
+    <w:p>
+      <w:pPr>
+        <w:rPr>
+          <w:rStyle w:val="Hyperlink"/>
+          <w:u w:val="none"/>
+        </w:rPr>
+      </w:pPr>
+      <w:r>
+        <w:t xml:space="preserve">Add a class-library project to contain the Domain Classes (which describe the structure of the various tables in the database).  I used “Domain_Classes” as the name of the solution folder, and “DomainClasses” as the name of the class-library project.  Add one C# file into this project for each of the domain classes (tables) in the application.  See </w:t>
+      </w:r>
+      <w:hyperlink w:anchor="_Preparing_the_Sample">
+        <w:r>
+          <w:rPr>
+            <w:rStyle w:val="Hyperlink"/>
+          </w:rPr>
+          <w:t>Preparing the Sample Solution</w:t>
+        </w:r>
+        <w:r>
+          <w:rPr>
+            <w:rStyle w:val="Hyperlink"/>
+            <w:color w:val="auto"/>
+            <w:u w:val="none"/>
+          </w:rPr>
+          <w:t>.</w:t>
+        </w:r>
+      </w:hyperlink>
+    </w:p>
+    <w:p>
+      <w:pPr>
+        <w:pStyle w:val="Heading3"/>
+        <w:rPr>
+          <w:rFonts w:ascii="Cambria" w:hAnsi="Cambria"/>
+          <w:color w:val="4F80BD"/>
+        </w:rPr>
+      </w:pPr>
+      <w:r>
+        <w:t>Database Context, and Install Entity Framework</w:t>
+      </w:r>
+    </w:p>
+    <w:p>
+      <w:pPr>
+        <w:rPr>
+          <w:rStyle w:val="Hyperlink"/>
+          <w:u w:val="none"/>
+        </w:rPr>
+      </w:pPr>
+      <w:r>
+        <w:t xml:space="preserve">Add a class-library project to contain the Database Context Class (which serves as the interface between the application code, the domain classes, and the database).  I used “Food_Db_Context” as the name of the solution folder, and “FoodDbContext” as the name of the class-library project.  The base class is dbContext, which resides in Entity Framework; download a </w:t>
+      </w:r>
+      <w:r>
+        <w:rPr>
+          <w:b/>
+          <w:bCs/>
+        </w:rPr>
+        <w:t>NuGet</w:t>
+      </w:r>
+      <w:r>
+        <w:t xml:space="preserve"> package for Entity Framework 6.  See the 1</w:t>
+      </w:r>
+      <w:r>
+        <w:rPr>
+          <w:vertAlign w:val="superscript"/>
+        </w:rPr>
+        <w:t>st</w:t>
+      </w:r>
+      <w:r>
+        <w:t xml:space="preserve"> part of </w:t>
+      </w:r>
+      <w:hyperlink w:anchor="_Creating_an_Entity_1">
+        <w:r>
+          <w:rPr>
+            <w:rStyle w:val="Hyperlink"/>
+          </w:rPr>
+          <w:t>Creating an Entity Framework Model</w:t>
+        </w:r>
+      </w:hyperlink>
+      <w:hyperlink w:anchor="_Preparing_the_Sample">
+        <w:r>
+          <w:rPr>
+            <w:rStyle w:val="Hyperlink"/>
+            <w:color w:val="auto"/>
+            <w:u w:val="none"/>
+          </w:rPr>
+          <w:t>.</w:t>
+        </w:r>
+      </w:hyperlink>
+    </w:p>
+    <w:p>
+      <w:pPr>
+        <w:pStyle w:val="Heading3"/>
+        <w:rPr>
+          <w:rFonts w:ascii="Cambria" w:hAnsi="Cambria"/>
+        </w:rPr>
+      </w:pPr>
+      <w:r>
+        <w:t>Code for Database Context Class</w:t>
+      </w:r>
+    </w:p>
+    <w:p>
+      <w:r>
+        <w:t>Add DbSet&lt;&gt; properties to the class FoodDbContext.  Add a constructor for this class; let the constructor refer to a connection string, which contains – among other items – the chosen database name.  I used “WinFormDbContext” as the name of the connection string, and “WindowsFormsFoodData” as the name of the database.  See the 2</w:t>
+      </w:r>
+      <w:r>
+        <w:rPr>
+          <w:vertAlign w:val="superscript"/>
+        </w:rPr>
+        <w:t>nd</w:t>
+      </w:r>
+      <w:r>
+        <w:t xml:space="preserve"> part of </w:t>
+      </w:r>
+      <w:hyperlink w:anchor="_Creating_an_Entity_1">
+        <w:r>
+          <w:rPr>
+            <w:rStyle w:val="Hyperlink"/>
+          </w:rPr>
+          <w:t>Creating an Entity Framework Model</w:t>
+        </w:r>
+      </w:hyperlink>
+      <w:hyperlink w:anchor="_Preparing_the_Sample">
+        <w:r>
+          <w:rPr>
+            <w:rStyle w:val="Hyperlink"/>
+            <w:color w:val="auto"/>
+            <w:u w:val="none"/>
+          </w:rPr>
+          <w:t>.</w:t>
+        </w:r>
+      </w:hyperlink>
+      <w:r>
+        <w:t xml:space="preserve">  Insert the following XML into App.config.  </w:t>
+      </w:r>
+      <w:r>
+        <w:rPr>
+          <w:b/>
+          <w:bCs/>
+          <w:i/>
+          <w:iCs/>
+        </w:rPr>
+        <w:t>In the next subsection (below) Package Manager Console commands are used to build the database.  In at least one instance Package Manager has failed, because it could not find the designated connection string (“WinFormDbContext”) in App.config.  I resolved the problem by putting the &lt;connectionStrings&gt; section in both app.config file – the one under project DataBinding, as well as the one under project FoodDbContext.</w:t>
+      </w:r>
+    </w:p>
+    <w:p>
+      <w:pPr>
+        <w:spacing w:after="0"/>
+        <w:ind w:firstLine="720"/>
+        <w:rPr>
+          <w:rFonts w:ascii="Calibri" w:hAnsi="Calibri"/>
+        </w:rPr>
+      </w:pPr>
+      <w:r>
+        <w:t>&lt;connectionStrings&gt;</w:t>
+      </w:r>
+    </w:p>
+    <w:p>
+      <w:pPr>
+        <w:spacing w:after="0"/>
+        <w:ind w:left="720"/>
+        <w:rPr>
+          <w:rFonts w:ascii="Calibri" w:hAnsi="Calibri"/>
+        </w:rPr>
+      </w:pPr>
+      <w:r>
+        <w:rPr>
+          <w:rFonts w:ascii="Calibri" w:hAnsi="Calibri"/>
+        </w:rPr>
+        <w:t xml:space="preserve">         &lt;add name="WinFormDbContext"</w:t>
+      </w:r>
+    </w:p>
+    <w:p>
+      <w:pPr>
+        <w:spacing w:after="0"/>
+        <w:ind w:left="1440"/>
+        <w:rPr>
+          <w:rFonts w:ascii="Calibri" w:hAnsi="Calibri"/>
+        </w:rPr>
+      </w:pPr>
+      <w:r>
+        <w:rPr>
+          <w:rFonts w:ascii="Calibri" w:hAnsi="Calibri"/>
+        </w:rPr>
+        <w:t>connectionString="Data Source=(LocalDb)\MSSQLLocalDB;</w:t>
+      </w:r>
+    </w:p>
+    <w:p>
+      <w:pPr>
+        <w:spacing w:after="0"/>
+        <w:ind w:left="1440" w:firstLine="720"/>
+        <w:rPr>
+          <w:rFonts w:ascii="Calibri" w:hAnsi="Calibri"/>
+        </w:rPr>
+      </w:pPr>
+      <w:r>
+        <w:rPr>
+          <w:rFonts w:ascii="Calibri" w:hAnsi="Calibri"/>
+        </w:rPr>
+        <w:t>Initial Catalog= WindowsFormsFoodData;Integrated Security=SSPI"</w:t>
+      </w:r>
+    </w:p>
+    <w:p>
+      <w:pPr>
+        <w:spacing w:after="0"/>
+        <w:ind w:left="1440"/>
+        <w:rPr>
+          <w:rFonts w:ascii="Calibri" w:hAnsi="Calibri"/>
+        </w:rPr>
+      </w:pPr>
+      <w:r>
+        <w:rPr>
+          <w:rFonts w:ascii="Calibri" w:hAnsi="Calibri"/>
+        </w:rPr>
+        <w:t>providerName="System.Data.SqlClient"/&gt;</w:t>
+      </w:r>
+    </w:p>
+    <w:p>
+      <w:pPr>
+        <w:spacing w:after="0"/>
+        <w:ind w:left="720"/>
+        <w:rPr>
+          <w:rFonts w:ascii="Calibri" w:hAnsi="Calibri"/>
+        </w:rPr>
+      </w:pPr>
+      <w:r>
+        <w:rPr>
+          <w:rFonts w:ascii="Calibri" w:hAnsi="Calibri"/>
+        </w:rPr>
+        <w:t xml:space="preserve"> &lt;/connectionStrings&gt;</w:t>
+      </w:r>
+    </w:p>
+    <w:p/>
+    <w:p>
+      <w:pPr>
+        <w:pStyle w:val="Heading3"/>
+        <w:spacing w:before="0"/>
+        <w:rPr>
+          <w:rFonts w:ascii="Cambria" w:hAnsi="Cambria"/>
+        </w:rPr>
+      </w:pPr>
+      <w:r>
+        <w:t>Package Manager Console, Create Database</w:t>
+      </w:r>
+    </w:p>
+    <w:p>
+      <w:pPr>
+        <w:spacing w:after="0" w:line="240" w:lineRule="auto"/>
+      </w:pPr>
+      <w:r>
+        <w:t xml:space="preserve">Introduce the Package Manager Console.  In the top row of </w:t>
+      </w:r>
+      <w:r>
+        <w:rPr>
+          <w:b/>
+          <w:bCs/>
+        </w:rPr>
+        <w:t>Package Manager Console</w:t>
+      </w:r>
+      <w:r>
+        <w:t xml:space="preserve"> (1) select nuget.org in </w:t>
+      </w:r>
+      <w:r>
+        <w:rPr>
+          <w:b/>
+          <w:bCs/>
+        </w:rPr>
+        <w:t>Package source:</w:t>
+      </w:r>
+      <w:r>
+        <w:t xml:space="preserve">, and (2) in </w:t>
+      </w:r>
+      <w:r>
+        <w:rPr>
+          <w:b/>
+          <w:bCs/>
+        </w:rPr>
+        <w:t>Default project:,</w:t>
+      </w:r>
+      <w:r>
+        <w:t xml:space="preserve"> select the name of the db-context project (i.e. FoodDbContext). Type the following Package-Manager commands to create the database.</w:t>
+      </w:r>
+    </w:p>
+    <w:p>
+      <w:pPr>
+        <w:spacing w:after="0"/>
+        <w:ind w:firstLine="720"/>
+        <w:rPr>
+          <w:b/>
+          <w:bCs/>
+        </w:rPr>
+      </w:pPr>
+      <w:r>
+        <w:rPr>
+          <w:b/>
+          <w:bCs/>
+        </w:rPr>
+        <w:t xml:space="preserve">PM&gt; </w:t>
+      </w:r>
+      <w:r>
+        <w:t>enable-migrations</w:t>
+      </w:r>
+    </w:p>
+    <w:p>
+      <w:pPr>
+        <w:spacing w:after="0"/>
+        <w:ind w:firstLine="720"/>
+      </w:pPr>
+      <w:r>
+        <w:rPr>
+          <w:b/>
+          <w:bCs/>
+        </w:rPr>
+        <w:t xml:space="preserve">PM&gt; </w:t>
+      </w:r>
+      <w:r>
+        <w:t>add-migration Initial</w:t>
+      </w:r>
+    </w:p>
+    <w:p>
+      <w:pPr>
+        <w:spacing w:after="0"/>
+        <w:ind w:left="720"/>
+      </w:pPr>
+      <w:r>
+        <w:rPr>
+          <w:b/>
+          <w:bCs/>
+        </w:rPr>
+        <w:t xml:space="preserve">PM&gt; </w:t>
+      </w:r>
+      <w:r>
+        <w:t xml:space="preserve">update-database –verbose </w:t>
+      </w:r>
+    </w:p>
+    <w:p>
+      <w:pPr>
+        <w:spacing w:after="0"/>
+      </w:pPr>
+      <w:r>
+        <w:t xml:space="preserve">See </w:t>
+      </w:r>
+      <w:hyperlink w:anchor="_Using_Code_First">
+        <w:r>
+          <w:rPr>
+            <w:rStyle w:val="Hyperlink"/>
+          </w:rPr>
+          <w:t>Using Code First Migrations to Create a Database.</w:t>
+        </w:r>
+      </w:hyperlink>
+    </w:p>
+    <w:p>
+      <w:pPr>
+        <w:pStyle w:val="Heading3"/>
+        <w:rPr>
+          <w:rFonts w:ascii="Cambria" w:hAnsi="Cambria"/>
+        </w:rPr>
+      </w:pPr>
+      <w:r>
+        <w:t>Examples of Database Interactions</w:t>
+      </w:r>
+    </w:p>
+    <w:p>
+      <w:pPr>
+        <w:spacing w:after="0"/>
+      </w:pPr>
+      <w:r>
+        <w:t xml:space="preserve">Following the style of the EntityFramework6_GettingStarted Pluralsight course, introduce a Console-application project that illustrates various ways to use Entity Framework to interact with the database - </w:t>
+      </w:r>
+      <w:r>
+        <w:lastRenderedPageBreak/>
+        <w:t xml:space="preserve">add, retrieve, modify, delete, etc.  I chose Sample_DB_Interactions as the name of the solution folder, and SampleDbInteractions as the name of the project.  Add references to the domain-classes and database-context.  To head-off the possibility of errors in database migrations, copy the &lt;connectionStrings&gt; section from FoodDbContext/App.config to SampleDbInteractions/App.config.  This project also requires references for Entity Framework.  Introduce the Package Manager Console.  In the top row of </w:t>
+      </w:r>
+      <w:r>
+        <w:rPr>
+          <w:b/>
+          <w:bCs/>
+        </w:rPr>
+        <w:t>Package Manager Console</w:t>
+      </w:r>
+      <w:r>
+        <w:t xml:space="preserve"> (1) select nuget.org in </w:t>
+      </w:r>
+      <w:r>
+        <w:rPr>
+          <w:b/>
+          <w:bCs/>
+        </w:rPr>
+        <w:t>Package source:</w:t>
+      </w:r>
+      <w:r>
+        <w:t xml:space="preserve">, and (2) in </w:t>
+      </w:r>
+      <w:r>
+        <w:rPr>
+          <w:b/>
+          <w:bCs/>
+        </w:rPr>
+        <w:t>Default project:,</w:t>
+      </w:r>
+      <w:r>
+        <w:t xml:space="preserve"> select the name of this new project (i.e. SampleDbInteractions).   At the Package-Manager prompt, type</w:t>
+      </w:r>
+    </w:p>
+    <w:p>
+      <w:pPr>
+        <w:spacing w:after="0"/>
+        <w:ind w:firstLine="720"/>
+      </w:pPr>
+      <w:r>
+        <w:rPr>
+          <w:b/>
+          <w:bCs/>
+        </w:rPr>
+        <w:t>PM&gt;</w:t>
+      </w:r>
+      <w:r>
+        <w:t xml:space="preserve"> install-package EntityFramework</w:t>
+      </w:r>
+    </w:p>
+    <w:p>
+      <w:pPr>
+        <w:spacing w:after="0"/>
+      </w:pPr>
+      <w:r>
+        <w:t xml:space="preserve">Set SampleDbInteractions as the Startup project.  For details with regard to all of the above, see </w:t>
+      </w:r>
+      <w:hyperlink w:anchor="_Inserting_Objects">
+        <w:r>
+          <w:rPr>
+            <w:rStyle w:val="Hyperlink"/>
+          </w:rPr>
+          <w:t>Inserting Objects</w:t>
+        </w:r>
+        <w:r>
+          <w:rPr>
+            <w:rStyle w:val="Hyperlink"/>
+            <w:color w:val="auto"/>
+            <w:u w:val="none"/>
+          </w:rPr>
+          <w:t>.</w:t>
+        </w:r>
+      </w:hyperlink>
+    </w:p>
+    <w:p>
+      <w:pPr>
+        <w:spacing w:after="0"/>
+      </w:pPr>
+    </w:p>
+    <w:p>
+      <w:pPr>
+        <w:rPr>
+          <w:rFonts w:ascii="Calibri" w:hAnsi="Calibri"/>
+        </w:rPr>
+      </w:pPr>
+      <w:r>
+        <w:t>SampleDbInteractions/Program.cs contains a few sandbox methods that can be used to interact with WindowsFormsFoodData.  Execution starts at Main(); it contains a list of function calls, each of which invokes one of the sandbox methods.  To specify which of the methods gets called, you can comment-out all but one of the function calls in Main() and recompile.  I wrote a few of these to put sample data into WindowsFormsFoodData.</w:t>
+      </w:r>
+    </w:p>
+    <w:p>
+      <w:pPr>
+        <w:pStyle w:val="Heading3"/>
+        <w:rPr>
+          <w:rFonts w:ascii="Cambria" w:hAnsi="Cambria"/>
+        </w:rPr>
+      </w:pPr>
+      <w:r>
+        <w:rPr>
+          <w:rFonts w:ascii="Cambria" w:hAnsi="Cambria"/>
+        </w:rPr>
+        <w:t>Data Retrieval from Database</w:t>
+      </w:r>
+    </w:p>
+    <w:p>
+      <w:r>
+        <w:t>Our “Data Binding” application program has two instances where data are retrieved from the database (originally an in-memory database, but a SQL-Server database after Entity Framework is introduced):  (1) all Category records during the Form-Load event; (2) a selected list of Product records when the selected category changes.  I chose to use a new project - “FoodData” in solution folder “Food_Data” - to house the functions that will retrieve these two types of lists.  (In retrospect I believe it would have been cleaner if I had used the name “FoodData” to house both the DbContext class and the Entity Framework functions that interact with the database.</w:t>
+      </w:r>
+    </w:p>
+    <w:p>
+      <w:pPr>
+        <w:spacing w:after="0"/>
+      </w:pPr>
+      <w:r>
+        <w:t xml:space="preserve">To head-off the possibility of errors in database migrations, copy the &lt;connectionStrings&gt; section from FoodDbContext/App.config to FoodData/App.config.  This project also requires references for Entity Framework.  Introduce the Package Manager Console.  In the top row of </w:t>
+      </w:r>
+      <w:r>
+        <w:rPr>
+          <w:b/>
+          <w:bCs/>
+        </w:rPr>
+        <w:t>Package Manager Console</w:t>
+      </w:r>
+      <w:r>
+        <w:t xml:space="preserve"> (1) select nuget.org in </w:t>
+      </w:r>
+      <w:r>
+        <w:rPr>
+          <w:b/>
+          <w:bCs/>
+        </w:rPr>
+        <w:t>Package source:</w:t>
+      </w:r>
+      <w:r>
+        <w:t xml:space="preserve">, and (2) in </w:t>
+      </w:r>
+      <w:r>
+        <w:rPr>
+          <w:b/>
+          <w:bCs/>
+        </w:rPr>
+        <w:t>Default project:,</w:t>
+      </w:r>
+      <w:r>
+        <w:t xml:space="preserve"> select the name of this new project (i.e. FoodData).   At the Package-Manager prompt, type</w:t>
+      </w:r>
+    </w:p>
+    <w:p>
+      <w:pPr>
+        <w:spacing w:after="0"/>
+        <w:ind w:firstLine="720"/>
+      </w:pPr>
+      <w:r>
+        <w:rPr>
+          <w:b/>
+          <w:bCs/>
+        </w:rPr>
+        <w:t>PM&gt;</w:t>
+      </w:r>
+      <w:r>
+        <w:t xml:space="preserve"> install-package EntityFramework</w:t>
+      </w:r>
+    </w:p>
+    <w:p>
+      <w:pPr>
+        <w:spacing w:before="240"/>
+      </w:pPr>
+      <w:r>
+        <w:t>Event handlers, DataForm.DataForm_Load() and DataForm. CategoryToolStripComboBox_SelectedIndexChanged() invoke methods in class CategoryData and in class ProductData to retrieve the Category records and Product records.  A few of lines of code in DataForm.cs were changed to refer to lists of records in project FoodData, instead of records in ObjectSource.cs.  ObjectSource.cs becomes obsolete as a result of these changes, and it can be removed from the solution.</w:t>
+      </w:r>
+    </w:p>
+    <w:p>
+      <w:pPr>
+        <w:spacing w:before="240"/>
+      </w:pPr>
+      <w:r>
+        <w:t xml:space="preserve">When I started debugging these changes, I encountered a run-time unhandled exception.  The problem boiled down to the need for the DataBinding project to have references to Entity Framework in </w:t>
+      </w:r>
+      <w:r>
+        <w:lastRenderedPageBreak/>
+        <w:t>App.Config.  I resolved the problem by installing Entity Framework into DataBinding from the NuGet Package Manager.</w:t>
+      </w:r>
+    </w:p>
+    <w:p>
+      <w:pPr>
+        <w:spacing w:before="240"/>
+      </w:pPr>
+      <w:bookmarkStart w:id="42" w:name="_GoBack"/>
+      <w:bookmarkEnd w:id="42"/>
     </w:p>
     <w:sectPr>
       <w:footerReference w:type="default" r:id="rId12"/>
@@ -18651,7 +19399,7 @@
       <w:rPr>
         <w:noProof/>
       </w:rPr>
-      <w:t>34</w:t>
+      <w:t>43</w:t>
     </w:r>
     <w:r>
       <w:fldChar w:fldCharType="end"/>
@@ -30411,7 +31159,7 @@
 </file>
 
 <file path=customXml/itemProps1.xml><?xml version="1.0" encoding="utf-8"?>
-<ds:datastoreItem xmlns:ds="http://schemas.openxmlformats.org/officeDocument/2006/customXml" ds:itemID="{C68C0E9F-4612-4612-B57E-F70834A22E6F}">
+<ds:datastoreItem xmlns:ds="http://schemas.openxmlformats.org/officeDocument/2006/customXml" ds:itemID="{2D9BA386-542F-4865-8846-5C0A6476E5A4}">
   <ds:schemaRefs>
     <ds:schemaRef ds:uri="http://schemas.openxmlformats.org/officeDocument/2006/bibliography"/>
   </ds:schemaRefs>

</xml_diff>

<commit_message>
Add a section describing the introduction of Entity Framework code to perform "Add", "Delete", and "Modify".
</commit_message>
<xml_diff>
--- a/EntityFramework6_GettingStarted/EntityFramework6_GettingStarted.docx
+++ b/EntityFramework6_GettingStarted/EntityFramework6_GettingStarted.docx
@@ -19339,8 +19339,86 @@
     </w:p>
     <w:p>
       <w:pPr>
-        <w:spacing w:before="240"/>
-      </w:pPr>
+        <w:pStyle w:val="Heading3"/>
+      </w:pPr>
+      <w:r>
+        <w:t>Responses to User Interaction</w:t>
+      </w:r>
+    </w:p>
+    <w:p>
+      <w:r>
+        <w:t xml:space="preserve">When the user clicks the “+” in the tool bar, the application program treats this as an invitation to present a dialog to the user.  The user responds to this dialog by entering properties of a product to be </w:t>
+      </w:r>
+      <w:r>
+        <w:rPr>
+          <w:b/>
+        </w:rPr>
+        <w:t>Added</w:t>
+      </w:r>
+      <w:r>
+        <w:t xml:space="preserve"> to the database with reference to the currently selected “category”.  At completion, the user normally exits via the </w:t>
+      </w:r>
+      <w:r>
+        <w:rPr>
+          <w:b/>
+        </w:rPr>
+        <w:t>OK</w:t>
+      </w:r>
+      <w:r>
+        <w:t xml:space="preserve"> command button, and the application program adds a new product to the data</w:t>
+      </w:r>
+      <w:r>
+        <w:t>.  Before Entity Framework, this “data” was the in-memory database.  With Entity Framework now in place, code has been introduced to add this product to the SQL-Sever database.</w:t>
+      </w:r>
+    </w:p>
+    <w:p>
+      <w:r>
+        <w:t>When the user clicks the “X” in the tool bar, the application program treats this is an invitation to remove the currently selected product from the data.</w:t>
+      </w:r>
+      <w:r>
+        <w:t xml:space="preserve"> </w:t>
+      </w:r>
+      <w:r>
+        <w:t xml:space="preserve">Before Entity Framework, this “data” was the in-memory database.  With Entity Framework now in place, code has been introduced to </w:t>
+      </w:r>
+      <w:r>
+        <w:t>remove</w:t>
+      </w:r>
+      <w:r>
+        <w:t xml:space="preserve"> this product </w:t>
+      </w:r>
+      <w:r>
+        <w:t>from</w:t>
+      </w:r>
+      <w:r>
+        <w:t xml:space="preserve"> the SQL-Sever database.</w:t>
+      </w:r>
+    </w:p>
+    <w:p>
+      <w:r>
+        <w:t xml:space="preserve">When the user changes one or more properties of a selected product, and he then starts navigating to a different product, the application program senses that the product has been modified, and it asks the user whether to commit the change to the database.  </w:t>
+      </w:r>
+      <w:r>
+        <w:t xml:space="preserve">With Entity Framework now in place, code has been introduced to </w:t>
+      </w:r>
+      <w:r>
+        <w:t>perform the</w:t>
+      </w:r>
+      <w:r>
+        <w:t xml:space="preserve"> product </w:t>
+      </w:r>
+      <w:r>
+        <w:t xml:space="preserve">update on </w:t>
+      </w:r>
+      <w:r>
+        <w:t xml:space="preserve">the </w:t>
+      </w:r>
+      <w:r>
+        <w:t xml:space="preserve">corresponding table record in the </w:t>
+      </w:r>
+      <w:r>
+        <w:t>SQL-Sever database.</w:t>
+      </w:r>
       <w:bookmarkStart w:id="42" w:name="_GoBack"/>
       <w:bookmarkEnd w:id="42"/>
     </w:p>
@@ -19399,7 +19477,7 @@
       <w:rPr>
         <w:noProof/>
       </w:rPr>
-      <w:t>43</w:t>
+      <w:t>45</w:t>
     </w:r>
     <w:r>
       <w:fldChar w:fldCharType="end"/>
@@ -31159,7 +31237,7 @@
 </file>
 
 <file path=customXml/itemProps1.xml><?xml version="1.0" encoding="utf-8"?>
-<ds:datastoreItem xmlns:ds="http://schemas.openxmlformats.org/officeDocument/2006/customXml" ds:itemID="{2D9BA386-542F-4865-8846-5C0A6476E5A4}">
+<ds:datastoreItem xmlns:ds="http://schemas.openxmlformats.org/officeDocument/2006/customXml" ds:itemID="{F299C0A9-3C05-488F-A75B-433C348B6466}">
   <ds:schemaRefs>
     <ds:schemaRef ds:uri="http://schemas.openxmlformats.org/officeDocument/2006/bibliography"/>
   </ds:schemaRefs>

</xml_diff>

<commit_message>
Add a description of how to retrieve data from the database and copy the results to a Data Grid View object.
</commit_message>
<xml_diff>
--- a/EntityFramework6_GettingStarted/EntityFramework6_GettingStarted.docx
+++ b/EntityFramework6_GettingStarted/EntityFramework6_GettingStarted.docx
@@ -5781,7 +5781,7 @@
         <w:pStyle w:val="ListParagraph"/>
         <w:numPr>
           <w:ilvl w:val="0"/>
-          <w:numId w:val="80"/>
+          <w:numId w:val="78"/>
         </w:numPr>
         <w:spacing w:after="0"/>
       </w:pPr>
@@ -6251,7 +6251,7 @@
         <w:pStyle w:val="ListParagraph"/>
         <w:numPr>
           <w:ilvl w:val="0"/>
-          <w:numId w:val="87"/>
+          <w:numId w:val="84"/>
         </w:numPr>
         <w:spacing w:after="0"/>
       </w:pPr>
@@ -6291,7 +6291,7 @@
         <w:pStyle w:val="ListParagraph"/>
         <w:numPr>
           <w:ilvl w:val="0"/>
-          <w:numId w:val="87"/>
+          <w:numId w:val="84"/>
         </w:numPr>
         <w:spacing w:after="0"/>
       </w:pPr>
@@ -6311,7 +6311,7 @@
         <w:pStyle w:val="ListParagraph"/>
         <w:numPr>
           <w:ilvl w:val="0"/>
-          <w:numId w:val="87"/>
+          <w:numId w:val="84"/>
         </w:numPr>
         <w:spacing w:after="0"/>
       </w:pPr>
@@ -6365,322 +6365,6 @@
           <w:iCs/>
         </w:rPr>
         <w:t>Now we delete NinjaModule2Data in order to demonstrate rebuilding it using the &lt;connectionStrings&gt; approach.</w:t>
-      </w:r>
-    </w:p>
-    <w:p>
-      <w:pPr>
-        <w:pStyle w:val="ListParagraph"/>
-        <w:numPr>
-          <w:ilvl w:val="0"/>
-          <w:numId w:val="79"/>
-        </w:numPr>
-        <w:spacing w:after="0"/>
-      </w:pPr>
-      <w:r>
-        <w:rPr>
-          <w:rFonts w:ascii="Calibri" w:hAnsi="Calibri"/>
-        </w:rPr>
-        <w:t xml:space="preserve">Right-click NinjaModule2Data in the </w:t>
-      </w:r>
-      <w:r>
-        <w:rPr>
-          <w:rFonts w:ascii="Calibri" w:hAnsi="Calibri"/>
-          <w:b/>
-          <w:bCs/>
-        </w:rPr>
-        <w:t>SQL Object Explorer</w:t>
-      </w:r>
-      <w:r>
-        <w:rPr>
-          <w:rFonts w:ascii="Calibri" w:hAnsi="Calibri"/>
-        </w:rPr>
-        <w:t xml:space="preserve">.  Click </w:t>
-      </w:r>
-      <w:r>
-        <w:rPr>
-          <w:rFonts w:ascii="Calibri" w:hAnsi="Calibri"/>
-          <w:b/>
-          <w:bCs/>
-        </w:rPr>
-        <w:t>Delete</w:t>
-      </w:r>
-      <w:r>
-        <w:rPr>
-          <w:rFonts w:ascii="Calibri" w:hAnsi="Calibri"/>
-        </w:rPr>
-        <w:t xml:space="preserve"> in the pop-up menu.  Visual Studio displays a pop-up dialog named </w:t>
-      </w:r>
-      <w:r>
-        <w:rPr>
-          <w:rFonts w:ascii="Calibri" w:hAnsi="Calibri"/>
-          <w:b/>
-          <w:bCs/>
-        </w:rPr>
-        <w:t>Delete Database</w:t>
-      </w:r>
-      <w:r>
-        <w:rPr>
-          <w:rFonts w:ascii="Calibri" w:hAnsi="Calibri"/>
-        </w:rPr>
-        <w:t xml:space="preserve">.  Ensure that the “Delete backup and restore history information for databases” check box is checked.  Then click </w:t>
-      </w:r>
-      <w:r>
-        <w:rPr>
-          <w:rFonts w:ascii="Calibri" w:hAnsi="Calibri"/>
-          <w:b/>
-          <w:bCs/>
-        </w:rPr>
-        <w:t>OK</w:t>
-      </w:r>
-      <w:r>
-        <w:rPr>
-          <w:rFonts w:ascii="Calibri" w:hAnsi="Calibri"/>
-        </w:rPr>
-        <w:t>.</w:t>
-      </w:r>
-    </w:p>
-    <w:p>
-      <w:pPr>
-        <w:pStyle w:val="ListParagraph"/>
-        <w:numPr>
-          <w:ilvl w:val="0"/>
-          <w:numId w:val="79"/>
-        </w:numPr>
-        <w:spacing w:after="0"/>
-      </w:pPr>
-      <w:r>
-        <w:rPr>
-          <w:rFonts w:ascii="Calibri" w:hAnsi="Calibri"/>
-        </w:rPr>
-        <w:t>Edit NinjaDomain.DataModel / App.config.  Insert</w:t>
-      </w:r>
-    </w:p>
-    <w:p>
-      <w:pPr>
-        <w:spacing w:after="0"/>
-        <w:ind w:left="720"/>
-        <w:rPr>
-          <w:rFonts w:ascii="Calibri" w:hAnsi="Calibri"/>
-        </w:rPr>
-      </w:pPr>
-      <w:r>
-        <w:rPr>
-          <w:rFonts w:ascii="Calibri" w:hAnsi="Calibri"/>
-        </w:rPr>
-        <w:t xml:space="preserve">  &lt;</w:t>
-      </w:r>
-      <w:proofErr w:type="gramStart"/>
-      <w:r>
-        <w:rPr>
-          <w:rFonts w:ascii="Calibri" w:hAnsi="Calibri"/>
-        </w:rPr>
-        <w:t>connectionStrings</w:t>
-      </w:r>
-      <w:proofErr w:type="gramEnd"/>
-      <w:r>
-        <w:rPr>
-          <w:rFonts w:ascii="Calibri" w:hAnsi="Calibri"/>
-        </w:rPr>
-        <w:t>&gt;</w:t>
-      </w:r>
-    </w:p>
-    <w:p>
-      <w:pPr>
-        <w:spacing w:after="0"/>
-        <w:ind w:left="720"/>
-        <w:rPr>
-          <w:rFonts w:ascii="Calibri" w:hAnsi="Calibri"/>
-        </w:rPr>
-      </w:pPr>
-      <w:r>
-        <w:rPr>
-          <w:rFonts w:ascii="Calibri" w:hAnsi="Calibri"/>
-        </w:rPr>
-        <w:t xml:space="preserve">         &lt;add name="NinjaDbContext"</w:t>
-      </w:r>
-    </w:p>
-    <w:p>
-      <w:pPr>
-        <w:spacing w:after="0"/>
-        <w:ind w:left="720"/>
-        <w:rPr>
-          <w:rFonts w:ascii="Calibri" w:hAnsi="Calibri"/>
-        </w:rPr>
-      </w:pPr>
-      <w:r>
-        <w:rPr>
-          <w:rFonts w:ascii="Calibri" w:hAnsi="Calibri"/>
-        </w:rPr>
-        <w:t xml:space="preserve">           </w:t>
-      </w:r>
-      <w:proofErr w:type="gramStart"/>
-      <w:r>
-        <w:rPr>
-          <w:rFonts w:ascii="Calibri" w:hAnsi="Calibri"/>
-        </w:rPr>
-        <w:t>connectionString</w:t>
-      </w:r>
-      <w:proofErr w:type="gramEnd"/>
-      <w:r>
-        <w:rPr>
-          <w:rFonts w:ascii="Calibri" w:hAnsi="Calibri"/>
-        </w:rPr>
-        <w:t>=</w:t>
-      </w:r>
-    </w:p>
-    <w:p>
-      <w:pPr>
-        <w:spacing w:after="0"/>
-        <w:ind w:left="720"/>
-        <w:rPr>
-          <w:rFonts w:ascii="Calibri" w:hAnsi="Calibri"/>
-        </w:rPr>
-      </w:pPr>
-      <w:r>
-        <w:rPr>
-          <w:rFonts w:ascii="Calibri" w:hAnsi="Calibri"/>
-        </w:rPr>
-        <w:t xml:space="preserve">                 "Data Source</w:t>
-      </w:r>
-      <w:proofErr w:type="gramStart"/>
-      <w:r>
-        <w:rPr>
-          <w:rFonts w:ascii="Calibri" w:hAnsi="Calibri"/>
-        </w:rPr>
-        <w:t>=(</w:t>
-      </w:r>
-      <w:proofErr w:type="gramEnd"/>
-      <w:r>
-        <w:rPr>
-          <w:rFonts w:ascii="Calibri" w:hAnsi="Calibri"/>
-        </w:rPr>
-        <w:t>LocalDb)\MSSQLLocalDB;</w:t>
-      </w:r>
-    </w:p>
-    <w:p>
-      <w:pPr>
-        <w:spacing w:after="0"/>
-        <w:ind w:left="720"/>
-        <w:rPr>
-          <w:rFonts w:ascii="Calibri" w:hAnsi="Calibri"/>
-        </w:rPr>
-      </w:pPr>
-      <w:r>
-        <w:rPr>
-          <w:rFonts w:ascii="Calibri" w:hAnsi="Calibri"/>
-        </w:rPr>
-        <w:t xml:space="preserve">                   Initial Catalog=NinjaModule2Data</w:t>
-      </w:r>
-      <w:proofErr w:type="gramStart"/>
-      <w:r>
-        <w:rPr>
-          <w:rFonts w:ascii="Calibri" w:hAnsi="Calibri"/>
-        </w:rPr>
-        <w:t>;Integrated</w:t>
-      </w:r>
-      <w:proofErr w:type="gramEnd"/>
-      <w:r>
-        <w:rPr>
-          <w:rFonts w:ascii="Calibri" w:hAnsi="Calibri"/>
-        </w:rPr>
-        <w:t xml:space="preserve"> Security=SSPI"</w:t>
-      </w:r>
-    </w:p>
-    <w:p>
-      <w:pPr>
-        <w:spacing w:after="0"/>
-        <w:ind w:left="720"/>
-        <w:rPr>
-          <w:rFonts w:ascii="Calibri" w:hAnsi="Calibri"/>
-        </w:rPr>
-      </w:pPr>
-      <w:r>
-        <w:rPr>
-          <w:rFonts w:ascii="Calibri" w:hAnsi="Calibri"/>
-        </w:rPr>
-        <w:t xml:space="preserve">           providerName="System.Data.SqlClient"/&gt;</w:t>
-      </w:r>
-    </w:p>
-    <w:p>
-      <w:pPr>
-        <w:spacing w:after="0"/>
-        <w:ind w:left="720"/>
-        <w:rPr>
-          <w:rFonts w:ascii="Calibri" w:hAnsi="Calibri"/>
-        </w:rPr>
-      </w:pPr>
-      <w:r>
-        <w:rPr>
-          <w:rFonts w:ascii="Calibri" w:hAnsi="Calibri"/>
-        </w:rPr>
-        <w:t xml:space="preserve">  &lt;/connectionStrings&gt;</w:t>
-      </w:r>
-    </w:p>
-    <w:p>
-      <w:pPr>
-        <w:spacing w:after="0"/>
-        <w:ind w:left="288"/>
-        <w:rPr>
-          <w:rFonts w:ascii="Calibri" w:hAnsi="Calibri"/>
-        </w:rPr>
-      </w:pPr>
-      <w:r>
-        <w:rPr>
-          <w:rFonts w:ascii="Calibri" w:hAnsi="Calibri"/>
-        </w:rPr>
-        <w:t>“NinjaDbContext” is a name that I created for use as an association between the context class and the connection string.  The wording of the connection string is not exactly the same as the wording provided by the web page.  Instead, I copied this code from another Pluralsight course, ASP.NET MVC 5 Fundamentals, Module “Using Entity Framework in MVC Applications”, clip “Configuring a DbContext”.  Note that the name of the database “NinjaModule2Data” is specified after “Initial Catalog=”.</w:t>
-      </w:r>
-    </w:p>
-    <w:p>
-      <w:pPr>
-        <w:pStyle w:val="ListParagraph"/>
-        <w:numPr>
-          <w:ilvl w:val="0"/>
-          <w:numId w:val="80"/>
-        </w:numPr>
-        <w:spacing w:after="0"/>
-      </w:pPr>
-      <w:r>
-        <w:t>Change the constructor for class NinjaContext to</w:t>
-      </w:r>
-    </w:p>
-    <w:p>
-      <w:pPr>
-        <w:spacing w:after="0"/>
-        <w:ind w:firstLine="720"/>
-        <w:rPr>
-          <w:rFonts w:ascii="Calibri" w:hAnsi="Calibri"/>
-        </w:rPr>
-      </w:pPr>
-      <w:r>
-        <w:t xml:space="preserve">Public </w:t>
-      </w:r>
-      <w:proofErr w:type="gramStart"/>
-      <w:r>
-        <w:t>NinjaContext(</w:t>
-      </w:r>
-      <w:proofErr w:type="gramEnd"/>
-      <w:r>
-        <w:t>) : base ( “name=</w:t>
-      </w:r>
-      <w:r>
-        <w:rPr>
-          <w:rFonts w:ascii="Calibri" w:hAnsi="Calibri"/>
-        </w:rPr>
-        <w:t>NinjaDbContext</w:t>
-      </w:r>
-      <w:r>
-        <w:t>” )</w:t>
-      </w:r>
-    </w:p>
-    <w:p>
-      <w:pPr>
-        <w:spacing w:after="0"/>
-        <w:ind w:firstLine="720"/>
-      </w:pPr>
-      <w:r>
-        <w:lastRenderedPageBreak/>
-        <w:t>{ }</w:t>
       </w:r>
     </w:p>
     <w:p>
@@ -6689,6 +6373,322 @@
         <w:numPr>
           <w:ilvl w:val="0"/>
           <w:numId w:val="77"/>
+        </w:numPr>
+        <w:spacing w:after="0"/>
+      </w:pPr>
+      <w:r>
+        <w:rPr>
+          <w:rFonts w:ascii="Calibri" w:hAnsi="Calibri"/>
+        </w:rPr>
+        <w:t xml:space="preserve">Right-click NinjaModule2Data in the </w:t>
+      </w:r>
+      <w:r>
+        <w:rPr>
+          <w:rFonts w:ascii="Calibri" w:hAnsi="Calibri"/>
+          <w:b/>
+          <w:bCs/>
+        </w:rPr>
+        <w:t>SQL Object Explorer</w:t>
+      </w:r>
+      <w:r>
+        <w:rPr>
+          <w:rFonts w:ascii="Calibri" w:hAnsi="Calibri"/>
+        </w:rPr>
+        <w:t xml:space="preserve">.  Click </w:t>
+      </w:r>
+      <w:r>
+        <w:rPr>
+          <w:rFonts w:ascii="Calibri" w:hAnsi="Calibri"/>
+          <w:b/>
+          <w:bCs/>
+        </w:rPr>
+        <w:t>Delete</w:t>
+      </w:r>
+      <w:r>
+        <w:rPr>
+          <w:rFonts w:ascii="Calibri" w:hAnsi="Calibri"/>
+        </w:rPr>
+        <w:t xml:space="preserve"> in the pop-up menu.  Visual Studio displays a pop-up dialog named </w:t>
+      </w:r>
+      <w:r>
+        <w:rPr>
+          <w:rFonts w:ascii="Calibri" w:hAnsi="Calibri"/>
+          <w:b/>
+          <w:bCs/>
+        </w:rPr>
+        <w:t>Delete Database</w:t>
+      </w:r>
+      <w:r>
+        <w:rPr>
+          <w:rFonts w:ascii="Calibri" w:hAnsi="Calibri"/>
+        </w:rPr>
+        <w:t xml:space="preserve">.  Ensure that the “Delete backup and restore history information for databases” check box is checked.  Then click </w:t>
+      </w:r>
+      <w:r>
+        <w:rPr>
+          <w:rFonts w:ascii="Calibri" w:hAnsi="Calibri"/>
+          <w:b/>
+          <w:bCs/>
+        </w:rPr>
+        <w:t>OK</w:t>
+      </w:r>
+      <w:r>
+        <w:rPr>
+          <w:rFonts w:ascii="Calibri" w:hAnsi="Calibri"/>
+        </w:rPr>
+        <w:t>.</w:t>
+      </w:r>
+    </w:p>
+    <w:p>
+      <w:pPr>
+        <w:pStyle w:val="ListParagraph"/>
+        <w:numPr>
+          <w:ilvl w:val="0"/>
+          <w:numId w:val="77"/>
+        </w:numPr>
+        <w:spacing w:after="0"/>
+      </w:pPr>
+      <w:r>
+        <w:rPr>
+          <w:rFonts w:ascii="Calibri" w:hAnsi="Calibri"/>
+        </w:rPr>
+        <w:t>Edit NinjaDomain.DataModel / App.config.  Insert</w:t>
+      </w:r>
+    </w:p>
+    <w:p>
+      <w:pPr>
+        <w:spacing w:after="0"/>
+        <w:ind w:left="720"/>
+        <w:rPr>
+          <w:rFonts w:ascii="Calibri" w:hAnsi="Calibri"/>
+        </w:rPr>
+      </w:pPr>
+      <w:r>
+        <w:rPr>
+          <w:rFonts w:ascii="Calibri" w:hAnsi="Calibri"/>
+        </w:rPr>
+        <w:t xml:space="preserve">  &lt;</w:t>
+      </w:r>
+      <w:proofErr w:type="gramStart"/>
+      <w:r>
+        <w:rPr>
+          <w:rFonts w:ascii="Calibri" w:hAnsi="Calibri"/>
+        </w:rPr>
+        <w:t>connectionStrings</w:t>
+      </w:r>
+      <w:proofErr w:type="gramEnd"/>
+      <w:r>
+        <w:rPr>
+          <w:rFonts w:ascii="Calibri" w:hAnsi="Calibri"/>
+        </w:rPr>
+        <w:t>&gt;</w:t>
+      </w:r>
+    </w:p>
+    <w:p>
+      <w:pPr>
+        <w:spacing w:after="0"/>
+        <w:ind w:left="720"/>
+        <w:rPr>
+          <w:rFonts w:ascii="Calibri" w:hAnsi="Calibri"/>
+        </w:rPr>
+      </w:pPr>
+      <w:r>
+        <w:rPr>
+          <w:rFonts w:ascii="Calibri" w:hAnsi="Calibri"/>
+        </w:rPr>
+        <w:t xml:space="preserve">         &lt;add name="NinjaDbContext"</w:t>
+      </w:r>
+    </w:p>
+    <w:p>
+      <w:pPr>
+        <w:spacing w:after="0"/>
+        <w:ind w:left="720"/>
+        <w:rPr>
+          <w:rFonts w:ascii="Calibri" w:hAnsi="Calibri"/>
+        </w:rPr>
+      </w:pPr>
+      <w:r>
+        <w:rPr>
+          <w:rFonts w:ascii="Calibri" w:hAnsi="Calibri"/>
+        </w:rPr>
+        <w:t xml:space="preserve">           </w:t>
+      </w:r>
+      <w:proofErr w:type="gramStart"/>
+      <w:r>
+        <w:rPr>
+          <w:rFonts w:ascii="Calibri" w:hAnsi="Calibri"/>
+        </w:rPr>
+        <w:t>connectionString</w:t>
+      </w:r>
+      <w:proofErr w:type="gramEnd"/>
+      <w:r>
+        <w:rPr>
+          <w:rFonts w:ascii="Calibri" w:hAnsi="Calibri"/>
+        </w:rPr>
+        <w:t>=</w:t>
+      </w:r>
+    </w:p>
+    <w:p>
+      <w:pPr>
+        <w:spacing w:after="0"/>
+        <w:ind w:left="720"/>
+        <w:rPr>
+          <w:rFonts w:ascii="Calibri" w:hAnsi="Calibri"/>
+        </w:rPr>
+      </w:pPr>
+      <w:r>
+        <w:rPr>
+          <w:rFonts w:ascii="Calibri" w:hAnsi="Calibri"/>
+        </w:rPr>
+        <w:t xml:space="preserve">                 "Data Source</w:t>
+      </w:r>
+      <w:proofErr w:type="gramStart"/>
+      <w:r>
+        <w:rPr>
+          <w:rFonts w:ascii="Calibri" w:hAnsi="Calibri"/>
+        </w:rPr>
+        <w:t>=(</w:t>
+      </w:r>
+      <w:proofErr w:type="gramEnd"/>
+      <w:r>
+        <w:rPr>
+          <w:rFonts w:ascii="Calibri" w:hAnsi="Calibri"/>
+        </w:rPr>
+        <w:t>LocalDb)\MSSQLLocalDB;</w:t>
+      </w:r>
+    </w:p>
+    <w:p>
+      <w:pPr>
+        <w:spacing w:after="0"/>
+        <w:ind w:left="720"/>
+        <w:rPr>
+          <w:rFonts w:ascii="Calibri" w:hAnsi="Calibri"/>
+        </w:rPr>
+      </w:pPr>
+      <w:r>
+        <w:rPr>
+          <w:rFonts w:ascii="Calibri" w:hAnsi="Calibri"/>
+        </w:rPr>
+        <w:t xml:space="preserve">                   Initial Catalog=NinjaModule2Data</w:t>
+      </w:r>
+      <w:proofErr w:type="gramStart"/>
+      <w:r>
+        <w:rPr>
+          <w:rFonts w:ascii="Calibri" w:hAnsi="Calibri"/>
+        </w:rPr>
+        <w:t>;Integrated</w:t>
+      </w:r>
+      <w:proofErr w:type="gramEnd"/>
+      <w:r>
+        <w:rPr>
+          <w:rFonts w:ascii="Calibri" w:hAnsi="Calibri"/>
+        </w:rPr>
+        <w:t xml:space="preserve"> Security=SSPI"</w:t>
+      </w:r>
+    </w:p>
+    <w:p>
+      <w:pPr>
+        <w:spacing w:after="0"/>
+        <w:ind w:left="720"/>
+        <w:rPr>
+          <w:rFonts w:ascii="Calibri" w:hAnsi="Calibri"/>
+        </w:rPr>
+      </w:pPr>
+      <w:r>
+        <w:rPr>
+          <w:rFonts w:ascii="Calibri" w:hAnsi="Calibri"/>
+        </w:rPr>
+        <w:t xml:space="preserve">           providerName="System.Data.SqlClient"/&gt;</w:t>
+      </w:r>
+    </w:p>
+    <w:p>
+      <w:pPr>
+        <w:spacing w:after="0"/>
+        <w:ind w:left="720"/>
+        <w:rPr>
+          <w:rFonts w:ascii="Calibri" w:hAnsi="Calibri"/>
+        </w:rPr>
+      </w:pPr>
+      <w:r>
+        <w:rPr>
+          <w:rFonts w:ascii="Calibri" w:hAnsi="Calibri"/>
+        </w:rPr>
+        <w:t xml:space="preserve">  &lt;/connectionStrings&gt;</w:t>
+      </w:r>
+    </w:p>
+    <w:p>
+      <w:pPr>
+        <w:spacing w:after="0"/>
+        <w:ind w:left="288"/>
+        <w:rPr>
+          <w:rFonts w:ascii="Calibri" w:hAnsi="Calibri"/>
+        </w:rPr>
+      </w:pPr>
+      <w:r>
+        <w:rPr>
+          <w:rFonts w:ascii="Calibri" w:hAnsi="Calibri"/>
+        </w:rPr>
+        <w:t>“NinjaDbContext” is a name that I created for use as an association between the context class and the connection string.  The wording of the connection string is not exactly the same as the wording provided by the web page.  Instead, I copied this code from another Pluralsight course, ASP.NET MVC 5 Fundamentals, Module “Using Entity Framework in MVC Applications”, clip “Configuring a DbContext”.  Note that the name of the database “NinjaModule2Data” is specified after “Initial Catalog=”.</w:t>
+      </w:r>
+    </w:p>
+    <w:p>
+      <w:pPr>
+        <w:pStyle w:val="ListParagraph"/>
+        <w:numPr>
+          <w:ilvl w:val="0"/>
+          <w:numId w:val="78"/>
+        </w:numPr>
+        <w:spacing w:after="0"/>
+      </w:pPr>
+      <w:r>
+        <w:t>Change the constructor for class NinjaContext to</w:t>
+      </w:r>
+    </w:p>
+    <w:p>
+      <w:pPr>
+        <w:spacing w:after="0"/>
+        <w:ind w:firstLine="720"/>
+        <w:rPr>
+          <w:rFonts w:ascii="Calibri" w:hAnsi="Calibri"/>
+        </w:rPr>
+      </w:pPr>
+      <w:r>
+        <w:t xml:space="preserve">Public </w:t>
+      </w:r>
+      <w:proofErr w:type="gramStart"/>
+      <w:r>
+        <w:t>NinjaContext(</w:t>
+      </w:r>
+      <w:proofErr w:type="gramEnd"/>
+      <w:r>
+        <w:t>) : base ( “name=</w:t>
+      </w:r>
+      <w:r>
+        <w:rPr>
+          <w:rFonts w:ascii="Calibri" w:hAnsi="Calibri"/>
+        </w:rPr>
+        <w:t>NinjaDbContext</w:t>
+      </w:r>
+      <w:r>
+        <w:t>” )</w:t>
+      </w:r>
+    </w:p>
+    <w:p>
+      <w:pPr>
+        <w:spacing w:after="0"/>
+        <w:ind w:firstLine="720"/>
+      </w:pPr>
+      <w:r>
+        <w:lastRenderedPageBreak/>
+        <w:t>{ }</w:t>
+      </w:r>
+    </w:p>
+    <w:p>
+      <w:pPr>
+        <w:pStyle w:val="ListParagraph"/>
+        <w:numPr>
+          <w:ilvl w:val="0"/>
+          <w:numId w:val="76"/>
         </w:numPr>
       </w:pPr>
       <w:r>
@@ -9843,7 +9843,7 @@
         <w:pStyle w:val="ListParagraph"/>
         <w:numPr>
           <w:ilvl w:val="0"/>
-          <w:numId w:val="82"/>
+          <w:numId w:val="80"/>
         </w:numPr>
         <w:spacing w:after="0"/>
       </w:pPr>
@@ -9873,7 +9873,7 @@
         <w:pStyle w:val="ListParagraph"/>
         <w:numPr>
           <w:ilvl w:val="0"/>
-          <w:numId w:val="82"/>
+          <w:numId w:val="80"/>
         </w:numPr>
         <w:spacing w:after="0"/>
       </w:pPr>
@@ -9959,7 +9959,7 @@
         <w:pStyle w:val="ListParagraph"/>
         <w:numPr>
           <w:ilvl w:val="0"/>
-          <w:numId w:val="82"/>
+          <w:numId w:val="80"/>
         </w:numPr>
         <w:spacing w:after="0"/>
       </w:pPr>
@@ -10079,7 +10079,7 @@
         <w:pStyle w:val="ListParagraph"/>
         <w:numPr>
           <w:ilvl w:val="0"/>
-          <w:numId w:val="81"/>
+          <w:numId w:val="79"/>
         </w:numPr>
       </w:pPr>
       <w:r>
@@ -10094,7 +10094,7 @@
         <w:pStyle w:val="ListParagraph"/>
         <w:numPr>
           <w:ilvl w:val="0"/>
-          <w:numId w:val="81"/>
+          <w:numId w:val="79"/>
         </w:numPr>
       </w:pPr>
       <w:r>
@@ -16081,7 +16081,7 @@
         <w:pStyle w:val="ListParagraph"/>
         <w:numPr>
           <w:ilvl w:val="0"/>
-          <w:numId w:val="84"/>
+          <w:numId w:val="81"/>
         </w:numPr>
         <w:spacing w:line="240" w:lineRule="auto"/>
       </w:pPr>
@@ -16097,7 +16097,7 @@
         <w:pStyle w:val="ListParagraph"/>
         <w:numPr>
           <w:ilvl w:val="0"/>
-          <w:numId w:val="84"/>
+          <w:numId w:val="81"/>
         </w:numPr>
         <w:spacing w:line="240" w:lineRule="auto"/>
       </w:pPr>
@@ -16155,7 +16155,7 @@
         <w:pStyle w:val="ListParagraph"/>
         <w:numPr>
           <w:ilvl w:val="0"/>
-          <w:numId w:val="84"/>
+          <w:numId w:val="81"/>
         </w:numPr>
         <w:spacing w:line="240" w:lineRule="auto"/>
       </w:pPr>
@@ -16213,7 +16213,7 @@
         <w:pStyle w:val="ListParagraph"/>
         <w:numPr>
           <w:ilvl w:val="0"/>
-          <w:numId w:val="84"/>
+          <w:numId w:val="81"/>
         </w:numPr>
         <w:spacing w:line="240" w:lineRule="auto"/>
       </w:pPr>
@@ -16310,7 +16310,7 @@
         <w:pStyle w:val="ListParagraph"/>
         <w:numPr>
           <w:ilvl w:val="0"/>
-          <w:numId w:val="84"/>
+          <w:numId w:val="81"/>
         </w:numPr>
         <w:spacing w:line="240" w:lineRule="auto"/>
       </w:pPr>
@@ -16408,7 +16408,7 @@
         <w:pStyle w:val="ListParagraph"/>
         <w:numPr>
           <w:ilvl w:val="0"/>
-          <w:numId w:val="84"/>
+          <w:numId w:val="81"/>
         </w:numPr>
         <w:spacing w:line="240" w:lineRule="auto"/>
       </w:pPr>
@@ -16438,7 +16438,7 @@
         <w:pStyle w:val="ListParagraph"/>
         <w:numPr>
           <w:ilvl w:val="0"/>
-          <w:numId w:val="84"/>
+          <w:numId w:val="81"/>
         </w:numPr>
         <w:spacing w:line="240" w:lineRule="auto"/>
       </w:pPr>
@@ -16524,7 +16524,7 @@
         <w:pStyle w:val="ListParagraph"/>
         <w:numPr>
           <w:ilvl w:val="0"/>
-          <w:numId w:val="84"/>
+          <w:numId w:val="81"/>
         </w:numPr>
         <w:spacing w:line="240" w:lineRule="auto"/>
       </w:pPr>
@@ -16540,7 +16540,7 @@
         <w:pStyle w:val="ListParagraph"/>
         <w:numPr>
           <w:ilvl w:val="0"/>
-          <w:numId w:val="84"/>
+          <w:numId w:val="81"/>
         </w:numPr>
         <w:spacing w:line="240" w:lineRule="auto"/>
       </w:pPr>
@@ -16800,7 +16800,7 @@
         <w:pStyle w:val="ListParagraph"/>
         <w:numPr>
           <w:ilvl w:val="0"/>
-          <w:numId w:val="86"/>
+          <w:numId w:val="83"/>
         </w:numPr>
         <w:spacing w:after="0" w:line="240" w:lineRule="auto"/>
       </w:pPr>
@@ -16829,7 +16829,7 @@
         <w:pStyle w:val="ListParagraph"/>
         <w:numPr>
           <w:ilvl w:val="0"/>
-          <w:numId w:val="86"/>
+          <w:numId w:val="83"/>
         </w:numPr>
         <w:spacing w:after="0" w:line="240" w:lineRule="auto"/>
       </w:pPr>
@@ -16900,7 +16900,7 @@
         <w:pStyle w:val="ListParagraph"/>
         <w:numPr>
           <w:ilvl w:val="0"/>
-          <w:numId w:val="86"/>
+          <w:numId w:val="83"/>
         </w:numPr>
         <w:spacing w:after="0" w:line="240" w:lineRule="auto"/>
       </w:pPr>
@@ -16944,7 +16944,7 @@
         <w:pStyle w:val="ListParagraph"/>
         <w:numPr>
           <w:ilvl w:val="0"/>
-          <w:numId w:val="86"/>
+          <w:numId w:val="83"/>
         </w:numPr>
         <w:spacing w:after="0" w:line="240" w:lineRule="auto"/>
       </w:pPr>
@@ -17004,7 +17004,7 @@
         <w:pStyle w:val="ListParagraph"/>
         <w:numPr>
           <w:ilvl w:val="0"/>
-          <w:numId w:val="86"/>
+          <w:numId w:val="83"/>
         </w:numPr>
         <w:spacing w:after="0" w:line="240" w:lineRule="auto"/>
       </w:pPr>
@@ -17034,7 +17034,7 @@
         <w:pStyle w:val="ListParagraph"/>
         <w:numPr>
           <w:ilvl w:val="0"/>
-          <w:numId w:val="86"/>
+          <w:numId w:val="83"/>
         </w:numPr>
         <w:spacing w:after="0" w:line="240" w:lineRule="auto"/>
       </w:pPr>
@@ -17120,7 +17120,7 @@
         <w:pStyle w:val="ListParagraph"/>
         <w:numPr>
           <w:ilvl w:val="0"/>
-          <w:numId w:val="86"/>
+          <w:numId w:val="83"/>
         </w:numPr>
         <w:spacing w:after="0" w:line="240" w:lineRule="auto"/>
       </w:pPr>
@@ -17136,7 +17136,7 @@
         <w:pStyle w:val="ListParagraph"/>
         <w:numPr>
           <w:ilvl w:val="0"/>
-          <w:numId w:val="86"/>
+          <w:numId w:val="83"/>
         </w:numPr>
         <w:spacing w:line="240" w:lineRule="auto"/>
       </w:pPr>
@@ -17219,7 +17219,7 @@
         <w:pStyle w:val="ListParagraph"/>
         <w:numPr>
           <w:ilvl w:val="0"/>
-          <w:numId w:val="85"/>
+          <w:numId w:val="82"/>
         </w:numPr>
         <w:spacing w:after="0" w:line="240" w:lineRule="auto"/>
       </w:pPr>
@@ -17290,7 +17290,7 @@
         <w:pStyle w:val="ListParagraph"/>
         <w:numPr>
           <w:ilvl w:val="0"/>
-          <w:numId w:val="85"/>
+          <w:numId w:val="82"/>
         </w:numPr>
         <w:spacing w:after="0" w:line="240" w:lineRule="auto"/>
       </w:pPr>
@@ -17334,7 +17334,7 @@
         <w:pStyle w:val="ListParagraph"/>
         <w:numPr>
           <w:ilvl w:val="0"/>
-          <w:numId w:val="85"/>
+          <w:numId w:val="82"/>
         </w:numPr>
         <w:spacing w:after="0" w:line="240" w:lineRule="auto"/>
       </w:pPr>
@@ -17394,7 +17394,7 @@
         <w:pStyle w:val="ListParagraph"/>
         <w:numPr>
           <w:ilvl w:val="0"/>
-          <w:numId w:val="85"/>
+          <w:numId w:val="82"/>
         </w:numPr>
         <w:spacing w:after="0" w:line="240" w:lineRule="auto"/>
       </w:pPr>
@@ -17424,7 +17424,7 @@
         <w:pStyle w:val="ListParagraph"/>
         <w:numPr>
           <w:ilvl w:val="0"/>
-          <w:numId w:val="85"/>
+          <w:numId w:val="82"/>
         </w:numPr>
         <w:spacing w:after="0" w:line="240" w:lineRule="auto"/>
       </w:pPr>
@@ -17510,7 +17510,7 @@
         <w:pStyle w:val="ListParagraph"/>
         <w:numPr>
           <w:ilvl w:val="0"/>
-          <w:numId w:val="85"/>
+          <w:numId w:val="82"/>
         </w:numPr>
         <w:spacing w:after="0" w:line="240" w:lineRule="auto"/>
       </w:pPr>
@@ -17526,7 +17526,7 @@
         <w:pStyle w:val="ListParagraph"/>
         <w:numPr>
           <w:ilvl w:val="0"/>
-          <w:numId w:val="85"/>
+          <w:numId w:val="82"/>
         </w:numPr>
         <w:spacing w:after="0" w:line="240" w:lineRule="auto"/>
       </w:pPr>
@@ -22693,10 +22693,7 @@
         <w:t xml:space="preserve">Add a class-library project to contain the Database Context Class (which serves as the interface between the application code, the domain classes, and the database).  I used </w:t>
       </w:r>
       <w:r>
-        <w:t>“DomainData</w:t>
-      </w:r>
-      <w:r>
-        <w:t xml:space="preserve">” </w:t>
+        <w:t xml:space="preserve">“DomainData” </w:t>
       </w:r>
       <w:r>
         <w:t xml:space="preserve">as the name of the class-library project.  </w:t>
@@ -22711,13 +22708,7 @@
         <w:t>st</w:t>
       </w:r>
       <w:r>
-        <w:t xml:space="preserve"> class in DomainData to </w:t>
-      </w:r>
-      <w:r>
-        <w:t>CPmsDbContext</w:t>
-      </w:r>
-      <w:r>
-        <w:t xml:space="preserve"> - with base class </w:t>
+        <w:t xml:space="preserve"> class in DomainData to CPmsDbContext - with base class </w:t>
       </w:r>
       <w:r>
         <w:t>dbContext</w:t>
@@ -23189,7 +23180,7 @@
         <w:pStyle w:val="ListParagraph"/>
         <w:numPr>
           <w:ilvl w:val="0"/>
-          <w:numId w:val="88"/>
+          <w:numId w:val="85"/>
         </w:numPr>
         <w:spacing w:after="0"/>
       </w:pPr>
@@ -23208,6 +23199,347 @@
       </w:r>
       <w:r>
         <w:t xml:space="preserve"> visible in Visual Studio.</w:t>
+      </w:r>
+    </w:p>
+    <w:p>
+      <w:pPr>
+        <w:pStyle w:val="ListParagraph"/>
+        <w:numPr>
+          <w:ilvl w:val="0"/>
+          <w:numId w:val="85"/>
+        </w:numPr>
+        <w:spacing w:after="0"/>
+      </w:pPr>
+      <w:r>
+        <w:rPr>
+          <w:rFonts w:ascii="Calibri" w:hAnsi="Calibri"/>
+        </w:rPr>
+        <w:t xml:space="preserve">Right-click the </w:t>
+      </w:r>
+      <w:r>
+        <w:rPr>
+          <w:rFonts w:ascii="Calibri" w:hAnsi="Calibri"/>
+          <w:b/>
+          <w:bCs/>
+        </w:rPr>
+        <w:t>Data Connections</w:t>
+      </w:r>
+      <w:r>
+        <w:rPr>
+          <w:rFonts w:ascii="Calibri" w:hAnsi="Calibri"/>
+        </w:rPr>
+        <w:t xml:space="preserve"> node.  Visual Studio displays a context menu.</w:t>
+      </w:r>
+    </w:p>
+    <w:p>
+      <w:pPr>
+        <w:pStyle w:val="ListParagraph"/>
+        <w:numPr>
+          <w:ilvl w:val="0"/>
+          <w:numId w:val="85"/>
+        </w:numPr>
+        <w:spacing w:after="0"/>
+      </w:pPr>
+      <w:r>
+        <w:rPr>
+          <w:rFonts w:ascii="Calibri" w:hAnsi="Calibri"/>
+        </w:rPr>
+        <w:t xml:space="preserve">Select </w:t>
+      </w:r>
+      <w:r>
+        <w:rPr>
+          <w:rFonts w:ascii="Calibri" w:hAnsi="Calibri"/>
+          <w:b/>
+          <w:bCs/>
+        </w:rPr>
+        <w:t>Add Connection...</w:t>
+      </w:r>
+      <w:r>
+        <w:rPr>
+          <w:rFonts w:ascii="Calibri" w:hAnsi="Calibri"/>
+        </w:rPr>
+        <w:t xml:space="preserve"> in the context menu.  Visual Studio displays a pop-up dialog titled </w:t>
+      </w:r>
+      <w:r>
+        <w:rPr>
+          <w:rFonts w:ascii="Calibri" w:hAnsi="Calibri"/>
+          <w:b/>
+          <w:bCs/>
+        </w:rPr>
+        <w:t>Add Connection</w:t>
+      </w:r>
+      <w:r>
+        <w:rPr>
+          <w:rFonts w:ascii="Calibri" w:hAnsi="Calibri"/>
+        </w:rPr>
+        <w:t>.</w:t>
+      </w:r>
+    </w:p>
+    <w:p>
+      <w:pPr>
+        <w:pStyle w:val="ListParagraph"/>
+        <w:numPr>
+          <w:ilvl w:val="0"/>
+          <w:numId w:val="85"/>
+        </w:numPr>
+        <w:spacing w:after="0"/>
+      </w:pPr>
+      <w:r>
+        <w:rPr>
+          <w:rFonts w:ascii="Calibri" w:hAnsi="Calibri"/>
+        </w:rPr>
+        <w:t xml:space="preserve">Use the </w:t>
+      </w:r>
+      <w:r>
+        <w:rPr>
+          <w:rFonts w:ascii="Calibri" w:hAnsi="Calibri"/>
+          <w:b/>
+          <w:bCs/>
+        </w:rPr>
+        <w:t>Change...</w:t>
+      </w:r>
+      <w:r>
+        <w:rPr>
+          <w:rFonts w:ascii="Calibri" w:hAnsi="Calibri"/>
+        </w:rPr>
+        <w:t xml:space="preserve"> Command button, if necessary, to obtain </w:t>
+      </w:r>
+      <w:r>
+        <w:rPr>
+          <w:rFonts w:ascii="Calibri" w:hAnsi="Calibri"/>
+          <w:b/>
+          <w:bCs/>
+        </w:rPr>
+        <w:t>Microsoft SQL Server Database File (Sql Client)</w:t>
+      </w:r>
+      <w:r>
+        <w:rPr>
+          <w:rFonts w:ascii="Calibri" w:hAnsi="Calibri"/>
+        </w:rPr>
+        <w:t xml:space="preserve"> in the </w:t>
+      </w:r>
+      <w:r>
+        <w:rPr>
+          <w:rFonts w:ascii="Calibri" w:hAnsi="Calibri"/>
+          <w:b/>
+          <w:bCs/>
+        </w:rPr>
+        <w:t>Data source:</w:t>
+      </w:r>
+      <w:r>
+        <w:rPr>
+          <w:rFonts w:ascii="Calibri" w:hAnsi="Calibri"/>
+        </w:rPr>
+        <w:t xml:space="preserve"> text box of </w:t>
+      </w:r>
+      <w:r>
+        <w:rPr>
+          <w:rFonts w:ascii="Calibri" w:hAnsi="Calibri"/>
+          <w:b/>
+          <w:bCs/>
+        </w:rPr>
+        <w:t>Add Connection</w:t>
+      </w:r>
+      <w:r>
+        <w:rPr>
+          <w:rFonts w:ascii="Calibri" w:hAnsi="Calibri"/>
+        </w:rPr>
+        <w:t>.</w:t>
+      </w:r>
+    </w:p>
+    <w:p>
+      <w:pPr>
+        <w:pStyle w:val="ListParagraph"/>
+        <w:numPr>
+          <w:ilvl w:val="0"/>
+          <w:numId w:val="85"/>
+        </w:numPr>
+        <w:spacing w:after="0"/>
+      </w:pPr>
+      <w:r>
+        <w:rPr>
+          <w:rFonts w:ascii="Calibri" w:hAnsi="Calibri"/>
+        </w:rPr>
+        <w:t xml:space="preserve">Click the </w:t>
+      </w:r>
+      <w:r>
+        <w:rPr>
+          <w:rFonts w:ascii="Calibri" w:hAnsi="Calibri"/>
+          <w:b/>
+          <w:bCs/>
+        </w:rPr>
+        <w:t>Browse...</w:t>
+      </w:r>
+      <w:r>
+        <w:rPr>
+          <w:rFonts w:ascii="Calibri" w:hAnsi="Calibri"/>
+        </w:rPr>
+        <w:t xml:space="preserve"> command button to obtain a file browser titled </w:t>
+      </w:r>
+      <w:r>
+        <w:rPr>
+          <w:rFonts w:ascii="Calibri" w:hAnsi="Calibri"/>
+          <w:b/>
+          <w:bCs/>
+        </w:rPr>
+        <w:t>Select SQL Server Database File</w:t>
+      </w:r>
+      <w:r>
+        <w:rPr>
+          <w:rFonts w:ascii="Calibri" w:hAnsi="Calibri"/>
+        </w:rPr>
+        <w:t>.</w:t>
+      </w:r>
+    </w:p>
+    <w:p>
+      <w:pPr>
+        <w:pStyle w:val="ListParagraph"/>
+        <w:numPr>
+          <w:ilvl w:val="0"/>
+          <w:numId w:val="85"/>
+        </w:numPr>
+        <w:spacing w:after="0"/>
+      </w:pPr>
+      <w:r>
+        <w:rPr>
+          <w:rFonts w:ascii="Calibri" w:hAnsi="Calibri"/>
+        </w:rPr>
+        <w:t>Use the browser to navigate to the .mdf file.  On the Windows 10 computer, these files reside in C:\users\sncole.  Select the appropriate .mdf file.</w:t>
+      </w:r>
+    </w:p>
+    <w:p>
+      <w:pPr>
+        <w:pStyle w:val="ListParagraph"/>
+        <w:numPr>
+          <w:ilvl w:val="0"/>
+          <w:numId w:val="85"/>
+        </w:numPr>
+        <w:spacing w:after="0"/>
+      </w:pPr>
+      <w:r>
+        <w:rPr>
+          <w:rFonts w:ascii="Calibri" w:hAnsi="Calibri"/>
+        </w:rPr>
+        <w:t xml:space="preserve">Click the command buttons </w:t>
+      </w:r>
+      <w:r>
+        <w:rPr>
+          <w:rFonts w:ascii="Calibri" w:hAnsi="Calibri"/>
+          <w:b/>
+          <w:bCs/>
+        </w:rPr>
+        <w:t>Test Connection</w:t>
+      </w:r>
+      <w:r>
+        <w:rPr>
+          <w:rFonts w:ascii="Calibri" w:hAnsi="Calibri"/>
+        </w:rPr>
+        <w:t xml:space="preserve">, then </w:t>
+      </w:r>
+      <w:r>
+        <w:rPr>
+          <w:rFonts w:ascii="Calibri" w:hAnsi="Calibri"/>
+          <w:b/>
+          <w:bCs/>
+        </w:rPr>
+        <w:t>OK</w:t>
+      </w:r>
+      <w:r>
+        <w:rPr>
+          <w:rFonts w:ascii="Calibri" w:hAnsi="Calibri"/>
+        </w:rPr>
+        <w:t>.</w:t>
+      </w:r>
+    </w:p>
+    <w:p>
+      <w:pPr>
+        <w:pStyle w:val="Heading3"/>
+        <w:rPr>
+          <w:rFonts w:ascii="Cambria" w:hAnsi="Cambria"/>
+        </w:rPr>
+      </w:pPr>
+      <w:r>
+        <w:t>Examples of Database Interactions</w:t>
+      </w:r>
+    </w:p>
+    <w:p>
+      <w:pPr>
+        <w:spacing w:after="0"/>
+      </w:pPr>
+      <w:r>
+        <w:t xml:space="preserve">Following the style of the EntityFramework6_GettingStarted Pluralsight course, introduce a </w:t>
+      </w:r>
+      <w:r>
+        <w:t xml:space="preserve">project for the user interface.  In this case I am using a Windows Forms Application (.NET Framework) instead of a </w:t>
+      </w:r>
+      <w:r>
+        <w:t>Console-application project</w:t>
+      </w:r>
+      <w:r>
+        <w:t xml:space="preserve">. This project, named MainProgram, </w:t>
+      </w:r>
+      <w:r>
+        <w:t>illustrates ways to use Entity Framework to interact with the database</w:t>
+      </w:r>
+      <w:r>
+        <w:t>.    I added a 2</w:t>
+      </w:r>
+      <w:r>
+        <w:rPr>
+          <w:vertAlign w:val="superscript"/>
+        </w:rPr>
+        <w:t>nd</w:t>
+      </w:r>
+      <w:r>
+        <w:t xml:space="preserve"> class, MakeSelections, to the DomainData project.  MakeSelections is a static class with static methods to retrieve data from the database.  At some future time, we might similarly add other database-interface classes (e.g. to add, modify, etc.)</w:t>
+      </w:r>
+    </w:p>
+    <w:p>
+      <w:pPr>
+        <w:spacing w:after="0"/>
+      </w:pPr>
+    </w:p>
+    <w:p>
+      <w:pPr>
+        <w:spacing w:after="0"/>
+      </w:pPr>
+      <w:r>
+        <w:t xml:space="preserve">When I started testing some of the sample code in MakeSelections, I discovered that I needed Entity Framework in the MainProgram project.  I used techniques via </w:t>
+      </w:r>
+      <w:proofErr w:type="gramStart"/>
+      <w:r>
+        <w:t>NuGet  (</w:t>
+      </w:r>
+      <w:proofErr w:type="gramEnd"/>
+      <w:r>
+        <w:t>described earlier) to install EntityFramework 6.  A second run-time problem that I encountered indicated that the connections strings were not visible.  I resolved this problem by updating MainProgram.App.config - copying XML from DomainData that refer to Entity Framework and Connection Strings.</w:t>
+      </w:r>
+    </w:p>
+    <w:p>
+      <w:pPr>
+        <w:pStyle w:val="Heading3"/>
+      </w:pPr>
+      <w:r>
+        <w:t>Using a Data Grid View Control with Entity Framework</w:t>
+      </w:r>
+    </w:p>
+    <w:p>
+      <w:r>
+        <w:t>CPms1 uses a Data Grid View control to display information that was retrieved from the database.  This section describes some of the steps that might be performed to set up a Data Grid View control, and the code that might be used to move data from the database to the Data Grid View control.  In CPms1 the name of the Data Grid View control is dgvSelection.</w:t>
+      </w:r>
+    </w:p>
+    <w:p>
+      <w:pPr>
+        <w:rPr>
+          <w:u w:val="single"/>
+        </w:rPr>
+      </w:pPr>
+      <w:r>
+        <w:rPr>
+          <w:u w:val="single"/>
+        </w:rPr>
+        <w:lastRenderedPageBreak/>
+        <w:t>Setting up the Data Grid View Control</w:t>
       </w:r>
     </w:p>
     <w:p>
@@ -23220,24 +23552,17 @@
         <w:spacing w:after="0"/>
       </w:pPr>
       <w:r>
-        <w:rPr>
-          <w:rFonts w:ascii="Calibri" w:hAnsi="Calibri"/>
-        </w:rPr>
-        <w:t xml:space="preserve">Right-click the </w:t>
-      </w:r>
-      <w:r>
-        <w:rPr>
-          <w:rFonts w:ascii="Calibri" w:hAnsi="Calibri"/>
-          <w:b/>
-          <w:bCs/>
-        </w:rPr>
-        <w:t>Data Connections</w:t>
-      </w:r>
-      <w:r>
-        <w:rPr>
-          <w:rFonts w:ascii="Calibri" w:hAnsi="Calibri"/>
-        </w:rPr>
-        <w:t xml:space="preserve"> node.  Visual Studio displays a context menu.</w:t>
+        <w:t xml:space="preserve"> I used the </w:t>
+      </w:r>
+      <w:r>
+        <w:rPr>
+          <w:b/>
+          <w:bCs/>
+        </w:rPr>
+        <w:t>Properties</w:t>
+      </w:r>
+      <w:r>
+        <w:t xml:space="preserve"> window of dgvSelection to perform the setup.</w:t>
       </w:r>
     </w:p>
     <w:p>
@@ -23253,35 +23578,211 @@
         <w:rPr>
           <w:rFonts w:ascii="Calibri" w:hAnsi="Calibri"/>
         </w:rPr>
-        <w:t xml:space="preserve">Select </w:t>
-      </w:r>
-      <w:r>
-        <w:rPr>
-          <w:rFonts w:ascii="Calibri" w:hAnsi="Calibri"/>
-          <w:b/>
-          <w:bCs/>
-        </w:rPr>
-        <w:t>Add Connection...</w:t>
-      </w:r>
-      <w:r>
-        <w:rPr>
-          <w:rFonts w:ascii="Calibri" w:hAnsi="Calibri"/>
-        </w:rPr>
-        <w:t xml:space="preserve"> in the context menu.  Visual Studio displays a pop-up dialog titled </w:t>
-      </w:r>
-      <w:r>
-        <w:rPr>
-          <w:rFonts w:ascii="Calibri" w:hAnsi="Calibri"/>
-          <w:b/>
-          <w:bCs/>
-        </w:rPr>
-        <w:t>Add Connection</w:t>
+        <w:t xml:space="preserve">The </w:t>
+      </w:r>
+      <w:r>
+        <w:rPr>
+          <w:rFonts w:ascii="Calibri" w:hAnsi="Calibri"/>
+          <w:b/>
+          <w:bCs/>
+        </w:rPr>
+        <w:t>Columns</w:t>
+      </w:r>
+      <w:r>
+        <w:rPr>
+          <w:rFonts w:ascii="Calibri" w:hAnsi="Calibri"/>
+        </w:rPr>
+        <w:t xml:space="preserve"> property refers to collection of columns in the Data Grid View control.  Click </w:t>
+      </w:r>
+      <w:r>
+        <w:rPr>
+          <w:rFonts w:ascii="Calibri" w:hAnsi="Calibri"/>
+          <w:b/>
+          <w:bCs/>
+        </w:rPr>
+        <w:t>…</w:t>
+      </w:r>
+      <w:r>
+        <w:rPr>
+          <w:rFonts w:ascii="Calibri" w:hAnsi="Calibri"/>
+        </w:rPr>
+        <w:t xml:space="preserve"> at the right edge to induce a popup dialog titled </w:t>
+      </w:r>
+      <w:r>
+        <w:rPr>
+          <w:rFonts w:ascii="Calibri" w:hAnsi="Calibri"/>
+          <w:b/>
+          <w:bCs/>
+        </w:rPr>
+        <w:t>Edit Columns</w:t>
       </w:r>
       <w:r>
         <w:rPr>
           <w:rFonts w:ascii="Calibri" w:hAnsi="Calibri"/>
         </w:rPr>
         <w:t>.</w:t>
+      </w:r>
+    </w:p>
+    <w:p>
+      <w:pPr>
+        <w:pStyle w:val="ListParagraph"/>
+        <w:numPr>
+          <w:ilvl w:val="1"/>
+          <w:numId w:val="88"/>
+        </w:numPr>
+        <w:spacing w:after="0"/>
+      </w:pPr>
+      <w:r>
+        <w:rPr>
+          <w:rFonts w:ascii="Calibri" w:hAnsi="Calibri"/>
+        </w:rPr>
+        <w:t xml:space="preserve">The left panel lists the columns in the collection.  The uses of the </w:t>
+      </w:r>
+      <w:r>
+        <w:rPr>
+          <w:rFonts w:ascii="Calibri" w:hAnsi="Calibri"/>
+          <w:b/>
+          <w:bCs/>
+        </w:rPr>
+        <w:t>Add...</w:t>
+      </w:r>
+      <w:r>
+        <w:rPr>
+          <w:rFonts w:ascii="Calibri" w:hAnsi="Calibri"/>
+        </w:rPr>
+        <w:t>,</w:t>
+      </w:r>
+      <w:r>
+        <w:rPr>
+          <w:rFonts w:ascii="Calibri" w:hAnsi="Calibri"/>
+          <w:b/>
+          <w:bCs/>
+        </w:rPr>
+        <w:t xml:space="preserve"> </w:t>
+      </w:r>
+      <w:proofErr w:type="gramStart"/>
+      <w:r>
+        <w:rPr>
+          <w:rFonts w:ascii="Calibri" w:hAnsi="Calibri"/>
+          <w:b/>
+          <w:bCs/>
+        </w:rPr>
+        <w:t>Remove</w:t>
+      </w:r>
+      <w:proofErr w:type="gramEnd"/>
+      <w:r>
+        <w:rPr>
+          <w:rFonts w:ascii="Calibri" w:hAnsi="Calibri"/>
+          <w:b/>
+          <w:bCs/>
+        </w:rPr>
+        <w:t>...</w:t>
+      </w:r>
+      <w:r>
+        <w:rPr>
+          <w:rFonts w:ascii="Calibri" w:hAnsi="Calibri"/>
+        </w:rPr>
+        <w:t>, up-arrow, and down-arrow command buttons are self-explanatory.</w:t>
+      </w:r>
+    </w:p>
+    <w:p>
+      <w:pPr>
+        <w:pStyle w:val="ListParagraph"/>
+        <w:numPr>
+          <w:ilvl w:val="1"/>
+          <w:numId w:val="88"/>
+        </w:numPr>
+        <w:spacing w:after="0"/>
+      </w:pPr>
+      <w:r>
+        <w:rPr>
+          <w:rFonts w:ascii="Calibri" w:hAnsi="Calibri"/>
+        </w:rPr>
+        <w:t xml:space="preserve">The right panel lets the programmer specify the attributes of each column.  At a minimum specify the </w:t>
+      </w:r>
+      <w:r>
+        <w:rPr>
+          <w:rFonts w:ascii="Calibri" w:hAnsi="Calibri"/>
+          <w:b/>
+          <w:bCs/>
+        </w:rPr>
+        <w:t>Header Text</w:t>
+      </w:r>
+      <w:r>
+        <w:rPr>
+          <w:rFonts w:ascii="Calibri" w:hAnsi="Calibri"/>
+        </w:rPr>
+        <w:t xml:space="preserve"> in the </w:t>
+      </w:r>
+      <w:r>
+        <w:rPr>
+          <w:rFonts w:ascii="Calibri" w:hAnsi="Calibri"/>
+          <w:b/>
+          <w:bCs/>
+        </w:rPr>
+        <w:t>Appearance</w:t>
+      </w:r>
+      <w:r>
+        <w:rPr>
+          <w:rFonts w:ascii="Calibri" w:hAnsi="Calibri"/>
+        </w:rPr>
+        <w:t xml:space="preserve"> section, the </w:t>
+      </w:r>
+      <w:r>
+        <w:rPr>
+          <w:rFonts w:ascii="Calibri" w:hAnsi="Calibri"/>
+          <w:b/>
+          <w:bCs/>
+        </w:rPr>
+        <w:t>Column Type</w:t>
+      </w:r>
+      <w:r>
+        <w:rPr>
+          <w:rFonts w:ascii="Calibri" w:hAnsi="Calibri"/>
+        </w:rPr>
+        <w:t xml:space="preserve"> in the </w:t>
+      </w:r>
+      <w:r>
+        <w:rPr>
+          <w:rFonts w:ascii="Calibri" w:hAnsi="Calibri"/>
+          <w:b/>
+          <w:bCs/>
+        </w:rPr>
+        <w:t>Design</w:t>
+      </w:r>
+      <w:r>
+        <w:rPr>
+          <w:rFonts w:ascii="Calibri" w:hAnsi="Calibri"/>
+        </w:rPr>
+        <w:t xml:space="preserve"> section, and the </w:t>
+      </w:r>
+      <w:r>
+        <w:rPr>
+          <w:rFonts w:ascii="Calibri" w:hAnsi="Calibri"/>
+          <w:b/>
+          <w:bCs/>
+        </w:rPr>
+        <w:t>Width</w:t>
+      </w:r>
+      <w:r>
+        <w:rPr>
+          <w:rFonts w:ascii="Calibri" w:hAnsi="Calibri"/>
+        </w:rPr>
+        <w:t xml:space="preserve"> in the </w:t>
+      </w:r>
+      <w:r>
+        <w:rPr>
+          <w:rFonts w:ascii="Calibri" w:hAnsi="Calibri"/>
+          <w:b/>
+          <w:bCs/>
+        </w:rPr>
+        <w:t>Layout</w:t>
+      </w:r>
+      <w:r>
+        <w:rPr>
+          <w:rFonts w:ascii="Calibri" w:hAnsi="Calibri"/>
+        </w:rPr>
+        <w:t xml:space="preserve"> section.</w:t>
       </w:r>
     </w:p>
     <w:p>
@@ -23297,63 +23798,21 @@
         <w:rPr>
           <w:rFonts w:ascii="Calibri" w:hAnsi="Calibri"/>
         </w:rPr>
-        <w:t xml:space="preserve">Use the </w:t>
-      </w:r>
-      <w:r>
-        <w:rPr>
-          <w:rFonts w:ascii="Calibri" w:hAnsi="Calibri"/>
-          <w:b/>
-          <w:bCs/>
-        </w:rPr>
-        <w:t>Change...</w:t>
-      </w:r>
-      <w:r>
-        <w:rPr>
-          <w:rFonts w:ascii="Calibri" w:hAnsi="Calibri"/>
-        </w:rPr>
-        <w:t xml:space="preserve"> Command button, if necessary, to obtain </w:t>
-      </w:r>
-      <w:r>
-        <w:rPr>
-          <w:rFonts w:ascii="Calibri" w:hAnsi="Calibri"/>
-          <w:b/>
-          <w:bCs/>
-        </w:rPr>
-        <w:t>Microsoft SQL Server Database File (Sql Client)</w:t>
-      </w:r>
-      <w:r>
-        <w:rPr>
-          <w:rFonts w:ascii="Calibri" w:hAnsi="Calibri"/>
-        </w:rPr>
-        <w:t xml:space="preserve"> in the </w:t>
-      </w:r>
-      <w:r>
-        <w:rPr>
-          <w:rFonts w:ascii="Calibri" w:hAnsi="Calibri"/>
-          <w:b/>
-          <w:bCs/>
-        </w:rPr>
-        <w:t>Data source:</w:t>
-      </w:r>
-      <w:r>
-        <w:rPr>
-          <w:rFonts w:ascii="Calibri" w:hAnsi="Calibri"/>
-        </w:rPr>
-        <w:t xml:space="preserve"> text box of </w:t>
-      </w:r>
-      <w:r>
-        <w:rPr>
-          <w:rFonts w:ascii="Calibri" w:hAnsi="Calibri"/>
-          <w:b/>
-          <w:bCs/>
-        </w:rPr>
-        <w:t>Add Connection</w:t>
-      </w:r>
-      <w:r>
-        <w:rPr>
-          <w:rFonts w:ascii="Calibri" w:hAnsi="Calibri"/>
-        </w:rPr>
-        <w:t>.</w:t>
+        <w:t xml:space="preserve">The </w:t>
+      </w:r>
+      <w:r>
+        <w:rPr>
+          <w:rFonts w:ascii="Calibri" w:hAnsi="Calibri"/>
+          <w:b/>
+          <w:bCs/>
+        </w:rPr>
+        <w:t>BackgroundColor</w:t>
+      </w:r>
+      <w:r>
+        <w:rPr>
+          <w:rFonts w:ascii="Calibri" w:hAnsi="Calibri"/>
+        </w:rPr>
+        <w:t xml:space="preserve"> property provides three pull-down windows (Custom, Web, and System) for selecting the background color of the entire Data Grid View control; I used Web, which offers a generous variety of colors.</w:t>
       </w:r>
     </w:p>
     <w:p>
@@ -23369,35 +23828,209 @@
         <w:rPr>
           <w:rFonts w:ascii="Calibri" w:hAnsi="Calibri"/>
         </w:rPr>
-        <w:t xml:space="preserve">Click the </w:t>
-      </w:r>
-      <w:r>
-        <w:rPr>
-          <w:rFonts w:ascii="Calibri" w:hAnsi="Calibri"/>
-          <w:b/>
-          <w:bCs/>
-        </w:rPr>
-        <w:t>Browse...</w:t>
-      </w:r>
-      <w:r>
-        <w:rPr>
-          <w:rFonts w:ascii="Calibri" w:hAnsi="Calibri"/>
-        </w:rPr>
-        <w:t xml:space="preserve"> command button to obtain a file browser titled </w:t>
-      </w:r>
-      <w:r>
-        <w:rPr>
-          <w:rFonts w:ascii="Calibri" w:hAnsi="Calibri"/>
-          <w:b/>
-          <w:bCs/>
-        </w:rPr>
-        <w:t>Select SQL Server Database File</w:t>
+        <w:t xml:space="preserve">The </w:t>
+      </w:r>
+      <w:r>
+        <w:rPr>
+          <w:rFonts w:ascii="Calibri" w:hAnsi="Calibri"/>
+          <w:b/>
+          <w:bCs/>
+        </w:rPr>
+        <w:t>ColumnHeadersDefaultCellStyle</w:t>
+      </w:r>
+      <w:r>
+        <w:rPr>
+          <w:rFonts w:ascii="Calibri" w:hAnsi="Calibri"/>
+        </w:rPr>
+        <w:t xml:space="preserve"> property lets the programmer specify the attributes of the column headers.  Click </w:t>
+      </w:r>
+      <w:r>
+        <w:rPr>
+          <w:rFonts w:ascii="Calibri" w:hAnsi="Calibri"/>
+          <w:b/>
+          <w:bCs/>
+        </w:rPr>
+        <w:t>…</w:t>
+      </w:r>
+      <w:r>
+        <w:rPr>
+          <w:rFonts w:ascii="Calibri" w:hAnsi="Calibri"/>
+        </w:rPr>
+        <w:t xml:space="preserve"> at the right edge to induce a popup dialog titled </w:t>
+      </w:r>
+      <w:r>
+        <w:rPr>
+          <w:rFonts w:ascii="Calibri" w:hAnsi="Calibri"/>
+          <w:b/>
+          <w:bCs/>
+        </w:rPr>
+        <w:t>CellStyle Builder</w:t>
       </w:r>
       <w:r>
         <w:rPr>
           <w:rFonts w:ascii="Calibri" w:hAnsi="Calibri"/>
         </w:rPr>
         <w:t>.</w:t>
+      </w:r>
+    </w:p>
+    <w:p>
+      <w:pPr>
+        <w:pStyle w:val="ListParagraph"/>
+        <w:numPr>
+          <w:ilvl w:val="1"/>
+          <w:numId w:val="88"/>
+        </w:numPr>
+        <w:spacing w:after="0"/>
+      </w:pPr>
+      <w:r>
+        <w:rPr>
+          <w:rFonts w:ascii="Calibri" w:hAnsi="Calibri"/>
+        </w:rPr>
+        <w:t xml:space="preserve">Use </w:t>
+      </w:r>
+      <w:r>
+        <w:rPr>
+          <w:rFonts w:ascii="Calibri" w:hAnsi="Calibri"/>
+          <w:b/>
+          <w:bCs/>
+        </w:rPr>
+        <w:t>BackColor</w:t>
+      </w:r>
+      <w:r>
+        <w:rPr>
+          <w:rFonts w:ascii="Calibri" w:hAnsi="Calibri"/>
+        </w:rPr>
+        <w:t xml:space="preserve"> in the </w:t>
+      </w:r>
+      <w:r>
+        <w:rPr>
+          <w:rFonts w:ascii="Calibri" w:hAnsi="Calibri"/>
+          <w:b/>
+          <w:bCs/>
+        </w:rPr>
+        <w:t>Appearance</w:t>
+      </w:r>
+      <w:r>
+        <w:rPr>
+          <w:rFonts w:ascii="Calibri" w:hAnsi="Calibri"/>
+        </w:rPr>
+        <w:t xml:space="preserve"> section to specify the background color of the column headers.</w:t>
+      </w:r>
+    </w:p>
+    <w:p>
+      <w:pPr>
+        <w:pStyle w:val="ListParagraph"/>
+        <w:numPr>
+          <w:ilvl w:val="1"/>
+          <w:numId w:val="88"/>
+        </w:numPr>
+        <w:spacing w:after="0"/>
+      </w:pPr>
+      <w:r>
+        <w:rPr>
+          <w:rFonts w:ascii="Calibri" w:hAnsi="Calibri"/>
+        </w:rPr>
+        <w:t xml:space="preserve">Click </w:t>
+      </w:r>
+      <w:r>
+        <w:rPr>
+          <w:rFonts w:ascii="Calibri" w:hAnsi="Calibri"/>
+          <w:b/>
+          <w:bCs/>
+        </w:rPr>
+        <w:t>…</w:t>
+      </w:r>
+      <w:r>
+        <w:rPr>
+          <w:rFonts w:ascii="Calibri" w:hAnsi="Calibri"/>
+        </w:rPr>
+        <w:t xml:space="preserve"> at the right edge of </w:t>
+      </w:r>
+      <w:r>
+        <w:rPr>
+          <w:rFonts w:ascii="Calibri" w:hAnsi="Calibri"/>
+          <w:b/>
+          <w:bCs/>
+        </w:rPr>
+        <w:t>Font</w:t>
+      </w:r>
+      <w:r>
+        <w:rPr>
+          <w:rFonts w:ascii="Calibri" w:hAnsi="Calibri"/>
+        </w:rPr>
+        <w:t xml:space="preserve"> in the </w:t>
+      </w:r>
+      <w:r>
+        <w:rPr>
+          <w:rFonts w:ascii="Calibri" w:hAnsi="Calibri"/>
+          <w:b/>
+          <w:bCs/>
+        </w:rPr>
+        <w:t>Appearance</w:t>
+      </w:r>
+      <w:r>
+        <w:rPr>
+          <w:rFonts w:ascii="Calibri" w:hAnsi="Calibri"/>
+        </w:rPr>
+        <w:t xml:space="preserve"> section to induce a popup dialog titled </w:t>
+      </w:r>
+      <w:r>
+        <w:rPr>
+          <w:rFonts w:ascii="Calibri" w:hAnsi="Calibri"/>
+          <w:b/>
+          <w:bCs/>
+        </w:rPr>
+        <w:t>Font</w:t>
+      </w:r>
+      <w:r>
+        <w:rPr>
+          <w:rFonts w:ascii="Calibri" w:hAnsi="Calibri"/>
+        </w:rPr>
+        <w:t>.  This dialog lets the programmer select the font, select its style, and select its size.</w:t>
+      </w:r>
+    </w:p>
+    <w:p>
+      <w:pPr>
+        <w:pStyle w:val="ListParagraph"/>
+        <w:numPr>
+          <w:ilvl w:val="1"/>
+          <w:numId w:val="88"/>
+        </w:numPr>
+        <w:spacing w:after="0"/>
+      </w:pPr>
+      <w:r>
+        <w:rPr>
+          <w:rFonts w:ascii="Calibri" w:hAnsi="Calibri"/>
+        </w:rPr>
+        <w:t xml:space="preserve">Use </w:t>
+      </w:r>
+      <w:r>
+        <w:rPr>
+          <w:rFonts w:ascii="Calibri" w:hAnsi="Calibri"/>
+          <w:b/>
+          <w:bCs/>
+        </w:rPr>
+        <w:t>Alignment</w:t>
+      </w:r>
+      <w:r>
+        <w:rPr>
+          <w:rFonts w:ascii="Calibri" w:hAnsi="Calibri"/>
+        </w:rPr>
+        <w:t xml:space="preserve"> in the </w:t>
+      </w:r>
+      <w:r>
+        <w:rPr>
+          <w:rFonts w:ascii="Calibri" w:hAnsi="Calibri"/>
+          <w:b/>
+          <w:bCs/>
+        </w:rPr>
+        <w:t>Layout</w:t>
+      </w:r>
+      <w:r>
+        <w:rPr>
+          <w:rFonts w:ascii="Calibri" w:hAnsi="Calibri"/>
+        </w:rPr>
+        <w:t xml:space="preserve"> section to specify horizontal and vertical alignment of the column-header text.</w:t>
       </w:r>
     </w:p>
     <w:p>
@@ -23413,7 +24046,49 @@
         <w:rPr>
           <w:rFonts w:ascii="Calibri" w:hAnsi="Calibri"/>
         </w:rPr>
-        <w:t>Use the browser to navigate to the .mdf file.  On the Windows 10 computer, these files reside in C:\users\sncole.  Select the appropriate .mdf file.</w:t>
+        <w:t xml:space="preserve">The settings in </w:t>
+      </w:r>
+      <w:r>
+        <w:rPr>
+          <w:rFonts w:ascii="Calibri" w:hAnsi="Calibri"/>
+          <w:b/>
+          <w:bCs/>
+        </w:rPr>
+        <w:t>ColumnHeadersDefaultCellStyle</w:t>
+      </w:r>
+      <w:r>
+        <w:rPr>
+          <w:rFonts w:ascii="Calibri" w:hAnsi="Calibri"/>
+        </w:rPr>
+        <w:t xml:space="preserve"> (above) do not take effect until the </w:t>
+      </w:r>
+      <w:r>
+        <w:rPr>
+          <w:rFonts w:ascii="Calibri" w:hAnsi="Calibri"/>
+          <w:b/>
+          <w:bCs/>
+        </w:rPr>
+        <w:t>EnableHeadersVisualStyles</w:t>
+      </w:r>
+      <w:r>
+        <w:rPr>
+          <w:rFonts w:ascii="Calibri" w:hAnsi="Calibri"/>
+        </w:rPr>
+        <w:t xml:space="preserve"> property is set to </w:t>
+      </w:r>
+      <w:r>
+        <w:rPr>
+          <w:rFonts w:ascii="Calibri" w:hAnsi="Calibri"/>
+          <w:b/>
+          <w:bCs/>
+        </w:rPr>
+        <w:t>False</w:t>
+      </w:r>
+      <w:r>
+        <w:rPr>
+          <w:rFonts w:ascii="Calibri" w:hAnsi="Calibri"/>
+        </w:rPr>
+        <w:t>.</w:t>
       </w:r>
     </w:p>
     <w:p>
@@ -23429,29 +24104,462 @@
         <w:rPr>
           <w:rFonts w:ascii="Calibri" w:hAnsi="Calibri"/>
         </w:rPr>
-        <w:t xml:space="preserve">Click the command buttons </w:t>
-      </w:r>
-      <w:r>
-        <w:rPr>
-          <w:rFonts w:ascii="Calibri" w:hAnsi="Calibri"/>
-          <w:b/>
-          <w:bCs/>
-        </w:rPr>
-        <w:t>Test Connection</w:t>
-      </w:r>
-      <w:r>
-        <w:rPr>
-          <w:rFonts w:ascii="Calibri" w:hAnsi="Calibri"/>
-        </w:rPr>
-        <w:t xml:space="preserve">, then </w:t>
-      </w:r>
-      <w:r>
-        <w:rPr>
-          <w:rFonts w:ascii="Calibri" w:hAnsi="Calibri"/>
-          <w:b/>
-          <w:bCs/>
-        </w:rPr>
-        <w:t>OK</w:t>
+        <w:t xml:space="preserve">The </w:t>
+      </w:r>
+      <w:r>
+        <w:rPr>
+          <w:rFonts w:ascii="Calibri" w:hAnsi="Calibri"/>
+          <w:b/>
+          <w:bCs/>
+        </w:rPr>
+        <w:t>DefaultCellStyle</w:t>
+      </w:r>
+      <w:r>
+        <w:rPr>
+          <w:rFonts w:ascii="Calibri" w:hAnsi="Calibri"/>
+        </w:rPr>
+        <w:t xml:space="preserve"> property lets the programmer specify the attributes of the cells in the body of the Data Grid View control.  These are customized in the same manner as the column headings.  Refer to </w:t>
+      </w:r>
+      <w:r>
+        <w:rPr>
+          <w:rFonts w:ascii="Calibri" w:hAnsi="Calibri"/>
+          <w:b/>
+          <w:bCs/>
+        </w:rPr>
+        <w:t xml:space="preserve">ColumnHeadersDefaultCellStyle </w:t>
+      </w:r>
+      <w:r>
+        <w:rPr>
+          <w:rFonts w:ascii="Calibri" w:hAnsi="Calibri"/>
+        </w:rPr>
+        <w:t>(above).</w:t>
+      </w:r>
+    </w:p>
+    <w:p>
+      <w:pPr>
+        <w:pStyle w:val="ListParagraph"/>
+        <w:numPr>
+          <w:ilvl w:val="0"/>
+          <w:numId w:val="88"/>
+        </w:numPr>
+        <w:spacing w:after="0"/>
+      </w:pPr>
+      <w:r>
+        <w:rPr>
+          <w:rFonts w:ascii="Calibri" w:hAnsi="Calibri"/>
+        </w:rPr>
+        <w:t xml:space="preserve">To obtain an alternating-row color use the </w:t>
+      </w:r>
+      <w:r>
+        <w:rPr>
+          <w:rFonts w:ascii="Calibri" w:hAnsi="Calibri"/>
+          <w:b/>
+          <w:bCs/>
+        </w:rPr>
+        <w:t>AlternatingRowsDefaultCellStyle</w:t>
+      </w:r>
+      <w:r>
+        <w:rPr>
+          <w:rFonts w:ascii="Calibri" w:hAnsi="Calibri"/>
+        </w:rPr>
+        <w:t xml:space="preserve"> property.</w:t>
+      </w:r>
+    </w:p>
+    <w:p>
+      <w:pPr>
+        <w:spacing w:after="0"/>
+        <w:rPr>
+          <w:rFonts w:ascii="Calibri" w:hAnsi="Calibri"/>
+        </w:rPr>
+      </w:pPr>
+    </w:p>
+    <w:p>
+      <w:pPr>
+        <w:spacing w:after="0"/>
+        <w:rPr>
+          <w:u w:val="single"/>
+        </w:rPr>
+      </w:pPr>
+      <w:r>
+        <w:rPr>
+          <w:u w:val="single"/>
+        </w:rPr>
+        <w:t>Moving Data from the Database to the Data Grid View Control</w:t>
+      </w:r>
+    </w:p>
+    <w:p>
+      <w:pPr>
+        <w:spacing w:after="0"/>
+        <w:rPr>
+          <w:u w:val="single"/>
+        </w:rPr>
+      </w:pPr>
+    </w:p>
+    <w:p>
+      <w:pPr>
+        <w:spacing w:after="0"/>
+      </w:pPr>
+      <w:r>
+        <w:t xml:space="preserve">I used a command button to trigger the event that reaches out to the database for data to populate the body   This event handler invokes a data-retrieval function that returns a </w:t>
+      </w:r>
+      <w:r>
+        <w:rPr>
+          <w:b/>
+          <w:bCs/>
+        </w:rPr>
+        <w:t>List&lt;</w:t>
+      </w:r>
+      <w:r>
+        <w:rPr>
+          <w:i/>
+          <w:iCs/>
+        </w:rPr>
+        <w:t>something</w:t>
+      </w:r>
+      <w:r>
+        <w:rPr>
+          <w:b/>
+          <w:bCs/>
+        </w:rPr>
+        <w:t>&gt;</w:t>
+      </w:r>
+      <w:r>
+        <w:t xml:space="preserve"> object.  I chose to let the</w:t>
+      </w:r>
+      <w:r>
+        <w:t xml:space="preserve"> data-retrieval function reside</w:t>
+      </w:r>
+      <w:r>
+        <w:t xml:space="preserve"> in the same project (DomainData in CPms1) as the project that contains the class derived from DbContext.</w:t>
+      </w:r>
+    </w:p>
+    <w:p>
+      <w:pPr>
+        <w:spacing w:after="0"/>
+      </w:pPr>
+    </w:p>
+    <w:p>
+      <w:pPr>
+        <w:spacing w:after="0"/>
+      </w:pPr>
+      <w:r>
+        <w:t>To populate the cells in our Data Grid View control (dgvSelection), proceed as follows.  For each item (</w:t>
+      </w:r>
+      <w:r>
+        <w:rPr>
+          <w:i/>
+          <w:iCs/>
+        </w:rPr>
+        <w:t>item</w:t>
+      </w:r>
+      <w:r>
+        <w:t xml:space="preserve">) in the </w:t>
+      </w:r>
+      <w:r>
+        <w:rPr>
+          <w:b/>
+          <w:bCs/>
+        </w:rPr>
+        <w:t>List&lt;</w:t>
+      </w:r>
+      <w:r>
+        <w:rPr>
+          <w:i/>
+          <w:iCs/>
+        </w:rPr>
+        <w:t>something</w:t>
+      </w:r>
+      <w:r>
+        <w:rPr>
+          <w:b/>
+          <w:bCs/>
+        </w:rPr>
+        <w:t>&gt;</w:t>
+      </w:r>
+      <w:r>
+        <w:t xml:space="preserve"> object . . .</w:t>
+      </w:r>
+    </w:p>
+    <w:p>
+      <w:pPr>
+        <w:pStyle w:val="ListParagraph"/>
+        <w:numPr>
+          <w:ilvl w:val="0"/>
+          <w:numId w:val="87"/>
+        </w:numPr>
+        <w:spacing w:after="0"/>
+      </w:pPr>
+      <w:r>
+        <w:rPr>
+          <w:rFonts w:ascii="Calibri" w:hAnsi="Calibri"/>
+        </w:rPr>
+        <w:t xml:space="preserve">Allocate a new </w:t>
+      </w:r>
+      <w:r>
+        <w:rPr>
+          <w:rFonts w:ascii="Calibri" w:hAnsi="Calibri"/>
+          <w:b/>
+          <w:bCs/>
+        </w:rPr>
+        <w:t>DataGridViewRow</w:t>
+      </w:r>
+      <w:r>
+        <w:rPr>
+          <w:rFonts w:ascii="Calibri" w:hAnsi="Calibri"/>
+        </w:rPr>
+        <w:t xml:space="preserve"> row</w:t>
+      </w:r>
+    </w:p>
+    <w:p>
+      <w:pPr>
+        <w:spacing w:after="0"/>
+        <w:ind w:firstLine="720"/>
+        <w:rPr>
+          <w:rFonts w:ascii="Calibri" w:hAnsi="Calibri"/>
+        </w:rPr>
+      </w:pPr>
+      <w:r>
+        <w:rPr>
+          <w:rFonts w:ascii="Calibri" w:hAnsi="Calibri"/>
+        </w:rPr>
+        <w:t xml:space="preserve">DataGridViewRow row = (DataGridViewRow) </w:t>
+      </w:r>
+      <w:proofErr w:type="gramStart"/>
+      <w:r>
+        <w:rPr>
+          <w:rFonts w:ascii="Calibri" w:hAnsi="Calibri"/>
+        </w:rPr>
+        <w:t>dgvSelection.Rows[</w:t>
+      </w:r>
+      <w:proofErr w:type="gramEnd"/>
+      <w:r>
+        <w:rPr>
+          <w:rFonts w:ascii="Calibri" w:hAnsi="Calibri"/>
+        </w:rPr>
+        <w:t>0].Clone();</w:t>
+      </w:r>
+    </w:p>
+    <w:p>
+      <w:pPr>
+        <w:pStyle w:val="ListParagraph"/>
+        <w:numPr>
+          <w:ilvl w:val="0"/>
+          <w:numId w:val="86"/>
+        </w:numPr>
+        <w:spacing w:after="0"/>
+      </w:pPr>
+      <w:r>
+        <w:rPr>
+          <w:rFonts w:ascii="Calibri" w:hAnsi="Calibri"/>
+        </w:rPr>
+        <w:t xml:space="preserve">Copy a property of </w:t>
+      </w:r>
+      <w:r>
+        <w:rPr>
+          <w:rFonts w:ascii="Calibri" w:hAnsi="Calibri"/>
+          <w:i/>
+          <w:iCs/>
+        </w:rPr>
+        <w:t>item</w:t>
+      </w:r>
+      <w:r>
+        <w:rPr>
+          <w:rFonts w:ascii="Calibri" w:hAnsi="Calibri"/>
+        </w:rPr>
+        <w:t xml:space="preserve"> to a cell in column 0; copy a second property of </w:t>
+      </w:r>
+      <w:r>
+        <w:rPr>
+          <w:rFonts w:ascii="Calibri" w:hAnsi="Calibri"/>
+          <w:i/>
+          <w:iCs/>
+        </w:rPr>
+        <w:t>item</w:t>
+      </w:r>
+      <w:r>
+        <w:rPr>
+          <w:rFonts w:ascii="Calibri" w:hAnsi="Calibri"/>
+        </w:rPr>
+        <w:t xml:space="preserve"> to a cell in column 1; copy a third property of </w:t>
+      </w:r>
+      <w:r>
+        <w:rPr>
+          <w:rFonts w:ascii="Calibri" w:hAnsi="Calibri"/>
+          <w:i/>
+          <w:iCs/>
+        </w:rPr>
+        <w:t>item</w:t>
+      </w:r>
+      <w:r>
+        <w:rPr>
+          <w:rFonts w:ascii="Calibri" w:hAnsi="Calibri"/>
+        </w:rPr>
+        <w:t xml:space="preserve"> to a cell in column 2; etc.</w:t>
+      </w:r>
+    </w:p>
+    <w:p>
+      <w:pPr>
+        <w:spacing w:after="0"/>
+        <w:ind w:firstLine="720"/>
+        <w:rPr>
+          <w:rFonts w:ascii="Calibri" w:hAnsi="Calibri"/>
+        </w:rPr>
+      </w:pPr>
+      <w:proofErr w:type="gramStart"/>
+      <w:r>
+        <w:rPr>
+          <w:rFonts w:ascii="Calibri" w:hAnsi="Calibri"/>
+        </w:rPr>
+        <w:t>row.Cells[</w:t>
+      </w:r>
+      <w:proofErr w:type="gramEnd"/>
+      <w:r>
+        <w:rPr>
+          <w:rFonts w:ascii="Calibri" w:hAnsi="Calibri"/>
+        </w:rPr>
+        <w:t xml:space="preserve">0] = </w:t>
+      </w:r>
+      <w:r>
+        <w:rPr>
+          <w:rFonts w:ascii="Calibri" w:hAnsi="Calibri"/>
+          <w:i/>
+          <w:iCs/>
+        </w:rPr>
+        <w:t>item.property0</w:t>
+      </w:r>
+      <w:r>
+        <w:rPr>
+          <w:rFonts w:ascii="Calibri" w:hAnsi="Calibri"/>
+        </w:rPr>
+        <w:t>;</w:t>
+      </w:r>
+    </w:p>
+    <w:p>
+      <w:pPr>
+        <w:spacing w:after="0"/>
+        <w:ind w:firstLine="720"/>
+        <w:rPr>
+          <w:rFonts w:ascii="Calibri" w:hAnsi="Calibri"/>
+        </w:rPr>
+      </w:pPr>
+      <w:proofErr w:type="gramStart"/>
+      <w:r>
+        <w:rPr>
+          <w:rFonts w:ascii="Calibri" w:hAnsi="Calibri"/>
+        </w:rPr>
+        <w:lastRenderedPageBreak/>
+        <w:t>row.Cells[</w:t>
+      </w:r>
+      <w:proofErr w:type="gramEnd"/>
+      <w:r>
+        <w:rPr>
+          <w:rFonts w:ascii="Calibri" w:hAnsi="Calibri"/>
+        </w:rPr>
+        <w:t xml:space="preserve">1] = </w:t>
+      </w:r>
+      <w:r>
+        <w:rPr>
+          <w:rFonts w:ascii="Calibri" w:hAnsi="Calibri"/>
+          <w:i/>
+          <w:iCs/>
+        </w:rPr>
+        <w:t>item.property1</w:t>
+      </w:r>
+      <w:r>
+        <w:rPr>
+          <w:rFonts w:ascii="Calibri" w:hAnsi="Calibri"/>
+        </w:rPr>
+        <w:t>;</w:t>
+      </w:r>
+    </w:p>
+    <w:p>
+      <w:pPr>
+        <w:spacing w:after="0"/>
+        <w:ind w:firstLine="720"/>
+        <w:rPr>
+          <w:rFonts w:ascii="Calibri" w:hAnsi="Calibri"/>
+        </w:rPr>
+      </w:pPr>
+      <w:proofErr w:type="gramStart"/>
+      <w:r>
+        <w:rPr>
+          <w:rFonts w:ascii="Calibri" w:hAnsi="Calibri"/>
+        </w:rPr>
+        <w:t>row.Cells[</w:t>
+      </w:r>
+      <w:proofErr w:type="gramEnd"/>
+      <w:r>
+        <w:rPr>
+          <w:rFonts w:ascii="Calibri" w:hAnsi="Calibri"/>
+        </w:rPr>
+        <w:t xml:space="preserve">2] = </w:t>
+      </w:r>
+      <w:r>
+        <w:rPr>
+          <w:rFonts w:ascii="Calibri" w:hAnsi="Calibri"/>
+          <w:i/>
+          <w:iCs/>
+        </w:rPr>
+        <w:t>item.property2</w:t>
+      </w:r>
+      <w:r>
+        <w:rPr>
+          <w:rFonts w:ascii="Calibri" w:hAnsi="Calibri"/>
+        </w:rPr>
+        <w:t>;</w:t>
+      </w:r>
+    </w:p>
+    <w:p>
+      <w:pPr>
+        <w:spacing w:after="0"/>
+        <w:ind w:firstLine="720"/>
+        <w:rPr>
+          <w:rFonts w:ascii="Calibri" w:hAnsi="Calibri"/>
+        </w:rPr>
+      </w:pPr>
+      <w:r>
+        <w:rPr>
+          <w:rFonts w:ascii="Calibri" w:hAnsi="Calibri"/>
+        </w:rPr>
+        <w:t xml:space="preserve"> . .</w:t>
+      </w:r>
+    </w:p>
+    <w:p>
+      <w:pPr>
+        <w:pStyle w:val="ListParagraph"/>
+        <w:numPr>
+          <w:ilvl w:val="0"/>
+          <w:numId w:val="86"/>
+        </w:numPr>
+        <w:spacing w:after="0"/>
+      </w:pPr>
+      <w:r>
+        <w:rPr>
+          <w:rFonts w:ascii="Calibri" w:hAnsi="Calibri"/>
+        </w:rPr>
+        <w:t xml:space="preserve">Add the row to the </w:t>
+      </w:r>
+      <w:r>
+        <w:rPr>
+          <w:rFonts w:ascii="Calibri" w:hAnsi="Calibri"/>
+          <w:b/>
+          <w:bCs/>
+        </w:rPr>
+        <w:t>Rows</w:t>
+      </w:r>
+      <w:r>
+        <w:rPr>
+          <w:rFonts w:ascii="Calibri" w:hAnsi="Calibri"/>
+        </w:rPr>
+        <w:t xml:space="preserve"> collection of the </w:t>
+      </w:r>
+      <w:r>
+        <w:rPr>
+          <w:rFonts w:ascii="Calibri" w:hAnsi="Calibri"/>
+          <w:b/>
+          <w:bCs/>
+        </w:rPr>
+        <w:t>DataGridViewRow</w:t>
       </w:r>
       <w:r>
         <w:rPr>
@@ -23462,89 +24570,35 @@
     </w:p>
     <w:p>
       <w:pPr>
-        <w:pStyle w:val="Heading3"/>
-        <w:rPr>
-          <w:rFonts w:ascii="Cambria" w:hAnsi="Cambria"/>
-        </w:rPr>
-      </w:pPr>
-      <w:r>
-        <w:t>Examples of Database Interactions</w:t>
-      </w:r>
-    </w:p>
-    <w:p>
-      <w:pPr>
         <w:spacing w:after="0"/>
-      </w:pPr>
-      <w:r>
-        <w:t xml:space="preserve">Following the style of the EntityFramework6_GettingStarted Pluralsight course, introduce a </w:t>
-      </w:r>
-      <w:r>
-        <w:t xml:space="preserve">project for the user interface.  In this case I am using a Windows Forms Application (.NET Framework) instead of a </w:t>
-      </w:r>
-      <w:r>
-        <w:t>Console-application project</w:t>
-      </w:r>
-      <w:r>
-        <w:t xml:space="preserve">. This project, named MainProgram, </w:t>
-      </w:r>
-      <w:r>
-        <w:t>illustrates ways to use Entity Framework to interact with the database</w:t>
-      </w:r>
-      <w:r>
-        <w:t>.    I added a 2</w:t>
-      </w:r>
-      <w:r>
-        <w:rPr>
-          <w:vertAlign w:val="superscript"/>
-        </w:rPr>
-        <w:t>nd</w:t>
-      </w:r>
-      <w:r>
-        <w:t xml:space="preserve"> class, MakeSelections, to the DomainData project.  MakeSelections is a static class with static methods to retrieve data from the database.  At some future time, we might similarly add other database-interface classes (e.g. to add, modify, etc.)</w:t>
-      </w:r>
-    </w:p>
-    <w:p>
-      <w:pPr>
-        <w:spacing w:after="0"/>
-      </w:pPr>
-    </w:p>
-    <w:p>
-      <w:pPr>
-        <w:spacing w:after="0"/>
-      </w:pPr>
-      <w:r>
-        <w:t xml:space="preserve">When I started testing some of the sample code in MakeSelections, I discovered that I needed Entity Framework in the MainProgram project.  I used techniques via </w:t>
-      </w:r>
-      <w:proofErr w:type="gramStart"/>
-      <w:r>
-        <w:t xml:space="preserve">NuGet </w:t>
-      </w:r>
-      <w:r>
-        <w:t xml:space="preserve"> </w:t>
-      </w:r>
-      <w:r>
-        <w:t>(</w:t>
-      </w:r>
-      <w:proofErr w:type="gramEnd"/>
-      <w:r>
-        <w:t>described earlier) to install EntityFramework 6.  A second run-time problem that I encountered indicated that the connections strings were not visible.  I resolved this problem by updating MainProgram.App.config</w:t>
-      </w:r>
-      <w:r>
-        <w:t xml:space="preserve"> - copying XML from </w:t>
-      </w:r>
-      <w:r>
-        <w:t>DomainData</w:t>
-      </w:r>
-      <w:r>
-        <w:t xml:space="preserve"> that refer to Entity Framework and Connection Strings.</w:t>
-      </w:r>
-    </w:p>
-    <w:p>
-      <w:pPr>
-        <w:spacing w:after="0"/>
+        <w:ind w:firstLine="720"/>
+        <w:rPr>
+          <w:rFonts w:ascii="Calibri" w:hAnsi="Calibri"/>
+        </w:rPr>
       </w:pPr>
       <w:bookmarkStart w:id="42" w:name="_GoBack"/>
       <w:bookmarkEnd w:id="42"/>
+      <w:r>
+        <w:rPr>
+          <w:rFonts w:ascii="Calibri" w:hAnsi="Calibri"/>
+        </w:rPr>
+        <w:t>dgvSelection.Rows.Add ( row );</w:t>
+      </w:r>
+    </w:p>
+    <w:p>
+      <w:pPr>
+        <w:spacing w:after="0"/>
+      </w:pPr>
+    </w:p>
+    <w:p>
+      <w:pPr>
+        <w:spacing w:after="0"/>
+      </w:pPr>
+    </w:p>
+    <w:p>
+      <w:pPr>
+        <w:spacing w:after="0"/>
+      </w:pPr>
     </w:p>
     <w:sectPr>
       <w:footerReference w:type="default" r:id="rId12"/>
@@ -23601,7 +24655,7 @@
       <w:rPr>
         <w:noProof/>
       </w:rPr>
-      <w:t>44</w:t>
+      <w:t>43</w:t>
     </w:r>
     <w:r>
       <w:fldChar w:fldCharType="end"/>
@@ -24973,6 +26027,119 @@
     </w:lvl>
   </w:abstractNum>
   <w:abstractNum w:abstractNumId="15">
+    <w:nsid w:val="0E697AF5"/>
+    <w:multiLevelType w:val="hybridMultilevel"/>
+    <w:tmpl w:val="A76693D6"/>
+    <w:lvl w:ilvl="0" w:tplc="FD28957E">
+      <w:start w:val="1"/>
+      <w:numFmt w:val="bullet"/>
+      <w:lvlText w:val=""/>
+      <w:lvlJc w:val="left"/>
+      <w:pPr>
+        <w:ind w:left="360" w:hanging="360"/>
+      </w:pPr>
+      <w:rPr>
+        <w:rFonts w:ascii="Symbol" w:hAnsi="Symbol" w:hint="default"/>
+      </w:rPr>
+    </w:lvl>
+    <w:lvl w:ilvl="1" w:tplc="A5621FBC">
+      <w:start w:val="1"/>
+      <w:numFmt w:val="bullet"/>
+      <w:lvlText w:val="o"/>
+      <w:lvlJc w:val="left"/>
+      <w:pPr>
+        <w:ind w:left="1080" w:hanging="360"/>
+      </w:pPr>
+      <w:rPr>
+        <w:rFonts w:ascii="Courier New" w:hAnsi="Courier New" w:hint="default"/>
+      </w:rPr>
+    </w:lvl>
+    <w:lvl w:ilvl="2" w:tplc="FB64BD6C">
+      <w:start w:val="1"/>
+      <w:numFmt w:val="bullet"/>
+      <w:lvlText w:val=""/>
+      <w:lvlJc w:val="left"/>
+      <w:pPr>
+        <w:ind w:left="1800" w:hanging="360"/>
+      </w:pPr>
+      <w:rPr>
+        <w:rFonts w:ascii="Wingdings" w:hAnsi="Wingdings" w:hint="default"/>
+      </w:rPr>
+    </w:lvl>
+    <w:lvl w:ilvl="3" w:tplc="48DECEF4">
+      <w:start w:val="1"/>
+      <w:numFmt w:val="bullet"/>
+      <w:lvlText w:val=""/>
+      <w:lvlJc w:val="left"/>
+      <w:pPr>
+        <w:ind w:left="2520" w:hanging="360"/>
+      </w:pPr>
+      <w:rPr>
+        <w:rFonts w:ascii="Symbol" w:hAnsi="Symbol" w:hint="default"/>
+      </w:rPr>
+    </w:lvl>
+    <w:lvl w:ilvl="4" w:tplc="0CDCD95A">
+      <w:start w:val="1"/>
+      <w:numFmt w:val="bullet"/>
+      <w:lvlText w:val="o"/>
+      <w:lvlJc w:val="left"/>
+      <w:pPr>
+        <w:ind w:left="3240" w:hanging="360"/>
+      </w:pPr>
+      <w:rPr>
+        <w:rFonts w:ascii="Courier New" w:hAnsi="Courier New" w:hint="default"/>
+      </w:rPr>
+    </w:lvl>
+    <w:lvl w:ilvl="5" w:tplc="1362D3B4">
+      <w:start w:val="1"/>
+      <w:numFmt w:val="bullet"/>
+      <w:lvlText w:val=""/>
+      <w:lvlJc w:val="left"/>
+      <w:pPr>
+        <w:ind w:left="3960" w:hanging="360"/>
+      </w:pPr>
+      <w:rPr>
+        <w:rFonts w:ascii="Wingdings" w:hAnsi="Wingdings" w:hint="default"/>
+      </w:rPr>
+    </w:lvl>
+    <w:lvl w:ilvl="6" w:tplc="5108F1F6">
+      <w:start w:val="1"/>
+      <w:numFmt w:val="bullet"/>
+      <w:lvlText w:val=""/>
+      <w:lvlJc w:val="left"/>
+      <w:pPr>
+        <w:ind w:left="4680" w:hanging="360"/>
+      </w:pPr>
+      <w:rPr>
+        <w:rFonts w:ascii="Symbol" w:hAnsi="Symbol" w:hint="default"/>
+      </w:rPr>
+    </w:lvl>
+    <w:lvl w:ilvl="7" w:tplc="09C2AAF6">
+      <w:start w:val="1"/>
+      <w:numFmt w:val="bullet"/>
+      <w:lvlText w:val="o"/>
+      <w:lvlJc w:val="left"/>
+      <w:pPr>
+        <w:ind w:left="5400" w:hanging="360"/>
+      </w:pPr>
+      <w:rPr>
+        <w:rFonts w:ascii="Courier New" w:hAnsi="Courier New" w:hint="default"/>
+      </w:rPr>
+    </w:lvl>
+    <w:lvl w:ilvl="8" w:tplc="28EEA364">
+      <w:start w:val="1"/>
+      <w:numFmt w:val="bullet"/>
+      <w:lvlText w:val=""/>
+      <w:lvlJc w:val="left"/>
+      <w:pPr>
+        <w:ind w:left="6120" w:hanging="360"/>
+      </w:pPr>
+      <w:rPr>
+        <w:rFonts w:ascii="Wingdings" w:hAnsi="Wingdings" w:hint="default"/>
+      </w:rPr>
+    </w:lvl>
+  </w:abstractNum>
+  <w:abstractNum w:abstractNumId="16">
     <w:nsid w:val="0EEF14D3"/>
     <w:multiLevelType w:val="multilevel"/>
     <w:tmpl w:val="2CE4AA52"/>
@@ -25050,7 +26217,7 @@
       </w:rPr>
     </w:lvl>
   </w:abstractNum>
-  <w:abstractNum w:abstractNumId="16">
+  <w:abstractNum w:abstractNumId="17">
     <w:nsid w:val="0F5F6123"/>
     <w:multiLevelType w:val="hybridMultilevel"/>
     <w:tmpl w:val="AD88D6A6"/>
@@ -25163,7 +26330,7 @@
       </w:rPr>
     </w:lvl>
   </w:abstractNum>
-  <w:abstractNum w:abstractNumId="17">
+  <w:abstractNum w:abstractNumId="18">
     <w:nsid w:val="0F902811"/>
     <w:multiLevelType w:val="hybridMultilevel"/>
     <w:tmpl w:val="955A4AAE"/>
@@ -25276,7 +26443,7 @@
       </w:rPr>
     </w:lvl>
   </w:abstractNum>
-  <w:abstractNum w:abstractNumId="18">
+  <w:abstractNum w:abstractNumId="19">
     <w:nsid w:val="11AD3D1F"/>
     <w:multiLevelType w:val="multilevel"/>
     <w:tmpl w:val="2FCADECA"/>
@@ -25354,7 +26521,7 @@
       </w:rPr>
     </w:lvl>
   </w:abstractNum>
-  <w:abstractNum w:abstractNumId="19">
+  <w:abstractNum w:abstractNumId="20">
     <w:nsid w:val="206459A1"/>
     <w:multiLevelType w:val="multilevel"/>
     <w:tmpl w:val="8AFED7DC"/>
@@ -25432,7 +26599,7 @@
       </w:rPr>
     </w:lvl>
   </w:abstractNum>
-  <w:abstractNum w:abstractNumId="20">
+  <w:abstractNum w:abstractNumId="21">
     <w:nsid w:val="223F7B7E"/>
     <w:multiLevelType w:val="hybridMultilevel"/>
     <w:tmpl w:val="D0CA8F78"/>
@@ -25518,7 +26685,7 @@
       </w:pPr>
     </w:lvl>
   </w:abstractNum>
-  <w:abstractNum w:abstractNumId="21">
+  <w:abstractNum w:abstractNumId="22">
     <w:nsid w:val="22A42191"/>
     <w:multiLevelType w:val="multilevel"/>
     <w:tmpl w:val="F54C25C4"/>
@@ -25596,7 +26763,7 @@
       </w:rPr>
     </w:lvl>
   </w:abstractNum>
-  <w:abstractNum w:abstractNumId="22">
+  <w:abstractNum w:abstractNumId="23">
     <w:nsid w:val="23301339"/>
     <w:multiLevelType w:val="multilevel"/>
     <w:tmpl w:val="3EDE2DE4"/>
@@ -25674,7 +26841,7 @@
       </w:rPr>
     </w:lvl>
   </w:abstractNum>
-  <w:abstractNum w:abstractNumId="23">
+  <w:abstractNum w:abstractNumId="24">
     <w:nsid w:val="237870C6"/>
     <w:multiLevelType w:val="hybridMultilevel"/>
     <w:tmpl w:val="507296B2"/>
@@ -25760,7 +26927,7 @@
       </w:pPr>
     </w:lvl>
   </w:abstractNum>
-  <w:abstractNum w:abstractNumId="24">
+  <w:abstractNum w:abstractNumId="25">
     <w:nsid w:val="23AA691A"/>
     <w:multiLevelType w:val="hybridMultilevel"/>
     <w:tmpl w:val="AAF402BC"/>
@@ -25873,7 +27040,7 @@
       </w:rPr>
     </w:lvl>
   </w:abstractNum>
-  <w:abstractNum w:abstractNumId="25">
+  <w:abstractNum w:abstractNumId="26">
     <w:nsid w:val="23C613EA"/>
     <w:multiLevelType w:val="multilevel"/>
     <w:tmpl w:val="6B9CAC4E"/>
@@ -25951,7 +27118,7 @@
       </w:rPr>
     </w:lvl>
   </w:abstractNum>
-  <w:abstractNum w:abstractNumId="26">
+  <w:abstractNum w:abstractNumId="27">
     <w:nsid w:val="279375AF"/>
     <w:multiLevelType w:val="hybridMultilevel"/>
     <w:tmpl w:val="F5461804"/>
@@ -26064,7 +27231,7 @@
       </w:rPr>
     </w:lvl>
   </w:abstractNum>
-  <w:abstractNum w:abstractNumId="27">
+  <w:abstractNum w:abstractNumId="28">
     <w:nsid w:val="27EC364B"/>
     <w:multiLevelType w:val="hybridMultilevel"/>
     <w:tmpl w:val="1086574A"/>
@@ -26177,7 +27344,7 @@
       </w:rPr>
     </w:lvl>
   </w:abstractNum>
-  <w:abstractNum w:abstractNumId="28">
+  <w:abstractNum w:abstractNumId="29">
     <w:nsid w:val="2BDF362E"/>
     <w:multiLevelType w:val="multilevel"/>
     <w:tmpl w:val="8FD6B030"/>
@@ -26255,7 +27422,7 @@
       </w:rPr>
     </w:lvl>
   </w:abstractNum>
-  <w:abstractNum w:abstractNumId="29">
+  <w:abstractNum w:abstractNumId="30">
     <w:nsid w:val="2C67286E"/>
     <w:multiLevelType w:val="hybridMultilevel"/>
     <w:tmpl w:val="76AE76B6"/>
@@ -26368,7 +27535,7 @@
       </w:rPr>
     </w:lvl>
   </w:abstractNum>
-  <w:abstractNum w:abstractNumId="30">
+  <w:abstractNum w:abstractNumId="31">
     <w:nsid w:val="2FE7607A"/>
     <w:multiLevelType w:val="multilevel"/>
     <w:tmpl w:val="D2BE79D4"/>
@@ -26446,7 +27613,7 @@
       </w:rPr>
     </w:lvl>
   </w:abstractNum>
-  <w:abstractNum w:abstractNumId="31">
+  <w:abstractNum w:abstractNumId="32">
     <w:nsid w:val="31287FEC"/>
     <w:multiLevelType w:val="hybridMultilevel"/>
     <w:tmpl w:val="CD329416"/>
@@ -26559,7 +27726,7 @@
       </w:rPr>
     </w:lvl>
   </w:abstractNum>
-  <w:abstractNum w:abstractNumId="32">
+  <w:abstractNum w:abstractNumId="33">
     <w:nsid w:val="313747A8"/>
     <w:multiLevelType w:val="multilevel"/>
     <w:tmpl w:val="95B83F26"/>
@@ -26637,7 +27804,7 @@
       </w:rPr>
     </w:lvl>
   </w:abstractNum>
-  <w:abstractNum w:abstractNumId="33">
+  <w:abstractNum w:abstractNumId="34">
     <w:nsid w:val="33213482"/>
     <w:multiLevelType w:val="hybridMultilevel"/>
     <w:tmpl w:val="3DE85C20"/>
@@ -26750,7 +27917,7 @@
       </w:rPr>
     </w:lvl>
   </w:abstractNum>
-  <w:abstractNum w:abstractNumId="34">
+  <w:abstractNum w:abstractNumId="35">
     <w:nsid w:val="33A73A7D"/>
     <w:multiLevelType w:val="hybridMultilevel"/>
     <w:tmpl w:val="2FAE7D2E"/>
@@ -26863,7 +28030,7 @@
       </w:rPr>
     </w:lvl>
   </w:abstractNum>
-  <w:abstractNum w:abstractNumId="35">
+  <w:abstractNum w:abstractNumId="36">
     <w:nsid w:val="353328D5"/>
     <w:multiLevelType w:val="multilevel"/>
     <w:tmpl w:val="4558BF96"/>
@@ -26941,7 +28108,7 @@
       </w:rPr>
     </w:lvl>
   </w:abstractNum>
-  <w:abstractNum w:abstractNumId="36">
+  <w:abstractNum w:abstractNumId="37">
     <w:nsid w:val="37A158CE"/>
     <w:multiLevelType w:val="hybridMultilevel"/>
     <w:tmpl w:val="2C12F27C"/>
@@ -27054,7 +28221,7 @@
       </w:rPr>
     </w:lvl>
   </w:abstractNum>
-  <w:abstractNum w:abstractNumId="37">
+  <w:abstractNum w:abstractNumId="38">
     <w:nsid w:val="3819489B"/>
     <w:multiLevelType w:val="multilevel"/>
     <w:tmpl w:val="6442A4BE"/>
@@ -27132,7 +28299,7 @@
       </w:rPr>
     </w:lvl>
   </w:abstractNum>
-  <w:abstractNum w:abstractNumId="38">
+  <w:abstractNum w:abstractNumId="39">
     <w:nsid w:val="39192B7B"/>
     <w:multiLevelType w:val="multilevel"/>
     <w:tmpl w:val="B7526FC6"/>
@@ -27210,7 +28377,7 @@
       </w:rPr>
     </w:lvl>
   </w:abstractNum>
-  <w:abstractNum w:abstractNumId="39">
+  <w:abstractNum w:abstractNumId="40">
     <w:nsid w:val="3B1608AE"/>
     <w:multiLevelType w:val="hybridMultilevel"/>
     <w:tmpl w:val="327AE3FE"/>
@@ -27323,7 +28490,7 @@
       </w:rPr>
     </w:lvl>
   </w:abstractNum>
-  <w:abstractNum w:abstractNumId="40">
+  <w:abstractNum w:abstractNumId="41">
     <w:nsid w:val="3B2D62DC"/>
     <w:multiLevelType w:val="hybridMultilevel"/>
     <w:tmpl w:val="C9CAF9A8"/>
@@ -27436,7 +28603,7 @@
       </w:rPr>
     </w:lvl>
   </w:abstractNum>
-  <w:abstractNum w:abstractNumId="41">
+  <w:abstractNum w:abstractNumId="42">
     <w:nsid w:val="3D797F1F"/>
     <w:multiLevelType w:val="hybridMultilevel"/>
     <w:tmpl w:val="4028B44E"/>
@@ -27549,7 +28716,7 @@
       </w:rPr>
     </w:lvl>
   </w:abstractNum>
-  <w:abstractNum w:abstractNumId="42">
+  <w:abstractNum w:abstractNumId="43">
     <w:nsid w:val="3EA91831"/>
     <w:multiLevelType w:val="hybridMultilevel"/>
     <w:tmpl w:val="6A50D6FE"/>
@@ -27662,7 +28829,7 @@
       </w:rPr>
     </w:lvl>
   </w:abstractNum>
-  <w:abstractNum w:abstractNumId="43">
+  <w:abstractNum w:abstractNumId="44">
     <w:nsid w:val="3F015480"/>
     <w:multiLevelType w:val="hybridMultilevel"/>
     <w:tmpl w:val="E222BFB8"/>
@@ -27775,7 +28942,7 @@
       </w:rPr>
     </w:lvl>
   </w:abstractNum>
-  <w:abstractNum w:abstractNumId="44">
+  <w:abstractNum w:abstractNumId="45">
     <w:nsid w:val="40425E0B"/>
     <w:multiLevelType w:val="hybridMultilevel"/>
     <w:tmpl w:val="4D8E90FA"/>
@@ -27888,7 +29055,7 @@
       </w:rPr>
     </w:lvl>
   </w:abstractNum>
-  <w:abstractNum w:abstractNumId="45">
+  <w:abstractNum w:abstractNumId="46">
     <w:nsid w:val="41AD45FE"/>
     <w:multiLevelType w:val="hybridMultilevel"/>
     <w:tmpl w:val="DD64EBC0"/>
@@ -28001,7 +29168,7 @@
       </w:rPr>
     </w:lvl>
   </w:abstractNum>
-  <w:abstractNum w:abstractNumId="46">
+  <w:abstractNum w:abstractNumId="47">
     <w:nsid w:val="41F21B27"/>
     <w:multiLevelType w:val="hybridMultilevel"/>
     <w:tmpl w:val="CD221E36"/>
@@ -28114,7 +29281,7 @@
       </w:rPr>
     </w:lvl>
   </w:abstractNum>
-  <w:abstractNum w:abstractNumId="47">
+  <w:abstractNum w:abstractNumId="48">
     <w:nsid w:val="455C1EB3"/>
     <w:multiLevelType w:val="multilevel"/>
     <w:tmpl w:val="CFE2C8D0"/>
@@ -28189,119 +29356,6 @@
       <w:lvlJc w:val="left"/>
       <w:rPr>
         <w:rFonts w:ascii="Wingdings" w:hAnsi="Wingdings"/>
-      </w:rPr>
-    </w:lvl>
-  </w:abstractNum>
-  <w:abstractNum w:abstractNumId="48">
-    <w:nsid w:val="46685183"/>
-    <w:multiLevelType w:val="hybridMultilevel"/>
-    <w:tmpl w:val="91A2652C"/>
-    <w:lvl w:ilvl="0" w:tplc="C136DA64">
-      <w:start w:val="1"/>
-      <w:numFmt w:val="bullet"/>
-      <w:lvlText w:val=""/>
-      <w:lvlJc w:val="left"/>
-      <w:pPr>
-        <w:ind w:left="360" w:hanging="360"/>
-      </w:pPr>
-      <w:rPr>
-        <w:rFonts w:ascii="Symbol" w:hAnsi="Symbol" w:hint="default"/>
-      </w:rPr>
-    </w:lvl>
-    <w:lvl w:ilvl="1" w:tplc="ECB20224">
-      <w:start w:val="1"/>
-      <w:numFmt w:val="bullet"/>
-      <w:lvlText w:val="o"/>
-      <w:lvlJc w:val="left"/>
-      <w:pPr>
-        <w:ind w:left="1080" w:hanging="360"/>
-      </w:pPr>
-      <w:rPr>
-        <w:rFonts w:ascii="Courier New" w:hAnsi="Courier New" w:hint="default"/>
-      </w:rPr>
-    </w:lvl>
-    <w:lvl w:ilvl="2" w:tplc="93E0919C">
-      <w:start w:val="1"/>
-      <w:numFmt w:val="bullet"/>
-      <w:lvlText w:val=""/>
-      <w:lvlJc w:val="left"/>
-      <w:pPr>
-        <w:ind w:left="1800" w:hanging="360"/>
-      </w:pPr>
-      <w:rPr>
-        <w:rFonts w:ascii="Wingdings" w:hAnsi="Wingdings" w:hint="default"/>
-      </w:rPr>
-    </w:lvl>
-    <w:lvl w:ilvl="3" w:tplc="B868DDBE">
-      <w:start w:val="1"/>
-      <w:numFmt w:val="bullet"/>
-      <w:lvlText w:val=""/>
-      <w:lvlJc w:val="left"/>
-      <w:pPr>
-        <w:ind w:left="2520" w:hanging="360"/>
-      </w:pPr>
-      <w:rPr>
-        <w:rFonts w:ascii="Symbol" w:hAnsi="Symbol" w:hint="default"/>
-      </w:rPr>
-    </w:lvl>
-    <w:lvl w:ilvl="4" w:tplc="82600EEE">
-      <w:start w:val="1"/>
-      <w:numFmt w:val="bullet"/>
-      <w:lvlText w:val="o"/>
-      <w:lvlJc w:val="left"/>
-      <w:pPr>
-        <w:ind w:left="3240" w:hanging="360"/>
-      </w:pPr>
-      <w:rPr>
-        <w:rFonts w:ascii="Courier New" w:hAnsi="Courier New" w:hint="default"/>
-      </w:rPr>
-    </w:lvl>
-    <w:lvl w:ilvl="5" w:tplc="2A78A61A">
-      <w:start w:val="1"/>
-      <w:numFmt w:val="bullet"/>
-      <w:lvlText w:val=""/>
-      <w:lvlJc w:val="left"/>
-      <w:pPr>
-        <w:ind w:left="3960" w:hanging="360"/>
-      </w:pPr>
-      <w:rPr>
-        <w:rFonts w:ascii="Wingdings" w:hAnsi="Wingdings" w:hint="default"/>
-      </w:rPr>
-    </w:lvl>
-    <w:lvl w:ilvl="6" w:tplc="BD3E6B76">
-      <w:start w:val="1"/>
-      <w:numFmt w:val="bullet"/>
-      <w:lvlText w:val=""/>
-      <w:lvlJc w:val="left"/>
-      <w:pPr>
-        <w:ind w:left="4680" w:hanging="360"/>
-      </w:pPr>
-      <w:rPr>
-        <w:rFonts w:ascii="Symbol" w:hAnsi="Symbol" w:hint="default"/>
-      </w:rPr>
-    </w:lvl>
-    <w:lvl w:ilvl="7" w:tplc="30D47A92">
-      <w:start w:val="1"/>
-      <w:numFmt w:val="bullet"/>
-      <w:lvlText w:val="o"/>
-      <w:lvlJc w:val="left"/>
-      <w:pPr>
-        <w:ind w:left="5400" w:hanging="360"/>
-      </w:pPr>
-      <w:rPr>
-        <w:rFonts w:ascii="Courier New" w:hAnsi="Courier New" w:hint="default"/>
-      </w:rPr>
-    </w:lvl>
-    <w:lvl w:ilvl="8" w:tplc="ABFEA5D4">
-      <w:start w:val="1"/>
-      <w:numFmt w:val="bullet"/>
-      <w:lvlText w:val=""/>
-      <w:lvlJc w:val="left"/>
-      <w:pPr>
-        <w:ind w:left="6120" w:hanging="360"/>
-      </w:pPr>
-      <w:rPr>
-        <w:rFonts w:ascii="Wingdings" w:hAnsi="Wingdings" w:hint="default"/>
       </w:rPr>
     </w:lvl>
   </w:abstractNum>
@@ -28922,119 +29976,6 @@
     </w:lvl>
   </w:abstractNum>
   <w:abstractNum w:abstractNumId="56">
-    <w:nsid w:val="4CF939DB"/>
-    <w:multiLevelType w:val="hybridMultilevel"/>
-    <w:tmpl w:val="9C3AD6D2"/>
-    <w:lvl w:ilvl="0" w:tplc="E550F3EE">
-      <w:start w:val="1"/>
-      <w:numFmt w:val="bullet"/>
-      <w:lvlText w:val=""/>
-      <w:lvlJc w:val="left"/>
-      <w:pPr>
-        <w:ind w:left="360" w:hanging="360"/>
-      </w:pPr>
-      <w:rPr>
-        <w:rFonts w:ascii="Symbol" w:hAnsi="Symbol" w:hint="default"/>
-      </w:rPr>
-    </w:lvl>
-    <w:lvl w:ilvl="1" w:tplc="BB1E1938">
-      <w:start w:val="1"/>
-      <w:numFmt w:val="bullet"/>
-      <w:lvlText w:val="o"/>
-      <w:lvlJc w:val="left"/>
-      <w:pPr>
-        <w:ind w:left="1080" w:hanging="360"/>
-      </w:pPr>
-      <w:rPr>
-        <w:rFonts w:ascii="Courier New" w:hAnsi="Courier New" w:hint="default"/>
-      </w:rPr>
-    </w:lvl>
-    <w:lvl w:ilvl="2" w:tplc="DDACCB00">
-      <w:start w:val="1"/>
-      <w:numFmt w:val="bullet"/>
-      <w:lvlText w:val=""/>
-      <w:lvlJc w:val="left"/>
-      <w:pPr>
-        <w:ind w:left="1800" w:hanging="360"/>
-      </w:pPr>
-      <w:rPr>
-        <w:rFonts w:ascii="Wingdings" w:hAnsi="Wingdings" w:hint="default"/>
-      </w:rPr>
-    </w:lvl>
-    <w:lvl w:ilvl="3" w:tplc="69E27F52">
-      <w:start w:val="1"/>
-      <w:numFmt w:val="bullet"/>
-      <w:lvlText w:val=""/>
-      <w:lvlJc w:val="left"/>
-      <w:pPr>
-        <w:ind w:left="2520" w:hanging="360"/>
-      </w:pPr>
-      <w:rPr>
-        <w:rFonts w:ascii="Symbol" w:hAnsi="Symbol" w:hint="default"/>
-      </w:rPr>
-    </w:lvl>
-    <w:lvl w:ilvl="4" w:tplc="F7D8D742">
-      <w:start w:val="1"/>
-      <w:numFmt w:val="bullet"/>
-      <w:lvlText w:val="o"/>
-      <w:lvlJc w:val="left"/>
-      <w:pPr>
-        <w:ind w:left="3240" w:hanging="360"/>
-      </w:pPr>
-      <w:rPr>
-        <w:rFonts w:ascii="Courier New" w:hAnsi="Courier New" w:hint="default"/>
-      </w:rPr>
-    </w:lvl>
-    <w:lvl w:ilvl="5" w:tplc="887EE1B4">
-      <w:start w:val="1"/>
-      <w:numFmt w:val="bullet"/>
-      <w:lvlText w:val=""/>
-      <w:lvlJc w:val="left"/>
-      <w:pPr>
-        <w:ind w:left="3960" w:hanging="360"/>
-      </w:pPr>
-      <w:rPr>
-        <w:rFonts w:ascii="Wingdings" w:hAnsi="Wingdings" w:hint="default"/>
-      </w:rPr>
-    </w:lvl>
-    <w:lvl w:ilvl="6" w:tplc="5C861140">
-      <w:start w:val="1"/>
-      <w:numFmt w:val="bullet"/>
-      <w:lvlText w:val=""/>
-      <w:lvlJc w:val="left"/>
-      <w:pPr>
-        <w:ind w:left="4680" w:hanging="360"/>
-      </w:pPr>
-      <w:rPr>
-        <w:rFonts w:ascii="Symbol" w:hAnsi="Symbol" w:hint="default"/>
-      </w:rPr>
-    </w:lvl>
-    <w:lvl w:ilvl="7" w:tplc="1B608260">
-      <w:start w:val="1"/>
-      <w:numFmt w:val="bullet"/>
-      <w:lvlText w:val="o"/>
-      <w:lvlJc w:val="left"/>
-      <w:pPr>
-        <w:ind w:left="5400" w:hanging="360"/>
-      </w:pPr>
-      <w:rPr>
-        <w:rFonts w:ascii="Courier New" w:hAnsi="Courier New" w:hint="default"/>
-      </w:rPr>
-    </w:lvl>
-    <w:lvl w:ilvl="8" w:tplc="3B72D73E">
-      <w:start w:val="1"/>
-      <w:numFmt w:val="bullet"/>
-      <w:lvlText w:val=""/>
-      <w:lvlJc w:val="left"/>
-      <w:pPr>
-        <w:ind w:left="6120" w:hanging="360"/>
-      </w:pPr>
-      <w:rPr>
-        <w:rFonts w:ascii="Wingdings" w:hAnsi="Wingdings" w:hint="default"/>
-      </w:rPr>
-    </w:lvl>
-  </w:abstractNum>
-  <w:abstractNum w:abstractNumId="57">
     <w:nsid w:val="4E263D6C"/>
     <w:multiLevelType w:val="multilevel"/>
     <w:tmpl w:val="2C283E50"/>
@@ -29112,120 +30053,7 @@
       </w:rPr>
     </w:lvl>
   </w:abstractNum>
-  <w:abstractNum w:abstractNumId="58">
-    <w:nsid w:val="4F6F277B"/>
-    <w:multiLevelType w:val="hybridMultilevel"/>
-    <w:tmpl w:val="9F9818E0"/>
-    <w:lvl w:ilvl="0" w:tplc="A0182FD0">
-      <w:start w:val="1"/>
-      <w:numFmt w:val="bullet"/>
-      <w:lvlText w:val=""/>
-      <w:lvlJc w:val="left"/>
-      <w:pPr>
-        <w:ind w:left="360" w:hanging="360"/>
-      </w:pPr>
-      <w:rPr>
-        <w:rFonts w:ascii="Symbol" w:hAnsi="Symbol" w:hint="default"/>
-      </w:rPr>
-    </w:lvl>
-    <w:lvl w:ilvl="1" w:tplc="9112F8E2">
-      <w:start w:val="1"/>
-      <w:numFmt w:val="bullet"/>
-      <w:lvlText w:val="o"/>
-      <w:lvlJc w:val="left"/>
-      <w:pPr>
-        <w:ind w:left="1080" w:hanging="360"/>
-      </w:pPr>
-      <w:rPr>
-        <w:rFonts w:ascii="Courier New" w:hAnsi="Courier New" w:hint="default"/>
-      </w:rPr>
-    </w:lvl>
-    <w:lvl w:ilvl="2" w:tplc="ABA68622">
-      <w:start w:val="1"/>
-      <w:numFmt w:val="bullet"/>
-      <w:lvlText w:val=""/>
-      <w:lvlJc w:val="left"/>
-      <w:pPr>
-        <w:ind w:left="1800" w:hanging="360"/>
-      </w:pPr>
-      <w:rPr>
-        <w:rFonts w:ascii="Wingdings" w:hAnsi="Wingdings" w:hint="default"/>
-      </w:rPr>
-    </w:lvl>
-    <w:lvl w:ilvl="3" w:tplc="66BEF798">
-      <w:start w:val="1"/>
-      <w:numFmt w:val="bullet"/>
-      <w:lvlText w:val=""/>
-      <w:lvlJc w:val="left"/>
-      <w:pPr>
-        <w:ind w:left="2520" w:hanging="360"/>
-      </w:pPr>
-      <w:rPr>
-        <w:rFonts w:ascii="Symbol" w:hAnsi="Symbol" w:hint="default"/>
-      </w:rPr>
-    </w:lvl>
-    <w:lvl w:ilvl="4" w:tplc="0584F780">
-      <w:start w:val="1"/>
-      <w:numFmt w:val="bullet"/>
-      <w:lvlText w:val="o"/>
-      <w:lvlJc w:val="left"/>
-      <w:pPr>
-        <w:ind w:left="3240" w:hanging="360"/>
-      </w:pPr>
-      <w:rPr>
-        <w:rFonts w:ascii="Courier New" w:hAnsi="Courier New" w:hint="default"/>
-      </w:rPr>
-    </w:lvl>
-    <w:lvl w:ilvl="5" w:tplc="A74A7166">
-      <w:start w:val="1"/>
-      <w:numFmt w:val="bullet"/>
-      <w:lvlText w:val=""/>
-      <w:lvlJc w:val="left"/>
-      <w:pPr>
-        <w:ind w:left="3960" w:hanging="360"/>
-      </w:pPr>
-      <w:rPr>
-        <w:rFonts w:ascii="Wingdings" w:hAnsi="Wingdings" w:hint="default"/>
-      </w:rPr>
-    </w:lvl>
-    <w:lvl w:ilvl="6" w:tplc="D9A4E5C2">
-      <w:start w:val="1"/>
-      <w:numFmt w:val="bullet"/>
-      <w:lvlText w:val=""/>
-      <w:lvlJc w:val="left"/>
-      <w:pPr>
-        <w:ind w:left="4680" w:hanging="360"/>
-      </w:pPr>
-      <w:rPr>
-        <w:rFonts w:ascii="Symbol" w:hAnsi="Symbol" w:hint="default"/>
-      </w:rPr>
-    </w:lvl>
-    <w:lvl w:ilvl="7" w:tplc="C3C86C70">
-      <w:start w:val="1"/>
-      <w:numFmt w:val="bullet"/>
-      <w:lvlText w:val="o"/>
-      <w:lvlJc w:val="left"/>
-      <w:pPr>
-        <w:ind w:left="5400" w:hanging="360"/>
-      </w:pPr>
-      <w:rPr>
-        <w:rFonts w:ascii="Courier New" w:hAnsi="Courier New" w:hint="default"/>
-      </w:rPr>
-    </w:lvl>
-    <w:lvl w:ilvl="8" w:tplc="78247E12">
-      <w:start w:val="1"/>
-      <w:numFmt w:val="bullet"/>
-      <w:lvlText w:val=""/>
-      <w:lvlJc w:val="left"/>
-      <w:pPr>
-        <w:ind w:left="6120" w:hanging="360"/>
-      </w:pPr>
-      <w:rPr>
-        <w:rFonts w:ascii="Wingdings" w:hAnsi="Wingdings" w:hint="default"/>
-      </w:rPr>
-    </w:lvl>
-  </w:abstractNum>
-  <w:abstractNum w:abstractNumId="59">
+  <w:abstractNum w:abstractNumId="57">
     <w:nsid w:val="510F73D1"/>
     <w:multiLevelType w:val="multilevel"/>
     <w:tmpl w:val="DA8E2BCE"/>
@@ -29303,7 +30131,7 @@
       </w:rPr>
     </w:lvl>
   </w:abstractNum>
-  <w:abstractNum w:abstractNumId="60">
+  <w:abstractNum w:abstractNumId="58">
     <w:nsid w:val="51752B3A"/>
     <w:multiLevelType w:val="multilevel"/>
     <w:tmpl w:val="20F6F398"/>
@@ -29381,7 +30209,7 @@
       </w:rPr>
     </w:lvl>
   </w:abstractNum>
-  <w:abstractNum w:abstractNumId="61">
+  <w:abstractNum w:abstractNumId="59">
     <w:nsid w:val="518A5C8F"/>
     <w:multiLevelType w:val="multilevel"/>
     <w:tmpl w:val="239208D0"/>
@@ -29459,7 +30287,7 @@
       </w:rPr>
     </w:lvl>
   </w:abstractNum>
-  <w:abstractNum w:abstractNumId="62">
+  <w:abstractNum w:abstractNumId="60">
     <w:nsid w:val="53A7048B"/>
     <w:multiLevelType w:val="hybridMultilevel"/>
     <w:tmpl w:val="E81AD6C4"/>
@@ -29572,7 +30400,7 @@
       </w:rPr>
     </w:lvl>
   </w:abstractNum>
-  <w:abstractNum w:abstractNumId="63">
+  <w:abstractNum w:abstractNumId="61">
     <w:nsid w:val="540930DC"/>
     <w:multiLevelType w:val="multilevel"/>
     <w:tmpl w:val="6796672A"/>
@@ -29650,7 +30478,7 @@
       </w:rPr>
     </w:lvl>
   </w:abstractNum>
-  <w:abstractNum w:abstractNumId="64">
+  <w:abstractNum w:abstractNumId="62">
     <w:nsid w:val="54877713"/>
     <w:multiLevelType w:val="multilevel"/>
     <w:tmpl w:val="C65092B0"/>
@@ -29728,7 +30556,7 @@
       </w:rPr>
     </w:lvl>
   </w:abstractNum>
-  <w:abstractNum w:abstractNumId="65">
+  <w:abstractNum w:abstractNumId="63">
     <w:nsid w:val="56F005D4"/>
     <w:multiLevelType w:val="multilevel"/>
     <w:tmpl w:val="780E32BA"/>
@@ -29806,7 +30634,7 @@
       </w:rPr>
     </w:lvl>
   </w:abstractNum>
-  <w:abstractNum w:abstractNumId="66">
+  <w:abstractNum w:abstractNumId="64">
     <w:nsid w:val="56F11DAC"/>
     <w:multiLevelType w:val="multilevel"/>
     <w:tmpl w:val="01AA42E8"/>
@@ -29884,7 +30712,7 @@
       </w:rPr>
     </w:lvl>
   </w:abstractNum>
-  <w:abstractNum w:abstractNumId="67">
+  <w:abstractNum w:abstractNumId="65">
     <w:nsid w:val="58FB6BEB"/>
     <w:multiLevelType w:val="hybridMultilevel"/>
     <w:tmpl w:val="C76AE950"/>
@@ -29997,7 +30825,7 @@
       </w:rPr>
     </w:lvl>
   </w:abstractNum>
-  <w:abstractNum w:abstractNumId="68">
+  <w:abstractNum w:abstractNumId="66">
     <w:nsid w:val="5A1F1590"/>
     <w:multiLevelType w:val="hybridMultilevel"/>
     <w:tmpl w:val="B15CB49E"/>
@@ -30083,7 +30911,7 @@
       </w:pPr>
     </w:lvl>
   </w:abstractNum>
-  <w:abstractNum w:abstractNumId="69">
+  <w:abstractNum w:abstractNumId="67">
     <w:nsid w:val="5C270C32"/>
     <w:multiLevelType w:val="hybridMultilevel"/>
     <w:tmpl w:val="0B5AEC42"/>
@@ -30196,7 +31024,7 @@
       </w:rPr>
     </w:lvl>
   </w:abstractNum>
-  <w:abstractNum w:abstractNumId="70">
+  <w:abstractNum w:abstractNumId="68">
     <w:nsid w:val="5CC1169E"/>
     <w:multiLevelType w:val="hybridMultilevel"/>
     <w:tmpl w:val="F88477D4"/>
@@ -30309,7 +31137,7 @@
       </w:rPr>
     </w:lvl>
   </w:abstractNum>
-  <w:abstractNum w:abstractNumId="71">
+  <w:abstractNum w:abstractNumId="69">
     <w:nsid w:val="5CEE5135"/>
     <w:multiLevelType w:val="multilevel"/>
     <w:tmpl w:val="686C6F6E"/>
@@ -30387,7 +31215,7 @@
       </w:rPr>
     </w:lvl>
   </w:abstractNum>
-  <w:abstractNum w:abstractNumId="72">
+  <w:abstractNum w:abstractNumId="70">
     <w:nsid w:val="5CFD16CD"/>
     <w:multiLevelType w:val="hybridMultilevel"/>
     <w:tmpl w:val="D9623186"/>
@@ -30500,7 +31328,7 @@
       </w:rPr>
     </w:lvl>
   </w:abstractNum>
-  <w:abstractNum w:abstractNumId="73">
+  <w:abstractNum w:abstractNumId="71">
     <w:nsid w:val="5D8759CA"/>
     <w:multiLevelType w:val="hybridMultilevel"/>
     <w:tmpl w:val="C5946936"/>
@@ -30613,7 +31441,7 @@
       </w:rPr>
     </w:lvl>
   </w:abstractNum>
-  <w:abstractNum w:abstractNumId="74">
+  <w:abstractNum w:abstractNumId="72">
     <w:nsid w:val="63C67E9C"/>
     <w:multiLevelType w:val="hybridMultilevel"/>
     <w:tmpl w:val="0F42A9DC"/>
@@ -30726,7 +31554,7 @@
       </w:rPr>
     </w:lvl>
   </w:abstractNum>
-  <w:abstractNum w:abstractNumId="75">
+  <w:abstractNum w:abstractNumId="73">
     <w:nsid w:val="64FB4430"/>
     <w:multiLevelType w:val="hybridMultilevel"/>
     <w:tmpl w:val="634AAD06"/>
@@ -30839,7 +31667,120 @@
       </w:rPr>
     </w:lvl>
   </w:abstractNum>
-  <w:abstractNum w:abstractNumId="76">
+  <w:abstractNum w:abstractNumId="74">
+    <w:nsid w:val="690708EF"/>
+    <w:multiLevelType w:val="hybridMultilevel"/>
+    <w:tmpl w:val="CEF4F570"/>
+    <w:lvl w:ilvl="0" w:tplc="7876E092">
+      <w:start w:val="1"/>
+      <w:numFmt w:val="bullet"/>
+      <w:lvlText w:val=""/>
+      <w:lvlJc w:val="left"/>
+      <w:pPr>
+        <w:ind w:left="360" w:hanging="360"/>
+      </w:pPr>
+      <w:rPr>
+        <w:rFonts w:ascii="Symbol" w:hAnsi="Symbol" w:hint="default"/>
+      </w:rPr>
+    </w:lvl>
+    <w:lvl w:ilvl="1" w:tplc="E272EA96">
+      <w:start w:val="1"/>
+      <w:numFmt w:val="bullet"/>
+      <w:lvlText w:val="o"/>
+      <w:lvlJc w:val="left"/>
+      <w:pPr>
+        <w:ind w:left="1080" w:hanging="360"/>
+      </w:pPr>
+      <w:rPr>
+        <w:rFonts w:ascii="Courier New" w:hAnsi="Courier New" w:hint="default"/>
+      </w:rPr>
+    </w:lvl>
+    <w:lvl w:ilvl="2" w:tplc="FB5ECF76">
+      <w:start w:val="1"/>
+      <w:numFmt w:val="bullet"/>
+      <w:lvlText w:val=""/>
+      <w:lvlJc w:val="left"/>
+      <w:pPr>
+        <w:ind w:left="1800" w:hanging="360"/>
+      </w:pPr>
+      <w:rPr>
+        <w:rFonts w:ascii="Wingdings" w:hAnsi="Wingdings" w:hint="default"/>
+      </w:rPr>
+    </w:lvl>
+    <w:lvl w:ilvl="3" w:tplc="90966BB4">
+      <w:start w:val="1"/>
+      <w:numFmt w:val="bullet"/>
+      <w:lvlText w:val=""/>
+      <w:lvlJc w:val="left"/>
+      <w:pPr>
+        <w:ind w:left="2520" w:hanging="360"/>
+      </w:pPr>
+      <w:rPr>
+        <w:rFonts w:ascii="Symbol" w:hAnsi="Symbol" w:hint="default"/>
+      </w:rPr>
+    </w:lvl>
+    <w:lvl w:ilvl="4" w:tplc="5FF0D766">
+      <w:start w:val="1"/>
+      <w:numFmt w:val="bullet"/>
+      <w:lvlText w:val="o"/>
+      <w:lvlJc w:val="left"/>
+      <w:pPr>
+        <w:ind w:left="3240" w:hanging="360"/>
+      </w:pPr>
+      <w:rPr>
+        <w:rFonts w:ascii="Courier New" w:hAnsi="Courier New" w:hint="default"/>
+      </w:rPr>
+    </w:lvl>
+    <w:lvl w:ilvl="5" w:tplc="0BD674B8">
+      <w:start w:val="1"/>
+      <w:numFmt w:val="bullet"/>
+      <w:lvlText w:val=""/>
+      <w:lvlJc w:val="left"/>
+      <w:pPr>
+        <w:ind w:left="3960" w:hanging="360"/>
+      </w:pPr>
+      <w:rPr>
+        <w:rFonts w:ascii="Wingdings" w:hAnsi="Wingdings" w:hint="default"/>
+      </w:rPr>
+    </w:lvl>
+    <w:lvl w:ilvl="6" w:tplc="1CC2C0BC">
+      <w:start w:val="1"/>
+      <w:numFmt w:val="bullet"/>
+      <w:lvlText w:val=""/>
+      <w:lvlJc w:val="left"/>
+      <w:pPr>
+        <w:ind w:left="4680" w:hanging="360"/>
+      </w:pPr>
+      <w:rPr>
+        <w:rFonts w:ascii="Symbol" w:hAnsi="Symbol" w:hint="default"/>
+      </w:rPr>
+    </w:lvl>
+    <w:lvl w:ilvl="7" w:tplc="69FECB42">
+      <w:start w:val="1"/>
+      <w:numFmt w:val="bullet"/>
+      <w:lvlText w:val="o"/>
+      <w:lvlJc w:val="left"/>
+      <w:pPr>
+        <w:ind w:left="5400" w:hanging="360"/>
+      </w:pPr>
+      <w:rPr>
+        <w:rFonts w:ascii="Courier New" w:hAnsi="Courier New" w:hint="default"/>
+      </w:rPr>
+    </w:lvl>
+    <w:lvl w:ilvl="8" w:tplc="3D8E03AC">
+      <w:start w:val="1"/>
+      <w:numFmt w:val="bullet"/>
+      <w:lvlText w:val=""/>
+      <w:lvlJc w:val="left"/>
+      <w:pPr>
+        <w:ind w:left="6120" w:hanging="360"/>
+      </w:pPr>
+      <w:rPr>
+        <w:rFonts w:ascii="Wingdings" w:hAnsi="Wingdings" w:hint="default"/>
+      </w:rPr>
+    </w:lvl>
+  </w:abstractNum>
+  <w:abstractNum w:abstractNumId="75">
     <w:nsid w:val="6DE954E8"/>
     <w:multiLevelType w:val="multilevel"/>
     <w:tmpl w:val="2CE24F84"/>
@@ -30917,7 +31858,7 @@
       </w:rPr>
     </w:lvl>
   </w:abstractNum>
-  <w:abstractNum w:abstractNumId="77">
+  <w:abstractNum w:abstractNumId="76">
     <w:nsid w:val="6F2B0686"/>
     <w:multiLevelType w:val="multilevel"/>
     <w:tmpl w:val="0744FDF4"/>
@@ -30995,7 +31936,7 @@
       </w:rPr>
     </w:lvl>
   </w:abstractNum>
-  <w:abstractNum w:abstractNumId="78">
+  <w:abstractNum w:abstractNumId="77">
     <w:nsid w:val="71FE6C33"/>
     <w:multiLevelType w:val="multilevel"/>
     <w:tmpl w:val="3FCC025A"/>
@@ -31070,6 +32011,119 @@
       <w:lvlJc w:val="left"/>
       <w:rPr>
         <w:rFonts w:ascii="Wingdings" w:hAnsi="Wingdings"/>
+      </w:rPr>
+    </w:lvl>
+  </w:abstractNum>
+  <w:abstractNum w:abstractNumId="78">
+    <w:nsid w:val="7255758D"/>
+    <w:multiLevelType w:val="hybridMultilevel"/>
+    <w:tmpl w:val="DF7066B2"/>
+    <w:lvl w:ilvl="0" w:tplc="578A99C0">
+      <w:start w:val="1"/>
+      <w:numFmt w:val="bullet"/>
+      <w:lvlText w:val=""/>
+      <w:lvlJc w:val="left"/>
+      <w:pPr>
+        <w:ind w:left="360" w:hanging="360"/>
+      </w:pPr>
+      <w:rPr>
+        <w:rFonts w:ascii="Symbol" w:hAnsi="Symbol" w:hint="default"/>
+      </w:rPr>
+    </w:lvl>
+    <w:lvl w:ilvl="1" w:tplc="E13E82C4">
+      <w:start w:val="1"/>
+      <w:numFmt w:val="bullet"/>
+      <w:lvlText w:val="o"/>
+      <w:lvlJc w:val="left"/>
+      <w:pPr>
+        <w:ind w:left="1080" w:hanging="360"/>
+      </w:pPr>
+      <w:rPr>
+        <w:rFonts w:ascii="Courier New" w:hAnsi="Courier New" w:hint="default"/>
+      </w:rPr>
+    </w:lvl>
+    <w:lvl w:ilvl="2" w:tplc="0DE0CEDA">
+      <w:start w:val="1"/>
+      <w:numFmt w:val="bullet"/>
+      <w:lvlText w:val=""/>
+      <w:lvlJc w:val="left"/>
+      <w:pPr>
+        <w:ind w:left="1800" w:hanging="360"/>
+      </w:pPr>
+      <w:rPr>
+        <w:rFonts w:ascii="Wingdings" w:hAnsi="Wingdings" w:hint="default"/>
+      </w:rPr>
+    </w:lvl>
+    <w:lvl w:ilvl="3" w:tplc="1F1CE250">
+      <w:start w:val="1"/>
+      <w:numFmt w:val="bullet"/>
+      <w:lvlText w:val=""/>
+      <w:lvlJc w:val="left"/>
+      <w:pPr>
+        <w:ind w:left="2520" w:hanging="360"/>
+      </w:pPr>
+      <w:rPr>
+        <w:rFonts w:ascii="Symbol" w:hAnsi="Symbol" w:hint="default"/>
+      </w:rPr>
+    </w:lvl>
+    <w:lvl w:ilvl="4" w:tplc="A176D18C">
+      <w:start w:val="1"/>
+      <w:numFmt w:val="bullet"/>
+      <w:lvlText w:val="o"/>
+      <w:lvlJc w:val="left"/>
+      <w:pPr>
+        <w:ind w:left="3240" w:hanging="360"/>
+      </w:pPr>
+      <w:rPr>
+        <w:rFonts w:ascii="Courier New" w:hAnsi="Courier New" w:hint="default"/>
+      </w:rPr>
+    </w:lvl>
+    <w:lvl w:ilvl="5" w:tplc="73644822">
+      <w:start w:val="1"/>
+      <w:numFmt w:val="bullet"/>
+      <w:lvlText w:val=""/>
+      <w:lvlJc w:val="left"/>
+      <w:pPr>
+        <w:ind w:left="3960" w:hanging="360"/>
+      </w:pPr>
+      <w:rPr>
+        <w:rFonts w:ascii="Wingdings" w:hAnsi="Wingdings" w:hint="default"/>
+      </w:rPr>
+    </w:lvl>
+    <w:lvl w:ilvl="6" w:tplc="ACCE0132">
+      <w:start w:val="1"/>
+      <w:numFmt w:val="bullet"/>
+      <w:lvlText w:val=""/>
+      <w:lvlJc w:val="left"/>
+      <w:pPr>
+        <w:ind w:left="4680" w:hanging="360"/>
+      </w:pPr>
+      <w:rPr>
+        <w:rFonts w:ascii="Symbol" w:hAnsi="Symbol" w:hint="default"/>
+      </w:rPr>
+    </w:lvl>
+    <w:lvl w:ilvl="7" w:tplc="47F87C2C">
+      <w:start w:val="1"/>
+      <w:numFmt w:val="bullet"/>
+      <w:lvlText w:val="o"/>
+      <w:lvlJc w:val="left"/>
+      <w:pPr>
+        <w:ind w:left="5400" w:hanging="360"/>
+      </w:pPr>
+      <w:rPr>
+        <w:rFonts w:ascii="Courier New" w:hAnsi="Courier New" w:hint="default"/>
+      </w:rPr>
+    </w:lvl>
+    <w:lvl w:ilvl="8" w:tplc="0038A2C4">
+      <w:start w:val="1"/>
+      <w:numFmt w:val="bullet"/>
+      <w:lvlText w:val=""/>
+      <w:lvlJc w:val="left"/>
+      <w:pPr>
+        <w:ind w:left="6120" w:hanging="360"/>
+      </w:pPr>
+      <w:rPr>
+        <w:rFonts w:ascii="Wingdings" w:hAnsi="Wingdings" w:hint="default"/>
       </w:rPr>
     </w:lvl>
   </w:abstractNum>
@@ -31986,46 +33040,46 @@
     </w:lvl>
   </w:abstractNum>
   <w:num w:numId="1">
-    <w:abstractNumId w:val="31"/>
+    <w:abstractNumId w:val="32"/>
   </w:num>
   <w:num w:numId="2">
-    <w:abstractNumId w:val="45"/>
+    <w:abstractNumId w:val="46"/>
   </w:num>
   <w:num w:numId="3">
-    <w:abstractNumId w:val="77"/>
+    <w:abstractNumId w:val="76"/>
   </w:num>
   <w:num w:numId="4">
-    <w:abstractNumId w:val="18"/>
+    <w:abstractNumId w:val="19"/>
   </w:num>
   <w:num w:numId="5">
-    <w:abstractNumId w:val="60"/>
+    <w:abstractNumId w:val="58"/>
   </w:num>
   <w:num w:numId="6">
-    <w:abstractNumId w:val="66"/>
+    <w:abstractNumId w:val="64"/>
   </w:num>
   <w:num w:numId="7">
-    <w:abstractNumId w:val="15"/>
+    <w:abstractNumId w:val="16"/>
   </w:num>
   <w:num w:numId="8">
     <w:abstractNumId w:val="55"/>
   </w:num>
   <w:num w:numId="9">
+    <w:abstractNumId w:val="59"/>
+  </w:num>
+  <w:num w:numId="10">
+    <w:abstractNumId w:val="29"/>
+  </w:num>
+  <w:num w:numId="11">
+    <w:abstractNumId w:val="69"/>
+  </w:num>
+  <w:num w:numId="12">
+    <w:abstractNumId w:val="26"/>
+  </w:num>
+  <w:num w:numId="13">
     <w:abstractNumId w:val="61"/>
   </w:num>
-  <w:num w:numId="10">
-    <w:abstractNumId w:val="28"/>
-  </w:num>
-  <w:num w:numId="11">
-    <w:abstractNumId w:val="71"/>
-  </w:num>
-  <w:num w:numId="12">
-    <w:abstractNumId w:val="25"/>
-  </w:num>
-  <w:num w:numId="13">
-    <w:abstractNumId w:val="63"/>
-  </w:num>
   <w:num w:numId="14">
-    <w:abstractNumId w:val="22"/>
+    <w:abstractNumId w:val="23"/>
   </w:num>
   <w:num w:numId="15">
     <w:abstractNumId w:val="86"/>
@@ -32034,7 +33088,7 @@
     <w:abstractNumId w:val="8"/>
   </w:num>
   <w:num w:numId="17">
-    <w:abstractNumId w:val="64"/>
+    <w:abstractNumId w:val="62"/>
   </w:num>
   <w:num w:numId="18">
     <w:abstractNumId w:val="6"/>
@@ -32043,22 +33097,22 @@
     <w:abstractNumId w:val="50"/>
   </w:num>
   <w:num w:numId="20">
-    <w:abstractNumId w:val="19"/>
+    <w:abstractNumId w:val="20"/>
   </w:num>
   <w:num w:numId="21">
-    <w:abstractNumId w:val="59"/>
+    <w:abstractNumId w:val="57"/>
   </w:num>
   <w:num w:numId="22">
     <w:abstractNumId w:val="83"/>
   </w:num>
   <w:num w:numId="23">
-    <w:abstractNumId w:val="38"/>
+    <w:abstractNumId w:val="39"/>
   </w:num>
   <w:num w:numId="24">
-    <w:abstractNumId w:val="30"/>
+    <w:abstractNumId w:val="31"/>
   </w:num>
   <w:num w:numId="25">
-    <w:abstractNumId w:val="21"/>
+    <w:abstractNumId w:val="22"/>
   </w:num>
   <w:num w:numId="26">
     <w:abstractNumId w:val="13"/>
@@ -32067,16 +33121,16 @@
     <w:abstractNumId w:val="0"/>
   </w:num>
   <w:num w:numId="28">
-    <w:abstractNumId w:val="37"/>
+    <w:abstractNumId w:val="38"/>
   </w:num>
   <w:num w:numId="29">
-    <w:abstractNumId w:val="57"/>
+    <w:abstractNumId w:val="56"/>
   </w:num>
   <w:num w:numId="30">
     <w:abstractNumId w:val="80"/>
   </w:num>
   <w:num w:numId="31">
-    <w:abstractNumId w:val="32"/>
+    <w:abstractNumId w:val="33"/>
   </w:num>
   <w:num w:numId="32">
     <w:abstractNumId w:val="1"/>
@@ -32085,10 +33139,10 @@
     <w:abstractNumId w:val="53"/>
   </w:num>
   <w:num w:numId="34">
-    <w:abstractNumId w:val="78"/>
+    <w:abstractNumId w:val="77"/>
   </w:num>
   <w:num w:numId="35">
-    <w:abstractNumId w:val="65"/>
+    <w:abstractNumId w:val="63"/>
   </w:num>
   <w:num w:numId="36">
     <w:abstractNumId w:val="51"/>
@@ -32097,7 +33151,7 @@
     <w:abstractNumId w:val="10"/>
   </w:num>
   <w:num w:numId="38">
-    <w:abstractNumId w:val="76"/>
+    <w:abstractNumId w:val="75"/>
   </w:num>
   <w:num w:numId="39">
     <w:abstractNumId w:val="12"/>
@@ -32106,10 +33160,10 @@
     <w:abstractNumId w:val="5"/>
   </w:num>
   <w:num w:numId="41">
-    <w:abstractNumId w:val="47"/>
+    <w:abstractNumId w:val="48"/>
   </w:num>
   <w:num w:numId="42">
-    <w:abstractNumId w:val="35"/>
+    <w:abstractNumId w:val="36"/>
   </w:num>
   <w:num w:numId="43">
     <w:abstractNumId w:val="52"/>
@@ -32118,43 +33172,43 @@
     <w:abstractNumId w:val="9"/>
   </w:num>
   <w:num w:numId="45">
-    <w:abstractNumId w:val="33"/>
+    <w:abstractNumId w:val="34"/>
   </w:num>
   <w:num w:numId="46">
-    <w:abstractNumId w:val="44"/>
+    <w:abstractNumId w:val="45"/>
   </w:num>
   <w:num w:numId="47">
-    <w:abstractNumId w:val="41"/>
+    <w:abstractNumId w:val="42"/>
   </w:num>
   <w:num w:numId="48">
     <w:abstractNumId w:val="2"/>
   </w:num>
   <w:num w:numId="49">
-    <w:abstractNumId w:val="42"/>
+    <w:abstractNumId w:val="43"/>
   </w:num>
   <w:num w:numId="50">
     <w:abstractNumId w:val="49"/>
   </w:num>
   <w:num w:numId="51">
-    <w:abstractNumId w:val="69"/>
+    <w:abstractNumId w:val="67"/>
   </w:num>
   <w:num w:numId="52">
     <w:abstractNumId w:val="54"/>
   </w:num>
   <w:num w:numId="53">
-    <w:abstractNumId w:val="73"/>
+    <w:abstractNumId w:val="71"/>
   </w:num>
   <w:num w:numId="54">
-    <w:abstractNumId w:val="26"/>
+    <w:abstractNumId w:val="27"/>
   </w:num>
   <w:num w:numId="55">
     <w:abstractNumId w:val="11"/>
   </w:num>
   <w:num w:numId="56">
-    <w:abstractNumId w:val="46"/>
+    <w:abstractNumId w:val="47"/>
   </w:num>
   <w:num w:numId="57">
-    <w:abstractNumId w:val="67"/>
+    <w:abstractNumId w:val="65"/>
   </w:num>
   <w:num w:numId="58">
     <w:abstractNumId w:val="79"/>
@@ -32163,13 +33217,13 @@
     <w:abstractNumId w:val="4"/>
   </w:num>
   <w:num w:numId="60">
-    <w:abstractNumId w:val="68"/>
+    <w:abstractNumId w:val="66"/>
   </w:num>
   <w:num w:numId="61">
-    <w:abstractNumId w:val="23"/>
+    <w:abstractNumId w:val="24"/>
   </w:num>
   <w:num w:numId="62">
-    <w:abstractNumId w:val="70"/>
+    <w:abstractNumId w:val="68"/>
   </w:num>
   <w:num w:numId="63">
     <w:abstractNumId w:val="7"/>
@@ -32178,78 +33232,78 @@
     <w:abstractNumId w:val="14"/>
   </w:num>
   <w:num w:numId="65">
-    <w:abstractNumId w:val="39"/>
+    <w:abstractNumId w:val="40"/>
   </w:num>
   <w:num w:numId="66">
-    <w:abstractNumId w:val="43"/>
+    <w:abstractNumId w:val="44"/>
   </w:num>
   <w:num w:numId="67">
-    <w:abstractNumId w:val="74"/>
+    <w:abstractNumId w:val="72"/>
   </w:num>
   <w:num w:numId="68">
     <w:abstractNumId w:val="85"/>
   </w:num>
   <w:num w:numId="69">
-    <w:abstractNumId w:val="62"/>
+    <w:abstractNumId w:val="60"/>
   </w:num>
   <w:num w:numId="70">
-    <w:abstractNumId w:val="16"/>
+    <w:abstractNumId w:val="17"/>
   </w:num>
   <w:num w:numId="71">
-    <w:abstractNumId w:val="29"/>
+    <w:abstractNumId w:val="30"/>
   </w:num>
   <w:num w:numId="72">
-    <w:abstractNumId w:val="17"/>
+    <w:abstractNumId w:val="18"/>
   </w:num>
   <w:num w:numId="73">
-    <w:abstractNumId w:val="27"/>
+    <w:abstractNumId w:val="28"/>
   </w:num>
   <w:num w:numId="74">
-    <w:abstractNumId w:val="34"/>
+    <w:abstractNumId w:val="35"/>
   </w:num>
   <w:num w:numId="75">
-    <w:abstractNumId w:val="36"/>
+    <w:abstractNumId w:val="37"/>
   </w:num>
   <w:num w:numId="76">
-    <w:abstractNumId w:val="48"/>
+    <w:abstractNumId w:val="87"/>
   </w:num>
   <w:num w:numId="77">
-    <w:abstractNumId w:val="87"/>
+    <w:abstractNumId w:val="81"/>
   </w:num>
   <w:num w:numId="78">
-    <w:abstractNumId w:val="58"/>
+    <w:abstractNumId w:val="82"/>
   </w:num>
   <w:num w:numId="79">
-    <w:abstractNumId w:val="81"/>
+    <w:abstractNumId w:val="73"/>
   </w:num>
   <w:num w:numId="80">
-    <w:abstractNumId w:val="82"/>
+    <w:abstractNumId w:val="84"/>
   </w:num>
   <w:num w:numId="81">
-    <w:abstractNumId w:val="75"/>
+    <w:abstractNumId w:val="70"/>
   </w:num>
   <w:num w:numId="82">
-    <w:abstractNumId w:val="84"/>
+    <w:abstractNumId w:val="3"/>
   </w:num>
   <w:num w:numId="83">
-    <w:abstractNumId w:val="56"/>
+    <w:abstractNumId w:val="21"/>
   </w:num>
   <w:num w:numId="84">
-    <w:abstractNumId w:val="72"/>
+    <w:abstractNumId w:val="41"/>
   </w:num>
   <w:num w:numId="85">
-    <w:abstractNumId w:val="3"/>
+    <w:abstractNumId w:val="25"/>
   </w:num>
   <w:num w:numId="86">
-    <w:abstractNumId w:val="20"/>
+    <w:abstractNumId w:val="74"/>
   </w:num>
   <w:num w:numId="87">
-    <w:abstractNumId w:val="40"/>
+    <w:abstractNumId w:val="15"/>
   </w:num>
   <w:num w:numId="88">
-    <w:abstractNumId w:val="24"/>
+    <w:abstractNumId w:val="78"/>
   </w:num>
-  <w:numIdMacAtCleanup w:val="79"/>
+  <w:numIdMacAtCleanup w:val="88"/>
 </w:numbering>
 </file>
 
@@ -35477,7 +36531,7 @@
 </file>
 
 <file path=customXml/itemProps1.xml><?xml version="1.0" encoding="utf-8"?>
-<ds:datastoreItem xmlns:ds="http://schemas.openxmlformats.org/officeDocument/2006/customXml" ds:itemID="{E1D0E640-D12D-4D2F-91F7-C6FEEE28B617}">
+<ds:datastoreItem xmlns:ds="http://schemas.openxmlformats.org/officeDocument/2006/customXml" ds:itemID="{B035258C-CD12-4E13-A94F-7F9094AA2617}">
   <ds:schemaRefs>
     <ds:schemaRef ds:uri="http://schemas.openxmlformats.org/officeDocument/2006/bibliography"/>
   </ds:schemaRefs>

</xml_diff>